<commit_message>
Iniziato diagramma Use Cases
Iniziato a scrivere il diagramma degli use cases per l'utente.
Cambiamenti minori al DAP.
</commit_message>
<xml_diff>
--- a/documenti/DAP.docx
+++ b/documenti/DAP.docx
@@ -14,14 +14,8 @@
     <w:p>
       <w:pPr>
         <w:pStyle w:val="Heading1"/>
-        <w:rPr>
-          <w:color w:val="538135" w:themeColor="accent6" w:themeShade="BF"/>
-        </w:rPr>
-      </w:pPr>
-      <w:r>
-        <w:rPr>
-          <w:color w:val="538135" w:themeColor="accent6" w:themeShade="BF"/>
-        </w:rPr>
+      </w:pPr>
+      <w:r>
         <w:t>Scopo del progetto</w:t>
       </w:r>
     </w:p>
@@ -35,7 +29,7 @@
         <w:pStyle w:val="ListParagraph"/>
         <w:numPr>
           <w:ilvl w:val="0"/>
-          <w:numId w:val="1"/>
+          <w:numId w:val="5"/>
         </w:numPr>
       </w:pPr>
       <w:r>
@@ -51,16 +45,13 @@
         <w:instrText xml:space="preserve"> REF Indicazioni_committente \h </w:instrText>
       </w:r>
       <w:r>
+        <w:instrText xml:space="preserve"> \* MERGEFORMAT </w:instrText>
+      </w:r>
+      <w:r>
         <w:fldChar w:fldCharType="separate"/>
       </w:r>
       <w:r>
-        <w:t>Indicazio</w:t>
-      </w:r>
-      <w:r>
-        <w:t>n</w:t>
-      </w:r>
-      <w:r>
-        <w:t>i committente</w:t>
+        <w:t>Indicazioni committente</w:t>
       </w:r>
       <w:r>
         <w:fldChar w:fldCharType="end"/>
@@ -74,7 +65,7 @@
         <w:pStyle w:val="ListParagraph"/>
         <w:numPr>
           <w:ilvl w:val="0"/>
-          <w:numId w:val="1"/>
+          <w:numId w:val="5"/>
         </w:numPr>
       </w:pPr>
       <w:r>
@@ -93,6 +84,9 @@
         <w:instrText xml:space="preserve"> REF Coding_rules \h </w:instrText>
       </w:r>
       <w:r>
+        <w:instrText xml:space="preserve"> \* MERGEFORMAT </w:instrText>
+      </w:r>
+      <w:r>
         <w:fldChar w:fldCharType="separate"/>
       </w:r>
       <w:r>
@@ -108,38 +102,66 @@
     <w:p>
       <w:pPr>
         <w:pStyle w:val="Heading1"/>
+      </w:pPr>
+      <w:r>
+        <w:t>Scopo del documento</w:t>
+      </w:r>
+    </w:p>
+    <w:p>
+      <w:pPr>
+        <w:spacing w:before="240" w:after="240"/>
+      </w:pPr>
+      <w:r>
         <w:rPr>
-          <w:color w:val="538135" w:themeColor="accent6" w:themeShade="BF"/>
-        </w:rPr>
-      </w:pPr>
-      <w:r>
-        <w:rPr>
-          <w:color w:val="538135" w:themeColor="accent6" w:themeTint="FF" w:themeShade="BF"/>
-        </w:rPr>
-        <w:t>Scopo del documento</w:t>
-      </w:r>
-    </w:p>
-    <w:p>
-      <w:pPr>
-        <w:spacing w:before="240" w:beforeAutospacing="off" w:after="240" w:afterAutospacing="off"/>
-        <w:rPr/>
-      </w:pPr>
-      <w:r>
-        <w:rPr>
-          <w:rFonts w:ascii="Times New Roman" w:hAnsi="Times New Roman" w:eastAsia="Times New Roman" w:cs="Times New Roman"/>
-          <w:b w:val="0"/>
-          <w:bCs w:val="0"/>
-          <w:i w:val="0"/>
-          <w:iCs w:val="0"/>
-          <w:caps w:val="0"/>
-          <w:smallCaps w:val="0"/>
-          <w:noProof w:val="0"/>
-          <w:color w:val="000000" w:themeColor="text1" w:themeTint="FF" w:themeShade="FF"/>
-          <w:sz w:val="24"/>
-          <w:szCs w:val="24"/>
-          <w:lang w:val="it-IT"/>
+          <w:rFonts w:eastAsia="Times New Roman" w:cs="Times New Roman"/>
+          <w:color w:val="000000" w:themeColor="text1"/>
         </w:rPr>
         <w:t>Questo documento descrive le fasi analisi e progettazione del software includendo:</w:t>
+      </w:r>
+    </w:p>
+    <w:p>
+      <w:pPr>
+        <w:pStyle w:val="ListParagraph"/>
+        <w:numPr>
+          <w:ilvl w:val="0"/>
+          <w:numId w:val="6"/>
+        </w:numPr>
+        <w:spacing w:before="240" w:after="240"/>
+        <w:rPr>
+          <w:rFonts w:eastAsia="Times New Roman" w:cs="Times New Roman"/>
+          <w:color w:val="000000" w:themeColor="text1"/>
+        </w:rPr>
+      </w:pPr>
+      <w:r>
+        <w:rPr>
+          <w:rFonts w:eastAsia="Times New Roman" w:cs="Times New Roman"/>
+          <w:color w:val="000000" w:themeColor="text1"/>
+        </w:rPr>
+        <w:t>per la fase di analisi:</w:t>
+      </w:r>
+    </w:p>
+    <w:p>
+      <w:pPr>
+        <w:pStyle w:val="ListParagraph"/>
+        <w:numPr>
+          <w:ilvl w:val="1"/>
+          <w:numId w:val="3"/>
+        </w:numPr>
+        <w:spacing w:before="240" w:after="240"/>
+      </w:pPr>
+      <w:r>
+        <w:rPr>
+          <w:rFonts w:eastAsia="Times New Roman" w:cs="Times New Roman"/>
+          <w:color w:val="000000" w:themeColor="text1"/>
+        </w:rPr>
+        <w:t>i</w:t>
+      </w:r>
+      <w:r>
+        <w:rPr>
+          <w:rFonts w:eastAsia="Times New Roman" w:cs="Times New Roman"/>
+          <w:color w:val="000000" w:themeColor="text1"/>
+        </w:rPr>
+        <w:t xml:space="preserve"> diagramma UML dei casi d’uso del software;</w:t>
       </w:r>
     </w:p>
     <w:p>
@@ -149,38 +171,18 @@
           <w:ilvl w:val="0"/>
           <w:numId w:val="3"/>
         </w:numPr>
-        <w:spacing w:before="240" w:beforeAutospacing="off" w:after="240" w:afterAutospacing="off"/>
+        <w:spacing w:before="240" w:after="240"/>
         <w:rPr>
-          <w:rFonts w:ascii="Times New Roman" w:hAnsi="Times New Roman" w:eastAsia="Times New Roman" w:cs="Times New Roman"/>
-          <w:b w:val="0"/>
-          <w:bCs w:val="0"/>
-          <w:i w:val="0"/>
-          <w:iCs w:val="0"/>
-          <w:caps w:val="0"/>
-          <w:smallCaps w:val="0"/>
-          <w:noProof w:val="0"/>
-          <w:color w:val="000000" w:themeColor="text1" w:themeTint="FF" w:themeShade="FF"/>
-          <w:sz w:val="24"/>
-          <w:szCs w:val="24"/>
-          <w:lang w:val="it-IT"/>
+          <w:rFonts w:eastAsia="Times New Roman" w:cs="Times New Roman"/>
+          <w:color w:val="000000" w:themeColor="text1"/>
         </w:rPr>
       </w:pPr>
       <w:r>
         <w:rPr>
-          <w:rFonts w:ascii="Times New Roman" w:hAnsi="Times New Roman" w:eastAsia="Times New Roman" w:cs="Times New Roman"/>
-          <w:b w:val="0"/>
-          <w:bCs w:val="0"/>
-          <w:i w:val="0"/>
-          <w:iCs w:val="0"/>
-          <w:caps w:val="0"/>
-          <w:smallCaps w:val="0"/>
-          <w:noProof w:val="0"/>
-          <w:color w:val="000000" w:themeColor="text1" w:themeTint="FF" w:themeShade="FF"/>
-          <w:sz w:val="24"/>
-          <w:szCs w:val="24"/>
-          <w:lang w:val="it-IT"/>
+          <w:rFonts w:eastAsia="Times New Roman" w:cs="Times New Roman"/>
+          <w:color w:val="000000" w:themeColor="text1"/>
         </w:rPr>
-        <w:t xml:space="preserve"> per la fase di analisi:</w:t>
+        <w:t>per la fase di progettazione:</w:t>
       </w:r>
     </w:p>
     <w:p>
@@ -188,40 +190,86 @@
         <w:pStyle w:val="ListParagraph"/>
         <w:numPr>
           <w:ilvl w:val="1"/>
-          <w:numId w:val="3"/>
+          <w:numId w:val="1"/>
         </w:numPr>
-        <w:spacing w:before="240" w:beforeAutospacing="off" w:after="240" w:afterAutospacing="off"/>
+        <w:spacing w:before="240" w:after="240"/>
         <w:rPr>
-          <w:rFonts w:ascii="Times New Roman" w:hAnsi="Times New Roman" w:eastAsia="Times New Roman" w:cs="Times New Roman"/>
-          <w:b w:val="0"/>
-          <w:bCs w:val="0"/>
-          <w:i w:val="0"/>
-          <w:iCs w:val="0"/>
-          <w:caps w:val="0"/>
-          <w:smallCaps w:val="0"/>
-          <w:noProof w:val="0"/>
-          <w:color w:val="000000" w:themeColor="text1" w:themeTint="FF" w:themeShade="FF"/>
-          <w:sz w:val="24"/>
-          <w:szCs w:val="24"/>
-          <w:lang w:val="it-IT"/>
+          <w:rFonts w:eastAsia="Times New Roman" w:cs="Times New Roman"/>
+          <w:color w:val="000000" w:themeColor="text1"/>
         </w:rPr>
       </w:pPr>
       <w:r>
         <w:rPr>
-          <w:rFonts w:ascii="Times New Roman" w:hAnsi="Times New Roman" w:eastAsia="Times New Roman" w:cs="Times New Roman"/>
-          <w:b w:val="0"/>
-          <w:bCs w:val="0"/>
-          <w:i w:val="0"/>
-          <w:iCs w:val="0"/>
-          <w:caps w:val="0"/>
-          <w:smallCaps w:val="0"/>
-          <w:noProof w:val="0"/>
-          <w:color w:val="000000" w:themeColor="text1" w:themeTint="FF" w:themeShade="FF"/>
-          <w:sz w:val="24"/>
-          <w:szCs w:val="24"/>
-          <w:lang w:val="it-IT"/>
+          <w:rFonts w:eastAsia="Times New Roman" w:cs="Times New Roman"/>
+          <w:color w:val="000000" w:themeColor="text1"/>
         </w:rPr>
-        <w:t>un diagramma UML dei casi d’uso del software;</w:t>
+        <w:t>software:</w:t>
+      </w:r>
+    </w:p>
+    <w:p>
+      <w:pPr>
+        <w:pStyle w:val="ListParagraph"/>
+        <w:numPr>
+          <w:ilvl w:val="2"/>
+          <w:numId w:val="1"/>
+        </w:numPr>
+        <w:spacing w:before="240" w:after="240"/>
+        <w:rPr>
+          <w:rFonts w:eastAsia="Times New Roman" w:cs="Times New Roman"/>
+          <w:color w:val="000000" w:themeColor="text1"/>
+        </w:rPr>
+      </w:pPr>
+      <w:r>
+        <w:rPr>
+          <w:rFonts w:eastAsia="Times New Roman" w:cs="Times New Roman"/>
+          <w:color w:val="000000" w:themeColor="text1"/>
+        </w:rPr>
+        <w:t>un diagramma UML delle classi;</w:t>
+      </w:r>
+    </w:p>
+    <w:p>
+      <w:pPr>
+        <w:pStyle w:val="ListParagraph"/>
+        <w:numPr>
+          <w:ilvl w:val="2"/>
+          <w:numId w:val="1"/>
+        </w:numPr>
+        <w:spacing w:before="240" w:after="240"/>
+      </w:pPr>
+      <w:r>
+        <w:rPr>
+          <w:rFonts w:eastAsia="Times New Roman" w:cs="Times New Roman"/>
+          <w:color w:val="000000" w:themeColor="text1"/>
+        </w:rPr>
+        <w:t>due</w:t>
+      </w:r>
+      <w:r>
+        <w:rPr>
+          <w:rFonts w:eastAsia="Times New Roman" w:cs="Times New Roman"/>
+          <w:color w:val="000000" w:themeColor="text1"/>
+        </w:rPr>
+        <w:t xml:space="preserve"> diagramm</w:t>
+      </w:r>
+      <w:r>
+        <w:rPr>
+          <w:rFonts w:eastAsia="Times New Roman" w:cs="Times New Roman"/>
+          <w:color w:val="000000" w:themeColor="text1"/>
+        </w:rPr>
+        <w:t xml:space="preserve">i </w:t>
+      </w:r>
+      <w:r>
+        <w:rPr>
+          <w:rFonts w:eastAsia="Times New Roman" w:cs="Times New Roman"/>
+          <w:color w:val="000000" w:themeColor="text1"/>
+        </w:rPr>
+        <w:t>UML di sequenza per l’interazione tra gli oggetti descritti nel diagramma delle classi</w:t>
+      </w:r>
+      <w:r>
+        <w:rPr>
+          <w:rFonts w:eastAsia="Times New Roman" w:cs="Times New Roman"/>
+          <w:color w:val="000000" w:themeColor="text1"/>
+        </w:rPr>
+        <w:t>;</w:t>
       </w:r>
     </w:p>
     <w:p>
@@ -229,245 +277,149 @@
         <w:pStyle w:val="ListParagraph"/>
         <w:numPr>
           <w:ilvl w:val="1"/>
-          <w:numId w:val="3"/>
+          <w:numId w:val="1"/>
         </w:numPr>
-        <w:spacing w:before="240" w:beforeAutospacing="off" w:after="240" w:afterAutospacing="off"/>
-        <w:rPr/>
+        <w:spacing w:before="240" w:after="240"/>
       </w:pPr>
       <w:r>
         <w:rPr>
-          <w:rFonts w:ascii="Times New Roman" w:hAnsi="Times New Roman" w:eastAsia="Times New Roman" w:cs="Times New Roman"/>
-          <w:b w:val="0"/>
-          <w:bCs w:val="0"/>
-          <w:i w:val="0"/>
-          <w:iCs w:val="0"/>
-          <w:caps w:val="0"/>
-          <w:smallCaps w:val="0"/>
-          <w:noProof w:val="0"/>
-          <w:color w:val="000000" w:themeColor="text1" w:themeTint="FF" w:themeShade="FF"/>
-          <w:sz w:val="24"/>
-          <w:szCs w:val="24"/>
-          <w:lang w:val="it-IT"/>
+          <w:rFonts w:eastAsia="Times New Roman" w:cs="Times New Roman"/>
+          <w:color w:val="000000" w:themeColor="text1"/>
         </w:rPr>
-        <w:t>specifica requisiti del software: funzionali, non funzionali e tecnologici;</w:t>
+        <w:t>database:</w:t>
       </w:r>
     </w:p>
     <w:p>
       <w:pPr>
         <w:pStyle w:val="ListParagraph"/>
         <w:numPr>
-          <w:ilvl w:val="0"/>
-          <w:numId w:val="5"/>
+          <w:ilvl w:val="2"/>
+          <w:numId w:val="1"/>
         </w:numPr>
-        <w:spacing w:before="240" w:beforeAutospacing="off" w:after="240" w:afterAutospacing="off"/>
+        <w:spacing w:before="240" w:after="240"/>
+      </w:pPr>
+      <w:r>
         <w:rPr>
-          <w:rFonts w:ascii="Times New Roman" w:hAnsi="Times New Roman" w:eastAsia="Times New Roman" w:cs="Times New Roman"/>
-          <w:b w:val="0"/>
-          <w:bCs w:val="0"/>
-          <w:i w:val="0"/>
-          <w:iCs w:val="0"/>
-          <w:caps w:val="0"/>
-          <w:smallCaps w:val="0"/>
-          <w:noProof w:val="0"/>
-          <w:color w:val="000000" w:themeColor="text1" w:themeTint="FF" w:themeShade="FF"/>
-          <w:sz w:val="24"/>
-          <w:szCs w:val="24"/>
-          <w:lang w:val="it-IT"/>
+          <w:rFonts w:eastAsia="Times New Roman" w:cs="Times New Roman"/>
+          <w:color w:val="000000" w:themeColor="text1"/>
         </w:rPr>
-      </w:pPr>
-      <w:r>
-        <w:rPr>
-          <w:rFonts w:ascii="Times New Roman" w:hAnsi="Times New Roman" w:eastAsia="Times New Roman" w:cs="Times New Roman"/>
-          <w:b w:val="0"/>
-          <w:bCs w:val="0"/>
-          <w:i w:val="0"/>
-          <w:iCs w:val="0"/>
-          <w:caps w:val="0"/>
-          <w:smallCaps w:val="0"/>
-          <w:noProof w:val="0"/>
-          <w:color w:val="000000" w:themeColor="text1" w:themeTint="FF" w:themeShade="FF"/>
-          <w:sz w:val="24"/>
-          <w:szCs w:val="24"/>
-          <w:lang w:val="it-IT"/>
-        </w:rPr>
-        <w:t>per la fase di progettazione:</w:t>
+        <w:t>la progettazione concettuale del Database;</w:t>
       </w:r>
     </w:p>
     <w:p>
       <w:pPr>
         <w:pStyle w:val="ListParagraph"/>
         <w:numPr>
-          <w:ilvl w:val="1"/>
-          <w:numId w:val="5"/>
+          <w:ilvl w:val="2"/>
+          <w:numId w:val="1"/>
         </w:numPr>
-        <w:spacing w:before="240" w:beforeAutospacing="off" w:after="240" w:afterAutospacing="off"/>
-        <w:rPr>
-          <w:rFonts w:ascii="Times New Roman" w:hAnsi="Times New Roman" w:eastAsia="Times New Roman" w:cs="Times New Roman"/>
-          <w:b w:val="0"/>
-          <w:bCs w:val="0"/>
-          <w:i w:val="0"/>
-          <w:iCs w:val="0"/>
-          <w:caps w:val="0"/>
-          <w:smallCaps w:val="0"/>
-          <w:noProof w:val="0"/>
-          <w:color w:val="000000" w:themeColor="text1" w:themeTint="FF" w:themeShade="FF"/>
-          <w:sz w:val="24"/>
-          <w:szCs w:val="24"/>
-          <w:lang w:val="it-IT"/>
-        </w:rPr>
-      </w:pPr>
-      <w:r>
-        <w:rPr>
-          <w:rFonts w:ascii="Times New Roman" w:hAnsi="Times New Roman" w:eastAsia="Times New Roman" w:cs="Times New Roman"/>
-          <w:b w:val="0"/>
-          <w:bCs w:val="0"/>
-          <w:i w:val="0"/>
-          <w:iCs w:val="0"/>
-          <w:caps w:val="0"/>
-          <w:smallCaps w:val="0"/>
-          <w:noProof w:val="0"/>
-          <w:color w:val="000000" w:themeColor="text1" w:themeTint="FF" w:themeShade="FF"/>
-          <w:sz w:val="24"/>
-          <w:szCs w:val="24"/>
-          <w:lang w:val="it-IT"/>
-        </w:rPr>
-        <w:t>un diagramma UML delle classi;</w:t>
+        <w:spacing w:before="240" w:after="240"/>
+      </w:pPr>
+      <w:r>
+        <w:t>la ristrutturazione del diagramma E/R;</w:t>
       </w:r>
     </w:p>
     <w:p>
       <w:pPr>
         <w:pStyle w:val="ListParagraph"/>
         <w:numPr>
-          <w:ilvl w:val="1"/>
-          <w:numId w:val="5"/>
+          <w:ilvl w:val="2"/>
+          <w:numId w:val="1"/>
         </w:numPr>
-        <w:spacing w:before="240" w:beforeAutospacing="off" w:after="240" w:afterAutospacing="off"/>
-        <w:rPr/>
-      </w:pPr>
-      <w:r>
+        <w:spacing w:before="240" w:after="240"/>
+      </w:pPr>
+      <w:r>
+        <w:t>la progettazione logica.</w:t>
+      </w:r>
+    </w:p>
+    <w:p>
+      <w:pPr>
+        <w:pStyle w:val="Heading1"/>
+      </w:pPr>
+      <w:r>
+        <w:t>Analisi</w:t>
+      </w:r>
+    </w:p>
+    <w:p>
+      <w:pPr>
+        <w:pStyle w:val="Heading2"/>
+      </w:pPr>
+      <w:r>
+        <w:t>Diagramm</w:t>
+      </w:r>
+      <w:r>
+        <w:t>i Use Cases</w:t>
+      </w:r>
+    </w:p>
+    <w:p>
+      <w:pPr>
+        <w:pStyle w:val="Heading1"/>
+      </w:pPr>
+      <w:r>
+        <w:t>Ruoli</w:t>
+      </w:r>
+    </w:p>
+    <w:p>
+      <w:r>
+        <w:t xml:space="preserve">Adnaan Juma: </w:t>
+      </w:r>
+      <w:proofErr w:type="spellStart"/>
+      <w:r>
+        <w:t>Backend</w:t>
+      </w:r>
+      <w:proofErr w:type="spellEnd"/>
+    </w:p>
+    <w:p>
+      <w:r>
+        <w:t>Mirko Colombo: Database / Salvataggio persistente</w:t>
+      </w:r>
+    </w:p>
+    <w:p>
+      <w:pPr>
         <w:rPr>
-          <w:rFonts w:ascii="Times New Roman" w:hAnsi="Times New Roman" w:eastAsia="Times New Roman" w:cs="Times New Roman"/>
-          <w:b w:val="0"/>
-          <w:bCs w:val="0"/>
-          <w:i w:val="0"/>
-          <w:iCs w:val="0"/>
-          <w:caps w:val="0"/>
-          <w:smallCaps w:val="0"/>
-          <w:noProof w:val="0"/>
-          <w:color w:val="000000" w:themeColor="text1" w:themeTint="FF" w:themeShade="FF"/>
-          <w:sz w:val="24"/>
-          <w:szCs w:val="24"/>
-          <w:lang w:val="it-IT"/>
+          <w:lang w:val="en-US"/>
         </w:rPr>
-        <w:t>un diagramma UML di sequenza per l’interazione tra gli oggetti descritti nel diagramma delle classi.</w:t>
+      </w:pPr>
+      <w:r>
+        <w:rPr>
+          <w:lang w:val="en-US"/>
+        </w:rPr>
+        <w:t>Marwan Mohamed: Front-End</w:t>
+      </w:r>
+    </w:p>
+    <w:p>
+      <w:pPr>
+        <w:rPr>
+          <w:lang w:val="en-US"/>
+        </w:rPr>
+      </w:pPr>
+      <w:r>
+        <w:rPr>
+          <w:lang w:val="en-US"/>
+        </w:rPr>
+        <w:t xml:space="preserve">Enzo </w:t>
+      </w:r>
+      <w:proofErr w:type="spellStart"/>
+      <w:r>
+        <w:rPr>
+          <w:lang w:val="en-US"/>
+        </w:rPr>
+        <w:t>Calissi</w:t>
+      </w:r>
+      <w:proofErr w:type="spellEnd"/>
+      <w:r>
+        <w:rPr>
+          <w:lang w:val="en-US"/>
+        </w:rPr>
+        <w:t>: Backend</w:t>
       </w:r>
     </w:p>
     <w:p>
       <w:pPr>
         <w:pStyle w:val="Heading1"/>
-        <w:rPr>
-          <w:color w:val="538135" w:themeColor="accent6" w:themeShade="BF"/>
-        </w:rPr>
-      </w:pPr>
-      <w:r>
-        <w:rPr>
-          <w:color w:val="538135" w:themeColor="accent6" w:themeTint="FF" w:themeShade="BF"/>
-        </w:rPr>
-        <w:t>Analisi</w:t>
-      </w:r>
-    </w:p>
-    <w:p>
-      <w:pPr>
-        <w:pStyle w:val="Normal"/>
-        <w:rPr>
-          <w:rFonts w:ascii="Aptos" w:hAnsi="Aptos" w:eastAsia="Aptos" w:cs="Aptos"/>
-          <w:noProof w:val="0"/>
-          <w:sz w:val="24"/>
-          <w:szCs w:val="24"/>
-          <w:lang w:val="it-IT"/>
-        </w:rPr>
-      </w:pPr>
-      <w:r>
-        <w:rPr>
-          <w:rFonts w:ascii="Times New Roman" w:hAnsi="Times New Roman" w:eastAsia="Times New Roman" w:cs="Times New Roman"/>
-          <w:b w:val="0"/>
-          <w:bCs w:val="0"/>
-          <w:i w:val="0"/>
-          <w:iCs w:val="0"/>
-          <w:caps w:val="0"/>
-          <w:smallCaps w:val="0"/>
-          <w:noProof w:val="0"/>
-          <w:color w:val="000000" w:themeColor="text1" w:themeTint="FF" w:themeShade="FF"/>
-          <w:sz w:val="24"/>
-          <w:szCs w:val="24"/>
-          <w:lang w:val="it-IT"/>
-        </w:rPr>
-        <w:t>Questa sezione contiene le varie documentazioni prodotte nella fase di analisi del ciclo di vita del software come descritto dallo SCOPO DEL DOCUMENTO.</w:t>
-      </w:r>
-    </w:p>
-    <w:p>
-      <w:pPr>
-        <w:pStyle w:val="Heading1"/>
-        <w:rPr>
-          <w:color w:val="538135" w:themeColor="accent6" w:themeShade="BF"/>
-        </w:rPr>
-      </w:pPr>
-      <w:r>
-        <w:rPr>
-          <w:color w:val="538135" w:themeColor="accent6" w:themeShade="BF"/>
-        </w:rPr>
-        <w:t>Ruoli</w:t>
-      </w:r>
-    </w:p>
-    <w:p>
-      <w:r>
-        <w:t xml:space="preserve">Adnaan Juma: </w:t>
-      </w:r>
-      <w:proofErr w:type="spellStart"/>
-      <w:r>
-        <w:t>Backend</w:t>
-      </w:r>
-      <w:proofErr w:type="spellEnd"/>
-    </w:p>
-    <w:p>
-      <w:r>
-        <w:t>Mirko Colombo: Database / Salvataggio persistente</w:t>
-      </w:r>
-    </w:p>
-    <w:p>
-      <w:r>
-        <w:t>Marwan Mohamed: Front-End</w:t>
-      </w:r>
-    </w:p>
-    <w:p>
-      <w:r>
-        <w:t xml:space="preserve">Enzo </w:t>
-      </w:r>
-      <w:proofErr w:type="spellStart"/>
-      <w:r>
-        <w:t>Calissi</w:t>
-      </w:r>
-      <w:proofErr w:type="spellEnd"/>
-      <w:r>
-        <w:t xml:space="preserve">: </w:t>
-      </w:r>
-      <w:proofErr w:type="spellStart"/>
-      <w:r>
-        <w:t>Backend</w:t>
-      </w:r>
-      <w:proofErr w:type="spellEnd"/>
-    </w:p>
-    <w:p>
-      <w:pPr>
-        <w:pStyle w:val="Heading1"/>
-        <w:rPr>
-          <w:color w:val="538135" w:themeColor="accent6" w:themeShade="BF"/>
-        </w:rPr>
-      </w:pPr>
-      <w:r>
-        <w:rPr>
-          <w:color w:val="538135" w:themeColor="accent6" w:themeShade="BF"/>
-        </w:rPr>
+      </w:pPr>
+      <w:r>
+        <w:lastRenderedPageBreak/>
         <w:t>Cronologia versioni</w:t>
       </w:r>
     </w:p>
@@ -479,7 +431,7 @@
         <w:tblLook w:val="04A0" w:firstRow="1" w:lastRow="0" w:firstColumn="1" w:lastColumn="0" w:noHBand="0" w:noVBand="1"/>
       </w:tblPr>
       <w:tblGrid>
-        <w:gridCol w:w="1605"/>
+        <w:gridCol w:w="3307"/>
         <w:gridCol w:w="1405"/>
         <w:gridCol w:w="1116"/>
         <w:gridCol w:w="2497"/>
@@ -492,14 +444,13 @@
           <w:tcPr>
             <w:tcW w:w="0" w:type="auto"/>
             <w:shd w:val="clear" w:color="auto" w:fill="A8D08D" w:themeFill="accent6" w:themeFillTint="99"/>
-            <w:tcMar/>
             <w:vAlign w:val="center"/>
           </w:tcPr>
           <w:p>
             <w:pPr>
               <w:jc w:val="center"/>
             </w:pPr>
-            <w:bookmarkStart w:name="_Hlk162961821" w:id="0"/>
+            <w:bookmarkStart w:id="0" w:name="_Hlk162961821"/>
             <w:r>
               <w:t>Autori</w:t>
             </w:r>
@@ -509,7 +460,6 @@
           <w:tcPr>
             <w:tcW w:w="0" w:type="auto"/>
             <w:shd w:val="clear" w:color="auto" w:fill="A8D08D" w:themeFill="accent6" w:themeFillTint="99"/>
-            <w:tcMar/>
             <w:vAlign w:val="center"/>
           </w:tcPr>
           <w:p>
@@ -525,7 +475,6 @@
           <w:tcPr>
             <w:tcW w:w="0" w:type="auto"/>
             <w:shd w:val="clear" w:color="auto" w:fill="A8D08D" w:themeFill="accent6" w:themeFillTint="99"/>
-            <w:tcMar/>
             <w:vAlign w:val="center"/>
           </w:tcPr>
           <w:p>
@@ -541,7 +490,6 @@
           <w:tcPr>
             <w:tcW w:w="0" w:type="auto"/>
             <w:shd w:val="clear" w:color="auto" w:fill="A8D08D" w:themeFill="accent6" w:themeFillTint="99"/>
-            <w:tcMar/>
             <w:vAlign w:val="center"/>
           </w:tcPr>
           <w:p>
@@ -562,24 +510,16 @@
         <w:tc>
           <w:tcPr>
             <w:tcW w:w="0" w:type="auto"/>
-            <w:tcMar/>
             <w:vAlign w:val="center"/>
           </w:tcPr>
           <w:p>
             <w:pPr>
               <w:jc w:val="center"/>
-              <w:rPr/>
             </w:pPr>
             <w:r>
-              <w:rPr/>
-              <w:t>Adnaan</w:t>
+              <w:t>Adnaan Juma</w:t>
             </w:r>
             <w:r>
-              <w:rPr/>
-              <w:t xml:space="preserve"> Juma</w:t>
-            </w:r>
-            <w:r>
-              <w:rPr/>
               <w:t>, Colombo Mirko</w:t>
             </w:r>
           </w:p>
@@ -587,7 +527,6 @@
         <w:tc>
           <w:tcPr>
             <w:tcW w:w="0" w:type="auto"/>
-            <w:tcMar/>
             <w:vAlign w:val="center"/>
           </w:tcPr>
           <w:p>
@@ -602,7 +541,6 @@
         <w:tc>
           <w:tcPr>
             <w:tcW w:w="0" w:type="auto"/>
-            <w:tcMar/>
             <w:vAlign w:val="center"/>
           </w:tcPr>
           <w:p>
@@ -617,7 +555,6 @@
         <w:tc>
           <w:tcPr>
             <w:tcW w:w="0" w:type="auto"/>
-            <w:tcMar/>
             <w:vAlign w:val="center"/>
           </w:tcPr>
           <w:p>
@@ -642,21 +579,9 @@
     <w:p>
       <w:pPr>
         <w:pStyle w:val="Heading1"/>
-        <w:rPr>
-          <w:color w:val="538135" w:themeColor="accent6" w:themeShade="BF"/>
-        </w:rPr>
-      </w:pPr>
-      <w:r>
-        <w:rPr>
-          <w:color w:val="538135" w:themeColor="accent6" w:themeShade="BF"/>
-        </w:rPr>
-        <w:t>Documenti</w:t>
-      </w:r>
-      <w:r>
-        <w:rPr>
-          <w:color w:val="538135" w:themeColor="accent6" w:themeShade="BF"/>
-        </w:rPr>
-        <w:t xml:space="preserve"> di riferimento</w:t>
+      </w:pPr>
+      <w:r>
+        <w:t>Documenti di riferimento</w:t>
       </w:r>
     </w:p>
     <w:tbl>
@@ -734,7 +659,7 @@
             <w:pPr>
               <w:jc w:val="center"/>
             </w:pPr>
-            <w:bookmarkStart w:name="Indicazioni_committente" w:id="1"/>
+            <w:bookmarkStart w:id="1" w:name="Indicazioni_committente"/>
             <w:r>
               <w:t>Indicazioni committente</w:t>
             </w:r>
@@ -750,24 +675,12 @@
             <w:pPr>
               <w:jc w:val="center"/>
             </w:pPr>
-            <w:hyperlink w:history="1" r:id="rId6">
+            <w:hyperlink r:id="rId6" w:history="1">
               <w:r>
                 <w:rPr>
                   <w:rStyle w:val="Hyperlink"/>
                 </w:rPr>
-                <w:t>Test</w:t>
-              </w:r>
-              <w:r>
-                <w:rPr>
-                  <w:rStyle w:val="Hyperlink"/>
-                </w:rPr>
-                <w:t>o</w:t>
-              </w:r>
-              <w:r>
-                <w:rPr>
-                  <w:rStyle w:val="Hyperlink"/>
-                </w:rPr>
-                <w:t xml:space="preserve"> commitente.pdf</w:t>
+                <w:t>Testo commitente.pdf</w:t>
               </w:r>
             </w:hyperlink>
           </w:p>
@@ -808,7 +721,7 @@
             <w:pPr>
               <w:jc w:val="center"/>
             </w:pPr>
-            <w:bookmarkStart w:name="Coding_rules" w:id="2"/>
+            <w:bookmarkStart w:id="2" w:name="Coding_rules"/>
             <w:r>
               <w:t>Coding rules</w:t>
             </w:r>
@@ -824,7 +737,7 @@
             <w:pPr>
               <w:jc w:val="center"/>
             </w:pPr>
-            <w:hyperlink w:history="1" r:id="rId7">
+            <w:hyperlink r:id="rId7" w:history="1">
               <w:r>
                 <w:rPr>
                   <w:rStyle w:val="Hyperlink"/>
@@ -881,7 +794,7 @@
       </w:pPr>
     </w:p>
     <w:sectPr>
-      <w:pgSz w:w="12240" w:h="15840" w:orient="portrait"/>
+      <w:pgSz w:w="12240" w:h="15840"/>
       <w:pgMar w:top="1440" w:right="1440" w:bottom="1440" w:left="1440" w:header="720" w:footer="720" w:gutter="0"/>
       <w:cols w:space="720"/>
       <w:docGrid w:linePitch="360"/>
@@ -892,10 +805,11 @@
 
 <file path=word/numbering.xml><?xml version="1.0" encoding="utf-8"?>
 <w:numbering xmlns:wpc="http://schemas.microsoft.com/office/word/2010/wordprocessingCanvas" xmlns:cx="http://schemas.microsoft.com/office/drawing/2014/chartex" xmlns:cx1="http://schemas.microsoft.com/office/drawing/2015/9/8/chartex" xmlns:cx2="http://schemas.microsoft.com/office/drawing/2015/10/21/chartex" xmlns:cx3="http://schemas.microsoft.com/office/drawing/2016/5/9/chartex" xmlns:cx4="http://schemas.microsoft.com/office/drawing/2016/5/10/chartex" xmlns:cx5="http://schemas.microsoft.com/office/drawing/2016/5/11/chartex" xmlns:cx6="http://schemas.microsoft.com/office/drawing/2016/5/12/chartex" xmlns:cx7="http://schemas.microsoft.com/office/drawing/2016/5/13/chartex" xmlns:cx8="http://schemas.microsoft.com/office/drawing/2016/5/14/chartex" xmlns:mc="http://schemas.openxmlformats.org/markup-compatibility/2006" xmlns:aink="http://schemas.microsoft.com/office/drawing/2016/ink" xmlns:am3d="http://schemas.microsoft.com/office/drawing/2017/model3d" xmlns:o="urn:schemas-microsoft-com:office:office" xmlns:oel="http://schemas.microsoft.com/office/2019/extlst" xmlns:r="http://schemas.openxmlformats.org/officeDocument/2006/relationships" xmlns:m="http://schemas.openxmlformats.org/officeDocument/2006/math" xmlns:v="urn:schemas-microsoft-com:vml" xmlns:wp14="http://schemas.microsoft.com/office/word/2010/wordprocessingDrawing" xmlns:wp="http://schemas.openxmlformats.org/drawingml/2006/wordprocessingDrawing" xmlns:w10="urn:schemas-microsoft-com:office:word" xmlns:w="http://schemas.openxmlformats.org/wordprocessingml/2006/main" xmlns:w14="http://schemas.microsoft.com/office/word/2010/wordml" xmlns:w15="http://schemas.microsoft.com/office/word/2012/wordml" xmlns:w16cex="http://schemas.microsoft.com/office/word/2018/wordml/cex" xmlns:w16cid="http://schemas.microsoft.com/office/word/2016/wordml/cid" xmlns:w16="http://schemas.microsoft.com/office/word/2018/wordml" xmlns:w16sdtdh="http://schemas.microsoft.com/office/word/2020/wordml/sdtdatahash" xmlns:w16se="http://schemas.microsoft.com/office/word/2015/wordml/symex" xmlns:wpg="http://schemas.microsoft.com/office/word/2010/wordprocessingGroup" xmlns:wpi="http://schemas.microsoft.com/office/word/2010/wordprocessingInk" xmlns:wne="http://schemas.microsoft.com/office/word/2006/wordml" xmlns:wps="http://schemas.microsoft.com/office/word/2010/wordprocessingShape" mc:Ignorable="w14 w15 w16se w16cid w16 w16cex w16sdtdh wp14">
-  <w:abstractNum xmlns:w="http://schemas.openxmlformats.org/wordprocessingml/2006/main" w:abstractNumId="4">
-    <w:nsid w:val="5c540cc1"/>
-    <w:multiLevelType xmlns:w="http://schemas.openxmlformats.org/wordprocessingml/2006/main" w:val="hybridMultilevel"/>
-    <w:lvl xmlns:w="http://schemas.openxmlformats.org/wordprocessingml/2006/main" w:ilvl="0">
+  <w:abstractNum w:abstractNumId="0" w15:restartNumberingAfterBreak="0">
+    <w:nsid w:val="00C8DEE0"/>
+    <w:multiLevelType w:val="hybridMultilevel"/>
+    <w:tmpl w:val="BDD2A79A"/>
+    <w:lvl w:ilvl="0" w:tplc="653C3926">
       <w:start w:val="1"/>
       <w:numFmt w:val="bullet"/>
       <w:lvlText w:val=""/>
@@ -904,10 +818,10 @@
         <w:ind w:left="720" w:hanging="360"/>
       </w:pPr>
       <w:rPr>
-        <w:rFonts w:hint="default" w:ascii="Symbol" w:hAnsi="Symbol"/>
-      </w:rPr>
-    </w:lvl>
-    <w:lvl xmlns:w="http://schemas.openxmlformats.org/wordprocessingml/2006/main" w:ilvl="1">
+        <w:rFonts w:ascii="Symbol" w:hAnsi="Symbol" w:hint="default"/>
+      </w:rPr>
+    </w:lvl>
+    <w:lvl w:ilvl="1" w:tplc="E5047242">
       <w:start w:val="1"/>
       <w:numFmt w:val="bullet"/>
       <w:lvlText w:val="o"/>
@@ -916,10 +830,10 @@
         <w:ind w:left="1440" w:hanging="360"/>
       </w:pPr>
       <w:rPr>
-        <w:rFonts w:hint="default" w:ascii="Courier New" w:hAnsi="Courier New"/>
-      </w:rPr>
-    </w:lvl>
-    <w:lvl xmlns:w="http://schemas.openxmlformats.org/wordprocessingml/2006/main" w:ilvl="2">
+        <w:rFonts w:ascii="Courier New" w:hAnsi="Courier New" w:hint="default"/>
+      </w:rPr>
+    </w:lvl>
+    <w:lvl w:ilvl="2" w:tplc="C6AE9F2A">
       <w:start w:val="1"/>
       <w:numFmt w:val="bullet"/>
       <w:lvlText w:val=""/>
@@ -928,10 +842,10 @@
         <w:ind w:left="2160" w:hanging="360"/>
       </w:pPr>
       <w:rPr>
-        <w:rFonts w:hint="default" w:ascii="Wingdings" w:hAnsi="Wingdings"/>
-      </w:rPr>
-    </w:lvl>
-    <w:lvl xmlns:w="http://schemas.openxmlformats.org/wordprocessingml/2006/main" w:ilvl="3">
+        <w:rFonts w:ascii="Wingdings" w:hAnsi="Wingdings" w:hint="default"/>
+      </w:rPr>
+    </w:lvl>
+    <w:lvl w:ilvl="3" w:tplc="777E9A5C">
       <w:start w:val="1"/>
       <w:numFmt w:val="bullet"/>
       <w:lvlText w:val=""/>
@@ -940,10 +854,10 @@
         <w:ind w:left="2880" w:hanging="360"/>
       </w:pPr>
       <w:rPr>
-        <w:rFonts w:hint="default" w:ascii="Symbol" w:hAnsi="Symbol"/>
-      </w:rPr>
-    </w:lvl>
-    <w:lvl xmlns:w="http://schemas.openxmlformats.org/wordprocessingml/2006/main" w:ilvl="4">
+        <w:rFonts w:ascii="Symbol" w:hAnsi="Symbol" w:hint="default"/>
+      </w:rPr>
+    </w:lvl>
+    <w:lvl w:ilvl="4" w:tplc="20BC2E06">
       <w:start w:val="1"/>
       <w:numFmt w:val="bullet"/>
       <w:lvlText w:val="o"/>
@@ -952,10 +866,10 @@
         <w:ind w:left="3600" w:hanging="360"/>
       </w:pPr>
       <w:rPr>
-        <w:rFonts w:hint="default" w:ascii="Courier New" w:hAnsi="Courier New"/>
-      </w:rPr>
-    </w:lvl>
-    <w:lvl xmlns:w="http://schemas.openxmlformats.org/wordprocessingml/2006/main" w:ilvl="5">
+        <w:rFonts w:ascii="Courier New" w:hAnsi="Courier New" w:hint="default"/>
+      </w:rPr>
+    </w:lvl>
+    <w:lvl w:ilvl="5" w:tplc="F42A99CA">
       <w:start w:val="1"/>
       <w:numFmt w:val="bullet"/>
       <w:lvlText w:val=""/>
@@ -964,10 +878,10 @@
         <w:ind w:left="4320" w:hanging="360"/>
       </w:pPr>
       <w:rPr>
-        <w:rFonts w:hint="default" w:ascii="Wingdings" w:hAnsi="Wingdings"/>
-      </w:rPr>
-    </w:lvl>
-    <w:lvl xmlns:w="http://schemas.openxmlformats.org/wordprocessingml/2006/main" w:ilvl="6">
+        <w:rFonts w:ascii="Wingdings" w:hAnsi="Wingdings" w:hint="default"/>
+      </w:rPr>
+    </w:lvl>
+    <w:lvl w:ilvl="6" w:tplc="6506F99C">
       <w:start w:val="1"/>
       <w:numFmt w:val="bullet"/>
       <w:lvlText w:val=""/>
@@ -976,10 +890,10 @@
         <w:ind w:left="5040" w:hanging="360"/>
       </w:pPr>
       <w:rPr>
-        <w:rFonts w:hint="default" w:ascii="Symbol" w:hAnsi="Symbol"/>
-      </w:rPr>
-    </w:lvl>
-    <w:lvl xmlns:w="http://schemas.openxmlformats.org/wordprocessingml/2006/main" w:ilvl="7">
+        <w:rFonts w:ascii="Symbol" w:hAnsi="Symbol" w:hint="default"/>
+      </w:rPr>
+    </w:lvl>
+    <w:lvl w:ilvl="7" w:tplc="61B82CD8">
       <w:start w:val="1"/>
       <w:numFmt w:val="bullet"/>
       <w:lvlText w:val="o"/>
@@ -988,10 +902,10 @@
         <w:ind w:left="5760" w:hanging="360"/>
       </w:pPr>
       <w:rPr>
-        <w:rFonts w:hint="default" w:ascii="Courier New" w:hAnsi="Courier New"/>
-      </w:rPr>
-    </w:lvl>
-    <w:lvl xmlns:w="http://schemas.openxmlformats.org/wordprocessingml/2006/main" w:ilvl="8">
+        <w:rFonts w:ascii="Courier New" w:hAnsi="Courier New" w:hint="default"/>
+      </w:rPr>
+    </w:lvl>
+    <w:lvl w:ilvl="8" w:tplc="A8A08BEC">
       <w:start w:val="1"/>
       <w:numFmt w:val="bullet"/>
       <w:lvlText w:val=""/>
@@ -1000,347 +914,11 @@
         <w:ind w:left="6480" w:hanging="360"/>
       </w:pPr>
       <w:rPr>
-        <w:rFonts w:hint="default" w:ascii="Wingdings" w:hAnsi="Wingdings"/>
+        <w:rFonts w:ascii="Wingdings" w:hAnsi="Wingdings" w:hint="default"/>
       </w:rPr>
     </w:lvl>
   </w:abstractNum>
-  <w:abstractNum xmlns:w="http://schemas.openxmlformats.org/wordprocessingml/2006/main" w:abstractNumId="3">
-    <w:nsid w:val="7f292c78"/>
-    <w:multiLevelType xmlns:w="http://schemas.openxmlformats.org/wordprocessingml/2006/main" w:val="hybridMultilevel"/>
-    <w:lvl xmlns:w="http://schemas.openxmlformats.org/wordprocessingml/2006/main" w:ilvl="0">
-      <w:start w:val="1"/>
-      <w:numFmt w:val="bullet"/>
-      <w:lvlText w:val="o"/>
-      <w:lvlJc w:val="left"/>
-      <w:pPr>
-        <w:ind w:left="720" w:hanging="360"/>
-      </w:pPr>
-      <w:rPr>
-        <w:rFonts w:hint="default" w:ascii="Courier New" w:hAnsi="Courier New"/>
-      </w:rPr>
-    </w:lvl>
-    <w:lvl xmlns:w="http://schemas.openxmlformats.org/wordprocessingml/2006/main" w:ilvl="1">
-      <w:start w:val="1"/>
-      <w:numFmt w:val="bullet"/>
-      <w:lvlText w:val="o"/>
-      <w:lvlJc w:val="left"/>
-      <w:pPr>
-        <w:ind w:left="1440" w:hanging="360"/>
-      </w:pPr>
-      <w:rPr>
-        <w:rFonts w:hint="default" w:ascii="Courier New" w:hAnsi="Courier New"/>
-      </w:rPr>
-    </w:lvl>
-    <w:lvl xmlns:w="http://schemas.openxmlformats.org/wordprocessingml/2006/main" w:ilvl="2">
-      <w:start w:val="1"/>
-      <w:numFmt w:val="bullet"/>
-      <w:lvlText w:val=""/>
-      <w:lvlJc w:val="left"/>
-      <w:pPr>
-        <w:ind w:left="2160" w:hanging="360"/>
-      </w:pPr>
-      <w:rPr>
-        <w:rFonts w:hint="default" w:ascii="Wingdings" w:hAnsi="Wingdings"/>
-      </w:rPr>
-    </w:lvl>
-    <w:lvl xmlns:w="http://schemas.openxmlformats.org/wordprocessingml/2006/main" w:ilvl="3">
-      <w:start w:val="1"/>
-      <w:numFmt w:val="bullet"/>
-      <w:lvlText w:val=""/>
-      <w:lvlJc w:val="left"/>
-      <w:pPr>
-        <w:ind w:left="2880" w:hanging="360"/>
-      </w:pPr>
-      <w:rPr>
-        <w:rFonts w:hint="default" w:ascii="Symbol" w:hAnsi="Symbol"/>
-      </w:rPr>
-    </w:lvl>
-    <w:lvl xmlns:w="http://schemas.openxmlformats.org/wordprocessingml/2006/main" w:ilvl="4">
-      <w:start w:val="1"/>
-      <w:numFmt w:val="bullet"/>
-      <w:lvlText w:val="o"/>
-      <w:lvlJc w:val="left"/>
-      <w:pPr>
-        <w:ind w:left="3600" w:hanging="360"/>
-      </w:pPr>
-      <w:rPr>
-        <w:rFonts w:hint="default" w:ascii="Courier New" w:hAnsi="Courier New"/>
-      </w:rPr>
-    </w:lvl>
-    <w:lvl xmlns:w="http://schemas.openxmlformats.org/wordprocessingml/2006/main" w:ilvl="5">
-      <w:start w:val="1"/>
-      <w:numFmt w:val="bullet"/>
-      <w:lvlText w:val=""/>
-      <w:lvlJc w:val="left"/>
-      <w:pPr>
-        <w:ind w:left="4320" w:hanging="360"/>
-      </w:pPr>
-      <w:rPr>
-        <w:rFonts w:hint="default" w:ascii="Wingdings" w:hAnsi="Wingdings"/>
-      </w:rPr>
-    </w:lvl>
-    <w:lvl xmlns:w="http://schemas.openxmlformats.org/wordprocessingml/2006/main" w:ilvl="6">
-      <w:start w:val="1"/>
-      <w:numFmt w:val="bullet"/>
-      <w:lvlText w:val=""/>
-      <w:lvlJc w:val="left"/>
-      <w:pPr>
-        <w:ind w:left="5040" w:hanging="360"/>
-      </w:pPr>
-      <w:rPr>
-        <w:rFonts w:hint="default" w:ascii="Symbol" w:hAnsi="Symbol"/>
-      </w:rPr>
-    </w:lvl>
-    <w:lvl xmlns:w="http://schemas.openxmlformats.org/wordprocessingml/2006/main" w:ilvl="7">
-      <w:start w:val="1"/>
-      <w:numFmt w:val="bullet"/>
-      <w:lvlText w:val="o"/>
-      <w:lvlJc w:val="left"/>
-      <w:pPr>
-        <w:ind w:left="5760" w:hanging="360"/>
-      </w:pPr>
-      <w:rPr>
-        <w:rFonts w:hint="default" w:ascii="Courier New" w:hAnsi="Courier New"/>
-      </w:rPr>
-    </w:lvl>
-    <w:lvl xmlns:w="http://schemas.openxmlformats.org/wordprocessingml/2006/main" w:ilvl="8">
-      <w:start w:val="1"/>
-      <w:numFmt w:val="bullet"/>
-      <w:lvlText w:val=""/>
-      <w:lvlJc w:val="left"/>
-      <w:pPr>
-        <w:ind w:left="6480" w:hanging="360"/>
-      </w:pPr>
-      <w:rPr>
-        <w:rFonts w:hint="default" w:ascii="Wingdings" w:hAnsi="Wingdings"/>
-      </w:rPr>
-    </w:lvl>
-  </w:abstractNum>
-  <w:abstractNum xmlns:w="http://schemas.openxmlformats.org/wordprocessingml/2006/main" w:abstractNumId="2">
-    <w:nsid w:val="c8dee0"/>
-    <w:multiLevelType xmlns:w="http://schemas.openxmlformats.org/wordprocessingml/2006/main" w:val="hybridMultilevel"/>
-    <w:lvl xmlns:w="http://schemas.openxmlformats.org/wordprocessingml/2006/main" w:ilvl="0">
-      <w:start w:val="1"/>
-      <w:numFmt w:val="bullet"/>
-      <w:lvlText w:val=""/>
-      <w:lvlJc w:val="left"/>
-      <w:pPr>
-        <w:ind w:left="720" w:hanging="360"/>
-      </w:pPr>
-      <w:rPr>
-        <w:rFonts w:hint="default" w:ascii="Symbol" w:hAnsi="Symbol"/>
-      </w:rPr>
-    </w:lvl>
-    <w:lvl xmlns:w="http://schemas.openxmlformats.org/wordprocessingml/2006/main" w:ilvl="1">
-      <w:start w:val="1"/>
-      <w:numFmt w:val="bullet"/>
-      <w:lvlText w:val="o"/>
-      <w:lvlJc w:val="left"/>
-      <w:pPr>
-        <w:ind w:left="1440" w:hanging="360"/>
-      </w:pPr>
-      <w:rPr>
-        <w:rFonts w:hint="default" w:ascii="Courier New" w:hAnsi="Courier New"/>
-      </w:rPr>
-    </w:lvl>
-    <w:lvl xmlns:w="http://schemas.openxmlformats.org/wordprocessingml/2006/main" w:ilvl="2">
-      <w:start w:val="1"/>
-      <w:numFmt w:val="bullet"/>
-      <w:lvlText w:val=""/>
-      <w:lvlJc w:val="left"/>
-      <w:pPr>
-        <w:ind w:left="2160" w:hanging="360"/>
-      </w:pPr>
-      <w:rPr>
-        <w:rFonts w:hint="default" w:ascii="Wingdings" w:hAnsi="Wingdings"/>
-      </w:rPr>
-    </w:lvl>
-    <w:lvl xmlns:w="http://schemas.openxmlformats.org/wordprocessingml/2006/main" w:ilvl="3">
-      <w:start w:val="1"/>
-      <w:numFmt w:val="bullet"/>
-      <w:lvlText w:val=""/>
-      <w:lvlJc w:val="left"/>
-      <w:pPr>
-        <w:ind w:left="2880" w:hanging="360"/>
-      </w:pPr>
-      <w:rPr>
-        <w:rFonts w:hint="default" w:ascii="Symbol" w:hAnsi="Symbol"/>
-      </w:rPr>
-    </w:lvl>
-    <w:lvl xmlns:w="http://schemas.openxmlformats.org/wordprocessingml/2006/main" w:ilvl="4">
-      <w:start w:val="1"/>
-      <w:numFmt w:val="bullet"/>
-      <w:lvlText w:val="o"/>
-      <w:lvlJc w:val="left"/>
-      <w:pPr>
-        <w:ind w:left="3600" w:hanging="360"/>
-      </w:pPr>
-      <w:rPr>
-        <w:rFonts w:hint="default" w:ascii="Courier New" w:hAnsi="Courier New"/>
-      </w:rPr>
-    </w:lvl>
-    <w:lvl xmlns:w="http://schemas.openxmlformats.org/wordprocessingml/2006/main" w:ilvl="5">
-      <w:start w:val="1"/>
-      <w:numFmt w:val="bullet"/>
-      <w:lvlText w:val=""/>
-      <w:lvlJc w:val="left"/>
-      <w:pPr>
-        <w:ind w:left="4320" w:hanging="360"/>
-      </w:pPr>
-      <w:rPr>
-        <w:rFonts w:hint="default" w:ascii="Wingdings" w:hAnsi="Wingdings"/>
-      </w:rPr>
-    </w:lvl>
-    <w:lvl xmlns:w="http://schemas.openxmlformats.org/wordprocessingml/2006/main" w:ilvl="6">
-      <w:start w:val="1"/>
-      <w:numFmt w:val="bullet"/>
-      <w:lvlText w:val=""/>
-      <w:lvlJc w:val="left"/>
-      <w:pPr>
-        <w:ind w:left="5040" w:hanging="360"/>
-      </w:pPr>
-      <w:rPr>
-        <w:rFonts w:hint="default" w:ascii="Symbol" w:hAnsi="Symbol"/>
-      </w:rPr>
-    </w:lvl>
-    <w:lvl xmlns:w="http://schemas.openxmlformats.org/wordprocessingml/2006/main" w:ilvl="7">
-      <w:start w:val="1"/>
-      <w:numFmt w:val="bullet"/>
-      <w:lvlText w:val="o"/>
-      <w:lvlJc w:val="left"/>
-      <w:pPr>
-        <w:ind w:left="5760" w:hanging="360"/>
-      </w:pPr>
-      <w:rPr>
-        <w:rFonts w:hint="default" w:ascii="Courier New" w:hAnsi="Courier New"/>
-      </w:rPr>
-    </w:lvl>
-    <w:lvl xmlns:w="http://schemas.openxmlformats.org/wordprocessingml/2006/main" w:ilvl="8">
-      <w:start w:val="1"/>
-      <w:numFmt w:val="bullet"/>
-      <w:lvlText w:val=""/>
-      <w:lvlJc w:val="left"/>
-      <w:pPr>
-        <w:ind w:left="6480" w:hanging="360"/>
-      </w:pPr>
-      <w:rPr>
-        <w:rFonts w:hint="default" w:ascii="Wingdings" w:hAnsi="Wingdings"/>
-      </w:rPr>
-    </w:lvl>
-  </w:abstractNum>
-  <w:abstractNum xmlns:w="http://schemas.openxmlformats.org/wordprocessingml/2006/main" w:abstractNumId="1">
-    <w:nsid w:val="247fb9d3"/>
-    <w:multiLevelType xmlns:w="http://schemas.openxmlformats.org/wordprocessingml/2006/main" w:val="hybridMultilevel"/>
-    <w:lvl xmlns:w="http://schemas.openxmlformats.org/wordprocessingml/2006/main" w:ilvl="0">
-      <w:start w:val="1"/>
-      <w:numFmt w:val="bullet"/>
-      <w:lvlText w:val=""/>
-      <w:lvlJc w:val="left"/>
-      <w:pPr>
-        <w:ind w:left="720" w:hanging="360"/>
-      </w:pPr>
-      <w:rPr>
-        <w:rFonts w:hint="default" w:ascii="Wingdings" w:hAnsi="Wingdings"/>
-      </w:rPr>
-    </w:lvl>
-    <w:lvl xmlns:w="http://schemas.openxmlformats.org/wordprocessingml/2006/main" w:ilvl="1">
-      <w:start w:val="1"/>
-      <w:numFmt w:val="bullet"/>
-      <w:lvlText w:val="o"/>
-      <w:lvlJc w:val="left"/>
-      <w:pPr>
-        <w:ind w:left="1440" w:hanging="360"/>
-      </w:pPr>
-      <w:rPr>
-        <w:rFonts w:hint="default" w:ascii="Courier New" w:hAnsi="Courier New"/>
-      </w:rPr>
-    </w:lvl>
-    <w:lvl xmlns:w="http://schemas.openxmlformats.org/wordprocessingml/2006/main" w:ilvl="2">
-      <w:start w:val="1"/>
-      <w:numFmt w:val="bullet"/>
-      <w:lvlText w:val=""/>
-      <w:lvlJc w:val="left"/>
-      <w:pPr>
-        <w:ind w:left="2160" w:hanging="360"/>
-      </w:pPr>
-      <w:rPr>
-        <w:rFonts w:hint="default" w:ascii="Wingdings" w:hAnsi="Wingdings"/>
-      </w:rPr>
-    </w:lvl>
-    <w:lvl xmlns:w="http://schemas.openxmlformats.org/wordprocessingml/2006/main" w:ilvl="3">
-      <w:start w:val="1"/>
-      <w:numFmt w:val="bullet"/>
-      <w:lvlText w:val=""/>
-      <w:lvlJc w:val="left"/>
-      <w:pPr>
-        <w:ind w:left="2880" w:hanging="360"/>
-      </w:pPr>
-      <w:rPr>
-        <w:rFonts w:hint="default" w:ascii="Symbol" w:hAnsi="Symbol"/>
-      </w:rPr>
-    </w:lvl>
-    <w:lvl xmlns:w="http://schemas.openxmlformats.org/wordprocessingml/2006/main" w:ilvl="4">
-      <w:start w:val="1"/>
-      <w:numFmt w:val="bullet"/>
-      <w:lvlText w:val="o"/>
-      <w:lvlJc w:val="left"/>
-      <w:pPr>
-        <w:ind w:left="3600" w:hanging="360"/>
-      </w:pPr>
-      <w:rPr>
-        <w:rFonts w:hint="default" w:ascii="Courier New" w:hAnsi="Courier New"/>
-      </w:rPr>
-    </w:lvl>
-    <w:lvl xmlns:w="http://schemas.openxmlformats.org/wordprocessingml/2006/main" w:ilvl="5">
-      <w:start w:val="1"/>
-      <w:numFmt w:val="bullet"/>
-      <w:lvlText w:val=""/>
-      <w:lvlJc w:val="left"/>
-      <w:pPr>
-        <w:ind w:left="4320" w:hanging="360"/>
-      </w:pPr>
-      <w:rPr>
-        <w:rFonts w:hint="default" w:ascii="Wingdings" w:hAnsi="Wingdings"/>
-      </w:rPr>
-    </w:lvl>
-    <w:lvl xmlns:w="http://schemas.openxmlformats.org/wordprocessingml/2006/main" w:ilvl="6">
-      <w:start w:val="1"/>
-      <w:numFmt w:val="bullet"/>
-      <w:lvlText w:val=""/>
-      <w:lvlJc w:val="left"/>
-      <w:pPr>
-        <w:ind w:left="5040" w:hanging="360"/>
-      </w:pPr>
-      <w:rPr>
-        <w:rFonts w:hint="default" w:ascii="Symbol" w:hAnsi="Symbol"/>
-      </w:rPr>
-    </w:lvl>
-    <w:lvl xmlns:w="http://schemas.openxmlformats.org/wordprocessingml/2006/main" w:ilvl="7">
-      <w:start w:val="1"/>
-      <w:numFmt w:val="bullet"/>
-      <w:lvlText w:val="o"/>
-      <w:lvlJc w:val="left"/>
-      <w:pPr>
-        <w:ind w:left="5760" w:hanging="360"/>
-      </w:pPr>
-      <w:rPr>
-        <w:rFonts w:hint="default" w:ascii="Courier New" w:hAnsi="Courier New"/>
-      </w:rPr>
-    </w:lvl>
-    <w:lvl xmlns:w="http://schemas.openxmlformats.org/wordprocessingml/2006/main" w:ilvl="8">
-      <w:start w:val="1"/>
-      <w:numFmt w:val="bullet"/>
-      <w:lvlText w:val=""/>
-      <w:lvlJc w:val="left"/>
-      <w:pPr>
-        <w:ind w:left="6480" w:hanging="360"/>
-      </w:pPr>
-      <w:rPr>
-        <w:rFonts w:hint="default" w:ascii="Wingdings" w:hAnsi="Wingdings"/>
-      </w:rPr>
-    </w:lvl>
-  </w:abstractNum>
-  <w:abstractNum w:abstractNumId="0" w15:restartNumberingAfterBreak="0">
+  <w:abstractNum w:abstractNumId="1" w15:restartNumberingAfterBreak="0">
     <w:nsid w:val="1E4C74F9"/>
     <w:multiLevelType w:val="hybridMultilevel"/>
     <w:tmpl w:val="626899AE"/>
@@ -1353,7 +931,7 @@
         <w:ind w:left="720" w:hanging="360"/>
       </w:pPr>
       <w:rPr>
-        <w:rFonts w:hint="default" w:ascii="Courier New" w:hAnsi="Courier New" w:cs="Courier New"/>
+        <w:rFonts w:ascii="Courier New" w:hAnsi="Courier New" w:cs="Courier New" w:hint="default"/>
       </w:rPr>
     </w:lvl>
     <w:lvl w:ilvl="1" w:tplc="04090003" w:tentative="1">
@@ -1365,7 +943,7 @@
         <w:ind w:left="1440" w:hanging="360"/>
       </w:pPr>
       <w:rPr>
-        <w:rFonts w:hint="default" w:ascii="Courier New" w:hAnsi="Courier New" w:cs="Courier New"/>
+        <w:rFonts w:ascii="Courier New" w:hAnsi="Courier New" w:cs="Courier New" w:hint="default"/>
       </w:rPr>
     </w:lvl>
     <w:lvl w:ilvl="2" w:tplc="04090005" w:tentative="1">
@@ -1377,7 +955,7 @@
         <w:ind w:left="2160" w:hanging="360"/>
       </w:pPr>
       <w:rPr>
-        <w:rFonts w:hint="default" w:ascii="Wingdings" w:hAnsi="Wingdings"/>
+        <w:rFonts w:ascii="Wingdings" w:hAnsi="Wingdings" w:hint="default"/>
       </w:rPr>
     </w:lvl>
     <w:lvl w:ilvl="3" w:tplc="04090001" w:tentative="1">
@@ -1389,7 +967,7 @@
         <w:ind w:left="2880" w:hanging="360"/>
       </w:pPr>
       <w:rPr>
-        <w:rFonts w:hint="default" w:ascii="Symbol" w:hAnsi="Symbol"/>
+        <w:rFonts w:ascii="Symbol" w:hAnsi="Symbol" w:hint="default"/>
       </w:rPr>
     </w:lvl>
     <w:lvl w:ilvl="4" w:tplc="04090003" w:tentative="1">
@@ -1401,7 +979,7 @@
         <w:ind w:left="3600" w:hanging="360"/>
       </w:pPr>
       <w:rPr>
-        <w:rFonts w:hint="default" w:ascii="Courier New" w:hAnsi="Courier New" w:cs="Courier New"/>
+        <w:rFonts w:ascii="Courier New" w:hAnsi="Courier New" w:cs="Courier New" w:hint="default"/>
       </w:rPr>
     </w:lvl>
     <w:lvl w:ilvl="5" w:tplc="04090005" w:tentative="1">
@@ -1413,7 +991,7 @@
         <w:ind w:left="4320" w:hanging="360"/>
       </w:pPr>
       <w:rPr>
-        <w:rFonts w:hint="default" w:ascii="Wingdings" w:hAnsi="Wingdings"/>
+        <w:rFonts w:ascii="Wingdings" w:hAnsi="Wingdings" w:hint="default"/>
       </w:rPr>
     </w:lvl>
     <w:lvl w:ilvl="6" w:tplc="04090001" w:tentative="1">
@@ -1425,7 +1003,7 @@
         <w:ind w:left="5040" w:hanging="360"/>
       </w:pPr>
       <w:rPr>
-        <w:rFonts w:hint="default" w:ascii="Symbol" w:hAnsi="Symbol"/>
+        <w:rFonts w:ascii="Symbol" w:hAnsi="Symbol" w:hint="default"/>
       </w:rPr>
     </w:lvl>
     <w:lvl w:ilvl="7" w:tplc="04090003" w:tentative="1">
@@ -1437,7 +1015,7 @@
         <w:ind w:left="5760" w:hanging="360"/>
       </w:pPr>
       <w:rPr>
-        <w:rFonts w:hint="default" w:ascii="Courier New" w:hAnsi="Courier New" w:cs="Courier New"/>
+        <w:rFonts w:ascii="Courier New" w:hAnsi="Courier New" w:cs="Courier New" w:hint="default"/>
       </w:rPr>
     </w:lvl>
     <w:lvl w:ilvl="8" w:tplc="04090005" w:tentative="1">
@@ -1449,24 +1027,479 @@
         <w:ind w:left="6480" w:hanging="360"/>
       </w:pPr>
       <w:rPr>
-        <w:rFonts w:hint="default" w:ascii="Wingdings" w:hAnsi="Wingdings"/>
+        <w:rFonts w:ascii="Wingdings" w:hAnsi="Wingdings" w:hint="default"/>
       </w:rPr>
     </w:lvl>
   </w:abstractNum>
-  <w:num w:numId="5">
+  <w:abstractNum w:abstractNumId="2" w15:restartNumberingAfterBreak="0">
+    <w:nsid w:val="247FB9D3"/>
+    <w:multiLevelType w:val="hybridMultilevel"/>
+    <w:tmpl w:val="48FAFFB6"/>
+    <w:lvl w:ilvl="0" w:tplc="77A80578">
+      <w:start w:val="1"/>
+      <w:numFmt w:val="bullet"/>
+      <w:lvlText w:val=""/>
+      <w:lvlJc w:val="left"/>
+      <w:pPr>
+        <w:ind w:left="720" w:hanging="360"/>
+      </w:pPr>
+      <w:rPr>
+        <w:rFonts w:ascii="Wingdings" w:hAnsi="Wingdings" w:hint="default"/>
+      </w:rPr>
+    </w:lvl>
+    <w:lvl w:ilvl="1" w:tplc="34527790">
+      <w:start w:val="1"/>
+      <w:numFmt w:val="bullet"/>
+      <w:lvlText w:val="o"/>
+      <w:lvlJc w:val="left"/>
+      <w:pPr>
+        <w:ind w:left="1440" w:hanging="360"/>
+      </w:pPr>
+      <w:rPr>
+        <w:rFonts w:ascii="Courier New" w:hAnsi="Courier New" w:hint="default"/>
+      </w:rPr>
+    </w:lvl>
+    <w:lvl w:ilvl="2" w:tplc="40B83416">
+      <w:start w:val="1"/>
+      <w:numFmt w:val="bullet"/>
+      <w:lvlText w:val=""/>
+      <w:lvlJc w:val="left"/>
+      <w:pPr>
+        <w:ind w:left="2160" w:hanging="360"/>
+      </w:pPr>
+      <w:rPr>
+        <w:rFonts w:ascii="Wingdings" w:hAnsi="Wingdings" w:hint="default"/>
+      </w:rPr>
+    </w:lvl>
+    <w:lvl w:ilvl="3" w:tplc="BB646464">
+      <w:start w:val="1"/>
+      <w:numFmt w:val="bullet"/>
+      <w:lvlText w:val=""/>
+      <w:lvlJc w:val="left"/>
+      <w:pPr>
+        <w:ind w:left="2880" w:hanging="360"/>
+      </w:pPr>
+      <w:rPr>
+        <w:rFonts w:ascii="Symbol" w:hAnsi="Symbol" w:hint="default"/>
+      </w:rPr>
+    </w:lvl>
+    <w:lvl w:ilvl="4" w:tplc="CE82EFB2">
+      <w:start w:val="1"/>
+      <w:numFmt w:val="bullet"/>
+      <w:lvlText w:val="o"/>
+      <w:lvlJc w:val="left"/>
+      <w:pPr>
+        <w:ind w:left="3600" w:hanging="360"/>
+      </w:pPr>
+      <w:rPr>
+        <w:rFonts w:ascii="Courier New" w:hAnsi="Courier New" w:hint="default"/>
+      </w:rPr>
+    </w:lvl>
+    <w:lvl w:ilvl="5" w:tplc="144C0720">
+      <w:start w:val="1"/>
+      <w:numFmt w:val="bullet"/>
+      <w:lvlText w:val=""/>
+      <w:lvlJc w:val="left"/>
+      <w:pPr>
+        <w:ind w:left="4320" w:hanging="360"/>
+      </w:pPr>
+      <w:rPr>
+        <w:rFonts w:ascii="Wingdings" w:hAnsi="Wingdings" w:hint="default"/>
+      </w:rPr>
+    </w:lvl>
+    <w:lvl w:ilvl="6" w:tplc="D0DCFD9C">
+      <w:start w:val="1"/>
+      <w:numFmt w:val="bullet"/>
+      <w:lvlText w:val=""/>
+      <w:lvlJc w:val="left"/>
+      <w:pPr>
+        <w:ind w:left="5040" w:hanging="360"/>
+      </w:pPr>
+      <w:rPr>
+        <w:rFonts w:ascii="Symbol" w:hAnsi="Symbol" w:hint="default"/>
+      </w:rPr>
+    </w:lvl>
+    <w:lvl w:ilvl="7" w:tplc="FE84D4B8">
+      <w:start w:val="1"/>
+      <w:numFmt w:val="bullet"/>
+      <w:lvlText w:val="o"/>
+      <w:lvlJc w:val="left"/>
+      <w:pPr>
+        <w:ind w:left="5760" w:hanging="360"/>
+      </w:pPr>
+      <w:rPr>
+        <w:rFonts w:ascii="Courier New" w:hAnsi="Courier New" w:hint="default"/>
+      </w:rPr>
+    </w:lvl>
+    <w:lvl w:ilvl="8" w:tplc="2618DE34">
+      <w:start w:val="1"/>
+      <w:numFmt w:val="bullet"/>
+      <w:lvlText w:val=""/>
+      <w:lvlJc w:val="left"/>
+      <w:pPr>
+        <w:ind w:left="6480" w:hanging="360"/>
+      </w:pPr>
+      <w:rPr>
+        <w:rFonts w:ascii="Wingdings" w:hAnsi="Wingdings" w:hint="default"/>
+      </w:rPr>
+    </w:lvl>
+  </w:abstractNum>
+  <w:abstractNum w:abstractNumId="3" w15:restartNumberingAfterBreak="0">
+    <w:nsid w:val="56350698"/>
+    <w:multiLevelType w:val="hybridMultilevel"/>
+    <w:tmpl w:val="4F7CE17E"/>
+    <w:lvl w:ilvl="0" w:tplc="04090001">
+      <w:start w:val="1"/>
+      <w:numFmt w:val="bullet"/>
+      <w:lvlText w:val=""/>
+      <w:lvlJc w:val="left"/>
+      <w:pPr>
+        <w:ind w:left="720" w:hanging="360"/>
+      </w:pPr>
+      <w:rPr>
+        <w:rFonts w:ascii="Symbol" w:hAnsi="Symbol" w:hint="default"/>
+      </w:rPr>
+    </w:lvl>
+    <w:lvl w:ilvl="1" w:tplc="04090003" w:tentative="1">
+      <w:start w:val="1"/>
+      <w:numFmt w:val="bullet"/>
+      <w:lvlText w:val="o"/>
+      <w:lvlJc w:val="left"/>
+      <w:pPr>
+        <w:ind w:left="1440" w:hanging="360"/>
+      </w:pPr>
+      <w:rPr>
+        <w:rFonts w:ascii="Courier New" w:hAnsi="Courier New" w:cs="Courier New" w:hint="default"/>
+      </w:rPr>
+    </w:lvl>
+    <w:lvl w:ilvl="2" w:tplc="04090005" w:tentative="1">
+      <w:start w:val="1"/>
+      <w:numFmt w:val="bullet"/>
+      <w:lvlText w:val=""/>
+      <w:lvlJc w:val="left"/>
+      <w:pPr>
+        <w:ind w:left="2160" w:hanging="360"/>
+      </w:pPr>
+      <w:rPr>
+        <w:rFonts w:ascii="Wingdings" w:hAnsi="Wingdings" w:hint="default"/>
+      </w:rPr>
+    </w:lvl>
+    <w:lvl w:ilvl="3" w:tplc="04090001" w:tentative="1">
+      <w:start w:val="1"/>
+      <w:numFmt w:val="bullet"/>
+      <w:lvlText w:val=""/>
+      <w:lvlJc w:val="left"/>
+      <w:pPr>
+        <w:ind w:left="2880" w:hanging="360"/>
+      </w:pPr>
+      <w:rPr>
+        <w:rFonts w:ascii="Symbol" w:hAnsi="Symbol" w:hint="default"/>
+      </w:rPr>
+    </w:lvl>
+    <w:lvl w:ilvl="4" w:tplc="04090003" w:tentative="1">
+      <w:start w:val="1"/>
+      <w:numFmt w:val="bullet"/>
+      <w:lvlText w:val="o"/>
+      <w:lvlJc w:val="left"/>
+      <w:pPr>
+        <w:ind w:left="3600" w:hanging="360"/>
+      </w:pPr>
+      <w:rPr>
+        <w:rFonts w:ascii="Courier New" w:hAnsi="Courier New" w:cs="Courier New" w:hint="default"/>
+      </w:rPr>
+    </w:lvl>
+    <w:lvl w:ilvl="5" w:tplc="04090005" w:tentative="1">
+      <w:start w:val="1"/>
+      <w:numFmt w:val="bullet"/>
+      <w:lvlText w:val=""/>
+      <w:lvlJc w:val="left"/>
+      <w:pPr>
+        <w:ind w:left="4320" w:hanging="360"/>
+      </w:pPr>
+      <w:rPr>
+        <w:rFonts w:ascii="Wingdings" w:hAnsi="Wingdings" w:hint="default"/>
+      </w:rPr>
+    </w:lvl>
+    <w:lvl w:ilvl="6" w:tplc="04090001" w:tentative="1">
+      <w:start w:val="1"/>
+      <w:numFmt w:val="bullet"/>
+      <w:lvlText w:val=""/>
+      <w:lvlJc w:val="left"/>
+      <w:pPr>
+        <w:ind w:left="5040" w:hanging="360"/>
+      </w:pPr>
+      <w:rPr>
+        <w:rFonts w:ascii="Symbol" w:hAnsi="Symbol" w:hint="default"/>
+      </w:rPr>
+    </w:lvl>
+    <w:lvl w:ilvl="7" w:tplc="04090003" w:tentative="1">
+      <w:start w:val="1"/>
+      <w:numFmt w:val="bullet"/>
+      <w:lvlText w:val="o"/>
+      <w:lvlJc w:val="left"/>
+      <w:pPr>
+        <w:ind w:left="5760" w:hanging="360"/>
+      </w:pPr>
+      <w:rPr>
+        <w:rFonts w:ascii="Courier New" w:hAnsi="Courier New" w:cs="Courier New" w:hint="default"/>
+      </w:rPr>
+    </w:lvl>
+    <w:lvl w:ilvl="8" w:tplc="04090005" w:tentative="1">
+      <w:start w:val="1"/>
+      <w:numFmt w:val="bullet"/>
+      <w:lvlText w:val=""/>
+      <w:lvlJc w:val="left"/>
+      <w:pPr>
+        <w:ind w:left="6480" w:hanging="360"/>
+      </w:pPr>
+      <w:rPr>
+        <w:rFonts w:ascii="Wingdings" w:hAnsi="Wingdings" w:hint="default"/>
+      </w:rPr>
+    </w:lvl>
+  </w:abstractNum>
+  <w:abstractNum w:abstractNumId="4" w15:restartNumberingAfterBreak="0">
+    <w:nsid w:val="5C540CC1"/>
+    <w:multiLevelType w:val="hybridMultilevel"/>
+    <w:tmpl w:val="BEECD3C2"/>
+    <w:lvl w:ilvl="0" w:tplc="6C22D000">
+      <w:start w:val="1"/>
+      <w:numFmt w:val="bullet"/>
+      <w:lvlText w:val=""/>
+      <w:lvlJc w:val="left"/>
+      <w:pPr>
+        <w:ind w:left="720" w:hanging="360"/>
+      </w:pPr>
+      <w:rPr>
+        <w:rFonts w:ascii="Symbol" w:hAnsi="Symbol" w:hint="default"/>
+      </w:rPr>
+    </w:lvl>
+    <w:lvl w:ilvl="1" w:tplc="2660B498">
+      <w:start w:val="1"/>
+      <w:numFmt w:val="bullet"/>
+      <w:lvlText w:val="o"/>
+      <w:lvlJc w:val="left"/>
+      <w:pPr>
+        <w:ind w:left="1440" w:hanging="360"/>
+      </w:pPr>
+      <w:rPr>
+        <w:rFonts w:ascii="Courier New" w:hAnsi="Courier New" w:hint="default"/>
+      </w:rPr>
+    </w:lvl>
+    <w:lvl w:ilvl="2" w:tplc="A864A3F4">
+      <w:start w:val="1"/>
+      <w:numFmt w:val="bullet"/>
+      <w:lvlText w:val=""/>
+      <w:lvlJc w:val="left"/>
+      <w:pPr>
+        <w:ind w:left="2160" w:hanging="360"/>
+      </w:pPr>
+      <w:rPr>
+        <w:rFonts w:ascii="Wingdings" w:hAnsi="Wingdings" w:hint="default"/>
+      </w:rPr>
+    </w:lvl>
+    <w:lvl w:ilvl="3" w:tplc="52DE6F42">
+      <w:start w:val="1"/>
+      <w:numFmt w:val="bullet"/>
+      <w:lvlText w:val=""/>
+      <w:lvlJc w:val="left"/>
+      <w:pPr>
+        <w:ind w:left="2880" w:hanging="360"/>
+      </w:pPr>
+      <w:rPr>
+        <w:rFonts w:ascii="Symbol" w:hAnsi="Symbol" w:hint="default"/>
+      </w:rPr>
+    </w:lvl>
+    <w:lvl w:ilvl="4" w:tplc="CA06CB7C">
+      <w:start w:val="1"/>
+      <w:numFmt w:val="bullet"/>
+      <w:lvlText w:val="o"/>
+      <w:lvlJc w:val="left"/>
+      <w:pPr>
+        <w:ind w:left="3600" w:hanging="360"/>
+      </w:pPr>
+      <w:rPr>
+        <w:rFonts w:ascii="Courier New" w:hAnsi="Courier New" w:hint="default"/>
+      </w:rPr>
+    </w:lvl>
+    <w:lvl w:ilvl="5" w:tplc="FA227B34">
+      <w:start w:val="1"/>
+      <w:numFmt w:val="bullet"/>
+      <w:lvlText w:val=""/>
+      <w:lvlJc w:val="left"/>
+      <w:pPr>
+        <w:ind w:left="4320" w:hanging="360"/>
+      </w:pPr>
+      <w:rPr>
+        <w:rFonts w:ascii="Wingdings" w:hAnsi="Wingdings" w:hint="default"/>
+      </w:rPr>
+    </w:lvl>
+    <w:lvl w:ilvl="6" w:tplc="E2323D4E">
+      <w:start w:val="1"/>
+      <w:numFmt w:val="bullet"/>
+      <w:lvlText w:val=""/>
+      <w:lvlJc w:val="left"/>
+      <w:pPr>
+        <w:ind w:left="5040" w:hanging="360"/>
+      </w:pPr>
+      <w:rPr>
+        <w:rFonts w:ascii="Symbol" w:hAnsi="Symbol" w:hint="default"/>
+      </w:rPr>
+    </w:lvl>
+    <w:lvl w:ilvl="7" w:tplc="521A3F18">
+      <w:start w:val="1"/>
+      <w:numFmt w:val="bullet"/>
+      <w:lvlText w:val="o"/>
+      <w:lvlJc w:val="left"/>
+      <w:pPr>
+        <w:ind w:left="5760" w:hanging="360"/>
+      </w:pPr>
+      <w:rPr>
+        <w:rFonts w:ascii="Courier New" w:hAnsi="Courier New" w:hint="default"/>
+      </w:rPr>
+    </w:lvl>
+    <w:lvl w:ilvl="8" w:tplc="0C600F40">
+      <w:start w:val="1"/>
+      <w:numFmt w:val="bullet"/>
+      <w:lvlText w:val=""/>
+      <w:lvlJc w:val="left"/>
+      <w:pPr>
+        <w:ind w:left="6480" w:hanging="360"/>
+      </w:pPr>
+      <w:rPr>
+        <w:rFonts w:ascii="Wingdings" w:hAnsi="Wingdings" w:hint="default"/>
+      </w:rPr>
+    </w:lvl>
+  </w:abstractNum>
+  <w:abstractNum w:abstractNumId="5" w15:restartNumberingAfterBreak="0">
+    <w:nsid w:val="7F292C78"/>
+    <w:multiLevelType w:val="hybridMultilevel"/>
+    <w:tmpl w:val="67F461A8"/>
+    <w:lvl w:ilvl="0" w:tplc="D8D8674E">
+      <w:start w:val="1"/>
+      <w:numFmt w:val="bullet"/>
+      <w:lvlText w:val="o"/>
+      <w:lvlJc w:val="left"/>
+      <w:pPr>
+        <w:ind w:left="720" w:hanging="360"/>
+      </w:pPr>
+      <w:rPr>
+        <w:rFonts w:ascii="Courier New" w:hAnsi="Courier New" w:hint="default"/>
+      </w:rPr>
+    </w:lvl>
+    <w:lvl w:ilvl="1" w:tplc="A3A6A7E2">
+      <w:start w:val="1"/>
+      <w:numFmt w:val="bullet"/>
+      <w:lvlText w:val="o"/>
+      <w:lvlJc w:val="left"/>
+      <w:pPr>
+        <w:ind w:left="1440" w:hanging="360"/>
+      </w:pPr>
+      <w:rPr>
+        <w:rFonts w:ascii="Courier New" w:hAnsi="Courier New" w:hint="default"/>
+      </w:rPr>
+    </w:lvl>
+    <w:lvl w:ilvl="2" w:tplc="06740A00">
+      <w:start w:val="1"/>
+      <w:numFmt w:val="bullet"/>
+      <w:lvlText w:val=""/>
+      <w:lvlJc w:val="left"/>
+      <w:pPr>
+        <w:ind w:left="2160" w:hanging="360"/>
+      </w:pPr>
+      <w:rPr>
+        <w:rFonts w:ascii="Wingdings" w:hAnsi="Wingdings" w:hint="default"/>
+      </w:rPr>
+    </w:lvl>
+    <w:lvl w:ilvl="3" w:tplc="12824446">
+      <w:start w:val="1"/>
+      <w:numFmt w:val="bullet"/>
+      <w:lvlText w:val=""/>
+      <w:lvlJc w:val="left"/>
+      <w:pPr>
+        <w:ind w:left="2880" w:hanging="360"/>
+      </w:pPr>
+      <w:rPr>
+        <w:rFonts w:ascii="Symbol" w:hAnsi="Symbol" w:hint="default"/>
+      </w:rPr>
+    </w:lvl>
+    <w:lvl w:ilvl="4" w:tplc="8ADA4BBC">
+      <w:start w:val="1"/>
+      <w:numFmt w:val="bullet"/>
+      <w:lvlText w:val="o"/>
+      <w:lvlJc w:val="left"/>
+      <w:pPr>
+        <w:ind w:left="3600" w:hanging="360"/>
+      </w:pPr>
+      <w:rPr>
+        <w:rFonts w:ascii="Courier New" w:hAnsi="Courier New" w:hint="default"/>
+      </w:rPr>
+    </w:lvl>
+    <w:lvl w:ilvl="5" w:tplc="D7FC8DF4">
+      <w:start w:val="1"/>
+      <w:numFmt w:val="bullet"/>
+      <w:lvlText w:val=""/>
+      <w:lvlJc w:val="left"/>
+      <w:pPr>
+        <w:ind w:left="4320" w:hanging="360"/>
+      </w:pPr>
+      <w:rPr>
+        <w:rFonts w:ascii="Wingdings" w:hAnsi="Wingdings" w:hint="default"/>
+      </w:rPr>
+    </w:lvl>
+    <w:lvl w:ilvl="6" w:tplc="547EC638">
+      <w:start w:val="1"/>
+      <w:numFmt w:val="bullet"/>
+      <w:lvlText w:val=""/>
+      <w:lvlJc w:val="left"/>
+      <w:pPr>
+        <w:ind w:left="5040" w:hanging="360"/>
+      </w:pPr>
+      <w:rPr>
+        <w:rFonts w:ascii="Symbol" w:hAnsi="Symbol" w:hint="default"/>
+      </w:rPr>
+    </w:lvl>
+    <w:lvl w:ilvl="7" w:tplc="005C0AB4">
+      <w:start w:val="1"/>
+      <w:numFmt w:val="bullet"/>
+      <w:lvlText w:val="o"/>
+      <w:lvlJc w:val="left"/>
+      <w:pPr>
+        <w:ind w:left="5760" w:hanging="360"/>
+      </w:pPr>
+      <w:rPr>
+        <w:rFonts w:ascii="Courier New" w:hAnsi="Courier New" w:hint="default"/>
+      </w:rPr>
+    </w:lvl>
+    <w:lvl w:ilvl="8" w:tplc="E93643A6">
+      <w:start w:val="1"/>
+      <w:numFmt w:val="bullet"/>
+      <w:lvlText w:val=""/>
+      <w:lvlJc w:val="left"/>
+      <w:pPr>
+        <w:ind w:left="6480" w:hanging="360"/>
+      </w:pPr>
+      <w:rPr>
+        <w:rFonts w:ascii="Wingdings" w:hAnsi="Wingdings" w:hint="default"/>
+      </w:rPr>
+    </w:lvl>
+  </w:abstractNum>
+  <w:num w:numId="1" w16cid:durableId="1186139280">
     <w:abstractNumId w:val="4"/>
   </w:num>
-  <w:num w:numId="4">
-    <w:abstractNumId w:val="3"/>
+  <w:num w:numId="2" w16cid:durableId="390272240">
+    <w:abstractNumId w:val="5"/>
   </w:num>
-  <w:num w:numId="3">
+  <w:num w:numId="3" w16cid:durableId="191114687">
+    <w:abstractNumId w:val="0"/>
+  </w:num>
+  <w:num w:numId="4" w16cid:durableId="40402541">
     <w:abstractNumId w:val="2"/>
   </w:num>
-  <w:num w:numId="2">
+  <w:num w:numId="5" w16cid:durableId="44180556">
     <w:abstractNumId w:val="1"/>
   </w:num>
-  <w:num w:numId="1" w16cid:durableId="44180556">
-    <w:abstractNumId w:val="0"/>
+  <w:num w:numId="6" w16cid:durableId="730083826">
+    <w:abstractNumId w:val="3"/>
   </w:num>
 </w:numbering>
 </file>
@@ -1476,7 +1509,7 @@
   <w:docDefaults>
     <w:rPrDefault>
       <w:rPr>
-        <w:rFonts w:asciiTheme="minorHAnsi" w:hAnsiTheme="minorHAnsi" w:eastAsiaTheme="minorHAnsi" w:cstheme="minorBidi"/>
+        <w:rFonts w:asciiTheme="minorHAnsi" w:eastAsiaTheme="minorHAnsi" w:hAnsiTheme="minorHAnsi" w:cstheme="minorBidi"/>
         <w:kern w:val="2"/>
         <w:sz w:val="22"/>
         <w:szCs w:val="22"/>
@@ -1493,14 +1526,14 @@
   <w:latentStyles w:defLockedState="0" w:defUIPriority="99" w:defSemiHidden="0" w:defUnhideWhenUsed="0" w:defQFormat="0" w:count="376">
     <w:lsdException w:name="Normal" w:uiPriority="0" w:qFormat="1"/>
     <w:lsdException w:name="heading 1" w:uiPriority="9" w:qFormat="1"/>
-    <w:lsdException w:name="heading 2" w:uiPriority="9" w:semiHidden="1" w:unhideWhenUsed="1" w:qFormat="1"/>
-    <w:lsdException w:name="heading 3" w:uiPriority="9" w:semiHidden="1" w:unhideWhenUsed="1" w:qFormat="1"/>
-    <w:lsdException w:name="heading 4" w:uiPriority="9" w:semiHidden="1" w:unhideWhenUsed="1" w:qFormat="1"/>
-    <w:lsdException w:name="heading 5" w:uiPriority="9" w:semiHidden="1" w:unhideWhenUsed="1" w:qFormat="1"/>
-    <w:lsdException w:name="heading 6" w:uiPriority="9" w:semiHidden="1" w:unhideWhenUsed="1" w:qFormat="1"/>
-    <w:lsdException w:name="heading 7" w:uiPriority="9" w:semiHidden="1" w:unhideWhenUsed="1" w:qFormat="1"/>
-    <w:lsdException w:name="heading 8" w:uiPriority="9" w:semiHidden="1" w:unhideWhenUsed="1" w:qFormat="1"/>
-    <w:lsdException w:name="heading 9" w:uiPriority="9" w:semiHidden="1" w:unhideWhenUsed="1" w:qFormat="1"/>
+    <w:lsdException w:name="heading 2" w:semiHidden="1" w:uiPriority="9" w:unhideWhenUsed="1" w:qFormat="1"/>
+    <w:lsdException w:name="heading 3" w:semiHidden="1" w:uiPriority="9" w:unhideWhenUsed="1" w:qFormat="1"/>
+    <w:lsdException w:name="heading 4" w:semiHidden="1" w:uiPriority="9" w:unhideWhenUsed="1" w:qFormat="1"/>
+    <w:lsdException w:name="heading 5" w:semiHidden="1" w:uiPriority="9" w:unhideWhenUsed="1" w:qFormat="1"/>
+    <w:lsdException w:name="heading 6" w:semiHidden="1" w:uiPriority="9" w:unhideWhenUsed="1" w:qFormat="1"/>
+    <w:lsdException w:name="heading 7" w:semiHidden="1" w:uiPriority="9" w:unhideWhenUsed="1" w:qFormat="1"/>
+    <w:lsdException w:name="heading 8" w:semiHidden="1" w:uiPriority="9" w:unhideWhenUsed="1" w:qFormat="1"/>
+    <w:lsdException w:name="heading 9" w:semiHidden="1" w:uiPriority="9" w:unhideWhenUsed="1" w:qFormat="1"/>
     <w:lsdException w:name="index 1" w:semiHidden="1" w:unhideWhenUsed="1"/>
     <w:lsdException w:name="index 2" w:semiHidden="1" w:unhideWhenUsed="1"/>
     <w:lsdException w:name="index 3" w:semiHidden="1" w:unhideWhenUsed="1"/>
@@ -1510,22 +1543,22 @@
     <w:lsdException w:name="index 7" w:semiHidden="1" w:unhideWhenUsed="1"/>
     <w:lsdException w:name="index 8" w:semiHidden="1" w:unhideWhenUsed="1"/>
     <w:lsdException w:name="index 9" w:semiHidden="1" w:unhideWhenUsed="1"/>
-    <w:lsdException w:name="toc 1" w:uiPriority="39" w:semiHidden="1" w:unhideWhenUsed="1"/>
-    <w:lsdException w:name="toc 2" w:uiPriority="39" w:semiHidden="1" w:unhideWhenUsed="1"/>
-    <w:lsdException w:name="toc 3" w:uiPriority="39" w:semiHidden="1" w:unhideWhenUsed="1"/>
-    <w:lsdException w:name="toc 4" w:uiPriority="39" w:semiHidden="1" w:unhideWhenUsed="1"/>
-    <w:lsdException w:name="toc 5" w:uiPriority="39" w:semiHidden="1" w:unhideWhenUsed="1"/>
-    <w:lsdException w:name="toc 6" w:uiPriority="39" w:semiHidden="1" w:unhideWhenUsed="1"/>
-    <w:lsdException w:name="toc 7" w:uiPriority="39" w:semiHidden="1" w:unhideWhenUsed="1"/>
-    <w:lsdException w:name="toc 8" w:uiPriority="39" w:semiHidden="1" w:unhideWhenUsed="1"/>
-    <w:lsdException w:name="toc 9" w:uiPriority="39" w:semiHidden="1" w:unhideWhenUsed="1"/>
+    <w:lsdException w:name="toc 1" w:semiHidden="1" w:uiPriority="39" w:unhideWhenUsed="1"/>
+    <w:lsdException w:name="toc 2" w:semiHidden="1" w:uiPriority="39" w:unhideWhenUsed="1"/>
+    <w:lsdException w:name="toc 3" w:semiHidden="1" w:uiPriority="39" w:unhideWhenUsed="1"/>
+    <w:lsdException w:name="toc 4" w:semiHidden="1" w:uiPriority="39" w:unhideWhenUsed="1"/>
+    <w:lsdException w:name="toc 5" w:semiHidden="1" w:uiPriority="39" w:unhideWhenUsed="1"/>
+    <w:lsdException w:name="toc 6" w:semiHidden="1" w:uiPriority="39" w:unhideWhenUsed="1"/>
+    <w:lsdException w:name="toc 7" w:semiHidden="1" w:uiPriority="39" w:unhideWhenUsed="1"/>
+    <w:lsdException w:name="toc 8" w:semiHidden="1" w:uiPriority="39" w:unhideWhenUsed="1"/>
+    <w:lsdException w:name="toc 9" w:semiHidden="1" w:uiPriority="39" w:unhideWhenUsed="1"/>
     <w:lsdException w:name="Normal Indent" w:semiHidden="1" w:unhideWhenUsed="1"/>
     <w:lsdException w:name="footnote text" w:semiHidden="1" w:unhideWhenUsed="1"/>
     <w:lsdException w:name="annotation text" w:semiHidden="1" w:unhideWhenUsed="1"/>
     <w:lsdException w:name="header" w:semiHidden="1" w:unhideWhenUsed="1"/>
     <w:lsdException w:name="footer" w:semiHidden="1" w:unhideWhenUsed="1"/>
     <w:lsdException w:name="index heading" w:semiHidden="1" w:unhideWhenUsed="1"/>
-    <w:lsdException w:name="caption" w:uiPriority="35" w:semiHidden="1" w:unhideWhenUsed="1" w:qFormat="1"/>
+    <w:lsdException w:name="caption" w:semiHidden="1" w:uiPriority="35" w:unhideWhenUsed="1" w:qFormat="1"/>
     <w:lsdException w:name="table of figures" w:semiHidden="1" w:unhideWhenUsed="1"/>
     <w:lsdException w:name="envelope address" w:semiHidden="1" w:unhideWhenUsed="1"/>
     <w:lsdException w:name="envelope return" w:semiHidden="1" w:unhideWhenUsed="1"/>
@@ -1556,7 +1589,7 @@
     <w:lsdException w:name="Title" w:uiPriority="10" w:qFormat="1"/>
     <w:lsdException w:name="Closing" w:semiHidden="1" w:unhideWhenUsed="1"/>
     <w:lsdException w:name="Signature" w:semiHidden="1" w:unhideWhenUsed="1"/>
-    <w:lsdException w:name="Default Paragraph Font" w:uiPriority="1" w:semiHidden="1" w:unhideWhenUsed="1"/>
+    <w:lsdException w:name="Default Paragraph Font" w:semiHidden="1" w:uiPriority="1" w:unhideWhenUsed="1"/>
     <w:lsdException w:name="Body Text" w:semiHidden="1" w:unhideWhenUsed="1"/>
     <w:lsdException w:name="Body Text Indent" w:semiHidden="1" w:unhideWhenUsed="1"/>
     <w:lsdException w:name="List Continue" w:semiHidden="1" w:unhideWhenUsed="1"/>
@@ -1756,8 +1789,8 @@
     <w:lsdException w:name="Subtle Reference" w:uiPriority="31" w:qFormat="1"/>
     <w:lsdException w:name="Intense Reference" w:uiPriority="32" w:qFormat="1"/>
     <w:lsdException w:name="Book Title" w:uiPriority="33" w:qFormat="1"/>
-    <w:lsdException w:name="Bibliography" w:uiPriority="37" w:semiHidden="1" w:unhideWhenUsed="1"/>
-    <w:lsdException w:name="TOC Heading" w:uiPriority="39" w:semiHidden="1" w:unhideWhenUsed="1" w:qFormat="1"/>
+    <w:lsdException w:name="Bibliography" w:semiHidden="1" w:uiPriority="37" w:unhideWhenUsed="1"/>
+    <w:lsdException w:name="TOC Heading" w:semiHidden="1" w:uiPriority="39" w:unhideWhenUsed="1" w:qFormat="1"/>
     <w:lsdException w:name="Plain Table 1" w:uiPriority="41"/>
     <w:lsdException w:name="Plain Table 2" w:uiPriority="42"/>
     <w:lsdException w:name="Plain Table 3" w:uiPriority="43"/>
@@ -1868,7 +1901,7 @@
     <w:lsdException w:name="Unresolved Mention" w:semiHidden="1" w:unhideWhenUsed="1"/>
     <w:lsdException w:name="Smart Link" w:semiHidden="1" w:unhideWhenUsed="1"/>
   </w:latentStyles>
-  <w:style w:type="paragraph" w:styleId="Normal" w:default="1">
+  <w:style w:type="paragraph" w:default="1" w:styleId="Normal">
     <w:name w:val="Normal"/>
     <w:qFormat/>
     <w:rsid w:val="00055597"/>
@@ -1922,13 +1955,13 @@
       <w:szCs w:val="26"/>
     </w:rPr>
   </w:style>
-  <w:style w:type="character" w:styleId="DefaultParagraphFont" w:default="1">
+  <w:style w:type="character" w:default="1" w:styleId="DefaultParagraphFont">
     <w:name w:val="Default Paragraph Font"/>
     <w:uiPriority w:val="1"/>
     <w:semiHidden/>
     <w:unhideWhenUsed/>
   </w:style>
-  <w:style w:type="table" w:styleId="TableNormal" w:default="1">
+  <w:style w:type="table" w:default="1" w:styleId="TableNormal">
     <w:name w:val="Normal Table"/>
     <w:uiPriority w:val="99"/>
     <w:semiHidden/>
@@ -1943,7 +1976,7 @@
       </w:tblCellMar>
     </w:tblPr>
   </w:style>
-  <w:style w:type="numbering" w:styleId="NoList" w:default="1">
+  <w:style w:type="numbering" w:default="1" w:styleId="NoList">
     <w:name w:val="No List"/>
     <w:uiPriority w:val="99"/>
     <w:semiHidden/>
@@ -1969,28 +2002,28 @@
       <w:szCs w:val="56"/>
     </w:rPr>
   </w:style>
-  <w:style w:type="character" w:styleId="TitleChar" w:customStyle="1">
+  <w:style w:type="character" w:customStyle="1" w:styleId="TitleChar">
     <w:name w:val="Title Char"/>
     <w:basedOn w:val="DefaultParagraphFont"/>
     <w:link w:val="Title"/>
     <w:uiPriority w:val="10"/>
     <w:rsid w:val="00055597"/>
     <w:rPr>
-      <w:rFonts w:ascii="Aptos" w:hAnsi="Aptos" w:eastAsiaTheme="majorEastAsia" w:cstheme="majorBidi"/>
+      <w:rFonts w:ascii="Aptos" w:eastAsiaTheme="majorEastAsia" w:hAnsi="Aptos" w:cstheme="majorBidi"/>
       <w:spacing w:val="-10"/>
       <w:kern w:val="28"/>
       <w:sz w:val="56"/>
       <w:szCs w:val="56"/>
     </w:rPr>
   </w:style>
-  <w:style w:type="character" w:styleId="Heading1Char" w:customStyle="1">
+  <w:style w:type="character" w:customStyle="1" w:styleId="Heading1Char">
     <w:name w:val="Heading 1 Char"/>
     <w:basedOn w:val="DefaultParagraphFont"/>
     <w:link w:val="Heading1"/>
     <w:uiPriority w:val="9"/>
     <w:rsid w:val="006D7F55"/>
     <w:rPr>
-      <w:rFonts w:ascii="Aptos" w:hAnsi="Aptos" w:eastAsiaTheme="majorEastAsia" w:cstheme="majorBidi"/>
+      <w:rFonts w:ascii="Aptos" w:eastAsiaTheme="majorEastAsia" w:hAnsi="Aptos" w:cstheme="majorBidi"/>
       <w:color w:val="538135" w:themeColor="accent6" w:themeShade="BF"/>
       <w:sz w:val="32"/>
       <w:szCs w:val="32"/>
@@ -2007,23 +2040,23 @@
     </w:pPr>
     <w:tblPr>
       <w:tblBorders>
-        <w:top w:val="single" w:color="auto" w:sz="4" w:space="0"/>
-        <w:left w:val="single" w:color="auto" w:sz="4" w:space="0"/>
-        <w:bottom w:val="single" w:color="auto" w:sz="4" w:space="0"/>
-        <w:right w:val="single" w:color="auto" w:sz="4" w:space="0"/>
-        <w:insideH w:val="single" w:color="auto" w:sz="4" w:space="0"/>
-        <w:insideV w:val="single" w:color="auto" w:sz="4" w:space="0"/>
+        <w:top w:val="single" w:sz="4" w:space="0" w:color="auto"/>
+        <w:left w:val="single" w:sz="4" w:space="0" w:color="auto"/>
+        <w:bottom w:val="single" w:sz="4" w:space="0" w:color="auto"/>
+        <w:right w:val="single" w:sz="4" w:space="0" w:color="auto"/>
+        <w:insideH w:val="single" w:sz="4" w:space="0" w:color="auto"/>
+        <w:insideV w:val="single" w:sz="4" w:space="0" w:color="auto"/>
       </w:tblBorders>
     </w:tblPr>
   </w:style>
-  <w:style w:type="character" w:styleId="Heading2Char" w:customStyle="1">
+  <w:style w:type="character" w:customStyle="1" w:styleId="Heading2Char">
     <w:name w:val="Heading 2 Char"/>
     <w:basedOn w:val="DefaultParagraphFont"/>
     <w:link w:val="Heading2"/>
     <w:uiPriority w:val="9"/>
     <w:rsid w:val="006D7F55"/>
     <w:rPr>
-      <w:rFonts w:ascii="Aptos" w:hAnsi="Aptos" w:eastAsiaTheme="majorEastAsia" w:cstheme="majorBidi"/>
+      <w:rFonts w:ascii="Aptos" w:eastAsiaTheme="majorEastAsia" w:hAnsi="Aptos" w:cstheme="majorBidi"/>
       <w:color w:val="538135" w:themeColor="accent6" w:themeShade="BF"/>
       <w:sz w:val="26"/>
       <w:szCs w:val="26"/>

</xml_diff>

<commit_message>
Aggiunti Use Cases Utente/Admin
Cambiamenti ai diagrammi Use Cases:
Rinominato il file "Use Cases.drawio" a UC-Utente e aggiornato con nuove funzioni.
Aggiunto il file "UC-Admin.drawio" che contiene le funzioni degli utenti admin.

Fix minore al DAP.

Co-Authored-By: Enzigno44 <134646484+Enzigno44@users.noreply.github.com>
Co-Authored-By: papiscoulasbuscas <165714530+papiscoulasbuscas@users.noreply.github.com>
</commit_message>
<xml_diff>
--- a/documenti/DAP.docx
+++ b/documenti/DAP.docx
@@ -161,7 +161,21 @@
           <w:rFonts w:eastAsia="Times New Roman" w:cs="Times New Roman"/>
           <w:color w:val="000000" w:themeColor="text1"/>
         </w:rPr>
-        <w:t xml:space="preserve"> diagramma UML dei casi d’uso del software;</w:t>
+        <w:t xml:space="preserve"> diagramm</w:t>
+      </w:r>
+      <w:r>
+        <w:rPr>
+          <w:rFonts w:eastAsia="Times New Roman" w:cs="Times New Roman"/>
+          <w:color w:val="000000" w:themeColor="text1"/>
+        </w:rPr>
+        <w:t>i</w:t>
+      </w:r>
+      <w:r>
+        <w:rPr>
+          <w:rFonts w:eastAsia="Times New Roman" w:cs="Times New Roman"/>
+          <w:color w:val="000000" w:themeColor="text1"/>
+        </w:rPr>
+        <w:t xml:space="preserve"> UML dei casi d’uso del software;</w:t>
       </w:r>
     </w:p>
     <w:p>

</xml_diff>

<commit_message>
Aggiornato DAP, fix minori
Aggiornato il DAP menzionando alcuni dei nuovi documenti aggiunti al progetto.
Aggiornato il .gitignore per escludere i file .png esportati da draw.io.
Cambiato il nome di DC- Client.drawio a DC-Client.drawio per conformità.
</commit_message>
<xml_diff>
--- a/documenti/DAP.docx
+++ b/documenti/DAP.docx
@@ -1,6 +1,6 @@
 
 <file path=word/document.xml><?xml version="1.0" encoding="utf-8"?>
-<w:document xmlns:wpc="http://schemas.microsoft.com/office/word/2010/wordprocessingCanvas" xmlns:cx="http://schemas.microsoft.com/office/drawing/2014/chartex" xmlns:cx1="http://schemas.microsoft.com/office/drawing/2015/9/8/chartex" xmlns:cx2="http://schemas.microsoft.com/office/drawing/2015/10/21/chartex" xmlns:cx3="http://schemas.microsoft.com/office/drawing/2016/5/9/chartex" xmlns:cx4="http://schemas.microsoft.com/office/drawing/2016/5/10/chartex" xmlns:cx5="http://schemas.microsoft.com/office/drawing/2016/5/11/chartex" xmlns:cx6="http://schemas.microsoft.com/office/drawing/2016/5/12/chartex" xmlns:cx7="http://schemas.microsoft.com/office/drawing/2016/5/13/chartex" xmlns:cx8="http://schemas.microsoft.com/office/drawing/2016/5/14/chartex" xmlns:mc="http://schemas.openxmlformats.org/markup-compatibility/2006" xmlns:aink="http://schemas.microsoft.com/office/drawing/2016/ink" xmlns:am3d="http://schemas.microsoft.com/office/drawing/2017/model3d" xmlns:o="urn:schemas-microsoft-com:office:office" xmlns:oel="http://schemas.microsoft.com/office/2019/extlst" xmlns:r="http://schemas.openxmlformats.org/officeDocument/2006/relationships" xmlns:m="http://schemas.openxmlformats.org/officeDocument/2006/math" xmlns:v="urn:schemas-microsoft-com:vml" xmlns:wp14="http://schemas.microsoft.com/office/word/2010/wordprocessingDrawing" xmlns:wp="http://schemas.openxmlformats.org/drawingml/2006/wordprocessingDrawing" xmlns:w10="urn:schemas-microsoft-com:office:word" xmlns:w="http://schemas.openxmlformats.org/wordprocessingml/2006/main" xmlns:w14="http://schemas.microsoft.com/office/word/2010/wordml" xmlns:w15="http://schemas.microsoft.com/office/word/2012/wordml" xmlns:w16cex="http://schemas.microsoft.com/office/word/2018/wordml/cex" xmlns:w16cid="http://schemas.microsoft.com/office/word/2016/wordml/cid" xmlns:w16="http://schemas.microsoft.com/office/word/2018/wordml" xmlns:w16du="http://schemas.microsoft.com/office/word/2023/wordml/word16du" xmlns:w16sdtdh="http://schemas.microsoft.com/office/word/2020/wordml/sdtdatahash" xmlns:w16se="http://schemas.microsoft.com/office/word/2015/wordml/symex" xmlns:wpg="http://schemas.microsoft.com/office/word/2010/wordprocessingGroup" xmlns:wpi="http://schemas.microsoft.com/office/word/2010/wordprocessingInk" xmlns:wne="http://schemas.microsoft.com/office/word/2006/wordml" xmlns:wps="http://schemas.microsoft.com/office/word/2010/wordprocessingShape" mc:Ignorable="w14 w15 w16se w16cid w16 w16cex w16sdtdh w16du wp14">
+<w:document xmlns:wpc="http://schemas.microsoft.com/office/word/2010/wordprocessingCanvas" xmlns:cx="http://schemas.microsoft.com/office/drawing/2014/chartex" xmlns:cx1="http://schemas.microsoft.com/office/drawing/2015/9/8/chartex" xmlns:cx2="http://schemas.microsoft.com/office/drawing/2015/10/21/chartex" xmlns:cx3="http://schemas.microsoft.com/office/drawing/2016/5/9/chartex" xmlns:cx4="http://schemas.microsoft.com/office/drawing/2016/5/10/chartex" xmlns:cx5="http://schemas.microsoft.com/office/drawing/2016/5/11/chartex" xmlns:cx6="http://schemas.microsoft.com/office/drawing/2016/5/12/chartex" xmlns:cx7="http://schemas.microsoft.com/office/drawing/2016/5/13/chartex" xmlns:cx8="http://schemas.microsoft.com/office/drawing/2016/5/14/chartex" xmlns:mc="http://schemas.openxmlformats.org/markup-compatibility/2006" xmlns:aink="http://schemas.microsoft.com/office/drawing/2016/ink" xmlns:am3d="http://schemas.microsoft.com/office/drawing/2017/model3d" xmlns:o="urn:schemas-microsoft-com:office:office" xmlns:oel="http://schemas.microsoft.com/office/2019/extlst" xmlns:r="http://schemas.openxmlformats.org/officeDocument/2006/relationships" xmlns:m="http://schemas.openxmlformats.org/officeDocument/2006/math" xmlns:v="urn:schemas-microsoft-com:vml" xmlns:wp14="http://schemas.microsoft.com/office/word/2010/wordprocessingDrawing" xmlns:wp="http://schemas.openxmlformats.org/drawingml/2006/wordprocessingDrawing" xmlns:w10="urn:schemas-microsoft-com:office:word" xmlns:w="http://schemas.openxmlformats.org/wordprocessingml/2006/main" xmlns:w14="http://schemas.microsoft.com/office/word/2010/wordml" xmlns:w15="http://schemas.microsoft.com/office/word/2012/wordml" xmlns:w16cex="http://schemas.microsoft.com/office/word/2018/wordml/cex" xmlns:w16cid="http://schemas.microsoft.com/office/word/2016/wordml/cid" xmlns:w16="http://schemas.microsoft.com/office/word/2018/wordml" xmlns:w16sdtdh="http://schemas.microsoft.com/office/word/2020/wordml/sdtdatahash" xmlns:w16se="http://schemas.microsoft.com/office/word/2015/wordml/symex" xmlns:wpg="http://schemas.microsoft.com/office/word/2010/wordprocessingGroup" xmlns:wpi="http://schemas.microsoft.com/office/word/2010/wordprocessingInk" xmlns:wne="http://schemas.microsoft.com/office/word/2006/wordml" xmlns:wps="http://schemas.microsoft.com/office/word/2010/wordprocessingShape" mc:Ignorable="w14 w15 w16se w16cid w16 w16cex w16sdtdh wp14">
   <w:body>
     <w:p>
       <w:pPr>
@@ -116,7 +116,35 @@
           <w:rFonts w:eastAsia="Times New Roman" w:cs="Times New Roman"/>
           <w:color w:val="000000" w:themeColor="text1"/>
         </w:rPr>
-        <w:t>Questo documento descrive le fasi analisi e progettazione del software includendo:</w:t>
+        <w:t xml:space="preserve">Questo documento </w:t>
+      </w:r>
+      <w:r>
+        <w:rPr>
+          <w:rFonts w:eastAsia="Times New Roman" w:cs="Times New Roman"/>
+          <w:color w:val="000000" w:themeColor="text1"/>
+        </w:rPr>
+        <w:t>include i punti più importanti</w:t>
+      </w:r>
+      <w:r>
+        <w:rPr>
+          <w:rFonts w:eastAsia="Times New Roman" w:cs="Times New Roman"/>
+          <w:color w:val="000000" w:themeColor="text1"/>
+        </w:rPr>
+        <w:t xml:space="preserve"> </w:t>
+      </w:r>
+      <w:r>
+        <w:rPr>
+          <w:rFonts w:eastAsia="Times New Roman" w:cs="Times New Roman"/>
+          <w:color w:val="000000" w:themeColor="text1"/>
+        </w:rPr>
+        <w:t>del</w:t>
+      </w:r>
+      <w:r>
+        <w:rPr>
+          <w:rFonts w:eastAsia="Times New Roman" w:cs="Times New Roman"/>
+          <w:color w:val="000000" w:themeColor="text1"/>
+        </w:rPr>
+        <w:t>le fasi analisi e progettazione del software includendo:</w:t>
       </w:r>
     </w:p>
     <w:p>
@@ -238,7 +266,7 @@
           <w:rFonts w:eastAsia="Times New Roman" w:cs="Times New Roman"/>
           <w:color w:val="000000" w:themeColor="text1"/>
         </w:rPr>
-        <w:t>un diagramma UML delle classi;</w:t>
+        <w:t>un diagramma dei package;</w:t>
       </w:r>
     </w:p>
     <w:p>
@@ -249,6 +277,48 @@
           <w:numId w:val="19"/>
         </w:numPr>
         <w:spacing w:before="240" w:after="240"/>
+        <w:rPr>
+          <w:rFonts w:eastAsia="Times New Roman" w:cs="Times New Roman"/>
+          <w:color w:val="000000" w:themeColor="text1"/>
+        </w:rPr>
+      </w:pPr>
+      <w:r>
+        <w:rPr>
+          <w:rFonts w:eastAsia="Times New Roman" w:cs="Times New Roman"/>
+          <w:color w:val="000000" w:themeColor="text1"/>
+        </w:rPr>
+        <w:t xml:space="preserve">cinque diagrammi </w:t>
+      </w:r>
+      <w:r>
+        <w:rPr>
+          <w:rFonts w:eastAsia="Times New Roman" w:cs="Times New Roman"/>
+          <w:color w:val="000000" w:themeColor="text1"/>
+        </w:rPr>
+        <w:t>UML delle classi</w:t>
+      </w:r>
+      <w:r>
+        <w:rPr>
+          <w:rFonts w:eastAsia="Times New Roman" w:cs="Times New Roman"/>
+          <w:color w:val="000000" w:themeColor="text1"/>
+        </w:rPr>
+        <w:t xml:space="preserve"> per ogni package</w:t>
+      </w:r>
+      <w:r>
+        <w:rPr>
+          <w:rFonts w:eastAsia="Times New Roman" w:cs="Times New Roman"/>
+          <w:color w:val="000000" w:themeColor="text1"/>
+        </w:rPr>
+        <w:t>;</w:t>
+      </w:r>
+    </w:p>
+    <w:p>
+      <w:pPr>
+        <w:pStyle w:val="ListParagraph"/>
+        <w:numPr>
+          <w:ilvl w:val="2"/>
+          <w:numId w:val="19"/>
+        </w:numPr>
+        <w:spacing w:before="240" w:after="240"/>
       </w:pPr>
       <w:r>
         <w:rPr>
@@ -317,70 +387,33 @@
           <w:rFonts w:eastAsia="Times New Roman" w:cs="Times New Roman"/>
           <w:color w:val="000000" w:themeColor="text1"/>
         </w:rPr>
-        <w:t>la progettazione concettuale del Database;</w:t>
+        <w:t>un diagramma E/R ristrutturato del database.</w:t>
       </w:r>
     </w:p>
     <w:p>
       <w:pPr>
-        <w:pStyle w:val="ListParagraph"/>
-        <w:numPr>
-          <w:ilvl w:val="2"/>
-          <w:numId w:val="19"/>
-        </w:numPr>
-        <w:spacing w:before="240" w:after="240"/>
-      </w:pPr>
-      <w:r>
-        <w:t>la ristrutturazione del diagramma E/R;</w:t>
+        <w:pStyle w:val="Heading1"/>
+      </w:pPr>
+      <w:r>
+        <w:t>Ruoli</w:t>
       </w:r>
     </w:p>
     <w:p>
-      <w:pPr>
-        <w:pStyle w:val="ListParagraph"/>
-        <w:numPr>
-          <w:ilvl w:val="2"/>
-          <w:numId w:val="19"/>
-        </w:numPr>
-        <w:spacing w:before="240" w:after="240"/>
-      </w:pPr>
-      <w:r>
-        <w:t>la progettazione logica.</w:t>
-      </w:r>
+      <w:r>
+        <w:t xml:space="preserve">Adnaan Juma: </w:t>
+      </w:r>
+      <w:proofErr w:type="spellStart"/>
+      <w:r>
+        <w:t>Backend</w:t>
+      </w:r>
+      <w:proofErr w:type="spellEnd"/>
     </w:p>
     <w:p>
-      <w:pPr>
-        <w:pStyle w:val="Heading1"/>
-      </w:pPr>
-      <w:r>
-        <w:t>Analisi</w:t>
-      </w:r>
-    </w:p>
-    <w:p>
-      <w:pPr>
-        <w:pStyle w:val="Heading2"/>
-      </w:pPr>
-      <w:r>
-        <w:t>Diagramm</w:t>
-      </w:r>
-      <w:r>
-        <w:t>i Use Cases</w:t>
-      </w:r>
-    </w:p>
-    <w:p>
-      <w:pPr>
-        <w:pStyle w:val="Heading1"/>
-      </w:pPr>
-      <w:r>
-        <w:t>Ruoli</w:t>
-      </w:r>
-    </w:p>
-    <w:p>
-      <w:r>
-        <w:t>Adnaan Juma: Backend</w:t>
-      </w:r>
-    </w:p>
-    <w:p>
-      <w:r>
-        <w:t>Mirko Colombo: Database / Salvataggio persistente</w:t>
+      <w:r>
+        <w:t>Mirko Colombo: Database</w:t>
+      </w:r>
+      <w:r>
+        <w:t xml:space="preserve"> / JDBC</w:t>
       </w:r>
     </w:p>
     <w:p>
@@ -406,7 +439,59 @@
         <w:rPr>
           <w:lang w:val="en-US"/>
         </w:rPr>
-        <w:t>Enzo Calissi: Backend</w:t>
+        <w:t xml:space="preserve">Enzo </w:t>
+      </w:r>
+      <w:proofErr w:type="spellStart"/>
+      <w:r>
+        <w:rPr>
+          <w:lang w:val="en-US"/>
+        </w:rPr>
+        <w:t>Calissi</w:t>
+      </w:r>
+      <w:proofErr w:type="spellEnd"/>
+      <w:r>
+        <w:rPr>
+          <w:lang w:val="en-US"/>
+        </w:rPr>
+        <w:t xml:space="preserve">: </w:t>
+      </w:r>
+      <w:proofErr w:type="spellStart"/>
+      <w:r>
+        <w:rPr>
+          <w:lang w:val="en-US"/>
+        </w:rPr>
+        <w:t>Comunicazione</w:t>
+      </w:r>
+      <w:proofErr w:type="spellEnd"/>
+      <w:r>
+        <w:rPr>
+          <w:lang w:val="en-US"/>
+        </w:rPr>
+        <w:t xml:space="preserve"> </w:t>
+      </w:r>
+      <w:r>
+        <w:rPr>
+          <w:lang w:val="en-US"/>
+        </w:rPr>
+        <w:t>c</w:t>
+      </w:r>
+      <w:r>
+        <w:rPr>
+          <w:lang w:val="en-US"/>
+        </w:rPr>
+        <w:t>lient-</w:t>
+      </w:r>
+      <w:r>
+        <w:rPr>
+          <w:lang w:val="en-US"/>
+        </w:rPr>
+        <w:t>s</w:t>
+      </w:r>
+      <w:r>
+        <w:rPr>
+          <w:lang w:val="en-US"/>
+        </w:rPr>
+        <w:t>erver</w:t>
       </w:r>
     </w:p>
     <w:p>
@@ -414,7 +499,6 @@
         <w:pStyle w:val="Heading1"/>
       </w:pPr>
       <w:r>
-        <w:lastRenderedPageBreak/>
         <w:t>Cronologia versioni</w:t>
       </w:r>
     </w:p>
@@ -445,7 +529,7 @@
             <w:pPr>
               <w:jc w:val="center"/>
             </w:pPr>
-            <w:bookmarkStart w:name="_Hlk162961821" w:id="0"/>
+            <w:bookmarkStart w:id="0" w:name="_Hlk162961821"/>
             <w:r>
               <w:t>Autori</w:t>
             </w:r>
@@ -573,9 +657,346 @@
     </w:tbl>
     <w:p>
       <w:pPr>
+        <w:rPr>
+          <w:rFonts w:eastAsiaTheme="majorEastAsia" w:cstheme="majorBidi"/>
+          <w:color w:val="538135" w:themeColor="accent6" w:themeShade="BF"/>
+          <w:sz w:val="32"/>
+          <w:szCs w:val="32"/>
+        </w:rPr>
+      </w:pPr>
+      <w:r>
+        <w:br w:type="page"/>
+      </w:r>
+    </w:p>
+    <w:p>
+      <w:pPr>
         <w:pStyle w:val="Heading1"/>
       </w:pPr>
       <w:r>
+        <w:lastRenderedPageBreak/>
+        <w:t>Analisi</w:t>
+      </w:r>
+    </w:p>
+    <w:p>
+      <w:pPr>
+        <w:pStyle w:val="Heading2"/>
+        <w:tabs>
+          <w:tab w:val="left" w:pos="5620"/>
+        </w:tabs>
+      </w:pPr>
+      <w:r>
+        <w:t>Utente</w:t>
+      </w:r>
+    </w:p>
+    <w:p>
+      <w:r>
+        <w:rPr>
+          <w:noProof/>
+        </w:rPr>
+        <w:drawing>
+          <wp:inline distT="0" distB="0" distL="0" distR="0" wp14:anchorId="5AC7F196" wp14:editId="54A84681">
+            <wp:extent cx="3435350" cy="5432177"/>
+            <wp:effectExtent l="0" t="0" r="0" b="0"/>
+            <wp:docPr id="421224858" name="Picture 1"/>
+            <wp:cNvGraphicFramePr>
+              <a:graphicFrameLocks xmlns:a="http://schemas.openxmlformats.org/drawingml/2006/main" noChangeAspect="1"/>
+            </wp:cNvGraphicFramePr>
+            <a:graphic xmlns:a="http://schemas.openxmlformats.org/drawingml/2006/main">
+              <a:graphicData uri="http://schemas.openxmlformats.org/drawingml/2006/picture">
+                <pic:pic xmlns:pic="http://schemas.openxmlformats.org/drawingml/2006/picture">
+                  <pic:nvPicPr>
+                    <pic:cNvPr id="421224858" name="Picture 421224858"/>
+                    <pic:cNvPicPr/>
+                  </pic:nvPicPr>
+                  <pic:blipFill>
+                    <a:blip r:embed="rId6" cstate="print">
+                      <a:extLst>
+                        <a:ext uri="{28A0092B-C50C-407E-A947-70E740481C1C}">
+                          <a14:useLocalDpi xmlns:a14="http://schemas.microsoft.com/office/drawing/2010/main" val="0"/>
+                        </a:ext>
+                      </a:extLst>
+                    </a:blip>
+                    <a:stretch>
+                      <a:fillRect/>
+                    </a:stretch>
+                  </pic:blipFill>
+                  <pic:spPr>
+                    <a:xfrm>
+                      <a:off x="0" y="0"/>
+                      <a:ext cx="3456630" cy="5465825"/>
+                    </a:xfrm>
+                    <a:prstGeom prst="rect">
+                      <a:avLst/>
+                    </a:prstGeom>
+                  </pic:spPr>
+                </pic:pic>
+              </a:graphicData>
+            </a:graphic>
+          </wp:inline>
+        </w:drawing>
+      </w:r>
+    </w:p>
+    <w:p>
+      <w:pPr>
+        <w:pStyle w:val="Heading2"/>
+      </w:pPr>
+      <w:r>
+        <w:lastRenderedPageBreak/>
+        <w:t>Admin</w:t>
+      </w:r>
+    </w:p>
+    <w:p>
+      <w:r>
+        <w:rPr>
+          <w:noProof/>
+        </w:rPr>
+        <w:drawing>
+          <wp:inline distT="0" distB="0" distL="0" distR="0" wp14:anchorId="092002A3" wp14:editId="17E3C176">
+            <wp:extent cx="2314575" cy="4257675"/>
+            <wp:effectExtent l="0" t="0" r="9525" b="9525"/>
+            <wp:docPr id="164357471" name="Picture 2"/>
+            <wp:cNvGraphicFramePr>
+              <a:graphicFrameLocks xmlns:a="http://schemas.openxmlformats.org/drawingml/2006/main" noChangeAspect="1"/>
+            </wp:cNvGraphicFramePr>
+            <a:graphic xmlns:a="http://schemas.openxmlformats.org/drawingml/2006/main">
+              <a:graphicData uri="http://schemas.openxmlformats.org/drawingml/2006/picture">
+                <pic:pic xmlns:pic="http://schemas.openxmlformats.org/drawingml/2006/picture">
+                  <pic:nvPicPr>
+                    <pic:cNvPr id="164357471" name="Picture 164357471"/>
+                    <pic:cNvPicPr/>
+                  </pic:nvPicPr>
+                  <pic:blipFill>
+                    <a:blip r:embed="rId7">
+                      <a:extLst>
+                        <a:ext uri="{28A0092B-C50C-407E-A947-70E740481C1C}">
+                          <a14:useLocalDpi xmlns:a14="http://schemas.microsoft.com/office/drawing/2010/main" val="0"/>
+                        </a:ext>
+                      </a:extLst>
+                    </a:blip>
+                    <a:stretch>
+                      <a:fillRect/>
+                    </a:stretch>
+                  </pic:blipFill>
+                  <pic:spPr>
+                    <a:xfrm>
+                      <a:off x="0" y="0"/>
+                      <a:ext cx="2314575" cy="4257675"/>
+                    </a:xfrm>
+                    <a:prstGeom prst="rect">
+                      <a:avLst/>
+                    </a:prstGeom>
+                  </pic:spPr>
+                </pic:pic>
+              </a:graphicData>
+            </a:graphic>
+          </wp:inline>
+        </w:drawing>
+      </w:r>
+    </w:p>
+    <w:p>
+      <w:pPr>
+        <w:pStyle w:val="Heading1"/>
+      </w:pPr>
+      <w:r>
+        <w:t>Progettazione</w:t>
+      </w:r>
+    </w:p>
+    <w:p>
+      <w:pPr>
+        <w:pStyle w:val="Heading2"/>
+      </w:pPr>
+      <w:r>
+        <w:t>Software</w:t>
+      </w:r>
+    </w:p>
+    <w:p>
+      <w:pPr>
+        <w:keepNext/>
+      </w:pPr>
+      <w:r>
+        <w:rPr>
+          <w:noProof/>
+        </w:rPr>
+        <w:drawing>
+          <wp:inline distT="0" distB="0" distL="0" distR="0" wp14:anchorId="4FC5BB81" wp14:editId="0FD1E101">
+            <wp:extent cx="5943600" cy="2396490"/>
+            <wp:effectExtent l="0" t="0" r="0" b="3810"/>
+            <wp:docPr id="129495424" name="Picture 3"/>
+            <wp:cNvGraphicFramePr>
+              <a:graphicFrameLocks xmlns:a="http://schemas.openxmlformats.org/drawingml/2006/main" noChangeAspect="1"/>
+            </wp:cNvGraphicFramePr>
+            <a:graphic xmlns:a="http://schemas.openxmlformats.org/drawingml/2006/main">
+              <a:graphicData uri="http://schemas.openxmlformats.org/drawingml/2006/picture">
+                <pic:pic xmlns:pic="http://schemas.openxmlformats.org/drawingml/2006/picture">
+                  <pic:nvPicPr>
+                    <pic:cNvPr id="129495424" name="Picture 129495424"/>
+                    <pic:cNvPicPr/>
+                  </pic:nvPicPr>
+                  <pic:blipFill>
+                    <a:blip r:embed="rId8">
+                      <a:extLst>
+                        <a:ext uri="{28A0092B-C50C-407E-A947-70E740481C1C}">
+                          <a14:useLocalDpi xmlns:a14="http://schemas.microsoft.com/office/drawing/2010/main" val="0"/>
+                        </a:ext>
+                      </a:extLst>
+                    </a:blip>
+                    <a:stretch>
+                      <a:fillRect/>
+                    </a:stretch>
+                  </pic:blipFill>
+                  <pic:spPr>
+                    <a:xfrm>
+                      <a:off x="0" y="0"/>
+                      <a:ext cx="5943600" cy="2396490"/>
+                    </a:xfrm>
+                    <a:prstGeom prst="rect">
+                      <a:avLst/>
+                    </a:prstGeom>
+                  </pic:spPr>
+                </pic:pic>
+              </a:graphicData>
+            </a:graphic>
+          </wp:inline>
+        </w:drawing>
+      </w:r>
+    </w:p>
+    <w:p>
+      <w:pPr>
+        <w:pStyle w:val="Caption"/>
+      </w:pPr>
+      <w:r>
+        <w:t xml:space="preserve">Figura </w:t>
+      </w:r>
+      <w:r>
+        <w:fldChar w:fldCharType="begin"/>
+      </w:r>
+      <w:r>
+        <w:instrText xml:space="preserve"> SEQ Figura \* ARABIC </w:instrText>
+      </w:r>
+      <w:r>
+        <w:fldChar w:fldCharType="separate"/>
+      </w:r>
+      <w:r>
+        <w:rPr>
+          <w:noProof/>
+        </w:rPr>
+        <w:t>1</w:t>
+      </w:r>
+      <w:r>
+        <w:fldChar w:fldCharType="end"/>
+      </w:r>
+      <w:r>
+        <w:t xml:space="preserve"> - Diagramma dei package</w:t>
+      </w:r>
+    </w:p>
+    <w:p>
+      <w:pPr>
+        <w:pStyle w:val="Heading2"/>
+      </w:pPr>
+      <w:r>
+        <w:lastRenderedPageBreak/>
+        <w:t>Database</w:t>
+      </w:r>
+    </w:p>
+    <w:p>
+      <w:pPr>
+        <w:keepNext/>
+      </w:pPr>
+      <w:r>
+        <w:rPr>
+          <w:noProof/>
+        </w:rPr>
+        <w:drawing>
+          <wp:inline distT="0" distB="0" distL="0" distR="0" wp14:anchorId="4A753C4E" wp14:editId="2EB2B71A">
+            <wp:extent cx="5943600" cy="3338195"/>
+            <wp:effectExtent l="0" t="0" r="0" b="0"/>
+            <wp:docPr id="370427151" name="Picture 4"/>
+            <wp:cNvGraphicFramePr>
+              <a:graphicFrameLocks xmlns:a="http://schemas.openxmlformats.org/drawingml/2006/main" noChangeAspect="1"/>
+            </wp:cNvGraphicFramePr>
+            <a:graphic xmlns:a="http://schemas.openxmlformats.org/drawingml/2006/main">
+              <a:graphicData uri="http://schemas.openxmlformats.org/drawingml/2006/picture">
+                <pic:pic xmlns:pic="http://schemas.openxmlformats.org/drawingml/2006/picture">
+                  <pic:nvPicPr>
+                    <pic:cNvPr id="370427151" name="Picture 370427151"/>
+                    <pic:cNvPicPr/>
+                  </pic:nvPicPr>
+                  <pic:blipFill>
+                    <a:blip r:embed="rId9" cstate="print">
+                      <a:extLst>
+                        <a:ext uri="{28A0092B-C50C-407E-A947-70E740481C1C}">
+                          <a14:useLocalDpi xmlns:a14="http://schemas.microsoft.com/office/drawing/2010/main" val="0"/>
+                        </a:ext>
+                      </a:extLst>
+                    </a:blip>
+                    <a:stretch>
+                      <a:fillRect/>
+                    </a:stretch>
+                  </pic:blipFill>
+                  <pic:spPr>
+                    <a:xfrm>
+                      <a:off x="0" y="0"/>
+                      <a:ext cx="5943600" cy="3338195"/>
+                    </a:xfrm>
+                    <a:prstGeom prst="rect">
+                      <a:avLst/>
+                    </a:prstGeom>
+                  </pic:spPr>
+                </pic:pic>
+              </a:graphicData>
+            </a:graphic>
+          </wp:inline>
+        </w:drawing>
+      </w:r>
+    </w:p>
+    <w:p>
+      <w:pPr>
+        <w:pStyle w:val="Caption"/>
+      </w:pPr>
+      <w:r>
+        <w:t xml:space="preserve">Figura </w:t>
+      </w:r>
+      <w:r>
+        <w:fldChar w:fldCharType="begin"/>
+      </w:r>
+      <w:r>
+        <w:instrText xml:space="preserve"> SEQ Figura \* ARABIC </w:instrText>
+      </w:r>
+      <w:r>
+        <w:fldChar w:fldCharType="separate"/>
+      </w:r>
+      <w:r>
+        <w:rPr>
+          <w:noProof/>
+        </w:rPr>
+        <w:t>2</w:t>
+      </w:r>
+      <w:r>
+        <w:fldChar w:fldCharType="end"/>
+      </w:r>
+      <w:r>
+        <w:t xml:space="preserve"> - Diagramma E/R ristrutturato</w:t>
+      </w:r>
+    </w:p>
+    <w:p>
+      <w:pPr>
+        <w:rPr>
+          <w:rFonts w:eastAsiaTheme="majorEastAsia" w:cstheme="majorBidi"/>
+          <w:color w:val="538135" w:themeColor="accent6" w:themeShade="BF"/>
+          <w:sz w:val="32"/>
+          <w:szCs w:val="32"/>
+        </w:rPr>
+      </w:pPr>
+      <w:r>
+        <w:br w:type="page"/>
+      </w:r>
+    </w:p>
+    <w:p>
+      <w:pPr>
+        <w:pStyle w:val="Heading1"/>
+      </w:pPr>
+      <w:r>
+        <w:lastRenderedPageBreak/>
         <w:t>Documenti di riferimento</w:t>
       </w:r>
     </w:p>
@@ -587,9 +1008,9 @@
         <w:tblLook w:val="04A0" w:firstRow="1" w:lastRow="0" w:firstColumn="1" w:lastColumn="0" w:noHBand="0" w:noVBand="1"/>
       </w:tblPr>
       <w:tblGrid>
-        <w:gridCol w:w="2279"/>
-        <w:gridCol w:w="2247"/>
-        <w:gridCol w:w="4824"/>
+        <w:gridCol w:w="2731"/>
+        <w:gridCol w:w="2585"/>
+        <w:gridCol w:w="4034"/>
       </w:tblGrid>
       <w:tr>
         <w:trPr>
@@ -654,7 +1075,7 @@
             <w:pPr>
               <w:jc w:val="center"/>
             </w:pPr>
-            <w:bookmarkStart w:name="Indicazioni_committente" w:id="1"/>
+            <w:bookmarkStart w:id="1" w:name="Indicazioni_committente"/>
             <w:r>
               <w:t>Indicazioni committente</w:t>
             </w:r>
@@ -670,7 +1091,7 @@
             <w:pPr>
               <w:jc w:val="center"/>
             </w:pPr>
-            <w:hyperlink w:history="1" r:id="rId6">
+            <w:hyperlink r:id="rId10" w:history="1">
               <w:r>
                 <w:rPr>
                   <w:rStyle w:val="Hyperlink"/>
@@ -716,7 +1137,7 @@
             <w:pPr>
               <w:jc w:val="center"/>
             </w:pPr>
-            <w:bookmarkStart w:name="Coding_rules" w:id="2"/>
+            <w:bookmarkStart w:id="2" w:name="Coding_rules"/>
             <w:r>
               <w:t>Coding rules</w:t>
             </w:r>
@@ -732,7 +1153,7 @@
             <w:pPr>
               <w:jc w:val="center"/>
             </w:pPr>
-            <w:hyperlink w:history="1" r:id="rId7">
+            <w:hyperlink r:id="rId11" w:history="1">
               <w:r>
                 <w:rPr>
                   <w:rStyle w:val="Hyperlink"/>
@@ -760,15 +1181,507 @@
                 <w:sz w:val="18"/>
                 <w:szCs w:val="18"/>
               </w:rPr>
-              <w:t xml:space="preserve">Documento contente le regole di creazione e stesura del codice e dei file </w:t>
+              <w:t>Documento contente le regole di creazione e stesura del codice e dei file nel repository.</w:t>
             </w:r>
+          </w:p>
+        </w:tc>
+      </w:tr>
+      <w:tr>
+        <w:trPr>
+          <w:jc w:val="center"/>
+        </w:trPr>
+        <w:tc>
+          <w:tcPr>
+            <w:tcW w:w="0" w:type="auto"/>
+            <w:vAlign w:val="center"/>
+          </w:tcPr>
+          <w:p>
+            <w:pPr>
+              <w:jc w:val="center"/>
+            </w:pPr>
+            <w:bookmarkStart w:id="3" w:name="Progettazione_database"/>
+            <w:r>
+              <w:t>Progettazione database</w:t>
+            </w:r>
+            <w:bookmarkEnd w:id="3"/>
+          </w:p>
+        </w:tc>
+        <w:tc>
+          <w:tcPr>
+            <w:tcW w:w="0" w:type="auto"/>
+            <w:vAlign w:val="center"/>
+          </w:tcPr>
+          <w:p>
+            <w:pPr>
+              <w:jc w:val="center"/>
+            </w:pPr>
+            <w:hyperlink r:id="rId12" w:history="1">
+              <w:r>
+                <w:rPr>
+                  <w:rStyle w:val="Hyperlink"/>
+                </w:rPr>
+                <w:t>DB Aste.docx</w:t>
+              </w:r>
+            </w:hyperlink>
+          </w:p>
+        </w:tc>
+        <w:tc>
+          <w:tcPr>
+            <w:tcW w:w="0" w:type="auto"/>
+            <w:vAlign w:val="center"/>
+          </w:tcPr>
+          <w:p>
+            <w:pPr>
+              <w:jc w:val="center"/>
+              <w:rPr>
+                <w:sz w:val="18"/>
+                <w:szCs w:val="18"/>
+              </w:rPr>
+            </w:pPr>
             <w:r>
               <w:rPr>
                 <w:sz w:val="18"/>
                 <w:szCs w:val="18"/>
               </w:rPr>
-              <w:t>nel repository</w:t>
+              <w:t>Documento contenente la progettazione del database, sia nella parte concettuale che logica.</w:t>
             </w:r>
+          </w:p>
+        </w:tc>
+      </w:tr>
+      <w:tr>
+        <w:trPr>
+          <w:jc w:val="center"/>
+        </w:trPr>
+        <w:tc>
+          <w:tcPr>
+            <w:tcW w:w="0" w:type="auto"/>
+            <w:vAlign w:val="center"/>
+          </w:tcPr>
+          <w:p>
+            <w:pPr>
+              <w:jc w:val="center"/>
+            </w:pPr>
+            <w:r>
+              <w:t>Diagramma ER database</w:t>
+            </w:r>
+          </w:p>
+        </w:tc>
+        <w:tc>
+          <w:tcPr>
+            <w:tcW w:w="0" w:type="auto"/>
+            <w:vAlign w:val="center"/>
+          </w:tcPr>
+          <w:p>
+            <w:pPr>
+              <w:jc w:val="center"/>
+            </w:pPr>
+            <w:hyperlink r:id="rId13" w:history="1">
+              <w:proofErr w:type="spellStart"/>
+              <w:r>
+                <w:rPr>
+                  <w:rStyle w:val="Hyperlink"/>
+                </w:rPr>
+                <w:t>Schema_</w:t>
+              </w:r>
+              <w:proofErr w:type="gramStart"/>
+              <w:r>
+                <w:rPr>
+                  <w:rStyle w:val="Hyperlink"/>
+                </w:rPr>
+                <w:t>ER.drawio</w:t>
+              </w:r>
+              <w:proofErr w:type="spellEnd"/>
+              <w:proofErr w:type="gramEnd"/>
+            </w:hyperlink>
+          </w:p>
+        </w:tc>
+        <w:tc>
+          <w:tcPr>
+            <w:tcW w:w="0" w:type="auto"/>
+            <w:vAlign w:val="center"/>
+          </w:tcPr>
+          <w:p>
+            <w:pPr>
+              <w:jc w:val="center"/>
+              <w:rPr>
+                <w:sz w:val="18"/>
+                <w:szCs w:val="18"/>
+              </w:rPr>
+            </w:pPr>
+            <w:r>
+              <w:rPr>
+                <w:sz w:val="18"/>
+                <w:szCs w:val="18"/>
+              </w:rPr>
+              <w:t xml:space="preserve">Diagramma </w:t>
+            </w:r>
+            <w:proofErr w:type="spellStart"/>
+            <w:r>
+              <w:rPr>
+                <w:sz w:val="18"/>
+                <w:szCs w:val="18"/>
+              </w:rPr>
+              <w:t>Entity-Relationship</w:t>
+            </w:r>
+            <w:proofErr w:type="spellEnd"/>
+            <w:r>
+              <w:rPr>
+                <w:sz w:val="18"/>
+                <w:szCs w:val="18"/>
+              </w:rPr>
+              <w:t xml:space="preserve"> del database.</w:t>
+            </w:r>
+          </w:p>
+        </w:tc>
+      </w:tr>
+      <w:tr>
+        <w:trPr>
+          <w:jc w:val="center"/>
+        </w:trPr>
+        <w:tc>
+          <w:tcPr>
+            <w:tcW w:w="0" w:type="auto"/>
+            <w:vAlign w:val="center"/>
+          </w:tcPr>
+          <w:p>
+            <w:pPr>
+              <w:jc w:val="center"/>
+            </w:pPr>
+            <w:r>
+              <w:t>Use Cases utente</w:t>
+            </w:r>
+          </w:p>
+        </w:tc>
+        <w:tc>
+          <w:tcPr>
+            <w:tcW w:w="0" w:type="auto"/>
+            <w:vAlign w:val="center"/>
+          </w:tcPr>
+          <w:p>
+            <w:pPr>
+              <w:jc w:val="center"/>
+            </w:pPr>
+            <w:hyperlink r:id="rId14" w:history="1">
+              <w:r>
+                <w:rPr>
+                  <w:rStyle w:val="Hyperlink"/>
+                </w:rPr>
+                <w:t>UC-</w:t>
+              </w:r>
+              <w:proofErr w:type="spellStart"/>
+              <w:r>
+                <w:rPr>
+                  <w:rStyle w:val="Hyperlink"/>
+                </w:rPr>
+                <w:t>Utente.drawio</w:t>
+              </w:r>
+              <w:proofErr w:type="spellEnd"/>
+            </w:hyperlink>
+          </w:p>
+        </w:tc>
+        <w:tc>
+          <w:tcPr>
+            <w:tcW w:w="0" w:type="auto"/>
+            <w:vAlign w:val="center"/>
+          </w:tcPr>
+          <w:p>
+            <w:pPr>
+              <w:jc w:val="center"/>
+              <w:rPr>
+                <w:sz w:val="18"/>
+                <w:szCs w:val="18"/>
+              </w:rPr>
+            </w:pPr>
+            <w:r>
+              <w:rPr>
+                <w:sz w:val="18"/>
+                <w:szCs w:val="18"/>
+              </w:rPr>
+              <w:t>Diagramma degli Use Cases per l’utente.</w:t>
+            </w:r>
+          </w:p>
+        </w:tc>
+      </w:tr>
+      <w:tr>
+        <w:trPr>
+          <w:jc w:val="center"/>
+        </w:trPr>
+        <w:tc>
+          <w:tcPr>
+            <w:tcW w:w="0" w:type="auto"/>
+            <w:vAlign w:val="center"/>
+          </w:tcPr>
+          <w:p>
+            <w:pPr>
+              <w:jc w:val="center"/>
+            </w:pPr>
+            <w:r>
+              <w:t>Use Cases admin</w:t>
+            </w:r>
+          </w:p>
+        </w:tc>
+        <w:tc>
+          <w:tcPr>
+            <w:tcW w:w="0" w:type="auto"/>
+            <w:vAlign w:val="center"/>
+          </w:tcPr>
+          <w:p>
+            <w:pPr>
+              <w:jc w:val="center"/>
+            </w:pPr>
+            <w:hyperlink r:id="rId15" w:history="1">
+              <w:r>
+                <w:rPr>
+                  <w:rStyle w:val="Hyperlink"/>
+                </w:rPr>
+                <w:t>UC-</w:t>
+              </w:r>
+              <w:proofErr w:type="spellStart"/>
+              <w:r>
+                <w:rPr>
+                  <w:rStyle w:val="Hyperlink"/>
+                </w:rPr>
+                <w:t>Admin.drawio</w:t>
+              </w:r>
+              <w:proofErr w:type="spellEnd"/>
+            </w:hyperlink>
+          </w:p>
+        </w:tc>
+        <w:tc>
+          <w:tcPr>
+            <w:tcW w:w="0" w:type="auto"/>
+            <w:vAlign w:val="center"/>
+          </w:tcPr>
+          <w:p>
+            <w:pPr>
+              <w:jc w:val="center"/>
+              <w:rPr>
+                <w:sz w:val="18"/>
+                <w:szCs w:val="18"/>
+              </w:rPr>
+            </w:pPr>
+            <w:r>
+              <w:rPr>
+                <w:sz w:val="18"/>
+                <w:szCs w:val="18"/>
+              </w:rPr>
+              <w:t>Diagramma degli Use Cases per l’admin.</w:t>
+            </w:r>
+          </w:p>
+        </w:tc>
+      </w:tr>
+      <w:tr>
+        <w:trPr>
+          <w:jc w:val="center"/>
+        </w:trPr>
+        <w:tc>
+          <w:tcPr>
+            <w:tcW w:w="0" w:type="auto"/>
+            <w:vAlign w:val="center"/>
+          </w:tcPr>
+          <w:p>
+            <w:pPr>
+              <w:jc w:val="center"/>
+            </w:pPr>
+            <w:r>
+              <w:t>Diagramma dei package</w:t>
+            </w:r>
+          </w:p>
+        </w:tc>
+        <w:tc>
+          <w:tcPr>
+            <w:tcW w:w="0" w:type="auto"/>
+            <w:vAlign w:val="center"/>
+          </w:tcPr>
+          <w:p>
+            <w:pPr>
+              <w:jc w:val="center"/>
+            </w:pPr>
+            <w:hyperlink r:id="rId16" w:history="1">
+              <w:r>
+                <w:rPr>
+                  <w:rStyle w:val="Hyperlink"/>
+                </w:rPr>
+                <w:t xml:space="preserve">Diagramma </w:t>
+              </w:r>
+              <w:proofErr w:type="spellStart"/>
+              <w:r>
+                <w:rPr>
+                  <w:rStyle w:val="Hyperlink"/>
+                </w:rPr>
+                <w:t>Package.drawio</w:t>
+              </w:r>
+              <w:proofErr w:type="spellEnd"/>
+            </w:hyperlink>
+          </w:p>
+        </w:tc>
+        <w:tc>
+          <w:tcPr>
+            <w:tcW w:w="0" w:type="auto"/>
+            <w:vAlign w:val="center"/>
+          </w:tcPr>
+          <w:p>
+            <w:pPr>
+              <w:jc w:val="center"/>
+              <w:rPr>
+                <w:sz w:val="18"/>
+                <w:szCs w:val="18"/>
+              </w:rPr>
+            </w:pPr>
+            <w:r>
+              <w:rPr>
+                <w:sz w:val="18"/>
+                <w:szCs w:val="18"/>
+              </w:rPr>
+              <w:t>Diagramma dei package dell’applicazione.</w:t>
+            </w:r>
+          </w:p>
+        </w:tc>
+      </w:tr>
+      <w:tr>
+        <w:trPr>
+          <w:jc w:val="center"/>
+        </w:trPr>
+        <w:tc>
+          <w:tcPr>
+            <w:tcW w:w="0" w:type="auto"/>
+            <w:vAlign w:val="center"/>
+          </w:tcPr>
+          <w:p>
+            <w:pPr>
+              <w:jc w:val="center"/>
+            </w:pPr>
+            <w:r>
+              <w:t>Diagramma delle classi package aste</w:t>
+            </w:r>
+          </w:p>
+        </w:tc>
+        <w:tc>
+          <w:tcPr>
+            <w:tcW w:w="0" w:type="auto"/>
+            <w:vAlign w:val="center"/>
+          </w:tcPr>
+          <w:p>
+            <w:pPr>
+              <w:jc w:val="center"/>
+            </w:pPr>
+            <w:hyperlink r:id="rId17" w:history="1">
+              <w:r>
+                <w:rPr>
+                  <w:rStyle w:val="Hyperlink"/>
+                </w:rPr>
+                <w:t>DC-</w:t>
+              </w:r>
+              <w:proofErr w:type="spellStart"/>
+              <w:r>
+                <w:rPr>
+                  <w:rStyle w:val="Hyperlink"/>
+                </w:rPr>
+                <w:t>Aste.drawio</w:t>
+              </w:r>
+              <w:proofErr w:type="spellEnd"/>
+            </w:hyperlink>
+          </w:p>
+        </w:tc>
+        <w:tc>
+          <w:tcPr>
+            <w:tcW w:w="0" w:type="auto"/>
+            <w:vAlign w:val="center"/>
+          </w:tcPr>
+          <w:p>
+            <w:pPr>
+              <w:jc w:val="center"/>
+              <w:rPr>
+                <w:sz w:val="18"/>
+                <w:szCs w:val="18"/>
+              </w:rPr>
+            </w:pPr>
+            <w:r>
+              <w:rPr>
+                <w:sz w:val="18"/>
+                <w:szCs w:val="18"/>
+              </w:rPr>
+              <w:t>Diagramma delle classi per il package aste.</w:t>
+            </w:r>
+          </w:p>
+        </w:tc>
+      </w:tr>
+      <w:tr>
+        <w:trPr>
+          <w:jc w:val="center"/>
+        </w:trPr>
+        <w:tc>
+          <w:tcPr>
+            <w:tcW w:w="0" w:type="auto"/>
+            <w:vAlign w:val="center"/>
+          </w:tcPr>
+          <w:p>
+            <w:pPr>
+              <w:jc w:val="center"/>
+            </w:pPr>
+            <w:r>
+              <w:t>Diagramma delle classi package client</w:t>
+            </w:r>
+          </w:p>
+        </w:tc>
+        <w:tc>
+          <w:tcPr>
+            <w:tcW w:w="0" w:type="auto"/>
+            <w:vAlign w:val="center"/>
+          </w:tcPr>
+          <w:p>
+            <w:pPr>
+              <w:jc w:val="center"/>
+            </w:pPr>
+            <w:hyperlink r:id="rId18" w:history="1">
+              <w:r>
+                <w:rPr>
+                  <w:rStyle w:val="Hyperlink"/>
+                </w:rPr>
+                <w:t xml:space="preserve">DC- </w:t>
+              </w:r>
+              <w:proofErr w:type="spellStart"/>
+              <w:r>
+                <w:rPr>
+                  <w:rStyle w:val="Hyperlink"/>
+                </w:rPr>
+                <w:t>Client.drawio</w:t>
+              </w:r>
+              <w:proofErr w:type="spellEnd"/>
+            </w:hyperlink>
+          </w:p>
+        </w:tc>
+        <w:tc>
+          <w:tcPr>
+            <w:tcW w:w="0" w:type="auto"/>
+            <w:vAlign w:val="center"/>
+          </w:tcPr>
+          <w:p>
+            <w:pPr>
+              <w:jc w:val="center"/>
+              <w:rPr>
+                <w:sz w:val="18"/>
+                <w:szCs w:val="18"/>
+              </w:rPr>
+            </w:pPr>
+            <w:r>
+              <w:rPr>
+                <w:sz w:val="18"/>
+                <w:szCs w:val="18"/>
+              </w:rPr>
+              <w:t xml:space="preserve">Diagramma delle classi per il package </w:t>
+            </w:r>
+            <w:proofErr w:type="spellStart"/>
+            <w:proofErr w:type="gramStart"/>
+            <w:r>
+              <w:rPr>
+                <w:sz w:val="18"/>
+                <w:szCs w:val="18"/>
+              </w:rPr>
+              <w:t>aste.client</w:t>
+            </w:r>
+            <w:proofErr w:type="spellEnd"/>
+            <w:proofErr w:type="gramEnd"/>
             <w:r>
               <w:rPr>
                 <w:sz w:val="18"/>
@@ -779,30 +1692,158 @@
           </w:p>
         </w:tc>
       </w:tr>
+      <w:tr>
+        <w:trPr>
+          <w:jc w:val="center"/>
+        </w:trPr>
+        <w:tc>
+          <w:tcPr>
+            <w:tcW w:w="0" w:type="auto"/>
+            <w:vAlign w:val="center"/>
+          </w:tcPr>
+          <w:p>
+            <w:pPr>
+              <w:jc w:val="center"/>
+            </w:pPr>
+            <w:r>
+              <w:t>Diagramma delle classi package server</w:t>
+            </w:r>
+          </w:p>
+        </w:tc>
+        <w:tc>
+          <w:tcPr>
+            <w:tcW w:w="0" w:type="auto"/>
+            <w:vAlign w:val="center"/>
+          </w:tcPr>
+          <w:p>
+            <w:pPr>
+              <w:jc w:val="center"/>
+            </w:pPr>
+            <w:hyperlink r:id="rId19" w:history="1">
+              <w:r>
+                <w:rPr>
+                  <w:rStyle w:val="Hyperlink"/>
+                </w:rPr>
+                <w:t>DC-</w:t>
+              </w:r>
+              <w:proofErr w:type="spellStart"/>
+              <w:r>
+                <w:rPr>
+                  <w:rStyle w:val="Hyperlink"/>
+                </w:rPr>
+                <w:t>Server.drawio</w:t>
+              </w:r>
+              <w:proofErr w:type="spellEnd"/>
+            </w:hyperlink>
+          </w:p>
+        </w:tc>
+        <w:tc>
+          <w:tcPr>
+            <w:tcW w:w="0" w:type="auto"/>
+            <w:vAlign w:val="center"/>
+          </w:tcPr>
+          <w:p>
+            <w:pPr>
+              <w:jc w:val="center"/>
+              <w:rPr>
+                <w:sz w:val="18"/>
+                <w:szCs w:val="18"/>
+              </w:rPr>
+            </w:pPr>
+            <w:r>
+              <w:rPr>
+                <w:sz w:val="18"/>
+                <w:szCs w:val="18"/>
+              </w:rPr>
+              <w:t xml:space="preserve">Diagramma delle classi per il package </w:t>
+            </w:r>
+            <w:proofErr w:type="spellStart"/>
+            <w:proofErr w:type="gramStart"/>
+            <w:r>
+              <w:rPr>
+                <w:sz w:val="18"/>
+                <w:szCs w:val="18"/>
+              </w:rPr>
+              <w:t>aste.server</w:t>
+            </w:r>
+            <w:proofErr w:type="spellEnd"/>
+            <w:proofErr w:type="gramEnd"/>
+            <w:r>
+              <w:rPr>
+                <w:sz w:val="18"/>
+                <w:szCs w:val="18"/>
+              </w:rPr>
+              <w:t>.</w:t>
+            </w:r>
+          </w:p>
+        </w:tc>
+      </w:tr>
+      <w:tr>
+        <w:trPr>
+          <w:jc w:val="center"/>
+        </w:trPr>
+        <w:tc>
+          <w:tcPr>
+            <w:tcW w:w="0" w:type="auto"/>
+            <w:vAlign w:val="center"/>
+          </w:tcPr>
+          <w:p>
+            <w:pPr>
+              <w:jc w:val="center"/>
+            </w:pPr>
+            <w:r>
+              <w:t>SQL database</w:t>
+            </w:r>
+          </w:p>
+        </w:tc>
+        <w:tc>
+          <w:tcPr>
+            <w:tcW w:w="0" w:type="auto"/>
+            <w:vAlign w:val="center"/>
+          </w:tcPr>
+          <w:p>
+            <w:pPr>
+              <w:jc w:val="center"/>
+            </w:pPr>
+            <w:hyperlink r:id="rId20" w:history="1">
+              <w:proofErr w:type="spellStart"/>
+              <w:r>
+                <w:rPr>
+                  <w:rStyle w:val="Hyperlink"/>
+                </w:rPr>
+                <w:t>TabelleDB.sql</w:t>
+              </w:r>
+              <w:proofErr w:type="spellEnd"/>
+            </w:hyperlink>
+          </w:p>
+        </w:tc>
+        <w:tc>
+          <w:tcPr>
+            <w:tcW w:w="0" w:type="auto"/>
+            <w:vAlign w:val="center"/>
+          </w:tcPr>
+          <w:p>
+            <w:pPr>
+              <w:jc w:val="center"/>
+              <w:rPr>
+                <w:sz w:val="18"/>
+                <w:szCs w:val="18"/>
+              </w:rPr>
+            </w:pPr>
+            <w:r>
+              <w:rPr>
+                <w:sz w:val="18"/>
+                <w:szCs w:val="18"/>
+              </w:rPr>
+              <w:t>Codice SQL per la creazione del database.</w:t>
+            </w:r>
+          </w:p>
+        </w:tc>
+      </w:tr>
     </w:tbl>
-    <w:p>
-      <w:pPr>
-        <w:rPr>
-          <w:b/>
-          <w:bCs/>
-        </w:rPr>
-      </w:pPr>
-    </w:p>
-    <w:p>
-      <w:pPr>
-        <w:pStyle w:val="Heading1"/>
-      </w:pPr>
-      <w:r>
-        <w:t>Progettazione</w:t>
-      </w:r>
-    </w:p>
-    <w:p>
-      <w:pPr>
-        <w:pStyle w:val="Heading1"/>
-      </w:pPr>
-    </w:p>
+    <w:p/>
     <w:sectPr>
-      <w:pgSz w:w="12240" w:h="15840" w:orient="portrait"/>
+      <w:pgSz w:w="12240" w:h="15840"/>
       <w:pgMar w:top="1440" w:right="1440" w:bottom="1440" w:left="1440" w:header="720" w:footer="720" w:gutter="0"/>
       <w:cols w:space="720"/>
       <w:docGrid w:linePitch="360"/>
@@ -812,7 +1853,7 @@
 </file>
 
 <file path=word/numbering.xml><?xml version="1.0" encoding="utf-8"?>
-<w:numbering xmlns:wpc="http://schemas.microsoft.com/office/word/2010/wordprocessingCanvas" xmlns:cx="http://schemas.microsoft.com/office/drawing/2014/chartex" xmlns:cx1="http://schemas.microsoft.com/office/drawing/2015/9/8/chartex" xmlns:cx2="http://schemas.microsoft.com/office/drawing/2015/10/21/chartex" xmlns:cx3="http://schemas.microsoft.com/office/drawing/2016/5/9/chartex" xmlns:cx4="http://schemas.microsoft.com/office/drawing/2016/5/10/chartex" xmlns:cx5="http://schemas.microsoft.com/office/drawing/2016/5/11/chartex" xmlns:cx6="http://schemas.microsoft.com/office/drawing/2016/5/12/chartex" xmlns:cx7="http://schemas.microsoft.com/office/drawing/2016/5/13/chartex" xmlns:cx8="http://schemas.microsoft.com/office/drawing/2016/5/14/chartex" xmlns:mc="http://schemas.openxmlformats.org/markup-compatibility/2006" xmlns:aink="http://schemas.microsoft.com/office/drawing/2016/ink" xmlns:am3d="http://schemas.microsoft.com/office/drawing/2017/model3d" xmlns:o="urn:schemas-microsoft-com:office:office" xmlns:oel="http://schemas.microsoft.com/office/2019/extlst" xmlns:r="http://schemas.openxmlformats.org/officeDocument/2006/relationships" xmlns:m="http://schemas.openxmlformats.org/officeDocument/2006/math" xmlns:v="urn:schemas-microsoft-com:vml" xmlns:wp14="http://schemas.microsoft.com/office/word/2010/wordprocessingDrawing" xmlns:wp="http://schemas.openxmlformats.org/drawingml/2006/wordprocessingDrawing" xmlns:w10="urn:schemas-microsoft-com:office:word" xmlns:w="http://schemas.openxmlformats.org/wordprocessingml/2006/main" xmlns:w14="http://schemas.microsoft.com/office/word/2010/wordml" xmlns:w15="http://schemas.microsoft.com/office/word/2012/wordml" xmlns:w16cex="http://schemas.microsoft.com/office/word/2018/wordml/cex" xmlns:w16cid="http://schemas.microsoft.com/office/word/2016/wordml/cid" xmlns:w16="http://schemas.microsoft.com/office/word/2018/wordml" xmlns:w16du="http://schemas.microsoft.com/office/word/2023/wordml/word16du" xmlns:w16sdtdh="http://schemas.microsoft.com/office/word/2020/wordml/sdtdatahash" xmlns:w16se="http://schemas.microsoft.com/office/word/2015/wordml/symex" xmlns:wpg="http://schemas.microsoft.com/office/word/2010/wordprocessingGroup" xmlns:wpi="http://schemas.microsoft.com/office/word/2010/wordprocessingInk" xmlns:wne="http://schemas.microsoft.com/office/word/2006/wordml" xmlns:wps="http://schemas.microsoft.com/office/word/2010/wordprocessingShape" mc:Ignorable="w14 w15 w16se w16cid w16 w16cex w16sdtdh w16du wp14">
+<w:numbering xmlns:wpc="http://schemas.microsoft.com/office/word/2010/wordprocessingCanvas" xmlns:cx="http://schemas.microsoft.com/office/drawing/2014/chartex" xmlns:cx1="http://schemas.microsoft.com/office/drawing/2015/9/8/chartex" xmlns:cx2="http://schemas.microsoft.com/office/drawing/2015/10/21/chartex" xmlns:cx3="http://schemas.microsoft.com/office/drawing/2016/5/9/chartex" xmlns:cx4="http://schemas.microsoft.com/office/drawing/2016/5/10/chartex" xmlns:cx5="http://schemas.microsoft.com/office/drawing/2016/5/11/chartex" xmlns:cx6="http://schemas.microsoft.com/office/drawing/2016/5/12/chartex" xmlns:cx7="http://schemas.microsoft.com/office/drawing/2016/5/13/chartex" xmlns:cx8="http://schemas.microsoft.com/office/drawing/2016/5/14/chartex" xmlns:mc="http://schemas.openxmlformats.org/markup-compatibility/2006" xmlns:aink="http://schemas.microsoft.com/office/drawing/2016/ink" xmlns:am3d="http://schemas.microsoft.com/office/drawing/2017/model3d" xmlns:o="urn:schemas-microsoft-com:office:office" xmlns:oel="http://schemas.microsoft.com/office/2019/extlst" xmlns:r="http://schemas.openxmlformats.org/officeDocument/2006/relationships" xmlns:m="http://schemas.openxmlformats.org/officeDocument/2006/math" xmlns:v="urn:schemas-microsoft-com:vml" xmlns:wp14="http://schemas.microsoft.com/office/word/2010/wordprocessingDrawing" xmlns:wp="http://schemas.openxmlformats.org/drawingml/2006/wordprocessingDrawing" xmlns:w10="urn:schemas-microsoft-com:office:word" xmlns:w="http://schemas.openxmlformats.org/wordprocessingml/2006/main" xmlns:w14="http://schemas.microsoft.com/office/word/2010/wordml" xmlns:w15="http://schemas.microsoft.com/office/word/2012/wordml" xmlns:w16cex="http://schemas.microsoft.com/office/word/2018/wordml/cex" xmlns:w16cid="http://schemas.microsoft.com/office/word/2016/wordml/cid" xmlns:w16="http://schemas.microsoft.com/office/word/2018/wordml" xmlns:w16sdtdh="http://schemas.microsoft.com/office/word/2020/wordml/sdtdatahash" xmlns:w16se="http://schemas.microsoft.com/office/word/2015/wordml/symex" xmlns:wpg="http://schemas.microsoft.com/office/word/2010/wordprocessingGroup" xmlns:wpi="http://schemas.microsoft.com/office/word/2010/wordprocessingInk" xmlns:wne="http://schemas.microsoft.com/office/word/2006/wordml" xmlns:wps="http://schemas.microsoft.com/office/word/2010/wordprocessingShape" mc:Ignorable="w14 w15 w16se w16cid w16 w16cex w16sdtdh wp14">
   <w:abstractNum w:abstractNumId="0" w15:restartNumberingAfterBreak="0">
     <w:nsid w:val="00C8DEE0"/>
     <w:multiLevelType w:val="hybridMultilevel"/>
@@ -826,7 +1867,7 @@
         <w:ind w:left="720" w:hanging="360"/>
       </w:pPr>
       <w:rPr>
-        <w:rFonts w:hint="default" w:ascii="Symbol" w:hAnsi="Symbol"/>
+        <w:rFonts w:ascii="Symbol" w:hAnsi="Symbol" w:hint="default"/>
       </w:rPr>
     </w:lvl>
     <w:lvl w:ilvl="1" w:tplc="E5047242">
@@ -838,7 +1879,7 @@
         <w:ind w:left="1440" w:hanging="360"/>
       </w:pPr>
       <w:rPr>
-        <w:rFonts w:hint="default" w:ascii="Courier New" w:hAnsi="Courier New"/>
+        <w:rFonts w:ascii="Courier New" w:hAnsi="Courier New" w:hint="default"/>
       </w:rPr>
     </w:lvl>
     <w:lvl w:ilvl="2" w:tplc="C6AE9F2A">
@@ -850,7 +1891,7 @@
         <w:ind w:left="2160" w:hanging="360"/>
       </w:pPr>
       <w:rPr>
-        <w:rFonts w:hint="default" w:ascii="Wingdings" w:hAnsi="Wingdings"/>
+        <w:rFonts w:ascii="Wingdings" w:hAnsi="Wingdings" w:hint="default"/>
       </w:rPr>
     </w:lvl>
     <w:lvl w:ilvl="3" w:tplc="777E9A5C">
@@ -862,7 +1903,7 @@
         <w:ind w:left="2880" w:hanging="360"/>
       </w:pPr>
       <w:rPr>
-        <w:rFonts w:hint="default" w:ascii="Symbol" w:hAnsi="Symbol"/>
+        <w:rFonts w:ascii="Symbol" w:hAnsi="Symbol" w:hint="default"/>
       </w:rPr>
     </w:lvl>
     <w:lvl w:ilvl="4" w:tplc="20BC2E06">
@@ -874,7 +1915,7 @@
         <w:ind w:left="3600" w:hanging="360"/>
       </w:pPr>
       <w:rPr>
-        <w:rFonts w:hint="default" w:ascii="Courier New" w:hAnsi="Courier New"/>
+        <w:rFonts w:ascii="Courier New" w:hAnsi="Courier New" w:hint="default"/>
       </w:rPr>
     </w:lvl>
     <w:lvl w:ilvl="5" w:tplc="F42A99CA">
@@ -886,7 +1927,7 @@
         <w:ind w:left="4320" w:hanging="360"/>
       </w:pPr>
       <w:rPr>
-        <w:rFonts w:hint="default" w:ascii="Wingdings" w:hAnsi="Wingdings"/>
+        <w:rFonts w:ascii="Wingdings" w:hAnsi="Wingdings" w:hint="default"/>
       </w:rPr>
     </w:lvl>
     <w:lvl w:ilvl="6" w:tplc="6506F99C">
@@ -898,7 +1939,7 @@
         <w:ind w:left="5040" w:hanging="360"/>
       </w:pPr>
       <w:rPr>
-        <w:rFonts w:hint="default" w:ascii="Symbol" w:hAnsi="Symbol"/>
+        <w:rFonts w:ascii="Symbol" w:hAnsi="Symbol" w:hint="default"/>
       </w:rPr>
     </w:lvl>
     <w:lvl w:ilvl="7" w:tplc="61B82CD8">
@@ -910,7 +1951,7 @@
         <w:ind w:left="5760" w:hanging="360"/>
       </w:pPr>
       <w:rPr>
-        <w:rFonts w:hint="default" w:ascii="Courier New" w:hAnsi="Courier New"/>
+        <w:rFonts w:ascii="Courier New" w:hAnsi="Courier New" w:hint="default"/>
       </w:rPr>
     </w:lvl>
     <w:lvl w:ilvl="8" w:tplc="A8A08BEC">
@@ -922,7 +1963,7 @@
         <w:ind w:left="6480" w:hanging="360"/>
       </w:pPr>
       <w:rPr>
-        <w:rFonts w:hint="default" w:ascii="Wingdings" w:hAnsi="Wingdings"/>
+        <w:rFonts w:ascii="Wingdings" w:hAnsi="Wingdings" w:hint="default"/>
       </w:rPr>
     </w:lvl>
   </w:abstractNum>
@@ -939,7 +1980,7 @@
         <w:ind w:left="720" w:hanging="360"/>
       </w:pPr>
       <w:rPr>
-        <w:rFonts w:hint="default" w:ascii="Symbol" w:hAnsi="Symbol"/>
+        <w:rFonts w:ascii="Symbol" w:hAnsi="Symbol" w:hint="default"/>
       </w:rPr>
     </w:lvl>
     <w:lvl w:ilvl="1" w:tplc="75BAD43E">
@@ -951,7 +1992,7 @@
         <w:ind w:left="1440" w:hanging="360"/>
       </w:pPr>
       <w:rPr>
-        <w:rFonts w:hint="default" w:ascii="Courier New" w:hAnsi="Courier New"/>
+        <w:rFonts w:ascii="Courier New" w:hAnsi="Courier New" w:hint="default"/>
       </w:rPr>
     </w:lvl>
     <w:lvl w:ilvl="2" w:tplc="C84453A0">
@@ -963,7 +2004,7 @@
         <w:ind w:left="2160" w:hanging="360"/>
       </w:pPr>
       <w:rPr>
-        <w:rFonts w:hint="default" w:ascii="Wingdings" w:hAnsi="Wingdings"/>
+        <w:rFonts w:ascii="Wingdings" w:hAnsi="Wingdings" w:hint="default"/>
       </w:rPr>
     </w:lvl>
     <w:lvl w:ilvl="3" w:tplc="9C0E3FFC">
@@ -975,7 +2016,7 @@
         <w:ind w:left="2880" w:hanging="360"/>
       </w:pPr>
       <w:rPr>
-        <w:rFonts w:hint="default" w:ascii="Symbol" w:hAnsi="Symbol"/>
+        <w:rFonts w:ascii="Symbol" w:hAnsi="Symbol" w:hint="default"/>
       </w:rPr>
     </w:lvl>
     <w:lvl w:ilvl="4" w:tplc="F362BB84">
@@ -987,7 +2028,7 @@
         <w:ind w:left="3600" w:hanging="360"/>
       </w:pPr>
       <w:rPr>
-        <w:rFonts w:hint="default" w:ascii="Courier New" w:hAnsi="Courier New"/>
+        <w:rFonts w:ascii="Courier New" w:hAnsi="Courier New" w:hint="default"/>
       </w:rPr>
     </w:lvl>
     <w:lvl w:ilvl="5" w:tplc="26E21B36">
@@ -999,7 +2040,7 @@
         <w:ind w:left="4320" w:hanging="360"/>
       </w:pPr>
       <w:rPr>
-        <w:rFonts w:hint="default" w:ascii="Wingdings" w:hAnsi="Wingdings"/>
+        <w:rFonts w:ascii="Wingdings" w:hAnsi="Wingdings" w:hint="default"/>
       </w:rPr>
     </w:lvl>
     <w:lvl w:ilvl="6" w:tplc="6A6E9F9A">
@@ -1011,7 +2052,7 @@
         <w:ind w:left="5040" w:hanging="360"/>
       </w:pPr>
       <w:rPr>
-        <w:rFonts w:hint="default" w:ascii="Symbol" w:hAnsi="Symbol"/>
+        <w:rFonts w:ascii="Symbol" w:hAnsi="Symbol" w:hint="default"/>
       </w:rPr>
     </w:lvl>
     <w:lvl w:ilvl="7" w:tplc="57548D4E">
@@ -1023,7 +2064,7 @@
         <w:ind w:left="5760" w:hanging="360"/>
       </w:pPr>
       <w:rPr>
-        <w:rFonts w:hint="default" w:ascii="Courier New" w:hAnsi="Courier New"/>
+        <w:rFonts w:ascii="Courier New" w:hAnsi="Courier New" w:hint="default"/>
       </w:rPr>
     </w:lvl>
     <w:lvl w:ilvl="8" w:tplc="6C440728">
@@ -1035,7 +2076,7 @@
         <w:ind w:left="6480" w:hanging="360"/>
       </w:pPr>
       <w:rPr>
-        <w:rFonts w:hint="default" w:ascii="Wingdings" w:hAnsi="Wingdings"/>
+        <w:rFonts w:ascii="Wingdings" w:hAnsi="Wingdings" w:hint="default"/>
       </w:rPr>
     </w:lvl>
   </w:abstractNum>
@@ -1052,7 +2093,7 @@
         <w:ind w:left="720" w:hanging="360"/>
       </w:pPr>
       <w:rPr>
-        <w:rFonts w:hint="default" w:ascii="Symbol" w:hAnsi="Symbol"/>
+        <w:rFonts w:ascii="Symbol" w:hAnsi="Symbol" w:hint="default"/>
       </w:rPr>
     </w:lvl>
     <w:lvl w:ilvl="1" w:tplc="A398AFBA">
@@ -1064,7 +2105,7 @@
         <w:ind w:left="1440" w:hanging="360"/>
       </w:pPr>
       <w:rPr>
-        <w:rFonts w:hint="default" w:ascii="Courier New" w:hAnsi="Courier New"/>
+        <w:rFonts w:ascii="Courier New" w:hAnsi="Courier New" w:hint="default"/>
       </w:rPr>
     </w:lvl>
     <w:lvl w:ilvl="2" w:tplc="EEEC5D1C">
@@ -1076,7 +2117,7 @@
         <w:ind w:left="2160" w:hanging="360"/>
       </w:pPr>
       <w:rPr>
-        <w:rFonts w:hint="default" w:ascii="Wingdings" w:hAnsi="Wingdings"/>
+        <w:rFonts w:ascii="Wingdings" w:hAnsi="Wingdings" w:hint="default"/>
       </w:rPr>
     </w:lvl>
     <w:lvl w:ilvl="3" w:tplc="5E821786">
@@ -1088,7 +2129,7 @@
         <w:ind w:left="2880" w:hanging="360"/>
       </w:pPr>
       <w:rPr>
-        <w:rFonts w:hint="default" w:ascii="Symbol" w:hAnsi="Symbol"/>
+        <w:rFonts w:ascii="Symbol" w:hAnsi="Symbol" w:hint="default"/>
       </w:rPr>
     </w:lvl>
     <w:lvl w:ilvl="4" w:tplc="B1BCF974">
@@ -1100,7 +2141,7 @@
         <w:ind w:left="3600" w:hanging="360"/>
       </w:pPr>
       <w:rPr>
-        <w:rFonts w:hint="default" w:ascii="Courier New" w:hAnsi="Courier New"/>
+        <w:rFonts w:ascii="Courier New" w:hAnsi="Courier New" w:hint="default"/>
       </w:rPr>
     </w:lvl>
     <w:lvl w:ilvl="5" w:tplc="7A7C8278">
@@ -1112,7 +2153,7 @@
         <w:ind w:left="4320" w:hanging="360"/>
       </w:pPr>
       <w:rPr>
-        <w:rFonts w:hint="default" w:ascii="Wingdings" w:hAnsi="Wingdings"/>
+        <w:rFonts w:ascii="Wingdings" w:hAnsi="Wingdings" w:hint="default"/>
       </w:rPr>
     </w:lvl>
     <w:lvl w:ilvl="6" w:tplc="A490C9D6">
@@ -1124,7 +2165,7 @@
         <w:ind w:left="5040" w:hanging="360"/>
       </w:pPr>
       <w:rPr>
-        <w:rFonts w:hint="default" w:ascii="Symbol" w:hAnsi="Symbol"/>
+        <w:rFonts w:ascii="Symbol" w:hAnsi="Symbol" w:hint="default"/>
       </w:rPr>
     </w:lvl>
     <w:lvl w:ilvl="7" w:tplc="8A52F1FE">
@@ -1136,7 +2177,7 @@
         <w:ind w:left="5760" w:hanging="360"/>
       </w:pPr>
       <w:rPr>
-        <w:rFonts w:hint="default" w:ascii="Courier New" w:hAnsi="Courier New"/>
+        <w:rFonts w:ascii="Courier New" w:hAnsi="Courier New" w:hint="default"/>
       </w:rPr>
     </w:lvl>
     <w:lvl w:ilvl="8" w:tplc="5FAA724C">
@@ -1148,7 +2189,7 @@
         <w:ind w:left="6480" w:hanging="360"/>
       </w:pPr>
       <w:rPr>
-        <w:rFonts w:hint="default" w:ascii="Wingdings" w:hAnsi="Wingdings"/>
+        <w:rFonts w:ascii="Wingdings" w:hAnsi="Wingdings" w:hint="default"/>
       </w:rPr>
     </w:lvl>
   </w:abstractNum>
@@ -1165,7 +2206,7 @@
         <w:ind w:left="720" w:hanging="360"/>
       </w:pPr>
       <w:rPr>
-        <w:rFonts w:hint="default" w:ascii="Symbol" w:hAnsi="Symbol"/>
+        <w:rFonts w:ascii="Symbol" w:hAnsi="Symbol" w:hint="default"/>
       </w:rPr>
     </w:lvl>
     <w:lvl w:ilvl="1" w:tplc="CD0271C4">
@@ -1177,7 +2218,7 @@
         <w:ind w:left="1440" w:hanging="360"/>
       </w:pPr>
       <w:rPr>
-        <w:rFonts w:hint="default" w:ascii="Courier New" w:hAnsi="Courier New"/>
+        <w:rFonts w:ascii="Courier New" w:hAnsi="Courier New" w:hint="default"/>
       </w:rPr>
     </w:lvl>
     <w:lvl w:ilvl="2" w:tplc="1068A64C">
@@ -1189,7 +2230,7 @@
         <w:ind w:left="2160" w:hanging="360"/>
       </w:pPr>
       <w:rPr>
-        <w:rFonts w:hint="default" w:ascii="Wingdings" w:hAnsi="Wingdings"/>
+        <w:rFonts w:ascii="Wingdings" w:hAnsi="Wingdings" w:hint="default"/>
       </w:rPr>
     </w:lvl>
     <w:lvl w:ilvl="3" w:tplc="1B9CB7BE">
@@ -1201,7 +2242,7 @@
         <w:ind w:left="2880" w:hanging="360"/>
       </w:pPr>
       <w:rPr>
-        <w:rFonts w:hint="default" w:ascii="Symbol" w:hAnsi="Symbol"/>
+        <w:rFonts w:ascii="Symbol" w:hAnsi="Symbol" w:hint="default"/>
       </w:rPr>
     </w:lvl>
     <w:lvl w:ilvl="4" w:tplc="9BD00042">
@@ -1213,7 +2254,7 @@
         <w:ind w:left="3600" w:hanging="360"/>
       </w:pPr>
       <w:rPr>
-        <w:rFonts w:hint="default" w:ascii="Courier New" w:hAnsi="Courier New"/>
+        <w:rFonts w:ascii="Courier New" w:hAnsi="Courier New" w:hint="default"/>
       </w:rPr>
     </w:lvl>
     <w:lvl w:ilvl="5" w:tplc="37E22C22">
@@ -1225,7 +2266,7 @@
         <w:ind w:left="4320" w:hanging="360"/>
       </w:pPr>
       <w:rPr>
-        <w:rFonts w:hint="default" w:ascii="Wingdings" w:hAnsi="Wingdings"/>
+        <w:rFonts w:ascii="Wingdings" w:hAnsi="Wingdings" w:hint="default"/>
       </w:rPr>
     </w:lvl>
     <w:lvl w:ilvl="6" w:tplc="60B2E3FA">
@@ -1237,7 +2278,7 @@
         <w:ind w:left="5040" w:hanging="360"/>
       </w:pPr>
       <w:rPr>
-        <w:rFonts w:hint="default" w:ascii="Symbol" w:hAnsi="Symbol"/>
+        <w:rFonts w:ascii="Symbol" w:hAnsi="Symbol" w:hint="default"/>
       </w:rPr>
     </w:lvl>
     <w:lvl w:ilvl="7" w:tplc="A6E0559A">
@@ -1249,7 +2290,7 @@
         <w:ind w:left="5760" w:hanging="360"/>
       </w:pPr>
       <w:rPr>
-        <w:rFonts w:hint="default" w:ascii="Courier New" w:hAnsi="Courier New"/>
+        <w:rFonts w:ascii="Courier New" w:hAnsi="Courier New" w:hint="default"/>
       </w:rPr>
     </w:lvl>
     <w:lvl w:ilvl="8" w:tplc="5440884E">
@@ -1261,7 +2302,7 @@
         <w:ind w:left="6480" w:hanging="360"/>
       </w:pPr>
       <w:rPr>
-        <w:rFonts w:hint="default" w:ascii="Wingdings" w:hAnsi="Wingdings"/>
+        <w:rFonts w:ascii="Wingdings" w:hAnsi="Wingdings" w:hint="default"/>
       </w:rPr>
     </w:lvl>
   </w:abstractNum>
@@ -1278,7 +2319,7 @@
         <w:ind w:left="720" w:hanging="360"/>
       </w:pPr>
       <w:rPr>
-        <w:rFonts w:hint="default" w:ascii="Symbol" w:hAnsi="Symbol"/>
+        <w:rFonts w:ascii="Symbol" w:hAnsi="Symbol" w:hint="default"/>
       </w:rPr>
     </w:lvl>
     <w:lvl w:ilvl="1" w:tplc="C5F4B2E2">
@@ -1290,7 +2331,7 @@
         <w:ind w:left="1440" w:hanging="360"/>
       </w:pPr>
       <w:rPr>
-        <w:rFonts w:hint="default" w:ascii="Courier New" w:hAnsi="Courier New"/>
+        <w:rFonts w:ascii="Courier New" w:hAnsi="Courier New" w:hint="default"/>
       </w:rPr>
     </w:lvl>
     <w:lvl w:ilvl="2" w:tplc="13D40694">
@@ -1302,7 +2343,7 @@
         <w:ind w:left="2160" w:hanging="360"/>
       </w:pPr>
       <w:rPr>
-        <w:rFonts w:hint="default" w:ascii="Wingdings" w:hAnsi="Wingdings"/>
+        <w:rFonts w:ascii="Wingdings" w:hAnsi="Wingdings" w:hint="default"/>
       </w:rPr>
     </w:lvl>
     <w:lvl w:ilvl="3" w:tplc="CC16F12C">
@@ -1314,7 +2355,7 @@
         <w:ind w:left="2880" w:hanging="360"/>
       </w:pPr>
       <w:rPr>
-        <w:rFonts w:hint="default" w:ascii="Symbol" w:hAnsi="Symbol"/>
+        <w:rFonts w:ascii="Symbol" w:hAnsi="Symbol" w:hint="default"/>
       </w:rPr>
     </w:lvl>
     <w:lvl w:ilvl="4" w:tplc="BB1EF52C">
@@ -1326,7 +2367,7 @@
         <w:ind w:left="3600" w:hanging="360"/>
       </w:pPr>
       <w:rPr>
-        <w:rFonts w:hint="default" w:ascii="Courier New" w:hAnsi="Courier New"/>
+        <w:rFonts w:ascii="Courier New" w:hAnsi="Courier New" w:hint="default"/>
       </w:rPr>
     </w:lvl>
     <w:lvl w:ilvl="5" w:tplc="5D3655F4">
@@ -1338,7 +2379,7 @@
         <w:ind w:left="4320" w:hanging="360"/>
       </w:pPr>
       <w:rPr>
-        <w:rFonts w:hint="default" w:ascii="Wingdings" w:hAnsi="Wingdings"/>
+        <w:rFonts w:ascii="Wingdings" w:hAnsi="Wingdings" w:hint="default"/>
       </w:rPr>
     </w:lvl>
     <w:lvl w:ilvl="6" w:tplc="F52668AA">
@@ -1350,7 +2391,7 @@
         <w:ind w:left="5040" w:hanging="360"/>
       </w:pPr>
       <w:rPr>
-        <w:rFonts w:hint="default" w:ascii="Symbol" w:hAnsi="Symbol"/>
+        <w:rFonts w:ascii="Symbol" w:hAnsi="Symbol" w:hint="default"/>
       </w:rPr>
     </w:lvl>
     <w:lvl w:ilvl="7" w:tplc="D416D97A">
@@ -1362,7 +2403,7 @@
         <w:ind w:left="5760" w:hanging="360"/>
       </w:pPr>
       <w:rPr>
-        <w:rFonts w:hint="default" w:ascii="Courier New" w:hAnsi="Courier New"/>
+        <w:rFonts w:ascii="Courier New" w:hAnsi="Courier New" w:hint="default"/>
       </w:rPr>
     </w:lvl>
     <w:lvl w:ilvl="8" w:tplc="CF1CF40E">
@@ -1374,7 +2415,7 @@
         <w:ind w:left="6480" w:hanging="360"/>
       </w:pPr>
       <w:rPr>
-        <w:rFonts w:hint="default" w:ascii="Wingdings" w:hAnsi="Wingdings"/>
+        <w:rFonts w:ascii="Wingdings" w:hAnsi="Wingdings" w:hint="default"/>
       </w:rPr>
     </w:lvl>
   </w:abstractNum>
@@ -1391,7 +2432,7 @@
         <w:ind w:left="720" w:hanging="360"/>
       </w:pPr>
       <w:rPr>
-        <w:rFonts w:hint="default" w:ascii="Symbol" w:hAnsi="Symbol"/>
+        <w:rFonts w:ascii="Symbol" w:hAnsi="Symbol" w:hint="default"/>
       </w:rPr>
     </w:lvl>
     <w:lvl w:ilvl="1" w:tplc="C19E48D0">
@@ -1403,7 +2444,7 @@
         <w:ind w:left="1440" w:hanging="360"/>
       </w:pPr>
       <w:rPr>
-        <w:rFonts w:hint="default" w:ascii="Courier New" w:hAnsi="Courier New"/>
+        <w:rFonts w:ascii="Courier New" w:hAnsi="Courier New" w:hint="default"/>
       </w:rPr>
     </w:lvl>
     <w:lvl w:ilvl="2" w:tplc="CAC6BDA8">
@@ -1415,7 +2456,7 @@
         <w:ind w:left="2160" w:hanging="360"/>
       </w:pPr>
       <w:rPr>
-        <w:rFonts w:hint="default" w:ascii="Wingdings" w:hAnsi="Wingdings"/>
+        <w:rFonts w:ascii="Wingdings" w:hAnsi="Wingdings" w:hint="default"/>
       </w:rPr>
     </w:lvl>
     <w:lvl w:ilvl="3" w:tplc="7062E736">
@@ -1427,7 +2468,7 @@
         <w:ind w:left="2880" w:hanging="360"/>
       </w:pPr>
       <w:rPr>
-        <w:rFonts w:hint="default" w:ascii="Symbol" w:hAnsi="Symbol"/>
+        <w:rFonts w:ascii="Symbol" w:hAnsi="Symbol" w:hint="default"/>
       </w:rPr>
     </w:lvl>
     <w:lvl w:ilvl="4" w:tplc="A698C4AE">
@@ -1439,7 +2480,7 @@
         <w:ind w:left="3600" w:hanging="360"/>
       </w:pPr>
       <w:rPr>
-        <w:rFonts w:hint="default" w:ascii="Courier New" w:hAnsi="Courier New"/>
+        <w:rFonts w:ascii="Courier New" w:hAnsi="Courier New" w:hint="default"/>
       </w:rPr>
     </w:lvl>
     <w:lvl w:ilvl="5" w:tplc="BF42CB2E">
@@ -1451,7 +2492,7 @@
         <w:ind w:left="4320" w:hanging="360"/>
       </w:pPr>
       <w:rPr>
-        <w:rFonts w:hint="default" w:ascii="Wingdings" w:hAnsi="Wingdings"/>
+        <w:rFonts w:ascii="Wingdings" w:hAnsi="Wingdings" w:hint="default"/>
       </w:rPr>
     </w:lvl>
     <w:lvl w:ilvl="6" w:tplc="1B5CFD8E">
@@ -1463,7 +2504,7 @@
         <w:ind w:left="5040" w:hanging="360"/>
       </w:pPr>
       <w:rPr>
-        <w:rFonts w:hint="default" w:ascii="Symbol" w:hAnsi="Symbol"/>
+        <w:rFonts w:ascii="Symbol" w:hAnsi="Symbol" w:hint="default"/>
       </w:rPr>
     </w:lvl>
     <w:lvl w:ilvl="7" w:tplc="CCA671E0">
@@ -1475,7 +2516,7 @@
         <w:ind w:left="5760" w:hanging="360"/>
       </w:pPr>
       <w:rPr>
-        <w:rFonts w:hint="default" w:ascii="Courier New" w:hAnsi="Courier New"/>
+        <w:rFonts w:ascii="Courier New" w:hAnsi="Courier New" w:hint="default"/>
       </w:rPr>
     </w:lvl>
     <w:lvl w:ilvl="8" w:tplc="155CD3B6">
@@ -1487,7 +2528,7 @@
         <w:ind w:left="6480" w:hanging="360"/>
       </w:pPr>
       <w:rPr>
-        <w:rFonts w:hint="default" w:ascii="Wingdings" w:hAnsi="Wingdings"/>
+        <w:rFonts w:ascii="Wingdings" w:hAnsi="Wingdings" w:hint="default"/>
       </w:rPr>
     </w:lvl>
   </w:abstractNum>
@@ -1504,7 +2545,7 @@
         <w:ind w:left="720" w:hanging="360"/>
       </w:pPr>
       <w:rPr>
-        <w:rFonts w:hint="default" w:ascii="Symbol" w:hAnsi="Symbol"/>
+        <w:rFonts w:ascii="Symbol" w:hAnsi="Symbol" w:hint="default"/>
       </w:rPr>
     </w:lvl>
     <w:lvl w:ilvl="1" w:tplc="47B2C4F2">
@@ -1516,7 +2557,7 @@
         <w:ind w:left="1440" w:hanging="360"/>
       </w:pPr>
       <w:rPr>
-        <w:rFonts w:hint="default" w:ascii="Courier New" w:hAnsi="Courier New"/>
+        <w:rFonts w:ascii="Courier New" w:hAnsi="Courier New" w:hint="default"/>
       </w:rPr>
     </w:lvl>
     <w:lvl w:ilvl="2" w:tplc="0BC83F0C">
@@ -1528,7 +2569,7 @@
         <w:ind w:left="2160" w:hanging="360"/>
       </w:pPr>
       <w:rPr>
-        <w:rFonts w:hint="default" w:ascii="Wingdings" w:hAnsi="Wingdings"/>
+        <w:rFonts w:ascii="Wingdings" w:hAnsi="Wingdings" w:hint="default"/>
       </w:rPr>
     </w:lvl>
     <w:lvl w:ilvl="3" w:tplc="41C204F4">
@@ -1540,7 +2581,7 @@
         <w:ind w:left="2880" w:hanging="360"/>
       </w:pPr>
       <w:rPr>
-        <w:rFonts w:hint="default" w:ascii="Symbol" w:hAnsi="Symbol"/>
+        <w:rFonts w:ascii="Symbol" w:hAnsi="Symbol" w:hint="default"/>
       </w:rPr>
     </w:lvl>
     <w:lvl w:ilvl="4" w:tplc="443405C2">
@@ -1552,7 +2593,7 @@
         <w:ind w:left="3600" w:hanging="360"/>
       </w:pPr>
       <w:rPr>
-        <w:rFonts w:hint="default" w:ascii="Courier New" w:hAnsi="Courier New"/>
+        <w:rFonts w:ascii="Courier New" w:hAnsi="Courier New" w:hint="default"/>
       </w:rPr>
     </w:lvl>
     <w:lvl w:ilvl="5" w:tplc="3F38A50E">
@@ -1564,7 +2605,7 @@
         <w:ind w:left="4320" w:hanging="360"/>
       </w:pPr>
       <w:rPr>
-        <w:rFonts w:hint="default" w:ascii="Wingdings" w:hAnsi="Wingdings"/>
+        <w:rFonts w:ascii="Wingdings" w:hAnsi="Wingdings" w:hint="default"/>
       </w:rPr>
     </w:lvl>
     <w:lvl w:ilvl="6" w:tplc="9698BB94">
@@ -1576,7 +2617,7 @@
         <w:ind w:left="5040" w:hanging="360"/>
       </w:pPr>
       <w:rPr>
-        <w:rFonts w:hint="default" w:ascii="Symbol" w:hAnsi="Symbol"/>
+        <w:rFonts w:ascii="Symbol" w:hAnsi="Symbol" w:hint="default"/>
       </w:rPr>
     </w:lvl>
     <w:lvl w:ilvl="7" w:tplc="B5609A0E">
@@ -1588,7 +2629,7 @@
         <w:ind w:left="5760" w:hanging="360"/>
       </w:pPr>
       <w:rPr>
-        <w:rFonts w:hint="default" w:ascii="Courier New" w:hAnsi="Courier New"/>
+        <w:rFonts w:ascii="Courier New" w:hAnsi="Courier New" w:hint="default"/>
       </w:rPr>
     </w:lvl>
     <w:lvl w:ilvl="8" w:tplc="B2108F90">
@@ -1600,7 +2641,7 @@
         <w:ind w:left="6480" w:hanging="360"/>
       </w:pPr>
       <w:rPr>
-        <w:rFonts w:hint="default" w:ascii="Wingdings" w:hAnsi="Wingdings"/>
+        <w:rFonts w:ascii="Wingdings" w:hAnsi="Wingdings" w:hint="default"/>
       </w:rPr>
     </w:lvl>
   </w:abstractNum>
@@ -1617,7 +2658,7 @@
         <w:ind w:left="720" w:hanging="360"/>
       </w:pPr>
       <w:rPr>
-        <w:rFonts w:hint="default" w:ascii="Courier New" w:hAnsi="Courier New" w:cs="Courier New"/>
+        <w:rFonts w:ascii="Courier New" w:hAnsi="Courier New" w:cs="Courier New" w:hint="default"/>
       </w:rPr>
     </w:lvl>
     <w:lvl w:ilvl="1" w:tplc="04090003" w:tentative="1">
@@ -1629,7 +2670,7 @@
         <w:ind w:left="1440" w:hanging="360"/>
       </w:pPr>
       <w:rPr>
-        <w:rFonts w:hint="default" w:ascii="Courier New" w:hAnsi="Courier New" w:cs="Courier New"/>
+        <w:rFonts w:ascii="Courier New" w:hAnsi="Courier New" w:cs="Courier New" w:hint="default"/>
       </w:rPr>
     </w:lvl>
     <w:lvl w:ilvl="2" w:tplc="04090005" w:tentative="1">
@@ -1641,7 +2682,7 @@
         <w:ind w:left="2160" w:hanging="360"/>
       </w:pPr>
       <w:rPr>
-        <w:rFonts w:hint="default" w:ascii="Wingdings" w:hAnsi="Wingdings"/>
+        <w:rFonts w:ascii="Wingdings" w:hAnsi="Wingdings" w:hint="default"/>
       </w:rPr>
     </w:lvl>
     <w:lvl w:ilvl="3" w:tplc="04090001" w:tentative="1">
@@ -1653,7 +2694,7 @@
         <w:ind w:left="2880" w:hanging="360"/>
       </w:pPr>
       <w:rPr>
-        <w:rFonts w:hint="default" w:ascii="Symbol" w:hAnsi="Symbol"/>
+        <w:rFonts w:ascii="Symbol" w:hAnsi="Symbol" w:hint="default"/>
       </w:rPr>
     </w:lvl>
     <w:lvl w:ilvl="4" w:tplc="04090003" w:tentative="1">
@@ -1665,7 +2706,7 @@
         <w:ind w:left="3600" w:hanging="360"/>
       </w:pPr>
       <w:rPr>
-        <w:rFonts w:hint="default" w:ascii="Courier New" w:hAnsi="Courier New" w:cs="Courier New"/>
+        <w:rFonts w:ascii="Courier New" w:hAnsi="Courier New" w:cs="Courier New" w:hint="default"/>
       </w:rPr>
     </w:lvl>
     <w:lvl w:ilvl="5" w:tplc="04090005" w:tentative="1">
@@ -1677,7 +2718,7 @@
         <w:ind w:left="4320" w:hanging="360"/>
       </w:pPr>
       <w:rPr>
-        <w:rFonts w:hint="default" w:ascii="Wingdings" w:hAnsi="Wingdings"/>
+        <w:rFonts w:ascii="Wingdings" w:hAnsi="Wingdings" w:hint="default"/>
       </w:rPr>
     </w:lvl>
     <w:lvl w:ilvl="6" w:tplc="04090001" w:tentative="1">
@@ -1689,7 +2730,7 @@
         <w:ind w:left="5040" w:hanging="360"/>
       </w:pPr>
       <w:rPr>
-        <w:rFonts w:hint="default" w:ascii="Symbol" w:hAnsi="Symbol"/>
+        <w:rFonts w:ascii="Symbol" w:hAnsi="Symbol" w:hint="default"/>
       </w:rPr>
     </w:lvl>
     <w:lvl w:ilvl="7" w:tplc="04090003" w:tentative="1">
@@ -1701,7 +2742,7 @@
         <w:ind w:left="5760" w:hanging="360"/>
       </w:pPr>
       <w:rPr>
-        <w:rFonts w:hint="default" w:ascii="Courier New" w:hAnsi="Courier New" w:cs="Courier New"/>
+        <w:rFonts w:ascii="Courier New" w:hAnsi="Courier New" w:cs="Courier New" w:hint="default"/>
       </w:rPr>
     </w:lvl>
     <w:lvl w:ilvl="8" w:tplc="04090005" w:tentative="1">
@@ -1713,7 +2754,7 @@
         <w:ind w:left="6480" w:hanging="360"/>
       </w:pPr>
       <w:rPr>
-        <w:rFonts w:hint="default" w:ascii="Wingdings" w:hAnsi="Wingdings"/>
+        <w:rFonts w:ascii="Wingdings" w:hAnsi="Wingdings" w:hint="default"/>
       </w:rPr>
     </w:lvl>
   </w:abstractNum>
@@ -1730,7 +2771,7 @@
         <w:ind w:left="720" w:hanging="360"/>
       </w:pPr>
       <w:rPr>
-        <w:rFonts w:hint="default" w:ascii="Symbol" w:hAnsi="Symbol"/>
+        <w:rFonts w:ascii="Symbol" w:hAnsi="Symbol" w:hint="default"/>
       </w:rPr>
     </w:lvl>
     <w:lvl w:ilvl="1" w:tplc="3DEA914A">
@@ -1742,7 +2783,7 @@
         <w:ind w:left="1440" w:hanging="360"/>
       </w:pPr>
       <w:rPr>
-        <w:rFonts w:hint="default" w:ascii="Courier New" w:hAnsi="Courier New"/>
+        <w:rFonts w:ascii="Courier New" w:hAnsi="Courier New" w:hint="default"/>
       </w:rPr>
     </w:lvl>
     <w:lvl w:ilvl="2" w:tplc="34CCBE72">
@@ -1754,7 +2795,7 @@
         <w:ind w:left="2160" w:hanging="360"/>
       </w:pPr>
       <w:rPr>
-        <w:rFonts w:hint="default" w:ascii="Wingdings" w:hAnsi="Wingdings"/>
+        <w:rFonts w:ascii="Wingdings" w:hAnsi="Wingdings" w:hint="default"/>
       </w:rPr>
     </w:lvl>
     <w:lvl w:ilvl="3" w:tplc="8DBA8AEA">
@@ -1766,7 +2807,7 @@
         <w:ind w:left="2880" w:hanging="360"/>
       </w:pPr>
       <w:rPr>
-        <w:rFonts w:hint="default" w:ascii="Symbol" w:hAnsi="Symbol"/>
+        <w:rFonts w:ascii="Symbol" w:hAnsi="Symbol" w:hint="default"/>
       </w:rPr>
     </w:lvl>
     <w:lvl w:ilvl="4" w:tplc="99F4B136">
@@ -1778,7 +2819,7 @@
         <w:ind w:left="3600" w:hanging="360"/>
       </w:pPr>
       <w:rPr>
-        <w:rFonts w:hint="default" w:ascii="Courier New" w:hAnsi="Courier New"/>
+        <w:rFonts w:ascii="Courier New" w:hAnsi="Courier New" w:hint="default"/>
       </w:rPr>
     </w:lvl>
     <w:lvl w:ilvl="5" w:tplc="F25A2342">
@@ -1790,7 +2831,7 @@
         <w:ind w:left="4320" w:hanging="360"/>
       </w:pPr>
       <w:rPr>
-        <w:rFonts w:hint="default" w:ascii="Wingdings" w:hAnsi="Wingdings"/>
+        <w:rFonts w:ascii="Wingdings" w:hAnsi="Wingdings" w:hint="default"/>
       </w:rPr>
     </w:lvl>
     <w:lvl w:ilvl="6" w:tplc="E23A6A6C">
@@ -1802,7 +2843,7 @@
         <w:ind w:left="5040" w:hanging="360"/>
       </w:pPr>
       <w:rPr>
-        <w:rFonts w:hint="default" w:ascii="Symbol" w:hAnsi="Symbol"/>
+        <w:rFonts w:ascii="Symbol" w:hAnsi="Symbol" w:hint="default"/>
       </w:rPr>
     </w:lvl>
     <w:lvl w:ilvl="7" w:tplc="08BEC740">
@@ -1814,7 +2855,7 @@
         <w:ind w:left="5760" w:hanging="360"/>
       </w:pPr>
       <w:rPr>
-        <w:rFonts w:hint="default" w:ascii="Courier New" w:hAnsi="Courier New"/>
+        <w:rFonts w:ascii="Courier New" w:hAnsi="Courier New" w:hint="default"/>
       </w:rPr>
     </w:lvl>
     <w:lvl w:ilvl="8" w:tplc="98CAEA84">
@@ -1826,7 +2867,7 @@
         <w:ind w:left="6480" w:hanging="360"/>
       </w:pPr>
       <w:rPr>
-        <w:rFonts w:hint="default" w:ascii="Wingdings" w:hAnsi="Wingdings"/>
+        <w:rFonts w:ascii="Wingdings" w:hAnsi="Wingdings" w:hint="default"/>
       </w:rPr>
     </w:lvl>
   </w:abstractNum>
@@ -1843,7 +2884,7 @@
         <w:ind w:left="720" w:hanging="360"/>
       </w:pPr>
       <w:rPr>
-        <w:rFonts w:hint="default" w:ascii="Wingdings" w:hAnsi="Wingdings"/>
+        <w:rFonts w:ascii="Wingdings" w:hAnsi="Wingdings" w:hint="default"/>
       </w:rPr>
     </w:lvl>
     <w:lvl w:ilvl="1" w:tplc="34527790">
@@ -1855,7 +2896,7 @@
         <w:ind w:left="1440" w:hanging="360"/>
       </w:pPr>
       <w:rPr>
-        <w:rFonts w:hint="default" w:ascii="Courier New" w:hAnsi="Courier New"/>
+        <w:rFonts w:ascii="Courier New" w:hAnsi="Courier New" w:hint="default"/>
       </w:rPr>
     </w:lvl>
     <w:lvl w:ilvl="2" w:tplc="40B83416">
@@ -1867,7 +2908,7 @@
         <w:ind w:left="2160" w:hanging="360"/>
       </w:pPr>
       <w:rPr>
-        <w:rFonts w:hint="default" w:ascii="Wingdings" w:hAnsi="Wingdings"/>
+        <w:rFonts w:ascii="Wingdings" w:hAnsi="Wingdings" w:hint="default"/>
       </w:rPr>
     </w:lvl>
     <w:lvl w:ilvl="3" w:tplc="BB646464">
@@ -1879,7 +2920,7 @@
         <w:ind w:left="2880" w:hanging="360"/>
       </w:pPr>
       <w:rPr>
-        <w:rFonts w:hint="default" w:ascii="Symbol" w:hAnsi="Symbol"/>
+        <w:rFonts w:ascii="Symbol" w:hAnsi="Symbol" w:hint="default"/>
       </w:rPr>
     </w:lvl>
     <w:lvl w:ilvl="4" w:tplc="CE82EFB2">
@@ -1891,7 +2932,7 @@
         <w:ind w:left="3600" w:hanging="360"/>
       </w:pPr>
       <w:rPr>
-        <w:rFonts w:hint="default" w:ascii="Courier New" w:hAnsi="Courier New"/>
+        <w:rFonts w:ascii="Courier New" w:hAnsi="Courier New" w:hint="default"/>
       </w:rPr>
     </w:lvl>
     <w:lvl w:ilvl="5" w:tplc="144C0720">
@@ -1903,7 +2944,7 @@
         <w:ind w:left="4320" w:hanging="360"/>
       </w:pPr>
       <w:rPr>
-        <w:rFonts w:hint="default" w:ascii="Wingdings" w:hAnsi="Wingdings"/>
+        <w:rFonts w:ascii="Wingdings" w:hAnsi="Wingdings" w:hint="default"/>
       </w:rPr>
     </w:lvl>
     <w:lvl w:ilvl="6" w:tplc="D0DCFD9C">
@@ -1915,7 +2956,7 @@
         <w:ind w:left="5040" w:hanging="360"/>
       </w:pPr>
       <w:rPr>
-        <w:rFonts w:hint="default" w:ascii="Symbol" w:hAnsi="Symbol"/>
+        <w:rFonts w:ascii="Symbol" w:hAnsi="Symbol" w:hint="default"/>
       </w:rPr>
     </w:lvl>
     <w:lvl w:ilvl="7" w:tplc="FE84D4B8">
@@ -1927,7 +2968,7 @@
         <w:ind w:left="5760" w:hanging="360"/>
       </w:pPr>
       <w:rPr>
-        <w:rFonts w:hint="default" w:ascii="Courier New" w:hAnsi="Courier New"/>
+        <w:rFonts w:ascii="Courier New" w:hAnsi="Courier New" w:hint="default"/>
       </w:rPr>
     </w:lvl>
     <w:lvl w:ilvl="8" w:tplc="2618DE34">
@@ -1939,7 +2980,7 @@
         <w:ind w:left="6480" w:hanging="360"/>
       </w:pPr>
       <w:rPr>
-        <w:rFonts w:hint="default" w:ascii="Wingdings" w:hAnsi="Wingdings"/>
+        <w:rFonts w:ascii="Wingdings" w:hAnsi="Wingdings" w:hint="default"/>
       </w:rPr>
     </w:lvl>
   </w:abstractNum>
@@ -1956,7 +2997,7 @@
         <w:ind w:left="720" w:hanging="360"/>
       </w:pPr>
       <w:rPr>
-        <w:rFonts w:hint="default" w:ascii="Symbol" w:hAnsi="Symbol"/>
+        <w:rFonts w:ascii="Symbol" w:hAnsi="Symbol" w:hint="default"/>
       </w:rPr>
     </w:lvl>
     <w:lvl w:ilvl="1" w:tplc="BD3AF05E">
@@ -1968,7 +3009,7 @@
         <w:ind w:left="1440" w:hanging="360"/>
       </w:pPr>
       <w:rPr>
-        <w:rFonts w:hint="default" w:ascii="Courier New" w:hAnsi="Courier New"/>
+        <w:rFonts w:ascii="Courier New" w:hAnsi="Courier New" w:hint="default"/>
       </w:rPr>
     </w:lvl>
     <w:lvl w:ilvl="2" w:tplc="F0048238">
@@ -1980,7 +3021,7 @@
         <w:ind w:left="2160" w:hanging="360"/>
       </w:pPr>
       <w:rPr>
-        <w:rFonts w:hint="default" w:ascii="Wingdings" w:hAnsi="Wingdings"/>
+        <w:rFonts w:ascii="Wingdings" w:hAnsi="Wingdings" w:hint="default"/>
       </w:rPr>
     </w:lvl>
     <w:lvl w:ilvl="3" w:tplc="179624FE">
@@ -1992,7 +3033,7 @@
         <w:ind w:left="2880" w:hanging="360"/>
       </w:pPr>
       <w:rPr>
-        <w:rFonts w:hint="default" w:ascii="Symbol" w:hAnsi="Symbol"/>
+        <w:rFonts w:ascii="Symbol" w:hAnsi="Symbol" w:hint="default"/>
       </w:rPr>
     </w:lvl>
     <w:lvl w:ilvl="4" w:tplc="9AA2E846">
@@ -2004,7 +3045,7 @@
         <w:ind w:left="3600" w:hanging="360"/>
       </w:pPr>
       <w:rPr>
-        <w:rFonts w:hint="default" w:ascii="Courier New" w:hAnsi="Courier New"/>
+        <w:rFonts w:ascii="Courier New" w:hAnsi="Courier New" w:hint="default"/>
       </w:rPr>
     </w:lvl>
     <w:lvl w:ilvl="5" w:tplc="60F62B14">
@@ -2016,7 +3057,7 @@
         <w:ind w:left="4320" w:hanging="360"/>
       </w:pPr>
       <w:rPr>
-        <w:rFonts w:hint="default" w:ascii="Wingdings" w:hAnsi="Wingdings"/>
+        <w:rFonts w:ascii="Wingdings" w:hAnsi="Wingdings" w:hint="default"/>
       </w:rPr>
     </w:lvl>
     <w:lvl w:ilvl="6" w:tplc="E8B052B8">
@@ -2028,7 +3069,7 @@
         <w:ind w:left="5040" w:hanging="360"/>
       </w:pPr>
       <w:rPr>
-        <w:rFonts w:hint="default" w:ascii="Symbol" w:hAnsi="Symbol"/>
+        <w:rFonts w:ascii="Symbol" w:hAnsi="Symbol" w:hint="default"/>
       </w:rPr>
     </w:lvl>
     <w:lvl w:ilvl="7" w:tplc="F69C5EB8">
@@ -2040,7 +3081,7 @@
         <w:ind w:left="5760" w:hanging="360"/>
       </w:pPr>
       <w:rPr>
-        <w:rFonts w:hint="default" w:ascii="Courier New" w:hAnsi="Courier New"/>
+        <w:rFonts w:ascii="Courier New" w:hAnsi="Courier New" w:hint="default"/>
       </w:rPr>
     </w:lvl>
     <w:lvl w:ilvl="8" w:tplc="38626CC0">
@@ -2052,7 +3093,7 @@
         <w:ind w:left="6480" w:hanging="360"/>
       </w:pPr>
       <w:rPr>
-        <w:rFonts w:hint="default" w:ascii="Wingdings" w:hAnsi="Wingdings"/>
+        <w:rFonts w:ascii="Wingdings" w:hAnsi="Wingdings" w:hint="default"/>
       </w:rPr>
     </w:lvl>
   </w:abstractNum>
@@ -2069,7 +3110,7 @@
         <w:ind w:left="720" w:hanging="360"/>
       </w:pPr>
       <w:rPr>
-        <w:rFonts w:hint="default" w:ascii="Symbol" w:hAnsi="Symbol"/>
+        <w:rFonts w:ascii="Symbol" w:hAnsi="Symbol" w:hint="default"/>
       </w:rPr>
     </w:lvl>
     <w:lvl w:ilvl="1" w:tplc="F4C25908">
@@ -2081,7 +3122,7 @@
         <w:ind w:left="1440" w:hanging="360"/>
       </w:pPr>
       <w:rPr>
-        <w:rFonts w:hint="default" w:ascii="Courier New" w:hAnsi="Courier New"/>
+        <w:rFonts w:ascii="Courier New" w:hAnsi="Courier New" w:hint="default"/>
       </w:rPr>
     </w:lvl>
     <w:lvl w:ilvl="2" w:tplc="E0D2731E">
@@ -2093,7 +3134,7 @@
         <w:ind w:left="2160" w:hanging="360"/>
       </w:pPr>
       <w:rPr>
-        <w:rFonts w:hint="default" w:ascii="Wingdings" w:hAnsi="Wingdings"/>
+        <w:rFonts w:ascii="Wingdings" w:hAnsi="Wingdings" w:hint="default"/>
       </w:rPr>
     </w:lvl>
     <w:lvl w:ilvl="3" w:tplc="A718DA88">
@@ -2105,7 +3146,7 @@
         <w:ind w:left="2880" w:hanging="360"/>
       </w:pPr>
       <w:rPr>
-        <w:rFonts w:hint="default" w:ascii="Symbol" w:hAnsi="Symbol"/>
+        <w:rFonts w:ascii="Symbol" w:hAnsi="Symbol" w:hint="default"/>
       </w:rPr>
     </w:lvl>
     <w:lvl w:ilvl="4" w:tplc="5734E532">
@@ -2117,7 +3158,7 @@
         <w:ind w:left="3600" w:hanging="360"/>
       </w:pPr>
       <w:rPr>
-        <w:rFonts w:hint="default" w:ascii="Courier New" w:hAnsi="Courier New"/>
+        <w:rFonts w:ascii="Courier New" w:hAnsi="Courier New" w:hint="default"/>
       </w:rPr>
     </w:lvl>
     <w:lvl w:ilvl="5" w:tplc="4C0269A8">
@@ -2129,7 +3170,7 @@
         <w:ind w:left="4320" w:hanging="360"/>
       </w:pPr>
       <w:rPr>
-        <w:rFonts w:hint="default" w:ascii="Wingdings" w:hAnsi="Wingdings"/>
+        <w:rFonts w:ascii="Wingdings" w:hAnsi="Wingdings" w:hint="default"/>
       </w:rPr>
     </w:lvl>
     <w:lvl w:ilvl="6" w:tplc="E742960C">
@@ -2141,7 +3182,7 @@
         <w:ind w:left="5040" w:hanging="360"/>
       </w:pPr>
       <w:rPr>
-        <w:rFonts w:hint="default" w:ascii="Symbol" w:hAnsi="Symbol"/>
+        <w:rFonts w:ascii="Symbol" w:hAnsi="Symbol" w:hint="default"/>
       </w:rPr>
     </w:lvl>
     <w:lvl w:ilvl="7" w:tplc="E0F009DA">
@@ -2153,7 +3194,7 @@
         <w:ind w:left="5760" w:hanging="360"/>
       </w:pPr>
       <w:rPr>
-        <w:rFonts w:hint="default" w:ascii="Courier New" w:hAnsi="Courier New"/>
+        <w:rFonts w:ascii="Courier New" w:hAnsi="Courier New" w:hint="default"/>
       </w:rPr>
     </w:lvl>
     <w:lvl w:ilvl="8" w:tplc="5F6AE33A">
@@ -2165,7 +3206,7 @@
         <w:ind w:left="6480" w:hanging="360"/>
       </w:pPr>
       <w:rPr>
-        <w:rFonts w:hint="default" w:ascii="Wingdings" w:hAnsi="Wingdings"/>
+        <w:rFonts w:ascii="Wingdings" w:hAnsi="Wingdings" w:hint="default"/>
       </w:rPr>
     </w:lvl>
   </w:abstractNum>
@@ -2182,7 +3223,7 @@
         <w:ind w:left="720" w:hanging="360"/>
       </w:pPr>
       <w:rPr>
-        <w:rFonts w:hint="default" w:ascii="Symbol" w:hAnsi="Symbol"/>
+        <w:rFonts w:ascii="Symbol" w:hAnsi="Symbol" w:hint="default"/>
       </w:rPr>
     </w:lvl>
     <w:lvl w:ilvl="1" w:tplc="1272DE2A">
@@ -2194,7 +3235,7 @@
         <w:ind w:left="1440" w:hanging="360"/>
       </w:pPr>
       <w:rPr>
-        <w:rFonts w:hint="default" w:ascii="Courier New" w:hAnsi="Courier New"/>
+        <w:rFonts w:ascii="Courier New" w:hAnsi="Courier New" w:hint="default"/>
       </w:rPr>
     </w:lvl>
     <w:lvl w:ilvl="2" w:tplc="B43A8F9C">
@@ -2206,7 +3247,7 @@
         <w:ind w:left="2160" w:hanging="360"/>
       </w:pPr>
       <w:rPr>
-        <w:rFonts w:hint="default" w:ascii="Wingdings" w:hAnsi="Wingdings"/>
+        <w:rFonts w:ascii="Wingdings" w:hAnsi="Wingdings" w:hint="default"/>
       </w:rPr>
     </w:lvl>
     <w:lvl w:ilvl="3" w:tplc="CEF8899A">
@@ -2218,7 +3259,7 @@
         <w:ind w:left="2880" w:hanging="360"/>
       </w:pPr>
       <w:rPr>
-        <w:rFonts w:hint="default" w:ascii="Symbol" w:hAnsi="Symbol"/>
+        <w:rFonts w:ascii="Symbol" w:hAnsi="Symbol" w:hint="default"/>
       </w:rPr>
     </w:lvl>
     <w:lvl w:ilvl="4" w:tplc="598A6FC8">
@@ -2230,7 +3271,7 @@
         <w:ind w:left="3600" w:hanging="360"/>
       </w:pPr>
       <w:rPr>
-        <w:rFonts w:hint="default" w:ascii="Courier New" w:hAnsi="Courier New"/>
+        <w:rFonts w:ascii="Courier New" w:hAnsi="Courier New" w:hint="default"/>
       </w:rPr>
     </w:lvl>
     <w:lvl w:ilvl="5" w:tplc="D9A050F0">
@@ -2242,7 +3283,7 @@
         <w:ind w:left="4320" w:hanging="360"/>
       </w:pPr>
       <w:rPr>
-        <w:rFonts w:hint="default" w:ascii="Wingdings" w:hAnsi="Wingdings"/>
+        <w:rFonts w:ascii="Wingdings" w:hAnsi="Wingdings" w:hint="default"/>
       </w:rPr>
     </w:lvl>
     <w:lvl w:ilvl="6" w:tplc="64D25706">
@@ -2254,7 +3295,7 @@
         <w:ind w:left="5040" w:hanging="360"/>
       </w:pPr>
       <w:rPr>
-        <w:rFonts w:hint="default" w:ascii="Symbol" w:hAnsi="Symbol"/>
+        <w:rFonts w:ascii="Symbol" w:hAnsi="Symbol" w:hint="default"/>
       </w:rPr>
     </w:lvl>
     <w:lvl w:ilvl="7" w:tplc="EAE058EC">
@@ -2266,7 +3307,7 @@
         <w:ind w:left="5760" w:hanging="360"/>
       </w:pPr>
       <w:rPr>
-        <w:rFonts w:hint="default" w:ascii="Courier New" w:hAnsi="Courier New"/>
+        <w:rFonts w:ascii="Courier New" w:hAnsi="Courier New" w:hint="default"/>
       </w:rPr>
     </w:lvl>
     <w:lvl w:ilvl="8" w:tplc="E50A585C">
@@ -2278,7 +3319,7 @@
         <w:ind w:left="6480" w:hanging="360"/>
       </w:pPr>
       <w:rPr>
-        <w:rFonts w:hint="default" w:ascii="Wingdings" w:hAnsi="Wingdings"/>
+        <w:rFonts w:ascii="Wingdings" w:hAnsi="Wingdings" w:hint="default"/>
       </w:rPr>
     </w:lvl>
   </w:abstractNum>
@@ -2295,7 +3336,7 @@
         <w:ind w:left="720" w:hanging="360"/>
       </w:pPr>
       <w:rPr>
-        <w:rFonts w:hint="default" w:ascii="Symbol" w:hAnsi="Symbol"/>
+        <w:rFonts w:ascii="Symbol" w:hAnsi="Symbol" w:hint="default"/>
       </w:rPr>
     </w:lvl>
     <w:lvl w:ilvl="1" w:tplc="4EA0E7A4">
@@ -2307,7 +3348,7 @@
         <w:ind w:left="1440" w:hanging="360"/>
       </w:pPr>
       <w:rPr>
-        <w:rFonts w:hint="default" w:ascii="Courier New" w:hAnsi="Courier New"/>
+        <w:rFonts w:ascii="Courier New" w:hAnsi="Courier New" w:hint="default"/>
       </w:rPr>
     </w:lvl>
     <w:lvl w:ilvl="2" w:tplc="0BFC38F4">
@@ -2319,7 +3360,7 @@
         <w:ind w:left="2160" w:hanging="360"/>
       </w:pPr>
       <w:rPr>
-        <w:rFonts w:hint="default" w:ascii="Wingdings" w:hAnsi="Wingdings"/>
+        <w:rFonts w:ascii="Wingdings" w:hAnsi="Wingdings" w:hint="default"/>
       </w:rPr>
     </w:lvl>
     <w:lvl w:ilvl="3" w:tplc="653C13AA">
@@ -2331,7 +3372,7 @@
         <w:ind w:left="2880" w:hanging="360"/>
       </w:pPr>
       <w:rPr>
-        <w:rFonts w:hint="default" w:ascii="Symbol" w:hAnsi="Symbol"/>
+        <w:rFonts w:ascii="Symbol" w:hAnsi="Symbol" w:hint="default"/>
       </w:rPr>
     </w:lvl>
     <w:lvl w:ilvl="4" w:tplc="D2B29CAC">
@@ -2343,7 +3384,7 @@
         <w:ind w:left="3600" w:hanging="360"/>
       </w:pPr>
       <w:rPr>
-        <w:rFonts w:hint="default" w:ascii="Courier New" w:hAnsi="Courier New"/>
+        <w:rFonts w:ascii="Courier New" w:hAnsi="Courier New" w:hint="default"/>
       </w:rPr>
     </w:lvl>
     <w:lvl w:ilvl="5" w:tplc="0E06792A">
@@ -2355,7 +3396,7 @@
         <w:ind w:left="4320" w:hanging="360"/>
       </w:pPr>
       <w:rPr>
-        <w:rFonts w:hint="default" w:ascii="Wingdings" w:hAnsi="Wingdings"/>
+        <w:rFonts w:ascii="Wingdings" w:hAnsi="Wingdings" w:hint="default"/>
       </w:rPr>
     </w:lvl>
     <w:lvl w:ilvl="6" w:tplc="C8725812">
@@ -2367,7 +3408,7 @@
         <w:ind w:left="5040" w:hanging="360"/>
       </w:pPr>
       <w:rPr>
-        <w:rFonts w:hint="default" w:ascii="Symbol" w:hAnsi="Symbol"/>
+        <w:rFonts w:ascii="Symbol" w:hAnsi="Symbol" w:hint="default"/>
       </w:rPr>
     </w:lvl>
     <w:lvl w:ilvl="7" w:tplc="02A02890">
@@ -2379,7 +3420,7 @@
         <w:ind w:left="5760" w:hanging="360"/>
       </w:pPr>
       <w:rPr>
-        <w:rFonts w:hint="default" w:ascii="Courier New" w:hAnsi="Courier New"/>
+        <w:rFonts w:ascii="Courier New" w:hAnsi="Courier New" w:hint="default"/>
       </w:rPr>
     </w:lvl>
     <w:lvl w:ilvl="8" w:tplc="9F947FE2">
@@ -2391,7 +3432,7 @@
         <w:ind w:left="6480" w:hanging="360"/>
       </w:pPr>
       <w:rPr>
-        <w:rFonts w:hint="default" w:ascii="Wingdings" w:hAnsi="Wingdings"/>
+        <w:rFonts w:ascii="Wingdings" w:hAnsi="Wingdings" w:hint="default"/>
       </w:rPr>
     </w:lvl>
   </w:abstractNum>
@@ -2408,7 +3449,7 @@
         <w:ind w:left="720" w:hanging="360"/>
       </w:pPr>
       <w:rPr>
-        <w:rFonts w:hint="default" w:ascii="Symbol" w:hAnsi="Symbol"/>
+        <w:rFonts w:ascii="Symbol" w:hAnsi="Symbol" w:hint="default"/>
       </w:rPr>
     </w:lvl>
     <w:lvl w:ilvl="1" w:tplc="04090003" w:tentative="1">
@@ -2420,7 +3461,7 @@
         <w:ind w:left="1440" w:hanging="360"/>
       </w:pPr>
       <w:rPr>
-        <w:rFonts w:hint="default" w:ascii="Courier New" w:hAnsi="Courier New" w:cs="Courier New"/>
+        <w:rFonts w:ascii="Courier New" w:hAnsi="Courier New" w:cs="Courier New" w:hint="default"/>
       </w:rPr>
     </w:lvl>
     <w:lvl w:ilvl="2" w:tplc="04090005" w:tentative="1">
@@ -2432,7 +3473,7 @@
         <w:ind w:left="2160" w:hanging="360"/>
       </w:pPr>
       <w:rPr>
-        <w:rFonts w:hint="default" w:ascii="Wingdings" w:hAnsi="Wingdings"/>
+        <w:rFonts w:ascii="Wingdings" w:hAnsi="Wingdings" w:hint="default"/>
       </w:rPr>
     </w:lvl>
     <w:lvl w:ilvl="3" w:tplc="04090001" w:tentative="1">
@@ -2444,7 +3485,7 @@
         <w:ind w:left="2880" w:hanging="360"/>
       </w:pPr>
       <w:rPr>
-        <w:rFonts w:hint="default" w:ascii="Symbol" w:hAnsi="Symbol"/>
+        <w:rFonts w:ascii="Symbol" w:hAnsi="Symbol" w:hint="default"/>
       </w:rPr>
     </w:lvl>
     <w:lvl w:ilvl="4" w:tplc="04090003" w:tentative="1">
@@ -2456,7 +3497,7 @@
         <w:ind w:left="3600" w:hanging="360"/>
       </w:pPr>
       <w:rPr>
-        <w:rFonts w:hint="default" w:ascii="Courier New" w:hAnsi="Courier New" w:cs="Courier New"/>
+        <w:rFonts w:ascii="Courier New" w:hAnsi="Courier New" w:cs="Courier New" w:hint="default"/>
       </w:rPr>
     </w:lvl>
     <w:lvl w:ilvl="5" w:tplc="04090005" w:tentative="1">
@@ -2468,7 +3509,7 @@
         <w:ind w:left="4320" w:hanging="360"/>
       </w:pPr>
       <w:rPr>
-        <w:rFonts w:hint="default" w:ascii="Wingdings" w:hAnsi="Wingdings"/>
+        <w:rFonts w:ascii="Wingdings" w:hAnsi="Wingdings" w:hint="default"/>
       </w:rPr>
     </w:lvl>
     <w:lvl w:ilvl="6" w:tplc="04090001" w:tentative="1">
@@ -2480,7 +3521,7 @@
         <w:ind w:left="5040" w:hanging="360"/>
       </w:pPr>
       <w:rPr>
-        <w:rFonts w:hint="default" w:ascii="Symbol" w:hAnsi="Symbol"/>
+        <w:rFonts w:ascii="Symbol" w:hAnsi="Symbol" w:hint="default"/>
       </w:rPr>
     </w:lvl>
     <w:lvl w:ilvl="7" w:tplc="04090003" w:tentative="1">
@@ -2492,7 +3533,7 @@
         <w:ind w:left="5760" w:hanging="360"/>
       </w:pPr>
       <w:rPr>
-        <w:rFonts w:hint="default" w:ascii="Courier New" w:hAnsi="Courier New" w:cs="Courier New"/>
+        <w:rFonts w:ascii="Courier New" w:hAnsi="Courier New" w:cs="Courier New" w:hint="default"/>
       </w:rPr>
     </w:lvl>
     <w:lvl w:ilvl="8" w:tplc="04090005" w:tentative="1">
@@ -2504,7 +3545,7 @@
         <w:ind w:left="6480" w:hanging="360"/>
       </w:pPr>
       <w:rPr>
-        <w:rFonts w:hint="default" w:ascii="Wingdings" w:hAnsi="Wingdings"/>
+        <w:rFonts w:ascii="Wingdings" w:hAnsi="Wingdings" w:hint="default"/>
       </w:rPr>
     </w:lvl>
   </w:abstractNum>
@@ -2521,7 +3562,7 @@
         <w:ind w:left="720" w:hanging="360"/>
       </w:pPr>
       <w:rPr>
-        <w:rFonts w:hint="default" w:ascii="Symbol" w:hAnsi="Symbol"/>
+        <w:rFonts w:ascii="Symbol" w:hAnsi="Symbol" w:hint="default"/>
       </w:rPr>
     </w:lvl>
     <w:lvl w:ilvl="1" w:tplc="1E40C81E">
@@ -2533,7 +3574,7 @@
         <w:ind w:left="1440" w:hanging="360"/>
       </w:pPr>
       <w:rPr>
-        <w:rFonts w:hint="default" w:ascii="Courier New" w:hAnsi="Courier New"/>
+        <w:rFonts w:ascii="Courier New" w:hAnsi="Courier New" w:hint="default"/>
       </w:rPr>
     </w:lvl>
     <w:lvl w:ilvl="2" w:tplc="CC267A30">
@@ -2545,7 +3586,7 @@
         <w:ind w:left="2160" w:hanging="360"/>
       </w:pPr>
       <w:rPr>
-        <w:rFonts w:hint="default" w:ascii="Wingdings" w:hAnsi="Wingdings"/>
+        <w:rFonts w:ascii="Wingdings" w:hAnsi="Wingdings" w:hint="default"/>
       </w:rPr>
     </w:lvl>
     <w:lvl w:ilvl="3" w:tplc="2A0EAEEC">
@@ -2557,7 +3598,7 @@
         <w:ind w:left="2880" w:hanging="360"/>
       </w:pPr>
       <w:rPr>
-        <w:rFonts w:hint="default" w:ascii="Symbol" w:hAnsi="Symbol"/>
+        <w:rFonts w:ascii="Symbol" w:hAnsi="Symbol" w:hint="default"/>
       </w:rPr>
     </w:lvl>
     <w:lvl w:ilvl="4" w:tplc="22C69056">
@@ -2569,7 +3610,7 @@
         <w:ind w:left="3600" w:hanging="360"/>
       </w:pPr>
       <w:rPr>
-        <w:rFonts w:hint="default" w:ascii="Courier New" w:hAnsi="Courier New"/>
+        <w:rFonts w:ascii="Courier New" w:hAnsi="Courier New" w:hint="default"/>
       </w:rPr>
     </w:lvl>
     <w:lvl w:ilvl="5" w:tplc="A1C6D252">
@@ -2581,7 +3622,7 @@
         <w:ind w:left="4320" w:hanging="360"/>
       </w:pPr>
       <w:rPr>
-        <w:rFonts w:hint="default" w:ascii="Wingdings" w:hAnsi="Wingdings"/>
+        <w:rFonts w:ascii="Wingdings" w:hAnsi="Wingdings" w:hint="default"/>
       </w:rPr>
     </w:lvl>
     <w:lvl w:ilvl="6" w:tplc="48DEBF04">
@@ -2593,7 +3634,7 @@
         <w:ind w:left="5040" w:hanging="360"/>
       </w:pPr>
       <w:rPr>
-        <w:rFonts w:hint="default" w:ascii="Symbol" w:hAnsi="Symbol"/>
+        <w:rFonts w:ascii="Symbol" w:hAnsi="Symbol" w:hint="default"/>
       </w:rPr>
     </w:lvl>
     <w:lvl w:ilvl="7" w:tplc="AF387CA4">
@@ -2605,7 +3646,7 @@
         <w:ind w:left="5760" w:hanging="360"/>
       </w:pPr>
       <w:rPr>
-        <w:rFonts w:hint="default" w:ascii="Courier New" w:hAnsi="Courier New"/>
+        <w:rFonts w:ascii="Courier New" w:hAnsi="Courier New" w:hint="default"/>
       </w:rPr>
     </w:lvl>
     <w:lvl w:ilvl="8" w:tplc="2BE8DD2A">
@@ -2617,7 +3658,7 @@
         <w:ind w:left="6480" w:hanging="360"/>
       </w:pPr>
       <w:rPr>
-        <w:rFonts w:hint="default" w:ascii="Wingdings" w:hAnsi="Wingdings"/>
+        <w:rFonts w:ascii="Wingdings" w:hAnsi="Wingdings" w:hint="default"/>
       </w:rPr>
     </w:lvl>
   </w:abstractNum>
@@ -2634,7 +3675,7 @@
         <w:ind w:left="720" w:hanging="360"/>
       </w:pPr>
       <w:rPr>
-        <w:rFonts w:hint="default" w:ascii="Symbol" w:hAnsi="Symbol"/>
+        <w:rFonts w:ascii="Symbol" w:hAnsi="Symbol" w:hint="default"/>
       </w:rPr>
     </w:lvl>
     <w:lvl w:ilvl="1" w:tplc="2660B498">
@@ -2646,7 +3687,7 @@
         <w:ind w:left="1440" w:hanging="360"/>
       </w:pPr>
       <w:rPr>
-        <w:rFonts w:hint="default" w:ascii="Courier New" w:hAnsi="Courier New"/>
+        <w:rFonts w:ascii="Courier New" w:hAnsi="Courier New" w:hint="default"/>
       </w:rPr>
     </w:lvl>
     <w:lvl w:ilvl="2" w:tplc="A864A3F4">
@@ -2658,7 +3699,7 @@
         <w:ind w:left="2160" w:hanging="360"/>
       </w:pPr>
       <w:rPr>
-        <w:rFonts w:hint="default" w:ascii="Wingdings" w:hAnsi="Wingdings"/>
+        <w:rFonts w:ascii="Wingdings" w:hAnsi="Wingdings" w:hint="default"/>
       </w:rPr>
     </w:lvl>
     <w:lvl w:ilvl="3" w:tplc="52DE6F42">
@@ -2670,7 +3711,7 @@
         <w:ind w:left="2880" w:hanging="360"/>
       </w:pPr>
       <w:rPr>
-        <w:rFonts w:hint="default" w:ascii="Symbol" w:hAnsi="Symbol"/>
+        <w:rFonts w:ascii="Symbol" w:hAnsi="Symbol" w:hint="default"/>
       </w:rPr>
     </w:lvl>
     <w:lvl w:ilvl="4" w:tplc="CA06CB7C">
@@ -2682,7 +3723,7 @@
         <w:ind w:left="3600" w:hanging="360"/>
       </w:pPr>
       <w:rPr>
-        <w:rFonts w:hint="default" w:ascii="Courier New" w:hAnsi="Courier New"/>
+        <w:rFonts w:ascii="Courier New" w:hAnsi="Courier New" w:hint="default"/>
       </w:rPr>
     </w:lvl>
     <w:lvl w:ilvl="5" w:tplc="FA227B34">
@@ -2694,7 +3735,7 @@
         <w:ind w:left="4320" w:hanging="360"/>
       </w:pPr>
       <w:rPr>
-        <w:rFonts w:hint="default" w:ascii="Wingdings" w:hAnsi="Wingdings"/>
+        <w:rFonts w:ascii="Wingdings" w:hAnsi="Wingdings" w:hint="default"/>
       </w:rPr>
     </w:lvl>
     <w:lvl w:ilvl="6" w:tplc="E2323D4E">
@@ -2706,7 +3747,7 @@
         <w:ind w:left="5040" w:hanging="360"/>
       </w:pPr>
       <w:rPr>
-        <w:rFonts w:hint="default" w:ascii="Symbol" w:hAnsi="Symbol"/>
+        <w:rFonts w:ascii="Symbol" w:hAnsi="Symbol" w:hint="default"/>
       </w:rPr>
     </w:lvl>
     <w:lvl w:ilvl="7" w:tplc="521A3F18">
@@ -2718,7 +3759,7 @@
         <w:ind w:left="5760" w:hanging="360"/>
       </w:pPr>
       <w:rPr>
-        <w:rFonts w:hint="default" w:ascii="Courier New" w:hAnsi="Courier New"/>
+        <w:rFonts w:ascii="Courier New" w:hAnsi="Courier New" w:hint="default"/>
       </w:rPr>
     </w:lvl>
     <w:lvl w:ilvl="8" w:tplc="0C600F40">
@@ -2730,7 +3771,7 @@
         <w:ind w:left="6480" w:hanging="360"/>
       </w:pPr>
       <w:rPr>
-        <w:rFonts w:hint="default" w:ascii="Wingdings" w:hAnsi="Wingdings"/>
+        <w:rFonts w:ascii="Wingdings" w:hAnsi="Wingdings" w:hint="default"/>
       </w:rPr>
     </w:lvl>
   </w:abstractNum>
@@ -2747,7 +3788,7 @@
         <w:ind w:left="720" w:hanging="360"/>
       </w:pPr>
       <w:rPr>
-        <w:rFonts w:hint="default" w:ascii="Symbol" w:hAnsi="Symbol"/>
+        <w:rFonts w:ascii="Symbol" w:hAnsi="Symbol" w:hint="default"/>
       </w:rPr>
     </w:lvl>
     <w:lvl w:ilvl="1" w:tplc="D570A29C">
@@ -2759,7 +3800,7 @@
         <w:ind w:left="1440" w:hanging="360"/>
       </w:pPr>
       <w:rPr>
-        <w:rFonts w:hint="default" w:ascii="Courier New" w:hAnsi="Courier New"/>
+        <w:rFonts w:ascii="Courier New" w:hAnsi="Courier New" w:hint="default"/>
       </w:rPr>
     </w:lvl>
     <w:lvl w:ilvl="2" w:tplc="ED6CCABA">
@@ -2771,7 +3812,7 @@
         <w:ind w:left="2160" w:hanging="360"/>
       </w:pPr>
       <w:rPr>
-        <w:rFonts w:hint="default" w:ascii="Wingdings" w:hAnsi="Wingdings"/>
+        <w:rFonts w:ascii="Wingdings" w:hAnsi="Wingdings" w:hint="default"/>
       </w:rPr>
     </w:lvl>
     <w:lvl w:ilvl="3" w:tplc="E23A8BEA">
@@ -2783,7 +3824,7 @@
         <w:ind w:left="2880" w:hanging="360"/>
       </w:pPr>
       <w:rPr>
-        <w:rFonts w:hint="default" w:ascii="Symbol" w:hAnsi="Symbol"/>
+        <w:rFonts w:ascii="Symbol" w:hAnsi="Symbol" w:hint="default"/>
       </w:rPr>
     </w:lvl>
     <w:lvl w:ilvl="4" w:tplc="1DB05DC0">
@@ -2795,7 +3836,7 @@
         <w:ind w:left="3600" w:hanging="360"/>
       </w:pPr>
       <w:rPr>
-        <w:rFonts w:hint="default" w:ascii="Courier New" w:hAnsi="Courier New"/>
+        <w:rFonts w:ascii="Courier New" w:hAnsi="Courier New" w:hint="default"/>
       </w:rPr>
     </w:lvl>
     <w:lvl w:ilvl="5" w:tplc="01D0D5D6">
@@ -2807,7 +3848,7 @@
         <w:ind w:left="4320" w:hanging="360"/>
       </w:pPr>
       <w:rPr>
-        <w:rFonts w:hint="default" w:ascii="Wingdings" w:hAnsi="Wingdings"/>
+        <w:rFonts w:ascii="Wingdings" w:hAnsi="Wingdings" w:hint="default"/>
       </w:rPr>
     </w:lvl>
     <w:lvl w:ilvl="6" w:tplc="EDE4D0CE">
@@ -2819,7 +3860,7 @@
         <w:ind w:left="5040" w:hanging="360"/>
       </w:pPr>
       <w:rPr>
-        <w:rFonts w:hint="default" w:ascii="Symbol" w:hAnsi="Symbol"/>
+        <w:rFonts w:ascii="Symbol" w:hAnsi="Symbol" w:hint="default"/>
       </w:rPr>
     </w:lvl>
     <w:lvl w:ilvl="7" w:tplc="E6B2FC12">
@@ -2831,7 +3872,7 @@
         <w:ind w:left="5760" w:hanging="360"/>
       </w:pPr>
       <w:rPr>
-        <w:rFonts w:hint="default" w:ascii="Courier New" w:hAnsi="Courier New"/>
+        <w:rFonts w:ascii="Courier New" w:hAnsi="Courier New" w:hint="default"/>
       </w:rPr>
     </w:lvl>
     <w:lvl w:ilvl="8" w:tplc="C3622F50">
@@ -2843,7 +3884,7 @@
         <w:ind w:left="6480" w:hanging="360"/>
       </w:pPr>
       <w:rPr>
-        <w:rFonts w:hint="default" w:ascii="Wingdings" w:hAnsi="Wingdings"/>
+        <w:rFonts w:ascii="Wingdings" w:hAnsi="Wingdings" w:hint="default"/>
       </w:rPr>
     </w:lvl>
   </w:abstractNum>
@@ -2860,7 +3901,7 @@
         <w:ind w:left="720" w:hanging="360"/>
       </w:pPr>
       <w:rPr>
-        <w:rFonts w:hint="default" w:ascii="Symbol" w:hAnsi="Symbol"/>
+        <w:rFonts w:ascii="Symbol" w:hAnsi="Symbol" w:hint="default"/>
       </w:rPr>
     </w:lvl>
     <w:lvl w:ilvl="1" w:tplc="7C703074">
@@ -2872,7 +3913,7 @@
         <w:ind w:left="1440" w:hanging="360"/>
       </w:pPr>
       <w:rPr>
-        <w:rFonts w:hint="default" w:ascii="Courier New" w:hAnsi="Courier New"/>
+        <w:rFonts w:ascii="Courier New" w:hAnsi="Courier New" w:hint="default"/>
       </w:rPr>
     </w:lvl>
     <w:lvl w:ilvl="2" w:tplc="227AFEB6">
@@ -2884,7 +3925,7 @@
         <w:ind w:left="2160" w:hanging="360"/>
       </w:pPr>
       <w:rPr>
-        <w:rFonts w:hint="default" w:ascii="Wingdings" w:hAnsi="Wingdings"/>
+        <w:rFonts w:ascii="Wingdings" w:hAnsi="Wingdings" w:hint="default"/>
       </w:rPr>
     </w:lvl>
     <w:lvl w:ilvl="3" w:tplc="5A6ECA86">
@@ -2896,7 +3937,7 @@
         <w:ind w:left="2880" w:hanging="360"/>
       </w:pPr>
       <w:rPr>
-        <w:rFonts w:hint="default" w:ascii="Symbol" w:hAnsi="Symbol"/>
+        <w:rFonts w:ascii="Symbol" w:hAnsi="Symbol" w:hint="default"/>
       </w:rPr>
     </w:lvl>
     <w:lvl w:ilvl="4" w:tplc="28C43B9E">
@@ -2908,7 +3949,7 @@
         <w:ind w:left="3600" w:hanging="360"/>
       </w:pPr>
       <w:rPr>
-        <w:rFonts w:hint="default" w:ascii="Courier New" w:hAnsi="Courier New"/>
+        <w:rFonts w:ascii="Courier New" w:hAnsi="Courier New" w:hint="default"/>
       </w:rPr>
     </w:lvl>
     <w:lvl w:ilvl="5" w:tplc="A0009038">
@@ -2920,7 +3961,7 @@
         <w:ind w:left="4320" w:hanging="360"/>
       </w:pPr>
       <w:rPr>
-        <w:rFonts w:hint="default" w:ascii="Wingdings" w:hAnsi="Wingdings"/>
+        <w:rFonts w:ascii="Wingdings" w:hAnsi="Wingdings" w:hint="default"/>
       </w:rPr>
     </w:lvl>
     <w:lvl w:ilvl="6" w:tplc="28583DF2">
@@ -2932,7 +3973,7 @@
         <w:ind w:left="5040" w:hanging="360"/>
       </w:pPr>
       <w:rPr>
-        <w:rFonts w:hint="default" w:ascii="Symbol" w:hAnsi="Symbol"/>
+        <w:rFonts w:ascii="Symbol" w:hAnsi="Symbol" w:hint="default"/>
       </w:rPr>
     </w:lvl>
     <w:lvl w:ilvl="7" w:tplc="E686606A">
@@ -2944,7 +3985,7 @@
         <w:ind w:left="5760" w:hanging="360"/>
       </w:pPr>
       <w:rPr>
-        <w:rFonts w:hint="default" w:ascii="Courier New" w:hAnsi="Courier New"/>
+        <w:rFonts w:ascii="Courier New" w:hAnsi="Courier New" w:hint="default"/>
       </w:rPr>
     </w:lvl>
     <w:lvl w:ilvl="8" w:tplc="4DDA0F4C">
@@ -2956,7 +3997,7 @@
         <w:ind w:left="6480" w:hanging="360"/>
       </w:pPr>
       <w:rPr>
-        <w:rFonts w:hint="default" w:ascii="Wingdings" w:hAnsi="Wingdings"/>
+        <w:rFonts w:ascii="Wingdings" w:hAnsi="Wingdings" w:hint="default"/>
       </w:rPr>
     </w:lvl>
   </w:abstractNum>
@@ -2973,7 +4014,7 @@
         <w:ind w:left="720" w:hanging="360"/>
       </w:pPr>
       <w:rPr>
-        <w:rFonts w:hint="default" w:ascii="Symbol" w:hAnsi="Symbol"/>
+        <w:rFonts w:ascii="Symbol" w:hAnsi="Symbol" w:hint="default"/>
       </w:rPr>
     </w:lvl>
     <w:lvl w:ilvl="1" w:tplc="0C2E7DD0">
@@ -2985,7 +4026,7 @@
         <w:ind w:left="1440" w:hanging="360"/>
       </w:pPr>
       <w:rPr>
-        <w:rFonts w:hint="default" w:ascii="Courier New" w:hAnsi="Courier New"/>
+        <w:rFonts w:ascii="Courier New" w:hAnsi="Courier New" w:hint="default"/>
       </w:rPr>
     </w:lvl>
     <w:lvl w:ilvl="2" w:tplc="19E24CCC">
@@ -2997,7 +4038,7 @@
         <w:ind w:left="2160" w:hanging="360"/>
       </w:pPr>
       <w:rPr>
-        <w:rFonts w:hint="default" w:ascii="Wingdings" w:hAnsi="Wingdings"/>
+        <w:rFonts w:ascii="Wingdings" w:hAnsi="Wingdings" w:hint="default"/>
       </w:rPr>
     </w:lvl>
     <w:lvl w:ilvl="3" w:tplc="883CEBE4">
@@ -3009,7 +4050,7 @@
         <w:ind w:left="2880" w:hanging="360"/>
       </w:pPr>
       <w:rPr>
-        <w:rFonts w:hint="default" w:ascii="Symbol" w:hAnsi="Symbol"/>
+        <w:rFonts w:ascii="Symbol" w:hAnsi="Symbol" w:hint="default"/>
       </w:rPr>
     </w:lvl>
     <w:lvl w:ilvl="4" w:tplc="1FBE216A">
@@ -3021,7 +4062,7 @@
         <w:ind w:left="3600" w:hanging="360"/>
       </w:pPr>
       <w:rPr>
-        <w:rFonts w:hint="default" w:ascii="Courier New" w:hAnsi="Courier New"/>
+        <w:rFonts w:ascii="Courier New" w:hAnsi="Courier New" w:hint="default"/>
       </w:rPr>
     </w:lvl>
     <w:lvl w:ilvl="5" w:tplc="4AC03B44">
@@ -3033,7 +4074,7 @@
         <w:ind w:left="4320" w:hanging="360"/>
       </w:pPr>
       <w:rPr>
-        <w:rFonts w:hint="default" w:ascii="Wingdings" w:hAnsi="Wingdings"/>
+        <w:rFonts w:ascii="Wingdings" w:hAnsi="Wingdings" w:hint="default"/>
       </w:rPr>
     </w:lvl>
     <w:lvl w:ilvl="6" w:tplc="2F460998">
@@ -3045,7 +4086,7 @@
         <w:ind w:left="5040" w:hanging="360"/>
       </w:pPr>
       <w:rPr>
-        <w:rFonts w:hint="default" w:ascii="Symbol" w:hAnsi="Symbol"/>
+        <w:rFonts w:ascii="Symbol" w:hAnsi="Symbol" w:hint="default"/>
       </w:rPr>
     </w:lvl>
     <w:lvl w:ilvl="7" w:tplc="72B64C48">
@@ -3057,7 +4098,7 @@
         <w:ind w:left="5760" w:hanging="360"/>
       </w:pPr>
       <w:rPr>
-        <w:rFonts w:hint="default" w:ascii="Courier New" w:hAnsi="Courier New"/>
+        <w:rFonts w:ascii="Courier New" w:hAnsi="Courier New" w:hint="default"/>
       </w:rPr>
     </w:lvl>
     <w:lvl w:ilvl="8" w:tplc="DF86A998">
@@ -3069,7 +4110,7 @@
         <w:ind w:left="6480" w:hanging="360"/>
       </w:pPr>
       <w:rPr>
-        <w:rFonts w:hint="default" w:ascii="Wingdings" w:hAnsi="Wingdings"/>
+        <w:rFonts w:ascii="Wingdings" w:hAnsi="Wingdings" w:hint="default"/>
       </w:rPr>
     </w:lvl>
   </w:abstractNum>
@@ -3086,7 +4127,7 @@
         <w:ind w:left="720" w:hanging="360"/>
       </w:pPr>
       <w:rPr>
-        <w:rFonts w:hint="default" w:ascii="Symbol" w:hAnsi="Symbol"/>
+        <w:rFonts w:ascii="Symbol" w:hAnsi="Symbol" w:hint="default"/>
       </w:rPr>
     </w:lvl>
     <w:lvl w:ilvl="1" w:tplc="7826DA72">
@@ -3098,7 +4139,7 @@
         <w:ind w:left="1440" w:hanging="360"/>
       </w:pPr>
       <w:rPr>
-        <w:rFonts w:hint="default" w:ascii="Courier New" w:hAnsi="Courier New"/>
+        <w:rFonts w:ascii="Courier New" w:hAnsi="Courier New" w:hint="default"/>
       </w:rPr>
     </w:lvl>
     <w:lvl w:ilvl="2" w:tplc="DB725C2C">
@@ -3110,7 +4151,7 @@
         <w:ind w:left="2160" w:hanging="360"/>
       </w:pPr>
       <w:rPr>
-        <w:rFonts w:hint="default" w:ascii="Wingdings" w:hAnsi="Wingdings"/>
+        <w:rFonts w:ascii="Wingdings" w:hAnsi="Wingdings" w:hint="default"/>
       </w:rPr>
     </w:lvl>
     <w:lvl w:ilvl="3" w:tplc="5B08B1D4">
@@ -3122,7 +4163,7 @@
         <w:ind w:left="2880" w:hanging="360"/>
       </w:pPr>
       <w:rPr>
-        <w:rFonts w:hint="default" w:ascii="Symbol" w:hAnsi="Symbol"/>
+        <w:rFonts w:ascii="Symbol" w:hAnsi="Symbol" w:hint="default"/>
       </w:rPr>
     </w:lvl>
     <w:lvl w:ilvl="4" w:tplc="84B6AC50">
@@ -3134,7 +4175,7 @@
         <w:ind w:left="3600" w:hanging="360"/>
       </w:pPr>
       <w:rPr>
-        <w:rFonts w:hint="default" w:ascii="Courier New" w:hAnsi="Courier New"/>
+        <w:rFonts w:ascii="Courier New" w:hAnsi="Courier New" w:hint="default"/>
       </w:rPr>
     </w:lvl>
     <w:lvl w:ilvl="5" w:tplc="0A8E4BE0">
@@ -3146,7 +4187,7 @@
         <w:ind w:left="4320" w:hanging="360"/>
       </w:pPr>
       <w:rPr>
-        <w:rFonts w:hint="default" w:ascii="Wingdings" w:hAnsi="Wingdings"/>
+        <w:rFonts w:ascii="Wingdings" w:hAnsi="Wingdings" w:hint="default"/>
       </w:rPr>
     </w:lvl>
     <w:lvl w:ilvl="6" w:tplc="27206818">
@@ -3158,7 +4199,7 @@
         <w:ind w:left="5040" w:hanging="360"/>
       </w:pPr>
       <w:rPr>
-        <w:rFonts w:hint="default" w:ascii="Symbol" w:hAnsi="Symbol"/>
+        <w:rFonts w:ascii="Symbol" w:hAnsi="Symbol" w:hint="default"/>
       </w:rPr>
     </w:lvl>
     <w:lvl w:ilvl="7" w:tplc="C44C4A7A">
@@ -3170,7 +4211,7 @@
         <w:ind w:left="5760" w:hanging="360"/>
       </w:pPr>
       <w:rPr>
-        <w:rFonts w:hint="default" w:ascii="Courier New" w:hAnsi="Courier New"/>
+        <w:rFonts w:ascii="Courier New" w:hAnsi="Courier New" w:hint="default"/>
       </w:rPr>
     </w:lvl>
     <w:lvl w:ilvl="8" w:tplc="9CD4DF66">
@@ -3182,7 +4223,7 @@
         <w:ind w:left="6480" w:hanging="360"/>
       </w:pPr>
       <w:rPr>
-        <w:rFonts w:hint="default" w:ascii="Wingdings" w:hAnsi="Wingdings"/>
+        <w:rFonts w:ascii="Wingdings" w:hAnsi="Wingdings" w:hint="default"/>
       </w:rPr>
     </w:lvl>
   </w:abstractNum>
@@ -3199,7 +4240,7 @@
         <w:ind w:left="720" w:hanging="360"/>
       </w:pPr>
       <w:rPr>
-        <w:rFonts w:hint="default" w:ascii="Symbol" w:hAnsi="Symbol"/>
+        <w:rFonts w:ascii="Symbol" w:hAnsi="Symbol" w:hint="default"/>
       </w:rPr>
     </w:lvl>
     <w:lvl w:ilvl="1" w:tplc="C40EC550">
@@ -3211,7 +4252,7 @@
         <w:ind w:left="1440" w:hanging="360"/>
       </w:pPr>
       <w:rPr>
-        <w:rFonts w:hint="default" w:ascii="Courier New" w:hAnsi="Courier New"/>
+        <w:rFonts w:ascii="Courier New" w:hAnsi="Courier New" w:hint="default"/>
       </w:rPr>
     </w:lvl>
     <w:lvl w:ilvl="2" w:tplc="19D8B216">
@@ -3223,7 +4264,7 @@
         <w:ind w:left="2160" w:hanging="360"/>
       </w:pPr>
       <w:rPr>
-        <w:rFonts w:hint="default" w:ascii="Wingdings" w:hAnsi="Wingdings"/>
+        <w:rFonts w:ascii="Wingdings" w:hAnsi="Wingdings" w:hint="default"/>
       </w:rPr>
     </w:lvl>
     <w:lvl w:ilvl="3" w:tplc="90406BF8">
@@ -3235,7 +4276,7 @@
         <w:ind w:left="2880" w:hanging="360"/>
       </w:pPr>
       <w:rPr>
-        <w:rFonts w:hint="default" w:ascii="Symbol" w:hAnsi="Symbol"/>
+        <w:rFonts w:ascii="Symbol" w:hAnsi="Symbol" w:hint="default"/>
       </w:rPr>
     </w:lvl>
     <w:lvl w:ilvl="4" w:tplc="9BF6DC10">
@@ -3247,7 +4288,7 @@
         <w:ind w:left="3600" w:hanging="360"/>
       </w:pPr>
       <w:rPr>
-        <w:rFonts w:hint="default" w:ascii="Courier New" w:hAnsi="Courier New"/>
+        <w:rFonts w:ascii="Courier New" w:hAnsi="Courier New" w:hint="default"/>
       </w:rPr>
     </w:lvl>
     <w:lvl w:ilvl="5" w:tplc="10C83012">
@@ -3259,7 +4300,7 @@
         <w:ind w:left="4320" w:hanging="360"/>
       </w:pPr>
       <w:rPr>
-        <w:rFonts w:hint="default" w:ascii="Wingdings" w:hAnsi="Wingdings"/>
+        <w:rFonts w:ascii="Wingdings" w:hAnsi="Wingdings" w:hint="default"/>
       </w:rPr>
     </w:lvl>
     <w:lvl w:ilvl="6" w:tplc="9EFE231C">
@@ -3271,7 +4312,7 @@
         <w:ind w:left="5040" w:hanging="360"/>
       </w:pPr>
       <w:rPr>
-        <w:rFonts w:hint="default" w:ascii="Symbol" w:hAnsi="Symbol"/>
+        <w:rFonts w:ascii="Symbol" w:hAnsi="Symbol" w:hint="default"/>
       </w:rPr>
     </w:lvl>
     <w:lvl w:ilvl="7" w:tplc="6A60676C">
@@ -3283,7 +4324,7 @@
         <w:ind w:left="5760" w:hanging="360"/>
       </w:pPr>
       <w:rPr>
-        <w:rFonts w:hint="default" w:ascii="Courier New" w:hAnsi="Courier New"/>
+        <w:rFonts w:ascii="Courier New" w:hAnsi="Courier New" w:hint="default"/>
       </w:rPr>
     </w:lvl>
     <w:lvl w:ilvl="8" w:tplc="3228AF0A">
@@ -3295,7 +4336,7 @@
         <w:ind w:left="6480" w:hanging="360"/>
       </w:pPr>
       <w:rPr>
-        <w:rFonts w:hint="default" w:ascii="Wingdings" w:hAnsi="Wingdings"/>
+        <w:rFonts w:ascii="Wingdings" w:hAnsi="Wingdings" w:hint="default"/>
       </w:rPr>
     </w:lvl>
   </w:abstractNum>
@@ -3312,7 +4353,7 @@
         <w:ind w:left="720" w:hanging="360"/>
       </w:pPr>
       <w:rPr>
-        <w:rFonts w:hint="default" w:ascii="Courier New" w:hAnsi="Courier New"/>
+        <w:rFonts w:ascii="Courier New" w:hAnsi="Courier New" w:hint="default"/>
       </w:rPr>
     </w:lvl>
     <w:lvl w:ilvl="1" w:tplc="A3A6A7E2">
@@ -3324,7 +4365,7 @@
         <w:ind w:left="1440" w:hanging="360"/>
       </w:pPr>
       <w:rPr>
-        <w:rFonts w:hint="default" w:ascii="Courier New" w:hAnsi="Courier New"/>
+        <w:rFonts w:ascii="Courier New" w:hAnsi="Courier New" w:hint="default"/>
       </w:rPr>
     </w:lvl>
     <w:lvl w:ilvl="2" w:tplc="06740A00">
@@ -3336,7 +4377,7 @@
         <w:ind w:left="2160" w:hanging="360"/>
       </w:pPr>
       <w:rPr>
-        <w:rFonts w:hint="default" w:ascii="Wingdings" w:hAnsi="Wingdings"/>
+        <w:rFonts w:ascii="Wingdings" w:hAnsi="Wingdings" w:hint="default"/>
       </w:rPr>
     </w:lvl>
     <w:lvl w:ilvl="3" w:tplc="12824446">
@@ -3348,7 +4389,7 @@
         <w:ind w:left="2880" w:hanging="360"/>
       </w:pPr>
       <w:rPr>
-        <w:rFonts w:hint="default" w:ascii="Symbol" w:hAnsi="Symbol"/>
+        <w:rFonts w:ascii="Symbol" w:hAnsi="Symbol" w:hint="default"/>
       </w:rPr>
     </w:lvl>
     <w:lvl w:ilvl="4" w:tplc="8ADA4BBC">
@@ -3360,7 +4401,7 @@
         <w:ind w:left="3600" w:hanging="360"/>
       </w:pPr>
       <w:rPr>
-        <w:rFonts w:hint="default" w:ascii="Courier New" w:hAnsi="Courier New"/>
+        <w:rFonts w:ascii="Courier New" w:hAnsi="Courier New" w:hint="default"/>
       </w:rPr>
     </w:lvl>
     <w:lvl w:ilvl="5" w:tplc="D7FC8DF4">
@@ -3372,7 +4413,7 @@
         <w:ind w:left="4320" w:hanging="360"/>
       </w:pPr>
       <w:rPr>
-        <w:rFonts w:hint="default" w:ascii="Wingdings" w:hAnsi="Wingdings"/>
+        <w:rFonts w:ascii="Wingdings" w:hAnsi="Wingdings" w:hint="default"/>
       </w:rPr>
     </w:lvl>
     <w:lvl w:ilvl="6" w:tplc="547EC638">
@@ -3384,7 +4425,7 @@
         <w:ind w:left="5040" w:hanging="360"/>
       </w:pPr>
       <w:rPr>
-        <w:rFonts w:hint="default" w:ascii="Symbol" w:hAnsi="Symbol"/>
+        <w:rFonts w:ascii="Symbol" w:hAnsi="Symbol" w:hint="default"/>
       </w:rPr>
     </w:lvl>
     <w:lvl w:ilvl="7" w:tplc="005C0AB4">
@@ -3396,7 +4437,7 @@
         <w:ind w:left="5760" w:hanging="360"/>
       </w:pPr>
       <w:rPr>
-        <w:rFonts w:hint="default" w:ascii="Courier New" w:hAnsi="Courier New"/>
+        <w:rFonts w:ascii="Courier New" w:hAnsi="Courier New" w:hint="default"/>
       </w:rPr>
     </w:lvl>
     <w:lvl w:ilvl="8" w:tplc="E93643A6">
@@ -3408,7 +4449,7 @@
         <w:ind w:left="6480" w:hanging="360"/>
       </w:pPr>
       <w:rPr>
-        <w:rFonts w:hint="default" w:ascii="Wingdings" w:hAnsi="Wingdings"/>
+        <w:rFonts w:ascii="Wingdings" w:hAnsi="Wingdings" w:hint="default"/>
       </w:rPr>
     </w:lvl>
   </w:abstractNum>
@@ -3425,7 +4466,7 @@
         <w:ind w:left="720" w:hanging="360"/>
       </w:pPr>
       <w:rPr>
-        <w:rFonts w:hint="default" w:ascii="Symbol" w:hAnsi="Symbol"/>
+        <w:rFonts w:ascii="Symbol" w:hAnsi="Symbol" w:hint="default"/>
       </w:rPr>
     </w:lvl>
     <w:lvl w:ilvl="1" w:tplc="149E41D8">
@@ -3437,7 +4478,7 @@
         <w:ind w:left="1440" w:hanging="360"/>
       </w:pPr>
       <w:rPr>
-        <w:rFonts w:hint="default" w:ascii="Courier New" w:hAnsi="Courier New"/>
+        <w:rFonts w:ascii="Courier New" w:hAnsi="Courier New" w:hint="default"/>
       </w:rPr>
     </w:lvl>
     <w:lvl w:ilvl="2" w:tplc="865E3F38">
@@ -3449,7 +4490,7 @@
         <w:ind w:left="2160" w:hanging="360"/>
       </w:pPr>
       <w:rPr>
-        <w:rFonts w:hint="default" w:ascii="Wingdings" w:hAnsi="Wingdings"/>
+        <w:rFonts w:ascii="Wingdings" w:hAnsi="Wingdings" w:hint="default"/>
       </w:rPr>
     </w:lvl>
     <w:lvl w:ilvl="3" w:tplc="C8DE6262">
@@ -3461,7 +4502,7 @@
         <w:ind w:left="2880" w:hanging="360"/>
       </w:pPr>
       <w:rPr>
-        <w:rFonts w:hint="default" w:ascii="Symbol" w:hAnsi="Symbol"/>
+        <w:rFonts w:ascii="Symbol" w:hAnsi="Symbol" w:hint="default"/>
       </w:rPr>
     </w:lvl>
     <w:lvl w:ilvl="4" w:tplc="D010916C">
@@ -3473,7 +4514,7 @@
         <w:ind w:left="3600" w:hanging="360"/>
       </w:pPr>
       <w:rPr>
-        <w:rFonts w:hint="default" w:ascii="Courier New" w:hAnsi="Courier New"/>
+        <w:rFonts w:ascii="Courier New" w:hAnsi="Courier New" w:hint="default"/>
       </w:rPr>
     </w:lvl>
     <w:lvl w:ilvl="5" w:tplc="67FCCA98">
@@ -3485,7 +4526,7 @@
         <w:ind w:left="4320" w:hanging="360"/>
       </w:pPr>
       <w:rPr>
-        <w:rFonts w:hint="default" w:ascii="Wingdings" w:hAnsi="Wingdings"/>
+        <w:rFonts w:ascii="Wingdings" w:hAnsi="Wingdings" w:hint="default"/>
       </w:rPr>
     </w:lvl>
     <w:lvl w:ilvl="6" w:tplc="C77C6360">
@@ -3497,7 +4538,7 @@
         <w:ind w:left="5040" w:hanging="360"/>
       </w:pPr>
       <w:rPr>
-        <w:rFonts w:hint="default" w:ascii="Symbol" w:hAnsi="Symbol"/>
+        <w:rFonts w:ascii="Symbol" w:hAnsi="Symbol" w:hint="default"/>
       </w:rPr>
     </w:lvl>
     <w:lvl w:ilvl="7" w:tplc="E0E8C04C">
@@ -3509,7 +4550,7 @@
         <w:ind w:left="5760" w:hanging="360"/>
       </w:pPr>
       <w:rPr>
-        <w:rFonts w:hint="default" w:ascii="Courier New" w:hAnsi="Courier New"/>
+        <w:rFonts w:ascii="Courier New" w:hAnsi="Courier New" w:hint="default"/>
       </w:rPr>
     </w:lvl>
     <w:lvl w:ilvl="8" w:tplc="C204B58C">
@@ -3521,7 +4562,7 @@
         <w:ind w:left="6480" w:hanging="360"/>
       </w:pPr>
       <w:rPr>
-        <w:rFonts w:hint="default" w:ascii="Wingdings" w:hAnsi="Wingdings"/>
+        <w:rFonts w:ascii="Wingdings" w:hAnsi="Wingdings" w:hint="default"/>
       </w:rPr>
     </w:lvl>
   </w:abstractNum>
@@ -3601,11 +4642,11 @@
 </file>
 
 <file path=word/styles.xml><?xml version="1.0" encoding="utf-8"?>
-<w:styles xmlns:mc="http://schemas.openxmlformats.org/markup-compatibility/2006" xmlns:r="http://schemas.openxmlformats.org/officeDocument/2006/relationships" xmlns:w="http://schemas.openxmlformats.org/wordprocessingml/2006/main" xmlns:w14="http://schemas.microsoft.com/office/word/2010/wordml" xmlns:w15="http://schemas.microsoft.com/office/word/2012/wordml" xmlns:w16cex="http://schemas.microsoft.com/office/word/2018/wordml/cex" xmlns:w16cid="http://schemas.microsoft.com/office/word/2016/wordml/cid" xmlns:w16="http://schemas.microsoft.com/office/word/2018/wordml" xmlns:w16du="http://schemas.microsoft.com/office/word/2023/wordml/word16du" xmlns:w16sdtdh="http://schemas.microsoft.com/office/word/2020/wordml/sdtdatahash" xmlns:w16se="http://schemas.microsoft.com/office/word/2015/wordml/symex" mc:Ignorable="w14 w15 w16se w16cid w16 w16cex w16sdtdh w16du">
+<w:styles xmlns:mc="http://schemas.openxmlformats.org/markup-compatibility/2006" xmlns:r="http://schemas.openxmlformats.org/officeDocument/2006/relationships" xmlns:w="http://schemas.openxmlformats.org/wordprocessingml/2006/main" xmlns:w14="http://schemas.microsoft.com/office/word/2010/wordml" xmlns:w15="http://schemas.microsoft.com/office/word/2012/wordml" xmlns:w16cex="http://schemas.microsoft.com/office/word/2018/wordml/cex" xmlns:w16cid="http://schemas.microsoft.com/office/word/2016/wordml/cid" xmlns:w16="http://schemas.microsoft.com/office/word/2018/wordml" xmlns:w16sdtdh="http://schemas.microsoft.com/office/word/2020/wordml/sdtdatahash" xmlns:w16se="http://schemas.microsoft.com/office/word/2015/wordml/symex" mc:Ignorable="w14 w15 w16se w16cid w16 w16cex w16sdtdh">
   <w:docDefaults>
     <w:rPrDefault>
       <w:rPr>
-        <w:rFonts w:asciiTheme="minorHAnsi" w:hAnsiTheme="minorHAnsi" w:eastAsiaTheme="minorHAnsi" w:cstheme="minorBidi"/>
+        <w:rFonts w:asciiTheme="minorHAnsi" w:eastAsiaTheme="minorHAnsi" w:hAnsiTheme="minorHAnsi" w:cstheme="minorBidi"/>
         <w:kern w:val="2"/>
         <w:sz w:val="22"/>
         <w:szCs w:val="22"/>
@@ -3622,14 +4663,14 @@
   <w:latentStyles w:defLockedState="0" w:defUIPriority="99" w:defSemiHidden="0" w:defUnhideWhenUsed="0" w:defQFormat="0" w:count="376">
     <w:lsdException w:name="Normal" w:uiPriority="0" w:qFormat="1"/>
     <w:lsdException w:name="heading 1" w:uiPriority="9" w:qFormat="1"/>
-    <w:lsdException w:name="heading 2" w:uiPriority="9" w:semiHidden="1" w:unhideWhenUsed="1" w:qFormat="1"/>
-    <w:lsdException w:name="heading 3" w:uiPriority="9" w:semiHidden="1" w:unhideWhenUsed="1" w:qFormat="1"/>
-    <w:lsdException w:name="heading 4" w:uiPriority="9" w:semiHidden="1" w:unhideWhenUsed="1" w:qFormat="1"/>
-    <w:lsdException w:name="heading 5" w:uiPriority="9" w:semiHidden="1" w:unhideWhenUsed="1" w:qFormat="1"/>
-    <w:lsdException w:name="heading 6" w:uiPriority="9" w:semiHidden="1" w:unhideWhenUsed="1" w:qFormat="1"/>
-    <w:lsdException w:name="heading 7" w:uiPriority="9" w:semiHidden="1" w:unhideWhenUsed="1" w:qFormat="1"/>
-    <w:lsdException w:name="heading 8" w:uiPriority="9" w:semiHidden="1" w:unhideWhenUsed="1" w:qFormat="1"/>
-    <w:lsdException w:name="heading 9" w:uiPriority="9" w:semiHidden="1" w:unhideWhenUsed="1" w:qFormat="1"/>
+    <w:lsdException w:name="heading 2" w:semiHidden="1" w:uiPriority="9" w:unhideWhenUsed="1" w:qFormat="1"/>
+    <w:lsdException w:name="heading 3" w:semiHidden="1" w:uiPriority="9" w:unhideWhenUsed="1" w:qFormat="1"/>
+    <w:lsdException w:name="heading 4" w:semiHidden="1" w:uiPriority="9" w:unhideWhenUsed="1" w:qFormat="1"/>
+    <w:lsdException w:name="heading 5" w:semiHidden="1" w:uiPriority="9" w:unhideWhenUsed="1" w:qFormat="1"/>
+    <w:lsdException w:name="heading 6" w:semiHidden="1" w:uiPriority="9" w:unhideWhenUsed="1" w:qFormat="1"/>
+    <w:lsdException w:name="heading 7" w:semiHidden="1" w:uiPriority="9" w:unhideWhenUsed="1" w:qFormat="1"/>
+    <w:lsdException w:name="heading 8" w:semiHidden="1" w:uiPriority="9" w:unhideWhenUsed="1" w:qFormat="1"/>
+    <w:lsdException w:name="heading 9" w:semiHidden="1" w:uiPriority="9" w:unhideWhenUsed="1" w:qFormat="1"/>
     <w:lsdException w:name="index 1" w:semiHidden="1" w:unhideWhenUsed="1"/>
     <w:lsdException w:name="index 2" w:semiHidden="1" w:unhideWhenUsed="1"/>
     <w:lsdException w:name="index 3" w:semiHidden="1" w:unhideWhenUsed="1"/>
@@ -3639,22 +4680,22 @@
     <w:lsdException w:name="index 7" w:semiHidden="1" w:unhideWhenUsed="1"/>
     <w:lsdException w:name="index 8" w:semiHidden="1" w:unhideWhenUsed="1"/>
     <w:lsdException w:name="index 9" w:semiHidden="1" w:unhideWhenUsed="1"/>
-    <w:lsdException w:name="toc 1" w:uiPriority="39" w:semiHidden="1" w:unhideWhenUsed="1"/>
-    <w:lsdException w:name="toc 2" w:uiPriority="39" w:semiHidden="1" w:unhideWhenUsed="1"/>
-    <w:lsdException w:name="toc 3" w:uiPriority="39" w:semiHidden="1" w:unhideWhenUsed="1"/>
-    <w:lsdException w:name="toc 4" w:uiPriority="39" w:semiHidden="1" w:unhideWhenUsed="1"/>
-    <w:lsdException w:name="toc 5" w:uiPriority="39" w:semiHidden="1" w:unhideWhenUsed="1"/>
-    <w:lsdException w:name="toc 6" w:uiPriority="39" w:semiHidden="1" w:unhideWhenUsed="1"/>
-    <w:lsdException w:name="toc 7" w:uiPriority="39" w:semiHidden="1" w:unhideWhenUsed="1"/>
-    <w:lsdException w:name="toc 8" w:uiPriority="39" w:semiHidden="1" w:unhideWhenUsed="1"/>
-    <w:lsdException w:name="toc 9" w:uiPriority="39" w:semiHidden="1" w:unhideWhenUsed="1"/>
+    <w:lsdException w:name="toc 1" w:semiHidden="1" w:uiPriority="39" w:unhideWhenUsed="1"/>
+    <w:lsdException w:name="toc 2" w:semiHidden="1" w:uiPriority="39" w:unhideWhenUsed="1"/>
+    <w:lsdException w:name="toc 3" w:semiHidden="1" w:uiPriority="39" w:unhideWhenUsed="1"/>
+    <w:lsdException w:name="toc 4" w:semiHidden="1" w:uiPriority="39" w:unhideWhenUsed="1"/>
+    <w:lsdException w:name="toc 5" w:semiHidden="1" w:uiPriority="39" w:unhideWhenUsed="1"/>
+    <w:lsdException w:name="toc 6" w:semiHidden="1" w:uiPriority="39" w:unhideWhenUsed="1"/>
+    <w:lsdException w:name="toc 7" w:semiHidden="1" w:uiPriority="39" w:unhideWhenUsed="1"/>
+    <w:lsdException w:name="toc 8" w:semiHidden="1" w:uiPriority="39" w:unhideWhenUsed="1"/>
+    <w:lsdException w:name="toc 9" w:semiHidden="1" w:uiPriority="39" w:unhideWhenUsed="1"/>
     <w:lsdException w:name="Normal Indent" w:semiHidden="1" w:unhideWhenUsed="1"/>
     <w:lsdException w:name="footnote text" w:semiHidden="1" w:unhideWhenUsed="1"/>
     <w:lsdException w:name="annotation text" w:semiHidden="1" w:unhideWhenUsed="1"/>
     <w:lsdException w:name="header" w:semiHidden="1" w:unhideWhenUsed="1"/>
     <w:lsdException w:name="footer" w:semiHidden="1" w:unhideWhenUsed="1"/>
     <w:lsdException w:name="index heading" w:semiHidden="1" w:unhideWhenUsed="1"/>
-    <w:lsdException w:name="caption" w:uiPriority="35" w:semiHidden="1" w:unhideWhenUsed="1" w:qFormat="1"/>
+    <w:lsdException w:name="caption" w:semiHidden="1" w:uiPriority="35" w:unhideWhenUsed="1" w:qFormat="1"/>
     <w:lsdException w:name="table of figures" w:semiHidden="1" w:unhideWhenUsed="1"/>
     <w:lsdException w:name="envelope address" w:semiHidden="1" w:unhideWhenUsed="1"/>
     <w:lsdException w:name="envelope return" w:semiHidden="1" w:unhideWhenUsed="1"/>
@@ -3685,7 +4726,7 @@
     <w:lsdException w:name="Title" w:uiPriority="10" w:qFormat="1"/>
     <w:lsdException w:name="Closing" w:semiHidden="1" w:unhideWhenUsed="1"/>
     <w:lsdException w:name="Signature" w:semiHidden="1" w:unhideWhenUsed="1"/>
-    <w:lsdException w:name="Default Paragraph Font" w:uiPriority="1" w:semiHidden="1" w:unhideWhenUsed="1"/>
+    <w:lsdException w:name="Default Paragraph Font" w:semiHidden="1" w:uiPriority="1" w:unhideWhenUsed="1"/>
     <w:lsdException w:name="Body Text" w:semiHidden="1" w:unhideWhenUsed="1"/>
     <w:lsdException w:name="Body Text Indent" w:semiHidden="1" w:unhideWhenUsed="1"/>
     <w:lsdException w:name="List Continue" w:semiHidden="1" w:unhideWhenUsed="1"/>
@@ -3885,8 +4926,8 @@
     <w:lsdException w:name="Subtle Reference" w:uiPriority="31" w:qFormat="1"/>
     <w:lsdException w:name="Intense Reference" w:uiPriority="32" w:qFormat="1"/>
     <w:lsdException w:name="Book Title" w:uiPriority="33" w:qFormat="1"/>
-    <w:lsdException w:name="Bibliography" w:uiPriority="37" w:semiHidden="1" w:unhideWhenUsed="1"/>
-    <w:lsdException w:name="TOC Heading" w:uiPriority="39" w:semiHidden="1" w:unhideWhenUsed="1" w:qFormat="1"/>
+    <w:lsdException w:name="Bibliography" w:semiHidden="1" w:uiPriority="37" w:unhideWhenUsed="1"/>
+    <w:lsdException w:name="TOC Heading" w:semiHidden="1" w:uiPriority="39" w:unhideWhenUsed="1" w:qFormat="1"/>
     <w:lsdException w:name="Plain Table 1" w:uiPriority="41"/>
     <w:lsdException w:name="Plain Table 2" w:uiPriority="42"/>
     <w:lsdException w:name="Plain Table 3" w:uiPriority="43"/>
@@ -3997,7 +5038,7 @@
     <w:lsdException w:name="Unresolved Mention" w:semiHidden="1" w:unhideWhenUsed="1"/>
     <w:lsdException w:name="Smart Link" w:semiHidden="1" w:unhideWhenUsed="1"/>
   </w:latentStyles>
-  <w:style w:type="paragraph" w:styleId="Normal" w:default="1">
+  <w:style w:type="paragraph" w:default="1" w:styleId="Normal">
     <w:name w:val="Normal"/>
     <w:qFormat/>
     <w:rsid w:val="00055597"/>
@@ -4051,13 +5092,13 @@
       <w:szCs w:val="26"/>
     </w:rPr>
   </w:style>
-  <w:style w:type="character" w:styleId="DefaultParagraphFont" w:default="1">
+  <w:style w:type="character" w:default="1" w:styleId="DefaultParagraphFont">
     <w:name w:val="Default Paragraph Font"/>
     <w:uiPriority w:val="1"/>
     <w:semiHidden/>
     <w:unhideWhenUsed/>
   </w:style>
-  <w:style w:type="table" w:styleId="TableNormal" w:default="1">
+  <w:style w:type="table" w:default="1" w:styleId="TableNormal">
     <w:name w:val="Normal Table"/>
     <w:uiPriority w:val="99"/>
     <w:semiHidden/>
@@ -4072,7 +5113,7 @@
       </w:tblCellMar>
     </w:tblPr>
   </w:style>
-  <w:style w:type="numbering" w:styleId="NoList" w:default="1">
+  <w:style w:type="numbering" w:default="1" w:styleId="NoList">
     <w:name w:val="No List"/>
     <w:uiPriority w:val="99"/>
     <w:semiHidden/>
@@ -4098,28 +5139,28 @@
       <w:szCs w:val="56"/>
     </w:rPr>
   </w:style>
-  <w:style w:type="character" w:styleId="TitleChar" w:customStyle="1">
+  <w:style w:type="character" w:customStyle="1" w:styleId="TitleChar">
     <w:name w:val="Title Char"/>
     <w:basedOn w:val="DefaultParagraphFont"/>
     <w:link w:val="Title"/>
     <w:uiPriority w:val="10"/>
     <w:rsid w:val="00055597"/>
     <w:rPr>
-      <w:rFonts w:ascii="Aptos" w:hAnsi="Aptos" w:eastAsiaTheme="majorEastAsia" w:cstheme="majorBidi"/>
+      <w:rFonts w:ascii="Aptos" w:eastAsiaTheme="majorEastAsia" w:hAnsi="Aptos" w:cstheme="majorBidi"/>
       <w:spacing w:val="-10"/>
       <w:kern w:val="28"/>
       <w:sz w:val="56"/>
       <w:szCs w:val="56"/>
     </w:rPr>
   </w:style>
-  <w:style w:type="character" w:styleId="Heading1Char" w:customStyle="1">
+  <w:style w:type="character" w:customStyle="1" w:styleId="Heading1Char">
     <w:name w:val="Heading 1 Char"/>
     <w:basedOn w:val="DefaultParagraphFont"/>
     <w:link w:val="Heading1"/>
     <w:uiPriority w:val="9"/>
     <w:rsid w:val="006D7F55"/>
     <w:rPr>
-      <w:rFonts w:ascii="Aptos" w:hAnsi="Aptos" w:eastAsiaTheme="majorEastAsia" w:cstheme="majorBidi"/>
+      <w:rFonts w:ascii="Aptos" w:eastAsiaTheme="majorEastAsia" w:hAnsi="Aptos" w:cstheme="majorBidi"/>
       <w:color w:val="538135" w:themeColor="accent6" w:themeShade="BF"/>
       <w:sz w:val="32"/>
       <w:szCs w:val="32"/>
@@ -4136,23 +5177,23 @@
     </w:pPr>
     <w:tblPr>
       <w:tblBorders>
-        <w:top w:val="single" w:color="auto" w:sz="4" w:space="0"/>
-        <w:left w:val="single" w:color="auto" w:sz="4" w:space="0"/>
-        <w:bottom w:val="single" w:color="auto" w:sz="4" w:space="0"/>
-        <w:right w:val="single" w:color="auto" w:sz="4" w:space="0"/>
-        <w:insideH w:val="single" w:color="auto" w:sz="4" w:space="0"/>
-        <w:insideV w:val="single" w:color="auto" w:sz="4" w:space="0"/>
+        <w:top w:val="single" w:sz="4" w:space="0" w:color="auto"/>
+        <w:left w:val="single" w:sz="4" w:space="0" w:color="auto"/>
+        <w:bottom w:val="single" w:sz="4" w:space="0" w:color="auto"/>
+        <w:right w:val="single" w:sz="4" w:space="0" w:color="auto"/>
+        <w:insideH w:val="single" w:sz="4" w:space="0" w:color="auto"/>
+        <w:insideV w:val="single" w:sz="4" w:space="0" w:color="auto"/>
       </w:tblBorders>
     </w:tblPr>
   </w:style>
-  <w:style w:type="character" w:styleId="Heading2Char" w:customStyle="1">
+  <w:style w:type="character" w:customStyle="1" w:styleId="Heading2Char">
     <w:name w:val="Heading 2 Char"/>
     <w:basedOn w:val="DefaultParagraphFont"/>
     <w:link w:val="Heading2"/>
     <w:uiPriority w:val="9"/>
     <w:rsid w:val="006D7F55"/>
     <w:rPr>
-      <w:rFonts w:ascii="Aptos" w:hAnsi="Aptos" w:eastAsiaTheme="majorEastAsia" w:cstheme="majorBidi"/>
+      <w:rFonts w:ascii="Aptos" w:eastAsiaTheme="majorEastAsia" w:hAnsi="Aptos" w:cstheme="majorBidi"/>
       <w:color w:val="538135" w:themeColor="accent6" w:themeShade="BF"/>
       <w:sz w:val="26"/>
       <w:szCs w:val="26"/>
@@ -4203,6 +5244,25 @@
     <w:rPr>
       <w:color w:val="954F72" w:themeColor="followedHyperlink"/>
       <w:u w:val="single"/>
+    </w:rPr>
+  </w:style>
+  <w:style w:type="paragraph" w:styleId="Caption">
+    <w:name w:val="caption"/>
+    <w:basedOn w:val="Normal"/>
+    <w:next w:val="Normal"/>
+    <w:uiPriority w:val="35"/>
+    <w:unhideWhenUsed/>
+    <w:qFormat/>
+    <w:rsid w:val="00B62E1B"/>
+    <w:pPr>
+      <w:spacing w:after="200" w:line="240" w:lineRule="auto"/>
+    </w:pPr>
+    <w:rPr>
+      <w:i/>
+      <w:iCs/>
+      <w:color w:val="44546A" w:themeColor="text2"/>
+      <w:sz w:val="18"/>
+      <w:szCs w:val="18"/>
     </w:rPr>
   </w:style>
 </w:styles>

</xml_diff>

<commit_message>
Esempio di regola di comunicazione
Aggiunto un esempio di regola di comunicazione al DAP per la funzione di login.
Aggiornato il .gitignore per ignorare i file .svg esportati da draw.io.
</commit_message>
<xml_diff>
--- a/documenti/DAP.docx
+++ b/documenti/DAP.docx
@@ -811,6 +811,20 @@
     </w:p>
     <w:p>
       <w:pPr>
+        <w:pStyle w:val="Heading3"/>
+        <w:rPr>
+          <w:color w:val="538135" w:themeColor="accent6" w:themeShade="BF"/>
+        </w:rPr>
+      </w:pPr>
+      <w:r>
+        <w:rPr>
+          <w:color w:val="538135" w:themeColor="accent6" w:themeShade="BF"/>
+        </w:rPr>
+        <w:t>Diagramma dei package</w:t>
+      </w:r>
+    </w:p>
+    <w:p>
+      <w:pPr>
         <w:keepNext/>
       </w:pPr>
       <w:r>
@@ -891,6 +905,377 @@
     </w:p>
     <w:p>
       <w:pPr>
+        <w:pStyle w:val="Heading3"/>
+        <w:rPr>
+          <w:color w:val="538135" w:themeColor="accent6" w:themeShade="BF"/>
+        </w:rPr>
+      </w:pPr>
+      <w:r>
+        <w:rPr>
+          <w:color w:val="538135" w:themeColor="accent6" w:themeShade="BF"/>
+        </w:rPr>
+        <w:lastRenderedPageBreak/>
+        <w:t>Diagramma delle classi package aste</w:t>
+      </w:r>
+    </w:p>
+    <w:p>
+      <w:pPr>
+        <w:keepNext/>
+      </w:pPr>
+      <w:r>
+        <w:rPr>
+          <w:noProof/>
+        </w:rPr>
+        <w:drawing>
+          <wp:inline distT="0" distB="0" distL="0" distR="0" wp14:anchorId="56657C68" wp14:editId="0D1CF14E">
+            <wp:extent cx="3862236" cy="4219575"/>
+            <wp:effectExtent l="0" t="0" r="5080" b="0"/>
+            <wp:docPr id="227249903" name="Graphic 1"/>
+            <wp:cNvGraphicFramePr>
+              <a:graphicFrameLocks xmlns:a="http://schemas.openxmlformats.org/drawingml/2006/main" noChangeAspect="1"/>
+            </wp:cNvGraphicFramePr>
+            <a:graphic xmlns:a="http://schemas.openxmlformats.org/drawingml/2006/main">
+              <a:graphicData uri="http://schemas.openxmlformats.org/drawingml/2006/picture">
+                <pic:pic xmlns:pic="http://schemas.openxmlformats.org/drawingml/2006/picture">
+                  <pic:nvPicPr>
+                    <pic:cNvPr id="227249903" name="Graphic 227249903"/>
+                    <pic:cNvPicPr/>
+                  </pic:nvPicPr>
+                  <pic:blipFill>
+                    <a:blip r:embed="rId9">
+                      <a:extLst>
+                        <a:ext uri="{28A0092B-C50C-407E-A947-70E740481C1C}">
+                          <a14:useLocalDpi xmlns:a14="http://schemas.microsoft.com/office/drawing/2010/main" val="0"/>
+                        </a:ext>
+                        <a:ext uri="{96DAC541-7B7A-43D3-8B79-37D633B846F1}">
+                          <asvg:svgBlip xmlns:asvg="http://schemas.microsoft.com/office/drawing/2016/SVG/main" r:embed="rId10"/>
+                        </a:ext>
+                      </a:extLst>
+                    </a:blip>
+                    <a:stretch>
+                      <a:fillRect/>
+                    </a:stretch>
+                  </pic:blipFill>
+                  <pic:spPr>
+                    <a:xfrm>
+                      <a:off x="0" y="0"/>
+                      <a:ext cx="3879758" cy="4238718"/>
+                    </a:xfrm>
+                    <a:prstGeom prst="rect">
+                      <a:avLst/>
+                    </a:prstGeom>
+                  </pic:spPr>
+                </pic:pic>
+              </a:graphicData>
+            </a:graphic>
+          </wp:inline>
+        </w:drawing>
+      </w:r>
+    </w:p>
+    <w:p>
+      <w:pPr>
+        <w:pStyle w:val="Caption"/>
+      </w:pPr>
+      <w:r>
+        <w:t xml:space="preserve">Figura </w:t>
+      </w:r>
+      <w:r>
+        <w:fldChar w:fldCharType="begin"/>
+      </w:r>
+      <w:r>
+        <w:instrText xml:space="preserve"> SEQ Figura \* ARABIC </w:instrText>
+      </w:r>
+      <w:r>
+        <w:fldChar w:fldCharType="separate"/>
+      </w:r>
+      <w:r>
+        <w:rPr>
+          <w:noProof/>
+        </w:rPr>
+        <w:t>2</w:t>
+      </w:r>
+      <w:r>
+        <w:fldChar w:fldCharType="end"/>
+      </w:r>
+      <w:r>
+        <w:t xml:space="preserve"> - Diagramma delle classi package aste</w:t>
+      </w:r>
+    </w:p>
+    <w:p>
+      <w:pPr>
+        <w:pStyle w:val="Heading3"/>
+        <w:rPr>
+          <w:color w:val="538135" w:themeColor="accent6" w:themeShade="BF"/>
+        </w:rPr>
+      </w:pPr>
+      <w:r>
+        <w:rPr>
+          <w:color w:val="538135" w:themeColor="accent6" w:themeShade="BF"/>
+        </w:rPr>
+        <w:t xml:space="preserve">Regole di </w:t>
+      </w:r>
+      <w:r>
+        <w:rPr>
+          <w:color w:val="538135" w:themeColor="accent6" w:themeShade="BF"/>
+        </w:rPr>
+        <w:t>comunicazione</w:t>
+      </w:r>
+    </w:p>
+    <w:p>
+      <w:pPr>
+        <w:pStyle w:val="Heading4"/>
+        <w:rPr>
+          <w:color w:val="538135" w:themeColor="accent6" w:themeShade="BF"/>
+        </w:rPr>
+      </w:pPr>
+      <w:r>
+        <w:rPr>
+          <w:color w:val="538135" w:themeColor="accent6" w:themeShade="BF"/>
+        </w:rPr>
+        <w:t>Login</w:t>
+      </w:r>
+    </w:p>
+    <w:p>
+      <w:r>
+        <w:t xml:space="preserve">Il client manda al server un oggetto Richiesta con </w:t>
+      </w:r>
+      <w:proofErr w:type="spellStart"/>
+      <w:r>
+        <w:rPr>
+          <w:b/>
+          <w:bCs/>
+        </w:rPr>
+        <w:t>tipoRichiesta</w:t>
+      </w:r>
+      <w:proofErr w:type="spellEnd"/>
+      <w:r>
+        <w:t xml:space="preserve"> = </w:t>
+      </w:r>
+      <w:proofErr w:type="spellStart"/>
+      <w:r>
+        <w:rPr>
+          <w:b/>
+          <w:bCs/>
+        </w:rPr>
+        <w:t>TipoRichiesta.</w:t>
+      </w:r>
+      <w:r>
+        <w:rPr>
+          <w:b/>
+          <w:bCs/>
+        </w:rPr>
+        <w:t>LOGIN</w:t>
+      </w:r>
+      <w:proofErr w:type="spellEnd"/>
+      <w:r>
+        <w:t xml:space="preserve"> e </w:t>
+      </w:r>
+      <w:r>
+        <w:rPr>
+          <w:b/>
+          <w:bCs/>
+        </w:rPr>
+        <w:t>payload</w:t>
+      </w:r>
+      <w:r>
+        <w:t xml:space="preserve"> così costruito:</w:t>
+      </w:r>
+    </w:p>
+    <w:p>
+      <w:pPr>
+        <w:pStyle w:val="ListParagraph"/>
+        <w:numPr>
+          <w:ilvl w:val="0"/>
+          <w:numId w:val="25"/>
+        </w:numPr>
+      </w:pPr>
+      <w:proofErr w:type="gramStart"/>
+      <w:r>
+        <w:t>email :</w:t>
+      </w:r>
+      <w:proofErr w:type="gramEnd"/>
+      <w:r>
+        <w:t xml:space="preserve"> </w:t>
+      </w:r>
+      <w:proofErr w:type="spellStart"/>
+      <w:r>
+        <w:t>String</w:t>
+      </w:r>
+      <w:proofErr w:type="spellEnd"/>
+    </w:p>
+    <w:p>
+      <w:pPr>
+        <w:pStyle w:val="ListParagraph"/>
+        <w:numPr>
+          <w:ilvl w:val="0"/>
+          <w:numId w:val="25"/>
+        </w:numPr>
+      </w:pPr>
+      <w:proofErr w:type="gramStart"/>
+      <w:r>
+        <w:t>password :</w:t>
+      </w:r>
+      <w:proofErr w:type="gramEnd"/>
+      <w:r>
+        <w:t xml:space="preserve"> </w:t>
+      </w:r>
+      <w:proofErr w:type="spellStart"/>
+      <w:r>
+        <w:t>String</w:t>
+      </w:r>
+      <w:proofErr w:type="spellEnd"/>
+    </w:p>
+    <w:p>
+      <w:r>
+        <w:t>Se il server</w:t>
+      </w:r>
+      <w:r>
+        <w:t xml:space="preserve"> risponde con</w:t>
+      </w:r>
+      <w:r>
+        <w:t xml:space="preserve"> </w:t>
+      </w:r>
+      <w:proofErr w:type="spellStart"/>
+      <w:r>
+        <w:rPr>
+          <w:b/>
+          <w:bCs/>
+        </w:rPr>
+        <w:t>tipoRisposta</w:t>
+      </w:r>
+      <w:proofErr w:type="spellEnd"/>
+      <w:r>
+        <w:t>:</w:t>
+      </w:r>
+    </w:p>
+    <w:p>
+      <w:pPr>
+        <w:pStyle w:val="ListParagraph"/>
+        <w:numPr>
+          <w:ilvl w:val="0"/>
+          <w:numId w:val="24"/>
+        </w:numPr>
+      </w:pPr>
+      <w:proofErr w:type="spellStart"/>
+      <w:r>
+        <w:rPr>
+          <w:b/>
+          <w:bCs/>
+        </w:rPr>
+        <w:t>TipoRisposta.</w:t>
+      </w:r>
+      <w:r>
+        <w:rPr>
+          <w:b/>
+          <w:bCs/>
+        </w:rPr>
+        <w:t>OK</w:t>
+      </w:r>
+      <w:proofErr w:type="spellEnd"/>
+      <w:r>
+        <w:t>:</w:t>
+      </w:r>
+      <w:r>
+        <w:t xml:space="preserve"> </w:t>
+      </w:r>
+      <w:r>
+        <w:t>le credenziali di login sono corrette</w:t>
+      </w:r>
+      <w:r>
+        <w:t xml:space="preserve"> si può procedere con l’accesso</w:t>
+      </w:r>
+      <w:r>
+        <w:t xml:space="preserve">. In questo caso il </w:t>
+      </w:r>
+      <w:r>
+        <w:rPr>
+          <w:b/>
+          <w:bCs/>
+        </w:rPr>
+        <w:t>payload</w:t>
+      </w:r>
+      <w:r>
+        <w:t xml:space="preserve"> sarà vuoto;</w:t>
+      </w:r>
+    </w:p>
+    <w:p>
+      <w:pPr>
+        <w:pStyle w:val="ListParagraph"/>
+        <w:numPr>
+          <w:ilvl w:val="0"/>
+          <w:numId w:val="24"/>
+        </w:numPr>
+      </w:pPr>
+      <w:proofErr w:type="spellStart"/>
+      <w:r>
+        <w:rPr>
+          <w:b/>
+          <w:bCs/>
+        </w:rPr>
+        <w:t>TipoRisposta.ERRORE</w:t>
+      </w:r>
+      <w:proofErr w:type="spellEnd"/>
+      <w:r>
+        <w:t xml:space="preserve">: l’accesso viene rifiutato e il </w:t>
+      </w:r>
+      <w:r>
+        <w:rPr>
+          <w:b/>
+          <w:bCs/>
+        </w:rPr>
+        <w:t>payload</w:t>
+      </w:r>
+      <w:r>
+        <w:t xml:space="preserve"> contiene nell’indice 0:</w:t>
+      </w:r>
+    </w:p>
+    <w:p>
+      <w:pPr>
+        <w:pStyle w:val="ListParagraph"/>
+        <w:numPr>
+          <w:ilvl w:val="1"/>
+          <w:numId w:val="24"/>
+        </w:numPr>
+      </w:pPr>
+      <w:proofErr w:type="spellStart"/>
+      <w:r>
+        <w:rPr>
+          <w:b/>
+          <w:bCs/>
+        </w:rPr>
+        <w:t>TipoErrore.CAMPI_INVALIDI</w:t>
+      </w:r>
+      <w:proofErr w:type="spellEnd"/>
+      <w:r>
+        <w:t>: se la combinazione di email e password è errata.</w:t>
+      </w:r>
+    </w:p>
+    <w:p>
+      <w:pPr>
+        <w:pStyle w:val="ListParagraph"/>
+        <w:numPr>
+          <w:ilvl w:val="1"/>
+          <w:numId w:val="24"/>
+        </w:numPr>
+      </w:pPr>
+      <w:proofErr w:type="spellStart"/>
+      <w:r>
+        <w:rPr>
+          <w:b/>
+          <w:bCs/>
+        </w:rPr>
+        <w:t>TipoErrore.GENERICO</w:t>
+      </w:r>
+      <w:proofErr w:type="spellEnd"/>
+      <w:r>
+        <w:t>:</w:t>
+      </w:r>
+      <w:r>
+        <w:t xml:space="preserve"> per un errore del server.</w:t>
+      </w:r>
+    </w:p>
+    <w:p>
+      <w:pPr>
         <w:pStyle w:val="Heading2"/>
       </w:pPr>
       <w:r>
@@ -922,7 +1307,7 @@
                     <pic:cNvPicPr/>
                   </pic:nvPicPr>
                   <pic:blipFill>
-                    <a:blip r:embed="rId9" cstate="print">
+                    <a:blip r:embed="rId11" cstate="print">
                       <a:extLst>
                         <a:ext uri="{28A0092B-C50C-407E-A947-70E740481C1C}">
                           <a14:useLocalDpi xmlns:a14="http://schemas.microsoft.com/office/drawing/2010/main" val="0"/>
@@ -969,7 +1354,7 @@
         <w:rPr>
           <w:noProof/>
         </w:rPr>
-        <w:t>2</w:t>
+        <w:t>3</w:t>
       </w:r>
       <w:r>
         <w:fldChar w:fldCharType="end"/>
@@ -1091,7 +1476,7 @@
             <w:pPr>
               <w:jc w:val="center"/>
             </w:pPr>
-            <w:hyperlink r:id="rId10" w:history="1">
+            <w:hyperlink r:id="rId12" w:history="1">
               <w:r>
                 <w:rPr>
                   <w:rStyle w:val="Hyperlink"/>
@@ -1153,7 +1538,7 @@
             <w:pPr>
               <w:jc w:val="center"/>
             </w:pPr>
-            <w:hyperlink r:id="rId11" w:history="1">
+            <w:hyperlink r:id="rId13" w:history="1">
               <w:r>
                 <w:rPr>
                   <w:rStyle w:val="Hyperlink"/>
@@ -1215,7 +1600,7 @@
             <w:pPr>
               <w:jc w:val="center"/>
             </w:pPr>
-            <w:hyperlink r:id="rId12" w:history="1">
+            <w:hyperlink r:id="rId14" w:history="1">
               <w:r>
                 <w:rPr>
                   <w:rStyle w:val="Hyperlink"/>
@@ -1275,7 +1660,7 @@
             <w:pPr>
               <w:jc w:val="center"/>
             </w:pPr>
-            <w:hyperlink r:id="rId13" w:history="1">
+            <w:hyperlink r:id="rId15" w:history="1">
               <w:proofErr w:type="spellStart"/>
               <w:r>
                 <w:rPr>
@@ -1361,7 +1746,7 @@
             <w:pPr>
               <w:jc w:val="center"/>
             </w:pPr>
-            <w:hyperlink r:id="rId14" w:history="1">
+            <w:hyperlink r:id="rId16" w:history="1">
               <w:r>
                 <w:rPr>
                   <w:rStyle w:val="Hyperlink"/>
@@ -1429,7 +1814,7 @@
             <w:pPr>
               <w:jc w:val="center"/>
             </w:pPr>
-            <w:hyperlink r:id="rId15" w:history="1">
+            <w:hyperlink r:id="rId17" w:history="1">
               <w:r>
                 <w:rPr>
                   <w:rStyle w:val="Hyperlink"/>
@@ -1497,7 +1882,7 @@
             <w:pPr>
               <w:jc w:val="center"/>
             </w:pPr>
-            <w:hyperlink r:id="rId16" w:history="1">
+            <w:hyperlink r:id="rId18" w:history="1">
               <w:r>
                 <w:rPr>
                   <w:rStyle w:val="Hyperlink"/>
@@ -1565,7 +1950,7 @@
             <w:pPr>
               <w:jc w:val="center"/>
             </w:pPr>
-            <w:hyperlink r:id="rId17" w:history="1">
+            <w:hyperlink r:id="rId19" w:history="1">
               <w:r>
                 <w:rPr>
                   <w:rStyle w:val="Hyperlink"/>
@@ -1633,7 +2018,7 @@
             <w:pPr>
               <w:jc w:val="center"/>
             </w:pPr>
-            <w:hyperlink r:id="rId18" w:history="1">
+            <w:hyperlink r:id="rId20" w:history="1">
               <w:r>
                 <w:rPr>
                   <w:rStyle w:val="Hyperlink"/>
@@ -1719,7 +2104,7 @@
             <w:pPr>
               <w:jc w:val="center"/>
             </w:pPr>
-            <w:hyperlink r:id="rId19" w:history="1">
+            <w:hyperlink r:id="rId21" w:history="1">
               <w:r>
                 <w:rPr>
                   <w:rStyle w:val="Hyperlink"/>
@@ -1805,7 +2190,7 @@
             <w:pPr>
               <w:jc w:val="center"/>
             </w:pPr>
-            <w:hyperlink r:id="rId20" w:history="1">
+            <w:hyperlink r:id="rId22" w:history="1">
               <w:proofErr w:type="spellStart"/>
               <w:r>
                 <w:rPr>
@@ -2872,6 +3257,94 @@
     </w:lvl>
   </w:abstractNum>
   <w:abstractNum w:abstractNumId="9" w15:restartNumberingAfterBreak="0">
+    <w:nsid w:val="1FDF63BD"/>
+    <w:multiLevelType w:val="hybridMultilevel"/>
+    <w:tmpl w:val="2CC60E9E"/>
+    <w:lvl w:ilvl="0" w:tplc="1F100564">
+      <w:numFmt w:val="decimal"/>
+      <w:lvlText w:val="%1."/>
+      <w:lvlJc w:val="left"/>
+      <w:pPr>
+        <w:ind w:left="773" w:hanging="360"/>
+      </w:pPr>
+      <w:rPr>
+        <w:rFonts w:hint="default"/>
+      </w:rPr>
+    </w:lvl>
+    <w:lvl w:ilvl="1" w:tplc="04090019" w:tentative="1">
+      <w:start w:val="1"/>
+      <w:numFmt w:val="lowerLetter"/>
+      <w:lvlText w:val="%2."/>
+      <w:lvlJc w:val="left"/>
+      <w:pPr>
+        <w:ind w:left="1493" w:hanging="360"/>
+      </w:pPr>
+    </w:lvl>
+    <w:lvl w:ilvl="2" w:tplc="0409001B" w:tentative="1">
+      <w:start w:val="1"/>
+      <w:numFmt w:val="lowerRoman"/>
+      <w:lvlText w:val="%3."/>
+      <w:lvlJc w:val="right"/>
+      <w:pPr>
+        <w:ind w:left="2213" w:hanging="180"/>
+      </w:pPr>
+    </w:lvl>
+    <w:lvl w:ilvl="3" w:tplc="0409000F" w:tentative="1">
+      <w:start w:val="1"/>
+      <w:numFmt w:val="decimal"/>
+      <w:lvlText w:val="%4."/>
+      <w:lvlJc w:val="left"/>
+      <w:pPr>
+        <w:ind w:left="2933" w:hanging="360"/>
+      </w:pPr>
+    </w:lvl>
+    <w:lvl w:ilvl="4" w:tplc="04090019" w:tentative="1">
+      <w:start w:val="1"/>
+      <w:numFmt w:val="lowerLetter"/>
+      <w:lvlText w:val="%5."/>
+      <w:lvlJc w:val="left"/>
+      <w:pPr>
+        <w:ind w:left="3653" w:hanging="360"/>
+      </w:pPr>
+    </w:lvl>
+    <w:lvl w:ilvl="5" w:tplc="0409001B" w:tentative="1">
+      <w:start w:val="1"/>
+      <w:numFmt w:val="lowerRoman"/>
+      <w:lvlText w:val="%6."/>
+      <w:lvlJc w:val="right"/>
+      <w:pPr>
+        <w:ind w:left="4373" w:hanging="180"/>
+      </w:pPr>
+    </w:lvl>
+    <w:lvl w:ilvl="6" w:tplc="0409000F" w:tentative="1">
+      <w:start w:val="1"/>
+      <w:numFmt w:val="decimal"/>
+      <w:lvlText w:val="%7."/>
+      <w:lvlJc w:val="left"/>
+      <w:pPr>
+        <w:ind w:left="5093" w:hanging="360"/>
+      </w:pPr>
+    </w:lvl>
+    <w:lvl w:ilvl="7" w:tplc="04090019" w:tentative="1">
+      <w:start w:val="1"/>
+      <w:numFmt w:val="lowerLetter"/>
+      <w:lvlText w:val="%8."/>
+      <w:lvlJc w:val="left"/>
+      <w:pPr>
+        <w:ind w:left="5813" w:hanging="360"/>
+      </w:pPr>
+    </w:lvl>
+    <w:lvl w:ilvl="8" w:tplc="0409001B" w:tentative="1">
+      <w:start w:val="1"/>
+      <w:numFmt w:val="lowerRoman"/>
+      <w:lvlText w:val="%9."/>
+      <w:lvlJc w:val="right"/>
+      <w:pPr>
+        <w:ind w:left="6533" w:hanging="180"/>
+      </w:pPr>
+    </w:lvl>
+  </w:abstractNum>
+  <w:abstractNum w:abstractNumId="10" w15:restartNumberingAfterBreak="0">
     <w:nsid w:val="247FB9D3"/>
     <w:multiLevelType w:val="hybridMultilevel"/>
     <w:tmpl w:val="48FAFFB6"/>
@@ -2984,7 +3457,7 @@
       </w:rPr>
     </w:lvl>
   </w:abstractNum>
-  <w:abstractNum w:abstractNumId="10" w15:restartNumberingAfterBreak="0">
+  <w:abstractNum w:abstractNumId="11" w15:restartNumberingAfterBreak="0">
     <w:nsid w:val="290EB582"/>
     <w:multiLevelType w:val="hybridMultilevel"/>
     <w:tmpl w:val="6EC61F76"/>
@@ -3097,7 +3570,7 @@
       </w:rPr>
     </w:lvl>
   </w:abstractNum>
-  <w:abstractNum w:abstractNumId="11" w15:restartNumberingAfterBreak="0">
+  <w:abstractNum w:abstractNumId="12" w15:restartNumberingAfterBreak="0">
     <w:nsid w:val="3F352C7C"/>
     <w:multiLevelType w:val="hybridMultilevel"/>
     <w:tmpl w:val="FD1EF734"/>
@@ -3210,7 +3683,7 @@
       </w:rPr>
     </w:lvl>
   </w:abstractNum>
-  <w:abstractNum w:abstractNumId="12" w15:restartNumberingAfterBreak="0">
+  <w:abstractNum w:abstractNumId="13" w15:restartNumberingAfterBreak="0">
     <w:nsid w:val="4CC541D2"/>
     <w:multiLevelType w:val="hybridMultilevel"/>
     <w:tmpl w:val="8E76C60A"/>
@@ -3323,7 +3796,7 @@
       </w:rPr>
     </w:lvl>
   </w:abstractNum>
-  <w:abstractNum w:abstractNumId="13" w15:restartNumberingAfterBreak="0">
+  <w:abstractNum w:abstractNumId="14" w15:restartNumberingAfterBreak="0">
     <w:nsid w:val="5380BA5D"/>
     <w:multiLevelType w:val="hybridMultilevel"/>
     <w:tmpl w:val="F4EA7E56"/>
@@ -3436,10 +3909,10 @@
       </w:rPr>
     </w:lvl>
   </w:abstractNum>
-  <w:abstractNum w:abstractNumId="14" w15:restartNumberingAfterBreak="0">
+  <w:abstractNum w:abstractNumId="15" w15:restartNumberingAfterBreak="0">
     <w:nsid w:val="56350698"/>
     <w:multiLevelType w:val="hybridMultilevel"/>
-    <w:tmpl w:val="4F7CE17E"/>
+    <w:tmpl w:val="7B7A6DCC"/>
     <w:lvl w:ilvl="0" w:tplc="04090001">
       <w:start w:val="1"/>
       <w:numFmt w:val="bullet"/>
@@ -3452,7 +3925,7 @@
         <w:rFonts w:ascii="Symbol" w:hAnsi="Symbol" w:hint="default"/>
       </w:rPr>
     </w:lvl>
-    <w:lvl w:ilvl="1" w:tplc="04090003" w:tentative="1">
+    <w:lvl w:ilvl="1" w:tplc="04090003">
       <w:start w:val="1"/>
       <w:numFmt w:val="bullet"/>
       <w:lvlText w:val="o"/>
@@ -3549,7 +4022,7 @@
       </w:rPr>
     </w:lvl>
   </w:abstractNum>
-  <w:abstractNum w:abstractNumId="15" w15:restartNumberingAfterBreak="0">
+  <w:abstractNum w:abstractNumId="16" w15:restartNumberingAfterBreak="0">
     <w:nsid w:val="5648627E"/>
     <w:multiLevelType w:val="hybridMultilevel"/>
     <w:tmpl w:val="BDE21148"/>
@@ -3662,7 +4135,7 @@
       </w:rPr>
     </w:lvl>
   </w:abstractNum>
-  <w:abstractNum w:abstractNumId="16" w15:restartNumberingAfterBreak="0">
+  <w:abstractNum w:abstractNumId="17" w15:restartNumberingAfterBreak="0">
     <w:nsid w:val="5C540CC1"/>
     <w:multiLevelType w:val="hybridMultilevel"/>
     <w:tmpl w:val="BEECD3C2"/>
@@ -3775,7 +4248,7 @@
       </w:rPr>
     </w:lvl>
   </w:abstractNum>
-  <w:abstractNum w:abstractNumId="17" w15:restartNumberingAfterBreak="0">
+  <w:abstractNum w:abstractNumId="18" w15:restartNumberingAfterBreak="0">
     <w:nsid w:val="5CD401BC"/>
     <w:multiLevelType w:val="hybridMultilevel"/>
     <w:tmpl w:val="C3201EE6"/>
@@ -3888,7 +4361,7 @@
       </w:rPr>
     </w:lvl>
   </w:abstractNum>
-  <w:abstractNum w:abstractNumId="18" w15:restartNumberingAfterBreak="0">
+  <w:abstractNum w:abstractNumId="19" w15:restartNumberingAfterBreak="0">
     <w:nsid w:val="63E7E59F"/>
     <w:multiLevelType w:val="hybridMultilevel"/>
     <w:tmpl w:val="ACC47052"/>
@@ -4001,7 +4474,7 @@
       </w:rPr>
     </w:lvl>
   </w:abstractNum>
-  <w:abstractNum w:abstractNumId="19" w15:restartNumberingAfterBreak="0">
+  <w:abstractNum w:abstractNumId="20" w15:restartNumberingAfterBreak="0">
     <w:nsid w:val="67E49C5E"/>
     <w:multiLevelType w:val="hybridMultilevel"/>
     <w:tmpl w:val="24486782"/>
@@ -4114,7 +4587,7 @@
       </w:rPr>
     </w:lvl>
   </w:abstractNum>
-  <w:abstractNum w:abstractNumId="20" w15:restartNumberingAfterBreak="0">
+  <w:abstractNum w:abstractNumId="21" w15:restartNumberingAfterBreak="0">
     <w:nsid w:val="6AF77996"/>
     <w:multiLevelType w:val="hybridMultilevel"/>
     <w:tmpl w:val="1B529C6C"/>
@@ -4227,7 +4700,7 @@
       </w:rPr>
     </w:lvl>
   </w:abstractNum>
-  <w:abstractNum w:abstractNumId="21" w15:restartNumberingAfterBreak="0">
+  <w:abstractNum w:abstractNumId="22" w15:restartNumberingAfterBreak="0">
     <w:nsid w:val="6BBDA05F"/>
     <w:multiLevelType w:val="hybridMultilevel"/>
     <w:tmpl w:val="664E497A"/>
@@ -4340,7 +4813,7 @@
       </w:rPr>
     </w:lvl>
   </w:abstractNum>
-  <w:abstractNum w:abstractNumId="22" w15:restartNumberingAfterBreak="0">
+  <w:abstractNum w:abstractNumId="23" w15:restartNumberingAfterBreak="0">
     <w:nsid w:val="7F292C78"/>
     <w:multiLevelType w:val="hybridMultilevel"/>
     <w:tmpl w:val="67F461A8"/>
@@ -4453,7 +4926,7 @@
       </w:rPr>
     </w:lvl>
   </w:abstractNum>
-  <w:abstractNum w:abstractNumId="23" w15:restartNumberingAfterBreak="0">
+  <w:abstractNum w:abstractNumId="24" w15:restartNumberingAfterBreak="0">
     <w:nsid w:val="7FA7FBF4"/>
     <w:multiLevelType w:val="hybridMultilevel"/>
     <w:tmpl w:val="6144D5D8"/>
@@ -4570,40 +5043,40 @@
     <w:abstractNumId w:val="8"/>
   </w:num>
   <w:num w:numId="2" w16cid:durableId="2142841359">
-    <w:abstractNumId w:val="20"/>
+    <w:abstractNumId w:val="21"/>
   </w:num>
   <w:num w:numId="3" w16cid:durableId="39937375">
-    <w:abstractNumId w:val="10"/>
+    <w:abstractNumId w:val="11"/>
   </w:num>
   <w:num w:numId="4" w16cid:durableId="433593691">
-    <w:abstractNumId w:val="17"/>
+    <w:abstractNumId w:val="18"/>
   </w:num>
   <w:num w:numId="5" w16cid:durableId="236601275">
-    <w:abstractNumId w:val="23"/>
+    <w:abstractNumId w:val="24"/>
   </w:num>
   <w:num w:numId="6" w16cid:durableId="1728606640">
-    <w:abstractNumId w:val="11"/>
+    <w:abstractNumId w:val="12"/>
   </w:num>
   <w:num w:numId="7" w16cid:durableId="1271202052">
-    <w:abstractNumId w:val="18"/>
+    <w:abstractNumId w:val="19"/>
   </w:num>
   <w:num w:numId="8" w16cid:durableId="781077350">
-    <w:abstractNumId w:val="19"/>
+    <w:abstractNumId w:val="20"/>
   </w:num>
   <w:num w:numId="9" w16cid:durableId="622687962">
     <w:abstractNumId w:val="1"/>
   </w:num>
   <w:num w:numId="10" w16cid:durableId="297345370">
-    <w:abstractNumId w:val="15"/>
+    <w:abstractNumId w:val="16"/>
   </w:num>
   <w:num w:numId="11" w16cid:durableId="1512335438">
     <w:abstractNumId w:val="4"/>
   </w:num>
   <w:num w:numId="12" w16cid:durableId="1961640718">
-    <w:abstractNumId w:val="13"/>
+    <w:abstractNumId w:val="14"/>
   </w:num>
   <w:num w:numId="13" w16cid:durableId="1375696103">
-    <w:abstractNumId w:val="21"/>
+    <w:abstractNumId w:val="22"/>
   </w:num>
   <w:num w:numId="14" w16cid:durableId="1796606134">
     <w:abstractNumId w:val="3"/>
@@ -4615,28 +5088,31 @@
     <w:abstractNumId w:val="2"/>
   </w:num>
   <w:num w:numId="17" w16cid:durableId="1979987818">
-    <w:abstractNumId w:val="12"/>
+    <w:abstractNumId w:val="13"/>
   </w:num>
   <w:num w:numId="18" w16cid:durableId="1154370617">
     <w:abstractNumId w:val="5"/>
   </w:num>
   <w:num w:numId="19" w16cid:durableId="1186139280">
-    <w:abstractNumId w:val="16"/>
+    <w:abstractNumId w:val="17"/>
   </w:num>
   <w:num w:numId="20" w16cid:durableId="390272240">
-    <w:abstractNumId w:val="22"/>
+    <w:abstractNumId w:val="23"/>
   </w:num>
   <w:num w:numId="21" w16cid:durableId="191114687">
     <w:abstractNumId w:val="0"/>
   </w:num>
   <w:num w:numId="22" w16cid:durableId="40402541">
-    <w:abstractNumId w:val="9"/>
+    <w:abstractNumId w:val="10"/>
   </w:num>
   <w:num w:numId="23" w16cid:durableId="44180556">
     <w:abstractNumId w:val="7"/>
   </w:num>
   <w:num w:numId="24" w16cid:durableId="730083826">
-    <w:abstractNumId w:val="14"/>
+    <w:abstractNumId w:val="15"/>
+  </w:num>
+  <w:num w:numId="25" w16cid:durableId="536163084">
+    <w:abstractNumId w:val="9"/>
   </w:num>
 </w:numbering>
 </file>
@@ -5092,6 +5568,48 @@
       <w:szCs w:val="26"/>
     </w:rPr>
   </w:style>
+  <w:style w:type="paragraph" w:styleId="Heading3">
+    <w:name w:val="heading 3"/>
+    <w:basedOn w:val="Normal"/>
+    <w:next w:val="Normal"/>
+    <w:link w:val="Heading3Char"/>
+    <w:uiPriority w:val="9"/>
+    <w:unhideWhenUsed/>
+    <w:qFormat/>
+    <w:rsid w:val="001924CE"/>
+    <w:pPr>
+      <w:keepNext/>
+      <w:keepLines/>
+      <w:spacing w:before="40" w:after="0"/>
+      <w:outlineLvl w:val="2"/>
+    </w:pPr>
+    <w:rPr>
+      <w:rFonts w:eastAsiaTheme="majorEastAsia" w:cstheme="majorBidi"/>
+      <w:color w:val="538135" w:themeColor="accent6" w:themeShade="BF"/>
+    </w:rPr>
+  </w:style>
+  <w:style w:type="paragraph" w:styleId="Heading4">
+    <w:name w:val="heading 4"/>
+    <w:basedOn w:val="Normal"/>
+    <w:next w:val="Normal"/>
+    <w:link w:val="Heading4Char"/>
+    <w:uiPriority w:val="9"/>
+    <w:unhideWhenUsed/>
+    <w:qFormat/>
+    <w:rsid w:val="00450A26"/>
+    <w:pPr>
+      <w:keepNext/>
+      <w:keepLines/>
+      <w:spacing w:before="40" w:after="0"/>
+      <w:outlineLvl w:val="3"/>
+    </w:pPr>
+    <w:rPr>
+      <w:rFonts w:eastAsiaTheme="majorEastAsia" w:cstheme="majorBidi"/>
+      <w:i/>
+      <w:iCs/>
+      <w:color w:val="538135" w:themeColor="accent6" w:themeShade="BF"/>
+    </w:rPr>
+  </w:style>
   <w:style w:type="character" w:default="1" w:styleId="DefaultParagraphFont">
     <w:name w:val="Default Paragraph Font"/>
     <w:uiPriority w:val="1"/>
@@ -5263,6 +5781,36 @@
       <w:color w:val="44546A" w:themeColor="text2"/>
       <w:sz w:val="18"/>
       <w:szCs w:val="18"/>
+    </w:rPr>
+  </w:style>
+  <w:style w:type="character" w:customStyle="1" w:styleId="Heading3Char">
+    <w:name w:val="Heading 3 Char"/>
+    <w:basedOn w:val="DefaultParagraphFont"/>
+    <w:link w:val="Heading3"/>
+    <w:uiPriority w:val="9"/>
+    <w:rsid w:val="001924CE"/>
+    <w:rPr>
+      <w:rFonts w:ascii="Aptos" w:eastAsiaTheme="majorEastAsia" w:hAnsi="Aptos" w:cstheme="majorBidi"/>
+      <w:color w:val="538135" w:themeColor="accent6" w:themeShade="BF"/>
+      <w:sz w:val="24"/>
+      <w:szCs w:val="24"/>
+      <w:lang w:val="it-IT"/>
+    </w:rPr>
+  </w:style>
+  <w:style w:type="character" w:customStyle="1" w:styleId="Heading4Char">
+    <w:name w:val="Heading 4 Char"/>
+    <w:basedOn w:val="DefaultParagraphFont"/>
+    <w:link w:val="Heading4"/>
+    <w:uiPriority w:val="9"/>
+    <w:rsid w:val="00450A26"/>
+    <w:rPr>
+      <w:rFonts w:ascii="Aptos" w:eastAsiaTheme="majorEastAsia" w:hAnsi="Aptos" w:cstheme="majorBidi"/>
+      <w:i/>
+      <w:iCs/>
+      <w:color w:val="538135" w:themeColor="accent6" w:themeShade="BF"/>
+      <w:sz w:val="24"/>
+      <w:szCs w:val="24"/>
+      <w:lang w:val="it-IT"/>
     </w:rPr>
   </w:style>
 </w:styles>

</xml_diff>

<commit_message>
Aggiornato ulteriormente DAP e DC-Aste
</commit_message>
<xml_diff>
--- a/documenti/DAP.docx
+++ b/documenti/DAP.docx
@@ -1116,7 +1116,31 @@
         <w:t xml:space="preserve"> </w:t>
       </w:r>
       <w:r>
-        <w:t>è vuoto.</w:t>
+        <w:t>contiente:</w:t>
+      </w:r>
+    </w:p>
+    <w:p>
+      <w:pPr>
+        <w:pStyle w:val="ListParagraph"/>
+        <w:numPr>
+          <w:ilvl w:val="1"/>
+          <w:numId w:val="57"/>
+        </w:numPr>
+      </w:pPr>
+      <w:r>
+        <w:t>idUtente : Integer</w:t>
+      </w:r>
+    </w:p>
+    <w:p>
+      <w:pPr>
+        <w:pStyle w:val="ListParagraph"/>
+        <w:numPr>
+          <w:ilvl w:val="1"/>
+          <w:numId w:val="57"/>
+        </w:numPr>
+      </w:pPr>
+      <w:r>
+        <w:t>admin : Boolean</w:t>
       </w:r>
     </w:p>
     <w:p>
@@ -1153,6 +1177,226 @@
         <w:pStyle w:val="ListParagraph"/>
         <w:numPr>
           <w:ilvl w:val="1"/>
+          <w:numId w:val="78"/>
+        </w:numPr>
+      </w:pPr>
+      <w:r>
+        <w:rPr>
+          <w:b/>
+          <w:bCs/>
+        </w:rPr>
+        <w:t>TipoErrore.CAMPI_INVALIDI</w:t>
+      </w:r>
+      <w:r>
+        <w:t xml:space="preserve">: se la combinazione di email e password </w:t>
+      </w:r>
+      <w:r>
+        <w:t xml:space="preserve">è </w:t>
+      </w:r>
+      <w:r>
+        <w:t>errata.</w:t>
+      </w:r>
+    </w:p>
+    <w:p>
+      <w:pPr>
+        <w:pStyle w:val="ListParagraph"/>
+        <w:numPr>
+          <w:ilvl w:val="1"/>
+          <w:numId w:val="78"/>
+        </w:numPr>
+      </w:pPr>
+      <w:r>
+        <w:rPr>
+          <w:b/>
+          <w:bCs/>
+        </w:rPr>
+        <w:t>TipoErrore.GENERICO</w:t>
+      </w:r>
+      <w:r>
+        <w:t>: per un errore del server.</w:t>
+      </w:r>
+    </w:p>
+    <w:p>
+      <w:pPr>
+        <w:pStyle w:val="Heading4"/>
+      </w:pPr>
+      <w:r>
+        <w:lastRenderedPageBreak/>
+        <w:t>Registrazione</w:t>
+      </w:r>
+    </w:p>
+    <w:p>
+      <w:r>
+        <w:t xml:space="preserve">Il client manda al server un oggetto Richiesta con </w:t>
+      </w:r>
+      <w:r>
+        <w:rPr>
+          <w:b/>
+          <w:bCs/>
+        </w:rPr>
+        <w:t>tipoRichiesta</w:t>
+      </w:r>
+      <w:r>
+        <w:t xml:space="preserve"> = </w:t>
+      </w:r>
+      <w:r>
+        <w:rPr>
+          <w:b/>
+          <w:bCs/>
+        </w:rPr>
+        <w:t>TipoRichiesta.REGISTRAZIONE</w:t>
+      </w:r>
+      <w:r>
+        <w:t xml:space="preserve"> e </w:t>
+      </w:r>
+      <w:r>
+        <w:rPr>
+          <w:b/>
+          <w:bCs/>
+        </w:rPr>
+        <w:t>payload</w:t>
+      </w:r>
+      <w:r>
+        <w:t xml:space="preserve"> così costruito:</w:t>
+      </w:r>
+    </w:p>
+    <w:p>
+      <w:pPr>
+        <w:pStyle w:val="ListParagraph"/>
+        <w:numPr>
+          <w:ilvl w:val="0"/>
+          <w:numId w:val="24"/>
+        </w:numPr>
+      </w:pPr>
+      <w:r>
+        <w:t xml:space="preserve">nome : String </w:t>
+      </w:r>
+    </w:p>
+    <w:p>
+      <w:pPr>
+        <w:pStyle w:val="ListParagraph"/>
+        <w:numPr>
+          <w:ilvl w:val="0"/>
+          <w:numId w:val="24"/>
+        </w:numPr>
+      </w:pPr>
+      <w:r>
+        <w:t xml:space="preserve">cognome : String </w:t>
+      </w:r>
+    </w:p>
+    <w:p>
+      <w:pPr>
+        <w:pStyle w:val="ListParagraph"/>
+        <w:numPr>
+          <w:ilvl w:val="0"/>
+          <w:numId w:val="24"/>
+        </w:numPr>
+      </w:pPr>
+      <w:r>
+        <w:t>p</w:t>
+      </w:r>
+      <w:r>
+        <w:t xml:space="preserve">assword : String </w:t>
+      </w:r>
+    </w:p>
+    <w:p>
+      <w:pPr>
+        <w:pStyle w:val="ListParagraph"/>
+        <w:numPr>
+          <w:ilvl w:val="0"/>
+          <w:numId w:val="24"/>
+        </w:numPr>
+      </w:pPr>
+      <w:r>
+        <w:t xml:space="preserve">dataNascita : </w:t>
+      </w:r>
+      <w:r>
+        <w:t>Local</w:t>
+      </w:r>
+      <w:r>
+        <w:t xml:space="preserve">Date </w:t>
+      </w:r>
+    </w:p>
+    <w:p>
+      <w:pPr>
+        <w:pStyle w:val="ListParagraph"/>
+        <w:numPr>
+          <w:ilvl w:val="0"/>
+          <w:numId w:val="24"/>
+        </w:numPr>
+      </w:pPr>
+      <w:r>
+        <w:t xml:space="preserve">cittaResidenza : String </w:t>
+      </w:r>
+    </w:p>
+    <w:p>
+      <w:pPr>
+        <w:pStyle w:val="ListParagraph"/>
+        <w:numPr>
+          <w:ilvl w:val="0"/>
+          <w:numId w:val="24"/>
+        </w:numPr>
+      </w:pPr>
+      <w:r>
+        <w:t>cap : Integer</w:t>
+      </w:r>
+    </w:p>
+    <w:p>
+      <w:pPr>
+        <w:pStyle w:val="ListParagraph"/>
+        <w:numPr>
+          <w:ilvl w:val="0"/>
+          <w:numId w:val="24"/>
+        </w:numPr>
+      </w:pPr>
+      <w:r>
+        <w:t xml:space="preserve">indirizzo : String </w:t>
+      </w:r>
+    </w:p>
+    <w:p>
+      <w:pPr>
+        <w:pStyle w:val="ListParagraph"/>
+        <w:numPr>
+          <w:ilvl w:val="0"/>
+          <w:numId w:val="24"/>
+        </w:numPr>
+      </w:pPr>
+      <w:r>
+        <w:t xml:space="preserve">email : String </w:t>
+      </w:r>
+    </w:p>
+    <w:p>
+      <w:pPr>
+        <w:pStyle w:val="ListParagraph"/>
+        <w:numPr>
+          <w:ilvl w:val="0"/>
+          <w:numId w:val="24"/>
+        </w:numPr>
+      </w:pPr>
+      <w:r>
+        <w:t>iban : String</w:t>
+      </w:r>
+    </w:p>
+    <w:p>
+      <w:r>
+        <w:t xml:space="preserve">Se il server risponde con </w:t>
+      </w:r>
+      <w:r>
+        <w:rPr>
+          <w:b/>
+          <w:bCs/>
+        </w:rPr>
+        <w:t>tipoRisposta</w:t>
+      </w:r>
+      <w:r>
+        <w:t>:</w:t>
+      </w:r>
+    </w:p>
+    <w:p>
+      <w:pPr>
+        <w:pStyle w:val="ListParagraph"/>
+        <w:numPr>
+          <w:ilvl w:val="0"/>
           <w:numId w:val="57"/>
         </w:numPr>
       </w:pPr>
@@ -1161,16 +1405,73 @@
           <w:b/>
           <w:bCs/>
         </w:rPr>
-        <w:t>TipoErrore.CAMPI_INVALIDI</w:t>
-      </w:r>
-      <w:r>
-        <w:t xml:space="preserve">: se la combinazione di email e password </w:t>
-      </w:r>
-      <w:r>
-        <w:t xml:space="preserve">è </w:t>
-      </w:r>
-      <w:r>
-        <w:t>errata.</w:t>
+        <w:t>TipoRisposta.OK</w:t>
+      </w:r>
+      <w:r>
+        <w:t xml:space="preserve">: le credenziali di </w:t>
+      </w:r>
+      <w:r>
+        <w:t>registrazione</w:t>
+      </w:r>
+      <w:r>
+        <w:t xml:space="preserve"> sono corrette si può procedere con</w:t>
+      </w:r>
+      <w:r>
+        <w:t xml:space="preserve"> la registrazione</w:t>
+      </w:r>
+      <w:r>
+        <w:t xml:space="preserve">. In questo caso il </w:t>
+      </w:r>
+      <w:r>
+        <w:rPr>
+          <w:b/>
+          <w:bCs/>
+        </w:rPr>
+        <w:t>payload</w:t>
+      </w:r>
+      <w:r>
+        <w:t xml:space="preserve"> sarà vuoto;</w:t>
+      </w:r>
+    </w:p>
+    <w:p>
+      <w:pPr>
+        <w:pStyle w:val="ListParagraph"/>
+        <w:numPr>
+          <w:ilvl w:val="0"/>
+          <w:numId w:val="57"/>
+        </w:numPr>
+      </w:pPr>
+      <w:r>
+        <w:rPr>
+          <w:b/>
+          <w:bCs/>
+        </w:rPr>
+        <w:t>TipoRisposta.ERRORE</w:t>
+      </w:r>
+      <w:r>
+        <w:t>: l</w:t>
+      </w:r>
+      <w:r>
+        <w:t>a registrazione</w:t>
+      </w:r>
+      <w:r>
+        <w:t xml:space="preserve"> viene rifiutat</w:t>
+      </w:r>
+      <w:r>
+        <w:t>a</w:t>
+      </w:r>
+      <w:r>
+        <w:t xml:space="preserve"> e il </w:t>
+      </w:r>
+      <w:r>
+        <w:rPr>
+          <w:b/>
+          <w:bCs/>
+        </w:rPr>
+        <w:t>payload</w:t>
+      </w:r>
+      <w:r>
+        <w:t xml:space="preserve"> contiene nell’indice 0:</w:t>
       </w:r>
     </w:p>
     <w:p>
@@ -1186,6 +1487,49 @@
           <w:b/>
           <w:bCs/>
         </w:rPr>
+        <w:t>TipoErrore.CAMPI_INVALIDI</w:t>
+      </w:r>
+      <w:r>
+        <w:t xml:space="preserve">: se </w:t>
+      </w:r>
+      <w:r>
+        <w:t xml:space="preserve">uno </w:t>
+      </w:r>
+      <w:r>
+        <w:t>o più</w:t>
+      </w:r>
+      <w:r>
+        <w:t xml:space="preserve"> campi</w:t>
+      </w:r>
+      <w:r>
+        <w:t xml:space="preserve"> </w:t>
+      </w:r>
+      <w:r>
+        <w:t>h</w:t>
+      </w:r>
+      <w:r>
+        <w:t>a</w:t>
+      </w:r>
+      <w:r>
+        <w:t>nno</w:t>
+      </w:r>
+      <w:r>
+        <w:t xml:space="preserve"> una sintassi errata. </w:t>
+      </w:r>
+    </w:p>
+    <w:p>
+      <w:pPr>
+        <w:pStyle w:val="ListParagraph"/>
+        <w:numPr>
+          <w:ilvl w:val="1"/>
+          <w:numId w:val="57"/>
+        </w:numPr>
+      </w:pPr>
+      <w:r>
+        <w:rPr>
+          <w:b/>
+          <w:bCs/>
+        </w:rPr>
         <w:t>TipoErrore.GENERICO</w:t>
       </w:r>
       <w:r>
@@ -1197,8 +1541,7 @@
         <w:pStyle w:val="Heading4"/>
       </w:pPr>
       <w:r>
-        <w:lastRenderedPageBreak/>
-        <w:t>Registrazione</w:t>
+        <w:t>Visualizza Profilo</w:t>
       </w:r>
     </w:p>
     <w:p>
@@ -1220,7 +1563,7 @@
           <w:b/>
           <w:bCs/>
         </w:rPr>
-        <w:t>TipoRichiesta.REGISTRAZIONE</w:t>
+        <w:t>TipoRichiesta.VISUALIZZA_PROFILO</w:t>
       </w:r>
       <w:r>
         <w:t xml:space="preserve"> e </w:t>
@@ -1241,116 +1584,14 @@
         <w:pStyle w:val="ListParagraph"/>
         <w:numPr>
           <w:ilvl w:val="0"/>
-          <w:numId w:val="24"/>
-        </w:numPr>
-      </w:pPr>
-      <w:r>
-        <w:t xml:space="preserve">nome : String </w:t>
-      </w:r>
-    </w:p>
-    <w:p>
-      <w:pPr>
-        <w:pStyle w:val="ListParagraph"/>
-        <w:numPr>
-          <w:ilvl w:val="0"/>
-          <w:numId w:val="24"/>
-        </w:numPr>
-      </w:pPr>
-      <w:r>
-        <w:t xml:space="preserve">cognome : String </w:t>
-      </w:r>
-    </w:p>
-    <w:p>
-      <w:pPr>
-        <w:pStyle w:val="ListParagraph"/>
-        <w:numPr>
-          <w:ilvl w:val="0"/>
-          <w:numId w:val="24"/>
-        </w:numPr>
-      </w:pPr>
-      <w:r>
-        <w:t>p</w:t>
-      </w:r>
-      <w:r>
-        <w:t xml:space="preserve">assword : String </w:t>
-      </w:r>
-    </w:p>
-    <w:p>
-      <w:pPr>
-        <w:pStyle w:val="ListParagraph"/>
-        <w:numPr>
-          <w:ilvl w:val="0"/>
-          <w:numId w:val="24"/>
-        </w:numPr>
-      </w:pPr>
-      <w:r>
-        <w:t xml:space="preserve">dataNascita : </w:t>
-      </w:r>
-      <w:r>
-        <w:t>Local</w:t>
-      </w:r>
-      <w:r>
-        <w:t xml:space="preserve">Date </w:t>
-      </w:r>
-    </w:p>
-    <w:p>
-      <w:pPr>
-        <w:pStyle w:val="ListParagraph"/>
-        <w:numPr>
-          <w:ilvl w:val="0"/>
-          <w:numId w:val="24"/>
-        </w:numPr>
-      </w:pPr>
-      <w:r>
-        <w:t xml:space="preserve">cittaResidenza : String </w:t>
-      </w:r>
-    </w:p>
-    <w:p>
-      <w:pPr>
-        <w:pStyle w:val="ListParagraph"/>
-        <w:numPr>
-          <w:ilvl w:val="0"/>
-          <w:numId w:val="24"/>
-        </w:numPr>
-      </w:pPr>
-      <w:r>
-        <w:t>cap : Integer</w:t>
-      </w:r>
-    </w:p>
-    <w:p>
-      <w:pPr>
-        <w:pStyle w:val="ListParagraph"/>
-        <w:numPr>
-          <w:ilvl w:val="0"/>
-          <w:numId w:val="24"/>
-        </w:numPr>
-      </w:pPr>
-      <w:r>
-        <w:t xml:space="preserve">indirizzo : String </w:t>
-      </w:r>
-    </w:p>
-    <w:p>
-      <w:pPr>
-        <w:pStyle w:val="ListParagraph"/>
-        <w:numPr>
-          <w:ilvl w:val="0"/>
-          <w:numId w:val="24"/>
-        </w:numPr>
-      </w:pPr>
-      <w:r>
-        <w:t xml:space="preserve">email : String </w:t>
-      </w:r>
-    </w:p>
-    <w:p>
-      <w:pPr>
-        <w:pStyle w:val="ListParagraph"/>
-        <w:numPr>
-          <w:ilvl w:val="0"/>
-          <w:numId w:val="24"/>
-        </w:numPr>
-      </w:pPr>
-      <w:r>
-        <w:t>iban : String</w:t>
+          <w:numId w:val="32"/>
+        </w:numPr>
+      </w:pPr>
+      <w:r>
+        <w:t>id</w:t>
+      </w:r>
+      <w:r>
+        <w:t>Utente : Integer</w:t>
       </w:r>
     </w:p>
     <w:p>
@@ -1384,19 +1625,16 @@
         <w:t>TipoRisposta.OK</w:t>
       </w:r>
       <w:r>
-        <w:t xml:space="preserve">: le credenziali di </w:t>
-      </w:r>
-      <w:r>
-        <w:t>registrazione</w:t>
-      </w:r>
-      <w:r>
-        <w:t xml:space="preserve"> sono corrette si può procedere con</w:t>
-      </w:r>
-      <w:r>
-        <w:t xml:space="preserve"> la registrazione</w:t>
-      </w:r>
-      <w:r>
-        <w:t xml:space="preserve">. In questo caso il </w:t>
+        <w:t xml:space="preserve">: </w:t>
+      </w:r>
+      <w:r>
+        <w:t>l’id fo</w:t>
+      </w:r>
+      <w:r>
+        <w:t>r</w:t>
+      </w:r>
+      <w:r>
+        <w:t xml:space="preserve">nito è coretto. In questo caso il </w:t>
       </w:r>
       <w:r>
         <w:rPr>
@@ -1406,7 +1644,226 @@
         <w:t>payload</w:t>
       </w:r>
       <w:r>
-        <w:t xml:space="preserve"> sarà vuoto;</w:t>
+        <w:t xml:space="preserve"> conterrà</w:t>
+      </w:r>
+      <w:r>
+        <w:t xml:space="preserve">: </w:t>
+      </w:r>
+    </w:p>
+    <w:p>
+      <w:pPr>
+        <w:pStyle w:val="ListParagraph"/>
+        <w:numPr>
+          <w:ilvl w:val="1"/>
+          <w:numId w:val="57"/>
+        </w:numPr>
+      </w:pPr>
+      <w:r>
+        <w:t xml:space="preserve">Se </w:t>
+      </w:r>
+      <w:r>
+        <w:rPr>
+          <w:b/>
+          <w:bCs/>
+        </w:rPr>
+        <w:t>idUtente</w:t>
+      </w:r>
+      <w:r>
+        <w:t xml:space="preserve"> è null i dati del suo profilo</w:t>
+      </w:r>
+      <w:r>
+        <w:t xml:space="preserve">: </w:t>
+      </w:r>
+    </w:p>
+    <w:p>
+      <w:pPr>
+        <w:pStyle w:val="ListParagraph"/>
+        <w:numPr>
+          <w:ilvl w:val="0"/>
+          <w:numId w:val="80"/>
+        </w:numPr>
+      </w:pPr>
+      <w:r>
+        <w:t xml:space="preserve">nome : String </w:t>
+      </w:r>
+    </w:p>
+    <w:p>
+      <w:pPr>
+        <w:pStyle w:val="ListParagraph"/>
+        <w:numPr>
+          <w:ilvl w:val="0"/>
+          <w:numId w:val="80"/>
+        </w:numPr>
+      </w:pPr>
+      <w:r>
+        <w:t xml:space="preserve">cognome : String </w:t>
+      </w:r>
+    </w:p>
+    <w:p>
+      <w:pPr>
+        <w:pStyle w:val="ListParagraph"/>
+        <w:numPr>
+          <w:ilvl w:val="0"/>
+          <w:numId w:val="80"/>
+        </w:numPr>
+      </w:pPr>
+      <w:r>
+        <w:t xml:space="preserve">dataNascita : </w:t>
+      </w:r>
+      <w:r>
+        <w:t>Local</w:t>
+      </w:r>
+      <w:r>
+        <w:t xml:space="preserve">Date </w:t>
+      </w:r>
+    </w:p>
+    <w:p>
+      <w:pPr>
+        <w:pStyle w:val="ListParagraph"/>
+        <w:numPr>
+          <w:ilvl w:val="0"/>
+          <w:numId w:val="80"/>
+        </w:numPr>
+      </w:pPr>
+      <w:r>
+        <w:t xml:space="preserve">cittaResidenza : String </w:t>
+      </w:r>
+    </w:p>
+    <w:p>
+      <w:pPr>
+        <w:pStyle w:val="ListParagraph"/>
+        <w:numPr>
+          <w:ilvl w:val="0"/>
+          <w:numId w:val="80"/>
+        </w:numPr>
+      </w:pPr>
+      <w:r>
+        <w:t xml:space="preserve">cap : Integer </w:t>
+      </w:r>
+    </w:p>
+    <w:p>
+      <w:pPr>
+        <w:pStyle w:val="ListParagraph"/>
+        <w:numPr>
+          <w:ilvl w:val="0"/>
+          <w:numId w:val="80"/>
+        </w:numPr>
+      </w:pPr>
+      <w:r>
+        <w:t xml:space="preserve">indirizzo : String </w:t>
+      </w:r>
+    </w:p>
+    <w:p>
+      <w:pPr>
+        <w:pStyle w:val="ListParagraph"/>
+        <w:numPr>
+          <w:ilvl w:val="0"/>
+          <w:numId w:val="80"/>
+        </w:numPr>
+      </w:pPr>
+      <w:r>
+        <w:t xml:space="preserve">email : String </w:t>
+      </w:r>
+    </w:p>
+    <w:p>
+      <w:pPr>
+        <w:pStyle w:val="ListParagraph"/>
+        <w:numPr>
+          <w:ilvl w:val="0"/>
+          <w:numId w:val="80"/>
+        </w:numPr>
+      </w:pPr>
+      <w:r>
+        <w:t>iban : String</w:t>
+      </w:r>
+      <w:r>
+        <w:br w:type="page"/>
+      </w:r>
+    </w:p>
+    <w:p>
+      <w:pPr>
+        <w:pStyle w:val="ListParagraph"/>
+        <w:numPr>
+          <w:ilvl w:val="1"/>
+          <w:numId w:val="57"/>
+        </w:numPr>
+      </w:pPr>
+      <w:r>
+        <w:lastRenderedPageBreak/>
+        <w:t>altrimenti il profilo dell’</w:t>
+      </w:r>
+      <w:r>
+        <w:rPr>
+          <w:b/>
+          <w:bCs/>
+        </w:rPr>
+        <w:t>idUtente</w:t>
+      </w:r>
+      <w:r>
+        <w:t xml:space="preserve"> </w:t>
+      </w:r>
+      <w:r>
+        <w:t>di un altro</w:t>
+      </w:r>
+      <w:r>
+        <w:t xml:space="preserve"> utente</w:t>
+      </w:r>
+      <w:r>
+        <w:t xml:space="preserve">: </w:t>
+      </w:r>
+    </w:p>
+    <w:p>
+      <w:pPr>
+        <w:pStyle w:val="ListParagraph"/>
+        <w:numPr>
+          <w:ilvl w:val="0"/>
+          <w:numId w:val="67"/>
+        </w:numPr>
+      </w:pPr>
+      <w:r>
+        <w:t>n</w:t>
+      </w:r>
+      <w:r>
+        <w:t xml:space="preserve">ome </w:t>
+      </w:r>
+      <w:r>
+        <w:t>: String</w:t>
+      </w:r>
+    </w:p>
+    <w:p>
+      <w:pPr>
+        <w:pStyle w:val="ListParagraph"/>
+        <w:numPr>
+          <w:ilvl w:val="0"/>
+          <w:numId w:val="67"/>
+        </w:numPr>
+      </w:pPr>
+      <w:r>
+        <w:t>c</w:t>
+      </w:r>
+      <w:r>
+        <w:t xml:space="preserve">ognome </w:t>
+      </w:r>
+      <w:r>
+        <w:t>: String</w:t>
+      </w:r>
+    </w:p>
+    <w:p>
+      <w:pPr>
+        <w:pStyle w:val="ListParagraph"/>
+        <w:numPr>
+          <w:ilvl w:val="0"/>
+          <w:numId w:val="67"/>
+        </w:numPr>
+      </w:pPr>
+      <w:r>
+        <w:t>e</w:t>
+      </w:r>
+      <w:r>
+        <w:t xml:space="preserve">mail </w:t>
+      </w:r>
+      <w:r>
+        <w:t>: String</w:t>
       </w:r>
     </w:p>
     <w:p>
@@ -1425,19 +1882,13 @@
         <w:t>TipoRisposta.ERRORE</w:t>
       </w:r>
       <w:r>
-        <w:t>: l</w:t>
-      </w:r>
-      <w:r>
-        <w:t>a registrazione</w:t>
-      </w:r>
-      <w:r>
-        <w:t xml:space="preserve"> viene rifiutat</w:t>
-      </w:r>
-      <w:r>
-        <w:t>a</w:t>
-      </w:r>
-      <w:r>
-        <w:t xml:space="preserve"> e il </w:t>
+        <w:t>:</w:t>
+      </w:r>
+      <w:r>
+        <w:t xml:space="preserve"> se</w:t>
+      </w:r>
+      <w:r>
+        <w:t xml:space="preserve"> la registrazione viene rifiutata e il </w:t>
       </w:r>
       <w:r>
         <w:rPr>
@@ -1463,34 +1914,27 @@
           <w:b/>
           <w:bCs/>
         </w:rPr>
-        <w:t>TipoErrore.CAMPI_INVALIDI</w:t>
-      </w:r>
-      <w:r>
-        <w:t xml:space="preserve">: se </w:t>
-      </w:r>
-      <w:r>
-        <w:t xml:space="preserve">uno </w:t>
-      </w:r>
-      <w:r>
-        <w:t>o più</w:t>
-      </w:r>
-      <w:r>
-        <w:t xml:space="preserve"> campi</w:t>
-      </w:r>
-      <w:r>
-        <w:t xml:space="preserve"> </w:t>
-      </w:r>
-      <w:r>
-        <w:t>h</w:t>
-      </w:r>
-      <w:r>
-        <w:t>a</w:t>
-      </w:r>
-      <w:r>
-        <w:t>nno</w:t>
-      </w:r>
-      <w:r>
-        <w:t xml:space="preserve"> una sintassi errata. </w:t>
+        <w:t>TipoErrore</w:t>
+      </w:r>
+      <w:r>
+        <w:rPr>
+          <w:b/>
+          <w:bCs/>
+        </w:rPr>
+        <w:t>.CAMPI_INVALIDI</w:t>
+      </w:r>
+      <w:r>
+        <w:t>: se l’</w:t>
+      </w:r>
+      <w:r>
+        <w:rPr>
+          <w:b/>
+          <w:bCs/>
+        </w:rPr>
+        <w:t>id_Utente</w:t>
+      </w:r>
+      <w:r>
+        <w:t xml:space="preserve"> fornito è malformato.</w:t>
       </w:r>
     </w:p>
     <w:p>
@@ -1506,18 +1950,77 @@
           <w:b/>
           <w:bCs/>
         </w:rPr>
+        <w:t>TipoErrore.OPERAZIONE_INVALIDA</w:t>
+      </w:r>
+      <w:r>
+        <w:t xml:space="preserve">: se </w:t>
+      </w:r>
+      <w:r>
+        <w:t>l’</w:t>
+      </w:r>
+      <w:r>
+        <w:rPr>
+          <w:b/>
+          <w:bCs/>
+        </w:rPr>
+        <w:t>I</w:t>
+      </w:r>
+      <w:r>
+        <w:rPr>
+          <w:b/>
+          <w:bCs/>
+        </w:rPr>
+        <w:t>d</w:t>
+      </w:r>
+      <w:r>
+        <w:rPr>
+          <w:b/>
+          <w:bCs/>
+        </w:rPr>
+        <w:t>_U</w:t>
+      </w:r>
+      <w:r>
+        <w:rPr>
+          <w:b/>
+          <w:bCs/>
+        </w:rPr>
+        <w:t>tente</w:t>
+      </w:r>
+      <w:r>
+        <w:t xml:space="preserve"> non viene trovato</w:t>
+      </w:r>
+      <w:r>
+        <w:t xml:space="preserve">. </w:t>
+      </w:r>
+    </w:p>
+    <w:p>
+      <w:pPr>
+        <w:pStyle w:val="ListParagraph"/>
+        <w:numPr>
+          <w:ilvl w:val="1"/>
+          <w:numId w:val="57"/>
+        </w:numPr>
+      </w:pPr>
+      <w:r>
+        <w:rPr>
+          <w:b/>
+          <w:bCs/>
+        </w:rPr>
         <w:t>TipoErrore.GENERICO</w:t>
       </w:r>
       <w:r>
         <w:t>: per un errore del server.</w:t>
       </w:r>
+      <w:r>
+        <w:t xml:space="preserve"> </w:t>
+      </w:r>
     </w:p>
     <w:p>
       <w:pPr>
         <w:pStyle w:val="Heading4"/>
       </w:pPr>
       <w:r>
-        <w:t>Visualizza Profilo</w:t>
+        <w:t>Visualizza Immagine Profilo</w:t>
       </w:r>
     </w:p>
     <w:p>
@@ -1539,7 +2042,21 @@
           <w:b/>
           <w:bCs/>
         </w:rPr>
-        <w:t>TipoRichiesta.VISUALIZZA_PROFILO</w:t>
+        <w:t>TipoRichiesta.VISUALIZZA_</w:t>
+      </w:r>
+      <w:r>
+        <w:rPr>
+          <w:b/>
+          <w:bCs/>
+        </w:rPr>
+        <w:t>IMMAGINE_</w:t>
+      </w:r>
+      <w:r>
+        <w:rPr>
+          <w:b/>
+          <w:bCs/>
+        </w:rPr>
+        <w:t>PROFILO</w:t>
       </w:r>
       <w:r>
         <w:t xml:space="preserve"> e </w:t>
@@ -1560,14 +2077,11 @@
         <w:pStyle w:val="ListParagraph"/>
         <w:numPr>
           <w:ilvl w:val="0"/>
-          <w:numId w:val="32"/>
-        </w:numPr>
-      </w:pPr>
-      <w:r>
-        <w:t>id</w:t>
-      </w:r>
-      <w:r>
-        <w:t>Utente : Integer</w:t>
+          <w:numId w:val="81"/>
+        </w:numPr>
+      </w:pPr>
+      <w:r>
+        <w:t>idUtente : Integer</w:t>
       </w:r>
     </w:p>
     <w:p>
@@ -1601,16 +2115,7 @@
         <w:t>TipoRisposta.OK</w:t>
       </w:r>
       <w:r>
-        <w:t xml:space="preserve">: </w:t>
-      </w:r>
-      <w:r>
-        <w:t>l’id fo</w:t>
-      </w:r>
-      <w:r>
-        <w:t>r</w:t>
-      </w:r>
-      <w:r>
-        <w:t xml:space="preserve">nito è coretto. In questo caso il </w:t>
+        <w:t xml:space="preserve">: l’id fornito è coretto. In questo caso il </w:t>
       </w:r>
       <w:r>
         <w:rPr>
@@ -1623,7 +2128,7 @@
         <w:t xml:space="preserve"> conterrà</w:t>
       </w:r>
       <w:r>
-        <w:t xml:space="preserve">: </w:t>
+        <w:t>:</w:t>
       </w:r>
     </w:p>
     <w:p>
@@ -1635,20 +2140,7 @@
         </w:numPr>
       </w:pPr>
       <w:r>
-        <w:t xml:space="preserve">Se </w:t>
-      </w:r>
-      <w:r>
-        <w:rPr>
-          <w:b/>
-          <w:bCs/>
-        </w:rPr>
-        <w:t>idUtente</w:t>
-      </w:r>
-      <w:r>
-        <w:t xml:space="preserve"> è null i dati del suo profilo</w:t>
-      </w:r>
-      <w:r>
-        <w:t xml:space="preserve">: </w:t>
+        <w:t>immagineProfilo : byte[]</w:t>
       </w:r>
     </w:p>
     <w:p>
@@ -1656,118 +2148,28 @@
         <w:pStyle w:val="ListParagraph"/>
         <w:numPr>
           <w:ilvl w:val="0"/>
-          <w:numId w:val="25"/>
-        </w:numPr>
-      </w:pPr>
-      <w:r>
-        <w:t xml:space="preserve">nome : String </w:t>
-      </w:r>
-    </w:p>
-    <w:p>
-      <w:pPr>
-        <w:pStyle w:val="ListParagraph"/>
-        <w:numPr>
-          <w:ilvl w:val="0"/>
-          <w:numId w:val="25"/>
-        </w:numPr>
-      </w:pPr>
-      <w:r>
-        <w:t xml:space="preserve">cognome : String </w:t>
-      </w:r>
-    </w:p>
-    <w:p>
-      <w:pPr>
-        <w:pStyle w:val="ListParagraph"/>
-        <w:numPr>
-          <w:ilvl w:val="0"/>
-          <w:numId w:val="25"/>
-        </w:numPr>
-      </w:pPr>
-      <w:r>
-        <w:t xml:space="preserve">dataNascita : </w:t>
-      </w:r>
-      <w:r>
-        <w:t>Local</w:t>
-      </w:r>
-      <w:r>
-        <w:t xml:space="preserve">Date </w:t>
-      </w:r>
-    </w:p>
-    <w:p>
-      <w:pPr>
-        <w:pStyle w:val="ListParagraph"/>
-        <w:numPr>
-          <w:ilvl w:val="0"/>
-          <w:numId w:val="25"/>
-        </w:numPr>
-      </w:pPr>
-      <w:r>
-        <w:t xml:space="preserve">cittaResidenza : String </w:t>
-      </w:r>
-    </w:p>
-    <w:p>
-      <w:pPr>
-        <w:pStyle w:val="ListParagraph"/>
-        <w:numPr>
-          <w:ilvl w:val="0"/>
-          <w:numId w:val="25"/>
-        </w:numPr>
-      </w:pPr>
-      <w:r>
-        <w:t xml:space="preserve">cap : Integer </w:t>
-      </w:r>
-    </w:p>
-    <w:p>
-      <w:pPr>
-        <w:pStyle w:val="ListParagraph"/>
-        <w:numPr>
-          <w:ilvl w:val="0"/>
-          <w:numId w:val="25"/>
-        </w:numPr>
-      </w:pPr>
-      <w:r>
-        <w:t xml:space="preserve">indirizzo : String </w:t>
-      </w:r>
-    </w:p>
-    <w:p>
-      <w:pPr>
-        <w:pStyle w:val="ListParagraph"/>
-        <w:numPr>
-          <w:ilvl w:val="0"/>
-          <w:numId w:val="25"/>
-        </w:numPr>
-      </w:pPr>
-      <w:r>
-        <w:t xml:space="preserve">email : String </w:t>
-      </w:r>
-    </w:p>
-    <w:p>
-      <w:pPr>
-        <w:pStyle w:val="ListParagraph"/>
-        <w:numPr>
-          <w:ilvl w:val="0"/>
-          <w:numId w:val="25"/>
-        </w:numPr>
-      </w:pPr>
-      <w:r>
-        <w:t>iban : String</w:t>
-      </w:r>
-    </w:p>
-    <w:p>
-      <w:pPr>
-        <w:pStyle w:val="ListParagraph"/>
-        <w:numPr>
-          <w:ilvl w:val="0"/>
-          <w:numId w:val="25"/>
-        </w:numPr>
-      </w:pPr>
-      <w:r>
-        <w:t>immagineProfilo : byte[]</w:t>
-      </w:r>
-    </w:p>
-    <w:p>
-      <w:r>
-        <w:br w:type="page"/>
+          <w:numId w:val="57"/>
+        </w:numPr>
+      </w:pPr>
+      <w:r>
+        <w:rPr>
+          <w:b/>
+          <w:bCs/>
+        </w:rPr>
+        <w:t>TipoRisposta.ERRORE</w:t>
+      </w:r>
+      <w:r>
+        <w:t xml:space="preserve">: se la registrazione viene rifiutata e il </w:t>
+      </w:r>
+      <w:r>
+        <w:rPr>
+          <w:b/>
+          <w:bCs/>
+        </w:rPr>
+        <w:t>payload</w:t>
+      </w:r>
+      <w:r>
+        <w:t xml:space="preserve"> contiene nell’indice 0:</w:t>
       </w:r>
     </w:p>
     <w:p>
@@ -1777,131 +2179,53 @@
           <w:ilvl w:val="1"/>
           <w:numId w:val="57"/>
         </w:numPr>
-        <w:rPr>
-          <w:b/>
-          <w:bCs/>
-        </w:rPr>
-      </w:pPr>
-      <w:r>
-        <w:lastRenderedPageBreak/>
-        <w:t>altrimenti il profilo dell’</w:t>
-      </w:r>
-      <w:r>
-        <w:rPr>
-          <w:b/>
-          <w:bCs/>
-        </w:rPr>
-        <w:t xml:space="preserve">idUtente </w:t>
-      </w:r>
-      <w:r>
-        <w:t>di un altro</w:t>
-      </w:r>
-      <w:r>
-        <w:t xml:space="preserve"> utente</w:t>
-      </w:r>
-      <w:r>
-        <w:t xml:space="preserve">: </w:t>
-      </w:r>
-    </w:p>
-    <w:p>
-      <w:pPr>
-        <w:pStyle w:val="ListParagraph"/>
-        <w:numPr>
-          <w:ilvl w:val="0"/>
-          <w:numId w:val="67"/>
-        </w:numPr>
-      </w:pPr>
-      <w:r>
-        <w:t>n</w:t>
-      </w:r>
-      <w:r>
-        <w:t xml:space="preserve">ome </w:t>
-      </w:r>
-      <w:r>
-        <w:t>: String</w:t>
-      </w:r>
-    </w:p>
-    <w:p>
-      <w:pPr>
-        <w:pStyle w:val="ListParagraph"/>
-        <w:numPr>
-          <w:ilvl w:val="0"/>
-          <w:numId w:val="67"/>
-        </w:numPr>
-      </w:pPr>
-      <w:r>
-        <w:t>c</w:t>
-      </w:r>
-      <w:r>
-        <w:t xml:space="preserve">ognome </w:t>
-      </w:r>
-      <w:r>
-        <w:t>: String</w:t>
-      </w:r>
-    </w:p>
-    <w:p>
-      <w:pPr>
-        <w:pStyle w:val="ListParagraph"/>
-        <w:numPr>
-          <w:ilvl w:val="0"/>
-          <w:numId w:val="67"/>
-        </w:numPr>
-      </w:pPr>
-      <w:r>
-        <w:t>e</w:t>
-      </w:r>
-      <w:r>
-        <w:t xml:space="preserve">mail </w:t>
-      </w:r>
-      <w:r>
-        <w:t>: String</w:t>
-      </w:r>
-    </w:p>
-    <w:p>
-      <w:pPr>
-        <w:pStyle w:val="ListParagraph"/>
-        <w:numPr>
-          <w:ilvl w:val="0"/>
-          <w:numId w:val="67"/>
-        </w:numPr>
-      </w:pPr>
-      <w:r>
-        <w:t>immagineProfilo : byte[]</w:t>
-      </w:r>
-    </w:p>
-    <w:p>
-      <w:pPr>
-        <w:pStyle w:val="ListParagraph"/>
-        <w:numPr>
-          <w:ilvl w:val="0"/>
-          <w:numId w:val="57"/>
-        </w:numPr>
-      </w:pPr>
-      <w:r>
-        <w:rPr>
-          <w:b/>
-          <w:bCs/>
-        </w:rPr>
-        <w:t>TipoRisposta.ERRORE</w:t>
-      </w:r>
-      <w:r>
-        <w:t>:</w:t>
-      </w:r>
-      <w:r>
-        <w:t xml:space="preserve"> se</w:t>
-      </w:r>
-      <w:r>
-        <w:t xml:space="preserve"> la registrazione viene rifiutata e il </w:t>
-      </w:r>
-      <w:r>
-        <w:rPr>
-          <w:b/>
-          <w:bCs/>
-        </w:rPr>
-        <w:t>payload</w:t>
-      </w:r>
-      <w:r>
-        <w:t xml:space="preserve"> contiene nell’indice 0:</w:t>
+      </w:pPr>
+      <w:r>
+        <w:rPr>
+          <w:b/>
+          <w:bCs/>
+        </w:rPr>
+        <w:t>TipoErrore.OPERAZIONE_INVALIDA</w:t>
+      </w:r>
+      <w:r>
+        <w:t>: se l’</w:t>
+      </w:r>
+      <w:r>
+        <w:rPr>
+          <w:b/>
+          <w:bCs/>
+        </w:rPr>
+        <w:t>i</w:t>
+      </w:r>
+      <w:r>
+        <w:rPr>
+          <w:b/>
+          <w:bCs/>
+        </w:rPr>
+        <w:t>d</w:t>
+      </w:r>
+      <w:r>
+        <w:rPr>
+          <w:b/>
+          <w:bCs/>
+        </w:rPr>
+        <w:t>U</w:t>
+      </w:r>
+      <w:r>
+        <w:rPr>
+          <w:b/>
+          <w:bCs/>
+        </w:rPr>
+        <w:t>tente</w:t>
+      </w:r>
+      <w:r>
+        <w:t xml:space="preserve"> </w:t>
+      </w:r>
+      <w:r>
+        <w:t>è invalido</w:t>
+      </w:r>
+      <w:r>
+        <w:t xml:space="preserve">. </w:t>
       </w:r>
     </w:p>
     <w:p>
@@ -1917,480 +2241,10 @@
           <w:b/>
           <w:bCs/>
         </w:rPr>
-        <w:t>TipoErrore</w:t>
-      </w:r>
-      <w:r>
-        <w:rPr>
-          <w:b/>
-          <w:bCs/>
-        </w:rPr>
-        <w:t>.CAMPI_INVALIDI</w:t>
-      </w:r>
-      <w:r>
-        <w:t>: se l’</w:t>
-      </w:r>
-      <w:r>
-        <w:rPr>
-          <w:b/>
-          <w:bCs/>
-        </w:rPr>
-        <w:t>id_Utente</w:t>
-      </w:r>
-      <w:r>
-        <w:t xml:space="preserve"> fornito è malformato.</w:t>
-      </w:r>
-    </w:p>
-    <w:p>
-      <w:pPr>
-        <w:pStyle w:val="ListParagraph"/>
-        <w:numPr>
-          <w:ilvl w:val="1"/>
-          <w:numId w:val="57"/>
-        </w:numPr>
-      </w:pPr>
-      <w:r>
-        <w:rPr>
-          <w:b/>
-          <w:bCs/>
-        </w:rPr>
-        <w:t>TipoErrore.OPERAZIONE_INVALIDA</w:t>
-      </w:r>
-      <w:r>
-        <w:t xml:space="preserve">: se </w:t>
-      </w:r>
-      <w:r>
-        <w:t>l’</w:t>
-      </w:r>
-      <w:r>
-        <w:rPr>
-          <w:b/>
-          <w:bCs/>
-        </w:rPr>
-        <w:t>I</w:t>
-      </w:r>
-      <w:r>
-        <w:rPr>
-          <w:b/>
-          <w:bCs/>
-        </w:rPr>
-        <w:t>d</w:t>
-      </w:r>
-      <w:r>
-        <w:rPr>
-          <w:b/>
-          <w:bCs/>
-        </w:rPr>
-        <w:t>_U</w:t>
-      </w:r>
-      <w:r>
-        <w:rPr>
-          <w:b/>
-          <w:bCs/>
-        </w:rPr>
-        <w:t>tente</w:t>
-      </w:r>
-      <w:r>
-        <w:t xml:space="preserve"> non viene trovato</w:t>
-      </w:r>
-      <w:r>
-        <w:t xml:space="preserve">. </w:t>
-      </w:r>
-    </w:p>
-    <w:p>
-      <w:pPr>
-        <w:pStyle w:val="ListParagraph"/>
-        <w:numPr>
-          <w:ilvl w:val="1"/>
-          <w:numId w:val="57"/>
-        </w:numPr>
-      </w:pPr>
-      <w:r>
-        <w:rPr>
-          <w:b/>
-          <w:bCs/>
-        </w:rPr>
         <w:t>TipoErrore.GENERICO</w:t>
       </w:r>
       <w:r>
-        <w:t>: per un errore del server.</w:t>
-      </w:r>
-      <w:r>
-        <w:t xml:space="preserve"> </w:t>
-      </w:r>
-    </w:p>
-    <w:p>
-      <w:pPr>
-        <w:pStyle w:val="Heading4"/>
-      </w:pPr>
-      <w:r>
-        <w:t>Modifica Profilo</w:t>
-      </w:r>
-    </w:p>
-    <w:p>
-      <w:r>
-        <w:t xml:space="preserve">Il client manda al server un oggetto Richiesta con </w:t>
-      </w:r>
-      <w:r>
-        <w:rPr>
-          <w:b/>
-          <w:bCs/>
-        </w:rPr>
-        <w:t>tipoRichiesta</w:t>
-      </w:r>
-      <w:r>
-        <w:t xml:space="preserve"> = </w:t>
-      </w:r>
-      <w:r>
-        <w:rPr>
-          <w:b/>
-          <w:bCs/>
-        </w:rPr>
-        <w:t>TipoRichiesta.</w:t>
-      </w:r>
-      <w:r>
-        <w:rPr>
-          <w:b/>
-          <w:bCs/>
-        </w:rPr>
-        <w:t>MODIFICA</w:t>
-      </w:r>
-      <w:r>
-        <w:rPr>
-          <w:b/>
-          <w:bCs/>
-        </w:rPr>
-        <w:t>_PROFILO</w:t>
-      </w:r>
-      <w:r>
-        <w:t xml:space="preserve"> e </w:t>
-      </w:r>
-      <w:r>
-        <w:rPr>
-          <w:b/>
-          <w:bCs/>
-        </w:rPr>
-        <w:t>payload</w:t>
-      </w:r>
-      <w:r>
-        <w:t xml:space="preserve"> così costruito:</w:t>
-      </w:r>
-    </w:p>
-    <w:p>
-      <w:pPr>
-        <w:pStyle w:val="ListParagraph"/>
-        <w:numPr>
-          <w:ilvl w:val="0"/>
-          <w:numId w:val="31"/>
-        </w:numPr>
-      </w:pPr>
-      <w:r>
-        <w:t>n</w:t>
-      </w:r>
-      <w:r>
-        <w:t xml:space="preserve">ome : String </w:t>
-      </w:r>
-    </w:p>
-    <w:p>
-      <w:pPr>
-        <w:pStyle w:val="ListParagraph"/>
-        <w:numPr>
-          <w:ilvl w:val="0"/>
-          <w:numId w:val="31"/>
-        </w:numPr>
-      </w:pPr>
-      <w:r>
-        <w:t>c</w:t>
-      </w:r>
-      <w:r>
-        <w:t xml:space="preserve">ognome : String </w:t>
-      </w:r>
-    </w:p>
-    <w:p>
-      <w:pPr>
-        <w:pStyle w:val="ListParagraph"/>
-        <w:numPr>
-          <w:ilvl w:val="0"/>
-          <w:numId w:val="31"/>
-        </w:numPr>
-      </w:pPr>
-      <w:r>
-        <w:t>d</w:t>
-      </w:r>
-      <w:r>
-        <w:t>ata</w:t>
-      </w:r>
-      <w:r>
-        <w:t>N</w:t>
-      </w:r>
-      <w:r>
-        <w:t xml:space="preserve">ascita : </w:t>
-      </w:r>
-      <w:r>
-        <w:t>Local</w:t>
-      </w:r>
-      <w:r>
-        <w:t xml:space="preserve">Date </w:t>
-      </w:r>
-    </w:p>
-    <w:p>
-      <w:pPr>
-        <w:pStyle w:val="ListParagraph"/>
-        <w:numPr>
-          <w:ilvl w:val="0"/>
-          <w:numId w:val="31"/>
-        </w:numPr>
-      </w:pPr>
-      <w:r>
-        <w:t>c</w:t>
-      </w:r>
-      <w:r>
-        <w:t>itt</w:t>
-      </w:r>
-      <w:r>
-        <w:t>a</w:t>
-      </w:r>
-      <w:r>
-        <w:t>R</w:t>
-      </w:r>
-      <w:r>
-        <w:t xml:space="preserve">esidenza : String </w:t>
-      </w:r>
-    </w:p>
-    <w:p>
-      <w:pPr>
-        <w:pStyle w:val="ListParagraph"/>
-        <w:numPr>
-          <w:ilvl w:val="0"/>
-          <w:numId w:val="31"/>
-        </w:numPr>
-      </w:pPr>
-      <w:r>
-        <w:t>c</w:t>
-      </w:r>
-      <w:r>
-        <w:t xml:space="preserve">ap : Integer </w:t>
-      </w:r>
-      <w:r>
-        <w:tab/>
-      </w:r>
-    </w:p>
-    <w:p>
-      <w:pPr>
-        <w:pStyle w:val="ListParagraph"/>
-        <w:numPr>
-          <w:ilvl w:val="0"/>
-          <w:numId w:val="31"/>
-        </w:numPr>
-      </w:pPr>
-      <w:r>
-        <w:t>i</w:t>
-      </w:r>
-      <w:r>
-        <w:t xml:space="preserve">ndirizzo : String </w:t>
-      </w:r>
-    </w:p>
-    <w:p>
-      <w:pPr>
-        <w:pStyle w:val="ListParagraph"/>
-        <w:numPr>
-          <w:ilvl w:val="0"/>
-          <w:numId w:val="31"/>
-        </w:numPr>
-      </w:pPr>
-      <w:r>
-        <w:t>e</w:t>
-      </w:r>
-      <w:r>
-        <w:t xml:space="preserve">mail : String </w:t>
-      </w:r>
-    </w:p>
-    <w:p>
-      <w:pPr>
-        <w:pStyle w:val="ListParagraph"/>
-        <w:numPr>
-          <w:ilvl w:val="0"/>
-          <w:numId w:val="31"/>
-        </w:numPr>
-      </w:pPr>
-      <w:r>
-        <w:t>s</w:t>
-      </w:r>
-      <w:r>
-        <w:t>aldo : Float</w:t>
-      </w:r>
-    </w:p>
-    <w:p>
-      <w:pPr>
-        <w:pStyle w:val="ListParagraph"/>
-        <w:numPr>
-          <w:ilvl w:val="0"/>
-          <w:numId w:val="31"/>
-        </w:numPr>
-      </w:pPr>
-      <w:r>
-        <w:t>i</w:t>
-      </w:r>
-      <w:r>
-        <w:t>ban : String</w:t>
-      </w:r>
-    </w:p>
-    <w:p>
-      <w:r>
-        <w:t>Gli oggetti con v</w:t>
-      </w:r>
-      <w:r>
-        <w:t>a</w:t>
-      </w:r>
-      <w:r>
-        <w:t xml:space="preserve">lore null, sono da </w:t>
-      </w:r>
-      <w:r>
-        <w:t>considerarsi</w:t>
-      </w:r>
-      <w:r>
-        <w:t xml:space="preserve"> da non modificare. </w:t>
-      </w:r>
-    </w:p>
-    <w:p>
-      <w:r>
-        <w:t xml:space="preserve">Se il server risponde con </w:t>
-      </w:r>
-      <w:r>
-        <w:rPr>
-          <w:b/>
-          <w:bCs/>
-        </w:rPr>
-        <w:t>tipoRisposta</w:t>
-      </w:r>
-      <w:r>
-        <w:t>:</w:t>
-      </w:r>
-    </w:p>
-    <w:p>
-      <w:pPr>
-        <w:pStyle w:val="ListParagraph"/>
-        <w:numPr>
-          <w:ilvl w:val="0"/>
-          <w:numId w:val="57"/>
-        </w:numPr>
-      </w:pPr>
-      <w:r>
-        <w:rPr>
-          <w:b/>
-          <w:bCs/>
-        </w:rPr>
-        <w:t>TipoRisposta.OK</w:t>
-      </w:r>
-      <w:r>
-        <w:t xml:space="preserve">: </w:t>
-      </w:r>
-      <w:r>
-        <w:t>la modifica è andata a buon fine</w:t>
-      </w:r>
-      <w:r>
-        <w:t xml:space="preserve">. In questo caso il </w:t>
-      </w:r>
-      <w:r>
-        <w:rPr>
-          <w:b/>
-          <w:bCs/>
-        </w:rPr>
-        <w:t>payload</w:t>
-      </w:r>
-      <w:r>
-        <w:t xml:space="preserve"> </w:t>
-      </w:r>
-      <w:r>
-        <w:t xml:space="preserve">sarà vuoto. </w:t>
-      </w:r>
-    </w:p>
-    <w:p>
-      <w:pPr>
-        <w:pStyle w:val="ListParagraph"/>
-        <w:numPr>
-          <w:ilvl w:val="0"/>
-          <w:numId w:val="57"/>
-        </w:numPr>
-      </w:pPr>
-      <w:r>
-        <w:rPr>
-          <w:b/>
-          <w:bCs/>
-        </w:rPr>
-        <w:t>TipoRisposta.ERRORE</w:t>
-      </w:r>
-      <w:r>
-        <w:t>: la</w:t>
-      </w:r>
-      <w:r>
-        <w:t xml:space="preserve"> modifica</w:t>
-      </w:r>
-      <w:r>
-        <w:t xml:space="preserve"> viene rifiutata e il </w:t>
-      </w:r>
-      <w:r>
-        <w:rPr>
-          <w:b/>
-          <w:bCs/>
-        </w:rPr>
-        <w:t>payload</w:t>
-      </w:r>
-      <w:r>
-        <w:t xml:space="preserve"> contiene nell’indice 0:</w:t>
-      </w:r>
-    </w:p>
-    <w:p>
-      <w:pPr>
-        <w:pStyle w:val="ListParagraph"/>
-        <w:numPr>
-          <w:ilvl w:val="1"/>
-          <w:numId w:val="57"/>
-        </w:numPr>
-      </w:pPr>
-      <w:r>
-        <w:rPr>
-          <w:b/>
-          <w:bCs/>
-        </w:rPr>
-        <w:t>TipoErrore.</w:t>
-      </w:r>
-      <w:r>
-        <w:rPr>
-          <w:b/>
-          <w:bCs/>
-        </w:rPr>
-        <w:t>CAMPI_INVALIDI</w:t>
-      </w:r>
-      <w:r>
-        <w:t>:</w:t>
-      </w:r>
-      <w:r>
-        <w:t xml:space="preserve"> se uno o più campi sono malformati</w:t>
-      </w:r>
-      <w:r>
-        <w:t xml:space="preserve">. </w:t>
-      </w:r>
-    </w:p>
-    <w:p>
-      <w:pPr>
-        <w:pStyle w:val="ListParagraph"/>
-        <w:numPr>
-          <w:ilvl w:val="1"/>
-          <w:numId w:val="57"/>
-        </w:numPr>
-      </w:pPr>
-      <w:r>
-        <w:rPr>
-          <w:b/>
-          <w:bCs/>
-        </w:rPr>
-        <w:t>TipoErrore.GENERICO</w:t>
-      </w:r>
-      <w:r>
-        <w:t>: per un errore del server.</w:t>
-      </w:r>
-      <w:r>
-        <w:t xml:space="preserve"> </w:t>
+        <w:t xml:space="preserve">: per un errore del server. </w:t>
       </w:r>
     </w:p>
     <w:p>
@@ -2412,6 +2266,394 @@
       </w:pPr>
       <w:r>
         <w:lastRenderedPageBreak/>
+        <w:t>Modifica Profilo</w:t>
+      </w:r>
+    </w:p>
+    <w:p>
+      <w:r>
+        <w:t xml:space="preserve">Il client manda al server un oggetto Richiesta con </w:t>
+      </w:r>
+      <w:r>
+        <w:rPr>
+          <w:b/>
+          <w:bCs/>
+        </w:rPr>
+        <w:t>tipoRichiesta</w:t>
+      </w:r>
+      <w:r>
+        <w:t xml:space="preserve"> = </w:t>
+      </w:r>
+      <w:r>
+        <w:rPr>
+          <w:b/>
+          <w:bCs/>
+        </w:rPr>
+        <w:t>TipoRichiesta.</w:t>
+      </w:r>
+      <w:r>
+        <w:rPr>
+          <w:b/>
+          <w:bCs/>
+        </w:rPr>
+        <w:t>MODIFICA</w:t>
+      </w:r>
+      <w:r>
+        <w:rPr>
+          <w:b/>
+          <w:bCs/>
+        </w:rPr>
+        <w:t>_PROFILO</w:t>
+      </w:r>
+      <w:r>
+        <w:t xml:space="preserve"> e </w:t>
+      </w:r>
+      <w:r>
+        <w:rPr>
+          <w:b/>
+          <w:bCs/>
+        </w:rPr>
+        <w:t>payload</w:t>
+      </w:r>
+      <w:r>
+        <w:t xml:space="preserve"> così costruito:</w:t>
+      </w:r>
+    </w:p>
+    <w:p>
+      <w:pPr>
+        <w:pStyle w:val="ListParagraph"/>
+        <w:numPr>
+          <w:ilvl w:val="0"/>
+          <w:numId w:val="31"/>
+        </w:numPr>
+      </w:pPr>
+      <w:r>
+        <w:t>n</w:t>
+      </w:r>
+      <w:r>
+        <w:t xml:space="preserve">ome : String </w:t>
+      </w:r>
+    </w:p>
+    <w:p>
+      <w:pPr>
+        <w:pStyle w:val="ListParagraph"/>
+        <w:numPr>
+          <w:ilvl w:val="0"/>
+          <w:numId w:val="31"/>
+        </w:numPr>
+      </w:pPr>
+      <w:r>
+        <w:t>c</w:t>
+      </w:r>
+      <w:r>
+        <w:t xml:space="preserve">ognome : String </w:t>
+      </w:r>
+    </w:p>
+    <w:p>
+      <w:pPr>
+        <w:pStyle w:val="ListParagraph"/>
+        <w:numPr>
+          <w:ilvl w:val="0"/>
+          <w:numId w:val="31"/>
+        </w:numPr>
+      </w:pPr>
+      <w:r>
+        <w:t>d</w:t>
+      </w:r>
+      <w:r>
+        <w:t>ata</w:t>
+      </w:r>
+      <w:r>
+        <w:t>N</w:t>
+      </w:r>
+      <w:r>
+        <w:t xml:space="preserve">ascita : </w:t>
+      </w:r>
+      <w:r>
+        <w:t>Local</w:t>
+      </w:r>
+      <w:r>
+        <w:t xml:space="preserve">Date </w:t>
+      </w:r>
+    </w:p>
+    <w:p>
+      <w:pPr>
+        <w:pStyle w:val="ListParagraph"/>
+        <w:numPr>
+          <w:ilvl w:val="0"/>
+          <w:numId w:val="31"/>
+        </w:numPr>
+      </w:pPr>
+      <w:r>
+        <w:t>c</w:t>
+      </w:r>
+      <w:r>
+        <w:t>itt</w:t>
+      </w:r>
+      <w:r>
+        <w:t>a</w:t>
+      </w:r>
+      <w:r>
+        <w:t>R</w:t>
+      </w:r>
+      <w:r>
+        <w:t xml:space="preserve">esidenza : String </w:t>
+      </w:r>
+    </w:p>
+    <w:p>
+      <w:pPr>
+        <w:pStyle w:val="ListParagraph"/>
+        <w:numPr>
+          <w:ilvl w:val="0"/>
+          <w:numId w:val="31"/>
+        </w:numPr>
+      </w:pPr>
+      <w:r>
+        <w:t>c</w:t>
+      </w:r>
+      <w:r>
+        <w:t xml:space="preserve">ap : Integer </w:t>
+      </w:r>
+      <w:r>
+        <w:tab/>
+      </w:r>
+    </w:p>
+    <w:p>
+      <w:pPr>
+        <w:pStyle w:val="ListParagraph"/>
+        <w:numPr>
+          <w:ilvl w:val="0"/>
+          <w:numId w:val="31"/>
+        </w:numPr>
+      </w:pPr>
+      <w:r>
+        <w:t>i</w:t>
+      </w:r>
+      <w:r>
+        <w:t xml:space="preserve">ndirizzo : String </w:t>
+      </w:r>
+    </w:p>
+    <w:p>
+      <w:pPr>
+        <w:pStyle w:val="ListParagraph"/>
+        <w:numPr>
+          <w:ilvl w:val="0"/>
+          <w:numId w:val="31"/>
+        </w:numPr>
+      </w:pPr>
+      <w:r>
+        <w:t>e</w:t>
+      </w:r>
+      <w:r>
+        <w:t xml:space="preserve">mail : String </w:t>
+      </w:r>
+    </w:p>
+    <w:p>
+      <w:pPr>
+        <w:pStyle w:val="ListParagraph"/>
+        <w:numPr>
+          <w:ilvl w:val="0"/>
+          <w:numId w:val="31"/>
+        </w:numPr>
+      </w:pPr>
+      <w:r>
+        <w:t>s</w:t>
+      </w:r>
+      <w:r>
+        <w:t>aldo : Float</w:t>
+      </w:r>
+    </w:p>
+    <w:p>
+      <w:pPr>
+        <w:pStyle w:val="ListParagraph"/>
+        <w:numPr>
+          <w:ilvl w:val="0"/>
+          <w:numId w:val="31"/>
+        </w:numPr>
+      </w:pPr>
+      <w:r>
+        <w:t>i</w:t>
+      </w:r>
+      <w:r>
+        <w:t>ban : String</w:t>
+      </w:r>
+    </w:p>
+    <w:p>
+      <w:pPr>
+        <w:pStyle w:val="ListParagraph"/>
+        <w:numPr>
+          <w:ilvl w:val="0"/>
+          <w:numId w:val="31"/>
+        </w:numPr>
+      </w:pPr>
+      <w:r>
+        <w:t>immagineProfilo : byte[]</w:t>
+      </w:r>
+    </w:p>
+    <w:p>
+      <w:r>
+        <w:t>Gli oggetti con v</w:t>
+      </w:r>
+      <w:r>
+        <w:t>a</w:t>
+      </w:r>
+      <w:r>
+        <w:t xml:space="preserve">lore null, sono da </w:t>
+      </w:r>
+      <w:r>
+        <w:t>considerarsi</w:t>
+      </w:r>
+      <w:r>
+        <w:t xml:space="preserve"> da non modificare. </w:t>
+      </w:r>
+    </w:p>
+    <w:p>
+      <w:r>
+        <w:t xml:space="preserve">Se il server risponde con </w:t>
+      </w:r>
+      <w:r>
+        <w:rPr>
+          <w:b/>
+          <w:bCs/>
+        </w:rPr>
+        <w:t>tipoRisposta</w:t>
+      </w:r>
+      <w:r>
+        <w:t>:</w:t>
+      </w:r>
+    </w:p>
+    <w:p>
+      <w:pPr>
+        <w:pStyle w:val="ListParagraph"/>
+        <w:numPr>
+          <w:ilvl w:val="0"/>
+          <w:numId w:val="57"/>
+        </w:numPr>
+      </w:pPr>
+      <w:r>
+        <w:rPr>
+          <w:b/>
+          <w:bCs/>
+        </w:rPr>
+        <w:t>TipoRisposta.OK</w:t>
+      </w:r>
+      <w:r>
+        <w:t xml:space="preserve">: </w:t>
+      </w:r>
+      <w:r>
+        <w:t>la modifica è andata a buon fine</w:t>
+      </w:r>
+      <w:r>
+        <w:t xml:space="preserve">. In questo caso il </w:t>
+      </w:r>
+      <w:r>
+        <w:rPr>
+          <w:b/>
+          <w:bCs/>
+        </w:rPr>
+        <w:t>payload</w:t>
+      </w:r>
+      <w:r>
+        <w:t xml:space="preserve"> </w:t>
+      </w:r>
+      <w:r>
+        <w:t xml:space="preserve">sarà vuoto. </w:t>
+      </w:r>
+    </w:p>
+    <w:p>
+      <w:pPr>
+        <w:pStyle w:val="ListParagraph"/>
+        <w:numPr>
+          <w:ilvl w:val="0"/>
+          <w:numId w:val="57"/>
+        </w:numPr>
+      </w:pPr>
+      <w:r>
+        <w:rPr>
+          <w:b/>
+          <w:bCs/>
+        </w:rPr>
+        <w:t>TipoRisposta.ERRORE</w:t>
+      </w:r>
+      <w:r>
+        <w:t>: la</w:t>
+      </w:r>
+      <w:r>
+        <w:t xml:space="preserve"> modifica</w:t>
+      </w:r>
+      <w:r>
+        <w:t xml:space="preserve"> viene rifiutata e il </w:t>
+      </w:r>
+      <w:r>
+        <w:rPr>
+          <w:b/>
+          <w:bCs/>
+        </w:rPr>
+        <w:t>payload</w:t>
+      </w:r>
+      <w:r>
+        <w:t xml:space="preserve"> contiene nell’indice 0:</w:t>
+      </w:r>
+    </w:p>
+    <w:p>
+      <w:pPr>
+        <w:pStyle w:val="ListParagraph"/>
+        <w:numPr>
+          <w:ilvl w:val="1"/>
+          <w:numId w:val="57"/>
+        </w:numPr>
+      </w:pPr>
+      <w:r>
+        <w:rPr>
+          <w:b/>
+          <w:bCs/>
+        </w:rPr>
+        <w:t>TipoErrore.</w:t>
+      </w:r>
+      <w:r>
+        <w:rPr>
+          <w:b/>
+          <w:bCs/>
+        </w:rPr>
+        <w:t>CAMPI_INVALIDI</w:t>
+      </w:r>
+      <w:r>
+        <w:t>:</w:t>
+      </w:r>
+      <w:r>
+        <w:t xml:space="preserve"> se uno o più campi sono malformati</w:t>
+      </w:r>
+      <w:r>
+        <w:t xml:space="preserve">. </w:t>
+      </w:r>
+    </w:p>
+    <w:p>
+      <w:pPr>
+        <w:pStyle w:val="ListParagraph"/>
+        <w:numPr>
+          <w:ilvl w:val="1"/>
+          <w:numId w:val="57"/>
+        </w:numPr>
+      </w:pPr>
+      <w:r>
+        <w:rPr>
+          <w:b/>
+          <w:bCs/>
+        </w:rPr>
+        <w:t>TipoErrore.GENERICO</w:t>
+      </w:r>
+      <w:r>
+        <w:t>: per un errore del server.</w:t>
+      </w:r>
+      <w:r>
+        <w:br w:type="page"/>
+      </w:r>
+    </w:p>
+    <w:p>
+      <w:pPr>
+        <w:pStyle w:val="Heading4"/>
+      </w:pPr>
+      <w:r>
+        <w:lastRenderedPageBreak/>
         <w:t>Visualizza</w:t>
       </w:r>
       <w:r>
@@ -4226,6 +4468,25 @@
           <w:b/>
           <w:bCs/>
         </w:rPr>
+        <w:t>TipoErrore.CAMPI_INVALIDI</w:t>
+      </w:r>
+      <w:r>
+        <w:t>: se uno o più campi sono malformati.</w:t>
+      </w:r>
+    </w:p>
+    <w:p>
+      <w:pPr>
+        <w:pStyle w:val="ListParagraph"/>
+        <w:numPr>
+          <w:ilvl w:val="1"/>
+          <w:numId w:val="57"/>
+        </w:numPr>
+      </w:pPr>
+      <w:r>
+        <w:rPr>
+          <w:b/>
+          <w:bCs/>
+        </w:rPr>
         <w:t>TipoErrore.GENERICO</w:t>
       </w:r>
       <w:r>
@@ -4856,8 +5117,8 @@
       <w:pPr>
         <w:pStyle w:val="ListParagraph"/>
         <w:numPr>
-          <w:ilvl w:val="3"/>
-          <w:numId w:val="1"/>
+          <w:ilvl w:val="0"/>
+          <w:numId w:val="82"/>
         </w:numPr>
       </w:pPr>
       <w:r>
@@ -4868,8 +5129,8 @@
       <w:pPr>
         <w:pStyle w:val="ListParagraph"/>
         <w:numPr>
-          <w:ilvl w:val="3"/>
-          <w:numId w:val="1"/>
+          <w:ilvl w:val="0"/>
+          <w:numId w:val="82"/>
         </w:numPr>
       </w:pPr>
       <w:r>
@@ -4880,8 +5141,8 @@
       <w:pPr>
         <w:pStyle w:val="ListParagraph"/>
         <w:numPr>
-          <w:ilvl w:val="3"/>
-          <w:numId w:val="1"/>
+          <w:ilvl w:val="0"/>
+          <w:numId w:val="82"/>
         </w:numPr>
       </w:pPr>
       <w:r>
@@ -4892,12 +5153,24 @@
       <w:pPr>
         <w:pStyle w:val="ListParagraph"/>
         <w:numPr>
-          <w:ilvl w:val="3"/>
-          <w:numId w:val="1"/>
+          <w:ilvl w:val="0"/>
+          <w:numId w:val="82"/>
         </w:numPr>
       </w:pPr>
       <w:r>
         <w:t>IdLotto : Integer</w:t>
+      </w:r>
+    </w:p>
+    <w:p>
+      <w:pPr>
+        <w:pStyle w:val="ListParagraph"/>
+        <w:numPr>
+          <w:ilvl w:val="0"/>
+          <w:numId w:val="82"/>
+        </w:numPr>
+      </w:pPr>
+      <w:r>
+        <w:t>immaginiArticolo: byte[][]</w:t>
       </w:r>
     </w:p>
     <w:p>
@@ -4941,10 +5214,6 @@
           <w:ilvl w:val="1"/>
           <w:numId w:val="57"/>
         </w:numPr>
-        <w:rPr>
-          <w:b/>
-          <w:bCs/>
-        </w:rPr>
       </w:pPr>
       <w:r>
         <w:t xml:space="preserve">Il server manda indietro il </w:t>
@@ -4954,10 +5223,10 @@
           <w:b/>
           <w:bCs/>
         </w:rPr>
-        <w:t xml:space="preserve">payload </w:t>
-      </w:r>
-      <w:r>
-        <w:t>vuoto.</w:t>
+        <w:t>payload</w:t>
+      </w:r>
+      <w:r>
+        <w:t xml:space="preserve"> vuoto.</w:t>
       </w:r>
     </w:p>
     <w:p>
@@ -5002,16 +5271,17 @@
           <w:b/>
           <w:bCs/>
         </w:rPr>
-        <w:t>TipoErrore.ERRORE_CARICAMENTO</w:t>
-      </w:r>
-      <w:r>
-        <w:t xml:space="preserve">: se il server non riesce a creare </w:t>
-      </w:r>
-      <w:r>
-        <w:t>gli articoli</w:t>
-      </w:r>
-      <w:r>
-        <w:t xml:space="preserve">. </w:t>
+        <w:t>TipoErrore.</w:t>
+      </w:r>
+      <w:r>
+        <w:rPr>
+          <w:b/>
+          <w:bCs/>
+        </w:rPr>
+        <w:t>CAMPI_INVALIDI</w:t>
+      </w:r>
+      <w:r>
+        <w:t xml:space="preserve">: se uno o più campi sono malformati. </w:t>
       </w:r>
     </w:p>
     <w:p>
@@ -6761,7 +7031,6 @@
           <w:b/>
           <w:bCs/>
         </w:rPr>
-        <w:lastRenderedPageBreak/>
         <w:t>TipoErrore.</w:t>
       </w:r>
       <w:r>
@@ -6808,6 +7077,7 @@
           <w:b/>
           <w:bCs/>
         </w:rPr>
+        <w:lastRenderedPageBreak/>
         <w:t>TipoErrore.GENERICO</w:t>
       </w:r>
       <w:r>
@@ -8436,6 +8706,179 @@
     </w:lvl>
   </w:abstractNum>
   <w:abstractNum w:abstractNumId="8" w15:restartNumberingAfterBreak="0">
+    <w:nsid w:val="082068F6"/>
+    <w:multiLevelType w:val="hybridMultilevel"/>
+    <w:tmpl w:val="B0ECD400"/>
+    <w:lvl w:ilvl="0" w:tplc="FFFFFFFF">
+      <w:start w:val="1"/>
+      <w:numFmt w:val="decimal"/>
+      <w:lvlText w:val="%1."/>
+      <w:lvlJc w:val="left"/>
+      <w:pPr>
+        <w:ind w:left="1800" w:hanging="360"/>
+      </w:pPr>
+    </w:lvl>
+    <w:lvl w:ilvl="1" w:tplc="FFFFFFFF">
+      <w:start w:val="1"/>
+      <w:numFmt w:val="lowerLetter"/>
+      <w:lvlText w:val="%2."/>
+      <w:lvlJc w:val="left"/>
+      <w:pPr>
+        <w:ind w:left="2520" w:hanging="360"/>
+      </w:pPr>
+    </w:lvl>
+    <w:lvl w:ilvl="2" w:tplc="FFFFFFFF">
+      <w:numFmt w:val="decimal"/>
+      <w:lvlText w:val="%3."/>
+      <w:lvlJc w:val="left"/>
+      <w:pPr>
+        <w:ind w:left="3240" w:hanging="180"/>
+      </w:pPr>
+    </w:lvl>
+    <w:lvl w:ilvl="3" w:tplc="FFFFFFFF">
+      <w:start w:val="1"/>
+      <w:numFmt w:val="decimal"/>
+      <w:lvlText w:val="%4."/>
+      <w:lvlJc w:val="left"/>
+      <w:pPr>
+        <w:ind w:left="3960" w:hanging="360"/>
+      </w:pPr>
+    </w:lvl>
+    <w:lvl w:ilvl="4" w:tplc="FFFFFFFF">
+      <w:start w:val="1"/>
+      <w:numFmt w:val="lowerLetter"/>
+      <w:lvlText w:val="%5."/>
+      <w:lvlJc w:val="left"/>
+      <w:pPr>
+        <w:ind w:left="4680" w:hanging="360"/>
+      </w:pPr>
+    </w:lvl>
+    <w:lvl w:ilvl="5" w:tplc="FFFFFFFF">
+      <w:start w:val="1"/>
+      <w:numFmt w:val="lowerRoman"/>
+      <w:lvlText w:val="%6."/>
+      <w:lvlJc w:val="right"/>
+      <w:pPr>
+        <w:ind w:left="5400" w:hanging="180"/>
+      </w:pPr>
+    </w:lvl>
+    <w:lvl w:ilvl="6" w:tplc="FFFFFFFF">
+      <w:start w:val="1"/>
+      <w:numFmt w:val="decimal"/>
+      <w:lvlText w:val="%7."/>
+      <w:lvlJc w:val="left"/>
+      <w:pPr>
+        <w:ind w:left="6120" w:hanging="360"/>
+      </w:pPr>
+    </w:lvl>
+    <w:lvl w:ilvl="7" w:tplc="FFFFFFFF">
+      <w:start w:val="1"/>
+      <w:numFmt w:val="lowerLetter"/>
+      <w:lvlText w:val="%8."/>
+      <w:lvlJc w:val="left"/>
+      <w:pPr>
+        <w:ind w:left="6840" w:hanging="360"/>
+      </w:pPr>
+    </w:lvl>
+    <w:lvl w:ilvl="8" w:tplc="FFFFFFFF">
+      <w:start w:val="1"/>
+      <w:numFmt w:val="lowerRoman"/>
+      <w:lvlText w:val="%9."/>
+      <w:lvlJc w:val="right"/>
+      <w:pPr>
+        <w:ind w:left="7560" w:hanging="180"/>
+      </w:pPr>
+    </w:lvl>
+  </w:abstractNum>
+  <w:abstractNum w:abstractNumId="9" w15:restartNumberingAfterBreak="0">
+    <w:nsid w:val="0AFB7B1E"/>
+    <w:multiLevelType w:val="hybridMultilevel"/>
+    <w:tmpl w:val="01B0F672"/>
+    <w:lvl w:ilvl="0" w:tplc="D9701958">
+      <w:numFmt w:val="decimal"/>
+      <w:lvlText w:val="%1."/>
+      <w:lvlJc w:val="left"/>
+      <w:pPr>
+        <w:ind w:left="1800" w:hanging="360"/>
+      </w:pPr>
+      <w:rPr>
+        <w:rFonts w:hint="default"/>
+      </w:rPr>
+    </w:lvl>
+    <w:lvl w:ilvl="1" w:tplc="04090019" w:tentative="1">
+      <w:start w:val="1"/>
+      <w:numFmt w:val="lowerLetter"/>
+      <w:lvlText w:val="%2."/>
+      <w:lvlJc w:val="left"/>
+      <w:pPr>
+        <w:ind w:left="2467" w:hanging="360"/>
+      </w:pPr>
+    </w:lvl>
+    <w:lvl w:ilvl="2" w:tplc="0409001B" w:tentative="1">
+      <w:start w:val="1"/>
+      <w:numFmt w:val="lowerRoman"/>
+      <w:lvlText w:val="%3."/>
+      <w:lvlJc w:val="right"/>
+      <w:pPr>
+        <w:ind w:left="3187" w:hanging="180"/>
+      </w:pPr>
+    </w:lvl>
+    <w:lvl w:ilvl="3" w:tplc="0409000F" w:tentative="1">
+      <w:start w:val="1"/>
+      <w:numFmt w:val="decimal"/>
+      <w:lvlText w:val="%4."/>
+      <w:lvlJc w:val="left"/>
+      <w:pPr>
+        <w:ind w:left="3907" w:hanging="360"/>
+      </w:pPr>
+    </w:lvl>
+    <w:lvl w:ilvl="4" w:tplc="04090019" w:tentative="1">
+      <w:start w:val="1"/>
+      <w:numFmt w:val="lowerLetter"/>
+      <w:lvlText w:val="%5."/>
+      <w:lvlJc w:val="left"/>
+      <w:pPr>
+        <w:ind w:left="4627" w:hanging="360"/>
+      </w:pPr>
+    </w:lvl>
+    <w:lvl w:ilvl="5" w:tplc="0409001B" w:tentative="1">
+      <w:start w:val="1"/>
+      <w:numFmt w:val="lowerRoman"/>
+      <w:lvlText w:val="%6."/>
+      <w:lvlJc w:val="right"/>
+      <w:pPr>
+        <w:ind w:left="5347" w:hanging="180"/>
+      </w:pPr>
+    </w:lvl>
+    <w:lvl w:ilvl="6" w:tplc="0409000F" w:tentative="1">
+      <w:start w:val="1"/>
+      <w:numFmt w:val="decimal"/>
+      <w:lvlText w:val="%7."/>
+      <w:lvlJc w:val="left"/>
+      <w:pPr>
+        <w:ind w:left="6067" w:hanging="360"/>
+      </w:pPr>
+    </w:lvl>
+    <w:lvl w:ilvl="7" w:tplc="04090019" w:tentative="1">
+      <w:start w:val="1"/>
+      <w:numFmt w:val="lowerLetter"/>
+      <w:lvlText w:val="%8."/>
+      <w:lvlJc w:val="left"/>
+      <w:pPr>
+        <w:ind w:left="6787" w:hanging="360"/>
+      </w:pPr>
+    </w:lvl>
+    <w:lvl w:ilvl="8" w:tplc="0409001B" w:tentative="1">
+      <w:start w:val="1"/>
+      <w:numFmt w:val="lowerRoman"/>
+      <w:lvlText w:val="%9."/>
+      <w:lvlJc w:val="right"/>
+      <w:pPr>
+        <w:ind w:left="7507" w:hanging="180"/>
+      </w:pPr>
+    </w:lvl>
+  </w:abstractNum>
+  <w:abstractNum w:abstractNumId="10" w15:restartNumberingAfterBreak="0">
     <w:nsid w:val="0C263A4B"/>
     <w:multiLevelType w:val="hybridMultilevel"/>
     <w:tmpl w:val="CBDE7C7E"/>
@@ -8523,7 +8966,7 @@
       </w:pPr>
     </w:lvl>
   </w:abstractNum>
-  <w:abstractNum w:abstractNumId="9" w15:restartNumberingAfterBreak="0">
+  <w:abstractNum w:abstractNumId="11" w15:restartNumberingAfterBreak="0">
     <w:nsid w:val="0C6A71E9"/>
     <w:multiLevelType w:val="hybridMultilevel"/>
     <w:tmpl w:val="CCB4CBE8"/>
@@ -8613,7 +9056,7 @@
       </w:pPr>
     </w:lvl>
   </w:abstractNum>
-  <w:abstractNum w:abstractNumId="10" w15:restartNumberingAfterBreak="0">
+  <w:abstractNum w:abstractNumId="12" w15:restartNumberingAfterBreak="0">
     <w:nsid w:val="0CC76161"/>
     <w:multiLevelType w:val="hybridMultilevel"/>
     <w:tmpl w:val="06E83D9A"/>
@@ -8628,7 +9071,7 @@
         <w:rFonts w:hint="default"/>
       </w:rPr>
     </w:lvl>
-    <w:lvl w:ilvl="1" w:tplc="04090019" w:tentative="1">
+    <w:lvl w:ilvl="1" w:tplc="04090019">
       <w:start w:val="1"/>
       <w:numFmt w:val="lowerLetter"/>
       <w:lvlText w:val="%2."/>
@@ -8701,7 +9144,7 @@
       </w:pPr>
     </w:lvl>
   </w:abstractNum>
-  <w:abstractNum w:abstractNumId="11" w15:restartNumberingAfterBreak="0">
+  <w:abstractNum w:abstractNumId="13" w15:restartNumberingAfterBreak="0">
     <w:nsid w:val="0D1607E8"/>
     <w:multiLevelType w:val="hybridMultilevel"/>
     <w:tmpl w:val="63F4F3B4"/>
@@ -8786,7 +9229,7 @@
       </w:pPr>
     </w:lvl>
   </w:abstractNum>
-  <w:abstractNum w:abstractNumId="12" w15:restartNumberingAfterBreak="0">
+  <w:abstractNum w:abstractNumId="14" w15:restartNumberingAfterBreak="0">
     <w:nsid w:val="0D33151F"/>
     <w:multiLevelType w:val="hybridMultilevel"/>
     <w:tmpl w:val="0AD84158"/>
@@ -8874,7 +9317,7 @@
       </w:pPr>
     </w:lvl>
   </w:abstractNum>
-  <w:abstractNum w:abstractNumId="13" w15:restartNumberingAfterBreak="0">
+  <w:abstractNum w:abstractNumId="15" w15:restartNumberingAfterBreak="0">
     <w:nsid w:val="0D9C3FFB"/>
     <w:multiLevelType w:val="hybridMultilevel"/>
     <w:tmpl w:val="9182D11E"/>
@@ -8962,7 +9405,7 @@
       </w:pPr>
     </w:lvl>
   </w:abstractNum>
-  <w:abstractNum w:abstractNumId="14" w15:restartNumberingAfterBreak="0">
+  <w:abstractNum w:abstractNumId="16" w15:restartNumberingAfterBreak="0">
     <w:nsid w:val="0F53E6E0"/>
     <w:multiLevelType w:val="hybridMultilevel"/>
     <w:tmpl w:val="6A687A6E"/>
@@ -9048,7 +9491,7 @@
       </w:pPr>
     </w:lvl>
   </w:abstractNum>
-  <w:abstractNum w:abstractNumId="15" w15:restartNumberingAfterBreak="0">
+  <w:abstractNum w:abstractNumId="17" w15:restartNumberingAfterBreak="0">
     <w:nsid w:val="10794A78"/>
     <w:multiLevelType w:val="hybridMultilevel"/>
     <w:tmpl w:val="F4EED1A2"/>
@@ -9133,7 +9576,7 @@
       </w:pPr>
     </w:lvl>
   </w:abstractNum>
-  <w:abstractNum w:abstractNumId="16" w15:restartNumberingAfterBreak="0">
+  <w:abstractNum w:abstractNumId="18" w15:restartNumberingAfterBreak="0">
     <w:nsid w:val="11F9FAFF"/>
     <w:multiLevelType w:val="hybridMultilevel"/>
     <w:tmpl w:val="18A834B8"/>
@@ -9246,7 +9689,7 @@
       </w:rPr>
     </w:lvl>
   </w:abstractNum>
-  <w:abstractNum w:abstractNumId="17" w15:restartNumberingAfterBreak="0">
+  <w:abstractNum w:abstractNumId="19" w15:restartNumberingAfterBreak="0">
     <w:nsid w:val="138BE2B5"/>
     <w:multiLevelType w:val="hybridMultilevel"/>
     <w:tmpl w:val="51408AB6"/>
@@ -9359,7 +9802,7 @@
       </w:rPr>
     </w:lvl>
   </w:abstractNum>
-  <w:abstractNum w:abstractNumId="18" w15:restartNumberingAfterBreak="0">
+  <w:abstractNum w:abstractNumId="20" w15:restartNumberingAfterBreak="0">
     <w:nsid w:val="166D0164"/>
     <w:multiLevelType w:val="hybridMultilevel"/>
     <w:tmpl w:val="95F0B8F8"/>
@@ -9447,7 +9890,7 @@
       </w:pPr>
     </w:lvl>
   </w:abstractNum>
-  <w:abstractNum w:abstractNumId="19" w15:restartNumberingAfterBreak="0">
+  <w:abstractNum w:abstractNumId="21" w15:restartNumberingAfterBreak="0">
     <w:nsid w:val="16941243"/>
     <w:multiLevelType w:val="hybridMultilevel"/>
     <w:tmpl w:val="28FEDD86"/>
@@ -9532,7 +9975,7 @@
       </w:pPr>
     </w:lvl>
   </w:abstractNum>
-  <w:abstractNum w:abstractNumId="20" w15:restartNumberingAfterBreak="0">
+  <w:abstractNum w:abstractNumId="22" w15:restartNumberingAfterBreak="0">
     <w:nsid w:val="1737A4D4"/>
     <w:multiLevelType w:val="hybridMultilevel"/>
     <w:tmpl w:val="658ADEF8"/>
@@ -9645,7 +10088,7 @@
       </w:rPr>
     </w:lvl>
   </w:abstractNum>
-  <w:abstractNum w:abstractNumId="21" w15:restartNumberingAfterBreak="0">
+  <w:abstractNum w:abstractNumId="23" w15:restartNumberingAfterBreak="0">
     <w:nsid w:val="195E0414"/>
     <w:multiLevelType w:val="hybridMultilevel"/>
     <w:tmpl w:val="40067F38"/>
@@ -9758,7 +10201,7 @@
       </w:rPr>
     </w:lvl>
   </w:abstractNum>
-  <w:abstractNum w:abstractNumId="22" w15:restartNumberingAfterBreak="0">
+  <w:abstractNum w:abstractNumId="24" w15:restartNumberingAfterBreak="0">
     <w:nsid w:val="1E17296D"/>
     <w:multiLevelType w:val="hybridMultilevel"/>
     <w:tmpl w:val="FC40C7D0"/>
@@ -9843,7 +10286,7 @@
       </w:pPr>
     </w:lvl>
   </w:abstractNum>
-  <w:abstractNum w:abstractNumId="23" w15:restartNumberingAfterBreak="0">
+  <w:abstractNum w:abstractNumId="25" w15:restartNumberingAfterBreak="0">
     <w:nsid w:val="1E4AC9C7"/>
     <w:multiLevelType w:val="hybridMultilevel"/>
     <w:tmpl w:val="AAFE65DA"/>
@@ -9928,7 +10371,7 @@
       </w:pPr>
     </w:lvl>
   </w:abstractNum>
-  <w:abstractNum w:abstractNumId="24" w15:restartNumberingAfterBreak="0">
+  <w:abstractNum w:abstractNumId="26" w15:restartNumberingAfterBreak="0">
     <w:nsid w:val="1E4C74F9"/>
     <w:multiLevelType w:val="hybridMultilevel"/>
     <w:tmpl w:val="626899AE"/>
@@ -10041,7 +10484,7 @@
       </w:rPr>
     </w:lvl>
   </w:abstractNum>
-  <w:abstractNum w:abstractNumId="25" w15:restartNumberingAfterBreak="0">
+  <w:abstractNum w:abstractNumId="27" w15:restartNumberingAfterBreak="0">
     <w:nsid w:val="1F2AAECE"/>
     <w:multiLevelType w:val="hybridMultilevel"/>
     <w:tmpl w:val="B6F08C18"/>
@@ -10154,7 +10597,7 @@
       </w:rPr>
     </w:lvl>
   </w:abstractNum>
-  <w:abstractNum w:abstractNumId="26" w15:restartNumberingAfterBreak="0">
+  <w:abstractNum w:abstractNumId="28" w15:restartNumberingAfterBreak="0">
     <w:nsid w:val="1FDF63BD"/>
     <w:multiLevelType w:val="hybridMultilevel"/>
     <w:tmpl w:val="2CC60E9E"/>
@@ -10242,7 +10685,7 @@
       </w:pPr>
     </w:lvl>
   </w:abstractNum>
-  <w:abstractNum w:abstractNumId="27" w15:restartNumberingAfterBreak="0">
+  <w:abstractNum w:abstractNumId="29" w15:restartNumberingAfterBreak="0">
     <w:nsid w:val="20725DBA"/>
     <w:multiLevelType w:val="hybridMultilevel"/>
     <w:tmpl w:val="07E09F22"/>
@@ -10330,7 +10773,7 @@
       </w:pPr>
     </w:lvl>
   </w:abstractNum>
-  <w:abstractNum w:abstractNumId="28" w15:restartNumberingAfterBreak="0">
+  <w:abstractNum w:abstractNumId="30" w15:restartNumberingAfterBreak="0">
     <w:nsid w:val="21210E16"/>
     <w:multiLevelType w:val="hybridMultilevel"/>
     <w:tmpl w:val="F0DCDA66"/>
@@ -10443,7 +10886,7 @@
       </w:rPr>
     </w:lvl>
   </w:abstractNum>
-  <w:abstractNum w:abstractNumId="29" w15:restartNumberingAfterBreak="0">
+  <w:abstractNum w:abstractNumId="31" w15:restartNumberingAfterBreak="0">
     <w:nsid w:val="236B6723"/>
     <w:multiLevelType w:val="hybridMultilevel"/>
     <w:tmpl w:val="A51A5796"/>
@@ -10531,7 +10974,7 @@
       </w:pPr>
     </w:lvl>
   </w:abstractNum>
-  <w:abstractNum w:abstractNumId="30" w15:restartNumberingAfterBreak="0">
+  <w:abstractNum w:abstractNumId="32" w15:restartNumberingAfterBreak="0">
     <w:nsid w:val="2453087E"/>
     <w:multiLevelType w:val="hybridMultilevel"/>
     <w:tmpl w:val="13202678"/>
@@ -10619,7 +11062,7 @@
       </w:pPr>
     </w:lvl>
   </w:abstractNum>
-  <w:abstractNum w:abstractNumId="31" w15:restartNumberingAfterBreak="0">
+  <w:abstractNum w:abstractNumId="33" w15:restartNumberingAfterBreak="0">
     <w:nsid w:val="247FB9D3"/>
     <w:multiLevelType w:val="hybridMultilevel"/>
     <w:tmpl w:val="48FAFFB6"/>
@@ -10732,7 +11175,7 @@
       </w:rPr>
     </w:lvl>
   </w:abstractNum>
-  <w:abstractNum w:abstractNumId="32" w15:restartNumberingAfterBreak="0">
+  <w:abstractNum w:abstractNumId="34" w15:restartNumberingAfterBreak="0">
     <w:nsid w:val="24CEFE0C"/>
     <w:multiLevelType w:val="hybridMultilevel"/>
     <w:tmpl w:val="674E7510"/>
@@ -10817,7 +11260,7 @@
       </w:pPr>
     </w:lvl>
   </w:abstractNum>
-  <w:abstractNum w:abstractNumId="33" w15:restartNumberingAfterBreak="0">
+  <w:abstractNum w:abstractNumId="35" w15:restartNumberingAfterBreak="0">
     <w:nsid w:val="290EB582"/>
     <w:multiLevelType w:val="hybridMultilevel"/>
     <w:tmpl w:val="6EC61F76"/>
@@ -10930,7 +11373,7 @@
       </w:rPr>
     </w:lvl>
   </w:abstractNum>
-  <w:abstractNum w:abstractNumId="34" w15:restartNumberingAfterBreak="0">
+  <w:abstractNum w:abstractNumId="36" w15:restartNumberingAfterBreak="0">
     <w:nsid w:val="2F2257A1"/>
     <w:multiLevelType w:val="hybridMultilevel"/>
     <w:tmpl w:val="6E9E2D8E"/>
@@ -11019,7 +11462,7 @@
       </w:pPr>
     </w:lvl>
   </w:abstractNum>
-  <w:abstractNum w:abstractNumId="35" w15:restartNumberingAfterBreak="0">
+  <w:abstractNum w:abstractNumId="37" w15:restartNumberingAfterBreak="0">
     <w:nsid w:val="321934E5"/>
     <w:multiLevelType w:val="hybridMultilevel"/>
     <w:tmpl w:val="CBDE7C7E"/>
@@ -11107,7 +11550,7 @@
       </w:pPr>
     </w:lvl>
   </w:abstractNum>
-  <w:abstractNum w:abstractNumId="36" w15:restartNumberingAfterBreak="0">
+  <w:abstractNum w:abstractNumId="38" w15:restartNumberingAfterBreak="0">
     <w:nsid w:val="326021FD"/>
     <w:multiLevelType w:val="hybridMultilevel"/>
     <w:tmpl w:val="464A1678"/>
@@ -11192,7 +11635,7 @@
       </w:pPr>
     </w:lvl>
   </w:abstractNum>
-  <w:abstractNum w:abstractNumId="37" w15:restartNumberingAfterBreak="0">
+  <w:abstractNum w:abstractNumId="39" w15:restartNumberingAfterBreak="0">
     <w:nsid w:val="33C25445"/>
     <w:multiLevelType w:val="hybridMultilevel"/>
     <w:tmpl w:val="580C50BC"/>
@@ -11280,7 +11723,7 @@
       </w:pPr>
     </w:lvl>
   </w:abstractNum>
-  <w:abstractNum w:abstractNumId="38" w15:restartNumberingAfterBreak="0">
+  <w:abstractNum w:abstractNumId="40" w15:restartNumberingAfterBreak="0">
     <w:nsid w:val="3924A8E4"/>
     <w:multiLevelType w:val="hybridMultilevel"/>
     <w:tmpl w:val="142E7000"/>
@@ -11365,7 +11808,92 @@
       </w:pPr>
     </w:lvl>
   </w:abstractNum>
-  <w:abstractNum w:abstractNumId="39" w15:restartNumberingAfterBreak="0">
+  <w:abstractNum w:abstractNumId="41" w15:restartNumberingAfterBreak="0">
+    <w:nsid w:val="3AFD4D6F"/>
+    <w:multiLevelType w:val="hybridMultilevel"/>
+    <w:tmpl w:val="AAFE65DA"/>
+    <w:lvl w:ilvl="0" w:tplc="FFFFFFFF">
+      <w:numFmt w:val="decimal"/>
+      <w:lvlText w:val="%1."/>
+      <w:lvlJc w:val="left"/>
+      <w:pPr>
+        <w:ind w:left="773" w:hanging="360"/>
+      </w:pPr>
+    </w:lvl>
+    <w:lvl w:ilvl="1" w:tplc="FFFFFFFF">
+      <w:start w:val="1"/>
+      <w:numFmt w:val="lowerLetter"/>
+      <w:lvlText w:val="%2."/>
+      <w:lvlJc w:val="left"/>
+      <w:pPr>
+        <w:ind w:left="1493" w:hanging="360"/>
+      </w:pPr>
+    </w:lvl>
+    <w:lvl w:ilvl="2" w:tplc="FFFFFFFF">
+      <w:start w:val="1"/>
+      <w:numFmt w:val="lowerRoman"/>
+      <w:lvlText w:val="%3."/>
+      <w:lvlJc w:val="right"/>
+      <w:pPr>
+        <w:ind w:left="2213" w:hanging="180"/>
+      </w:pPr>
+    </w:lvl>
+    <w:lvl w:ilvl="3" w:tplc="FFFFFFFF">
+      <w:start w:val="1"/>
+      <w:numFmt w:val="decimal"/>
+      <w:lvlText w:val="%4."/>
+      <w:lvlJc w:val="left"/>
+      <w:pPr>
+        <w:ind w:left="2933" w:hanging="360"/>
+      </w:pPr>
+    </w:lvl>
+    <w:lvl w:ilvl="4" w:tplc="FFFFFFFF">
+      <w:start w:val="1"/>
+      <w:numFmt w:val="lowerLetter"/>
+      <w:lvlText w:val="%5."/>
+      <w:lvlJc w:val="left"/>
+      <w:pPr>
+        <w:ind w:left="3653" w:hanging="360"/>
+      </w:pPr>
+    </w:lvl>
+    <w:lvl w:ilvl="5" w:tplc="FFFFFFFF">
+      <w:start w:val="1"/>
+      <w:numFmt w:val="lowerRoman"/>
+      <w:lvlText w:val="%6."/>
+      <w:lvlJc w:val="right"/>
+      <w:pPr>
+        <w:ind w:left="4373" w:hanging="180"/>
+      </w:pPr>
+    </w:lvl>
+    <w:lvl w:ilvl="6" w:tplc="FFFFFFFF">
+      <w:start w:val="1"/>
+      <w:numFmt w:val="decimal"/>
+      <w:lvlText w:val="%7."/>
+      <w:lvlJc w:val="left"/>
+      <w:pPr>
+        <w:ind w:left="5093" w:hanging="360"/>
+      </w:pPr>
+    </w:lvl>
+    <w:lvl w:ilvl="7" w:tplc="FFFFFFFF">
+      <w:start w:val="1"/>
+      <w:numFmt w:val="lowerLetter"/>
+      <w:lvlText w:val="%8."/>
+      <w:lvlJc w:val="left"/>
+      <w:pPr>
+        <w:ind w:left="5813" w:hanging="360"/>
+      </w:pPr>
+    </w:lvl>
+    <w:lvl w:ilvl="8" w:tplc="FFFFFFFF">
+      <w:start w:val="1"/>
+      <w:numFmt w:val="lowerRoman"/>
+      <w:lvlText w:val="%9."/>
+      <w:lvlJc w:val="right"/>
+      <w:pPr>
+        <w:ind w:left="6533" w:hanging="180"/>
+      </w:pPr>
+    </w:lvl>
+  </w:abstractNum>
+  <w:abstractNum w:abstractNumId="42" w15:restartNumberingAfterBreak="0">
     <w:nsid w:val="3CAF369F"/>
     <w:multiLevelType w:val="hybridMultilevel"/>
     <w:tmpl w:val="B0ECD400"/>
@@ -11450,7 +11978,7 @@
       </w:pPr>
     </w:lvl>
   </w:abstractNum>
-  <w:abstractNum w:abstractNumId="40" w15:restartNumberingAfterBreak="0">
+  <w:abstractNum w:abstractNumId="43" w15:restartNumberingAfterBreak="0">
     <w:nsid w:val="3E3F283B"/>
     <w:multiLevelType w:val="hybridMultilevel"/>
     <w:tmpl w:val="1BC2465E"/>
@@ -11538,7 +12066,7 @@
       </w:pPr>
     </w:lvl>
   </w:abstractNum>
-  <w:abstractNum w:abstractNumId="41" w15:restartNumberingAfterBreak="0">
+  <w:abstractNum w:abstractNumId="44" w15:restartNumberingAfterBreak="0">
     <w:nsid w:val="3F136F85"/>
     <w:multiLevelType w:val="hybridMultilevel"/>
     <w:tmpl w:val="AEF21F3E"/>
@@ -11623,7 +12151,7 @@
       </w:pPr>
     </w:lvl>
   </w:abstractNum>
-  <w:abstractNum w:abstractNumId="42" w15:restartNumberingAfterBreak="0">
+  <w:abstractNum w:abstractNumId="45" w15:restartNumberingAfterBreak="0">
     <w:nsid w:val="3F32303B"/>
     <w:multiLevelType w:val="hybridMultilevel"/>
     <w:tmpl w:val="F196CDDA"/>
@@ -11711,7 +12239,7 @@
       </w:pPr>
     </w:lvl>
   </w:abstractNum>
-  <w:abstractNum w:abstractNumId="43" w15:restartNumberingAfterBreak="0">
+  <w:abstractNum w:abstractNumId="46" w15:restartNumberingAfterBreak="0">
     <w:nsid w:val="3F352C7C"/>
     <w:multiLevelType w:val="hybridMultilevel"/>
     <w:tmpl w:val="FD1EF734"/>
@@ -11824,7 +12352,7 @@
       </w:rPr>
     </w:lvl>
   </w:abstractNum>
-  <w:abstractNum w:abstractNumId="44" w15:restartNumberingAfterBreak="0">
+  <w:abstractNum w:abstractNumId="47" w15:restartNumberingAfterBreak="0">
     <w:nsid w:val="41B50E43"/>
     <w:multiLevelType w:val="hybridMultilevel"/>
     <w:tmpl w:val="A51A5796"/>
@@ -11912,7 +12440,7 @@
       </w:pPr>
     </w:lvl>
   </w:abstractNum>
-  <w:abstractNum w:abstractNumId="45" w15:restartNumberingAfterBreak="0">
+  <w:abstractNum w:abstractNumId="48" w15:restartNumberingAfterBreak="0">
     <w:nsid w:val="4439990C"/>
     <w:multiLevelType w:val="hybridMultilevel"/>
     <w:tmpl w:val="DC924F3E"/>
@@ -11997,7 +12525,7 @@
       </w:pPr>
     </w:lvl>
   </w:abstractNum>
-  <w:abstractNum w:abstractNumId="46" w15:restartNumberingAfterBreak="0">
+  <w:abstractNum w:abstractNumId="49" w15:restartNumberingAfterBreak="0">
     <w:nsid w:val="45DC30D1"/>
     <w:multiLevelType w:val="hybridMultilevel"/>
     <w:tmpl w:val="28FC954E"/>
@@ -12082,7 +12610,7 @@
       </w:pPr>
     </w:lvl>
   </w:abstractNum>
-  <w:abstractNum w:abstractNumId="47" w15:restartNumberingAfterBreak="0">
+  <w:abstractNum w:abstractNumId="50" w15:restartNumberingAfterBreak="0">
     <w:nsid w:val="466D0206"/>
     <w:multiLevelType w:val="hybridMultilevel"/>
     <w:tmpl w:val="BD8C455E"/>
@@ -12170,7 +12698,7 @@
       </w:pPr>
     </w:lvl>
   </w:abstractNum>
-  <w:abstractNum w:abstractNumId="48" w15:restartNumberingAfterBreak="0">
+  <w:abstractNum w:abstractNumId="51" w15:restartNumberingAfterBreak="0">
     <w:nsid w:val="4C491262"/>
     <w:multiLevelType w:val="hybridMultilevel"/>
     <w:tmpl w:val="5CFEF692"/>
@@ -12255,7 +12783,7 @@
       </w:pPr>
     </w:lvl>
   </w:abstractNum>
-  <w:abstractNum w:abstractNumId="49" w15:restartNumberingAfterBreak="0">
+  <w:abstractNum w:abstractNumId="52" w15:restartNumberingAfterBreak="0">
     <w:nsid w:val="4CC541D2"/>
     <w:multiLevelType w:val="hybridMultilevel"/>
     <w:tmpl w:val="8E76C60A"/>
@@ -12368,7 +12896,7 @@
       </w:rPr>
     </w:lvl>
   </w:abstractNum>
-  <w:abstractNum w:abstractNumId="50" w15:restartNumberingAfterBreak="0">
+  <w:abstractNum w:abstractNumId="53" w15:restartNumberingAfterBreak="0">
     <w:nsid w:val="4CFF26F6"/>
     <w:multiLevelType w:val="hybridMultilevel"/>
     <w:tmpl w:val="D81A061A"/>
@@ -12456,7 +12984,7 @@
       </w:pPr>
     </w:lvl>
   </w:abstractNum>
-  <w:abstractNum w:abstractNumId="51" w15:restartNumberingAfterBreak="0">
+  <w:abstractNum w:abstractNumId="54" w15:restartNumberingAfterBreak="0">
     <w:nsid w:val="5380BA5D"/>
     <w:multiLevelType w:val="hybridMultilevel"/>
     <w:tmpl w:val="F4EA7E56"/>
@@ -12569,7 +13097,7 @@
       </w:rPr>
     </w:lvl>
   </w:abstractNum>
-  <w:abstractNum w:abstractNumId="52" w15:restartNumberingAfterBreak="0">
+  <w:abstractNum w:abstractNumId="55" w15:restartNumberingAfterBreak="0">
     <w:nsid w:val="54DC49DA"/>
     <w:multiLevelType w:val="hybridMultilevel"/>
     <w:tmpl w:val="250450EC"/>
@@ -12657,7 +13185,7 @@
       </w:pPr>
     </w:lvl>
   </w:abstractNum>
-  <w:abstractNum w:abstractNumId="53" w15:restartNumberingAfterBreak="0">
+  <w:abstractNum w:abstractNumId="56" w15:restartNumberingAfterBreak="0">
     <w:nsid w:val="55E1C7E1"/>
     <w:multiLevelType w:val="hybridMultilevel"/>
     <w:tmpl w:val="4F0E3584"/>
@@ -12742,7 +13270,7 @@
       </w:pPr>
     </w:lvl>
   </w:abstractNum>
-  <w:abstractNum w:abstractNumId="54" w15:restartNumberingAfterBreak="0">
+  <w:abstractNum w:abstractNumId="57" w15:restartNumberingAfterBreak="0">
     <w:nsid w:val="55F93FD8"/>
     <w:multiLevelType w:val="hybridMultilevel"/>
     <w:tmpl w:val="8A5ECA90"/>
@@ -12827,10 +13355,10 @@
       </w:pPr>
     </w:lvl>
   </w:abstractNum>
-  <w:abstractNum w:abstractNumId="55" w15:restartNumberingAfterBreak="0">
+  <w:abstractNum w:abstractNumId="58" w15:restartNumberingAfterBreak="0">
     <w:nsid w:val="56350698"/>
     <w:multiLevelType w:val="hybridMultilevel"/>
-    <w:tmpl w:val="F2CACFC6"/>
+    <w:tmpl w:val="AE50C730"/>
     <w:lvl w:ilvl="0" w:tplc="04090001">
       <w:start w:val="1"/>
       <w:numFmt w:val="bullet"/>
@@ -12843,101 +13371,100 @@
         <w:rFonts w:ascii="Symbol" w:hAnsi="Symbol" w:hint="default"/>
       </w:rPr>
     </w:lvl>
-    <w:lvl w:ilvl="1" w:tplc="04090001">
+    <w:lvl w:ilvl="1" w:tplc="FFFFFFFF">
+      <w:numFmt w:val="decimal"/>
+      <w:lvlText w:val="%2."/>
+      <w:lvlJc w:val="left"/>
+      <w:pPr>
+        <w:ind w:left="1440" w:hanging="360"/>
+      </w:pPr>
+      <w:rPr>
+        <w:rFonts w:hint="default"/>
+      </w:rPr>
+    </w:lvl>
+    <w:lvl w:ilvl="2" w:tplc="FFFFFFFF" w:tentative="1">
+      <w:start w:val="1"/>
+      <w:numFmt w:val="decimal"/>
+      <w:lvlText w:val="%3."/>
+      <w:lvlJc w:val="left"/>
+      <w:pPr>
+        <w:ind w:left="2160" w:hanging="360"/>
+      </w:pPr>
+    </w:lvl>
+    <w:lvl w:ilvl="3" w:tplc="04090001" w:tentative="1">
       <w:start w:val="1"/>
       <w:numFmt w:val="bullet"/>
       <w:lvlText w:val=""/>
       <w:lvlJc w:val="left"/>
       <w:pPr>
-        <w:ind w:left="1440" w:hanging="360"/>
+        <w:ind w:left="2880" w:hanging="360"/>
       </w:pPr>
       <w:rPr>
         <w:rFonts w:ascii="Symbol" w:hAnsi="Symbol" w:hint="default"/>
       </w:rPr>
     </w:lvl>
-    <w:lvl w:ilvl="2" w:tplc="FFFFFFFF" w:tentative="1">
-      <w:start w:val="1"/>
-      <w:numFmt w:val="decimal"/>
-      <w:lvlText w:val="%3."/>
-      <w:lvlJc w:val="left"/>
-      <w:pPr>
-        <w:ind w:left="2160" w:hanging="360"/>
-      </w:pPr>
-    </w:lvl>
-    <w:lvl w:ilvl="3" w:tplc="04090001" w:tentative="1">
+    <w:lvl w:ilvl="4" w:tplc="04090003" w:tentative="1">
+      <w:start w:val="1"/>
+      <w:numFmt w:val="bullet"/>
+      <w:lvlText w:val="o"/>
+      <w:lvlJc w:val="left"/>
+      <w:pPr>
+        <w:ind w:left="3600" w:hanging="360"/>
+      </w:pPr>
+      <w:rPr>
+        <w:rFonts w:ascii="Courier New" w:hAnsi="Courier New" w:cs="Courier New" w:hint="default"/>
+      </w:rPr>
+    </w:lvl>
+    <w:lvl w:ilvl="5" w:tplc="04090005" w:tentative="1">
+      <w:start w:val="1"/>
+      <w:numFmt w:val="bullet"/>
+      <w:lvlText w:val=""/>
+      <w:lvlJc w:val="left"/>
+      <w:pPr>
+        <w:ind w:left="4320" w:hanging="360"/>
+      </w:pPr>
+      <w:rPr>
+        <w:rFonts w:ascii="Wingdings" w:hAnsi="Wingdings" w:hint="default"/>
+      </w:rPr>
+    </w:lvl>
+    <w:lvl w:ilvl="6" w:tplc="04090001" w:tentative="1">
       <w:start w:val="1"/>
       <w:numFmt w:val="bullet"/>
       <w:lvlText w:val=""/>
       <w:lvlJc w:val="left"/>
       <w:pPr>
-        <w:ind w:left="2880" w:hanging="360"/>
+        <w:ind w:left="5040" w:hanging="360"/>
       </w:pPr>
       <w:rPr>
         <w:rFonts w:ascii="Symbol" w:hAnsi="Symbol" w:hint="default"/>
       </w:rPr>
     </w:lvl>
-    <w:lvl w:ilvl="4" w:tplc="04090003" w:tentative="1">
+    <w:lvl w:ilvl="7" w:tplc="04090003" w:tentative="1">
       <w:start w:val="1"/>
       <w:numFmt w:val="bullet"/>
       <w:lvlText w:val="o"/>
       <w:lvlJc w:val="left"/>
       <w:pPr>
-        <w:ind w:left="3600" w:hanging="360"/>
+        <w:ind w:left="5760" w:hanging="360"/>
       </w:pPr>
       <w:rPr>
         <w:rFonts w:ascii="Courier New" w:hAnsi="Courier New" w:cs="Courier New" w:hint="default"/>
       </w:rPr>
     </w:lvl>
-    <w:lvl w:ilvl="5" w:tplc="04090005" w:tentative="1">
+    <w:lvl w:ilvl="8" w:tplc="04090005" w:tentative="1">
       <w:start w:val="1"/>
       <w:numFmt w:val="bullet"/>
       <w:lvlText w:val=""/>
       <w:lvlJc w:val="left"/>
       <w:pPr>
-        <w:ind w:left="4320" w:hanging="360"/>
+        <w:ind w:left="6480" w:hanging="360"/>
       </w:pPr>
       <w:rPr>
         <w:rFonts w:ascii="Wingdings" w:hAnsi="Wingdings" w:hint="default"/>
       </w:rPr>
     </w:lvl>
-    <w:lvl w:ilvl="6" w:tplc="04090001" w:tentative="1">
-      <w:start w:val="1"/>
-      <w:numFmt w:val="bullet"/>
-      <w:lvlText w:val=""/>
-      <w:lvlJc w:val="left"/>
-      <w:pPr>
-        <w:ind w:left="5040" w:hanging="360"/>
-      </w:pPr>
-      <w:rPr>
-        <w:rFonts w:ascii="Symbol" w:hAnsi="Symbol" w:hint="default"/>
-      </w:rPr>
-    </w:lvl>
-    <w:lvl w:ilvl="7" w:tplc="04090003" w:tentative="1">
-      <w:start w:val="1"/>
-      <w:numFmt w:val="bullet"/>
-      <w:lvlText w:val="o"/>
-      <w:lvlJc w:val="left"/>
-      <w:pPr>
-        <w:ind w:left="5760" w:hanging="360"/>
-      </w:pPr>
-      <w:rPr>
-        <w:rFonts w:ascii="Courier New" w:hAnsi="Courier New" w:cs="Courier New" w:hint="default"/>
-      </w:rPr>
-    </w:lvl>
-    <w:lvl w:ilvl="8" w:tplc="04090005" w:tentative="1">
-      <w:start w:val="1"/>
-      <w:numFmt w:val="bullet"/>
-      <w:lvlText w:val=""/>
-      <w:lvlJc w:val="left"/>
-      <w:pPr>
-        <w:ind w:left="6480" w:hanging="360"/>
-      </w:pPr>
-      <w:rPr>
-        <w:rFonts w:ascii="Wingdings" w:hAnsi="Wingdings" w:hint="default"/>
-      </w:rPr>
-    </w:lvl>
   </w:abstractNum>
-  <w:abstractNum w:abstractNumId="56" w15:restartNumberingAfterBreak="0">
+  <w:abstractNum w:abstractNumId="59" w15:restartNumberingAfterBreak="0">
     <w:nsid w:val="5648627E"/>
     <w:multiLevelType w:val="hybridMultilevel"/>
     <w:tmpl w:val="BDE21148"/>
@@ -13050,7 +13577,7 @@
       </w:rPr>
     </w:lvl>
   </w:abstractNum>
-  <w:abstractNum w:abstractNumId="57" w15:restartNumberingAfterBreak="0">
+  <w:abstractNum w:abstractNumId="60" w15:restartNumberingAfterBreak="0">
     <w:nsid w:val="5BA5F577"/>
     <w:multiLevelType w:val="hybridMultilevel"/>
     <w:tmpl w:val="7848E66A"/>
@@ -13135,7 +13662,7 @@
       </w:pPr>
     </w:lvl>
   </w:abstractNum>
-  <w:abstractNum w:abstractNumId="58" w15:restartNumberingAfterBreak="0">
+  <w:abstractNum w:abstractNumId="61" w15:restartNumberingAfterBreak="0">
     <w:nsid w:val="5C540CC1"/>
     <w:multiLevelType w:val="hybridMultilevel"/>
     <w:tmpl w:val="BEECD3C2"/>
@@ -13248,7 +13775,7 @@
       </w:rPr>
     </w:lvl>
   </w:abstractNum>
-  <w:abstractNum w:abstractNumId="59" w15:restartNumberingAfterBreak="0">
+  <w:abstractNum w:abstractNumId="62" w15:restartNumberingAfterBreak="0">
     <w:nsid w:val="5CD401BC"/>
     <w:multiLevelType w:val="hybridMultilevel"/>
     <w:tmpl w:val="C3201EE6"/>
@@ -13361,7 +13888,7 @@
       </w:rPr>
     </w:lvl>
   </w:abstractNum>
-  <w:abstractNum w:abstractNumId="60" w15:restartNumberingAfterBreak="0">
+  <w:abstractNum w:abstractNumId="63" w15:restartNumberingAfterBreak="0">
     <w:nsid w:val="5E077203"/>
     <w:multiLevelType w:val="hybridMultilevel"/>
     <w:tmpl w:val="430C7038"/>
@@ -13474,7 +14001,7 @@
       </w:rPr>
     </w:lvl>
   </w:abstractNum>
-  <w:abstractNum w:abstractNumId="61" w15:restartNumberingAfterBreak="0">
+  <w:abstractNum w:abstractNumId="64" w15:restartNumberingAfterBreak="0">
     <w:nsid w:val="5FD8FAF0"/>
     <w:multiLevelType w:val="hybridMultilevel"/>
     <w:tmpl w:val="5E787AC8"/>
@@ -13559,7 +14086,7 @@
       </w:pPr>
     </w:lvl>
   </w:abstractNum>
-  <w:abstractNum w:abstractNumId="62" w15:restartNumberingAfterBreak="0">
+  <w:abstractNum w:abstractNumId="65" w15:restartNumberingAfterBreak="0">
     <w:nsid w:val="60B21DA6"/>
     <w:multiLevelType w:val="hybridMultilevel"/>
     <w:tmpl w:val="FAE02428"/>
@@ -13645,7 +14172,7 @@
       </w:pPr>
     </w:lvl>
   </w:abstractNum>
-  <w:abstractNum w:abstractNumId="63" w15:restartNumberingAfterBreak="0">
+  <w:abstractNum w:abstractNumId="66" w15:restartNumberingAfterBreak="0">
     <w:nsid w:val="61C68B05"/>
     <w:multiLevelType w:val="hybridMultilevel"/>
     <w:tmpl w:val="54DCF45C"/>
@@ -13730,7 +14257,7 @@
       </w:pPr>
     </w:lvl>
   </w:abstractNum>
-  <w:abstractNum w:abstractNumId="64" w15:restartNumberingAfterBreak="0">
+  <w:abstractNum w:abstractNumId="67" w15:restartNumberingAfterBreak="0">
     <w:nsid w:val="63E7E59F"/>
     <w:multiLevelType w:val="hybridMultilevel"/>
     <w:tmpl w:val="ACC47052"/>
@@ -13843,7 +14370,7 @@
       </w:rPr>
     </w:lvl>
   </w:abstractNum>
-  <w:abstractNum w:abstractNumId="65" w15:restartNumberingAfterBreak="0">
+  <w:abstractNum w:abstractNumId="68" w15:restartNumberingAfterBreak="0">
     <w:nsid w:val="671B49E5"/>
     <w:multiLevelType w:val="hybridMultilevel"/>
     <w:tmpl w:val="250450EC"/>
@@ -13931,7 +14458,7 @@
       </w:pPr>
     </w:lvl>
   </w:abstractNum>
-  <w:abstractNum w:abstractNumId="66" w15:restartNumberingAfterBreak="0">
+  <w:abstractNum w:abstractNumId="69" w15:restartNumberingAfterBreak="0">
     <w:nsid w:val="67E49C5E"/>
     <w:multiLevelType w:val="hybridMultilevel"/>
     <w:tmpl w:val="24486782"/>
@@ -14044,7 +14571,7 @@
       </w:rPr>
     </w:lvl>
   </w:abstractNum>
-  <w:abstractNum w:abstractNumId="67" w15:restartNumberingAfterBreak="0">
+  <w:abstractNum w:abstractNumId="70" w15:restartNumberingAfterBreak="0">
     <w:nsid w:val="68521A0F"/>
     <w:multiLevelType w:val="hybridMultilevel"/>
     <w:tmpl w:val="FC840E4C"/>
@@ -14129,7 +14656,7 @@
       </w:pPr>
     </w:lvl>
   </w:abstractNum>
-  <w:abstractNum w:abstractNumId="68" w15:restartNumberingAfterBreak="0">
+  <w:abstractNum w:abstractNumId="71" w15:restartNumberingAfterBreak="0">
     <w:nsid w:val="6957AFC4"/>
     <w:multiLevelType w:val="hybridMultilevel"/>
     <w:tmpl w:val="9E9647E2"/>
@@ -14215,7 +14742,7 @@
       </w:pPr>
     </w:lvl>
   </w:abstractNum>
-  <w:abstractNum w:abstractNumId="69" w15:restartNumberingAfterBreak="0">
+  <w:abstractNum w:abstractNumId="72" w15:restartNumberingAfterBreak="0">
     <w:nsid w:val="6AF77996"/>
     <w:multiLevelType w:val="hybridMultilevel"/>
     <w:tmpl w:val="1B529C6C"/>
@@ -14328,7 +14855,7 @@
       </w:rPr>
     </w:lvl>
   </w:abstractNum>
-  <w:abstractNum w:abstractNumId="70" w15:restartNumberingAfterBreak="0">
+  <w:abstractNum w:abstractNumId="73" w15:restartNumberingAfterBreak="0">
     <w:nsid w:val="6BBDA05F"/>
     <w:multiLevelType w:val="hybridMultilevel"/>
     <w:tmpl w:val="664E497A"/>
@@ -14441,7 +14968,7 @@
       </w:rPr>
     </w:lvl>
   </w:abstractNum>
-  <w:abstractNum w:abstractNumId="71" w15:restartNumberingAfterBreak="0">
+  <w:abstractNum w:abstractNumId="74" w15:restartNumberingAfterBreak="0">
     <w:nsid w:val="71C81B5A"/>
     <w:multiLevelType w:val="hybridMultilevel"/>
     <w:tmpl w:val="89920F0C"/>
@@ -14527,7 +15054,7 @@
       </w:pPr>
     </w:lvl>
   </w:abstractNum>
-  <w:abstractNum w:abstractNumId="72" w15:restartNumberingAfterBreak="0">
+  <w:abstractNum w:abstractNumId="75" w15:restartNumberingAfterBreak="0">
     <w:nsid w:val="72F26F6C"/>
     <w:multiLevelType w:val="hybridMultilevel"/>
     <w:tmpl w:val="9D380A9C"/>
@@ -14615,7 +15142,117 @@
       </w:pPr>
     </w:lvl>
   </w:abstractNum>
-  <w:abstractNum w:abstractNumId="73" w15:restartNumberingAfterBreak="0">
+  <w:abstractNum w:abstractNumId="76" w15:restartNumberingAfterBreak="0">
+    <w:nsid w:val="73206250"/>
+    <w:multiLevelType w:val="hybridMultilevel"/>
+    <w:tmpl w:val="E798470C"/>
+    <w:lvl w:ilvl="0" w:tplc="FFFFFFFF">
+      <w:start w:val="1"/>
+      <w:numFmt w:val="bullet"/>
+      <w:lvlText w:val=""/>
+      <w:lvlJc w:val="left"/>
+      <w:pPr>
+        <w:ind w:left="720" w:hanging="360"/>
+      </w:pPr>
+      <w:rPr>
+        <w:rFonts w:ascii="Symbol" w:hAnsi="Symbol" w:hint="default"/>
+      </w:rPr>
+    </w:lvl>
+    <w:lvl w:ilvl="1" w:tplc="04090001">
+      <w:start w:val="1"/>
+      <w:numFmt w:val="bullet"/>
+      <w:lvlText w:val=""/>
+      <w:lvlJc w:val="left"/>
+      <w:pPr>
+        <w:ind w:left="1440" w:hanging="360"/>
+      </w:pPr>
+      <w:rPr>
+        <w:rFonts w:ascii="Symbol" w:hAnsi="Symbol" w:hint="default"/>
+      </w:rPr>
+    </w:lvl>
+    <w:lvl w:ilvl="2" w:tplc="FFFFFFFF" w:tentative="1">
+      <w:start w:val="1"/>
+      <w:numFmt w:val="decimal"/>
+      <w:lvlText w:val="%3."/>
+      <w:lvlJc w:val="left"/>
+      <w:pPr>
+        <w:ind w:left="2160" w:hanging="360"/>
+      </w:pPr>
+    </w:lvl>
+    <w:lvl w:ilvl="3" w:tplc="FFFFFFFF" w:tentative="1">
+      <w:start w:val="1"/>
+      <w:numFmt w:val="bullet"/>
+      <w:lvlText w:val=""/>
+      <w:lvlJc w:val="left"/>
+      <w:pPr>
+        <w:ind w:left="2880" w:hanging="360"/>
+      </w:pPr>
+      <w:rPr>
+        <w:rFonts w:ascii="Symbol" w:hAnsi="Symbol" w:hint="default"/>
+      </w:rPr>
+    </w:lvl>
+    <w:lvl w:ilvl="4" w:tplc="FFFFFFFF" w:tentative="1">
+      <w:start w:val="1"/>
+      <w:numFmt w:val="bullet"/>
+      <w:lvlText w:val="o"/>
+      <w:lvlJc w:val="left"/>
+      <w:pPr>
+        <w:ind w:left="3600" w:hanging="360"/>
+      </w:pPr>
+      <w:rPr>
+        <w:rFonts w:ascii="Courier New" w:hAnsi="Courier New" w:cs="Courier New" w:hint="default"/>
+      </w:rPr>
+    </w:lvl>
+    <w:lvl w:ilvl="5" w:tplc="FFFFFFFF" w:tentative="1">
+      <w:start w:val="1"/>
+      <w:numFmt w:val="bullet"/>
+      <w:lvlText w:val=""/>
+      <w:lvlJc w:val="left"/>
+      <w:pPr>
+        <w:ind w:left="4320" w:hanging="360"/>
+      </w:pPr>
+      <w:rPr>
+        <w:rFonts w:ascii="Wingdings" w:hAnsi="Wingdings" w:hint="default"/>
+      </w:rPr>
+    </w:lvl>
+    <w:lvl w:ilvl="6" w:tplc="FFFFFFFF" w:tentative="1">
+      <w:start w:val="1"/>
+      <w:numFmt w:val="bullet"/>
+      <w:lvlText w:val=""/>
+      <w:lvlJc w:val="left"/>
+      <w:pPr>
+        <w:ind w:left="5040" w:hanging="360"/>
+      </w:pPr>
+      <w:rPr>
+        <w:rFonts w:ascii="Symbol" w:hAnsi="Symbol" w:hint="default"/>
+      </w:rPr>
+    </w:lvl>
+    <w:lvl w:ilvl="7" w:tplc="FFFFFFFF" w:tentative="1">
+      <w:start w:val="1"/>
+      <w:numFmt w:val="bullet"/>
+      <w:lvlText w:val="o"/>
+      <w:lvlJc w:val="left"/>
+      <w:pPr>
+        <w:ind w:left="5760" w:hanging="360"/>
+      </w:pPr>
+      <w:rPr>
+        <w:rFonts w:ascii="Courier New" w:hAnsi="Courier New" w:cs="Courier New" w:hint="default"/>
+      </w:rPr>
+    </w:lvl>
+    <w:lvl w:ilvl="8" w:tplc="FFFFFFFF" w:tentative="1">
+      <w:start w:val="1"/>
+      <w:numFmt w:val="bullet"/>
+      <w:lvlText w:val=""/>
+      <w:lvlJc w:val="left"/>
+      <w:pPr>
+        <w:ind w:left="6480" w:hanging="360"/>
+      </w:pPr>
+      <w:rPr>
+        <w:rFonts w:ascii="Wingdings" w:hAnsi="Wingdings" w:hint="default"/>
+      </w:rPr>
+    </w:lvl>
+  </w:abstractNum>
+  <w:abstractNum w:abstractNumId="77" w15:restartNumberingAfterBreak="0">
     <w:nsid w:val="76E57A4A"/>
     <w:multiLevelType w:val="hybridMultilevel"/>
     <w:tmpl w:val="2E9C7944"/>
@@ -14700,7 +15337,7 @@
       </w:pPr>
     </w:lvl>
   </w:abstractNum>
-  <w:abstractNum w:abstractNumId="74" w15:restartNumberingAfterBreak="0">
+  <w:abstractNum w:abstractNumId="78" w15:restartNumberingAfterBreak="0">
     <w:nsid w:val="7A7C049C"/>
     <w:multiLevelType w:val="hybridMultilevel"/>
     <w:tmpl w:val="278A3348"/>
@@ -14785,7 +15422,95 @@
       </w:pPr>
     </w:lvl>
   </w:abstractNum>
-  <w:abstractNum w:abstractNumId="75" w15:restartNumberingAfterBreak="0">
+  <w:abstractNum w:abstractNumId="79" w15:restartNumberingAfterBreak="0">
+    <w:nsid w:val="7AE446DB"/>
+    <w:multiLevelType w:val="hybridMultilevel"/>
+    <w:tmpl w:val="FA82EBA8"/>
+    <w:lvl w:ilvl="0" w:tplc="25CEB5F2">
+      <w:numFmt w:val="decimal"/>
+      <w:lvlText w:val="%1."/>
+      <w:lvlJc w:val="left"/>
+      <w:pPr>
+        <w:ind w:left="720" w:hanging="360"/>
+      </w:pPr>
+      <w:rPr>
+        <w:rFonts w:hint="default"/>
+      </w:rPr>
+    </w:lvl>
+    <w:lvl w:ilvl="1" w:tplc="04090019" w:tentative="1">
+      <w:start w:val="1"/>
+      <w:numFmt w:val="lowerLetter"/>
+      <w:lvlText w:val="%2."/>
+      <w:lvlJc w:val="left"/>
+      <w:pPr>
+        <w:ind w:left="720" w:hanging="360"/>
+      </w:pPr>
+    </w:lvl>
+    <w:lvl w:ilvl="2" w:tplc="0409001B" w:tentative="1">
+      <w:start w:val="1"/>
+      <w:numFmt w:val="lowerRoman"/>
+      <w:lvlText w:val="%3."/>
+      <w:lvlJc w:val="right"/>
+      <w:pPr>
+        <w:ind w:left="1440" w:hanging="180"/>
+      </w:pPr>
+    </w:lvl>
+    <w:lvl w:ilvl="3" w:tplc="0409000F" w:tentative="1">
+      <w:start w:val="1"/>
+      <w:numFmt w:val="decimal"/>
+      <w:lvlText w:val="%4."/>
+      <w:lvlJc w:val="left"/>
+      <w:pPr>
+        <w:ind w:left="2160" w:hanging="360"/>
+      </w:pPr>
+    </w:lvl>
+    <w:lvl w:ilvl="4" w:tplc="04090019" w:tentative="1">
+      <w:start w:val="1"/>
+      <w:numFmt w:val="lowerLetter"/>
+      <w:lvlText w:val="%5."/>
+      <w:lvlJc w:val="left"/>
+      <w:pPr>
+        <w:ind w:left="2880" w:hanging="360"/>
+      </w:pPr>
+    </w:lvl>
+    <w:lvl w:ilvl="5" w:tplc="0409001B" w:tentative="1">
+      <w:start w:val="1"/>
+      <w:numFmt w:val="lowerRoman"/>
+      <w:lvlText w:val="%6."/>
+      <w:lvlJc w:val="right"/>
+      <w:pPr>
+        <w:ind w:left="3600" w:hanging="180"/>
+      </w:pPr>
+    </w:lvl>
+    <w:lvl w:ilvl="6" w:tplc="0409000F" w:tentative="1">
+      <w:start w:val="1"/>
+      <w:numFmt w:val="decimal"/>
+      <w:lvlText w:val="%7."/>
+      <w:lvlJc w:val="left"/>
+      <w:pPr>
+        <w:ind w:left="4320" w:hanging="360"/>
+      </w:pPr>
+    </w:lvl>
+    <w:lvl w:ilvl="7" w:tplc="04090019" w:tentative="1">
+      <w:start w:val="1"/>
+      <w:numFmt w:val="lowerLetter"/>
+      <w:lvlText w:val="%8."/>
+      <w:lvlJc w:val="left"/>
+      <w:pPr>
+        <w:ind w:left="5040" w:hanging="360"/>
+      </w:pPr>
+    </w:lvl>
+    <w:lvl w:ilvl="8" w:tplc="0409001B" w:tentative="1">
+      <w:start w:val="1"/>
+      <w:numFmt w:val="lowerRoman"/>
+      <w:lvlText w:val="%9."/>
+      <w:lvlJc w:val="right"/>
+      <w:pPr>
+        <w:ind w:left="5760" w:hanging="180"/>
+      </w:pPr>
+    </w:lvl>
+  </w:abstractNum>
+  <w:abstractNum w:abstractNumId="80" w15:restartNumberingAfterBreak="0">
     <w:nsid w:val="7F292C78"/>
     <w:multiLevelType w:val="hybridMultilevel"/>
     <w:tmpl w:val="67F461A8"/>
@@ -14898,7 +15623,7 @@
       </w:rPr>
     </w:lvl>
   </w:abstractNum>
-  <w:abstractNum w:abstractNumId="76" w15:restartNumberingAfterBreak="0">
+  <w:abstractNum w:abstractNumId="81" w15:restartNumberingAfterBreak="0">
     <w:nsid w:val="7FA7FBF4"/>
     <w:multiLevelType w:val="hybridMultilevel"/>
     <w:tmpl w:val="6144D5D8"/>
@@ -15012,235 +15737,250 @@
     </w:lvl>
   </w:abstractNum>
   <w:num w:numId="1" w16cid:durableId="588734958">
-    <w:abstractNumId w:val="41"/>
+    <w:abstractNumId w:val="44"/>
   </w:num>
   <w:num w:numId="2" w16cid:durableId="301930281">
-    <w:abstractNumId w:val="48"/>
+    <w:abstractNumId w:val="51"/>
   </w:num>
   <w:num w:numId="3" w16cid:durableId="1336418096">
-    <w:abstractNumId w:val="32"/>
+    <w:abstractNumId w:val="34"/>
   </w:num>
   <w:num w:numId="4" w16cid:durableId="772212463">
-    <w:abstractNumId w:val="67"/>
+    <w:abstractNumId w:val="70"/>
   </w:num>
   <w:num w:numId="5" w16cid:durableId="1418014152">
-    <w:abstractNumId w:val="46"/>
+    <w:abstractNumId w:val="49"/>
   </w:num>
   <w:num w:numId="6" w16cid:durableId="470250697">
-    <w:abstractNumId w:val="73"/>
+    <w:abstractNumId w:val="77"/>
   </w:num>
   <w:num w:numId="7" w16cid:durableId="710347768">
-    <w:abstractNumId w:val="36"/>
+    <w:abstractNumId w:val="38"/>
   </w:num>
   <w:num w:numId="8" w16cid:durableId="602373730">
-    <w:abstractNumId w:val="54"/>
+    <w:abstractNumId w:val="57"/>
   </w:num>
   <w:num w:numId="9" w16cid:durableId="1462771798">
-    <w:abstractNumId w:val="57"/>
+    <w:abstractNumId w:val="60"/>
   </w:num>
   <w:num w:numId="10" w16cid:durableId="1215854709">
-    <w:abstractNumId w:val="74"/>
+    <w:abstractNumId w:val="78"/>
   </w:num>
   <w:num w:numId="11" w16cid:durableId="1145197253">
-    <w:abstractNumId w:val="19"/>
+    <w:abstractNumId w:val="21"/>
   </w:num>
   <w:num w:numId="12" w16cid:durableId="788544680">
-    <w:abstractNumId w:val="22"/>
+    <w:abstractNumId w:val="24"/>
   </w:num>
   <w:num w:numId="13" w16cid:durableId="1794404913">
-    <w:abstractNumId w:val="63"/>
+    <w:abstractNumId w:val="66"/>
   </w:num>
   <w:num w:numId="14" w16cid:durableId="171995492">
     <w:abstractNumId w:val="6"/>
   </w:num>
   <w:num w:numId="15" w16cid:durableId="1282110349">
-    <w:abstractNumId w:val="62"/>
+    <w:abstractNumId w:val="65"/>
   </w:num>
   <w:num w:numId="16" w16cid:durableId="1530609390">
-    <w:abstractNumId w:val="38"/>
+    <w:abstractNumId w:val="40"/>
   </w:num>
   <w:num w:numId="17" w16cid:durableId="1022827301">
-    <w:abstractNumId w:val="68"/>
+    <w:abstractNumId w:val="71"/>
   </w:num>
   <w:num w:numId="18" w16cid:durableId="1055087992">
-    <w:abstractNumId w:val="15"/>
+    <w:abstractNumId w:val="17"/>
   </w:num>
   <w:num w:numId="19" w16cid:durableId="558590043">
     <w:abstractNumId w:val="2"/>
   </w:num>
   <w:num w:numId="20" w16cid:durableId="1165901812">
-    <w:abstractNumId w:val="61"/>
+    <w:abstractNumId w:val="64"/>
   </w:num>
   <w:num w:numId="21" w16cid:durableId="143662656">
-    <w:abstractNumId w:val="28"/>
+    <w:abstractNumId w:val="30"/>
   </w:num>
   <w:num w:numId="22" w16cid:durableId="2030523868">
     <w:abstractNumId w:val="5"/>
   </w:num>
   <w:num w:numId="23" w16cid:durableId="1855415130">
-    <w:abstractNumId w:val="30"/>
+    <w:abstractNumId w:val="32"/>
   </w:num>
   <w:num w:numId="24" w16cid:durableId="1918586916">
-    <w:abstractNumId w:val="53"/>
+    <w:abstractNumId w:val="56"/>
   </w:num>
   <w:num w:numId="25" w16cid:durableId="193157919">
-    <w:abstractNumId w:val="39"/>
+    <w:abstractNumId w:val="42"/>
   </w:num>
   <w:num w:numId="26" w16cid:durableId="1979218948">
-    <w:abstractNumId w:val="71"/>
+    <w:abstractNumId w:val="74"/>
   </w:num>
   <w:num w:numId="27" w16cid:durableId="1700811228">
-    <w:abstractNumId w:val="34"/>
+    <w:abstractNumId w:val="36"/>
   </w:num>
   <w:num w:numId="28" w16cid:durableId="1583485185">
-    <w:abstractNumId w:val="35"/>
+    <w:abstractNumId w:val="37"/>
   </w:num>
   <w:num w:numId="29" w16cid:durableId="143594077">
-    <w:abstractNumId w:val="11"/>
+    <w:abstractNumId w:val="13"/>
   </w:num>
   <w:num w:numId="30" w16cid:durableId="739445628">
-    <w:abstractNumId w:val="45"/>
+    <w:abstractNumId w:val="48"/>
   </w:num>
   <w:num w:numId="31" w16cid:durableId="1450079883">
     <w:abstractNumId w:val="7"/>
   </w:num>
   <w:num w:numId="32" w16cid:durableId="1867404552">
-    <w:abstractNumId w:val="23"/>
+    <w:abstractNumId w:val="25"/>
   </w:num>
   <w:num w:numId="33" w16cid:durableId="1835754423">
-    <w:abstractNumId w:val="14"/>
+    <w:abstractNumId w:val="16"/>
   </w:num>
   <w:num w:numId="34" w16cid:durableId="1821844930">
-    <w:abstractNumId w:val="25"/>
+    <w:abstractNumId w:val="27"/>
   </w:num>
   <w:num w:numId="35" w16cid:durableId="2142841359">
-    <w:abstractNumId w:val="69"/>
+    <w:abstractNumId w:val="72"/>
   </w:num>
   <w:num w:numId="36" w16cid:durableId="39937375">
-    <w:abstractNumId w:val="33"/>
+    <w:abstractNumId w:val="35"/>
   </w:num>
   <w:num w:numId="37" w16cid:durableId="433593691">
-    <w:abstractNumId w:val="59"/>
+    <w:abstractNumId w:val="62"/>
   </w:num>
   <w:num w:numId="38" w16cid:durableId="236601275">
-    <w:abstractNumId w:val="76"/>
+    <w:abstractNumId w:val="81"/>
   </w:num>
   <w:num w:numId="39" w16cid:durableId="1728606640">
-    <w:abstractNumId w:val="43"/>
+    <w:abstractNumId w:val="46"/>
   </w:num>
   <w:num w:numId="40" w16cid:durableId="1271202052">
-    <w:abstractNumId w:val="64"/>
+    <w:abstractNumId w:val="67"/>
   </w:num>
   <w:num w:numId="41" w16cid:durableId="781077350">
-    <w:abstractNumId w:val="66"/>
+    <w:abstractNumId w:val="69"/>
   </w:num>
   <w:num w:numId="42" w16cid:durableId="622687962">
     <w:abstractNumId w:val="1"/>
   </w:num>
   <w:num w:numId="43" w16cid:durableId="297345370">
-    <w:abstractNumId w:val="56"/>
+    <w:abstractNumId w:val="59"/>
   </w:num>
   <w:num w:numId="44" w16cid:durableId="1512335438">
-    <w:abstractNumId w:val="17"/>
+    <w:abstractNumId w:val="19"/>
   </w:num>
   <w:num w:numId="45" w16cid:durableId="1961640718">
-    <w:abstractNumId w:val="51"/>
+    <w:abstractNumId w:val="54"/>
   </w:num>
   <w:num w:numId="46" w16cid:durableId="1375696103">
-    <w:abstractNumId w:val="70"/>
+    <w:abstractNumId w:val="73"/>
   </w:num>
   <w:num w:numId="47" w16cid:durableId="1796606134">
-    <w:abstractNumId w:val="16"/>
+    <w:abstractNumId w:val="18"/>
   </w:num>
   <w:num w:numId="48" w16cid:durableId="1154957850">
-    <w:abstractNumId w:val="21"/>
+    <w:abstractNumId w:val="23"/>
   </w:num>
   <w:num w:numId="49" w16cid:durableId="712390110">
     <w:abstractNumId w:val="4"/>
   </w:num>
   <w:num w:numId="50" w16cid:durableId="1979987818">
-    <w:abstractNumId w:val="49"/>
+    <w:abstractNumId w:val="52"/>
   </w:num>
   <w:num w:numId="51" w16cid:durableId="1154370617">
-    <w:abstractNumId w:val="20"/>
+    <w:abstractNumId w:val="22"/>
   </w:num>
   <w:num w:numId="52" w16cid:durableId="1186139280">
-    <w:abstractNumId w:val="58"/>
+    <w:abstractNumId w:val="61"/>
   </w:num>
   <w:num w:numId="53" w16cid:durableId="390272240">
-    <w:abstractNumId w:val="75"/>
+    <w:abstractNumId w:val="80"/>
   </w:num>
   <w:num w:numId="54" w16cid:durableId="191114687">
     <w:abstractNumId w:val="0"/>
   </w:num>
   <w:num w:numId="55" w16cid:durableId="40402541">
+    <w:abstractNumId w:val="33"/>
+  </w:num>
+  <w:num w:numId="56" w16cid:durableId="44180556">
+    <w:abstractNumId w:val="26"/>
+  </w:num>
+  <w:num w:numId="57" w16cid:durableId="730083826">
+    <w:abstractNumId w:val="58"/>
+  </w:num>
+  <w:num w:numId="58" w16cid:durableId="536163084">
+    <w:abstractNumId w:val="28"/>
+  </w:num>
+  <w:num w:numId="59" w16cid:durableId="1757314461">
+    <w:abstractNumId w:val="50"/>
+  </w:num>
+  <w:num w:numId="60" w16cid:durableId="1836219749">
+    <w:abstractNumId w:val="68"/>
+  </w:num>
+  <w:num w:numId="61" w16cid:durableId="1809205120">
+    <w:abstractNumId w:val="45"/>
+  </w:num>
+  <w:num w:numId="62" w16cid:durableId="618608719">
+    <w:abstractNumId w:val="75"/>
+  </w:num>
+  <w:num w:numId="63" w16cid:durableId="1640914245">
+    <w:abstractNumId w:val="29"/>
+  </w:num>
+  <w:num w:numId="64" w16cid:durableId="2063749199">
+    <w:abstractNumId w:val="55"/>
+  </w:num>
+  <w:num w:numId="65" w16cid:durableId="628169651">
+    <w:abstractNumId w:val="63"/>
+  </w:num>
+  <w:num w:numId="66" w16cid:durableId="979921798">
+    <w:abstractNumId w:val="53"/>
+  </w:num>
+  <w:num w:numId="67" w16cid:durableId="1289437425">
+    <w:abstractNumId w:val="12"/>
+  </w:num>
+  <w:num w:numId="68" w16cid:durableId="50152152">
     <w:abstractNumId w:val="31"/>
   </w:num>
-  <w:num w:numId="56" w16cid:durableId="44180556">
-    <w:abstractNumId w:val="24"/>
-  </w:num>
-  <w:num w:numId="57" w16cid:durableId="730083826">
-    <w:abstractNumId w:val="55"/>
-  </w:num>
-  <w:num w:numId="58" w16cid:durableId="536163084">
-    <w:abstractNumId w:val="26"/>
-  </w:num>
-  <w:num w:numId="59" w16cid:durableId="1757314461">
-    <w:abstractNumId w:val="47"/>
-  </w:num>
-  <w:num w:numId="60" w16cid:durableId="1836219749">
-    <w:abstractNumId w:val="65"/>
-  </w:num>
-  <w:num w:numId="61" w16cid:durableId="1809205120">
-    <w:abstractNumId w:val="42"/>
-  </w:num>
-  <w:num w:numId="62" w16cid:durableId="618608719">
-    <w:abstractNumId w:val="72"/>
-  </w:num>
-  <w:num w:numId="63" w16cid:durableId="1640914245">
-    <w:abstractNumId w:val="27"/>
-  </w:num>
-  <w:num w:numId="64" w16cid:durableId="2063749199">
-    <w:abstractNumId w:val="52"/>
-  </w:num>
-  <w:num w:numId="65" w16cid:durableId="628169651">
-    <w:abstractNumId w:val="60"/>
-  </w:num>
-  <w:num w:numId="66" w16cid:durableId="979921798">
-    <w:abstractNumId w:val="50"/>
-  </w:num>
-  <w:num w:numId="67" w16cid:durableId="1289437425">
-    <w:abstractNumId w:val="10"/>
-  </w:num>
-  <w:num w:numId="68" w16cid:durableId="50152152">
-    <w:abstractNumId w:val="29"/>
-  </w:num>
   <w:num w:numId="69" w16cid:durableId="1432436456">
-    <w:abstractNumId w:val="18"/>
+    <w:abstractNumId w:val="20"/>
   </w:num>
   <w:num w:numId="70" w16cid:durableId="1137915593">
-    <w:abstractNumId w:val="12"/>
+    <w:abstractNumId w:val="14"/>
   </w:num>
   <w:num w:numId="71" w16cid:durableId="114061412">
-    <w:abstractNumId w:val="13"/>
+    <w:abstractNumId w:val="15"/>
   </w:num>
   <w:num w:numId="72" w16cid:durableId="712002449">
-    <w:abstractNumId w:val="40"/>
+    <w:abstractNumId w:val="43"/>
   </w:num>
   <w:num w:numId="73" w16cid:durableId="2097247326">
-    <w:abstractNumId w:val="8"/>
+    <w:abstractNumId w:val="10"/>
   </w:num>
   <w:num w:numId="74" w16cid:durableId="852693365">
     <w:abstractNumId w:val="3"/>
   </w:num>
   <w:num w:numId="75" w16cid:durableId="1384672179">
-    <w:abstractNumId w:val="44"/>
+    <w:abstractNumId w:val="47"/>
   </w:num>
   <w:num w:numId="76" w16cid:durableId="1286039309">
-    <w:abstractNumId w:val="37"/>
+    <w:abstractNumId w:val="39"/>
   </w:num>
   <w:num w:numId="77" w16cid:durableId="1396273751">
+    <w:abstractNumId w:val="11"/>
+  </w:num>
+  <w:num w:numId="78" w16cid:durableId="1453674170">
+    <w:abstractNumId w:val="76"/>
+  </w:num>
+  <w:num w:numId="79" w16cid:durableId="1853764541">
+    <w:abstractNumId w:val="8"/>
+  </w:num>
+  <w:num w:numId="80" w16cid:durableId="1370450357">
     <w:abstractNumId w:val="9"/>
+  </w:num>
+  <w:num w:numId="81" w16cid:durableId="1761948382">
+    <w:abstractNumId w:val="41"/>
+  </w:num>
+  <w:num w:numId="82" w16cid:durableId="1374430369">
+    <w:abstractNumId w:val="79"/>
   </w:num>
 </w:numbering>
 </file>
@@ -15645,7 +16385,7 @@
   <w:style w:type="paragraph" w:default="1" w:styleId="Normal">
     <w:name w:val="Normal"/>
     <w:qFormat/>
-    <w:rsid w:val="0062037A"/>
+    <w:rsid w:val="00DC6429"/>
     <w:rPr>
       <w:rFonts w:ascii="Aptos" w:hAnsi="Aptos"/>
       <w:sz w:val="24"/>

</xml_diff>

<commit_message>
Aggiornato DC-Server seguendo nuovo DAP
Apportate le modifiche necesserie al diagramma delle classi del package server per conformarlo al DAP.
Minori fix al DAP.
</commit_message>
<xml_diff>
--- a/documenti/DAP.docx
+++ b/documenti/DAP.docx
@@ -900,55 +900,6 @@
       <w:pPr>
         <w:keepNext/>
       </w:pPr>
-      <w:r>
-        <w:rPr>
-          <w:noProof/>
-        </w:rPr>
-        <w:drawing>
-          <wp:inline distT="0" distB="0" distL="0" distR="0" wp14:anchorId="56657C68" wp14:editId="0D1CF14E">
-            <wp:extent cx="3862236" cy="4219575"/>
-            <wp:effectExtent l="0" t="0" r="5080" b="0"/>
-            <wp:docPr id="227249903" name="Graphic 1"/>
-            <wp:cNvGraphicFramePr>
-              <a:graphicFrameLocks xmlns:a="http://schemas.openxmlformats.org/drawingml/2006/main" noChangeAspect="1"/>
-            </wp:cNvGraphicFramePr>
-            <a:graphic xmlns:a="http://schemas.openxmlformats.org/drawingml/2006/main">
-              <a:graphicData uri="http://schemas.openxmlformats.org/drawingml/2006/picture">
-                <pic:pic xmlns:pic="http://schemas.openxmlformats.org/drawingml/2006/picture">
-                  <pic:nvPicPr>
-                    <pic:cNvPr id="227249903" name="Graphic 227249903"/>
-                    <pic:cNvPicPr/>
-                  </pic:nvPicPr>
-                  <pic:blipFill>
-                    <a:blip r:embed="rId9">
-                      <a:extLst>
-                        <a:ext uri="{28A0092B-C50C-407E-A947-70E740481C1C}">
-                          <a14:useLocalDpi xmlns:a14="http://schemas.microsoft.com/office/drawing/2010/main" val="0"/>
-                        </a:ext>
-                        <a:ext uri="{96DAC541-7B7A-43D3-8B79-37D633B846F1}">
-                          <asvg:svgBlip xmlns:asvg="http://schemas.microsoft.com/office/drawing/2016/SVG/main" r:embed="rId10"/>
-                        </a:ext>
-                      </a:extLst>
-                    </a:blip>
-                    <a:stretch>
-                      <a:fillRect/>
-                    </a:stretch>
-                  </pic:blipFill>
-                  <pic:spPr>
-                    <a:xfrm>
-                      <a:off x="0" y="0"/>
-                      <a:ext cx="3879758" cy="4238718"/>
-                    </a:xfrm>
-                    <a:prstGeom prst="rect">
-                      <a:avLst/>
-                    </a:prstGeom>
-                  </pic:spPr>
-                </pic:pic>
-              </a:graphicData>
-            </a:graphic>
-          </wp:inline>
-        </w:drawing>
-      </w:r>
     </w:p>
     <w:p>
       <w:pPr>
@@ -1238,7 +1189,6 @@
         <w:pStyle w:val="Heading4"/>
       </w:pPr>
       <w:r>
-        <w:lastRenderedPageBreak/>
         <w:t>Registrazione</w:t>
       </w:r>
     </w:p>
@@ -1547,6 +1497,7 @@
           <w:b/>
           <w:bCs/>
         </w:rPr>
+        <w:lastRenderedPageBreak/>
         <w:t>TipoErrore.GENERICO</w:t>
       </w:r>
       <w:r>
@@ -7606,13 +7557,7 @@
         <w:t>TipoErrore.CAMPI_INVALIDI</w:t>
       </w:r>
       <w:r>
-        <w:t xml:space="preserve">: se </w:t>
-      </w:r>
-      <w:r>
-        <w:t xml:space="preserve">la stringaRicerca data </w:t>
-      </w:r>
-      <w:r>
-        <w:t>è null.</w:t>
+        <w:t>: se la stringaRicerca data è null.</w:t>
       </w:r>
     </w:p>
     <w:p>
@@ -8154,7 +8099,16 @@
         <w:t>attuale</w:t>
       </w:r>
       <w:r>
-        <w:t>, o per un’asta non in corso</w:t>
+        <w:t>,</w:t>
+      </w:r>
+      <w:r>
+        <w:t xml:space="preserve"> </w:t>
+      </w:r>
+      <w:r>
+        <w:t>per un’asta non in corso</w:t>
+      </w:r>
+      <w:r>
+        <w:t>, o per un’asta dell’utente stesso</w:t>
       </w:r>
       <w:r>
         <w:t xml:space="preserve">. </w:t>
@@ -8334,13 +8288,7 @@
         <w:t>TipoErrore.OPERAZIONE_INVALIDA</w:t>
       </w:r>
       <w:r>
-        <w:t xml:space="preserve">: </w:t>
-      </w:r>
-      <w:r>
-        <w:t>se non è stato effettuato un login preventivamente</w:t>
-      </w:r>
-      <w:r>
-        <w:t xml:space="preserve">. </w:t>
+        <w:t xml:space="preserve">: se non è stato effettuato un login preventivamente. </w:t>
       </w:r>
     </w:p>
     <w:p>
@@ -8356,6 +8304,7 @@
           <w:b/>
           <w:bCs/>
         </w:rPr>
+        <w:lastRenderedPageBreak/>
         <w:t>TipoErrore.GENERICO</w:t>
       </w:r>
       <w:r>
@@ -8395,7 +8344,7 @@
                     <pic:cNvPicPr/>
                   </pic:nvPicPr>
                   <pic:blipFill>
-                    <a:blip r:embed="rId11" cstate="print">
+                    <a:blip r:embed="rId9" cstate="print">
                       <a:extLst>
                         <a:ext uri="{28A0092B-C50C-407E-A947-70E740481C1C}">
                           <a14:useLocalDpi xmlns:a14="http://schemas.microsoft.com/office/drawing/2010/main" val="0"/>
@@ -8564,7 +8513,7 @@
             <w:pPr>
               <w:jc w:val="center"/>
             </w:pPr>
-            <w:hyperlink r:id="rId12" w:history="1">
+            <w:hyperlink r:id="rId10" w:history="1">
               <w:r>
                 <w:rPr>
                   <w:rStyle w:val="Hyperlink"/>
@@ -8626,7 +8575,7 @@
             <w:pPr>
               <w:jc w:val="center"/>
             </w:pPr>
-            <w:hyperlink r:id="rId13" w:history="1">
+            <w:hyperlink r:id="rId11" w:history="1">
               <w:r>
                 <w:rPr>
                   <w:rStyle w:val="Hyperlink"/>
@@ -8688,7 +8637,7 @@
             <w:pPr>
               <w:jc w:val="center"/>
             </w:pPr>
-            <w:hyperlink r:id="rId14" w:history="1">
+            <w:hyperlink r:id="rId12" w:history="1">
               <w:r>
                 <w:rPr>
                   <w:rStyle w:val="Hyperlink"/>
@@ -8748,7 +8697,7 @@
             <w:pPr>
               <w:jc w:val="center"/>
             </w:pPr>
-            <w:hyperlink r:id="rId15" w:history="1">
+            <w:hyperlink r:id="rId13" w:history="1">
               <w:r>
                 <w:rPr>
                   <w:rStyle w:val="Hyperlink"/>
@@ -8808,7 +8757,7 @@
             <w:pPr>
               <w:jc w:val="center"/>
             </w:pPr>
-            <w:hyperlink r:id="rId16" w:history="1">
+            <w:hyperlink r:id="rId14" w:history="1">
               <w:r>
                 <w:rPr>
                   <w:rStyle w:val="Hyperlink"/>
@@ -8868,7 +8817,7 @@
             <w:pPr>
               <w:jc w:val="center"/>
             </w:pPr>
-            <w:hyperlink r:id="rId17" w:history="1">
+            <w:hyperlink r:id="rId15" w:history="1">
               <w:r>
                 <w:rPr>
                   <w:rStyle w:val="Hyperlink"/>
@@ -8928,7 +8877,7 @@
             <w:pPr>
               <w:jc w:val="center"/>
             </w:pPr>
-            <w:hyperlink r:id="rId18" w:history="1">
+            <w:hyperlink r:id="rId16" w:history="1">
               <w:r>
                 <w:rPr>
                   <w:rStyle w:val="Hyperlink"/>
@@ -8988,7 +8937,7 @@
             <w:pPr>
               <w:jc w:val="center"/>
             </w:pPr>
-            <w:hyperlink r:id="rId19" w:history="1">
+            <w:hyperlink r:id="rId17" w:history="1">
               <w:r>
                 <w:rPr>
                   <w:rStyle w:val="Hyperlink"/>
@@ -9048,7 +8997,7 @@
             <w:pPr>
               <w:jc w:val="center"/>
             </w:pPr>
-            <w:hyperlink r:id="rId20" w:history="1">
+            <w:hyperlink r:id="rId18" w:history="1">
               <w:r>
                 <w:rPr>
                   <w:rStyle w:val="Hyperlink"/>
@@ -9108,7 +9057,7 @@
             <w:pPr>
               <w:jc w:val="center"/>
             </w:pPr>
-            <w:hyperlink r:id="rId21" w:history="1">
+            <w:hyperlink r:id="rId19" w:history="1">
               <w:r>
                 <w:rPr>
                   <w:rStyle w:val="Hyperlink"/>
@@ -9168,7 +9117,7 @@
             <w:pPr>
               <w:jc w:val="center"/>
             </w:pPr>
-            <w:hyperlink r:id="rId22" w:history="1">
+            <w:hyperlink r:id="rId20" w:history="1">
               <w:r>
                 <w:rPr>
                   <w:rStyle w:val="Hyperlink"/>

</xml_diff>

<commit_message>
Aggiornato il DAP e README per JDBC
</commit_message>
<xml_diff>
--- a/documenti/DAP.docx
+++ b/documenti/DAP.docx
@@ -682,20 +682,6 @@
     </w:tbl>
     <w:p>
       <w:pPr>
-        <w:rPr>
-          <w:rFonts w:eastAsiaTheme="majorEastAsia" w:cstheme="majorBidi"/>
-          <w:color w:val="538135" w:themeColor="accent6" w:themeShade="BF"/>
-          <w:sz w:val="32"/>
-          <w:szCs w:val="32"/>
-        </w:rPr>
-      </w:pPr>
-      <w:r>
-        <w:lastRenderedPageBreak/>
-        <w:br w:type="page"/>
-      </w:r>
-    </w:p>
-    <w:p>
-      <w:pPr>
         <w:pStyle w:val="Heading1"/>
       </w:pPr>
       <w:r>
@@ -1366,13 +1352,8 @@
           <w:numId w:val="9"/>
         </w:numPr>
       </w:pPr>
-      <w:proofErr w:type="gramStart"/>
-      <w:r>
-        <w:t>email :</w:t>
-      </w:r>
-      <w:proofErr w:type="gramEnd"/>
-      <w:r>
-        <w:t xml:space="preserve"> </w:t>
+      <w:r>
+        <w:t xml:space="preserve">email : </w:t>
       </w:r>
       <w:proofErr w:type="spellStart"/>
       <w:r>
@@ -1388,13 +1369,8 @@
           <w:numId w:val="9"/>
         </w:numPr>
       </w:pPr>
-      <w:proofErr w:type="gramStart"/>
-      <w:r>
-        <w:t>password :</w:t>
-      </w:r>
-      <w:proofErr w:type="gramEnd"/>
-      <w:r>
-        <w:t xml:space="preserve"> </w:t>
+      <w:r>
+        <w:t xml:space="preserve">password : </w:t>
       </w:r>
       <w:proofErr w:type="spellStart"/>
       <w:r>
@@ -1492,17 +1468,12 @@
         </w:numPr>
       </w:pPr>
       <w:proofErr w:type="spellStart"/>
-      <w:proofErr w:type="gramStart"/>
       <w:r>
         <w:t>idUtente</w:t>
       </w:r>
       <w:proofErr w:type="spellEnd"/>
       <w:r>
-        <w:t xml:space="preserve"> :</w:t>
-      </w:r>
-      <w:proofErr w:type="gramEnd"/>
-      <w:r>
-        <w:t xml:space="preserve"> </w:t>
+        <w:t xml:space="preserve"> : </w:t>
       </w:r>
       <w:proofErr w:type="spellStart"/>
       <w:r>
@@ -1518,13 +1489,8 @@
           <w:numId w:val="8"/>
         </w:numPr>
       </w:pPr>
-      <w:proofErr w:type="gramStart"/>
-      <w:r>
-        <w:t>admin :</w:t>
-      </w:r>
-      <w:proofErr w:type="gramEnd"/>
-      <w:r>
-        <w:t xml:space="preserve"> </w:t>
+      <w:r>
+        <w:t xml:space="preserve">admin : </w:t>
       </w:r>
       <w:proofErr w:type="spellStart"/>
       <w:r>
@@ -1666,14 +1632,29 @@
           <w:numId w:val="1"/>
         </w:numPr>
       </w:pPr>
-      <w:proofErr w:type="gramStart"/>
-      <w:r>
-        <w:t>nome :</w:t>
-      </w:r>
-      <w:proofErr w:type="gramEnd"/>
+      <w:r>
+        <w:t xml:space="preserve">nome : </w:t>
+      </w:r>
+      <w:proofErr w:type="spellStart"/>
+      <w:r>
+        <w:t>String</w:t>
+      </w:r>
+      <w:proofErr w:type="spellEnd"/>
       <w:r>
         <w:t xml:space="preserve"> </w:t>
       </w:r>
+    </w:p>
+    <w:p>
+      <w:pPr>
+        <w:pStyle w:val="ListParagraph"/>
+        <w:numPr>
+          <w:ilvl w:val="0"/>
+          <w:numId w:val="1"/>
+        </w:numPr>
+      </w:pPr>
+      <w:r>
+        <w:t xml:space="preserve">cognome : </w:t>
+      </w:r>
       <w:proofErr w:type="spellStart"/>
       <w:r>
         <w:t>String</w:t>
@@ -1691,14 +1672,65 @@
           <w:numId w:val="1"/>
         </w:numPr>
       </w:pPr>
-      <w:proofErr w:type="gramStart"/>
-      <w:r>
-        <w:t>cognome :</w:t>
-      </w:r>
-      <w:proofErr w:type="gramEnd"/>
+      <w:r>
+        <w:t>p</w:t>
+      </w:r>
+      <w:r>
+        <w:t xml:space="preserve">assword : </w:t>
+      </w:r>
+      <w:proofErr w:type="spellStart"/>
+      <w:r>
+        <w:t>String</w:t>
+      </w:r>
+      <w:proofErr w:type="spellEnd"/>
       <w:r>
         <w:t xml:space="preserve"> </w:t>
       </w:r>
+    </w:p>
+    <w:p>
+      <w:pPr>
+        <w:pStyle w:val="ListParagraph"/>
+        <w:numPr>
+          <w:ilvl w:val="0"/>
+          <w:numId w:val="1"/>
+        </w:numPr>
+      </w:pPr>
+      <w:proofErr w:type="spellStart"/>
+      <w:r>
+        <w:t>dataNascita</w:t>
+      </w:r>
+      <w:proofErr w:type="spellEnd"/>
+      <w:r>
+        <w:t xml:space="preserve"> : </w:t>
+      </w:r>
+      <w:proofErr w:type="spellStart"/>
+      <w:r>
+        <w:t>Local</w:t>
+      </w:r>
+      <w:r>
+        <w:t>Date</w:t>
+      </w:r>
+      <w:proofErr w:type="spellEnd"/>
+      <w:r>
+        <w:t xml:space="preserve"> </w:t>
+      </w:r>
+    </w:p>
+    <w:p>
+      <w:pPr>
+        <w:pStyle w:val="ListParagraph"/>
+        <w:numPr>
+          <w:ilvl w:val="0"/>
+          <w:numId w:val="1"/>
+        </w:numPr>
+      </w:pPr>
+      <w:proofErr w:type="spellStart"/>
+      <w:r>
+        <w:t>cittaResidenza</w:t>
+      </w:r>
+      <w:proofErr w:type="spellEnd"/>
+      <w:r>
+        <w:t xml:space="preserve"> : </w:t>
+      </w:r>
       <w:proofErr w:type="spellStart"/>
       <w:r>
         <w:t>String</w:t>
@@ -1716,17 +1748,51 @@
           <w:numId w:val="1"/>
         </w:numPr>
       </w:pPr>
-      <w:proofErr w:type="gramStart"/>
-      <w:r>
-        <w:t>p</w:t>
-      </w:r>
-      <w:r>
-        <w:t>assword :</w:t>
-      </w:r>
-      <w:proofErr w:type="gramEnd"/>
+      <w:proofErr w:type="spellStart"/>
+      <w:r>
+        <w:t>cap</w:t>
+      </w:r>
+      <w:proofErr w:type="spellEnd"/>
+      <w:r>
+        <w:t xml:space="preserve"> : </w:t>
+      </w:r>
+      <w:proofErr w:type="spellStart"/>
+      <w:r>
+        <w:t>Integer</w:t>
+      </w:r>
+      <w:proofErr w:type="spellEnd"/>
+    </w:p>
+    <w:p>
+      <w:pPr>
+        <w:pStyle w:val="ListParagraph"/>
+        <w:numPr>
+          <w:ilvl w:val="0"/>
+          <w:numId w:val="1"/>
+        </w:numPr>
+      </w:pPr>
+      <w:r>
+        <w:t xml:space="preserve">indirizzo : </w:t>
+      </w:r>
+      <w:proofErr w:type="spellStart"/>
+      <w:r>
+        <w:t>String</w:t>
+      </w:r>
+      <w:proofErr w:type="spellEnd"/>
       <w:r>
         <w:t xml:space="preserve"> </w:t>
       </w:r>
+    </w:p>
+    <w:p>
+      <w:pPr>
+        <w:pStyle w:val="ListParagraph"/>
+        <w:numPr>
+          <w:ilvl w:val="0"/>
+          <w:numId w:val="1"/>
+        </w:numPr>
+      </w:pPr>
+      <w:r>
+        <w:t xml:space="preserve">email : </w:t>
+      </w:r>
       <w:proofErr w:type="spellStart"/>
       <w:r>
         <w:t>String</w:t>
@@ -1744,153 +1810,8 @@
           <w:numId w:val="1"/>
         </w:numPr>
       </w:pPr>
-      <w:proofErr w:type="spellStart"/>
-      <w:proofErr w:type="gramStart"/>
-      <w:r>
-        <w:t>dataNascita</w:t>
-      </w:r>
-      <w:proofErr w:type="spellEnd"/>
-      <w:r>
-        <w:t xml:space="preserve"> :</w:t>
-      </w:r>
-      <w:proofErr w:type="gramEnd"/>
-      <w:r>
-        <w:t xml:space="preserve"> </w:t>
-      </w:r>
-      <w:proofErr w:type="spellStart"/>
-      <w:r>
-        <w:t>Local</w:t>
-      </w:r>
-      <w:r>
-        <w:t>Date</w:t>
-      </w:r>
-      <w:proofErr w:type="spellEnd"/>
-      <w:r>
-        <w:t xml:space="preserve"> </w:t>
-      </w:r>
-    </w:p>
-    <w:p>
-      <w:pPr>
-        <w:pStyle w:val="ListParagraph"/>
-        <w:numPr>
-          <w:ilvl w:val="0"/>
-          <w:numId w:val="1"/>
-        </w:numPr>
-      </w:pPr>
-      <w:proofErr w:type="spellStart"/>
-      <w:proofErr w:type="gramStart"/>
-      <w:r>
-        <w:t>cittaResidenza</w:t>
-      </w:r>
-      <w:proofErr w:type="spellEnd"/>
-      <w:r>
-        <w:t xml:space="preserve"> :</w:t>
-      </w:r>
-      <w:proofErr w:type="gramEnd"/>
-      <w:r>
-        <w:t xml:space="preserve"> </w:t>
-      </w:r>
-      <w:proofErr w:type="spellStart"/>
-      <w:r>
-        <w:t>String</w:t>
-      </w:r>
-      <w:proofErr w:type="spellEnd"/>
-      <w:r>
-        <w:t xml:space="preserve"> </w:t>
-      </w:r>
-    </w:p>
-    <w:p>
-      <w:pPr>
-        <w:pStyle w:val="ListParagraph"/>
-        <w:numPr>
-          <w:ilvl w:val="0"/>
-          <w:numId w:val="1"/>
-        </w:numPr>
-      </w:pPr>
-      <w:proofErr w:type="spellStart"/>
-      <w:proofErr w:type="gramStart"/>
-      <w:r>
-        <w:t>cap</w:t>
-      </w:r>
-      <w:proofErr w:type="spellEnd"/>
-      <w:r>
-        <w:t xml:space="preserve"> :</w:t>
-      </w:r>
-      <w:proofErr w:type="gramEnd"/>
-      <w:r>
-        <w:t xml:space="preserve"> </w:t>
-      </w:r>
-      <w:proofErr w:type="spellStart"/>
-      <w:r>
-        <w:t>Integer</w:t>
-      </w:r>
-      <w:proofErr w:type="spellEnd"/>
-    </w:p>
-    <w:p>
-      <w:pPr>
-        <w:pStyle w:val="ListParagraph"/>
-        <w:numPr>
-          <w:ilvl w:val="0"/>
-          <w:numId w:val="1"/>
-        </w:numPr>
-      </w:pPr>
-      <w:proofErr w:type="gramStart"/>
-      <w:r>
-        <w:t>indirizzo :</w:t>
-      </w:r>
-      <w:proofErr w:type="gramEnd"/>
-      <w:r>
-        <w:t xml:space="preserve"> </w:t>
-      </w:r>
-      <w:proofErr w:type="spellStart"/>
-      <w:r>
-        <w:t>String</w:t>
-      </w:r>
-      <w:proofErr w:type="spellEnd"/>
-      <w:r>
-        <w:t xml:space="preserve"> </w:t>
-      </w:r>
-    </w:p>
-    <w:p>
-      <w:pPr>
-        <w:pStyle w:val="ListParagraph"/>
-        <w:numPr>
-          <w:ilvl w:val="0"/>
-          <w:numId w:val="1"/>
-        </w:numPr>
-      </w:pPr>
-      <w:proofErr w:type="gramStart"/>
-      <w:r>
-        <w:t>email :</w:t>
-      </w:r>
-      <w:proofErr w:type="gramEnd"/>
-      <w:r>
-        <w:t xml:space="preserve"> </w:t>
-      </w:r>
-      <w:proofErr w:type="spellStart"/>
-      <w:r>
-        <w:t>String</w:t>
-      </w:r>
-      <w:proofErr w:type="spellEnd"/>
-      <w:r>
-        <w:t xml:space="preserve"> </w:t>
-      </w:r>
-    </w:p>
-    <w:p>
-      <w:pPr>
-        <w:pStyle w:val="ListParagraph"/>
-        <w:numPr>
-          <w:ilvl w:val="0"/>
-          <w:numId w:val="1"/>
-        </w:numPr>
-      </w:pPr>
-      <w:proofErr w:type="gramStart"/>
-      <w:r>
-        <w:t>iban :</w:t>
-      </w:r>
-      <w:proofErr w:type="gramEnd"/>
-      <w:r>
-        <w:t xml:space="preserve"> </w:t>
+      <w:r>
+        <w:t xml:space="preserve">iban : </w:t>
       </w:r>
       <w:proofErr w:type="spellStart"/>
       <w:r>
@@ -2124,7 +2045,6 @@
         </w:numPr>
       </w:pPr>
       <w:proofErr w:type="spellStart"/>
-      <w:proofErr w:type="gramStart"/>
       <w:r>
         <w:t>id</w:t>
       </w:r>
@@ -2133,11 +2053,7 @@
       </w:r>
       <w:proofErr w:type="spellEnd"/>
       <w:r>
-        <w:t xml:space="preserve"> :</w:t>
-      </w:r>
-      <w:proofErr w:type="gramEnd"/>
-      <w:r>
-        <w:t xml:space="preserve"> </w:t>
+        <w:t xml:space="preserve"> : </w:t>
       </w:r>
       <w:proofErr w:type="spellStart"/>
       <w:r>
@@ -2248,14 +2164,29 @@
           <w:numId w:val="26"/>
         </w:numPr>
       </w:pPr>
-      <w:proofErr w:type="gramStart"/>
-      <w:r>
-        <w:t>nome :</w:t>
-      </w:r>
-      <w:proofErr w:type="gramEnd"/>
+      <w:r>
+        <w:t xml:space="preserve">nome : </w:t>
+      </w:r>
+      <w:proofErr w:type="spellStart"/>
+      <w:r>
+        <w:t>String</w:t>
+      </w:r>
+      <w:proofErr w:type="spellEnd"/>
       <w:r>
         <w:t xml:space="preserve"> </w:t>
       </w:r>
+    </w:p>
+    <w:p>
+      <w:pPr>
+        <w:pStyle w:val="ListParagraph"/>
+        <w:numPr>
+          <w:ilvl w:val="0"/>
+          <w:numId w:val="26"/>
+        </w:numPr>
+      </w:pPr>
+      <w:r>
+        <w:t xml:space="preserve">cognome : </w:t>
+      </w:r>
       <w:proofErr w:type="spellStart"/>
       <w:r>
         <w:t>String</w:t>
@@ -2273,14 +2204,42 @@
           <w:numId w:val="26"/>
         </w:numPr>
       </w:pPr>
-      <w:proofErr w:type="gramStart"/>
-      <w:r>
-        <w:t>cognome :</w:t>
-      </w:r>
-      <w:proofErr w:type="gramEnd"/>
+      <w:proofErr w:type="spellStart"/>
+      <w:r>
+        <w:t>dataNascita</w:t>
+      </w:r>
+      <w:proofErr w:type="spellEnd"/>
+      <w:r>
+        <w:t xml:space="preserve"> : </w:t>
+      </w:r>
+      <w:proofErr w:type="spellStart"/>
+      <w:r>
+        <w:t>Local</w:t>
+      </w:r>
+      <w:r>
+        <w:t>Date</w:t>
+      </w:r>
+      <w:proofErr w:type="spellEnd"/>
       <w:r>
         <w:t xml:space="preserve"> </w:t>
       </w:r>
+    </w:p>
+    <w:p>
+      <w:pPr>
+        <w:pStyle w:val="ListParagraph"/>
+        <w:numPr>
+          <w:ilvl w:val="0"/>
+          <w:numId w:val="26"/>
+        </w:numPr>
+      </w:pPr>
+      <w:proofErr w:type="spellStart"/>
+      <w:r>
+        <w:t>cittaResidenza</w:t>
+      </w:r>
+      <w:proofErr w:type="spellEnd"/>
+      <w:r>
+        <w:t xml:space="preserve"> : </w:t>
+      </w:r>
       <w:proofErr w:type="spellStart"/>
       <w:r>
         <w:t>String</w:t>
@@ -2299,24 +2258,36 @@
         </w:numPr>
       </w:pPr>
       <w:proofErr w:type="spellStart"/>
-      <w:proofErr w:type="gramStart"/>
-      <w:r>
-        <w:t>dataNascita</w:t>
-      </w:r>
-      <w:proofErr w:type="spellEnd"/>
-      <w:r>
-        <w:t xml:space="preserve"> :</w:t>
-      </w:r>
-      <w:proofErr w:type="gramEnd"/>
+      <w:r>
+        <w:t>cap</w:t>
+      </w:r>
+      <w:proofErr w:type="spellEnd"/>
+      <w:r>
+        <w:t xml:space="preserve"> : </w:t>
+      </w:r>
+      <w:proofErr w:type="spellStart"/>
+      <w:r>
+        <w:t>Integer</w:t>
+      </w:r>
+      <w:proofErr w:type="spellEnd"/>
       <w:r>
         <w:t xml:space="preserve"> </w:t>
       </w:r>
-      <w:proofErr w:type="spellStart"/>
-      <w:r>
-        <w:t>Local</w:t>
-      </w:r>
-      <w:r>
-        <w:t>Date</w:t>
+    </w:p>
+    <w:p>
+      <w:pPr>
+        <w:pStyle w:val="ListParagraph"/>
+        <w:numPr>
+          <w:ilvl w:val="0"/>
+          <w:numId w:val="26"/>
+        </w:numPr>
+      </w:pPr>
+      <w:r>
+        <w:t xml:space="preserve">indirizzo : </w:t>
+      </w:r>
+      <w:proofErr w:type="spellStart"/>
+      <w:r>
+        <w:t>String</w:t>
       </w:r>
       <w:proofErr w:type="spellEnd"/>
       <w:r>
@@ -2331,27 +2302,17 @@
           <w:numId w:val="26"/>
         </w:numPr>
       </w:pPr>
-      <w:proofErr w:type="spellStart"/>
-      <w:proofErr w:type="gramStart"/>
-      <w:r>
-        <w:t>cittaResidenza</w:t>
-      </w:r>
-      <w:proofErr w:type="spellEnd"/>
-      <w:r>
-        <w:t xml:space="preserve"> :</w:t>
-      </w:r>
-      <w:proofErr w:type="gramEnd"/>
+      <w:r>
+        <w:t xml:space="preserve">email : </w:t>
+      </w:r>
+      <w:proofErr w:type="spellStart"/>
+      <w:r>
+        <w:t>String</w:t>
+      </w:r>
+      <w:proofErr w:type="spellEnd"/>
       <w:r>
         <w:t xml:space="preserve"> </w:t>
       </w:r>
-      <w:proofErr w:type="spellStart"/>
-      <w:r>
-        <w:t>String</w:t>
-      </w:r>
-      <w:proofErr w:type="spellEnd"/>
-      <w:r>
-        <w:t xml:space="preserve"> </w:t>
-      </w:r>
     </w:p>
     <w:p>
       <w:pPr>
@@ -2361,93 +2322,8 @@
           <w:numId w:val="26"/>
         </w:numPr>
       </w:pPr>
-      <w:proofErr w:type="spellStart"/>
-      <w:proofErr w:type="gramStart"/>
-      <w:r>
-        <w:t>cap</w:t>
-      </w:r>
-      <w:proofErr w:type="spellEnd"/>
-      <w:r>
-        <w:t xml:space="preserve"> :</w:t>
-      </w:r>
-      <w:proofErr w:type="gramEnd"/>
-      <w:r>
-        <w:t xml:space="preserve"> </w:t>
-      </w:r>
-      <w:proofErr w:type="spellStart"/>
-      <w:r>
-        <w:t>Integer</w:t>
-      </w:r>
-      <w:proofErr w:type="spellEnd"/>
-      <w:r>
-        <w:t xml:space="preserve"> </w:t>
-      </w:r>
-    </w:p>
-    <w:p>
-      <w:pPr>
-        <w:pStyle w:val="ListParagraph"/>
-        <w:numPr>
-          <w:ilvl w:val="0"/>
-          <w:numId w:val="26"/>
-        </w:numPr>
-      </w:pPr>
-      <w:proofErr w:type="gramStart"/>
-      <w:r>
-        <w:t>indirizzo :</w:t>
-      </w:r>
-      <w:proofErr w:type="gramEnd"/>
-      <w:r>
-        <w:t xml:space="preserve"> </w:t>
-      </w:r>
-      <w:proofErr w:type="spellStart"/>
-      <w:r>
-        <w:t>String</w:t>
-      </w:r>
-      <w:proofErr w:type="spellEnd"/>
-      <w:r>
-        <w:t xml:space="preserve"> </w:t>
-      </w:r>
-    </w:p>
-    <w:p>
-      <w:pPr>
-        <w:pStyle w:val="ListParagraph"/>
-        <w:numPr>
-          <w:ilvl w:val="0"/>
-          <w:numId w:val="26"/>
-        </w:numPr>
-      </w:pPr>
-      <w:proofErr w:type="gramStart"/>
-      <w:r>
-        <w:t>email :</w:t>
-      </w:r>
-      <w:proofErr w:type="gramEnd"/>
-      <w:r>
-        <w:t xml:space="preserve"> </w:t>
-      </w:r>
-      <w:proofErr w:type="spellStart"/>
-      <w:r>
-        <w:t>String</w:t>
-      </w:r>
-      <w:proofErr w:type="spellEnd"/>
-      <w:r>
-        <w:t xml:space="preserve"> </w:t>
-      </w:r>
-    </w:p>
-    <w:p>
-      <w:pPr>
-        <w:pStyle w:val="ListParagraph"/>
-        <w:numPr>
-          <w:ilvl w:val="0"/>
-          <w:numId w:val="26"/>
-        </w:numPr>
-      </w:pPr>
-      <w:proofErr w:type="gramStart"/>
-      <w:r>
-        <w:t>iban :</w:t>
-      </w:r>
-      <w:proofErr w:type="gramEnd"/>
-      <w:r>
-        <w:t xml:space="preserve"> </w:t>
+      <w:r>
+        <w:t xml:space="preserve">iban : </w:t>
       </w:r>
       <w:proofErr w:type="spellStart"/>
       <w:r>
@@ -2500,7 +2376,6 @@
           <w:numId w:val="17"/>
         </w:numPr>
       </w:pPr>
-      <w:proofErr w:type="gramStart"/>
       <w:r>
         <w:t>n</w:t>
       </w:r>
@@ -2508,11 +2383,7 @@
         <w:t xml:space="preserve">ome </w:t>
       </w:r>
       <w:r>
-        <w:t>:</w:t>
-      </w:r>
-      <w:proofErr w:type="gramEnd"/>
-      <w:r>
-        <w:t xml:space="preserve"> </w:t>
+        <w:t xml:space="preserve">: </w:t>
       </w:r>
       <w:proofErr w:type="spellStart"/>
       <w:r>
@@ -2528,7 +2399,6 @@
           <w:numId w:val="17"/>
         </w:numPr>
       </w:pPr>
-      <w:proofErr w:type="gramStart"/>
       <w:r>
         <w:t>c</w:t>
       </w:r>
@@ -2536,11 +2406,7 @@
         <w:t xml:space="preserve">ognome </w:t>
       </w:r>
       <w:r>
-        <w:t>:</w:t>
-      </w:r>
-      <w:proofErr w:type="gramEnd"/>
-      <w:r>
-        <w:t xml:space="preserve"> </w:t>
+        <w:t xml:space="preserve">: </w:t>
       </w:r>
       <w:proofErr w:type="spellStart"/>
       <w:r>
@@ -2556,7 +2422,6 @@
           <w:numId w:val="17"/>
         </w:numPr>
       </w:pPr>
-      <w:proofErr w:type="gramStart"/>
       <w:r>
         <w:t>e</w:t>
       </w:r>
@@ -2564,11 +2429,7 @@
         <w:t xml:space="preserve">mail </w:t>
       </w:r>
       <w:r>
-        <w:t>:</w:t>
-      </w:r>
-      <w:proofErr w:type="gramEnd"/>
-      <w:r>
-        <w:t xml:space="preserve"> </w:t>
+        <w:t xml:space="preserve">: </w:t>
       </w:r>
       <w:proofErr w:type="spellStart"/>
       <w:r>
@@ -2807,17 +2668,12 @@
         </w:numPr>
       </w:pPr>
       <w:proofErr w:type="spellStart"/>
-      <w:proofErr w:type="gramStart"/>
       <w:r>
         <w:t>idUtente</w:t>
       </w:r>
       <w:proofErr w:type="spellEnd"/>
       <w:r>
-        <w:t xml:space="preserve"> :</w:t>
-      </w:r>
-      <w:proofErr w:type="gramEnd"/>
-      <w:r>
-        <w:t xml:space="preserve"> </w:t>
+        <w:t xml:space="preserve"> : </w:t>
       </w:r>
       <w:proofErr w:type="spellStart"/>
       <w:r>
@@ -2885,17 +2741,12 @@
         </w:numPr>
       </w:pPr>
       <w:proofErr w:type="spellStart"/>
-      <w:proofErr w:type="gramStart"/>
       <w:r>
         <w:t>immagineProfilo</w:t>
       </w:r>
       <w:proofErr w:type="spellEnd"/>
       <w:r>
-        <w:t xml:space="preserve"> :</w:t>
-      </w:r>
-      <w:proofErr w:type="gramEnd"/>
-      <w:r>
-        <w:t xml:space="preserve"> byte[]</w:t>
+        <w:t xml:space="preserve"> : byte[]</w:t>
       </w:r>
     </w:p>
     <w:p>
@@ -3093,17 +2944,35 @@
           <w:numId w:val="3"/>
         </w:numPr>
       </w:pPr>
-      <w:proofErr w:type="gramStart"/>
       <w:r>
         <w:t>n</w:t>
       </w:r>
       <w:r>
-        <w:t>ome :</w:t>
-      </w:r>
-      <w:proofErr w:type="gramEnd"/>
+        <w:t xml:space="preserve">ome : </w:t>
+      </w:r>
+      <w:proofErr w:type="spellStart"/>
+      <w:r>
+        <w:t>String</w:t>
+      </w:r>
+      <w:proofErr w:type="spellEnd"/>
       <w:r>
         <w:t xml:space="preserve"> </w:t>
       </w:r>
+    </w:p>
+    <w:p>
+      <w:pPr>
+        <w:pStyle w:val="ListParagraph"/>
+        <w:numPr>
+          <w:ilvl w:val="0"/>
+          <w:numId w:val="3"/>
+        </w:numPr>
+      </w:pPr>
+      <w:r>
+        <w:t>c</w:t>
+      </w:r>
+      <w:r>
+        <w:t xml:space="preserve">ognome : </w:t>
+      </w:r>
       <w:proofErr w:type="spellStart"/>
       <w:r>
         <w:t>String</w:t>
@@ -3121,17 +2990,117 @@
           <w:numId w:val="3"/>
         </w:numPr>
       </w:pPr>
-      <w:proofErr w:type="gramStart"/>
+      <w:proofErr w:type="spellStart"/>
+      <w:r>
+        <w:t>d</w:t>
+      </w:r>
+      <w:r>
+        <w:t>ata</w:t>
+      </w:r>
+      <w:r>
+        <w:t>N</w:t>
+      </w:r>
+      <w:r>
+        <w:t>ascita</w:t>
+      </w:r>
+      <w:proofErr w:type="spellEnd"/>
+      <w:r>
+        <w:t xml:space="preserve"> : </w:t>
+      </w:r>
+      <w:proofErr w:type="spellStart"/>
+      <w:r>
+        <w:t>Local</w:t>
+      </w:r>
+      <w:r>
+        <w:t>Date</w:t>
+      </w:r>
+      <w:proofErr w:type="spellEnd"/>
+      <w:r>
+        <w:t xml:space="preserve"> </w:t>
+      </w:r>
+    </w:p>
+    <w:p>
+      <w:pPr>
+        <w:pStyle w:val="ListParagraph"/>
+        <w:numPr>
+          <w:ilvl w:val="0"/>
+          <w:numId w:val="3"/>
+        </w:numPr>
+      </w:pPr>
+      <w:proofErr w:type="spellStart"/>
       <w:r>
         <w:t>c</w:t>
       </w:r>
       <w:r>
-        <w:t>ognome :</w:t>
-      </w:r>
-      <w:proofErr w:type="gramEnd"/>
+        <w:t>itt</w:t>
+      </w:r>
+      <w:r>
+        <w:t>a</w:t>
+      </w:r>
+      <w:r>
+        <w:t>R</w:t>
+      </w:r>
+      <w:r>
+        <w:t>esidenza</w:t>
+      </w:r>
+      <w:proofErr w:type="spellEnd"/>
+      <w:r>
+        <w:t xml:space="preserve"> : </w:t>
+      </w:r>
+      <w:proofErr w:type="spellStart"/>
+      <w:r>
+        <w:t>String</w:t>
+      </w:r>
+      <w:proofErr w:type="spellEnd"/>
       <w:r>
         <w:t xml:space="preserve"> </w:t>
       </w:r>
+    </w:p>
+    <w:p>
+      <w:pPr>
+        <w:pStyle w:val="ListParagraph"/>
+        <w:numPr>
+          <w:ilvl w:val="0"/>
+          <w:numId w:val="3"/>
+        </w:numPr>
+      </w:pPr>
+      <w:proofErr w:type="spellStart"/>
+      <w:r>
+        <w:t>c</w:t>
+      </w:r>
+      <w:r>
+        <w:t>ap</w:t>
+      </w:r>
+      <w:proofErr w:type="spellEnd"/>
+      <w:r>
+        <w:t xml:space="preserve"> : </w:t>
+      </w:r>
+      <w:proofErr w:type="spellStart"/>
+      <w:r>
+        <w:t>Integer</w:t>
+      </w:r>
+      <w:proofErr w:type="spellEnd"/>
+      <w:r>
+        <w:t xml:space="preserve"> </w:t>
+      </w:r>
+      <w:r>
+        <w:tab/>
+      </w:r>
+    </w:p>
+    <w:p>
+      <w:pPr>
+        <w:pStyle w:val="ListParagraph"/>
+        <w:numPr>
+          <w:ilvl w:val="0"/>
+          <w:numId w:val="3"/>
+        </w:numPr>
+      </w:pPr>
+      <w:r>
+        <w:t>i</w:t>
+      </w:r>
+      <w:r>
+        <w:t xml:space="preserve">ndirizzo : </w:t>
+      </w:r>
       <w:proofErr w:type="spellStart"/>
       <w:r>
         <w:t>String</w:t>
@@ -3149,39 +3118,17 @@
           <w:numId w:val="3"/>
         </w:numPr>
       </w:pPr>
-      <w:proofErr w:type="spellStart"/>
-      <w:proofErr w:type="gramStart"/>
-      <w:r>
-        <w:t>d</w:t>
-      </w:r>
-      <w:r>
-        <w:t>ata</w:t>
-      </w:r>
-      <w:r>
-        <w:t>N</w:t>
-      </w:r>
-      <w:r>
-        <w:t>ascita</w:t>
-      </w:r>
-      <w:proofErr w:type="spellEnd"/>
-      <w:r>
-        <w:t xml:space="preserve"> :</w:t>
-      </w:r>
-      <w:proofErr w:type="gramEnd"/>
-      <w:r>
-        <w:t xml:space="preserve"> </w:t>
-      </w:r>
-      <w:proofErr w:type="spellStart"/>
-      <w:r>
-        <w:t>Local</w:t>
-      </w:r>
-      <w:r>
-        <w:t>Date</w:t>
-      </w:r>
-      <w:proofErr w:type="spellEnd"/>
-      <w:r>
-        <w:t xml:space="preserve"> </w:t>
-      </w:r>
+      <w:r>
+        <w:t>e</w:t>
+      </w:r>
+      <w:r>
+        <w:t xml:space="preserve">mail : </w:t>
+      </w:r>
+      <w:proofErr w:type="spellStart"/>
+      <w:r>
+        <w:t>String</w:t>
+      </w:r>
+      <w:proofErr w:type="spellEnd"/>
     </w:p>
     <w:p>
       <w:pPr>
@@ -3191,39 +3138,17 @@
           <w:numId w:val="3"/>
         </w:numPr>
       </w:pPr>
-      <w:proofErr w:type="spellStart"/>
-      <w:proofErr w:type="gramStart"/>
-      <w:r>
-        <w:t>c</w:t>
-      </w:r>
-      <w:r>
-        <w:t>itt</w:t>
-      </w:r>
-      <w:r>
-        <w:t>a</w:t>
-      </w:r>
-      <w:r>
-        <w:t>R</w:t>
-      </w:r>
-      <w:r>
-        <w:t>esidenza</w:t>
-      </w:r>
-      <w:proofErr w:type="spellEnd"/>
-      <w:r>
-        <w:t xml:space="preserve"> :</w:t>
-      </w:r>
-      <w:proofErr w:type="gramEnd"/>
-      <w:r>
-        <w:t xml:space="preserve"> </w:t>
+      <w:r>
+        <w:t>i</w:t>
+      </w:r>
+      <w:r>
+        <w:t xml:space="preserve">ban : </w:t>
       </w:r>
       <w:proofErr w:type="spellStart"/>
       <w:r>
         <w:t>String</w:t>
       </w:r>
       <w:proofErr w:type="spellEnd"/>
-      <w:r>
-        <w:t xml:space="preserve"> </w:t>
-      </w:r>
     </w:p>
     <w:p>
       <w:pPr>
@@ -3234,131 +3159,12 @@
         </w:numPr>
       </w:pPr>
       <w:proofErr w:type="spellStart"/>
-      <w:proofErr w:type="gramStart"/>
-      <w:r>
-        <w:t>c</w:t>
-      </w:r>
-      <w:r>
-        <w:t>ap</w:t>
-      </w:r>
-      <w:proofErr w:type="spellEnd"/>
-      <w:r>
-        <w:t xml:space="preserve"> :</w:t>
-      </w:r>
-      <w:proofErr w:type="gramEnd"/>
-      <w:r>
-        <w:t xml:space="preserve"> </w:t>
-      </w:r>
-      <w:proofErr w:type="spellStart"/>
-      <w:r>
-        <w:t>Integer</w:t>
-      </w:r>
-      <w:proofErr w:type="spellEnd"/>
-      <w:r>
-        <w:t xml:space="preserve"> </w:t>
-      </w:r>
-      <w:r>
-        <w:tab/>
-      </w:r>
-    </w:p>
-    <w:p>
-      <w:pPr>
-        <w:pStyle w:val="ListParagraph"/>
-        <w:numPr>
-          <w:ilvl w:val="0"/>
-          <w:numId w:val="3"/>
-        </w:numPr>
-      </w:pPr>
-      <w:proofErr w:type="gramStart"/>
-      <w:r>
-        <w:t>i</w:t>
-      </w:r>
-      <w:r>
-        <w:t>ndirizzo :</w:t>
-      </w:r>
-      <w:proofErr w:type="gramEnd"/>
-      <w:r>
-        <w:t xml:space="preserve"> </w:t>
-      </w:r>
-      <w:proofErr w:type="spellStart"/>
-      <w:r>
-        <w:t>String</w:t>
-      </w:r>
-      <w:proofErr w:type="spellEnd"/>
-      <w:r>
-        <w:t xml:space="preserve"> </w:t>
-      </w:r>
-    </w:p>
-    <w:p>
-      <w:pPr>
-        <w:pStyle w:val="ListParagraph"/>
-        <w:numPr>
-          <w:ilvl w:val="0"/>
-          <w:numId w:val="3"/>
-        </w:numPr>
-      </w:pPr>
-      <w:proofErr w:type="gramStart"/>
-      <w:r>
-        <w:t>e</w:t>
-      </w:r>
-      <w:r>
-        <w:t>mail :</w:t>
-      </w:r>
-      <w:proofErr w:type="gramEnd"/>
-      <w:r>
-        <w:t xml:space="preserve"> </w:t>
-      </w:r>
-      <w:proofErr w:type="spellStart"/>
-      <w:r>
-        <w:t>String</w:t>
-      </w:r>
-      <w:proofErr w:type="spellEnd"/>
-    </w:p>
-    <w:p>
-      <w:pPr>
-        <w:pStyle w:val="ListParagraph"/>
-        <w:numPr>
-          <w:ilvl w:val="0"/>
-          <w:numId w:val="3"/>
-        </w:numPr>
-      </w:pPr>
-      <w:proofErr w:type="gramStart"/>
-      <w:r>
-        <w:t>i</w:t>
-      </w:r>
-      <w:r>
-        <w:t>ban :</w:t>
-      </w:r>
-      <w:proofErr w:type="gramEnd"/>
-      <w:r>
-        <w:t xml:space="preserve"> </w:t>
-      </w:r>
-      <w:proofErr w:type="spellStart"/>
-      <w:r>
-        <w:t>String</w:t>
-      </w:r>
-      <w:proofErr w:type="spellEnd"/>
-    </w:p>
-    <w:p>
-      <w:pPr>
-        <w:pStyle w:val="ListParagraph"/>
-        <w:numPr>
-          <w:ilvl w:val="0"/>
-          <w:numId w:val="3"/>
-        </w:numPr>
-      </w:pPr>
-      <w:proofErr w:type="spellStart"/>
-      <w:proofErr w:type="gramStart"/>
       <w:r>
         <w:t>immagineProfilo</w:t>
       </w:r>
       <w:proofErr w:type="spellEnd"/>
       <w:r>
-        <w:t xml:space="preserve"> :</w:t>
-      </w:r>
-      <w:proofErr w:type="gramEnd"/>
-      <w:r>
-        <w:t xml:space="preserve"> byte[]</w:t>
+        <w:t xml:space="preserve"> : byte[]</w:t>
       </w:r>
     </w:p>
     <w:p>
@@ -3762,75 +3568,277 @@
         </w:numPr>
       </w:pPr>
       <w:proofErr w:type="spellStart"/>
-      <w:proofErr w:type="gramStart"/>
       <w:r>
         <w:t>numeroAste</w:t>
       </w:r>
       <w:proofErr w:type="spellEnd"/>
       <w:r>
-        <w:t xml:space="preserve"> :</w:t>
-      </w:r>
-      <w:proofErr w:type="gramEnd"/>
+        <w:t xml:space="preserve"> : </w:t>
+      </w:r>
+      <w:proofErr w:type="spellStart"/>
+      <w:r>
+        <w:t>Integer</w:t>
+      </w:r>
+      <w:proofErr w:type="spellEnd"/>
+    </w:p>
+    <w:p>
+      <w:pPr>
+        <w:pStyle w:val="ListParagraph"/>
+        <w:numPr>
+          <w:ilvl w:val="0"/>
+          <w:numId w:val="12"/>
+        </w:numPr>
+      </w:pPr>
+      <w:proofErr w:type="spellStart"/>
+      <w:r>
+        <w:t>numeroPagina</w:t>
+      </w:r>
+      <w:proofErr w:type="spellEnd"/>
+      <w:r>
+        <w:t xml:space="preserve"> : </w:t>
+      </w:r>
+      <w:proofErr w:type="spellStart"/>
+      <w:r>
+        <w:t>Integer</w:t>
+      </w:r>
+      <w:proofErr w:type="spellEnd"/>
+    </w:p>
+    <w:p>
+      <w:pPr>
+        <w:pStyle w:val="ListParagraph"/>
+        <w:numPr>
+          <w:ilvl w:val="0"/>
+          <w:numId w:val="12"/>
+        </w:numPr>
+      </w:pPr>
+      <w:proofErr w:type="spellStart"/>
+      <w:r>
+        <w:t>stringa</w:t>
+      </w:r>
+      <w:r>
+        <w:t>Ricerca</w:t>
+      </w:r>
+      <w:proofErr w:type="spellEnd"/>
+      <w:r>
+        <w:t xml:space="preserve"> : </w:t>
+      </w:r>
+      <w:proofErr w:type="spellStart"/>
+      <w:r>
+        <w:t>String</w:t>
+      </w:r>
+      <w:proofErr w:type="spellEnd"/>
+    </w:p>
+    <w:p>
+      <w:pPr>
+        <w:pStyle w:val="ListParagraph"/>
+        <w:numPr>
+          <w:ilvl w:val="0"/>
+          <w:numId w:val="12"/>
+        </w:numPr>
+      </w:pPr>
+      <w:proofErr w:type="spellStart"/>
+      <w:r>
+        <w:t>idCategorie</w:t>
+      </w:r>
+      <w:proofErr w:type="spellEnd"/>
+      <w:r>
+        <w:t xml:space="preserve"> : </w:t>
+      </w:r>
+      <w:proofErr w:type="spellStart"/>
+      <w:r>
+        <w:t>i</w:t>
+      </w:r>
+      <w:r>
+        <w:t>nt</w:t>
+      </w:r>
+      <w:proofErr w:type="spellEnd"/>
+      <w:r>
+        <w:t>[]</w:t>
+      </w:r>
+    </w:p>
+    <w:p>
+      <w:r>
+        <w:t xml:space="preserve">Se il server risponde con </w:t>
+      </w:r>
+      <w:proofErr w:type="spellStart"/>
+      <w:r>
+        <w:rPr>
+          <w:b/>
+          <w:bCs/>
+        </w:rPr>
+        <w:t>tipoRisposta</w:t>
+      </w:r>
+      <w:proofErr w:type="spellEnd"/>
+      <w:r>
+        <w:t>:</w:t>
+      </w:r>
+    </w:p>
+    <w:p>
+      <w:pPr>
+        <w:pStyle w:val="ListParagraph"/>
+        <w:numPr>
+          <w:ilvl w:val="0"/>
+          <w:numId w:val="8"/>
+        </w:numPr>
+      </w:pPr>
+      <w:proofErr w:type="spellStart"/>
+      <w:r>
+        <w:rPr>
+          <w:b/>
+          <w:bCs/>
+        </w:rPr>
+        <w:t>TipoRisposta.OK</w:t>
+      </w:r>
+      <w:proofErr w:type="spellEnd"/>
+      <w:r>
+        <w:t>:</w:t>
+      </w:r>
       <w:r>
         <w:t xml:space="preserve"> </w:t>
       </w:r>
+      <w:r>
+        <w:t>i</w:t>
+      </w:r>
+      <w:r>
+        <w:t xml:space="preserve">l server </w:t>
+      </w:r>
+      <w:r>
+        <w:t xml:space="preserve">manda indietro nel </w:t>
+      </w:r>
+      <w:r>
+        <w:rPr>
+          <w:b/>
+          <w:bCs/>
+        </w:rPr>
+        <w:t>payload</w:t>
+      </w:r>
+      <w:r>
+        <w:t xml:space="preserve">: </w:t>
+      </w:r>
+    </w:p>
+    <w:p>
+      <w:pPr>
+        <w:pStyle w:val="ListParagraph"/>
+        <w:numPr>
+          <w:ilvl w:val="0"/>
+          <w:numId w:val="10"/>
+        </w:numPr>
+      </w:pPr>
+      <w:r>
+        <w:t>aste</w:t>
+      </w:r>
+      <w:r>
+        <w:t xml:space="preserve"> : </w:t>
+      </w:r>
+      <w:r>
+        <w:t>Object[]</w:t>
+      </w:r>
+      <w:r>
+        <w:t xml:space="preserve">, </w:t>
+      </w:r>
+      <w:r>
+        <w:t>un array di oggetti in cui si ripetono per ogni asta:</w:t>
+      </w:r>
+    </w:p>
+    <w:p>
+      <w:pPr>
+        <w:pStyle w:val="ListParagraph"/>
+        <w:numPr>
+          <w:ilvl w:val="0"/>
+          <w:numId w:val="11"/>
+        </w:numPr>
+      </w:pPr>
+      <w:proofErr w:type="spellStart"/>
+      <w:r>
+        <w:t>idAsta</w:t>
+      </w:r>
+      <w:proofErr w:type="spellEnd"/>
+      <w:r>
+        <w:t xml:space="preserve"> : </w:t>
+      </w:r>
       <w:proofErr w:type="spellStart"/>
       <w:r>
         <w:t>Integer</w:t>
       </w:r>
       <w:proofErr w:type="spellEnd"/>
-    </w:p>
-    <w:p>
-      <w:pPr>
-        <w:pStyle w:val="ListParagraph"/>
-        <w:numPr>
-          <w:ilvl w:val="0"/>
-          <w:numId w:val="12"/>
-        </w:numPr>
-      </w:pPr>
-      <w:proofErr w:type="spellStart"/>
-      <w:proofErr w:type="gramStart"/>
-      <w:r>
-        <w:t>numeroPagina</w:t>
-      </w:r>
-      <w:proofErr w:type="spellEnd"/>
-      <w:r>
-        <w:t xml:space="preserve"> :</w:t>
-      </w:r>
-      <w:proofErr w:type="gramEnd"/>
       <w:r>
         <w:t xml:space="preserve"> </w:t>
       </w:r>
-      <w:proofErr w:type="spellStart"/>
-      <w:r>
-        <w:t>Integer</w:t>
-      </w:r>
-      <w:proofErr w:type="spellEnd"/>
-    </w:p>
-    <w:p>
-      <w:pPr>
-        <w:pStyle w:val="ListParagraph"/>
-        <w:numPr>
-          <w:ilvl w:val="0"/>
-          <w:numId w:val="12"/>
-        </w:numPr>
-      </w:pPr>
-      <w:proofErr w:type="spellStart"/>
-      <w:proofErr w:type="gramStart"/>
-      <w:r>
-        <w:t>stringa</w:t>
-      </w:r>
-      <w:r>
-        <w:t>Ricerca</w:t>
-      </w:r>
-      <w:proofErr w:type="spellEnd"/>
-      <w:r>
-        <w:t xml:space="preserve"> :</w:t>
-      </w:r>
-      <w:proofErr w:type="gramEnd"/>
+    </w:p>
+    <w:p>
+      <w:pPr>
+        <w:pStyle w:val="ListParagraph"/>
+        <w:numPr>
+          <w:ilvl w:val="0"/>
+          <w:numId w:val="11"/>
+        </w:numPr>
+      </w:pPr>
+      <w:r>
+        <w:t>d</w:t>
+      </w:r>
+      <w:r>
+        <w:t>urata</w:t>
+      </w:r>
       <w:r>
         <w:t xml:space="preserve"> </w:t>
       </w:r>
+      <w:r>
+        <w:t xml:space="preserve">: </w:t>
+      </w:r>
+      <w:proofErr w:type="spellStart"/>
+      <w:r>
+        <w:t>Local</w:t>
+      </w:r>
+      <w:r>
+        <w:t>Time</w:t>
+      </w:r>
+      <w:proofErr w:type="spellEnd"/>
+      <w:r>
+        <w:t xml:space="preserve"> </w:t>
+      </w:r>
+    </w:p>
+    <w:p>
+      <w:pPr>
+        <w:pStyle w:val="ListParagraph"/>
+        <w:numPr>
+          <w:ilvl w:val="0"/>
+          <w:numId w:val="11"/>
+        </w:numPr>
+      </w:pPr>
+      <w:proofErr w:type="spellStart"/>
+      <w:r>
+        <w:t>p</w:t>
+      </w:r>
+      <w:r>
+        <w:t>rezzoAt</w:t>
+      </w:r>
+      <w:r>
+        <w:t>t</w:t>
+      </w:r>
+      <w:r>
+        <w:t>uale</w:t>
+      </w:r>
+      <w:proofErr w:type="spellEnd"/>
+      <w:r>
+        <w:t xml:space="preserve"> : Float </w:t>
+      </w:r>
+    </w:p>
+    <w:p>
+      <w:pPr>
+        <w:pStyle w:val="ListParagraph"/>
+        <w:numPr>
+          <w:ilvl w:val="0"/>
+          <w:numId w:val="11"/>
+        </w:numPr>
+      </w:pPr>
+      <w:proofErr w:type="spellStart"/>
+      <w:r>
+        <w:t>nomeLotto</w:t>
+      </w:r>
+      <w:proofErr w:type="spellEnd"/>
+      <w:r>
+        <w:t xml:space="preserve"> : </w:t>
+      </w:r>
       <w:proofErr w:type="spellStart"/>
       <w:r>
         <w:t>String</w:t>
@@ -3842,268 +3850,16 @@
         <w:pStyle w:val="ListParagraph"/>
         <w:numPr>
           <w:ilvl w:val="0"/>
-          <w:numId w:val="12"/>
-        </w:numPr>
-      </w:pPr>
-      <w:proofErr w:type="spellStart"/>
-      <w:proofErr w:type="gramStart"/>
-      <w:r>
-        <w:t>idCategorie</w:t>
-      </w:r>
-      <w:proofErr w:type="spellEnd"/>
-      <w:r>
-        <w:t xml:space="preserve"> :</w:t>
-      </w:r>
-      <w:proofErr w:type="gramEnd"/>
-      <w:r>
-        <w:t xml:space="preserve"> </w:t>
-      </w:r>
-      <w:proofErr w:type="spellStart"/>
-      <w:r>
-        <w:t>i</w:t>
-      </w:r>
-      <w:r>
-        <w:t>nt</w:t>
-      </w:r>
-      <w:proofErr w:type="spellEnd"/>
-      <w:r>
-        <w:t>[]</w:t>
-      </w:r>
-    </w:p>
-    <w:p>
-      <w:r>
-        <w:t xml:space="preserve">Se il server risponde con </w:t>
-      </w:r>
-      <w:proofErr w:type="spellStart"/>
-      <w:r>
-        <w:rPr>
-          <w:b/>
-          <w:bCs/>
-        </w:rPr>
-        <w:t>tipoRisposta</w:t>
-      </w:r>
-      <w:proofErr w:type="spellEnd"/>
-      <w:r>
-        <w:t>:</w:t>
-      </w:r>
-    </w:p>
-    <w:p>
-      <w:pPr>
-        <w:pStyle w:val="ListParagraph"/>
-        <w:numPr>
-          <w:ilvl w:val="0"/>
-          <w:numId w:val="8"/>
-        </w:numPr>
-      </w:pPr>
-      <w:proofErr w:type="spellStart"/>
-      <w:r>
-        <w:rPr>
-          <w:b/>
-          <w:bCs/>
-        </w:rPr>
-        <w:t>TipoRisposta.OK</w:t>
-      </w:r>
-      <w:proofErr w:type="spellEnd"/>
-      <w:r>
-        <w:t>:</w:t>
-      </w:r>
-      <w:r>
-        <w:t xml:space="preserve"> </w:t>
-      </w:r>
-      <w:r>
-        <w:t>i</w:t>
-      </w:r>
-      <w:r>
-        <w:t xml:space="preserve">l server </w:t>
-      </w:r>
-      <w:r>
-        <w:t xml:space="preserve">manda indietro nel </w:t>
-      </w:r>
-      <w:r>
-        <w:rPr>
-          <w:b/>
-          <w:bCs/>
-        </w:rPr>
-        <w:t>payload</w:t>
-      </w:r>
-      <w:r>
-        <w:t xml:space="preserve">: </w:t>
-      </w:r>
-    </w:p>
-    <w:p>
-      <w:pPr>
-        <w:pStyle w:val="ListParagraph"/>
-        <w:numPr>
-          <w:ilvl w:val="0"/>
-          <w:numId w:val="10"/>
-        </w:numPr>
-      </w:pPr>
-      <w:proofErr w:type="gramStart"/>
-      <w:r>
-        <w:t>aste</w:t>
-      </w:r>
-      <w:r>
-        <w:t xml:space="preserve"> :</w:t>
-      </w:r>
-      <w:proofErr w:type="gramEnd"/>
-      <w:r>
-        <w:t xml:space="preserve"> </w:t>
-      </w:r>
-      <w:r>
-        <w:t>Object[]</w:t>
-      </w:r>
-      <w:r>
-        <w:t xml:space="preserve">, </w:t>
-      </w:r>
-      <w:r>
-        <w:t>un array di oggetti in cui si ripetono per ogni asta:</w:t>
-      </w:r>
-    </w:p>
-    <w:p>
-      <w:pPr>
-        <w:pStyle w:val="ListParagraph"/>
-        <w:numPr>
-          <w:ilvl w:val="0"/>
           <w:numId w:val="11"/>
         </w:numPr>
       </w:pPr>
       <w:proofErr w:type="spellStart"/>
-      <w:proofErr w:type="gramStart"/>
-      <w:r>
-        <w:t>idAsta</w:t>
-      </w:r>
-      <w:proofErr w:type="spellEnd"/>
-      <w:r>
-        <w:t xml:space="preserve"> :</w:t>
-      </w:r>
-      <w:proofErr w:type="gramEnd"/>
-      <w:r>
-        <w:t xml:space="preserve"> </w:t>
-      </w:r>
-      <w:proofErr w:type="spellStart"/>
-      <w:r>
-        <w:t>Integer</w:t>
-      </w:r>
-      <w:proofErr w:type="spellEnd"/>
-      <w:r>
-        <w:t xml:space="preserve"> </w:t>
-      </w:r>
-    </w:p>
-    <w:p>
-      <w:pPr>
-        <w:pStyle w:val="ListParagraph"/>
-        <w:numPr>
-          <w:ilvl w:val="0"/>
-          <w:numId w:val="11"/>
-        </w:numPr>
-      </w:pPr>
-      <w:proofErr w:type="gramStart"/>
-      <w:r>
-        <w:t>d</w:t>
-      </w:r>
-      <w:r>
-        <w:t>urata</w:t>
-      </w:r>
-      <w:r>
-        <w:t xml:space="preserve"> </w:t>
-      </w:r>
-      <w:r>
-        <w:t>:</w:t>
-      </w:r>
-      <w:proofErr w:type="gramEnd"/>
-      <w:r>
-        <w:t xml:space="preserve"> </w:t>
-      </w:r>
-      <w:proofErr w:type="spellStart"/>
-      <w:r>
-        <w:t>Local</w:t>
-      </w:r>
-      <w:r>
-        <w:t>Time</w:t>
-      </w:r>
-      <w:proofErr w:type="spellEnd"/>
-      <w:r>
-        <w:t xml:space="preserve"> </w:t>
-      </w:r>
-    </w:p>
-    <w:p>
-      <w:pPr>
-        <w:pStyle w:val="ListParagraph"/>
-        <w:numPr>
-          <w:ilvl w:val="0"/>
-          <w:numId w:val="11"/>
-        </w:numPr>
-      </w:pPr>
-      <w:proofErr w:type="spellStart"/>
-      <w:proofErr w:type="gramStart"/>
-      <w:r>
-        <w:t>p</w:t>
-      </w:r>
-      <w:r>
-        <w:t>rezzoAt</w:t>
-      </w:r>
-      <w:r>
-        <w:t>t</w:t>
-      </w:r>
-      <w:r>
-        <w:t>uale</w:t>
-      </w:r>
-      <w:proofErr w:type="spellEnd"/>
-      <w:r>
-        <w:t xml:space="preserve"> :</w:t>
-      </w:r>
-      <w:proofErr w:type="gramEnd"/>
-      <w:r>
-        <w:t xml:space="preserve"> Float </w:t>
-      </w:r>
-    </w:p>
-    <w:p>
-      <w:pPr>
-        <w:pStyle w:val="ListParagraph"/>
-        <w:numPr>
-          <w:ilvl w:val="0"/>
-          <w:numId w:val="11"/>
-        </w:numPr>
-      </w:pPr>
-      <w:proofErr w:type="spellStart"/>
-      <w:proofErr w:type="gramStart"/>
-      <w:r>
-        <w:t>nomeLotto</w:t>
-      </w:r>
-      <w:proofErr w:type="spellEnd"/>
-      <w:r>
-        <w:t xml:space="preserve"> :</w:t>
-      </w:r>
-      <w:proofErr w:type="gramEnd"/>
-      <w:r>
-        <w:t xml:space="preserve"> </w:t>
-      </w:r>
-      <w:proofErr w:type="spellStart"/>
-      <w:r>
-        <w:t>String</w:t>
-      </w:r>
-      <w:proofErr w:type="spellEnd"/>
-    </w:p>
-    <w:p>
-      <w:pPr>
-        <w:pStyle w:val="ListParagraph"/>
-        <w:numPr>
-          <w:ilvl w:val="0"/>
-          <w:numId w:val="11"/>
-        </w:numPr>
-      </w:pPr>
-      <w:proofErr w:type="spellStart"/>
-      <w:proofErr w:type="gramStart"/>
       <w:r>
         <w:t>immaginePrincipale</w:t>
       </w:r>
       <w:proofErr w:type="spellEnd"/>
       <w:r>
-        <w:t xml:space="preserve"> :</w:t>
-      </w:r>
-      <w:proofErr w:type="gramEnd"/>
-      <w:r>
-        <w:t xml:space="preserve"> byte[]</w:t>
+        <w:t xml:space="preserve"> : byte[]</w:t>
       </w:r>
     </w:p>
     <w:p>
@@ -4299,17 +4055,12 @@
         </w:numPr>
       </w:pPr>
       <w:proofErr w:type="spellStart"/>
-      <w:proofErr w:type="gramStart"/>
       <w:r>
         <w:t>dataOraInizio</w:t>
       </w:r>
       <w:proofErr w:type="spellEnd"/>
       <w:r>
-        <w:t xml:space="preserve"> :</w:t>
-      </w:r>
-      <w:proofErr w:type="gramEnd"/>
-      <w:r>
-        <w:t xml:space="preserve"> </w:t>
+        <w:t xml:space="preserve"> : </w:t>
       </w:r>
       <w:proofErr w:type="spellStart"/>
       <w:r>
@@ -4325,13 +4076,8 @@
           <w:numId w:val="2"/>
         </w:numPr>
       </w:pPr>
-      <w:proofErr w:type="gramStart"/>
-      <w:r>
-        <w:t>durata :</w:t>
-      </w:r>
-      <w:proofErr w:type="gramEnd"/>
-      <w:r>
-        <w:t xml:space="preserve"> </w:t>
+      <w:r>
+        <w:t xml:space="preserve">durata : </w:t>
       </w:r>
       <w:proofErr w:type="spellStart"/>
       <w:r>
@@ -4351,17 +4097,12 @@
         </w:numPr>
       </w:pPr>
       <w:proofErr w:type="spellStart"/>
-      <w:proofErr w:type="gramStart"/>
       <w:r>
         <w:t>prezzoInizio</w:t>
       </w:r>
       <w:proofErr w:type="spellEnd"/>
       <w:r>
-        <w:t xml:space="preserve"> :</w:t>
-      </w:r>
-      <w:proofErr w:type="gramEnd"/>
-      <w:r>
-        <w:t xml:space="preserve"> Float</w:t>
+        <w:t xml:space="preserve"> : Float</w:t>
       </w:r>
     </w:p>
     <w:p>
@@ -4373,17 +4114,12 @@
         </w:numPr>
       </w:pPr>
       <w:proofErr w:type="spellStart"/>
-      <w:proofErr w:type="gramStart"/>
       <w:r>
         <w:t>astaAutomatica</w:t>
       </w:r>
       <w:proofErr w:type="spellEnd"/>
       <w:r>
-        <w:t xml:space="preserve"> :</w:t>
-      </w:r>
-      <w:proofErr w:type="gramEnd"/>
-      <w:r>
-        <w:t xml:space="preserve"> </w:t>
+        <w:t xml:space="preserve"> : </w:t>
       </w:r>
       <w:proofErr w:type="spellStart"/>
       <w:r>
@@ -4400,17 +4136,12 @@
         </w:numPr>
       </w:pPr>
       <w:proofErr w:type="spellStart"/>
-      <w:proofErr w:type="gramStart"/>
       <w:r>
         <w:t>idLotto</w:t>
       </w:r>
       <w:proofErr w:type="spellEnd"/>
       <w:r>
-        <w:t xml:space="preserve"> :</w:t>
-      </w:r>
-      <w:proofErr w:type="gramEnd"/>
-      <w:r>
-        <w:t xml:space="preserve"> </w:t>
+        <w:t xml:space="preserve"> : </w:t>
       </w:r>
       <w:proofErr w:type="spellStart"/>
       <w:r>
@@ -4652,17 +4383,12 @@
         </w:numPr>
       </w:pPr>
       <w:proofErr w:type="spellStart"/>
-      <w:proofErr w:type="gramStart"/>
       <w:r>
         <w:t>idAsta</w:t>
       </w:r>
       <w:proofErr w:type="spellEnd"/>
       <w:r>
-        <w:t xml:space="preserve"> :</w:t>
-      </w:r>
-      <w:proofErr w:type="gramEnd"/>
-      <w:r>
-        <w:t xml:space="preserve"> </w:t>
+        <w:t xml:space="preserve"> : </w:t>
       </w:r>
       <w:proofErr w:type="spellStart"/>
       <w:r>
@@ -4679,17 +4405,12 @@
         </w:numPr>
       </w:pPr>
       <w:proofErr w:type="spellStart"/>
-      <w:proofErr w:type="gramStart"/>
       <w:r>
         <w:t>dataOraInizio</w:t>
       </w:r>
       <w:proofErr w:type="spellEnd"/>
       <w:r>
-        <w:t xml:space="preserve"> :</w:t>
-      </w:r>
-      <w:proofErr w:type="gramEnd"/>
-      <w:r>
-        <w:t xml:space="preserve"> </w:t>
+        <w:t xml:space="preserve"> : </w:t>
       </w:r>
       <w:proofErr w:type="spellStart"/>
       <w:r>
@@ -4705,13 +4426,8 @@
           <w:numId w:val="21"/>
         </w:numPr>
       </w:pPr>
-      <w:proofErr w:type="gramStart"/>
-      <w:r>
-        <w:t>durata :</w:t>
-      </w:r>
-      <w:proofErr w:type="gramEnd"/>
-      <w:r>
-        <w:t xml:space="preserve"> </w:t>
+      <w:r>
+        <w:t xml:space="preserve">durata : </w:t>
       </w:r>
       <w:proofErr w:type="spellStart"/>
       <w:r>
@@ -4731,17 +4447,12 @@
         </w:numPr>
       </w:pPr>
       <w:proofErr w:type="spellStart"/>
-      <w:proofErr w:type="gramStart"/>
       <w:r>
         <w:t>prezzoInizio</w:t>
       </w:r>
       <w:proofErr w:type="spellEnd"/>
       <w:r>
-        <w:t xml:space="preserve"> :</w:t>
-      </w:r>
-      <w:proofErr w:type="gramEnd"/>
-      <w:r>
-        <w:t xml:space="preserve"> Float</w:t>
+        <w:t xml:space="preserve"> : Float</w:t>
       </w:r>
     </w:p>
     <w:p>
@@ -4753,17 +4464,12 @@
         </w:numPr>
       </w:pPr>
       <w:proofErr w:type="spellStart"/>
-      <w:proofErr w:type="gramStart"/>
       <w:r>
         <w:t>astaAutomatica</w:t>
       </w:r>
       <w:proofErr w:type="spellEnd"/>
       <w:r>
-        <w:t xml:space="preserve"> :</w:t>
-      </w:r>
-      <w:proofErr w:type="gramEnd"/>
-      <w:r>
-        <w:t xml:space="preserve"> </w:t>
+        <w:t xml:space="preserve"> : </w:t>
       </w:r>
       <w:proofErr w:type="spellStart"/>
       <w:r>
@@ -4780,17 +4486,12 @@
         </w:numPr>
       </w:pPr>
       <w:proofErr w:type="spellStart"/>
-      <w:proofErr w:type="gramStart"/>
       <w:r>
         <w:t>idLotto</w:t>
       </w:r>
       <w:proofErr w:type="spellEnd"/>
       <w:r>
-        <w:t xml:space="preserve"> :</w:t>
-      </w:r>
-      <w:proofErr w:type="gramEnd"/>
-      <w:r>
-        <w:t xml:space="preserve"> </w:t>
+        <w:t xml:space="preserve"> : </w:t>
       </w:r>
       <w:proofErr w:type="spellStart"/>
       <w:r>
@@ -5033,7 +4734,6 @@
         </w:numPr>
       </w:pPr>
       <w:proofErr w:type="spellStart"/>
-      <w:proofErr w:type="gramStart"/>
       <w:r>
         <w:t>i</w:t>
       </w:r>
@@ -5042,11 +4742,7 @@
       </w:r>
       <w:proofErr w:type="spellEnd"/>
       <w:r>
-        <w:t xml:space="preserve"> :</w:t>
-      </w:r>
-      <w:proofErr w:type="gramEnd"/>
-      <w:r>
-        <w:t xml:space="preserve"> </w:t>
+        <w:t xml:space="preserve"> : </w:t>
       </w:r>
       <w:proofErr w:type="spellStart"/>
       <w:r>
@@ -5117,17 +4813,12 @@
         </w:numPr>
       </w:pPr>
       <w:proofErr w:type="spellStart"/>
-      <w:proofErr w:type="gramStart"/>
       <w:r>
         <w:t>dataOraInizio</w:t>
       </w:r>
       <w:proofErr w:type="spellEnd"/>
       <w:r>
-        <w:t xml:space="preserve"> :</w:t>
-      </w:r>
-      <w:proofErr w:type="gramEnd"/>
-      <w:r>
-        <w:t xml:space="preserve"> </w:t>
+        <w:t xml:space="preserve"> : </w:t>
       </w:r>
       <w:proofErr w:type="spellStart"/>
       <w:r>
@@ -5143,13 +4834,8 @@
           <w:numId w:val="16"/>
         </w:numPr>
       </w:pPr>
-      <w:proofErr w:type="gramStart"/>
-      <w:r>
-        <w:t>durata :</w:t>
-      </w:r>
-      <w:proofErr w:type="gramEnd"/>
-      <w:r>
-        <w:t xml:space="preserve"> </w:t>
+      <w:r>
+        <w:t xml:space="preserve">durata : </w:t>
       </w:r>
       <w:proofErr w:type="spellStart"/>
       <w:r>
@@ -5169,17 +4855,12 @@
         </w:numPr>
       </w:pPr>
       <w:proofErr w:type="spellStart"/>
-      <w:proofErr w:type="gramStart"/>
       <w:r>
         <w:t>prezzoInizio</w:t>
       </w:r>
       <w:proofErr w:type="spellEnd"/>
       <w:r>
-        <w:t xml:space="preserve"> :</w:t>
-      </w:r>
-      <w:proofErr w:type="gramEnd"/>
-      <w:r>
-        <w:t xml:space="preserve"> Float</w:t>
+        <w:t xml:space="preserve"> : Float</w:t>
       </w:r>
     </w:p>
     <w:p>
@@ -5191,17 +4872,12 @@
         </w:numPr>
       </w:pPr>
       <w:proofErr w:type="spellStart"/>
-      <w:proofErr w:type="gramStart"/>
       <w:r>
         <w:t>prezzoAttuale</w:t>
       </w:r>
       <w:proofErr w:type="spellEnd"/>
       <w:r>
-        <w:t xml:space="preserve"> :</w:t>
-      </w:r>
-      <w:proofErr w:type="gramEnd"/>
-      <w:r>
-        <w:t xml:space="preserve"> Float </w:t>
+        <w:t xml:space="preserve"> : Float </w:t>
       </w:r>
     </w:p>
     <w:p>
@@ -5213,17 +4889,12 @@
         </w:numPr>
       </w:pPr>
       <w:proofErr w:type="spellStart"/>
-      <w:proofErr w:type="gramStart"/>
       <w:r>
         <w:t>ipMulticast</w:t>
       </w:r>
       <w:proofErr w:type="spellEnd"/>
       <w:r>
-        <w:t xml:space="preserve"> :</w:t>
-      </w:r>
-      <w:proofErr w:type="gramEnd"/>
-      <w:r>
-        <w:t xml:space="preserve"> </w:t>
+        <w:t xml:space="preserve"> : </w:t>
       </w:r>
       <w:proofErr w:type="spellStart"/>
       <w:r>
@@ -5240,17 +4911,12 @@
         </w:numPr>
       </w:pPr>
       <w:proofErr w:type="spellStart"/>
-      <w:proofErr w:type="gramStart"/>
       <w:r>
         <w:t>descrizioneAnnullamento</w:t>
       </w:r>
       <w:proofErr w:type="spellEnd"/>
       <w:r>
-        <w:t xml:space="preserve"> :</w:t>
-      </w:r>
-      <w:proofErr w:type="gramEnd"/>
-      <w:r>
-        <w:t xml:space="preserve"> </w:t>
+        <w:t xml:space="preserve"> : </w:t>
       </w:r>
       <w:proofErr w:type="spellStart"/>
       <w:r>
@@ -5267,17 +4933,12 @@
         </w:numPr>
       </w:pPr>
       <w:proofErr w:type="spellStart"/>
-      <w:proofErr w:type="gramStart"/>
       <w:r>
         <w:t>idLotto</w:t>
       </w:r>
       <w:proofErr w:type="spellEnd"/>
       <w:r>
-        <w:t xml:space="preserve"> :</w:t>
-      </w:r>
-      <w:proofErr w:type="gramEnd"/>
-      <w:r>
-        <w:t xml:space="preserve"> </w:t>
+        <w:t xml:space="preserve"> : </w:t>
       </w:r>
       <w:proofErr w:type="spellStart"/>
       <w:r>
@@ -5294,17 +4955,12 @@
         </w:numPr>
       </w:pPr>
       <w:proofErr w:type="spellStart"/>
-      <w:proofErr w:type="gramStart"/>
       <w:r>
         <w:t>nomeLotto</w:t>
       </w:r>
       <w:proofErr w:type="spellEnd"/>
       <w:r>
-        <w:t xml:space="preserve"> :</w:t>
-      </w:r>
-      <w:proofErr w:type="gramEnd"/>
-      <w:r>
-        <w:t xml:space="preserve"> </w:t>
+        <w:t xml:space="preserve"> : </w:t>
       </w:r>
       <w:proofErr w:type="spellStart"/>
       <w:r>
@@ -5321,7 +4977,6 @@
         </w:numPr>
       </w:pPr>
       <w:proofErr w:type="spellStart"/>
-      <w:proofErr w:type="gramStart"/>
       <w:r>
         <w:t>immaginiArticol</w:t>
       </w:r>
@@ -5330,11 +4985,7 @@
       </w:r>
       <w:proofErr w:type="spellEnd"/>
       <w:r>
-        <w:t xml:space="preserve"> :</w:t>
-      </w:r>
-      <w:proofErr w:type="gramEnd"/>
-      <w:r>
-        <w:t xml:space="preserve"> byte[][]</w:t>
+        <w:t xml:space="preserve"> : byte[][]</w:t>
       </w:r>
     </w:p>
     <w:p>
@@ -5543,7 +5194,6 @@
         </w:numPr>
       </w:pPr>
       <w:proofErr w:type="spellStart"/>
-      <w:proofErr w:type="gramStart"/>
       <w:r>
         <w:t>i</w:t>
       </w:r>
@@ -5552,11 +5202,7 @@
       </w:r>
       <w:proofErr w:type="spellEnd"/>
       <w:r>
-        <w:t xml:space="preserve"> :</w:t>
-      </w:r>
-      <w:proofErr w:type="gramEnd"/>
-      <w:r>
-        <w:t xml:space="preserve"> </w:t>
+        <w:t xml:space="preserve"> : </w:t>
       </w:r>
       <w:proofErr w:type="spellStart"/>
       <w:r>
@@ -5820,17 +5466,12 @@
         </w:numPr>
       </w:pPr>
       <w:proofErr w:type="spellStart"/>
-      <w:proofErr w:type="gramStart"/>
       <w:r>
         <w:t>idAsta</w:t>
       </w:r>
       <w:proofErr w:type="spellEnd"/>
       <w:r>
-        <w:t xml:space="preserve"> :</w:t>
-      </w:r>
-      <w:proofErr w:type="gramEnd"/>
-      <w:r>
-        <w:t xml:space="preserve"> </w:t>
+        <w:t xml:space="preserve"> : </w:t>
       </w:r>
       <w:proofErr w:type="spellStart"/>
       <w:r>
@@ -5847,17 +5488,12 @@
         </w:numPr>
       </w:pPr>
       <w:proofErr w:type="spellStart"/>
-      <w:proofErr w:type="gramStart"/>
       <w:r>
         <w:t>descrizioneAnnullamento</w:t>
       </w:r>
       <w:proofErr w:type="spellEnd"/>
       <w:r>
-        <w:t xml:space="preserve"> :</w:t>
-      </w:r>
-      <w:proofErr w:type="gramEnd"/>
-      <w:r>
-        <w:t xml:space="preserve"> </w:t>
+        <w:t xml:space="preserve"> : </w:t>
       </w:r>
       <w:proofErr w:type="spellStart"/>
       <w:r>
@@ -6102,184 +5738,234 @@
         </w:numPr>
       </w:pPr>
       <w:proofErr w:type="spellStart"/>
-      <w:proofErr w:type="gramStart"/>
       <w:r>
         <w:t>numeroArticoli</w:t>
       </w:r>
       <w:proofErr w:type="spellEnd"/>
       <w:r>
-        <w:t xml:space="preserve"> :</w:t>
-      </w:r>
-      <w:proofErr w:type="gramEnd"/>
+        <w:t xml:space="preserve"> : </w:t>
+      </w:r>
+      <w:proofErr w:type="spellStart"/>
+      <w:r>
+        <w:t>Integer</w:t>
+      </w:r>
+      <w:proofErr w:type="spellEnd"/>
+    </w:p>
+    <w:p>
+      <w:pPr>
+        <w:pStyle w:val="ListParagraph"/>
+        <w:numPr>
+          <w:ilvl w:val="0"/>
+          <w:numId w:val="13"/>
+        </w:numPr>
+      </w:pPr>
+      <w:proofErr w:type="spellStart"/>
+      <w:r>
+        <w:t>numeroPagina</w:t>
+      </w:r>
+      <w:proofErr w:type="spellEnd"/>
+      <w:r>
+        <w:t xml:space="preserve"> : </w:t>
+      </w:r>
+      <w:proofErr w:type="spellStart"/>
+      <w:r>
+        <w:t>Integer</w:t>
+      </w:r>
+      <w:proofErr w:type="spellEnd"/>
+    </w:p>
+    <w:p>
+      <w:pPr>
+        <w:pStyle w:val="ListParagraph"/>
+        <w:numPr>
+          <w:ilvl w:val="0"/>
+          <w:numId w:val="13"/>
+        </w:numPr>
+      </w:pPr>
+      <w:proofErr w:type="spellStart"/>
+      <w:r>
+        <w:t>stringaRicerca</w:t>
+      </w:r>
+      <w:proofErr w:type="spellEnd"/>
+      <w:r>
+        <w:t xml:space="preserve"> : </w:t>
+      </w:r>
+      <w:proofErr w:type="spellStart"/>
+      <w:r>
+        <w:t>String</w:t>
+      </w:r>
+      <w:proofErr w:type="spellEnd"/>
+    </w:p>
+    <w:p>
+      <w:pPr>
+        <w:pStyle w:val="ListParagraph"/>
+        <w:numPr>
+          <w:ilvl w:val="0"/>
+          <w:numId w:val="13"/>
+        </w:numPr>
+      </w:pPr>
+      <w:proofErr w:type="spellStart"/>
+      <w:r>
+        <w:t>idCategorie</w:t>
+      </w:r>
+      <w:proofErr w:type="spellEnd"/>
+      <w:r>
+        <w:t xml:space="preserve"> : </w:t>
+      </w:r>
+      <w:proofErr w:type="spellStart"/>
+      <w:r>
+        <w:t>i</w:t>
+      </w:r>
+      <w:r>
+        <w:t>nt</w:t>
+      </w:r>
+      <w:proofErr w:type="spellEnd"/>
+      <w:r>
+        <w:t>[]</w:t>
+      </w:r>
+    </w:p>
+    <w:p>
+      <w:r>
+        <w:t xml:space="preserve">Se il server risponde con </w:t>
+      </w:r>
+      <w:proofErr w:type="spellStart"/>
+      <w:r>
+        <w:rPr>
+          <w:b/>
+          <w:bCs/>
+        </w:rPr>
+        <w:t>tipoRisposta</w:t>
+      </w:r>
+      <w:proofErr w:type="spellEnd"/>
+      <w:r>
+        <w:t>:</w:t>
+      </w:r>
+    </w:p>
+    <w:p>
+      <w:pPr>
+        <w:pStyle w:val="ListParagraph"/>
+        <w:numPr>
+          <w:ilvl w:val="0"/>
+          <w:numId w:val="8"/>
+        </w:numPr>
+      </w:pPr>
+      <w:proofErr w:type="spellStart"/>
+      <w:r>
+        <w:rPr>
+          <w:b/>
+          <w:bCs/>
+        </w:rPr>
+        <w:t>TipoRisposta.OK</w:t>
+      </w:r>
+      <w:proofErr w:type="spellEnd"/>
+      <w:r>
+        <w:t xml:space="preserve">: </w:t>
+      </w:r>
+      <w:r>
+        <w:t>i</w:t>
+      </w:r>
+      <w:r>
+        <w:t xml:space="preserve">l server manda indietro nel </w:t>
+      </w:r>
+      <w:r>
+        <w:rPr>
+          <w:b/>
+          <w:bCs/>
+        </w:rPr>
+        <w:t>payload</w:t>
+      </w:r>
+      <w:r>
+        <w:t xml:space="preserve">: </w:t>
+      </w:r>
+    </w:p>
+    <w:p>
+      <w:pPr>
+        <w:pStyle w:val="ListParagraph"/>
+        <w:numPr>
+          <w:ilvl w:val="0"/>
+          <w:numId w:val="14"/>
+        </w:numPr>
+      </w:pPr>
+      <w:r>
+        <w:t>articoli</w:t>
+      </w:r>
+      <w:r>
+        <w:t xml:space="preserve"> : Object[], un array di oggetti in cui si ripetono per ogni articolo:</w:t>
+      </w:r>
+    </w:p>
+    <w:p>
+      <w:pPr>
+        <w:pStyle w:val="ListParagraph"/>
+        <w:numPr>
+          <w:ilvl w:val="0"/>
+          <w:numId w:val="22"/>
+        </w:numPr>
+      </w:pPr>
+      <w:bookmarkStart w:id="2" w:name="_Hlk164941613"/>
+      <w:proofErr w:type="spellStart"/>
+      <w:r>
+        <w:t>idA</w:t>
+      </w:r>
+      <w:r>
+        <w:t>rticolo</w:t>
+      </w:r>
+      <w:proofErr w:type="spellEnd"/>
+      <w:r>
+        <w:t xml:space="preserve"> : </w:t>
+      </w:r>
+      <w:proofErr w:type="spellStart"/>
+      <w:r>
+        <w:t>Integer</w:t>
+      </w:r>
+      <w:proofErr w:type="spellEnd"/>
       <w:r>
         <w:t xml:space="preserve"> </w:t>
       </w:r>
-      <w:proofErr w:type="spellStart"/>
-      <w:r>
-        <w:t>Integer</w:t>
-      </w:r>
-      <w:proofErr w:type="spellEnd"/>
-    </w:p>
-    <w:p>
-      <w:pPr>
-        <w:pStyle w:val="ListParagraph"/>
-        <w:numPr>
-          <w:ilvl w:val="0"/>
-          <w:numId w:val="13"/>
-        </w:numPr>
-      </w:pPr>
-      <w:proofErr w:type="spellStart"/>
-      <w:proofErr w:type="gramStart"/>
-      <w:r>
-        <w:t>numeroPagina</w:t>
-      </w:r>
-      <w:proofErr w:type="spellEnd"/>
-      <w:r>
-        <w:t xml:space="preserve"> :</w:t>
-      </w:r>
-      <w:proofErr w:type="gramEnd"/>
+    </w:p>
+    <w:p>
+      <w:pPr>
+        <w:pStyle w:val="ListParagraph"/>
+        <w:numPr>
+          <w:ilvl w:val="0"/>
+          <w:numId w:val="22"/>
+        </w:numPr>
+      </w:pPr>
+      <w:r>
+        <w:t>nome</w:t>
+      </w:r>
+      <w:r>
+        <w:t xml:space="preserve"> : </w:t>
+      </w:r>
+      <w:proofErr w:type="spellStart"/>
+      <w:r>
+        <w:t>String</w:t>
+      </w:r>
+      <w:proofErr w:type="spellEnd"/>
       <w:r>
         <w:t xml:space="preserve"> </w:t>
       </w:r>
-      <w:proofErr w:type="spellStart"/>
-      <w:r>
-        <w:t>Integer</w:t>
-      </w:r>
-      <w:proofErr w:type="spellEnd"/>
-    </w:p>
-    <w:p>
-      <w:pPr>
-        <w:pStyle w:val="ListParagraph"/>
-        <w:numPr>
-          <w:ilvl w:val="0"/>
-          <w:numId w:val="13"/>
-        </w:numPr>
-      </w:pPr>
-      <w:proofErr w:type="spellStart"/>
-      <w:proofErr w:type="gramStart"/>
-      <w:r>
-        <w:t>stringaRicerca</w:t>
-      </w:r>
-      <w:proofErr w:type="spellEnd"/>
-      <w:r>
-        <w:t xml:space="preserve"> :</w:t>
-      </w:r>
-      <w:proofErr w:type="gramEnd"/>
+    </w:p>
+    <w:p>
+      <w:pPr>
+        <w:pStyle w:val="ListParagraph"/>
+        <w:numPr>
+          <w:ilvl w:val="0"/>
+          <w:numId w:val="22"/>
+        </w:numPr>
+      </w:pPr>
+      <w:r>
+        <w:t>condizione</w:t>
+      </w:r>
+      <w:r>
+        <w:t xml:space="preserve"> : </w:t>
+      </w:r>
+      <w:proofErr w:type="spellStart"/>
+      <w:r>
+        <w:t>String</w:t>
+      </w:r>
+      <w:proofErr w:type="spellEnd"/>
       <w:r>
         <w:t xml:space="preserve"> </w:t>
       </w:r>
-      <w:proofErr w:type="spellStart"/>
-      <w:r>
-        <w:t>String</w:t>
-      </w:r>
-      <w:proofErr w:type="spellEnd"/>
-    </w:p>
-    <w:p>
-      <w:pPr>
-        <w:pStyle w:val="ListParagraph"/>
-        <w:numPr>
-          <w:ilvl w:val="0"/>
-          <w:numId w:val="13"/>
-        </w:numPr>
-      </w:pPr>
-      <w:proofErr w:type="spellStart"/>
-      <w:proofErr w:type="gramStart"/>
-      <w:r>
-        <w:t>idCategorie</w:t>
-      </w:r>
-      <w:proofErr w:type="spellEnd"/>
-      <w:r>
-        <w:t xml:space="preserve"> :</w:t>
-      </w:r>
-      <w:proofErr w:type="gramEnd"/>
-      <w:r>
-        <w:t xml:space="preserve"> </w:t>
-      </w:r>
-      <w:proofErr w:type="spellStart"/>
-      <w:r>
-        <w:t>i</w:t>
-      </w:r>
-      <w:r>
-        <w:t>nt</w:t>
-      </w:r>
-      <w:proofErr w:type="spellEnd"/>
-      <w:r>
-        <w:t>[]</w:t>
-      </w:r>
-    </w:p>
-    <w:p>
-      <w:r>
-        <w:t xml:space="preserve">Se il server risponde con </w:t>
-      </w:r>
-      <w:proofErr w:type="spellStart"/>
-      <w:r>
-        <w:rPr>
-          <w:b/>
-          <w:bCs/>
-        </w:rPr>
-        <w:t>tipoRisposta</w:t>
-      </w:r>
-      <w:proofErr w:type="spellEnd"/>
-      <w:r>
-        <w:t>:</w:t>
-      </w:r>
-    </w:p>
-    <w:p>
-      <w:pPr>
-        <w:pStyle w:val="ListParagraph"/>
-        <w:numPr>
-          <w:ilvl w:val="0"/>
-          <w:numId w:val="8"/>
-        </w:numPr>
-      </w:pPr>
-      <w:proofErr w:type="spellStart"/>
-      <w:r>
-        <w:rPr>
-          <w:b/>
-          <w:bCs/>
-        </w:rPr>
-        <w:t>TipoRisposta.OK</w:t>
-      </w:r>
-      <w:proofErr w:type="spellEnd"/>
-      <w:r>
-        <w:t xml:space="preserve">: </w:t>
-      </w:r>
-      <w:r>
-        <w:t>i</w:t>
-      </w:r>
-      <w:r>
-        <w:t xml:space="preserve">l server manda indietro nel </w:t>
-      </w:r>
-      <w:r>
-        <w:rPr>
-          <w:b/>
-          <w:bCs/>
-        </w:rPr>
-        <w:t>payload</w:t>
-      </w:r>
-      <w:r>
-        <w:t xml:space="preserve">: </w:t>
-      </w:r>
-    </w:p>
-    <w:p>
-      <w:pPr>
-        <w:pStyle w:val="ListParagraph"/>
-        <w:numPr>
-          <w:ilvl w:val="0"/>
-          <w:numId w:val="14"/>
-        </w:numPr>
-      </w:pPr>
-      <w:proofErr w:type="gramStart"/>
-      <w:r>
-        <w:t>articoli</w:t>
-      </w:r>
-      <w:r>
-        <w:t xml:space="preserve"> :</w:t>
-      </w:r>
-      <w:proofErr w:type="gramEnd"/>
-      <w:r>
-        <w:t xml:space="preserve"> Object[], un array di oggetti in cui si ripetono per ogni articolo:</w:t>
-      </w:r>
     </w:p>
     <w:p>
       <w:pPr>
@@ -6289,108 +5975,13 @@
           <w:numId w:val="22"/>
         </w:numPr>
       </w:pPr>
-      <w:bookmarkStart w:id="2" w:name="_Hlk164941613"/>
-      <w:proofErr w:type="spellStart"/>
-      <w:proofErr w:type="gramStart"/>
-      <w:r>
-        <w:t>idA</w:t>
-      </w:r>
-      <w:r>
-        <w:t>rticolo</w:t>
-      </w:r>
-      <w:proofErr w:type="spellEnd"/>
-      <w:r>
-        <w:t xml:space="preserve"> :</w:t>
-      </w:r>
-      <w:proofErr w:type="gramEnd"/>
-      <w:r>
-        <w:t xml:space="preserve"> </w:t>
-      </w:r>
-      <w:proofErr w:type="spellStart"/>
-      <w:r>
-        <w:t>Integer</w:t>
-      </w:r>
-      <w:proofErr w:type="spellEnd"/>
-      <w:r>
-        <w:t xml:space="preserve"> </w:t>
-      </w:r>
-    </w:p>
-    <w:p>
-      <w:pPr>
-        <w:pStyle w:val="ListParagraph"/>
-        <w:numPr>
-          <w:ilvl w:val="0"/>
-          <w:numId w:val="22"/>
-        </w:numPr>
-      </w:pPr>
-      <w:proofErr w:type="gramStart"/>
-      <w:r>
-        <w:t>nome</w:t>
-      </w:r>
-      <w:r>
-        <w:t xml:space="preserve"> :</w:t>
-      </w:r>
-      <w:proofErr w:type="gramEnd"/>
-      <w:r>
-        <w:t xml:space="preserve"> </w:t>
-      </w:r>
-      <w:proofErr w:type="spellStart"/>
-      <w:r>
-        <w:t>String</w:t>
-      </w:r>
-      <w:proofErr w:type="spellEnd"/>
-      <w:r>
-        <w:t xml:space="preserve"> </w:t>
-      </w:r>
-    </w:p>
-    <w:p>
-      <w:pPr>
-        <w:pStyle w:val="ListParagraph"/>
-        <w:numPr>
-          <w:ilvl w:val="0"/>
-          <w:numId w:val="22"/>
-        </w:numPr>
-      </w:pPr>
-      <w:proofErr w:type="gramStart"/>
-      <w:r>
-        <w:t>condizione</w:t>
-      </w:r>
-      <w:r>
-        <w:t xml:space="preserve"> :</w:t>
-      </w:r>
-      <w:proofErr w:type="gramEnd"/>
-      <w:r>
-        <w:t xml:space="preserve"> </w:t>
-      </w:r>
-      <w:proofErr w:type="spellStart"/>
-      <w:r>
-        <w:t>String</w:t>
-      </w:r>
-      <w:proofErr w:type="spellEnd"/>
-      <w:r>
-        <w:t xml:space="preserve"> </w:t>
-      </w:r>
-    </w:p>
-    <w:p>
-      <w:pPr>
-        <w:pStyle w:val="ListParagraph"/>
-        <w:numPr>
-          <w:ilvl w:val="0"/>
-          <w:numId w:val="22"/>
-        </w:numPr>
-      </w:pPr>
-      <w:proofErr w:type="spellStart"/>
-      <w:proofErr w:type="gramStart"/>
+      <w:proofErr w:type="spellStart"/>
       <w:r>
         <w:t>immaginePrincipale</w:t>
       </w:r>
       <w:proofErr w:type="spellEnd"/>
       <w:r>
-        <w:t xml:space="preserve"> :</w:t>
-      </w:r>
-      <w:proofErr w:type="gramEnd"/>
-      <w:r>
-        <w:t xml:space="preserve"> byte[]</w:t>
+        <w:t xml:space="preserve"> : byte[]</w:t>
       </w:r>
     </w:p>
     <w:bookmarkEnd w:id="2"/>
@@ -6551,7 +6142,6 @@
         </w:numPr>
       </w:pPr>
       <w:proofErr w:type="spellStart"/>
-      <w:proofErr w:type="gramStart"/>
       <w:r>
         <w:t>i</w:t>
       </w:r>
@@ -6563,12 +6153,141 @@
       </w:r>
       <w:proofErr w:type="spellEnd"/>
       <w:r>
-        <w:t xml:space="preserve"> :</w:t>
-      </w:r>
-      <w:proofErr w:type="gramEnd"/>
+        <w:t xml:space="preserve"> : </w:t>
+      </w:r>
+      <w:proofErr w:type="spellStart"/>
+      <w:r>
+        <w:t>Integer</w:t>
+      </w:r>
+      <w:proofErr w:type="spellEnd"/>
+    </w:p>
+    <w:p>
+      <w:r>
+        <w:t xml:space="preserve">Se il server risponde con </w:t>
+      </w:r>
+      <w:proofErr w:type="spellStart"/>
+      <w:r>
+        <w:rPr>
+          <w:b/>
+          <w:bCs/>
+        </w:rPr>
+        <w:t>tipoRisposta</w:t>
+      </w:r>
+      <w:proofErr w:type="spellEnd"/>
+      <w:r>
+        <w:t>:</w:t>
+      </w:r>
+    </w:p>
+    <w:p>
+      <w:pPr>
+        <w:pStyle w:val="ListParagraph"/>
+        <w:numPr>
+          <w:ilvl w:val="0"/>
+          <w:numId w:val="8"/>
+        </w:numPr>
+      </w:pPr>
+      <w:proofErr w:type="spellStart"/>
+      <w:r>
+        <w:rPr>
+          <w:b/>
+          <w:bCs/>
+        </w:rPr>
+        <w:t>TipoRisposta.OK</w:t>
+      </w:r>
+      <w:proofErr w:type="spellEnd"/>
+      <w:r>
+        <w:t xml:space="preserve">: </w:t>
+      </w:r>
+      <w:r>
+        <w:t>i</w:t>
+      </w:r>
+      <w:r>
+        <w:t xml:space="preserve">l server manda indietro nel </w:t>
+      </w:r>
+      <w:r>
+        <w:rPr>
+          <w:b/>
+          <w:bCs/>
+        </w:rPr>
+        <w:t>payload</w:t>
+      </w:r>
+      <w:r>
+        <w:t xml:space="preserve">: </w:t>
+      </w:r>
+    </w:p>
+    <w:p>
+      <w:pPr>
+        <w:pStyle w:val="ListParagraph"/>
+        <w:numPr>
+          <w:ilvl w:val="0"/>
+          <w:numId w:val="24"/>
+        </w:numPr>
+      </w:pPr>
+      <w:r>
+        <w:t xml:space="preserve">nome : </w:t>
+      </w:r>
+      <w:proofErr w:type="spellStart"/>
+      <w:r>
+        <w:t>String</w:t>
+      </w:r>
+      <w:proofErr w:type="spellEnd"/>
       <w:r>
         <w:t xml:space="preserve"> </w:t>
       </w:r>
+    </w:p>
+    <w:p>
+      <w:pPr>
+        <w:pStyle w:val="ListParagraph"/>
+        <w:numPr>
+          <w:ilvl w:val="0"/>
+          <w:numId w:val="24"/>
+        </w:numPr>
+      </w:pPr>
+      <w:r>
+        <w:t xml:space="preserve">condizione : </w:t>
+      </w:r>
+      <w:proofErr w:type="spellStart"/>
+      <w:r>
+        <w:t>String</w:t>
+      </w:r>
+      <w:proofErr w:type="spellEnd"/>
+    </w:p>
+    <w:p>
+      <w:pPr>
+        <w:pStyle w:val="ListParagraph"/>
+        <w:numPr>
+          <w:ilvl w:val="0"/>
+          <w:numId w:val="24"/>
+        </w:numPr>
+      </w:pPr>
+      <w:r>
+        <w:t xml:space="preserve">descrizione : </w:t>
+      </w:r>
+      <w:proofErr w:type="spellStart"/>
+      <w:r>
+        <w:t>String</w:t>
+      </w:r>
+      <w:proofErr w:type="spellEnd"/>
+      <w:r>
+        <w:t xml:space="preserve"> </w:t>
+      </w:r>
+    </w:p>
+    <w:p>
+      <w:pPr>
+        <w:pStyle w:val="ListParagraph"/>
+        <w:numPr>
+          <w:ilvl w:val="0"/>
+          <w:numId w:val="24"/>
+        </w:numPr>
+      </w:pPr>
+      <w:proofErr w:type="spellStart"/>
+      <w:r>
+        <w:t>idLotto</w:t>
+      </w:r>
+      <w:proofErr w:type="spellEnd"/>
+      <w:r>
+        <w:t xml:space="preserve"> : </w:t>
+      </w:r>
       <w:proofErr w:type="spellStart"/>
       <w:r>
         <w:t>Integer</w:t>
@@ -6576,60 +6295,6 @@
       <w:proofErr w:type="spellEnd"/>
     </w:p>
     <w:p>
-      <w:r>
-        <w:t xml:space="preserve">Se il server risponde con </w:t>
-      </w:r>
-      <w:proofErr w:type="spellStart"/>
-      <w:r>
-        <w:rPr>
-          <w:b/>
-          <w:bCs/>
-        </w:rPr>
-        <w:t>tipoRisposta</w:t>
-      </w:r>
-      <w:proofErr w:type="spellEnd"/>
-      <w:r>
-        <w:t>:</w:t>
-      </w:r>
-    </w:p>
-    <w:p>
-      <w:pPr>
-        <w:pStyle w:val="ListParagraph"/>
-        <w:numPr>
-          <w:ilvl w:val="0"/>
-          <w:numId w:val="8"/>
-        </w:numPr>
-      </w:pPr>
-      <w:proofErr w:type="spellStart"/>
-      <w:r>
-        <w:rPr>
-          <w:b/>
-          <w:bCs/>
-        </w:rPr>
-        <w:t>TipoRisposta.OK</w:t>
-      </w:r>
-      <w:proofErr w:type="spellEnd"/>
-      <w:r>
-        <w:t xml:space="preserve">: </w:t>
-      </w:r>
-      <w:r>
-        <w:t>i</w:t>
-      </w:r>
-      <w:r>
-        <w:t xml:space="preserve">l server manda indietro nel </w:t>
-      </w:r>
-      <w:r>
-        <w:rPr>
-          <w:b/>
-          <w:bCs/>
-        </w:rPr>
-        <w:t>payload</w:t>
-      </w:r>
-      <w:r>
-        <w:t xml:space="preserve">: </w:t>
-      </w:r>
-    </w:p>
-    <w:p>
       <w:pPr>
         <w:pStyle w:val="ListParagraph"/>
         <w:numPr>
@@ -6637,21 +6302,19 @@
           <w:numId w:val="24"/>
         </w:numPr>
       </w:pPr>
-      <w:proofErr w:type="gramStart"/>
-      <w:r>
-        <w:t>nome :</w:t>
-      </w:r>
-      <w:proofErr w:type="gramEnd"/>
-      <w:r>
-        <w:t xml:space="preserve"> </w:t>
-      </w:r>
-      <w:proofErr w:type="spellStart"/>
-      <w:r>
-        <w:t>String</w:t>
-      </w:r>
-      <w:proofErr w:type="spellEnd"/>
-      <w:r>
-        <w:t xml:space="preserve"> </w:t>
+      <w:proofErr w:type="spellStart"/>
+      <w:r>
+        <w:t>immagin</w:t>
+      </w:r>
+      <w:r>
+        <w:t>iArticolo</w:t>
+      </w:r>
+      <w:proofErr w:type="spellEnd"/>
+      <w:r>
+        <w:t>: byte[]</w:t>
+      </w:r>
+      <w:r>
+        <w:t>[]</w:t>
       </w:r>
     </w:p>
     <w:p>
@@ -6662,17 +6325,17 @@
           <w:numId w:val="24"/>
         </w:numPr>
       </w:pPr>
-      <w:proofErr w:type="gramStart"/>
-      <w:r>
-        <w:t>condizione :</w:t>
-      </w:r>
-      <w:proofErr w:type="gramEnd"/>
-      <w:r>
-        <w:t xml:space="preserve"> </w:t>
-      </w:r>
-      <w:proofErr w:type="spellStart"/>
-      <w:r>
-        <w:t>String</w:t>
+      <w:proofErr w:type="spellStart"/>
+      <w:r>
+        <w:t>idUtente</w:t>
+      </w:r>
+      <w:proofErr w:type="spellEnd"/>
+      <w:r>
+        <w:t xml:space="preserve"> : </w:t>
+      </w:r>
+      <w:proofErr w:type="spellStart"/>
+      <w:r>
+        <w:t>Integer</w:t>
       </w:r>
       <w:proofErr w:type="spellEnd"/>
     </w:p>
@@ -6684,128 +6347,13 @@
           <w:numId w:val="24"/>
         </w:numPr>
       </w:pPr>
-      <w:proofErr w:type="gramStart"/>
-      <w:r>
-        <w:t>descrizione :</w:t>
-      </w:r>
-      <w:proofErr w:type="gramEnd"/>
-      <w:r>
-        <w:t xml:space="preserve"> </w:t>
-      </w:r>
-      <w:proofErr w:type="spellStart"/>
-      <w:r>
-        <w:t>String</w:t>
-      </w:r>
-      <w:proofErr w:type="spellEnd"/>
-      <w:r>
-        <w:t xml:space="preserve"> </w:t>
-      </w:r>
-    </w:p>
-    <w:p>
-      <w:pPr>
-        <w:pStyle w:val="ListParagraph"/>
-        <w:numPr>
-          <w:ilvl w:val="0"/>
-          <w:numId w:val="24"/>
-        </w:numPr>
-      </w:pPr>
-      <w:proofErr w:type="spellStart"/>
-      <w:proofErr w:type="gramStart"/>
-      <w:r>
-        <w:t>idLotto</w:t>
-      </w:r>
-      <w:proofErr w:type="spellEnd"/>
-      <w:r>
-        <w:t xml:space="preserve"> :</w:t>
-      </w:r>
-      <w:proofErr w:type="gramEnd"/>
-      <w:r>
-        <w:t xml:space="preserve"> </w:t>
-      </w:r>
-      <w:proofErr w:type="spellStart"/>
-      <w:r>
-        <w:t>Integer</w:t>
-      </w:r>
-      <w:proofErr w:type="spellEnd"/>
-    </w:p>
-    <w:p>
-      <w:pPr>
-        <w:pStyle w:val="ListParagraph"/>
-        <w:numPr>
-          <w:ilvl w:val="0"/>
-          <w:numId w:val="24"/>
-        </w:numPr>
-      </w:pPr>
-      <w:proofErr w:type="spellStart"/>
-      <w:r>
-        <w:t>immagin</w:t>
-      </w:r>
-      <w:r>
-        <w:t>iArticolo</w:t>
-      </w:r>
-      <w:proofErr w:type="spellEnd"/>
-      <w:r>
-        <w:t xml:space="preserve">: </w:t>
-      </w:r>
-      <w:proofErr w:type="gramStart"/>
-      <w:r>
-        <w:t>byte[</w:t>
-      </w:r>
-      <w:proofErr w:type="gramEnd"/>
-      <w:r>
-        <w:t>]</w:t>
-      </w:r>
-      <w:r>
-        <w:t>[]</w:t>
-      </w:r>
-    </w:p>
-    <w:p>
-      <w:pPr>
-        <w:pStyle w:val="ListParagraph"/>
-        <w:numPr>
-          <w:ilvl w:val="0"/>
-          <w:numId w:val="24"/>
-        </w:numPr>
-      </w:pPr>
-      <w:proofErr w:type="spellStart"/>
-      <w:proofErr w:type="gramStart"/>
-      <w:r>
-        <w:t>idUtente</w:t>
-      </w:r>
-      <w:proofErr w:type="spellEnd"/>
-      <w:r>
-        <w:t xml:space="preserve"> :</w:t>
-      </w:r>
-      <w:proofErr w:type="gramEnd"/>
-      <w:r>
-        <w:t xml:space="preserve"> </w:t>
-      </w:r>
-      <w:proofErr w:type="spellStart"/>
-      <w:r>
-        <w:t>Integer</w:t>
-      </w:r>
-      <w:proofErr w:type="spellEnd"/>
-    </w:p>
-    <w:p>
-      <w:pPr>
-        <w:pStyle w:val="ListParagraph"/>
-        <w:numPr>
-          <w:ilvl w:val="0"/>
-          <w:numId w:val="24"/>
-        </w:numPr>
-      </w:pPr>
-      <w:proofErr w:type="spellStart"/>
-      <w:proofErr w:type="gramStart"/>
+      <w:proofErr w:type="spellStart"/>
       <w:r>
         <w:t>emailUtente</w:t>
       </w:r>
       <w:proofErr w:type="spellEnd"/>
       <w:r>
-        <w:t xml:space="preserve"> :</w:t>
-      </w:r>
-      <w:proofErr w:type="gramEnd"/>
-      <w:r>
-        <w:t xml:space="preserve"> </w:t>
+        <w:t xml:space="preserve"> : </w:t>
       </w:r>
       <w:proofErr w:type="spellStart"/>
       <w:r>
@@ -6954,22 +6502,34 @@
           <w:numId w:val="28"/>
         </w:numPr>
       </w:pPr>
-      <w:proofErr w:type="gramStart"/>
-      <w:r>
-        <w:t>nome :</w:t>
-      </w:r>
-      <w:proofErr w:type="gramEnd"/>
+      <w:r>
+        <w:t xml:space="preserve">nome : </w:t>
+      </w:r>
+      <w:proofErr w:type="spellStart"/>
+      <w:r>
+        <w:t>String</w:t>
+      </w:r>
+      <w:proofErr w:type="spellEnd"/>
       <w:r>
         <w:t xml:space="preserve"> </w:t>
       </w:r>
+    </w:p>
+    <w:p>
+      <w:pPr>
+        <w:pStyle w:val="ListParagraph"/>
+        <w:numPr>
+          <w:ilvl w:val="0"/>
+          <w:numId w:val="28"/>
+        </w:numPr>
+      </w:pPr>
+      <w:r>
+        <w:t xml:space="preserve">condizione : </w:t>
+      </w:r>
       <w:proofErr w:type="spellStart"/>
       <w:r>
         <w:t>String</w:t>
       </w:r>
       <w:proofErr w:type="spellEnd"/>
-      <w:r>
-        <w:t xml:space="preserve"> </w:t>
-      </w:r>
     </w:p>
     <w:p>
       <w:pPr>
@@ -6979,13 +6539,8 @@
           <w:numId w:val="28"/>
         </w:numPr>
       </w:pPr>
-      <w:proofErr w:type="gramStart"/>
-      <w:r>
-        <w:t>condizione :</w:t>
-      </w:r>
-      <w:proofErr w:type="gramEnd"/>
-      <w:r>
-        <w:t xml:space="preserve"> </w:t>
+      <w:r>
+        <w:t xml:space="preserve">descrizione : </w:t>
       </w:r>
       <w:proofErr w:type="spellStart"/>
       <w:r>
@@ -7001,17 +6556,20 @@
           <w:numId w:val="28"/>
         </w:numPr>
       </w:pPr>
-      <w:proofErr w:type="gramStart"/>
-      <w:r>
-        <w:t>descrizione :</w:t>
-      </w:r>
-      <w:proofErr w:type="gramEnd"/>
-      <w:r>
-        <w:t xml:space="preserve"> </w:t>
-      </w:r>
-      <w:proofErr w:type="spellStart"/>
-      <w:r>
-        <w:t>String</w:t>
+      <w:proofErr w:type="spellStart"/>
+      <w:r>
+        <w:t>i</w:t>
+      </w:r>
+      <w:r>
+        <w:t>dLotto</w:t>
+      </w:r>
+      <w:proofErr w:type="spellEnd"/>
+      <w:r>
+        <w:t xml:space="preserve"> : </w:t>
+      </w:r>
+      <w:proofErr w:type="spellStart"/>
+      <w:r>
+        <w:t>Integer</w:t>
       </w:r>
       <w:proofErr w:type="spellEnd"/>
     </w:p>
@@ -7024,20 +6582,29 @@
         </w:numPr>
       </w:pPr>
       <w:proofErr w:type="spellStart"/>
-      <w:proofErr w:type="gramStart"/>
-      <w:r>
-        <w:t>i</w:t>
-      </w:r>
-      <w:r>
-        <w:t>dLotto</w:t>
-      </w:r>
-      <w:proofErr w:type="spellEnd"/>
-      <w:r>
-        <w:t xml:space="preserve"> :</w:t>
-      </w:r>
-      <w:proofErr w:type="gramEnd"/>
-      <w:r>
-        <w:t xml:space="preserve"> </w:t>
+      <w:r>
+        <w:t>immaginiArticolo</w:t>
+      </w:r>
+      <w:proofErr w:type="spellEnd"/>
+      <w:r>
+        <w:t>: byte[][]</w:t>
+      </w:r>
+    </w:p>
+    <w:p>
+      <w:pPr>
+        <w:pStyle w:val="ListParagraph"/>
+        <w:numPr>
+          <w:ilvl w:val="0"/>
+          <w:numId w:val="28"/>
+        </w:numPr>
+      </w:pPr>
+      <w:proofErr w:type="spellStart"/>
+      <w:r>
+        <w:t>immaginePrincipale</w:t>
+      </w:r>
+      <w:proofErr w:type="spellEnd"/>
+      <w:r>
+        <w:t xml:space="preserve"> : </w:t>
       </w:r>
       <w:proofErr w:type="spellStart"/>
       <w:r>
@@ -7053,65 +6620,8 @@
           <w:numId w:val="28"/>
         </w:numPr>
       </w:pPr>
-      <w:proofErr w:type="spellStart"/>
-      <w:r>
-        <w:t>immaginiArticolo</w:t>
-      </w:r>
-      <w:proofErr w:type="spellEnd"/>
-      <w:r>
-        <w:t xml:space="preserve">: </w:t>
-      </w:r>
-      <w:proofErr w:type="gramStart"/>
-      <w:r>
-        <w:t>byte[</w:t>
-      </w:r>
-      <w:proofErr w:type="gramEnd"/>
-      <w:r>
-        <w:t>][]</w:t>
-      </w:r>
-    </w:p>
-    <w:p>
-      <w:pPr>
-        <w:pStyle w:val="ListParagraph"/>
-        <w:numPr>
-          <w:ilvl w:val="0"/>
-          <w:numId w:val="28"/>
-        </w:numPr>
-      </w:pPr>
-      <w:proofErr w:type="spellStart"/>
-      <w:proofErr w:type="gramStart"/>
-      <w:r>
-        <w:t>immaginePrincipale</w:t>
-      </w:r>
-      <w:proofErr w:type="spellEnd"/>
-      <w:r>
-        <w:t xml:space="preserve"> :</w:t>
-      </w:r>
-      <w:proofErr w:type="gramEnd"/>
-      <w:r>
-        <w:t xml:space="preserve"> </w:t>
-      </w:r>
-      <w:proofErr w:type="spellStart"/>
-      <w:r>
-        <w:t>Integer</w:t>
-      </w:r>
-      <w:proofErr w:type="spellEnd"/>
-    </w:p>
-    <w:p>
-      <w:pPr>
-        <w:pStyle w:val="ListParagraph"/>
-        <w:numPr>
-          <w:ilvl w:val="0"/>
-          <w:numId w:val="28"/>
-        </w:numPr>
-      </w:pPr>
-      <w:proofErr w:type="gramStart"/>
-      <w:r>
-        <w:t>categorie :</w:t>
-      </w:r>
-      <w:proofErr w:type="gramEnd"/>
-      <w:r>
-        <w:t xml:space="preserve"> </w:t>
+      <w:r>
+        <w:t xml:space="preserve">categorie : </w:t>
       </w:r>
       <w:proofErr w:type="spellStart"/>
       <w:r>
@@ -7333,17 +6843,12 @@
         </w:numPr>
       </w:pPr>
       <w:proofErr w:type="spellStart"/>
-      <w:proofErr w:type="gramStart"/>
       <w:r>
         <w:t>idArticolo</w:t>
       </w:r>
       <w:proofErr w:type="spellEnd"/>
       <w:r>
-        <w:t xml:space="preserve"> :</w:t>
-      </w:r>
-      <w:proofErr w:type="gramEnd"/>
-      <w:r>
-        <w:t xml:space="preserve"> </w:t>
+        <w:t xml:space="preserve"> : </w:t>
       </w:r>
       <w:proofErr w:type="spellStart"/>
       <w:r>
@@ -7359,7 +6864,6 @@
           <w:numId w:val="29"/>
         </w:numPr>
       </w:pPr>
-      <w:proofErr w:type="gramStart"/>
       <w:r>
         <w:t>de</w:t>
       </w:r>
@@ -7367,11 +6871,7 @@
         <w:t>s</w:t>
       </w:r>
       <w:r>
-        <w:t>crizione :</w:t>
-      </w:r>
-      <w:proofErr w:type="gramEnd"/>
-      <w:r>
-        <w:t xml:space="preserve"> </w:t>
+        <w:t xml:space="preserve">crizione : </w:t>
       </w:r>
       <w:proofErr w:type="spellStart"/>
       <w:r>
@@ -7387,13 +6887,8 @@
           <w:numId w:val="29"/>
         </w:numPr>
       </w:pPr>
-      <w:proofErr w:type="gramStart"/>
-      <w:r>
-        <w:t>nome :</w:t>
-      </w:r>
-      <w:proofErr w:type="gramEnd"/>
-      <w:r>
-        <w:t xml:space="preserve"> </w:t>
+      <w:r>
+        <w:t xml:space="preserve">nome : </w:t>
       </w:r>
       <w:proofErr w:type="spellStart"/>
       <w:r>
@@ -7409,13 +6904,8 @@
           <w:numId w:val="29"/>
         </w:numPr>
       </w:pPr>
-      <w:proofErr w:type="gramStart"/>
-      <w:r>
-        <w:t>condizione :</w:t>
-      </w:r>
-      <w:proofErr w:type="gramEnd"/>
-      <w:r>
-        <w:t xml:space="preserve"> </w:t>
+      <w:r>
+        <w:t xml:space="preserve">condizione : </w:t>
       </w:r>
       <w:proofErr w:type="spellStart"/>
       <w:r>
@@ -7432,7 +6922,6 @@
         </w:numPr>
       </w:pPr>
       <w:proofErr w:type="spellStart"/>
-      <w:proofErr w:type="gramStart"/>
       <w:r>
         <w:t>i</w:t>
       </w:r>
@@ -7441,11 +6930,7 @@
       </w:r>
       <w:proofErr w:type="spellEnd"/>
       <w:r>
-        <w:t xml:space="preserve"> :</w:t>
-      </w:r>
-      <w:proofErr w:type="gramEnd"/>
-      <w:r>
-        <w:t xml:space="preserve"> </w:t>
+        <w:t xml:space="preserve"> : </w:t>
       </w:r>
       <w:proofErr w:type="spellStart"/>
       <w:r>
@@ -7467,15 +6952,7 @@
       </w:r>
       <w:proofErr w:type="spellEnd"/>
       <w:r>
-        <w:t xml:space="preserve">: </w:t>
-      </w:r>
-      <w:proofErr w:type="gramStart"/>
-      <w:r>
-        <w:t>byte[</w:t>
-      </w:r>
-      <w:proofErr w:type="gramEnd"/>
-      <w:r>
-        <w:t>][]</w:t>
+        <w:t>: byte[][]</w:t>
       </w:r>
     </w:p>
     <w:p>
@@ -7487,17 +6964,12 @@
         </w:numPr>
       </w:pPr>
       <w:proofErr w:type="spellStart"/>
-      <w:proofErr w:type="gramStart"/>
       <w:r>
         <w:t>immaginePrincipale</w:t>
       </w:r>
       <w:proofErr w:type="spellEnd"/>
       <w:r>
-        <w:t xml:space="preserve"> :</w:t>
-      </w:r>
-      <w:proofErr w:type="gramEnd"/>
-      <w:r>
-        <w:t xml:space="preserve"> </w:t>
+        <w:t xml:space="preserve"> : </w:t>
       </w:r>
       <w:proofErr w:type="spellStart"/>
       <w:r>
@@ -7513,13 +6985,8 @@
           <w:numId w:val="29"/>
         </w:numPr>
       </w:pPr>
-      <w:proofErr w:type="gramStart"/>
-      <w:r>
-        <w:t>categorie :</w:t>
-      </w:r>
-      <w:proofErr w:type="gramEnd"/>
-      <w:r>
-        <w:t xml:space="preserve"> </w:t>
+      <w:r>
+        <w:t xml:space="preserve">categorie : </w:t>
       </w:r>
       <w:proofErr w:type="spellStart"/>
       <w:r>
@@ -7778,17 +7245,12 @@
         </w:numPr>
       </w:pPr>
       <w:proofErr w:type="spellStart"/>
-      <w:proofErr w:type="gramStart"/>
       <w:r>
         <w:t>idArticolo</w:t>
       </w:r>
       <w:proofErr w:type="spellEnd"/>
       <w:r>
-        <w:t xml:space="preserve"> :</w:t>
-      </w:r>
-      <w:proofErr w:type="gramEnd"/>
-      <w:r>
-        <w:t xml:space="preserve"> </w:t>
+        <w:t xml:space="preserve"> : </w:t>
       </w:r>
       <w:proofErr w:type="spellStart"/>
       <w:r>
@@ -7936,17 +7398,12 @@
         </w:numPr>
       </w:pPr>
       <w:proofErr w:type="spellStart"/>
-      <w:proofErr w:type="gramStart"/>
       <w:r>
         <w:t>idLotto</w:t>
       </w:r>
       <w:proofErr w:type="spellEnd"/>
       <w:r>
-        <w:t xml:space="preserve"> :</w:t>
-      </w:r>
-      <w:proofErr w:type="gramEnd"/>
-      <w:r>
-        <w:t xml:space="preserve"> </w:t>
+        <w:t xml:space="preserve"> : </w:t>
       </w:r>
       <w:proofErr w:type="spellStart"/>
       <w:r>
@@ -8073,26 +7530,43 @@
         </w:numPr>
       </w:pPr>
       <w:proofErr w:type="spellStart"/>
-      <w:proofErr w:type="gramStart"/>
       <w:r>
         <w:t>numeroLotti</w:t>
       </w:r>
       <w:proofErr w:type="spellEnd"/>
       <w:r>
-        <w:t xml:space="preserve"> :</w:t>
-      </w:r>
-      <w:proofErr w:type="gramEnd"/>
+        <w:t xml:space="preserve"> : </w:t>
+      </w:r>
+      <w:proofErr w:type="spellStart"/>
+      <w:r>
+        <w:t>Integer</w:t>
+      </w:r>
+      <w:proofErr w:type="spellEnd"/>
       <w:r>
         <w:t xml:space="preserve"> </w:t>
       </w:r>
+    </w:p>
+    <w:p>
+      <w:pPr>
+        <w:pStyle w:val="ListParagraph"/>
+        <w:numPr>
+          <w:ilvl w:val="0"/>
+          <w:numId w:val="31"/>
+        </w:numPr>
+      </w:pPr>
+      <w:proofErr w:type="spellStart"/>
+      <w:r>
+        <w:t>numeroPagina</w:t>
+      </w:r>
+      <w:proofErr w:type="spellEnd"/>
+      <w:r>
+        <w:t xml:space="preserve"> : </w:t>
+      </w:r>
       <w:proofErr w:type="spellStart"/>
       <w:r>
         <w:t>Integer</w:t>
       </w:r>
       <w:proofErr w:type="spellEnd"/>
-      <w:r>
-        <w:t xml:space="preserve"> </w:t>
-      </w:r>
     </w:p>
     <w:p>
       <w:pPr>
@@ -8103,17 +7577,18 @@
         </w:numPr>
       </w:pPr>
       <w:proofErr w:type="spellStart"/>
-      <w:proofErr w:type="gramStart"/>
-      <w:r>
-        <w:t>numeroPagina</w:t>
-      </w:r>
-      <w:proofErr w:type="spellEnd"/>
-      <w:r>
-        <w:t xml:space="preserve"> :</w:t>
-      </w:r>
-      <w:proofErr w:type="gramEnd"/>
-      <w:r>
-        <w:t xml:space="preserve"> </w:t>
+      <w:r>
+        <w:t>string</w:t>
+      </w:r>
+      <w:r>
+        <w:t>a</w:t>
+      </w:r>
+      <w:r>
+        <w:t>Ricerca</w:t>
+      </w:r>
+      <w:proofErr w:type="spellEnd"/>
+      <w:r>
+        <w:t xml:space="preserve"> : </w:t>
       </w:r>
       <w:proofErr w:type="spellStart"/>
       <w:r>
@@ -8130,23 +7605,117 @@
         </w:numPr>
       </w:pPr>
       <w:proofErr w:type="spellStart"/>
-      <w:proofErr w:type="gramStart"/>
-      <w:r>
-        <w:t>string</w:t>
-      </w:r>
-      <w:r>
-        <w:t>a</w:t>
-      </w:r>
-      <w:r>
-        <w:t>Ricerca</w:t>
-      </w:r>
-      <w:proofErr w:type="spellEnd"/>
-      <w:r>
-        <w:t xml:space="preserve"> :</w:t>
-      </w:r>
-      <w:proofErr w:type="gramEnd"/>
-      <w:r>
-        <w:t xml:space="preserve"> </w:t>
+      <w:r>
+        <w:t>idCategorie</w:t>
+      </w:r>
+      <w:proofErr w:type="spellEnd"/>
+      <w:r>
+        <w:t xml:space="preserve"> : </w:t>
+      </w:r>
+      <w:proofErr w:type="spellStart"/>
+      <w:r>
+        <w:t>i</w:t>
+      </w:r>
+      <w:r>
+        <w:t>nt</w:t>
+      </w:r>
+      <w:proofErr w:type="spellEnd"/>
+      <w:r>
+        <w:t xml:space="preserve">[] </w:t>
+      </w:r>
+    </w:p>
+    <w:p>
+      <w:r>
+        <w:t xml:space="preserve">Se il server risponde con </w:t>
+      </w:r>
+      <w:proofErr w:type="spellStart"/>
+      <w:r>
+        <w:rPr>
+          <w:b/>
+          <w:bCs/>
+        </w:rPr>
+        <w:t>tipoRisposta</w:t>
+      </w:r>
+      <w:proofErr w:type="spellEnd"/>
+      <w:r>
+        <w:t>:</w:t>
+      </w:r>
+    </w:p>
+    <w:p>
+      <w:pPr>
+        <w:pStyle w:val="ListParagraph"/>
+        <w:numPr>
+          <w:ilvl w:val="0"/>
+          <w:numId w:val="34"/>
+        </w:numPr>
+      </w:pPr>
+      <w:proofErr w:type="spellStart"/>
+      <w:r>
+        <w:rPr>
+          <w:b/>
+          <w:bCs/>
+        </w:rPr>
+        <w:t>TipoRisposta.OK</w:t>
+      </w:r>
+      <w:proofErr w:type="spellEnd"/>
+      <w:r>
+        <w:t xml:space="preserve">: </w:t>
+      </w:r>
+      <w:r>
+        <w:t>i</w:t>
+      </w:r>
+      <w:r>
+        <w:t xml:space="preserve">l server manda indietro nel </w:t>
+      </w:r>
+      <w:r>
+        <w:rPr>
+          <w:b/>
+          <w:bCs/>
+        </w:rPr>
+        <w:t>payload</w:t>
+      </w:r>
+      <w:r>
+        <w:t xml:space="preserve">: </w:t>
+      </w:r>
+    </w:p>
+    <w:p>
+      <w:pPr>
+        <w:pStyle w:val="ListParagraph"/>
+        <w:numPr>
+          <w:ilvl w:val="0"/>
+          <w:numId w:val="32"/>
+        </w:numPr>
+        <w:ind w:left="1440"/>
+      </w:pPr>
+      <w:r>
+        <w:t xml:space="preserve">lotti : Object[], un array di oggetti in cui si ripetono per ogni </w:t>
+      </w:r>
+      <w:r>
+        <w:t>lott</w:t>
+      </w:r>
+      <w:r>
+        <w:t>o:</w:t>
+      </w:r>
+    </w:p>
+    <w:p>
+      <w:pPr>
+        <w:pStyle w:val="ListParagraph"/>
+        <w:numPr>
+          <w:ilvl w:val="0"/>
+          <w:numId w:val="33"/>
+        </w:numPr>
+        <w:ind w:left="1800"/>
+      </w:pPr>
+      <w:proofErr w:type="spellStart"/>
+      <w:r>
+        <w:t>id</w:t>
+      </w:r>
+      <w:r>
+        <w:t>Lotto</w:t>
+      </w:r>
+      <w:proofErr w:type="spellEnd"/>
+      <w:r>
+        <w:t xml:space="preserve"> : </w:t>
       </w:r>
       <w:proofErr w:type="spellStart"/>
       <w:r>
@@ -8159,140 +7728,16 @@
         <w:pStyle w:val="ListParagraph"/>
         <w:numPr>
           <w:ilvl w:val="0"/>
-          <w:numId w:val="31"/>
-        </w:numPr>
-      </w:pPr>
-      <w:proofErr w:type="spellStart"/>
-      <w:proofErr w:type="gramStart"/>
-      <w:r>
-        <w:t>idCategorie</w:t>
-      </w:r>
-      <w:proofErr w:type="spellEnd"/>
-      <w:r>
-        <w:t xml:space="preserve"> :</w:t>
-      </w:r>
-      <w:proofErr w:type="gramEnd"/>
-      <w:r>
-        <w:t xml:space="preserve"> </w:t>
-      </w:r>
-      <w:proofErr w:type="spellStart"/>
-      <w:r>
-        <w:t>i</w:t>
-      </w:r>
-      <w:r>
-        <w:t>nt</w:t>
-      </w:r>
-      <w:proofErr w:type="spellEnd"/>
-      <w:r>
-        <w:t xml:space="preserve">[] </w:t>
-      </w:r>
-    </w:p>
-    <w:p>
-      <w:r>
-        <w:t xml:space="preserve">Se il server risponde con </w:t>
-      </w:r>
-      <w:proofErr w:type="spellStart"/>
-      <w:r>
-        <w:rPr>
-          <w:b/>
-          <w:bCs/>
-        </w:rPr>
-        <w:t>tipoRisposta</w:t>
-      </w:r>
-      <w:proofErr w:type="spellEnd"/>
-      <w:r>
-        <w:t>:</w:t>
-      </w:r>
-    </w:p>
-    <w:p>
-      <w:pPr>
-        <w:pStyle w:val="ListParagraph"/>
-        <w:numPr>
-          <w:ilvl w:val="0"/>
-          <w:numId w:val="34"/>
-        </w:numPr>
-      </w:pPr>
-      <w:proofErr w:type="spellStart"/>
-      <w:r>
-        <w:rPr>
-          <w:b/>
-          <w:bCs/>
-        </w:rPr>
-        <w:t>TipoRisposta.OK</w:t>
-      </w:r>
-      <w:proofErr w:type="spellEnd"/>
-      <w:r>
-        <w:t xml:space="preserve">: </w:t>
-      </w:r>
-      <w:r>
-        <w:t>i</w:t>
-      </w:r>
-      <w:r>
-        <w:t xml:space="preserve">l server manda indietro nel </w:t>
-      </w:r>
-      <w:r>
-        <w:rPr>
-          <w:b/>
-          <w:bCs/>
-        </w:rPr>
-        <w:t>payload</w:t>
-      </w:r>
-      <w:r>
-        <w:t xml:space="preserve">: </w:t>
-      </w:r>
-    </w:p>
-    <w:p>
-      <w:pPr>
-        <w:pStyle w:val="ListParagraph"/>
-        <w:numPr>
-          <w:ilvl w:val="0"/>
-          <w:numId w:val="32"/>
-        </w:numPr>
-        <w:ind w:left="1440"/>
-      </w:pPr>
-      <w:proofErr w:type="gramStart"/>
-      <w:r>
-        <w:t>lotti :</w:t>
-      </w:r>
-      <w:proofErr w:type="gramEnd"/>
-      <w:r>
-        <w:t xml:space="preserve"> Object[], un array di oggetti in cui si ripetono per ogni </w:t>
-      </w:r>
-      <w:r>
-        <w:t>lott</w:t>
-      </w:r>
-      <w:r>
-        <w:t>o:</w:t>
-      </w:r>
-    </w:p>
-    <w:p>
-      <w:pPr>
-        <w:pStyle w:val="ListParagraph"/>
-        <w:numPr>
-          <w:ilvl w:val="0"/>
           <w:numId w:val="33"/>
         </w:numPr>
         <w:ind w:left="1800"/>
       </w:pPr>
-      <w:proofErr w:type="spellStart"/>
-      <w:proofErr w:type="gramStart"/>
-      <w:r>
-        <w:t>id</w:t>
-      </w:r>
-      <w:r>
-        <w:t>Lotto</w:t>
-      </w:r>
-      <w:proofErr w:type="spellEnd"/>
-      <w:r>
-        <w:t xml:space="preserve"> :</w:t>
-      </w:r>
-      <w:proofErr w:type="gramEnd"/>
-      <w:r>
-        <w:t xml:space="preserve"> </w:t>
-      </w:r>
-      <w:proofErr w:type="spellStart"/>
-      <w:r>
-        <w:t>Integer</w:t>
+      <w:r>
+        <w:t xml:space="preserve">nome : </w:t>
+      </w:r>
+      <w:proofErr w:type="spellStart"/>
+      <w:r>
+        <w:t>String</w:t>
       </w:r>
       <w:proofErr w:type="spellEnd"/>
     </w:p>
@@ -8305,31 +7750,7 @@
         </w:numPr>
         <w:ind w:left="1800"/>
       </w:pPr>
-      <w:proofErr w:type="gramStart"/>
-      <w:r>
-        <w:t>nome :</w:t>
-      </w:r>
-      <w:proofErr w:type="gramEnd"/>
-      <w:r>
-        <w:t xml:space="preserve"> </w:t>
-      </w:r>
-      <w:proofErr w:type="spellStart"/>
-      <w:r>
-        <w:t>String</w:t>
-      </w:r>
-      <w:proofErr w:type="spellEnd"/>
-    </w:p>
-    <w:p>
-      <w:pPr>
-        <w:pStyle w:val="ListParagraph"/>
-        <w:numPr>
-          <w:ilvl w:val="0"/>
-          <w:numId w:val="33"/>
-        </w:numPr>
-        <w:ind w:left="1800"/>
-      </w:pPr>
-      <w:proofErr w:type="spellStart"/>
-      <w:proofErr w:type="gramStart"/>
+      <w:proofErr w:type="spellStart"/>
       <w:r>
         <w:t>immagin</w:t>
       </w:r>
@@ -8341,11 +7762,7 @@
       </w:r>
       <w:proofErr w:type="spellEnd"/>
       <w:r>
-        <w:t xml:space="preserve"> :</w:t>
-      </w:r>
-      <w:proofErr w:type="gramEnd"/>
-      <w:r>
-        <w:t xml:space="preserve"> byte[]</w:t>
+        <w:t xml:space="preserve"> : byte[]</w:t>
       </w:r>
     </w:p>
     <w:p>
@@ -8506,7 +7923,6 @@
         </w:numPr>
       </w:pPr>
       <w:proofErr w:type="spellStart"/>
-      <w:proofErr w:type="gramStart"/>
       <w:r>
         <w:t>i</w:t>
       </w:r>
@@ -8518,11 +7934,7 @@
       </w:r>
       <w:proofErr w:type="spellEnd"/>
       <w:r>
-        <w:t xml:space="preserve"> :</w:t>
-      </w:r>
-      <w:proofErr w:type="gramEnd"/>
-      <w:r>
-        <w:t xml:space="preserve"> </w:t>
+        <w:t xml:space="preserve"> : </w:t>
       </w:r>
       <w:proofErr w:type="spellStart"/>
       <w:r>
@@ -8635,7 +8047,6 @@
         </w:numPr>
       </w:pPr>
       <w:proofErr w:type="spellStart"/>
-      <w:proofErr w:type="gramStart"/>
       <w:r>
         <w:t>i</w:t>
       </w:r>
@@ -8644,11 +8055,7 @@
       </w:r>
       <w:proofErr w:type="spellEnd"/>
       <w:r>
-        <w:t xml:space="preserve"> :</w:t>
-      </w:r>
-      <w:proofErr w:type="gramEnd"/>
-      <w:r>
-        <w:t xml:space="preserve"> byte[][]</w:t>
+        <w:t xml:space="preserve"> : byte[][]</w:t>
       </w:r>
     </w:p>
     <w:p>
@@ -8659,13 +8066,8 @@
           <w:numId w:val="36"/>
         </w:numPr>
       </w:pPr>
-      <w:proofErr w:type="gramStart"/>
-      <w:r>
-        <w:t>articoli :</w:t>
-      </w:r>
-      <w:proofErr w:type="gramEnd"/>
-      <w:r>
-        <w:t xml:space="preserve"> Object[], che per ogni articolo contiene:</w:t>
+      <w:r>
+        <w:t>articoli : Object[], che per ogni articolo contiene:</w:t>
       </w:r>
     </w:p>
     <w:p>
@@ -8677,17 +8079,12 @@
         </w:numPr>
       </w:pPr>
       <w:proofErr w:type="spellStart"/>
-      <w:proofErr w:type="gramStart"/>
       <w:r>
         <w:t>idArticolo</w:t>
       </w:r>
       <w:proofErr w:type="spellEnd"/>
       <w:r>
-        <w:t xml:space="preserve"> :</w:t>
-      </w:r>
-      <w:proofErr w:type="gramEnd"/>
-      <w:r>
-        <w:t xml:space="preserve"> </w:t>
+        <w:t xml:space="preserve"> : </w:t>
       </w:r>
       <w:proofErr w:type="spellStart"/>
       <w:r>
@@ -8704,17 +8101,12 @@
         </w:numPr>
       </w:pPr>
       <w:proofErr w:type="spellStart"/>
-      <w:proofErr w:type="gramStart"/>
       <w:r>
         <w:t>nomeArticolo</w:t>
       </w:r>
       <w:proofErr w:type="spellEnd"/>
       <w:r>
-        <w:t xml:space="preserve"> :</w:t>
-      </w:r>
-      <w:proofErr w:type="gramEnd"/>
-      <w:r>
-        <w:t xml:space="preserve"> </w:t>
+        <w:t xml:space="preserve"> : </w:t>
       </w:r>
       <w:proofErr w:type="spellStart"/>
       <w:r>
@@ -8892,7 +8284,6 @@
         </w:numPr>
       </w:pPr>
       <w:proofErr w:type="spellStart"/>
-      <w:proofErr w:type="gramStart"/>
       <w:r>
         <w:t>nomeLotto</w:t>
       </w:r>
@@ -8901,15 +8292,33 @@
         <w:t xml:space="preserve"> </w:t>
       </w:r>
       <w:r>
-        <w:t>:</w:t>
-      </w:r>
-      <w:proofErr w:type="gramEnd"/>
-      <w:r>
-        <w:t xml:space="preserve"> </w:t>
+        <w:t xml:space="preserve">: </w:t>
       </w:r>
       <w:proofErr w:type="spellStart"/>
       <w:r>
         <w:t>String</w:t>
+      </w:r>
+      <w:proofErr w:type="spellEnd"/>
+    </w:p>
+    <w:p>
+      <w:pPr>
+        <w:pStyle w:val="ListParagraph"/>
+        <w:numPr>
+          <w:ilvl w:val="0"/>
+          <w:numId w:val="38"/>
+        </w:numPr>
+      </w:pPr>
+      <w:proofErr w:type="spellStart"/>
+      <w:r>
+        <w:t>idImmaginePrincipale</w:t>
+      </w:r>
+      <w:proofErr w:type="spellEnd"/>
+      <w:r>
+        <w:t xml:space="preserve"> : </w:t>
+      </w:r>
+      <w:proofErr w:type="spellStart"/>
+      <w:r>
+        <w:t>Integer</w:t>
       </w:r>
       <w:proofErr w:type="spellEnd"/>
     </w:p>
@@ -9123,7 +8532,6 @@
         </w:numPr>
       </w:pPr>
       <w:proofErr w:type="spellStart"/>
-      <w:proofErr w:type="gramStart"/>
       <w:r>
         <w:t>id</w:t>
       </w:r>
@@ -9132,20 +8540,16 @@
       </w:r>
       <w:proofErr w:type="spellEnd"/>
       <w:r>
-        <w:t xml:space="preserve"> :</w:t>
-      </w:r>
-      <w:proofErr w:type="gramEnd"/>
+        <w:t xml:space="preserve"> : </w:t>
+      </w:r>
+      <w:proofErr w:type="spellStart"/>
+      <w:r>
+        <w:t>Integer</w:t>
+      </w:r>
+      <w:proofErr w:type="spellEnd"/>
       <w:r>
         <w:t xml:space="preserve"> </w:t>
       </w:r>
-      <w:proofErr w:type="spellStart"/>
-      <w:r>
-        <w:t>Integer</w:t>
-      </w:r>
-      <w:proofErr w:type="spellEnd"/>
-      <w:r>
-        <w:t xml:space="preserve"> </w:t>
-      </w:r>
     </w:p>
     <w:p>
       <w:pPr>
@@ -9155,13 +8559,8 @@
           <w:numId w:val="39"/>
         </w:numPr>
       </w:pPr>
-      <w:proofErr w:type="gramStart"/>
-      <w:r>
-        <w:t>nome :</w:t>
-      </w:r>
-      <w:proofErr w:type="gramEnd"/>
-      <w:r>
-        <w:t xml:space="preserve"> </w:t>
+      <w:r>
+        <w:t xml:space="preserve">nome : </w:t>
       </w:r>
       <w:proofErr w:type="spellStart"/>
       <w:r>
@@ -9527,13 +8926,8 @@
         <w:t xml:space="preserve">: se si sta provando ad eliminare un </w:t>
       </w:r>
       <w:r>
-        <w:t xml:space="preserve">lotto già venduto in </w:t>
-      </w:r>
-      <w:proofErr w:type="gramStart"/>
-      <w:r>
-        <w:t>un asta</w:t>
-      </w:r>
-      <w:proofErr w:type="gramEnd"/>
+        <w:t>lotto già venduto in un asta</w:t>
+      </w:r>
       <w:r>
         <w:t xml:space="preserve">, e inoltre il </w:t>
       </w:r>
@@ -9557,17 +8951,12 @@
         </w:numPr>
       </w:pPr>
       <w:proofErr w:type="spellStart"/>
-      <w:proofErr w:type="gramStart"/>
       <w:r>
         <w:t>idAsta</w:t>
       </w:r>
       <w:proofErr w:type="spellEnd"/>
       <w:r>
-        <w:t xml:space="preserve"> :</w:t>
-      </w:r>
-      <w:proofErr w:type="gramEnd"/>
-      <w:r>
-        <w:t xml:space="preserve"> </w:t>
+        <w:t xml:space="preserve"> : </w:t>
       </w:r>
       <w:proofErr w:type="spellStart"/>
       <w:r>
@@ -9687,7 +9076,6 @@
           <w:numId w:val="41"/>
         </w:numPr>
       </w:pPr>
-      <w:proofErr w:type="gramStart"/>
       <w:r>
         <w:t>n</w:t>
       </w:r>
@@ -9695,11 +9083,7 @@
         <w:t>ome</w:t>
       </w:r>
       <w:r>
-        <w:t xml:space="preserve"> :</w:t>
-      </w:r>
-      <w:proofErr w:type="gramEnd"/>
-      <w:r>
-        <w:t xml:space="preserve"> </w:t>
+        <w:t xml:space="preserve"> : </w:t>
       </w:r>
       <w:proofErr w:type="spellStart"/>
       <w:r>
@@ -9947,17 +9331,12 @@
         </w:numPr>
       </w:pPr>
       <w:proofErr w:type="spellStart"/>
-      <w:proofErr w:type="gramStart"/>
       <w:r>
         <w:t>stringaRicerca</w:t>
       </w:r>
       <w:proofErr w:type="spellEnd"/>
       <w:r>
-        <w:t xml:space="preserve"> :</w:t>
-      </w:r>
-      <w:proofErr w:type="gramEnd"/>
-      <w:r>
-        <w:t xml:space="preserve"> </w:t>
+        <w:t xml:space="preserve"> : </w:t>
       </w:r>
       <w:proofErr w:type="spellStart"/>
       <w:r>
@@ -10028,17 +9407,12 @@
         </w:numPr>
       </w:pPr>
       <w:proofErr w:type="spellStart"/>
-      <w:proofErr w:type="gramStart"/>
       <w:r>
         <w:t>idCategoria</w:t>
       </w:r>
       <w:proofErr w:type="spellEnd"/>
       <w:r>
-        <w:t xml:space="preserve"> :</w:t>
-      </w:r>
-      <w:proofErr w:type="gramEnd"/>
-      <w:r>
-        <w:t xml:space="preserve"> </w:t>
+        <w:t xml:space="preserve"> : </w:t>
       </w:r>
       <w:proofErr w:type="spellStart"/>
       <w:r>
@@ -10054,13 +9428,8 @@
           <w:numId w:val="43"/>
         </w:numPr>
       </w:pPr>
-      <w:proofErr w:type="gramStart"/>
-      <w:r>
-        <w:t>nome :</w:t>
-      </w:r>
-      <w:proofErr w:type="gramEnd"/>
-      <w:r>
-        <w:t xml:space="preserve"> </w:t>
+      <w:r>
+        <w:t xml:space="preserve">nome : </w:t>
       </w:r>
       <w:proofErr w:type="spellStart"/>
       <w:r>
@@ -10077,17 +9446,12 @@
         </w:numPr>
       </w:pPr>
       <w:proofErr w:type="spellStart"/>
-      <w:proofErr w:type="gramStart"/>
       <w:r>
         <w:t>articoliAssociati</w:t>
       </w:r>
       <w:proofErr w:type="spellEnd"/>
       <w:r>
-        <w:t xml:space="preserve"> :</w:t>
-      </w:r>
-      <w:proofErr w:type="gramEnd"/>
-      <w:r>
-        <w:t xml:space="preserve"> </w:t>
+        <w:t xml:space="preserve"> : </w:t>
       </w:r>
       <w:proofErr w:type="spellStart"/>
       <w:r>
@@ -10285,17 +9649,12 @@
         </w:numPr>
       </w:pPr>
       <w:proofErr w:type="spellStart"/>
-      <w:proofErr w:type="gramStart"/>
       <w:r>
         <w:t>IdAsta</w:t>
       </w:r>
       <w:proofErr w:type="spellEnd"/>
       <w:r>
-        <w:t xml:space="preserve"> :</w:t>
-      </w:r>
-      <w:proofErr w:type="gramEnd"/>
-      <w:r>
-        <w:t xml:space="preserve"> </w:t>
+        <w:t xml:space="preserve"> : </w:t>
       </w:r>
       <w:proofErr w:type="spellStart"/>
       <w:r>
@@ -10363,17 +9722,12 @@
         </w:numPr>
       </w:pPr>
       <w:proofErr w:type="spellStart"/>
-      <w:proofErr w:type="gramStart"/>
       <w:r>
         <w:t>idPuntata</w:t>
       </w:r>
       <w:proofErr w:type="spellEnd"/>
       <w:r>
-        <w:t xml:space="preserve"> :</w:t>
-      </w:r>
-      <w:proofErr w:type="gramEnd"/>
-      <w:r>
-        <w:t xml:space="preserve"> </w:t>
+        <w:t xml:space="preserve"> : </w:t>
       </w:r>
       <w:proofErr w:type="spellStart"/>
       <w:r>
@@ -10389,13 +9743,8 @@
           <w:numId w:val="45"/>
         </w:numPr>
       </w:pPr>
-      <w:proofErr w:type="gramStart"/>
-      <w:r>
-        <w:t>valore :</w:t>
-      </w:r>
-      <w:proofErr w:type="gramEnd"/>
-      <w:r>
-        <w:t xml:space="preserve"> Float</w:t>
+      <w:r>
+        <w:t>valore : Float</w:t>
       </w:r>
     </w:p>
     <w:p>
@@ -10407,17 +9756,12 @@
         </w:numPr>
       </w:pPr>
       <w:proofErr w:type="spellStart"/>
-      <w:proofErr w:type="gramStart"/>
       <w:r>
         <w:t>dataOraEffettuazione</w:t>
       </w:r>
       <w:proofErr w:type="spellEnd"/>
       <w:r>
-        <w:t xml:space="preserve"> :</w:t>
-      </w:r>
-      <w:proofErr w:type="gramEnd"/>
-      <w:r>
-        <w:t xml:space="preserve"> </w:t>
+        <w:t xml:space="preserve"> : </w:t>
       </w:r>
       <w:proofErr w:type="spellStart"/>
       <w:r>
@@ -10434,17 +9778,12 @@
         </w:numPr>
       </w:pPr>
       <w:proofErr w:type="spellStart"/>
-      <w:proofErr w:type="gramStart"/>
       <w:r>
         <w:t>idUtente</w:t>
       </w:r>
       <w:proofErr w:type="spellEnd"/>
       <w:r>
-        <w:t xml:space="preserve"> :</w:t>
-      </w:r>
-      <w:proofErr w:type="gramEnd"/>
-      <w:r>
-        <w:t xml:space="preserve"> </w:t>
+        <w:t xml:space="preserve"> : </w:t>
       </w:r>
       <w:proofErr w:type="spellStart"/>
       <w:r>
@@ -10461,17 +9800,12 @@
         </w:numPr>
       </w:pPr>
       <w:proofErr w:type="spellStart"/>
-      <w:proofErr w:type="gramStart"/>
       <w:r>
         <w:t>nomeUtente</w:t>
       </w:r>
       <w:proofErr w:type="spellEnd"/>
       <w:r>
-        <w:t xml:space="preserve"> :</w:t>
-      </w:r>
-      <w:proofErr w:type="gramEnd"/>
-      <w:r>
-        <w:t xml:space="preserve"> </w:t>
+        <w:t xml:space="preserve"> : </w:t>
       </w:r>
       <w:proofErr w:type="spellStart"/>
       <w:r>
@@ -10631,17 +9965,12 @@
         </w:numPr>
       </w:pPr>
       <w:proofErr w:type="spellStart"/>
-      <w:proofErr w:type="gramStart"/>
       <w:r>
         <w:t>IdAsta</w:t>
       </w:r>
       <w:proofErr w:type="spellEnd"/>
       <w:r>
-        <w:t xml:space="preserve"> :</w:t>
-      </w:r>
-      <w:proofErr w:type="gramEnd"/>
-      <w:r>
-        <w:t xml:space="preserve"> </w:t>
+        <w:t xml:space="preserve"> : </w:t>
       </w:r>
       <w:proofErr w:type="spellStart"/>
       <w:r>
@@ -10657,13 +9986,8 @@
           <w:numId w:val="46"/>
         </w:numPr>
       </w:pPr>
-      <w:proofErr w:type="gramStart"/>
-      <w:r>
-        <w:t>valore :</w:t>
-      </w:r>
-      <w:proofErr w:type="gramEnd"/>
-      <w:r>
-        <w:t xml:space="preserve"> Float</w:t>
+      <w:r>
+        <w:t>valore : Float</w:t>
       </w:r>
     </w:p>
     <w:p>
@@ -11450,17 +10774,9 @@
                 <w:rPr>
                   <w:rStyle w:val="Hyperlink"/>
                 </w:rPr>
-                <w:t>Schema_</w:t>
-              </w:r>
-              <w:proofErr w:type="gramStart"/>
-              <w:r>
-                <w:rPr>
-                  <w:rStyle w:val="Hyperlink"/>
-                </w:rPr>
-                <w:t>ER.drawio</w:t>
+                <w:t>Schema_ER.drawio</w:t>
               </w:r>
               <w:proofErr w:type="spellEnd"/>
-              <w:proofErr w:type="gramEnd"/>
             </w:hyperlink>
           </w:p>
         </w:tc>
@@ -11841,7 +11157,6 @@
               <w:t xml:space="preserve">Diagramma delle classi per il package </w:t>
             </w:r>
             <w:proofErr w:type="spellStart"/>
-            <w:proofErr w:type="gramStart"/>
             <w:r>
               <w:rPr>
                 <w:sz w:val="18"/>
@@ -11850,7 +11165,6 @@
               <w:t>aste.client</w:t>
             </w:r>
             <w:proofErr w:type="spellEnd"/>
-            <w:proofErr w:type="gramEnd"/>
             <w:r>
               <w:rPr>
                 <w:sz w:val="18"/>
@@ -11927,7 +11241,6 @@
               <w:t xml:space="preserve">Diagramma delle classi per il package </w:t>
             </w:r>
             <w:proofErr w:type="spellStart"/>
-            <w:proofErr w:type="gramStart"/>
             <w:r>
               <w:rPr>
                 <w:sz w:val="18"/>
@@ -11936,7 +11249,6 @@
               <w:t>aste.server</w:t>
             </w:r>
             <w:proofErr w:type="spellEnd"/>
-            <w:proofErr w:type="gramEnd"/>
             <w:r>
               <w:rPr>
                 <w:sz w:val="18"/>

</xml_diff>

<commit_message>
Aggiornato DC-Server nel DAP
</commit_message>
<xml_diff>
--- a/documenti/DAP.docx
+++ b/documenti/DAP.docx
@@ -1025,10 +1025,10 @@
         </w:rPr>
         <w:lastRenderedPageBreak/>
         <w:drawing>
-          <wp:inline distT="0" distB="0" distL="0" distR="0" wp14:anchorId="092BA6F3" wp14:editId="25C60EFB">
-            <wp:extent cx="5943600" cy="4837430"/>
-            <wp:effectExtent l="0" t="0" r="0" b="1270"/>
-            <wp:docPr id="1811676959" name="Graphic 1"/>
+          <wp:inline distT="0" distB="0" distL="0" distR="0" wp14:anchorId="01354FF0" wp14:editId="37924455">
+            <wp:extent cx="5943600" cy="5832475"/>
+            <wp:effectExtent l="0" t="0" r="0" b="0"/>
+            <wp:docPr id="1858308631" name="Graphic 1"/>
             <wp:cNvGraphicFramePr>
               <a:graphicFrameLocks xmlns:a="http://schemas.openxmlformats.org/drawingml/2006/main" noChangeAspect="1"/>
             </wp:cNvGraphicFramePr>
@@ -1036,11 +1036,11 @@
               <a:graphicData uri="http://schemas.openxmlformats.org/drawingml/2006/picture">
                 <pic:pic xmlns:pic="http://schemas.openxmlformats.org/drawingml/2006/picture">
                   <pic:nvPicPr>
-                    <pic:cNvPr id="1811676959" name="Graphic 1811676959"/>
+                    <pic:cNvPr id="1858308631" name="Graphic 1858308631"/>
                     <pic:cNvPicPr/>
                   </pic:nvPicPr>
                   <pic:blipFill>
-                    <a:blip r:embed="rId11">
+                    <a:blip r:embed="rId11" cstate="print">
                       <a:extLst>
                         <a:ext uri="{28A0092B-C50C-407E-A947-70E740481C1C}">
                           <a14:useLocalDpi xmlns:a14="http://schemas.microsoft.com/office/drawing/2010/main" val="0"/>
@@ -1057,7 +1057,7 @@
                   <pic:spPr>
                     <a:xfrm>
                       <a:off x="0" y="0"/>
-                      <a:ext cx="5943600" cy="4837430"/>
+                      <a:ext cx="5943600" cy="5832475"/>
                     </a:xfrm>
                     <a:prstGeom prst="rect">
                       <a:avLst/>
@@ -1352,8 +1352,13 @@
           <w:numId w:val="9"/>
         </w:numPr>
       </w:pPr>
-      <w:r>
-        <w:t xml:space="preserve">email : </w:t>
+      <w:proofErr w:type="gramStart"/>
+      <w:r>
+        <w:t>email :</w:t>
+      </w:r>
+      <w:proofErr w:type="gramEnd"/>
+      <w:r>
+        <w:t xml:space="preserve"> </w:t>
       </w:r>
       <w:proofErr w:type="spellStart"/>
       <w:r>
@@ -1369,8 +1374,13 @@
           <w:numId w:val="9"/>
         </w:numPr>
       </w:pPr>
-      <w:r>
-        <w:t xml:space="preserve">password : </w:t>
+      <w:proofErr w:type="gramStart"/>
+      <w:r>
+        <w:t>password :</w:t>
+      </w:r>
+      <w:proofErr w:type="gramEnd"/>
+      <w:r>
+        <w:t xml:space="preserve"> </w:t>
       </w:r>
       <w:proofErr w:type="spellStart"/>
       <w:r>
@@ -1468,12 +1478,17 @@
         </w:numPr>
       </w:pPr>
       <w:proofErr w:type="spellStart"/>
+      <w:proofErr w:type="gramStart"/>
       <w:r>
         <w:t>idUtente</w:t>
       </w:r>
       <w:proofErr w:type="spellEnd"/>
       <w:r>
-        <w:t xml:space="preserve"> : </w:t>
+        <w:t xml:space="preserve"> :</w:t>
+      </w:r>
+      <w:proofErr w:type="gramEnd"/>
+      <w:r>
+        <w:t xml:space="preserve"> </w:t>
       </w:r>
       <w:proofErr w:type="spellStart"/>
       <w:r>
@@ -1489,8 +1504,13 @@
           <w:numId w:val="8"/>
         </w:numPr>
       </w:pPr>
-      <w:r>
-        <w:t xml:space="preserve">admin : </w:t>
+      <w:proofErr w:type="gramStart"/>
+      <w:r>
+        <w:t>admin :</w:t>
+      </w:r>
+      <w:proofErr w:type="gramEnd"/>
+      <w:r>
+        <w:t xml:space="preserve"> </w:t>
       </w:r>
       <w:proofErr w:type="spellStart"/>
       <w:r>
@@ -1632,8 +1652,13 @@
           <w:numId w:val="1"/>
         </w:numPr>
       </w:pPr>
-      <w:r>
-        <w:t xml:space="preserve">nome : </w:t>
+      <w:proofErr w:type="gramStart"/>
+      <w:r>
+        <w:t>nome :</w:t>
+      </w:r>
+      <w:proofErr w:type="gramEnd"/>
+      <w:r>
+        <w:t xml:space="preserve"> </w:t>
       </w:r>
       <w:proofErr w:type="spellStart"/>
       <w:r>
@@ -1652,8 +1677,13 @@
           <w:numId w:val="1"/>
         </w:numPr>
       </w:pPr>
-      <w:r>
-        <w:t xml:space="preserve">cognome : </w:t>
+      <w:proofErr w:type="gramStart"/>
+      <w:r>
+        <w:t>cognome :</w:t>
+      </w:r>
+      <w:proofErr w:type="gramEnd"/>
+      <w:r>
+        <w:t xml:space="preserve"> </w:t>
       </w:r>
       <w:proofErr w:type="spellStart"/>
       <w:r>
@@ -1672,11 +1702,16 @@
           <w:numId w:val="1"/>
         </w:numPr>
       </w:pPr>
+      <w:proofErr w:type="gramStart"/>
       <w:r>
         <w:t>p</w:t>
       </w:r>
       <w:r>
-        <w:t xml:space="preserve">assword : </w:t>
+        <w:t>assword :</w:t>
+      </w:r>
+      <w:proofErr w:type="gramEnd"/>
+      <w:r>
+        <w:t xml:space="preserve"> </w:t>
       </w:r>
       <w:proofErr w:type="spellStart"/>
       <w:r>
@@ -1696,12 +1731,17 @@
         </w:numPr>
       </w:pPr>
       <w:proofErr w:type="spellStart"/>
+      <w:proofErr w:type="gramStart"/>
       <w:r>
         <w:t>dataNascita</w:t>
       </w:r>
       <w:proofErr w:type="spellEnd"/>
       <w:r>
-        <w:t xml:space="preserve"> : </w:t>
+        <w:t xml:space="preserve"> :</w:t>
+      </w:r>
+      <w:proofErr w:type="gramEnd"/>
+      <w:r>
+        <w:t xml:space="preserve"> </w:t>
       </w:r>
       <w:proofErr w:type="spellStart"/>
       <w:r>
@@ -1724,12 +1764,17 @@
         </w:numPr>
       </w:pPr>
       <w:proofErr w:type="spellStart"/>
+      <w:proofErr w:type="gramStart"/>
       <w:r>
         <w:t>cittaResidenza</w:t>
       </w:r>
       <w:proofErr w:type="spellEnd"/>
       <w:r>
-        <w:t xml:space="preserve"> : </w:t>
+        <w:t xml:space="preserve"> :</w:t>
+      </w:r>
+      <w:proofErr w:type="gramEnd"/>
+      <w:r>
+        <w:t xml:space="preserve"> </w:t>
       </w:r>
       <w:proofErr w:type="spellStart"/>
       <w:r>
@@ -1749,12 +1794,17 @@
         </w:numPr>
       </w:pPr>
       <w:proofErr w:type="spellStart"/>
+      <w:proofErr w:type="gramStart"/>
       <w:r>
         <w:t>cap</w:t>
       </w:r>
       <w:proofErr w:type="spellEnd"/>
       <w:r>
-        <w:t xml:space="preserve"> : </w:t>
+        <w:t xml:space="preserve"> :</w:t>
+      </w:r>
+      <w:proofErr w:type="gramEnd"/>
+      <w:r>
+        <w:t xml:space="preserve"> </w:t>
       </w:r>
       <w:proofErr w:type="spellStart"/>
       <w:r>
@@ -1770,8 +1820,13 @@
           <w:numId w:val="1"/>
         </w:numPr>
       </w:pPr>
-      <w:r>
-        <w:t xml:space="preserve">indirizzo : </w:t>
+      <w:proofErr w:type="gramStart"/>
+      <w:r>
+        <w:t>indirizzo :</w:t>
+      </w:r>
+      <w:proofErr w:type="gramEnd"/>
+      <w:r>
+        <w:t xml:space="preserve"> </w:t>
       </w:r>
       <w:proofErr w:type="spellStart"/>
       <w:r>
@@ -1790,8 +1845,13 @@
           <w:numId w:val="1"/>
         </w:numPr>
       </w:pPr>
-      <w:r>
-        <w:t xml:space="preserve">email : </w:t>
+      <w:proofErr w:type="gramStart"/>
+      <w:r>
+        <w:t>email :</w:t>
+      </w:r>
+      <w:proofErr w:type="gramEnd"/>
+      <w:r>
+        <w:t xml:space="preserve"> </w:t>
       </w:r>
       <w:proofErr w:type="spellStart"/>
       <w:r>
@@ -1810,8 +1870,13 @@
           <w:numId w:val="1"/>
         </w:numPr>
       </w:pPr>
-      <w:r>
-        <w:t xml:space="preserve">iban : </w:t>
+      <w:proofErr w:type="gramStart"/>
+      <w:r>
+        <w:t>iban :</w:t>
+      </w:r>
+      <w:proofErr w:type="gramEnd"/>
+      <w:r>
+        <w:t xml:space="preserve"> </w:t>
       </w:r>
       <w:proofErr w:type="spellStart"/>
       <w:r>
@@ -2045,6 +2110,7 @@
         </w:numPr>
       </w:pPr>
       <w:proofErr w:type="spellStart"/>
+      <w:proofErr w:type="gramStart"/>
       <w:r>
         <w:t>id</w:t>
       </w:r>
@@ -2053,7 +2119,11 @@
       </w:r>
       <w:proofErr w:type="spellEnd"/>
       <w:r>
-        <w:t xml:space="preserve"> : </w:t>
+        <w:t xml:space="preserve"> :</w:t>
+      </w:r>
+      <w:proofErr w:type="gramEnd"/>
+      <w:r>
+        <w:t xml:space="preserve"> </w:t>
       </w:r>
       <w:proofErr w:type="spellStart"/>
       <w:r>
@@ -2164,8 +2234,13 @@
           <w:numId w:val="26"/>
         </w:numPr>
       </w:pPr>
-      <w:r>
-        <w:t xml:space="preserve">nome : </w:t>
+      <w:proofErr w:type="gramStart"/>
+      <w:r>
+        <w:t>nome :</w:t>
+      </w:r>
+      <w:proofErr w:type="gramEnd"/>
+      <w:r>
+        <w:t xml:space="preserve"> </w:t>
       </w:r>
       <w:proofErr w:type="spellStart"/>
       <w:r>
@@ -2184,8 +2259,13 @@
           <w:numId w:val="26"/>
         </w:numPr>
       </w:pPr>
-      <w:r>
-        <w:t xml:space="preserve">cognome : </w:t>
+      <w:proofErr w:type="gramStart"/>
+      <w:r>
+        <w:t>cognome :</w:t>
+      </w:r>
+      <w:proofErr w:type="gramEnd"/>
+      <w:r>
+        <w:t xml:space="preserve"> </w:t>
       </w:r>
       <w:proofErr w:type="spellStart"/>
       <w:r>
@@ -2205,12 +2285,17 @@
         </w:numPr>
       </w:pPr>
       <w:proofErr w:type="spellStart"/>
+      <w:proofErr w:type="gramStart"/>
       <w:r>
         <w:t>dataNascita</w:t>
       </w:r>
       <w:proofErr w:type="spellEnd"/>
       <w:r>
-        <w:t xml:space="preserve"> : </w:t>
+        <w:t xml:space="preserve"> :</w:t>
+      </w:r>
+      <w:proofErr w:type="gramEnd"/>
+      <w:r>
+        <w:t xml:space="preserve"> </w:t>
       </w:r>
       <w:proofErr w:type="spellStart"/>
       <w:r>
@@ -2233,12 +2318,17 @@
         </w:numPr>
       </w:pPr>
       <w:proofErr w:type="spellStart"/>
+      <w:proofErr w:type="gramStart"/>
       <w:r>
         <w:t>cittaResidenza</w:t>
       </w:r>
       <w:proofErr w:type="spellEnd"/>
       <w:r>
-        <w:t xml:space="preserve"> : </w:t>
+        <w:t xml:space="preserve"> :</w:t>
+      </w:r>
+      <w:proofErr w:type="gramEnd"/>
+      <w:r>
+        <w:t xml:space="preserve"> </w:t>
       </w:r>
       <w:proofErr w:type="spellStart"/>
       <w:r>
@@ -2258,12 +2348,17 @@
         </w:numPr>
       </w:pPr>
       <w:proofErr w:type="spellStart"/>
+      <w:proofErr w:type="gramStart"/>
       <w:r>
         <w:t>cap</w:t>
       </w:r>
       <w:proofErr w:type="spellEnd"/>
       <w:r>
-        <w:t xml:space="preserve"> : </w:t>
+        <w:t xml:space="preserve"> :</w:t>
+      </w:r>
+      <w:proofErr w:type="gramEnd"/>
+      <w:r>
+        <w:t xml:space="preserve"> </w:t>
       </w:r>
       <w:proofErr w:type="spellStart"/>
       <w:r>
@@ -2282,8 +2377,13 @@
           <w:numId w:val="26"/>
         </w:numPr>
       </w:pPr>
-      <w:r>
-        <w:t xml:space="preserve">indirizzo : </w:t>
+      <w:proofErr w:type="gramStart"/>
+      <w:r>
+        <w:t>indirizzo :</w:t>
+      </w:r>
+      <w:proofErr w:type="gramEnd"/>
+      <w:r>
+        <w:t xml:space="preserve"> </w:t>
       </w:r>
       <w:proofErr w:type="spellStart"/>
       <w:r>
@@ -2302,8 +2402,13 @@
           <w:numId w:val="26"/>
         </w:numPr>
       </w:pPr>
-      <w:r>
-        <w:t xml:space="preserve">email : </w:t>
+      <w:proofErr w:type="gramStart"/>
+      <w:r>
+        <w:t>email :</w:t>
+      </w:r>
+      <w:proofErr w:type="gramEnd"/>
+      <w:r>
+        <w:t xml:space="preserve"> </w:t>
       </w:r>
       <w:proofErr w:type="spellStart"/>
       <w:r>
@@ -2322,8 +2427,13 @@
           <w:numId w:val="26"/>
         </w:numPr>
       </w:pPr>
-      <w:r>
-        <w:t xml:space="preserve">iban : </w:t>
+      <w:proofErr w:type="gramStart"/>
+      <w:r>
+        <w:t>iban :</w:t>
+      </w:r>
+      <w:proofErr w:type="gramEnd"/>
+      <w:r>
+        <w:t xml:space="preserve"> </w:t>
       </w:r>
       <w:proofErr w:type="spellStart"/>
       <w:r>
@@ -2376,6 +2486,7 @@
           <w:numId w:val="17"/>
         </w:numPr>
       </w:pPr>
+      <w:proofErr w:type="gramStart"/>
       <w:r>
         <w:t>n</w:t>
       </w:r>
@@ -2383,7 +2494,11 @@
         <w:t xml:space="preserve">ome </w:t>
       </w:r>
       <w:r>
-        <w:t xml:space="preserve">: </w:t>
+        <w:t>:</w:t>
+      </w:r>
+      <w:proofErr w:type="gramEnd"/>
+      <w:r>
+        <w:t xml:space="preserve"> </w:t>
       </w:r>
       <w:proofErr w:type="spellStart"/>
       <w:r>
@@ -2399,6 +2514,7 @@
           <w:numId w:val="17"/>
         </w:numPr>
       </w:pPr>
+      <w:proofErr w:type="gramStart"/>
       <w:r>
         <w:t>c</w:t>
       </w:r>
@@ -2406,7 +2522,11 @@
         <w:t xml:space="preserve">ognome </w:t>
       </w:r>
       <w:r>
-        <w:t xml:space="preserve">: </w:t>
+        <w:t>:</w:t>
+      </w:r>
+      <w:proofErr w:type="gramEnd"/>
+      <w:r>
+        <w:t xml:space="preserve"> </w:t>
       </w:r>
       <w:proofErr w:type="spellStart"/>
       <w:r>
@@ -2422,6 +2542,7 @@
           <w:numId w:val="17"/>
         </w:numPr>
       </w:pPr>
+      <w:proofErr w:type="gramStart"/>
       <w:r>
         <w:t>e</w:t>
       </w:r>
@@ -2429,7 +2550,11 @@
         <w:t xml:space="preserve">mail </w:t>
       </w:r>
       <w:r>
-        <w:t xml:space="preserve">: </w:t>
+        <w:t>:</w:t>
+      </w:r>
+      <w:proofErr w:type="gramEnd"/>
+      <w:r>
+        <w:t xml:space="preserve"> </w:t>
       </w:r>
       <w:proofErr w:type="spellStart"/>
       <w:r>
@@ -2668,12 +2793,17 @@
         </w:numPr>
       </w:pPr>
       <w:proofErr w:type="spellStart"/>
+      <w:proofErr w:type="gramStart"/>
       <w:r>
         <w:t>idUtente</w:t>
       </w:r>
       <w:proofErr w:type="spellEnd"/>
       <w:r>
-        <w:t xml:space="preserve"> : </w:t>
+        <w:t xml:space="preserve"> :</w:t>
+      </w:r>
+      <w:proofErr w:type="gramEnd"/>
+      <w:r>
+        <w:t xml:space="preserve"> </w:t>
       </w:r>
       <w:proofErr w:type="spellStart"/>
       <w:r>
@@ -2741,12 +2871,17 @@
         </w:numPr>
       </w:pPr>
       <w:proofErr w:type="spellStart"/>
+      <w:proofErr w:type="gramStart"/>
       <w:r>
         <w:t>immagineProfilo</w:t>
       </w:r>
       <w:proofErr w:type="spellEnd"/>
       <w:r>
-        <w:t xml:space="preserve"> : byte[]</w:t>
+        <w:t xml:space="preserve"> :</w:t>
+      </w:r>
+      <w:proofErr w:type="gramEnd"/>
+      <w:r>
+        <w:t xml:space="preserve"> byte[]</w:t>
       </w:r>
     </w:p>
     <w:p>
@@ -2944,11 +3079,16 @@
           <w:numId w:val="3"/>
         </w:numPr>
       </w:pPr>
+      <w:proofErr w:type="gramStart"/>
       <w:r>
         <w:t>n</w:t>
       </w:r>
       <w:r>
-        <w:t xml:space="preserve">ome : </w:t>
+        <w:t>ome :</w:t>
+      </w:r>
+      <w:proofErr w:type="gramEnd"/>
+      <w:r>
+        <w:t xml:space="preserve"> </w:t>
       </w:r>
       <w:proofErr w:type="spellStart"/>
       <w:r>
@@ -2967,11 +3107,16 @@
           <w:numId w:val="3"/>
         </w:numPr>
       </w:pPr>
+      <w:proofErr w:type="gramStart"/>
       <w:r>
         <w:t>c</w:t>
       </w:r>
       <w:r>
-        <w:t xml:space="preserve">ognome : </w:t>
+        <w:t>ognome :</w:t>
+      </w:r>
+      <w:proofErr w:type="gramEnd"/>
+      <w:r>
+        <w:t xml:space="preserve"> </w:t>
       </w:r>
       <w:proofErr w:type="spellStart"/>
       <w:r>
@@ -2991,6 +3136,7 @@
         </w:numPr>
       </w:pPr>
       <w:proofErr w:type="spellStart"/>
+      <w:proofErr w:type="gramStart"/>
       <w:r>
         <w:t>d</w:t>
       </w:r>
@@ -3005,7 +3151,11 @@
       </w:r>
       <w:proofErr w:type="spellEnd"/>
       <w:r>
-        <w:t xml:space="preserve"> : </w:t>
+        <w:t xml:space="preserve"> :</w:t>
+      </w:r>
+      <w:proofErr w:type="gramEnd"/>
+      <w:r>
+        <w:t xml:space="preserve"> </w:t>
       </w:r>
       <w:proofErr w:type="spellStart"/>
       <w:r>
@@ -3028,6 +3178,7 @@
         </w:numPr>
       </w:pPr>
       <w:proofErr w:type="spellStart"/>
+      <w:proofErr w:type="gramStart"/>
       <w:r>
         <w:t>c</w:t>
       </w:r>
@@ -3045,7 +3196,11 @@
       </w:r>
       <w:proofErr w:type="spellEnd"/>
       <w:r>
-        <w:t xml:space="preserve"> : </w:t>
+        <w:t xml:space="preserve"> :</w:t>
+      </w:r>
+      <w:proofErr w:type="gramEnd"/>
+      <w:r>
+        <w:t xml:space="preserve"> </w:t>
       </w:r>
       <w:proofErr w:type="spellStart"/>
       <w:r>
@@ -3065,6 +3220,7 @@
         </w:numPr>
       </w:pPr>
       <w:proofErr w:type="spellStart"/>
+      <w:proofErr w:type="gramStart"/>
       <w:r>
         <w:t>c</w:t>
       </w:r>
@@ -3073,7 +3229,11 @@
       </w:r>
       <w:proofErr w:type="spellEnd"/>
       <w:r>
-        <w:t xml:space="preserve"> : </w:t>
+        <w:t xml:space="preserve"> :</w:t>
+      </w:r>
+      <w:proofErr w:type="gramEnd"/>
+      <w:r>
+        <w:t xml:space="preserve"> </w:t>
       </w:r>
       <w:proofErr w:type="spellStart"/>
       <w:r>
@@ -3095,11 +3255,16 @@
           <w:numId w:val="3"/>
         </w:numPr>
       </w:pPr>
+      <w:proofErr w:type="gramStart"/>
       <w:r>
         <w:t>i</w:t>
       </w:r>
       <w:r>
-        <w:t xml:space="preserve">ndirizzo : </w:t>
+        <w:t>ndirizzo :</w:t>
+      </w:r>
+      <w:proofErr w:type="gramEnd"/>
+      <w:r>
+        <w:t xml:space="preserve"> </w:t>
       </w:r>
       <w:proofErr w:type="spellStart"/>
       <w:r>
@@ -3118,11 +3283,16 @@
           <w:numId w:val="3"/>
         </w:numPr>
       </w:pPr>
+      <w:proofErr w:type="gramStart"/>
       <w:r>
         <w:t>e</w:t>
       </w:r>
       <w:r>
-        <w:t xml:space="preserve">mail : </w:t>
+        <w:t>mail :</w:t>
+      </w:r>
+      <w:proofErr w:type="gramEnd"/>
+      <w:r>
+        <w:t xml:space="preserve"> </w:t>
       </w:r>
       <w:proofErr w:type="spellStart"/>
       <w:r>
@@ -3138,11 +3308,16 @@
           <w:numId w:val="3"/>
         </w:numPr>
       </w:pPr>
+      <w:proofErr w:type="gramStart"/>
       <w:r>
         <w:t>i</w:t>
       </w:r>
       <w:r>
-        <w:t xml:space="preserve">ban : </w:t>
+        <w:t>ban :</w:t>
+      </w:r>
+      <w:proofErr w:type="gramEnd"/>
+      <w:r>
+        <w:t xml:space="preserve"> </w:t>
       </w:r>
       <w:proofErr w:type="spellStart"/>
       <w:r>
@@ -3159,12 +3334,17 @@
         </w:numPr>
       </w:pPr>
       <w:proofErr w:type="spellStart"/>
+      <w:proofErr w:type="gramStart"/>
       <w:r>
         <w:t>immagineProfilo</w:t>
       </w:r>
       <w:proofErr w:type="spellEnd"/>
       <w:r>
-        <w:t xml:space="preserve"> : byte[]</w:t>
+        <w:t xml:space="preserve"> :</w:t>
+      </w:r>
+      <w:proofErr w:type="gramEnd"/>
+      <w:r>
+        <w:t xml:space="preserve"> byte[]</w:t>
       </w:r>
     </w:p>
     <w:p>
@@ -3568,12 +3748,17 @@
         </w:numPr>
       </w:pPr>
       <w:proofErr w:type="spellStart"/>
+      <w:proofErr w:type="gramStart"/>
       <w:r>
         <w:t>numeroAste</w:t>
       </w:r>
       <w:proofErr w:type="spellEnd"/>
       <w:r>
-        <w:t xml:space="preserve"> : </w:t>
+        <w:t xml:space="preserve"> :</w:t>
+      </w:r>
+      <w:proofErr w:type="gramEnd"/>
+      <w:r>
+        <w:t xml:space="preserve"> </w:t>
       </w:r>
       <w:proofErr w:type="spellStart"/>
       <w:r>
@@ -3590,12 +3775,17 @@
         </w:numPr>
       </w:pPr>
       <w:proofErr w:type="spellStart"/>
+      <w:proofErr w:type="gramStart"/>
       <w:r>
         <w:t>numeroPagina</w:t>
       </w:r>
       <w:proofErr w:type="spellEnd"/>
       <w:r>
-        <w:t xml:space="preserve"> : </w:t>
+        <w:t xml:space="preserve"> :</w:t>
+      </w:r>
+      <w:proofErr w:type="gramEnd"/>
+      <w:r>
+        <w:t xml:space="preserve"> </w:t>
       </w:r>
       <w:proofErr w:type="spellStart"/>
       <w:r>
@@ -3612,6 +3802,7 @@
         </w:numPr>
       </w:pPr>
       <w:proofErr w:type="spellStart"/>
+      <w:proofErr w:type="gramStart"/>
       <w:r>
         <w:t>stringa</w:t>
       </w:r>
@@ -3620,7 +3811,11 @@
       </w:r>
       <w:proofErr w:type="spellEnd"/>
       <w:r>
-        <w:t xml:space="preserve"> : </w:t>
+        <w:t xml:space="preserve"> :</w:t>
+      </w:r>
+      <w:proofErr w:type="gramEnd"/>
+      <w:r>
+        <w:t xml:space="preserve"> </w:t>
       </w:r>
       <w:proofErr w:type="spellStart"/>
       <w:r>
@@ -3637,12 +3832,17 @@
         </w:numPr>
       </w:pPr>
       <w:proofErr w:type="spellStart"/>
+      <w:proofErr w:type="gramStart"/>
       <w:r>
         <w:t>idCategorie</w:t>
       </w:r>
       <w:proofErr w:type="spellEnd"/>
       <w:r>
-        <w:t xml:space="preserve"> : </w:t>
+        <w:t xml:space="preserve"> :</w:t>
+      </w:r>
+      <w:proofErr w:type="gramEnd"/>
+      <w:r>
+        <w:t xml:space="preserve"> </w:t>
       </w:r>
       <w:proofErr w:type="spellStart"/>
       <w:r>
@@ -3724,11 +3924,16 @@
           <w:numId w:val="10"/>
         </w:numPr>
       </w:pPr>
+      <w:proofErr w:type="gramStart"/>
       <w:r>
         <w:t>aste</w:t>
       </w:r>
       <w:r>
-        <w:t xml:space="preserve"> : </w:t>
+        <w:t xml:space="preserve"> :</w:t>
+      </w:r>
+      <w:proofErr w:type="gramEnd"/>
+      <w:r>
+        <w:t xml:space="preserve"> </w:t>
       </w:r>
       <w:r>
         <w:t>Object[]</w:t>
@@ -3749,12 +3954,17 @@
         </w:numPr>
       </w:pPr>
       <w:proofErr w:type="spellStart"/>
+      <w:proofErr w:type="gramStart"/>
       <w:r>
         <w:t>idAsta</w:t>
       </w:r>
       <w:proofErr w:type="spellEnd"/>
       <w:r>
-        <w:t xml:space="preserve"> : </w:t>
+        <w:t xml:space="preserve"> :</w:t>
+      </w:r>
+      <w:proofErr w:type="gramEnd"/>
+      <w:r>
+        <w:t xml:space="preserve"> </w:t>
       </w:r>
       <w:proofErr w:type="spellStart"/>
       <w:r>
@@ -3773,6 +3983,7 @@
           <w:numId w:val="11"/>
         </w:numPr>
       </w:pPr>
+      <w:proofErr w:type="gramStart"/>
       <w:r>
         <w:t>d</w:t>
       </w:r>
@@ -3783,7 +3994,11 @@
         <w:t xml:space="preserve"> </w:t>
       </w:r>
       <w:r>
-        <w:t xml:space="preserve">: </w:t>
+        <w:t>:</w:t>
+      </w:r>
+      <w:proofErr w:type="gramEnd"/>
+      <w:r>
+        <w:t xml:space="preserve"> </w:t>
       </w:r>
       <w:proofErr w:type="spellStart"/>
       <w:r>
@@ -3806,6 +4021,7 @@
         </w:numPr>
       </w:pPr>
       <w:proofErr w:type="spellStart"/>
+      <w:proofErr w:type="gramStart"/>
       <w:r>
         <w:t>p</w:t>
       </w:r>
@@ -3820,7 +4036,11 @@
       </w:r>
       <w:proofErr w:type="spellEnd"/>
       <w:r>
-        <w:t xml:space="preserve"> : Float </w:t>
+        <w:t xml:space="preserve"> :</w:t>
+      </w:r>
+      <w:proofErr w:type="gramEnd"/>
+      <w:r>
+        <w:t xml:space="preserve"> Float </w:t>
       </w:r>
     </w:p>
     <w:p>
@@ -3832,12 +4052,17 @@
         </w:numPr>
       </w:pPr>
       <w:proofErr w:type="spellStart"/>
+      <w:proofErr w:type="gramStart"/>
       <w:r>
         <w:t>nomeLotto</w:t>
       </w:r>
       <w:proofErr w:type="spellEnd"/>
       <w:r>
-        <w:t xml:space="preserve"> : </w:t>
+        <w:t xml:space="preserve"> :</w:t>
+      </w:r>
+      <w:proofErr w:type="gramEnd"/>
+      <w:r>
+        <w:t xml:space="preserve"> </w:t>
       </w:r>
       <w:proofErr w:type="spellStart"/>
       <w:r>
@@ -3854,12 +4079,17 @@
         </w:numPr>
       </w:pPr>
       <w:proofErr w:type="spellStart"/>
+      <w:proofErr w:type="gramStart"/>
       <w:r>
         <w:t>immaginePrincipale</w:t>
       </w:r>
       <w:proofErr w:type="spellEnd"/>
       <w:r>
-        <w:t xml:space="preserve"> : byte[]</w:t>
+        <w:t xml:space="preserve"> :</w:t>
+      </w:r>
+      <w:proofErr w:type="gramEnd"/>
+      <w:r>
+        <w:t xml:space="preserve"> byte[]</w:t>
       </w:r>
     </w:p>
     <w:p>
@@ -4055,12 +4285,17 @@
         </w:numPr>
       </w:pPr>
       <w:proofErr w:type="spellStart"/>
+      <w:proofErr w:type="gramStart"/>
       <w:r>
         <w:t>dataOraInizio</w:t>
       </w:r>
       <w:proofErr w:type="spellEnd"/>
       <w:r>
-        <w:t xml:space="preserve"> : </w:t>
+        <w:t xml:space="preserve"> :</w:t>
+      </w:r>
+      <w:proofErr w:type="gramEnd"/>
+      <w:r>
+        <w:t xml:space="preserve"> </w:t>
       </w:r>
       <w:proofErr w:type="spellStart"/>
       <w:r>
@@ -4076,8 +4311,13 @@
           <w:numId w:val="2"/>
         </w:numPr>
       </w:pPr>
-      <w:r>
-        <w:t xml:space="preserve">durata : </w:t>
+      <w:proofErr w:type="gramStart"/>
+      <w:r>
+        <w:t>durata :</w:t>
+      </w:r>
+      <w:proofErr w:type="gramEnd"/>
+      <w:r>
+        <w:t xml:space="preserve"> </w:t>
       </w:r>
       <w:proofErr w:type="spellStart"/>
       <w:r>
@@ -4097,12 +4337,17 @@
         </w:numPr>
       </w:pPr>
       <w:proofErr w:type="spellStart"/>
+      <w:proofErr w:type="gramStart"/>
       <w:r>
         <w:t>prezzoInizio</w:t>
       </w:r>
       <w:proofErr w:type="spellEnd"/>
       <w:r>
-        <w:t xml:space="preserve"> : Float</w:t>
+        <w:t xml:space="preserve"> :</w:t>
+      </w:r>
+      <w:proofErr w:type="gramEnd"/>
+      <w:r>
+        <w:t xml:space="preserve"> Float</w:t>
       </w:r>
     </w:p>
     <w:p>
@@ -4114,12 +4359,17 @@
         </w:numPr>
       </w:pPr>
       <w:proofErr w:type="spellStart"/>
+      <w:proofErr w:type="gramStart"/>
       <w:r>
         <w:t>astaAutomatica</w:t>
       </w:r>
       <w:proofErr w:type="spellEnd"/>
       <w:r>
-        <w:t xml:space="preserve"> : </w:t>
+        <w:t xml:space="preserve"> :</w:t>
+      </w:r>
+      <w:proofErr w:type="gramEnd"/>
+      <w:r>
+        <w:t xml:space="preserve"> </w:t>
       </w:r>
       <w:proofErr w:type="spellStart"/>
       <w:r>
@@ -4136,12 +4386,17 @@
         </w:numPr>
       </w:pPr>
       <w:proofErr w:type="spellStart"/>
+      <w:proofErr w:type="gramStart"/>
       <w:r>
         <w:t>idLotto</w:t>
       </w:r>
       <w:proofErr w:type="spellEnd"/>
       <w:r>
-        <w:t xml:space="preserve"> : </w:t>
+        <w:t xml:space="preserve"> :</w:t>
+      </w:r>
+      <w:proofErr w:type="gramEnd"/>
+      <w:r>
+        <w:t xml:space="preserve"> </w:t>
       </w:r>
       <w:proofErr w:type="spellStart"/>
       <w:r>
@@ -4383,12 +4638,17 @@
         </w:numPr>
       </w:pPr>
       <w:proofErr w:type="spellStart"/>
+      <w:proofErr w:type="gramStart"/>
       <w:r>
         <w:t>idAsta</w:t>
       </w:r>
       <w:proofErr w:type="spellEnd"/>
       <w:r>
-        <w:t xml:space="preserve"> : </w:t>
+        <w:t xml:space="preserve"> :</w:t>
+      </w:r>
+      <w:proofErr w:type="gramEnd"/>
+      <w:r>
+        <w:t xml:space="preserve"> </w:t>
       </w:r>
       <w:proofErr w:type="spellStart"/>
       <w:r>
@@ -4405,12 +4665,17 @@
         </w:numPr>
       </w:pPr>
       <w:proofErr w:type="spellStart"/>
+      <w:proofErr w:type="gramStart"/>
       <w:r>
         <w:t>dataOraInizio</w:t>
       </w:r>
       <w:proofErr w:type="spellEnd"/>
       <w:r>
-        <w:t xml:space="preserve"> : </w:t>
+        <w:t xml:space="preserve"> :</w:t>
+      </w:r>
+      <w:proofErr w:type="gramEnd"/>
+      <w:r>
+        <w:t xml:space="preserve"> </w:t>
       </w:r>
       <w:proofErr w:type="spellStart"/>
       <w:r>
@@ -4426,8 +4691,13 @@
           <w:numId w:val="21"/>
         </w:numPr>
       </w:pPr>
-      <w:r>
-        <w:t xml:space="preserve">durata : </w:t>
+      <w:proofErr w:type="gramStart"/>
+      <w:r>
+        <w:t>durata :</w:t>
+      </w:r>
+      <w:proofErr w:type="gramEnd"/>
+      <w:r>
+        <w:t xml:space="preserve"> </w:t>
       </w:r>
       <w:proofErr w:type="spellStart"/>
       <w:r>
@@ -4447,12 +4717,17 @@
         </w:numPr>
       </w:pPr>
       <w:proofErr w:type="spellStart"/>
+      <w:proofErr w:type="gramStart"/>
       <w:r>
         <w:t>prezzoInizio</w:t>
       </w:r>
       <w:proofErr w:type="spellEnd"/>
       <w:r>
-        <w:t xml:space="preserve"> : Float</w:t>
+        <w:t xml:space="preserve"> :</w:t>
+      </w:r>
+      <w:proofErr w:type="gramEnd"/>
+      <w:r>
+        <w:t xml:space="preserve"> Float</w:t>
       </w:r>
     </w:p>
     <w:p>
@@ -4464,12 +4739,17 @@
         </w:numPr>
       </w:pPr>
       <w:proofErr w:type="spellStart"/>
+      <w:proofErr w:type="gramStart"/>
       <w:r>
         <w:t>astaAutomatica</w:t>
       </w:r>
       <w:proofErr w:type="spellEnd"/>
       <w:r>
-        <w:t xml:space="preserve"> : </w:t>
+        <w:t xml:space="preserve"> :</w:t>
+      </w:r>
+      <w:proofErr w:type="gramEnd"/>
+      <w:r>
+        <w:t xml:space="preserve"> </w:t>
       </w:r>
       <w:proofErr w:type="spellStart"/>
       <w:r>
@@ -4486,12 +4766,17 @@
         </w:numPr>
       </w:pPr>
       <w:proofErr w:type="spellStart"/>
+      <w:proofErr w:type="gramStart"/>
       <w:r>
         <w:t>idLotto</w:t>
       </w:r>
       <w:proofErr w:type="spellEnd"/>
       <w:r>
-        <w:t xml:space="preserve"> : </w:t>
+        <w:t xml:space="preserve"> :</w:t>
+      </w:r>
+      <w:proofErr w:type="gramEnd"/>
+      <w:r>
+        <w:t xml:space="preserve"> </w:t>
       </w:r>
       <w:proofErr w:type="spellStart"/>
       <w:r>
@@ -4734,6 +5019,7 @@
         </w:numPr>
       </w:pPr>
       <w:proofErr w:type="spellStart"/>
+      <w:proofErr w:type="gramStart"/>
       <w:r>
         <w:t>i</w:t>
       </w:r>
@@ -4742,7 +5028,11 @@
       </w:r>
       <w:proofErr w:type="spellEnd"/>
       <w:r>
-        <w:t xml:space="preserve"> : </w:t>
+        <w:t xml:space="preserve"> :</w:t>
+      </w:r>
+      <w:proofErr w:type="gramEnd"/>
+      <w:r>
+        <w:t xml:space="preserve"> </w:t>
       </w:r>
       <w:proofErr w:type="spellStart"/>
       <w:r>
@@ -4813,12 +5103,17 @@
         </w:numPr>
       </w:pPr>
       <w:proofErr w:type="spellStart"/>
+      <w:proofErr w:type="gramStart"/>
       <w:r>
         <w:t>dataOraInizio</w:t>
       </w:r>
       <w:proofErr w:type="spellEnd"/>
       <w:r>
-        <w:t xml:space="preserve"> : </w:t>
+        <w:t xml:space="preserve"> :</w:t>
+      </w:r>
+      <w:proofErr w:type="gramEnd"/>
+      <w:r>
+        <w:t xml:space="preserve"> </w:t>
       </w:r>
       <w:proofErr w:type="spellStart"/>
       <w:r>
@@ -4834,8 +5129,13 @@
           <w:numId w:val="16"/>
         </w:numPr>
       </w:pPr>
-      <w:r>
-        <w:t xml:space="preserve">durata : </w:t>
+      <w:proofErr w:type="gramStart"/>
+      <w:r>
+        <w:t>durata :</w:t>
+      </w:r>
+      <w:proofErr w:type="gramEnd"/>
+      <w:r>
+        <w:t xml:space="preserve"> </w:t>
       </w:r>
       <w:proofErr w:type="spellStart"/>
       <w:r>
@@ -4855,12 +5155,17 @@
         </w:numPr>
       </w:pPr>
       <w:proofErr w:type="spellStart"/>
+      <w:proofErr w:type="gramStart"/>
       <w:r>
         <w:t>prezzoInizio</w:t>
       </w:r>
       <w:proofErr w:type="spellEnd"/>
       <w:r>
-        <w:t xml:space="preserve"> : Float</w:t>
+        <w:t xml:space="preserve"> :</w:t>
+      </w:r>
+      <w:proofErr w:type="gramEnd"/>
+      <w:r>
+        <w:t xml:space="preserve"> Float</w:t>
       </w:r>
     </w:p>
     <w:p>
@@ -4872,12 +5177,17 @@
         </w:numPr>
       </w:pPr>
       <w:proofErr w:type="spellStart"/>
+      <w:proofErr w:type="gramStart"/>
       <w:r>
         <w:t>prezzoAttuale</w:t>
       </w:r>
       <w:proofErr w:type="spellEnd"/>
       <w:r>
-        <w:t xml:space="preserve"> : Float </w:t>
+        <w:t xml:space="preserve"> :</w:t>
+      </w:r>
+      <w:proofErr w:type="gramEnd"/>
+      <w:r>
+        <w:t xml:space="preserve"> Float </w:t>
       </w:r>
     </w:p>
     <w:p>
@@ -4889,12 +5199,17 @@
         </w:numPr>
       </w:pPr>
       <w:proofErr w:type="spellStart"/>
+      <w:proofErr w:type="gramStart"/>
       <w:r>
         <w:t>ipMulticast</w:t>
       </w:r>
       <w:proofErr w:type="spellEnd"/>
       <w:r>
-        <w:t xml:space="preserve"> : </w:t>
+        <w:t xml:space="preserve"> :</w:t>
+      </w:r>
+      <w:proofErr w:type="gramEnd"/>
+      <w:r>
+        <w:t xml:space="preserve"> </w:t>
       </w:r>
       <w:proofErr w:type="spellStart"/>
       <w:r>
@@ -4911,12 +5226,17 @@
         </w:numPr>
       </w:pPr>
       <w:proofErr w:type="spellStart"/>
+      <w:proofErr w:type="gramStart"/>
       <w:r>
         <w:t>descrizioneAnnullamento</w:t>
       </w:r>
       <w:proofErr w:type="spellEnd"/>
       <w:r>
-        <w:t xml:space="preserve"> : </w:t>
+        <w:t xml:space="preserve"> :</w:t>
+      </w:r>
+      <w:proofErr w:type="gramEnd"/>
+      <w:r>
+        <w:t xml:space="preserve"> </w:t>
       </w:r>
       <w:proofErr w:type="spellStart"/>
       <w:r>
@@ -4933,12 +5253,17 @@
         </w:numPr>
       </w:pPr>
       <w:proofErr w:type="spellStart"/>
+      <w:proofErr w:type="gramStart"/>
       <w:r>
         <w:t>idLotto</w:t>
       </w:r>
       <w:proofErr w:type="spellEnd"/>
       <w:r>
-        <w:t xml:space="preserve"> : </w:t>
+        <w:t xml:space="preserve"> :</w:t>
+      </w:r>
+      <w:proofErr w:type="gramEnd"/>
+      <w:r>
+        <w:t xml:space="preserve"> </w:t>
       </w:r>
       <w:proofErr w:type="spellStart"/>
       <w:r>
@@ -4955,12 +5280,17 @@
         </w:numPr>
       </w:pPr>
       <w:proofErr w:type="spellStart"/>
+      <w:proofErr w:type="gramStart"/>
       <w:r>
         <w:t>nomeLotto</w:t>
       </w:r>
       <w:proofErr w:type="spellEnd"/>
       <w:r>
-        <w:t xml:space="preserve"> : </w:t>
+        <w:t xml:space="preserve"> :</w:t>
+      </w:r>
+      <w:proofErr w:type="gramEnd"/>
+      <w:r>
+        <w:t xml:space="preserve"> </w:t>
       </w:r>
       <w:proofErr w:type="spellStart"/>
       <w:r>
@@ -4977,6 +5307,7 @@
         </w:numPr>
       </w:pPr>
       <w:proofErr w:type="spellStart"/>
+      <w:proofErr w:type="gramStart"/>
       <w:r>
         <w:t>immaginiArticol</w:t>
       </w:r>
@@ -4985,7 +5316,11 @@
       </w:r>
       <w:proofErr w:type="spellEnd"/>
       <w:r>
-        <w:t xml:space="preserve"> : byte[][]</w:t>
+        <w:t xml:space="preserve"> :</w:t>
+      </w:r>
+      <w:proofErr w:type="gramEnd"/>
+      <w:r>
+        <w:t xml:space="preserve"> byte[][]</w:t>
       </w:r>
     </w:p>
     <w:p>
@@ -5194,6 +5529,7 @@
         </w:numPr>
       </w:pPr>
       <w:proofErr w:type="spellStart"/>
+      <w:proofErr w:type="gramStart"/>
       <w:r>
         <w:t>i</w:t>
       </w:r>
@@ -5202,7 +5538,11 @@
       </w:r>
       <w:proofErr w:type="spellEnd"/>
       <w:r>
-        <w:t xml:space="preserve"> : </w:t>
+        <w:t xml:space="preserve"> :</w:t>
+      </w:r>
+      <w:proofErr w:type="gramEnd"/>
+      <w:r>
+        <w:t xml:space="preserve"> </w:t>
       </w:r>
       <w:proofErr w:type="spellStart"/>
       <w:r>
@@ -5466,12 +5806,17 @@
         </w:numPr>
       </w:pPr>
       <w:proofErr w:type="spellStart"/>
+      <w:proofErr w:type="gramStart"/>
       <w:r>
         <w:t>idAsta</w:t>
       </w:r>
       <w:proofErr w:type="spellEnd"/>
       <w:r>
-        <w:t xml:space="preserve"> : </w:t>
+        <w:t xml:space="preserve"> :</w:t>
+      </w:r>
+      <w:proofErr w:type="gramEnd"/>
+      <w:r>
+        <w:t xml:space="preserve"> </w:t>
       </w:r>
       <w:proofErr w:type="spellStart"/>
       <w:r>
@@ -5488,12 +5833,17 @@
         </w:numPr>
       </w:pPr>
       <w:proofErr w:type="spellStart"/>
+      <w:proofErr w:type="gramStart"/>
       <w:r>
         <w:t>descrizioneAnnullamento</w:t>
       </w:r>
       <w:proofErr w:type="spellEnd"/>
       <w:r>
-        <w:t xml:space="preserve"> : </w:t>
+        <w:t xml:space="preserve"> :</w:t>
+      </w:r>
+      <w:proofErr w:type="gramEnd"/>
+      <w:r>
+        <w:t xml:space="preserve"> </w:t>
       </w:r>
       <w:proofErr w:type="spellStart"/>
       <w:r>
@@ -5738,12 +6088,17 @@
         </w:numPr>
       </w:pPr>
       <w:proofErr w:type="spellStart"/>
+      <w:proofErr w:type="gramStart"/>
       <w:r>
         <w:t>numeroArticoli</w:t>
       </w:r>
       <w:proofErr w:type="spellEnd"/>
       <w:r>
-        <w:t xml:space="preserve"> : </w:t>
+        <w:t xml:space="preserve"> :</w:t>
+      </w:r>
+      <w:proofErr w:type="gramEnd"/>
+      <w:r>
+        <w:t xml:space="preserve"> </w:t>
       </w:r>
       <w:proofErr w:type="spellStart"/>
       <w:r>
@@ -5760,12 +6115,17 @@
         </w:numPr>
       </w:pPr>
       <w:proofErr w:type="spellStart"/>
+      <w:proofErr w:type="gramStart"/>
       <w:r>
         <w:t>numeroPagina</w:t>
       </w:r>
       <w:proofErr w:type="spellEnd"/>
       <w:r>
-        <w:t xml:space="preserve"> : </w:t>
+        <w:t xml:space="preserve"> :</w:t>
+      </w:r>
+      <w:proofErr w:type="gramEnd"/>
+      <w:r>
+        <w:t xml:space="preserve"> </w:t>
       </w:r>
       <w:proofErr w:type="spellStart"/>
       <w:r>
@@ -5782,12 +6142,17 @@
         </w:numPr>
       </w:pPr>
       <w:proofErr w:type="spellStart"/>
+      <w:proofErr w:type="gramStart"/>
       <w:r>
         <w:t>stringaRicerca</w:t>
       </w:r>
       <w:proofErr w:type="spellEnd"/>
       <w:r>
-        <w:t xml:space="preserve"> : </w:t>
+        <w:t xml:space="preserve"> :</w:t>
+      </w:r>
+      <w:proofErr w:type="gramEnd"/>
+      <w:r>
+        <w:t xml:space="preserve"> </w:t>
       </w:r>
       <w:proofErr w:type="spellStart"/>
       <w:r>
@@ -5804,12 +6169,17 @@
         </w:numPr>
       </w:pPr>
       <w:proofErr w:type="spellStart"/>
+      <w:proofErr w:type="gramStart"/>
       <w:r>
         <w:t>idCategorie</w:t>
       </w:r>
       <w:proofErr w:type="spellEnd"/>
       <w:r>
-        <w:t xml:space="preserve"> : </w:t>
+        <w:t xml:space="preserve"> :</w:t>
+      </w:r>
+      <w:proofErr w:type="gramEnd"/>
+      <w:r>
+        <w:t xml:space="preserve"> </w:t>
       </w:r>
       <w:proofErr w:type="spellStart"/>
       <w:r>
@@ -5885,11 +6255,16 @@
           <w:numId w:val="14"/>
         </w:numPr>
       </w:pPr>
+      <w:proofErr w:type="gramStart"/>
       <w:r>
         <w:t>articoli</w:t>
       </w:r>
       <w:r>
-        <w:t xml:space="preserve"> : Object[], un array di oggetti in cui si ripetono per ogni articolo:</w:t>
+        <w:t xml:space="preserve"> :</w:t>
+      </w:r>
+      <w:proofErr w:type="gramEnd"/>
+      <w:r>
+        <w:t xml:space="preserve"> Object[], un array di oggetti in cui si ripetono per ogni articolo:</w:t>
       </w:r>
     </w:p>
     <w:p>
@@ -5902,6 +6277,7 @@
       </w:pPr>
       <w:bookmarkStart w:id="2" w:name="_Hlk164941613"/>
       <w:proofErr w:type="spellStart"/>
+      <w:proofErr w:type="gramStart"/>
       <w:r>
         <w:t>idA</w:t>
       </w:r>
@@ -5910,7 +6286,11 @@
       </w:r>
       <w:proofErr w:type="spellEnd"/>
       <w:r>
-        <w:t xml:space="preserve"> : </w:t>
+        <w:t xml:space="preserve"> :</w:t>
+      </w:r>
+      <w:proofErr w:type="gramEnd"/>
+      <w:r>
+        <w:t xml:space="preserve"> </w:t>
       </w:r>
       <w:proofErr w:type="spellStart"/>
       <w:r>
@@ -5929,11 +6309,16 @@
           <w:numId w:val="22"/>
         </w:numPr>
       </w:pPr>
+      <w:proofErr w:type="gramStart"/>
       <w:r>
         <w:t>nome</w:t>
       </w:r>
       <w:r>
-        <w:t xml:space="preserve"> : </w:t>
+        <w:t xml:space="preserve"> :</w:t>
+      </w:r>
+      <w:proofErr w:type="gramEnd"/>
+      <w:r>
+        <w:t xml:space="preserve"> </w:t>
       </w:r>
       <w:proofErr w:type="spellStart"/>
       <w:r>
@@ -5952,11 +6337,16 @@
           <w:numId w:val="22"/>
         </w:numPr>
       </w:pPr>
+      <w:proofErr w:type="gramStart"/>
       <w:r>
         <w:t>condizione</w:t>
       </w:r>
       <w:r>
-        <w:t xml:space="preserve"> : </w:t>
+        <w:t xml:space="preserve"> :</w:t>
+      </w:r>
+      <w:proofErr w:type="gramEnd"/>
+      <w:r>
+        <w:t xml:space="preserve"> </w:t>
       </w:r>
       <w:proofErr w:type="spellStart"/>
       <w:r>
@@ -5976,12 +6366,17 @@
         </w:numPr>
       </w:pPr>
       <w:proofErr w:type="spellStart"/>
+      <w:proofErr w:type="gramStart"/>
       <w:r>
         <w:t>immaginePrincipale</w:t>
       </w:r>
       <w:proofErr w:type="spellEnd"/>
       <w:r>
-        <w:t xml:space="preserve"> : byte[]</w:t>
+        <w:t xml:space="preserve"> :</w:t>
+      </w:r>
+      <w:proofErr w:type="gramEnd"/>
+      <w:r>
+        <w:t xml:space="preserve"> byte[]</w:t>
       </w:r>
     </w:p>
     <w:bookmarkEnd w:id="2"/>
@@ -6142,6 +6537,7 @@
         </w:numPr>
       </w:pPr>
       <w:proofErr w:type="spellStart"/>
+      <w:proofErr w:type="gramStart"/>
       <w:r>
         <w:t>i</w:t>
       </w:r>
@@ -6153,7 +6549,11 @@
       </w:r>
       <w:proofErr w:type="spellEnd"/>
       <w:r>
-        <w:t xml:space="preserve"> : </w:t>
+        <w:t xml:space="preserve"> :</w:t>
+      </w:r>
+      <w:proofErr w:type="gramEnd"/>
+      <w:r>
+        <w:t xml:space="preserve"> </w:t>
       </w:r>
       <w:proofErr w:type="spellStart"/>
       <w:r>
@@ -6223,8 +6623,13 @@
           <w:numId w:val="24"/>
         </w:numPr>
       </w:pPr>
-      <w:r>
-        <w:t xml:space="preserve">nome : </w:t>
+      <w:proofErr w:type="gramStart"/>
+      <w:r>
+        <w:t>nome :</w:t>
+      </w:r>
+      <w:proofErr w:type="gramEnd"/>
+      <w:r>
+        <w:t xml:space="preserve"> </w:t>
       </w:r>
       <w:proofErr w:type="spellStart"/>
       <w:r>
@@ -6243,8 +6648,13 @@
           <w:numId w:val="24"/>
         </w:numPr>
       </w:pPr>
-      <w:r>
-        <w:t xml:space="preserve">condizione : </w:t>
+      <w:proofErr w:type="gramStart"/>
+      <w:r>
+        <w:t>condizione :</w:t>
+      </w:r>
+      <w:proofErr w:type="gramEnd"/>
+      <w:r>
+        <w:t xml:space="preserve"> </w:t>
       </w:r>
       <w:proofErr w:type="spellStart"/>
       <w:r>
@@ -6260,8 +6670,13 @@
           <w:numId w:val="24"/>
         </w:numPr>
       </w:pPr>
-      <w:r>
-        <w:t xml:space="preserve">descrizione : </w:t>
+      <w:proofErr w:type="gramStart"/>
+      <w:r>
+        <w:t>descrizione :</w:t>
+      </w:r>
+      <w:proofErr w:type="gramEnd"/>
+      <w:r>
+        <w:t xml:space="preserve"> </w:t>
       </w:r>
       <w:proofErr w:type="spellStart"/>
       <w:r>
@@ -6281,12 +6696,17 @@
         </w:numPr>
       </w:pPr>
       <w:proofErr w:type="spellStart"/>
+      <w:proofErr w:type="gramStart"/>
       <w:r>
         <w:t>idLotto</w:t>
       </w:r>
       <w:proofErr w:type="spellEnd"/>
       <w:r>
-        <w:t xml:space="preserve"> : </w:t>
+        <w:t xml:space="preserve"> :</w:t>
+      </w:r>
+      <w:proofErr w:type="gramEnd"/>
+      <w:r>
+        <w:t xml:space="preserve"> </w:t>
       </w:r>
       <w:proofErr w:type="spellStart"/>
       <w:r>
@@ -6311,7 +6731,15 @@
       </w:r>
       <w:proofErr w:type="spellEnd"/>
       <w:r>
-        <w:t>: byte[]</w:t>
+        <w:t xml:space="preserve">: </w:t>
+      </w:r>
+      <w:proofErr w:type="gramStart"/>
+      <w:r>
+        <w:t>byte[</w:t>
+      </w:r>
+      <w:proofErr w:type="gramEnd"/>
+      <w:r>
+        <w:t>]</w:t>
       </w:r>
       <w:r>
         <w:t>[]</w:t>
@@ -6326,12 +6754,17 @@
         </w:numPr>
       </w:pPr>
       <w:proofErr w:type="spellStart"/>
+      <w:proofErr w:type="gramStart"/>
       <w:r>
         <w:t>idUtente</w:t>
       </w:r>
       <w:proofErr w:type="spellEnd"/>
       <w:r>
-        <w:t xml:space="preserve"> : </w:t>
+        <w:t xml:space="preserve"> :</w:t>
+      </w:r>
+      <w:proofErr w:type="gramEnd"/>
+      <w:r>
+        <w:t xml:space="preserve"> </w:t>
       </w:r>
       <w:proofErr w:type="spellStart"/>
       <w:r>
@@ -6348,12 +6781,17 @@
         </w:numPr>
       </w:pPr>
       <w:proofErr w:type="spellStart"/>
+      <w:proofErr w:type="gramStart"/>
       <w:r>
         <w:t>emailUtente</w:t>
       </w:r>
       <w:proofErr w:type="spellEnd"/>
       <w:r>
-        <w:t xml:space="preserve"> : </w:t>
+        <w:t xml:space="preserve"> :</w:t>
+      </w:r>
+      <w:proofErr w:type="gramEnd"/>
+      <w:r>
+        <w:t xml:space="preserve"> </w:t>
       </w:r>
       <w:proofErr w:type="spellStart"/>
       <w:r>
@@ -6502,8 +6940,13 @@
           <w:numId w:val="28"/>
         </w:numPr>
       </w:pPr>
-      <w:r>
-        <w:t xml:space="preserve">nome : </w:t>
+      <w:proofErr w:type="gramStart"/>
+      <w:r>
+        <w:t>nome :</w:t>
+      </w:r>
+      <w:proofErr w:type="gramEnd"/>
+      <w:r>
+        <w:t xml:space="preserve"> </w:t>
       </w:r>
       <w:proofErr w:type="spellStart"/>
       <w:r>
@@ -6522,8 +6965,13 @@
           <w:numId w:val="28"/>
         </w:numPr>
       </w:pPr>
-      <w:r>
-        <w:t xml:space="preserve">condizione : </w:t>
+      <w:proofErr w:type="gramStart"/>
+      <w:r>
+        <w:t>condizione :</w:t>
+      </w:r>
+      <w:proofErr w:type="gramEnd"/>
+      <w:r>
+        <w:t xml:space="preserve"> </w:t>
       </w:r>
       <w:proofErr w:type="spellStart"/>
       <w:r>
@@ -6539,8 +6987,13 @@
           <w:numId w:val="28"/>
         </w:numPr>
       </w:pPr>
-      <w:r>
-        <w:t xml:space="preserve">descrizione : </w:t>
+      <w:proofErr w:type="gramStart"/>
+      <w:r>
+        <w:t>descrizione :</w:t>
+      </w:r>
+      <w:proofErr w:type="gramEnd"/>
+      <w:r>
+        <w:t xml:space="preserve"> </w:t>
       </w:r>
       <w:proofErr w:type="spellStart"/>
       <w:r>
@@ -6557,6 +7010,7 @@
         </w:numPr>
       </w:pPr>
       <w:proofErr w:type="spellStart"/>
+      <w:proofErr w:type="gramStart"/>
       <w:r>
         <w:t>i</w:t>
       </w:r>
@@ -6565,7 +7019,11 @@
       </w:r>
       <w:proofErr w:type="spellEnd"/>
       <w:r>
-        <w:t xml:space="preserve"> : </w:t>
+        <w:t xml:space="preserve"> :</w:t>
+      </w:r>
+      <w:proofErr w:type="gramEnd"/>
+      <w:r>
+        <w:t xml:space="preserve"> </w:t>
       </w:r>
       <w:proofErr w:type="spellStart"/>
       <w:r>
@@ -6587,7 +7045,15 @@
       </w:r>
       <w:proofErr w:type="spellEnd"/>
       <w:r>
-        <w:t>: byte[][]</w:t>
+        <w:t xml:space="preserve">: </w:t>
+      </w:r>
+      <w:proofErr w:type="gramStart"/>
+      <w:r>
+        <w:t>byte[</w:t>
+      </w:r>
+      <w:proofErr w:type="gramEnd"/>
+      <w:r>
+        <w:t>][]</w:t>
       </w:r>
     </w:p>
     <w:p>
@@ -6599,12 +7065,17 @@
         </w:numPr>
       </w:pPr>
       <w:proofErr w:type="spellStart"/>
+      <w:proofErr w:type="gramStart"/>
       <w:r>
         <w:t>immaginePrincipale</w:t>
       </w:r>
       <w:proofErr w:type="spellEnd"/>
       <w:r>
-        <w:t xml:space="preserve"> : </w:t>
+        <w:t xml:space="preserve"> :</w:t>
+      </w:r>
+      <w:proofErr w:type="gramEnd"/>
+      <w:r>
+        <w:t xml:space="preserve"> </w:t>
       </w:r>
       <w:proofErr w:type="spellStart"/>
       <w:r>
@@ -6620,8 +7091,13 @@
           <w:numId w:val="28"/>
         </w:numPr>
       </w:pPr>
-      <w:r>
-        <w:t xml:space="preserve">categorie : </w:t>
+      <w:proofErr w:type="gramStart"/>
+      <w:r>
+        <w:t>categorie :</w:t>
+      </w:r>
+      <w:proofErr w:type="gramEnd"/>
+      <w:r>
+        <w:t xml:space="preserve"> </w:t>
       </w:r>
       <w:proofErr w:type="spellStart"/>
       <w:r>
@@ -6843,12 +7319,17 @@
         </w:numPr>
       </w:pPr>
       <w:proofErr w:type="spellStart"/>
+      <w:proofErr w:type="gramStart"/>
       <w:r>
         <w:t>idArticolo</w:t>
       </w:r>
       <w:proofErr w:type="spellEnd"/>
       <w:r>
-        <w:t xml:space="preserve"> : </w:t>
+        <w:t xml:space="preserve"> :</w:t>
+      </w:r>
+      <w:proofErr w:type="gramEnd"/>
+      <w:r>
+        <w:t xml:space="preserve"> </w:t>
       </w:r>
       <w:proofErr w:type="spellStart"/>
       <w:r>
@@ -6864,6 +7345,7 @@
           <w:numId w:val="29"/>
         </w:numPr>
       </w:pPr>
+      <w:proofErr w:type="gramStart"/>
       <w:r>
         <w:t>de</w:t>
       </w:r>
@@ -6871,7 +7353,11 @@
         <w:t>s</w:t>
       </w:r>
       <w:r>
-        <w:t xml:space="preserve">crizione : </w:t>
+        <w:t>crizione :</w:t>
+      </w:r>
+      <w:proofErr w:type="gramEnd"/>
+      <w:r>
+        <w:t xml:space="preserve"> </w:t>
       </w:r>
       <w:proofErr w:type="spellStart"/>
       <w:r>
@@ -6887,8 +7373,13 @@
           <w:numId w:val="29"/>
         </w:numPr>
       </w:pPr>
-      <w:r>
-        <w:t xml:space="preserve">nome : </w:t>
+      <w:proofErr w:type="gramStart"/>
+      <w:r>
+        <w:t>nome :</w:t>
+      </w:r>
+      <w:proofErr w:type="gramEnd"/>
+      <w:r>
+        <w:t xml:space="preserve"> </w:t>
       </w:r>
       <w:proofErr w:type="spellStart"/>
       <w:r>
@@ -6904,8 +7395,13 @@
           <w:numId w:val="29"/>
         </w:numPr>
       </w:pPr>
-      <w:r>
-        <w:t xml:space="preserve">condizione : </w:t>
+      <w:proofErr w:type="gramStart"/>
+      <w:r>
+        <w:t>condizione :</w:t>
+      </w:r>
+      <w:proofErr w:type="gramEnd"/>
+      <w:r>
+        <w:t xml:space="preserve"> </w:t>
       </w:r>
       <w:proofErr w:type="spellStart"/>
       <w:r>
@@ -6922,6 +7418,7 @@
         </w:numPr>
       </w:pPr>
       <w:proofErr w:type="spellStart"/>
+      <w:proofErr w:type="gramStart"/>
       <w:r>
         <w:t>i</w:t>
       </w:r>
@@ -6930,7 +7427,11 @@
       </w:r>
       <w:proofErr w:type="spellEnd"/>
       <w:r>
-        <w:t xml:space="preserve"> : </w:t>
+        <w:t xml:space="preserve"> :</w:t>
+      </w:r>
+      <w:proofErr w:type="gramEnd"/>
+      <w:r>
+        <w:t xml:space="preserve"> </w:t>
       </w:r>
       <w:proofErr w:type="spellStart"/>
       <w:r>
@@ -6952,7 +7453,15 @@
       </w:r>
       <w:proofErr w:type="spellEnd"/>
       <w:r>
-        <w:t>: byte[][]</w:t>
+        <w:t xml:space="preserve">: </w:t>
+      </w:r>
+      <w:proofErr w:type="gramStart"/>
+      <w:r>
+        <w:t>byte[</w:t>
+      </w:r>
+      <w:proofErr w:type="gramEnd"/>
+      <w:r>
+        <w:t>][]</w:t>
       </w:r>
     </w:p>
     <w:p>
@@ -6964,12 +7473,17 @@
         </w:numPr>
       </w:pPr>
       <w:proofErr w:type="spellStart"/>
+      <w:proofErr w:type="gramStart"/>
       <w:r>
         <w:t>immaginePrincipale</w:t>
       </w:r>
       <w:proofErr w:type="spellEnd"/>
       <w:r>
-        <w:t xml:space="preserve"> : </w:t>
+        <w:t xml:space="preserve"> :</w:t>
+      </w:r>
+      <w:proofErr w:type="gramEnd"/>
+      <w:r>
+        <w:t xml:space="preserve"> </w:t>
       </w:r>
       <w:proofErr w:type="spellStart"/>
       <w:r>
@@ -6985,8 +7499,13 @@
           <w:numId w:val="29"/>
         </w:numPr>
       </w:pPr>
-      <w:r>
-        <w:t xml:space="preserve">categorie : </w:t>
+      <w:proofErr w:type="gramStart"/>
+      <w:r>
+        <w:t>categorie :</w:t>
+      </w:r>
+      <w:proofErr w:type="gramEnd"/>
+      <w:r>
+        <w:t xml:space="preserve"> </w:t>
       </w:r>
       <w:proofErr w:type="spellStart"/>
       <w:r>
@@ -7245,12 +7764,17 @@
         </w:numPr>
       </w:pPr>
       <w:proofErr w:type="spellStart"/>
+      <w:proofErr w:type="gramStart"/>
       <w:r>
         <w:t>idArticolo</w:t>
       </w:r>
       <w:proofErr w:type="spellEnd"/>
       <w:r>
-        <w:t xml:space="preserve"> : </w:t>
+        <w:t xml:space="preserve"> :</w:t>
+      </w:r>
+      <w:proofErr w:type="gramEnd"/>
+      <w:r>
+        <w:t xml:space="preserve"> </w:t>
       </w:r>
       <w:proofErr w:type="spellStart"/>
       <w:r>
@@ -7398,12 +7922,17 @@
         </w:numPr>
       </w:pPr>
       <w:proofErr w:type="spellStart"/>
+      <w:proofErr w:type="gramStart"/>
       <w:r>
         <w:t>idLotto</w:t>
       </w:r>
       <w:proofErr w:type="spellEnd"/>
       <w:r>
-        <w:t xml:space="preserve"> : </w:t>
+        <w:t xml:space="preserve"> :</w:t>
+      </w:r>
+      <w:proofErr w:type="gramEnd"/>
+      <w:r>
+        <w:t xml:space="preserve"> </w:t>
       </w:r>
       <w:proofErr w:type="spellStart"/>
       <w:r>
@@ -7530,12 +8059,17 @@
         </w:numPr>
       </w:pPr>
       <w:proofErr w:type="spellStart"/>
+      <w:proofErr w:type="gramStart"/>
       <w:r>
         <w:t>numeroLotti</w:t>
       </w:r>
       <w:proofErr w:type="spellEnd"/>
       <w:r>
-        <w:t xml:space="preserve"> : </w:t>
+        <w:t xml:space="preserve"> :</w:t>
+      </w:r>
+      <w:proofErr w:type="gramEnd"/>
+      <w:r>
+        <w:t xml:space="preserve"> </w:t>
       </w:r>
       <w:proofErr w:type="spellStart"/>
       <w:r>
@@ -7555,12 +8089,17 @@
         </w:numPr>
       </w:pPr>
       <w:proofErr w:type="spellStart"/>
+      <w:proofErr w:type="gramStart"/>
       <w:r>
         <w:t>numeroPagina</w:t>
       </w:r>
       <w:proofErr w:type="spellEnd"/>
       <w:r>
-        <w:t xml:space="preserve"> : </w:t>
+        <w:t xml:space="preserve"> :</w:t>
+      </w:r>
+      <w:proofErr w:type="gramEnd"/>
+      <w:r>
+        <w:t xml:space="preserve"> </w:t>
       </w:r>
       <w:proofErr w:type="spellStart"/>
       <w:r>
@@ -7577,6 +8116,7 @@
         </w:numPr>
       </w:pPr>
       <w:proofErr w:type="spellStart"/>
+      <w:proofErr w:type="gramStart"/>
       <w:r>
         <w:t>string</w:t>
       </w:r>
@@ -7588,7 +8128,11 @@
       </w:r>
       <w:proofErr w:type="spellEnd"/>
       <w:r>
-        <w:t xml:space="preserve"> : </w:t>
+        <w:t xml:space="preserve"> :</w:t>
+      </w:r>
+      <w:proofErr w:type="gramEnd"/>
+      <w:r>
+        <w:t xml:space="preserve"> </w:t>
       </w:r>
       <w:proofErr w:type="spellStart"/>
       <w:r>
@@ -7605,12 +8149,17 @@
         </w:numPr>
       </w:pPr>
       <w:proofErr w:type="spellStart"/>
+      <w:proofErr w:type="gramStart"/>
       <w:r>
         <w:t>idCategorie</w:t>
       </w:r>
       <w:proofErr w:type="spellEnd"/>
       <w:r>
-        <w:t xml:space="preserve"> : </w:t>
+        <w:t xml:space="preserve"> :</w:t>
+      </w:r>
+      <w:proofErr w:type="gramEnd"/>
+      <w:r>
+        <w:t xml:space="preserve"> </w:t>
       </w:r>
       <w:proofErr w:type="spellStart"/>
       <w:r>
@@ -7687,8 +8236,13 @@
         </w:numPr>
         <w:ind w:left="1440"/>
       </w:pPr>
-      <w:r>
-        <w:t xml:space="preserve">lotti : Object[], un array di oggetti in cui si ripetono per ogni </w:t>
+      <w:proofErr w:type="gramStart"/>
+      <w:r>
+        <w:t>lotti :</w:t>
+      </w:r>
+      <w:proofErr w:type="gramEnd"/>
+      <w:r>
+        <w:t xml:space="preserve"> Object[], un array di oggetti in cui si ripetono per ogni </w:t>
       </w:r>
       <w:r>
         <w:t>lott</w:t>
@@ -7707,6 +8261,7 @@
         <w:ind w:left="1800"/>
       </w:pPr>
       <w:proofErr w:type="spellStart"/>
+      <w:proofErr w:type="gramStart"/>
       <w:r>
         <w:t>id</w:t>
       </w:r>
@@ -7715,7 +8270,11 @@
       </w:r>
       <w:proofErr w:type="spellEnd"/>
       <w:r>
-        <w:t xml:space="preserve"> : </w:t>
+        <w:t xml:space="preserve"> :</w:t>
+      </w:r>
+      <w:proofErr w:type="gramEnd"/>
+      <w:r>
+        <w:t xml:space="preserve"> </w:t>
       </w:r>
       <w:proofErr w:type="spellStart"/>
       <w:r>
@@ -7732,8 +8291,13 @@
         </w:numPr>
         <w:ind w:left="1800"/>
       </w:pPr>
-      <w:r>
-        <w:t xml:space="preserve">nome : </w:t>
+      <w:proofErr w:type="gramStart"/>
+      <w:r>
+        <w:t>nome :</w:t>
+      </w:r>
+      <w:proofErr w:type="gramEnd"/>
+      <w:r>
+        <w:t xml:space="preserve"> </w:t>
       </w:r>
       <w:proofErr w:type="spellStart"/>
       <w:r>
@@ -7751,6 +8315,7 @@
         <w:ind w:left="1800"/>
       </w:pPr>
       <w:proofErr w:type="spellStart"/>
+      <w:proofErr w:type="gramStart"/>
       <w:r>
         <w:t>immagin</w:t>
       </w:r>
@@ -7762,7 +8327,11 @@
       </w:r>
       <w:proofErr w:type="spellEnd"/>
       <w:r>
-        <w:t xml:space="preserve"> : byte[]</w:t>
+        <w:t xml:space="preserve"> :</w:t>
+      </w:r>
+      <w:proofErr w:type="gramEnd"/>
+      <w:r>
+        <w:t xml:space="preserve"> byte[]</w:t>
       </w:r>
     </w:p>
     <w:p>
@@ -7923,6 +8492,7 @@
         </w:numPr>
       </w:pPr>
       <w:proofErr w:type="spellStart"/>
+      <w:proofErr w:type="gramStart"/>
       <w:r>
         <w:t>i</w:t>
       </w:r>
@@ -7934,7 +8504,11 @@
       </w:r>
       <w:proofErr w:type="spellEnd"/>
       <w:r>
-        <w:t xml:space="preserve"> : </w:t>
+        <w:t xml:space="preserve"> :</w:t>
+      </w:r>
+      <w:proofErr w:type="gramEnd"/>
+      <w:r>
+        <w:t xml:space="preserve"> </w:t>
       </w:r>
       <w:proofErr w:type="spellStart"/>
       <w:r>
@@ -8047,6 +8621,7 @@
         </w:numPr>
       </w:pPr>
       <w:proofErr w:type="spellStart"/>
+      <w:proofErr w:type="gramStart"/>
       <w:r>
         <w:t>i</w:t>
       </w:r>
@@ -8055,7 +8630,11 @@
       </w:r>
       <w:proofErr w:type="spellEnd"/>
       <w:r>
-        <w:t xml:space="preserve"> : byte[][]</w:t>
+        <w:t xml:space="preserve"> :</w:t>
+      </w:r>
+      <w:proofErr w:type="gramEnd"/>
+      <w:r>
+        <w:t xml:space="preserve"> byte[][]</w:t>
       </w:r>
     </w:p>
     <w:p>
@@ -8066,8 +8645,13 @@
           <w:numId w:val="36"/>
         </w:numPr>
       </w:pPr>
-      <w:r>
-        <w:t>articoli : Object[], che per ogni articolo contiene:</w:t>
+      <w:proofErr w:type="gramStart"/>
+      <w:r>
+        <w:t>articoli :</w:t>
+      </w:r>
+      <w:proofErr w:type="gramEnd"/>
+      <w:r>
+        <w:t xml:space="preserve"> Object[], che per ogni articolo contiene:</w:t>
       </w:r>
     </w:p>
     <w:p>
@@ -8079,12 +8663,17 @@
         </w:numPr>
       </w:pPr>
       <w:proofErr w:type="spellStart"/>
+      <w:proofErr w:type="gramStart"/>
       <w:r>
         <w:t>idArticolo</w:t>
       </w:r>
       <w:proofErr w:type="spellEnd"/>
       <w:r>
-        <w:t xml:space="preserve"> : </w:t>
+        <w:t xml:space="preserve"> :</w:t>
+      </w:r>
+      <w:proofErr w:type="gramEnd"/>
+      <w:r>
+        <w:t xml:space="preserve"> </w:t>
       </w:r>
       <w:proofErr w:type="spellStart"/>
       <w:r>
@@ -8101,12 +8690,17 @@
         </w:numPr>
       </w:pPr>
       <w:proofErr w:type="spellStart"/>
+      <w:proofErr w:type="gramStart"/>
       <w:r>
         <w:t>nomeArticolo</w:t>
       </w:r>
       <w:proofErr w:type="spellEnd"/>
       <w:r>
-        <w:t xml:space="preserve"> : </w:t>
+        <w:t xml:space="preserve"> :</w:t>
+      </w:r>
+      <w:proofErr w:type="gramEnd"/>
+      <w:r>
+        <w:t xml:space="preserve"> </w:t>
       </w:r>
       <w:proofErr w:type="spellStart"/>
       <w:r>
@@ -8284,6 +8878,7 @@
         </w:numPr>
       </w:pPr>
       <w:proofErr w:type="spellStart"/>
+      <w:proofErr w:type="gramStart"/>
       <w:r>
         <w:t>nomeLotto</w:t>
       </w:r>
@@ -8292,7 +8887,11 @@
         <w:t xml:space="preserve"> </w:t>
       </w:r>
       <w:r>
-        <w:t xml:space="preserve">: </w:t>
+        <w:t>:</w:t>
+      </w:r>
+      <w:proofErr w:type="gramEnd"/>
+      <w:r>
+        <w:t xml:space="preserve"> </w:t>
       </w:r>
       <w:proofErr w:type="spellStart"/>
       <w:r>
@@ -8309,12 +8908,17 @@
         </w:numPr>
       </w:pPr>
       <w:proofErr w:type="spellStart"/>
+      <w:proofErr w:type="gramStart"/>
       <w:r>
         <w:t>idImmaginePrincipale</w:t>
       </w:r>
       <w:proofErr w:type="spellEnd"/>
       <w:r>
-        <w:t xml:space="preserve"> : </w:t>
+        <w:t xml:space="preserve"> :</w:t>
+      </w:r>
+      <w:proofErr w:type="gramEnd"/>
+      <w:r>
+        <w:t xml:space="preserve"> </w:t>
       </w:r>
       <w:proofErr w:type="spellStart"/>
       <w:r>
@@ -8532,6 +9136,7 @@
         </w:numPr>
       </w:pPr>
       <w:proofErr w:type="spellStart"/>
+      <w:proofErr w:type="gramStart"/>
       <w:r>
         <w:t>id</w:t>
       </w:r>
@@ -8540,7 +9145,11 @@
       </w:r>
       <w:proofErr w:type="spellEnd"/>
       <w:r>
-        <w:t xml:space="preserve"> : </w:t>
+        <w:t xml:space="preserve"> :</w:t>
+      </w:r>
+      <w:proofErr w:type="gramEnd"/>
+      <w:r>
+        <w:t xml:space="preserve"> </w:t>
       </w:r>
       <w:proofErr w:type="spellStart"/>
       <w:r>
@@ -8559,8 +9168,13 @@
           <w:numId w:val="39"/>
         </w:numPr>
       </w:pPr>
-      <w:r>
-        <w:t xml:space="preserve">nome : </w:t>
+      <w:proofErr w:type="gramStart"/>
+      <w:r>
+        <w:t>nome :</w:t>
+      </w:r>
+      <w:proofErr w:type="gramEnd"/>
+      <w:r>
+        <w:t xml:space="preserve"> </w:t>
       </w:r>
       <w:proofErr w:type="spellStart"/>
       <w:r>
@@ -8569,6 +9183,46 @@
       <w:proofErr w:type="spellEnd"/>
       <w:r>
         <w:t xml:space="preserve"> </w:t>
+      </w:r>
+    </w:p>
+    <w:p>
+      <w:pPr>
+        <w:pStyle w:val="ListParagraph"/>
+        <w:numPr>
+          <w:ilvl w:val="0"/>
+          <w:numId w:val="39"/>
+        </w:numPr>
+      </w:pPr>
+      <w:proofErr w:type="spellStart"/>
+      <w:proofErr w:type="gramStart"/>
+      <w:r>
+        <w:t>idImmaginePrincipale</w:t>
+      </w:r>
+      <w:proofErr w:type="spellEnd"/>
+      <w:r>
+        <w:t xml:space="preserve"> :</w:t>
+      </w:r>
+      <w:proofErr w:type="gramEnd"/>
+      <w:r>
+        <w:t xml:space="preserve"> </w:t>
+      </w:r>
+      <w:proofErr w:type="spellStart"/>
+      <w:r>
+        <w:t>Integer</w:t>
+      </w:r>
+      <w:proofErr w:type="spellEnd"/>
+    </w:p>
+    <w:p>
+      <w:r>
+        <w:t xml:space="preserve">Gli oggetti con valore </w:t>
+      </w:r>
+      <w:proofErr w:type="spellStart"/>
+      <w:r>
+        <w:t>null</w:t>
+      </w:r>
+      <w:proofErr w:type="spellEnd"/>
+      <w:r>
+        <w:t>, sono da considerarsi da non modificare.</w:t>
       </w:r>
     </w:p>
     <w:p>
@@ -8926,8 +9580,13 @@
         <w:t xml:space="preserve">: se si sta provando ad eliminare un </w:t>
       </w:r>
       <w:r>
-        <w:t>lotto già venduto in un asta</w:t>
-      </w:r>
+        <w:t xml:space="preserve">lotto già venduto in </w:t>
+      </w:r>
+      <w:proofErr w:type="gramStart"/>
+      <w:r>
+        <w:t>un asta</w:t>
+      </w:r>
+      <w:proofErr w:type="gramEnd"/>
       <w:r>
         <w:t xml:space="preserve">, e inoltre il </w:t>
       </w:r>
@@ -8951,12 +9610,17 @@
         </w:numPr>
       </w:pPr>
       <w:proofErr w:type="spellStart"/>
+      <w:proofErr w:type="gramStart"/>
       <w:r>
         <w:t>idAsta</w:t>
       </w:r>
       <w:proofErr w:type="spellEnd"/>
       <w:r>
-        <w:t xml:space="preserve"> : </w:t>
+        <w:t xml:space="preserve"> :</w:t>
+      </w:r>
+      <w:proofErr w:type="gramEnd"/>
+      <w:r>
+        <w:t xml:space="preserve"> </w:t>
       </w:r>
       <w:proofErr w:type="spellStart"/>
       <w:r>
@@ -8978,6 +9642,7 @@
           <w:b/>
           <w:bCs/>
         </w:rPr>
+        <w:lastRenderedPageBreak/>
         <w:t>TipoErrore.CAMPI_INVALIDI</w:t>
       </w:r>
       <w:proofErr w:type="spellEnd"/>
@@ -9011,7 +9676,6 @@
         <w:pStyle w:val="Heading4"/>
       </w:pPr>
       <w:r>
-        <w:lastRenderedPageBreak/>
         <w:t>Crea Categoria</w:t>
       </w:r>
     </w:p>
@@ -9076,6 +9740,7 @@
           <w:numId w:val="41"/>
         </w:numPr>
       </w:pPr>
+      <w:proofErr w:type="gramStart"/>
       <w:r>
         <w:t>n</w:t>
       </w:r>
@@ -9083,7 +9748,11 @@
         <w:t>ome</w:t>
       </w:r>
       <w:r>
-        <w:t xml:space="preserve"> : </w:t>
+        <w:t xml:space="preserve"> :</w:t>
+      </w:r>
+      <w:proofErr w:type="gramEnd"/>
+      <w:r>
+        <w:t xml:space="preserve"> </w:t>
       </w:r>
       <w:proofErr w:type="spellStart"/>
       <w:r>
@@ -9331,12 +10000,17 @@
         </w:numPr>
       </w:pPr>
       <w:proofErr w:type="spellStart"/>
+      <w:proofErr w:type="gramStart"/>
       <w:r>
         <w:t>stringaRicerca</w:t>
       </w:r>
       <w:proofErr w:type="spellEnd"/>
       <w:r>
-        <w:t xml:space="preserve"> : </w:t>
+        <w:t xml:space="preserve"> :</w:t>
+      </w:r>
+      <w:proofErr w:type="gramEnd"/>
+      <w:r>
+        <w:t xml:space="preserve"> </w:t>
       </w:r>
       <w:proofErr w:type="spellStart"/>
       <w:r>
@@ -9407,12 +10081,17 @@
         </w:numPr>
       </w:pPr>
       <w:proofErr w:type="spellStart"/>
+      <w:proofErr w:type="gramStart"/>
       <w:r>
         <w:t>idCategoria</w:t>
       </w:r>
       <w:proofErr w:type="spellEnd"/>
       <w:r>
-        <w:t xml:space="preserve"> : </w:t>
+        <w:t xml:space="preserve"> :</w:t>
+      </w:r>
+      <w:proofErr w:type="gramEnd"/>
+      <w:r>
+        <w:t xml:space="preserve"> </w:t>
       </w:r>
       <w:proofErr w:type="spellStart"/>
       <w:r>
@@ -9428,8 +10107,13 @@
           <w:numId w:val="43"/>
         </w:numPr>
       </w:pPr>
-      <w:r>
-        <w:t xml:space="preserve">nome : </w:t>
+      <w:proofErr w:type="gramStart"/>
+      <w:r>
+        <w:t>nome :</w:t>
+      </w:r>
+      <w:proofErr w:type="gramEnd"/>
+      <w:r>
+        <w:t xml:space="preserve"> </w:t>
       </w:r>
       <w:proofErr w:type="spellStart"/>
       <w:r>
@@ -9446,12 +10130,17 @@
         </w:numPr>
       </w:pPr>
       <w:proofErr w:type="spellStart"/>
+      <w:proofErr w:type="gramStart"/>
       <w:r>
         <w:t>articoliAssociati</w:t>
       </w:r>
       <w:proofErr w:type="spellEnd"/>
       <w:r>
-        <w:t xml:space="preserve"> : </w:t>
+        <w:t xml:space="preserve"> :</w:t>
+      </w:r>
+      <w:proofErr w:type="gramEnd"/>
+      <w:r>
+        <w:t xml:space="preserve"> </w:t>
       </w:r>
       <w:proofErr w:type="spellStart"/>
       <w:r>
@@ -9649,12 +10338,17 @@
         </w:numPr>
       </w:pPr>
       <w:proofErr w:type="spellStart"/>
+      <w:proofErr w:type="gramStart"/>
       <w:r>
         <w:t>IdAsta</w:t>
       </w:r>
       <w:proofErr w:type="spellEnd"/>
       <w:r>
-        <w:t xml:space="preserve"> : </w:t>
+        <w:t xml:space="preserve"> :</w:t>
+      </w:r>
+      <w:proofErr w:type="gramEnd"/>
+      <w:r>
+        <w:t xml:space="preserve"> </w:t>
       </w:r>
       <w:proofErr w:type="spellStart"/>
       <w:r>
@@ -9722,12 +10416,17 @@
         </w:numPr>
       </w:pPr>
       <w:proofErr w:type="spellStart"/>
+      <w:proofErr w:type="gramStart"/>
       <w:r>
         <w:t>idPuntata</w:t>
       </w:r>
       <w:proofErr w:type="spellEnd"/>
       <w:r>
-        <w:t xml:space="preserve"> : </w:t>
+        <w:t xml:space="preserve"> :</w:t>
+      </w:r>
+      <w:proofErr w:type="gramEnd"/>
+      <w:r>
+        <w:t xml:space="preserve"> </w:t>
       </w:r>
       <w:proofErr w:type="spellStart"/>
       <w:r>
@@ -9743,8 +10442,13 @@
           <w:numId w:val="45"/>
         </w:numPr>
       </w:pPr>
-      <w:r>
-        <w:t>valore : Float</w:t>
+      <w:proofErr w:type="gramStart"/>
+      <w:r>
+        <w:t>valore :</w:t>
+      </w:r>
+      <w:proofErr w:type="gramEnd"/>
+      <w:r>
+        <w:t xml:space="preserve"> Float</w:t>
       </w:r>
     </w:p>
     <w:p>
@@ -9756,12 +10460,17 @@
         </w:numPr>
       </w:pPr>
       <w:proofErr w:type="spellStart"/>
+      <w:proofErr w:type="gramStart"/>
       <w:r>
         <w:t>dataOraEffettuazione</w:t>
       </w:r>
       <w:proofErr w:type="spellEnd"/>
       <w:r>
-        <w:t xml:space="preserve"> : </w:t>
+        <w:t xml:space="preserve"> :</w:t>
+      </w:r>
+      <w:proofErr w:type="gramEnd"/>
+      <w:r>
+        <w:t xml:space="preserve"> </w:t>
       </w:r>
       <w:proofErr w:type="spellStart"/>
       <w:r>
@@ -9778,12 +10487,17 @@
         </w:numPr>
       </w:pPr>
       <w:proofErr w:type="spellStart"/>
+      <w:proofErr w:type="gramStart"/>
       <w:r>
         <w:t>idUtente</w:t>
       </w:r>
       <w:proofErr w:type="spellEnd"/>
       <w:r>
-        <w:t xml:space="preserve"> : </w:t>
+        <w:t xml:space="preserve"> :</w:t>
+      </w:r>
+      <w:proofErr w:type="gramEnd"/>
+      <w:r>
+        <w:t xml:space="preserve"> </w:t>
       </w:r>
       <w:proofErr w:type="spellStart"/>
       <w:r>
@@ -9800,12 +10514,17 @@
         </w:numPr>
       </w:pPr>
       <w:proofErr w:type="spellStart"/>
+      <w:proofErr w:type="gramStart"/>
       <w:r>
         <w:t>nomeUtente</w:t>
       </w:r>
       <w:proofErr w:type="spellEnd"/>
       <w:r>
-        <w:t xml:space="preserve"> : </w:t>
+        <w:t xml:space="preserve"> :</w:t>
+      </w:r>
+      <w:proofErr w:type="gramEnd"/>
+      <w:r>
+        <w:t xml:space="preserve"> </w:t>
       </w:r>
       <w:proofErr w:type="spellStart"/>
       <w:r>
@@ -9965,12 +10684,17 @@
         </w:numPr>
       </w:pPr>
       <w:proofErr w:type="spellStart"/>
+      <w:proofErr w:type="gramStart"/>
       <w:r>
         <w:t>IdAsta</w:t>
       </w:r>
       <w:proofErr w:type="spellEnd"/>
       <w:r>
-        <w:t xml:space="preserve"> : </w:t>
+        <w:t xml:space="preserve"> :</w:t>
+      </w:r>
+      <w:proofErr w:type="gramEnd"/>
+      <w:r>
+        <w:t xml:space="preserve"> </w:t>
       </w:r>
       <w:proofErr w:type="spellStart"/>
       <w:r>
@@ -9986,8 +10710,13 @@
           <w:numId w:val="46"/>
         </w:numPr>
       </w:pPr>
-      <w:r>
-        <w:t>valore : Float</w:t>
+      <w:proofErr w:type="gramStart"/>
+      <w:r>
+        <w:t>valore :</w:t>
+      </w:r>
+      <w:proofErr w:type="gramEnd"/>
+      <w:r>
+        <w:t xml:space="preserve"> Float</w:t>
       </w:r>
     </w:p>
     <w:p>
@@ -10774,9 +11503,17 @@
                 <w:rPr>
                   <w:rStyle w:val="Hyperlink"/>
                 </w:rPr>
-                <w:t>Schema_ER.drawio</w:t>
+                <w:t>Schema_</w:t>
+              </w:r>
+              <w:proofErr w:type="gramStart"/>
+              <w:r>
+                <w:rPr>
+                  <w:rStyle w:val="Hyperlink"/>
+                </w:rPr>
+                <w:t>ER.drawio</w:t>
               </w:r>
               <w:proofErr w:type="spellEnd"/>
+              <w:proofErr w:type="gramEnd"/>
             </w:hyperlink>
           </w:p>
         </w:tc>
@@ -11157,6 +11894,7 @@
               <w:t xml:space="preserve">Diagramma delle classi per il package </w:t>
             </w:r>
             <w:proofErr w:type="spellStart"/>
+            <w:proofErr w:type="gramStart"/>
             <w:r>
               <w:rPr>
                 <w:sz w:val="18"/>
@@ -11165,6 +11903,7 @@
               <w:t>aste.client</w:t>
             </w:r>
             <w:proofErr w:type="spellEnd"/>
+            <w:proofErr w:type="gramEnd"/>
             <w:r>
               <w:rPr>
                 <w:sz w:val="18"/>
@@ -11241,6 +11980,7 @@
               <w:t xml:space="preserve">Diagramma delle classi per il package </w:t>
             </w:r>
             <w:proofErr w:type="spellStart"/>
+            <w:proofErr w:type="gramStart"/>
             <w:r>
               <w:rPr>
                 <w:sz w:val="18"/>
@@ -11249,6 +11989,7 @@
               <w:t>aste.server</w:t>
             </w:r>
             <w:proofErr w:type="spellEnd"/>
+            <w:proofErr w:type="gramEnd"/>
             <w:r>
               <w:rPr>
                 <w:sz w:val="18"/>
@@ -16093,7 +16834,7 @@
   <w:style w:type="paragraph" w:default="1" w:styleId="Normal">
     <w:name w:val="Normal"/>
     <w:qFormat/>
-    <w:rsid w:val="000853FC"/>
+    <w:rsid w:val="00646820"/>
     <w:rPr>
       <w:rFonts w:ascii="Aptos" w:hAnsi="Aptos"/>
       <w:sz w:val="24"/>

</xml_diff>

<commit_message>
Added Asta.fxml and AstaController,Created the method of scrollable list of aste
</commit_message>
<xml_diff>
--- a/documenti/DAP.docx
+++ b/documenti/DAP.docx
@@ -1,6 +1,6 @@
 
 <file path=word/document.xml><?xml version="1.0" encoding="utf-8"?>
-<w:document xmlns:wpc="http://schemas.microsoft.com/office/word/2010/wordprocessingCanvas" xmlns:cx="http://schemas.microsoft.com/office/drawing/2014/chartex" xmlns:cx1="http://schemas.microsoft.com/office/drawing/2015/9/8/chartex" xmlns:cx2="http://schemas.microsoft.com/office/drawing/2015/10/21/chartex" xmlns:cx3="http://schemas.microsoft.com/office/drawing/2016/5/9/chartex" xmlns:cx4="http://schemas.microsoft.com/office/drawing/2016/5/10/chartex" xmlns:cx5="http://schemas.microsoft.com/office/drawing/2016/5/11/chartex" xmlns:cx6="http://schemas.microsoft.com/office/drawing/2016/5/12/chartex" xmlns:cx7="http://schemas.microsoft.com/office/drawing/2016/5/13/chartex" xmlns:cx8="http://schemas.microsoft.com/office/drawing/2016/5/14/chartex" xmlns:mc="http://schemas.openxmlformats.org/markup-compatibility/2006" xmlns:aink="http://schemas.microsoft.com/office/drawing/2016/ink" xmlns:am3d="http://schemas.microsoft.com/office/drawing/2017/model3d" xmlns:o="urn:schemas-microsoft-com:office:office" xmlns:oel="http://schemas.microsoft.com/office/2019/extlst" xmlns:r="http://schemas.openxmlformats.org/officeDocument/2006/relationships" xmlns:m="http://schemas.openxmlformats.org/officeDocument/2006/math" xmlns:v="urn:schemas-microsoft-com:vml" xmlns:wp14="http://schemas.microsoft.com/office/word/2010/wordprocessingDrawing" xmlns:wp="http://schemas.openxmlformats.org/drawingml/2006/wordprocessingDrawing" xmlns:w10="urn:schemas-microsoft-com:office:word" xmlns:w="http://schemas.openxmlformats.org/wordprocessingml/2006/main" xmlns:w14="http://schemas.microsoft.com/office/word/2010/wordml" xmlns:w15="http://schemas.microsoft.com/office/word/2012/wordml" xmlns:w16cex="http://schemas.microsoft.com/office/word/2018/wordml/cex" xmlns:w16cid="http://schemas.microsoft.com/office/word/2016/wordml/cid" xmlns:w16="http://schemas.microsoft.com/office/word/2018/wordml" xmlns:w16du="http://schemas.microsoft.com/office/word/2023/wordml/word16du" xmlns:w16sdtdh="http://schemas.microsoft.com/office/word/2020/wordml/sdtdatahash" xmlns:w16se="http://schemas.microsoft.com/office/word/2015/wordml/symex" xmlns:wpg="http://schemas.microsoft.com/office/word/2010/wordprocessingGroup" xmlns:wpi="http://schemas.microsoft.com/office/word/2010/wordprocessingInk" xmlns:wne="http://schemas.microsoft.com/office/word/2006/wordml" xmlns:wps="http://schemas.microsoft.com/office/word/2010/wordprocessingShape" mc:Ignorable="w14 w15 w16se w16cid w16 w16cex w16sdtdh w16du wp14">
+<w:document xmlns:wpc="http://schemas.microsoft.com/office/word/2010/wordprocessingCanvas" xmlns:cx="http://schemas.microsoft.com/office/drawing/2014/chartex" xmlns:mc="http://schemas.openxmlformats.org/markup-compatibility/2006" xmlns:o="urn:schemas-microsoft-com:office:office" xmlns:r="http://schemas.openxmlformats.org/officeDocument/2006/relationships" xmlns:m="http://schemas.openxmlformats.org/officeDocument/2006/math" xmlns:v="urn:schemas-microsoft-com:vml" xmlns:wp14="http://schemas.microsoft.com/office/word/2010/wordprocessingDrawing" xmlns:wp="http://schemas.openxmlformats.org/drawingml/2006/wordprocessingDrawing" xmlns:w10="urn:schemas-microsoft-com:office:word" xmlns:w="http://schemas.openxmlformats.org/wordprocessingml/2006/main" xmlns:w14="http://schemas.microsoft.com/office/word/2010/wordml" xmlns:w15="http://schemas.microsoft.com/office/word/2012/wordml" xmlns:w16se="http://schemas.microsoft.com/office/word/2015/wordml/symex" xmlns:wpg="http://schemas.microsoft.com/office/word/2010/wordprocessingGroup" xmlns:wpi="http://schemas.microsoft.com/office/word/2010/wordprocessingInk" xmlns:wne="http://schemas.microsoft.com/office/word/2006/wordml" xmlns:wps="http://schemas.microsoft.com/office/word/2010/wordprocessingShape" mc:Ignorable="w14 w15 w16se wp14">
   <w:body>
     <w:p>
       <w:pPr>
@@ -469,10 +469,10 @@
         <w:tblLook w:val="04A0" w:firstRow="1" w:lastRow="0" w:firstColumn="1" w:lastColumn="0" w:noHBand="0" w:noVBand="1"/>
       </w:tblPr>
       <w:tblGrid>
-        <w:gridCol w:w="4410"/>
-        <w:gridCol w:w="1405"/>
-        <w:gridCol w:w="1116"/>
-        <w:gridCol w:w="2419"/>
+        <w:gridCol w:w="4703"/>
+        <w:gridCol w:w="1418"/>
+        <w:gridCol w:w="1150"/>
+        <w:gridCol w:w="2079"/>
       </w:tblGrid>
       <w:tr>
         <w:trPr>
@@ -563,6 +563,9 @@
             <w:r>
               <w:t>, Enzo Calissi</w:t>
             </w:r>
+            <w:r>
+              <w:t>,Marwan Mohamed</w:t>
+            </w:r>
           </w:p>
         </w:tc>
         <w:tc>
@@ -615,6 +618,8 @@
             </w:r>
           </w:p>
         </w:tc>
+        <w:bookmarkStart w:id="1" w:name="_GoBack"/>
+        <w:bookmarkEnd w:id="1"/>
       </w:tr>
     </w:tbl>
     <w:p>
@@ -641,6 +646,7 @@
       <w:r>
         <w:rPr>
           <w:noProof/>
+          <w:lang w:val="en-US"/>
         </w:rPr>
         <w:drawing>
           <wp:inline distT="0" distB="0" distL="0" distR="0" wp14:anchorId="5AC7F196" wp14:editId="54A84681">
@@ -698,6 +704,7 @@
       <w:r>
         <w:rPr>
           <w:noProof/>
+          <w:lang w:val="en-US"/>
         </w:rPr>
         <w:drawing>
           <wp:inline distT="0" distB="0" distL="0" distR="0" wp14:anchorId="092002A3" wp14:editId="17E3C176">
@@ -773,6 +780,7 @@
       <w:r>
         <w:rPr>
           <w:noProof/>
+          <w:lang w:val="en-US"/>
         </w:rPr>
         <w:drawing>
           <wp:inline distT="0" distB="0" distL="0" distR="0" wp14:anchorId="4FC5BB81" wp14:editId="0FD1E101">
@@ -869,6 +877,7 @@
       <w:r>
         <w:rPr>
           <w:noProof/>
+          <w:lang w:val="en-US"/>
         </w:rPr>
         <w:drawing>
           <wp:inline distT="0" distB="0" distL="0" distR="0" wp14:anchorId="41AA635E" wp14:editId="1C01AAE8">
@@ -886,13 +895,13 @@
                     <pic:cNvPicPr/>
                   </pic:nvPicPr>
                   <pic:blipFill>
-                    <a:blip r:embed="rId9">
+                    <a:blip r:embed="rId9" cstate="print">
                       <a:extLst>
                         <a:ext uri="{28A0092B-C50C-407E-A947-70E740481C1C}">
                           <a14:useLocalDpi xmlns:a14="http://schemas.microsoft.com/office/drawing/2010/main" val="0"/>
                         </a:ext>
                         <a:ext uri="{96DAC541-7B7A-43D3-8B79-37D633B846F1}">
-                          <asvg:svgBlip xmlns:asvg="http://schemas.microsoft.com/office/drawing/2016/SVG/main" r:embed="rId10"/>
+                          <asvg:svgBlip xmlns:asvg="http://schemas.microsoft.com/office/drawing/2016/SVG/main" xmlns:w16sdtdh="http://schemas.microsoft.com/office/word/2020/wordml/sdtdatahash" xmlns:w16du="http://schemas.microsoft.com/office/word/2023/wordml/word16du" xmlns:w16="http://schemas.microsoft.com/office/word/2018/wordml" xmlns:w16cid="http://schemas.microsoft.com/office/word/2016/wordml/cid" xmlns:w16cex="http://schemas.microsoft.com/office/word/2018/wordml/cex" xmlns:w="http://schemas.openxmlformats.org/wordprocessingml/2006/main" xmlns:w10="urn:schemas-microsoft-com:office:word" xmlns:v="urn:schemas-microsoft-com:vml" xmlns:oel="http://schemas.microsoft.com/office/2019/extlst" xmlns:o="urn:schemas-microsoft-com:office:office" xmlns:am3d="http://schemas.microsoft.com/office/drawing/2017/model3d" xmlns:aink="http://schemas.microsoft.com/office/drawing/2016/ink" xmlns:cx8="http://schemas.microsoft.com/office/drawing/2016/5/14/chartex" xmlns:cx7="http://schemas.microsoft.com/office/drawing/2016/5/13/chartex" xmlns:cx6="http://schemas.microsoft.com/office/drawing/2016/5/12/chartex" xmlns:cx5="http://schemas.microsoft.com/office/drawing/2016/5/11/chartex" xmlns:cx4="http://schemas.microsoft.com/office/drawing/2016/5/10/chartex" xmlns:cx3="http://schemas.microsoft.com/office/drawing/2016/5/9/chartex" xmlns:cx2="http://schemas.microsoft.com/office/drawing/2015/10/21/chartex" xmlns:cx1="http://schemas.microsoft.com/office/drawing/2015/9/8/chartex" xmlns="" r:embed="rId10"/>
                         </a:ext>
                       </a:extLst>
                     </a:blip>
@@ -959,6 +968,7 @@
       <w:r>
         <w:rPr>
           <w:noProof/>
+          <w:lang w:val="en-US"/>
         </w:rPr>
         <w:lastRenderedPageBreak/>
         <w:drawing>
@@ -983,7 +993,7 @@
                           <a14:useLocalDpi xmlns:a14="http://schemas.microsoft.com/office/drawing/2010/main" val="0"/>
                         </a:ext>
                         <a:ext uri="{96DAC541-7B7A-43D3-8B79-37D633B846F1}">
-                          <asvg:svgBlip xmlns:asvg="http://schemas.microsoft.com/office/drawing/2016/SVG/main" r:embed="rId12"/>
+                          <asvg:svgBlip xmlns:asvg="http://schemas.microsoft.com/office/drawing/2016/SVG/main" xmlns:w16sdtdh="http://schemas.microsoft.com/office/word/2020/wordml/sdtdatahash" xmlns:w16du="http://schemas.microsoft.com/office/word/2023/wordml/word16du" xmlns:w16="http://schemas.microsoft.com/office/word/2018/wordml" xmlns:w16cid="http://schemas.microsoft.com/office/word/2016/wordml/cid" xmlns:w16cex="http://schemas.microsoft.com/office/word/2018/wordml/cex" xmlns:w="http://schemas.openxmlformats.org/wordprocessingml/2006/main" xmlns:w10="urn:schemas-microsoft-com:office:word" xmlns:v="urn:schemas-microsoft-com:vml" xmlns:oel="http://schemas.microsoft.com/office/2019/extlst" xmlns:o="urn:schemas-microsoft-com:office:office" xmlns:am3d="http://schemas.microsoft.com/office/drawing/2017/model3d" xmlns:aink="http://schemas.microsoft.com/office/drawing/2016/ink" xmlns:cx8="http://schemas.microsoft.com/office/drawing/2016/5/14/chartex" xmlns:cx7="http://schemas.microsoft.com/office/drawing/2016/5/13/chartex" xmlns:cx6="http://schemas.microsoft.com/office/drawing/2016/5/12/chartex" xmlns:cx5="http://schemas.microsoft.com/office/drawing/2016/5/11/chartex" xmlns:cx4="http://schemas.microsoft.com/office/drawing/2016/5/10/chartex" xmlns:cx3="http://schemas.microsoft.com/office/drawing/2016/5/9/chartex" xmlns:cx2="http://schemas.microsoft.com/office/drawing/2015/10/21/chartex" xmlns:cx1="http://schemas.microsoft.com/office/drawing/2015/9/8/chartex" xmlns="" r:embed="rId12"/>
                         </a:ext>
                       </a:extLst>
                     </a:blip>
@@ -1049,6 +1059,7 @@
       <w:r>
         <w:rPr>
           <w:noProof/>
+          <w:lang w:val="en-US"/>
         </w:rPr>
         <w:drawing>
           <wp:inline distT="0" distB="0" distL="0" distR="0" wp14:anchorId="46ADAE29" wp14:editId="4131B5F2">
@@ -1066,13 +1077,13 @@
                     <pic:cNvPicPr/>
                   </pic:nvPicPr>
                   <pic:blipFill>
-                    <a:blip r:embed="rId13">
+                    <a:blip r:embed="rId13" cstate="print">
                       <a:extLst>
                         <a:ext uri="{28A0092B-C50C-407E-A947-70E740481C1C}">
                           <a14:useLocalDpi xmlns:a14="http://schemas.microsoft.com/office/drawing/2010/main" val="0"/>
                         </a:ext>
                         <a:ext uri="{96DAC541-7B7A-43D3-8B79-37D633B846F1}">
-                          <asvg:svgBlip xmlns:asvg="http://schemas.microsoft.com/office/drawing/2016/SVG/main" r:embed="rId14"/>
+                          <asvg:svgBlip xmlns:asvg="http://schemas.microsoft.com/office/drawing/2016/SVG/main" xmlns:w16sdtdh="http://schemas.microsoft.com/office/word/2020/wordml/sdtdatahash" xmlns:w16du="http://schemas.microsoft.com/office/word/2023/wordml/word16du" xmlns:w16="http://schemas.microsoft.com/office/word/2018/wordml" xmlns:w16cid="http://schemas.microsoft.com/office/word/2016/wordml/cid" xmlns:w16cex="http://schemas.microsoft.com/office/word/2018/wordml/cex" xmlns:w="http://schemas.openxmlformats.org/wordprocessingml/2006/main" xmlns:w10="urn:schemas-microsoft-com:office:word" xmlns:v="urn:schemas-microsoft-com:vml" xmlns:oel="http://schemas.microsoft.com/office/2019/extlst" xmlns:o="urn:schemas-microsoft-com:office:office" xmlns:am3d="http://schemas.microsoft.com/office/drawing/2017/model3d" xmlns:aink="http://schemas.microsoft.com/office/drawing/2016/ink" xmlns:cx8="http://schemas.microsoft.com/office/drawing/2016/5/14/chartex" xmlns:cx7="http://schemas.microsoft.com/office/drawing/2016/5/13/chartex" xmlns:cx6="http://schemas.microsoft.com/office/drawing/2016/5/12/chartex" xmlns:cx5="http://schemas.microsoft.com/office/drawing/2016/5/11/chartex" xmlns:cx4="http://schemas.microsoft.com/office/drawing/2016/5/10/chartex" xmlns:cx3="http://schemas.microsoft.com/office/drawing/2016/5/9/chartex" xmlns:cx2="http://schemas.microsoft.com/office/drawing/2015/10/21/chartex" xmlns:cx1="http://schemas.microsoft.com/office/drawing/2015/9/8/chartex" xmlns="" r:embed="rId14"/>
                         </a:ext>
                       </a:extLst>
                     </a:blip>
@@ -1132,6 +1143,7 @@
       <w:r>
         <w:rPr>
           <w:noProof/>
+          <w:lang w:val="en-US"/>
         </w:rPr>
         <w:drawing>
           <wp:inline distT="0" distB="0" distL="0" distR="0" wp14:anchorId="4CF8B411" wp14:editId="0A7C70AD">
@@ -1149,13 +1161,13 @@
                     <pic:cNvPicPr/>
                   </pic:nvPicPr>
                   <pic:blipFill>
-                    <a:blip r:embed="rId15">
+                    <a:blip r:embed="rId15" cstate="print">
                       <a:extLst>
                         <a:ext uri="{28A0092B-C50C-407E-A947-70E740481C1C}">
                           <a14:useLocalDpi xmlns:a14="http://schemas.microsoft.com/office/drawing/2010/main" val="0"/>
                         </a:ext>
                         <a:ext uri="{96DAC541-7B7A-43D3-8B79-37D633B846F1}">
-                          <asvg:svgBlip xmlns:asvg="http://schemas.microsoft.com/office/drawing/2016/SVG/main" r:embed="rId16"/>
+                          <asvg:svgBlip xmlns:asvg="http://schemas.microsoft.com/office/drawing/2016/SVG/main" xmlns:w16sdtdh="http://schemas.microsoft.com/office/word/2020/wordml/sdtdatahash" xmlns:w16du="http://schemas.microsoft.com/office/word/2023/wordml/word16du" xmlns:w16="http://schemas.microsoft.com/office/word/2018/wordml" xmlns:w16cid="http://schemas.microsoft.com/office/word/2016/wordml/cid" xmlns:w16cex="http://schemas.microsoft.com/office/word/2018/wordml/cex" xmlns:w="http://schemas.openxmlformats.org/wordprocessingml/2006/main" xmlns:w10="urn:schemas-microsoft-com:office:word" xmlns:v="urn:schemas-microsoft-com:vml" xmlns:oel="http://schemas.microsoft.com/office/2019/extlst" xmlns:o="urn:schemas-microsoft-com:office:office" xmlns:am3d="http://schemas.microsoft.com/office/drawing/2017/model3d" xmlns:aink="http://schemas.microsoft.com/office/drawing/2016/ink" xmlns:cx8="http://schemas.microsoft.com/office/drawing/2016/5/14/chartex" xmlns:cx7="http://schemas.microsoft.com/office/drawing/2016/5/13/chartex" xmlns:cx6="http://schemas.microsoft.com/office/drawing/2016/5/12/chartex" xmlns:cx5="http://schemas.microsoft.com/office/drawing/2016/5/11/chartex" xmlns:cx4="http://schemas.microsoft.com/office/drawing/2016/5/10/chartex" xmlns:cx3="http://schemas.microsoft.com/office/drawing/2016/5/9/chartex" xmlns:cx2="http://schemas.microsoft.com/office/drawing/2015/10/21/chartex" xmlns:cx1="http://schemas.microsoft.com/office/drawing/2015/9/8/chartex" xmlns="" r:embed="rId16"/>
                         </a:ext>
                       </a:extLst>
                     </a:blip>
@@ -1809,15 +1821,15 @@
         </w:numPr>
       </w:pPr>
       <w:r>
+        <w:t>id</w:t>
+      </w:r>
+      <w:r>
+        <w:t>Utente : Integer</w:t>
+      </w:r>
+    </w:p>
+    <w:p>
+      <w:r>
         <w:lastRenderedPageBreak/>
-        <w:t>id</w:t>
-      </w:r>
-      <w:r>
-        <w:t>Utente : Integer</w:t>
-      </w:r>
-    </w:p>
-    <w:p>
-      <w:r>
         <w:t xml:space="preserve">Se il server risponde con </w:t>
       </w:r>
       <w:r>
@@ -2880,7 +2892,7 @@
       </w:r>
     </w:p>
     <w:p>
-      <w:bookmarkStart w:id="1" w:name="_Hlk164935641"/>
+      <w:bookmarkStart w:id="2" w:name="_Hlk164935641"/>
       <w:r>
         <w:t xml:space="preserve">Il client manda al server un oggetto Richiesta con </w:t>
       </w:r>
@@ -3397,7 +3409,7 @@
         <w:t>: per un errore del server.</w:t>
       </w:r>
     </w:p>
-    <w:bookmarkEnd w:id="1"/>
+    <w:bookmarkEnd w:id="2"/>
     <w:p>
       <w:pPr>
         <w:rPr>
@@ -4888,7 +4900,7 @@
           <w:numId w:val="22"/>
         </w:numPr>
       </w:pPr>
-      <w:bookmarkStart w:id="2" w:name="_Hlk164941613"/>
+      <w:bookmarkStart w:id="3" w:name="_Hlk164941613"/>
       <w:r>
         <w:t>idA</w:t>
       </w:r>
@@ -4953,7 +4965,7 @@
         <w:t>immaginePrincipale : byte[]</w:t>
       </w:r>
     </w:p>
-    <w:bookmarkEnd w:id="2"/>
+    <w:bookmarkEnd w:id="3"/>
     <w:p>
       <w:pPr>
         <w:pStyle w:val="ListParagraph"/>
@@ -7437,7 +7449,6 @@
           <w:b/>
           <w:bCs/>
         </w:rPr>
-        <w:lastRenderedPageBreak/>
         <w:t>TipoErrore.CAMPI_INVALIDI</w:t>
       </w:r>
       <w:r>
@@ -7468,6 +7479,7 @@
         <w:pStyle w:val="Heading4"/>
       </w:pPr>
       <w:r>
+        <w:lastRenderedPageBreak/>
         <w:t>Crea Categoria</w:t>
       </w:r>
     </w:p>
@@ -8623,7 +8635,6 @@
           <w:b/>
           <w:bCs/>
         </w:rPr>
-        <w:lastRenderedPageBreak/>
         <w:t>TipoErrore.GENERICO</w:t>
       </w:r>
       <w:r>
@@ -8646,6 +8657,7 @@
       <w:r>
         <w:rPr>
           <w:noProof/>
+          <w:lang w:val="en-US"/>
         </w:rPr>
         <w:drawing>
           <wp:inline distT="0" distB="0" distL="0" distR="0" wp14:anchorId="4A753C4E" wp14:editId="2EB2B71A">
@@ -8749,9 +8761,9 @@
         <w:tblLook w:val="04A0" w:firstRow="1" w:lastRow="0" w:firstColumn="1" w:lastColumn="0" w:noHBand="0" w:noVBand="1"/>
       </w:tblPr>
       <w:tblGrid>
-        <w:gridCol w:w="2731"/>
-        <w:gridCol w:w="2585"/>
-        <w:gridCol w:w="4034"/>
+        <w:gridCol w:w="2749"/>
+        <w:gridCol w:w="2684"/>
+        <w:gridCol w:w="3917"/>
       </w:tblGrid>
       <w:tr>
         <w:trPr>
@@ -8816,11 +8828,11 @@
             <w:pPr>
               <w:jc w:val="center"/>
             </w:pPr>
-            <w:bookmarkStart w:id="3" w:name="Indicazioni_committente"/>
+            <w:bookmarkStart w:id="4" w:name="Indicazioni_committente"/>
             <w:r>
               <w:t>Indicazioni committente</w:t>
             </w:r>
-            <w:bookmarkEnd w:id="3"/>
+            <w:bookmarkEnd w:id="4"/>
           </w:p>
         </w:tc>
         <w:tc>
@@ -8878,11 +8890,11 @@
             <w:pPr>
               <w:jc w:val="center"/>
             </w:pPr>
-            <w:bookmarkStart w:id="4" w:name="Coding_rules"/>
+            <w:bookmarkStart w:id="5" w:name="Coding_rules"/>
             <w:r>
               <w:t>Coding rules</w:t>
             </w:r>
-            <w:bookmarkEnd w:id="4"/>
+            <w:bookmarkEnd w:id="5"/>
           </w:p>
         </w:tc>
         <w:tc>
@@ -8940,11 +8952,11 @@
             <w:pPr>
               <w:jc w:val="center"/>
             </w:pPr>
-            <w:bookmarkStart w:id="5" w:name="Progettazione_database"/>
+            <w:bookmarkStart w:id="6" w:name="Progettazione_database"/>
             <w:r>
               <w:t>Progettazione database</w:t>
             </w:r>
-            <w:bookmarkEnd w:id="5"/>
+            <w:bookmarkEnd w:id="6"/>
           </w:p>
         </w:tc>
         <w:tc>
@@ -9482,7 +9494,7 @@
 </file>
 
 <file path=word/numbering.xml><?xml version="1.0" encoding="utf-8"?>
-<w:numbering xmlns:wpc="http://schemas.microsoft.com/office/word/2010/wordprocessingCanvas" xmlns:cx="http://schemas.microsoft.com/office/drawing/2014/chartex" xmlns:cx1="http://schemas.microsoft.com/office/drawing/2015/9/8/chartex" xmlns:cx2="http://schemas.microsoft.com/office/drawing/2015/10/21/chartex" xmlns:cx3="http://schemas.microsoft.com/office/drawing/2016/5/9/chartex" xmlns:cx4="http://schemas.microsoft.com/office/drawing/2016/5/10/chartex" xmlns:cx5="http://schemas.microsoft.com/office/drawing/2016/5/11/chartex" xmlns:cx6="http://schemas.microsoft.com/office/drawing/2016/5/12/chartex" xmlns:cx7="http://schemas.microsoft.com/office/drawing/2016/5/13/chartex" xmlns:cx8="http://schemas.microsoft.com/office/drawing/2016/5/14/chartex" xmlns:mc="http://schemas.openxmlformats.org/markup-compatibility/2006" xmlns:aink="http://schemas.microsoft.com/office/drawing/2016/ink" xmlns:am3d="http://schemas.microsoft.com/office/drawing/2017/model3d" xmlns:o="urn:schemas-microsoft-com:office:office" xmlns:oel="http://schemas.microsoft.com/office/2019/extlst" xmlns:r="http://schemas.openxmlformats.org/officeDocument/2006/relationships" xmlns:m="http://schemas.openxmlformats.org/officeDocument/2006/math" xmlns:v="urn:schemas-microsoft-com:vml" xmlns:wp14="http://schemas.microsoft.com/office/word/2010/wordprocessingDrawing" xmlns:wp="http://schemas.openxmlformats.org/drawingml/2006/wordprocessingDrawing" xmlns:w10="urn:schemas-microsoft-com:office:word" xmlns:w="http://schemas.openxmlformats.org/wordprocessingml/2006/main" xmlns:w14="http://schemas.microsoft.com/office/word/2010/wordml" xmlns:w15="http://schemas.microsoft.com/office/word/2012/wordml" xmlns:w16cex="http://schemas.microsoft.com/office/word/2018/wordml/cex" xmlns:w16cid="http://schemas.microsoft.com/office/word/2016/wordml/cid" xmlns:w16="http://schemas.microsoft.com/office/word/2018/wordml" xmlns:w16du="http://schemas.microsoft.com/office/word/2023/wordml/word16du" xmlns:w16sdtdh="http://schemas.microsoft.com/office/word/2020/wordml/sdtdatahash" xmlns:w16se="http://schemas.microsoft.com/office/word/2015/wordml/symex" xmlns:wpg="http://schemas.microsoft.com/office/word/2010/wordprocessingGroup" xmlns:wpi="http://schemas.microsoft.com/office/word/2010/wordprocessingInk" xmlns:wne="http://schemas.microsoft.com/office/word/2006/wordml" xmlns:wps="http://schemas.microsoft.com/office/word/2010/wordprocessingShape" mc:Ignorable="w14 w15 w16se w16cid w16 w16cex w16sdtdh w16du wp14">
+<w:numbering xmlns:wpc="http://schemas.microsoft.com/office/word/2010/wordprocessingCanvas" xmlns:cx="http://schemas.microsoft.com/office/drawing/2014/chartex" xmlns:mc="http://schemas.openxmlformats.org/markup-compatibility/2006" xmlns:o="urn:schemas-microsoft-com:office:office" xmlns:r="http://schemas.openxmlformats.org/officeDocument/2006/relationships" xmlns:m="http://schemas.openxmlformats.org/officeDocument/2006/math" xmlns:v="urn:schemas-microsoft-com:vml" xmlns:wp14="http://schemas.microsoft.com/office/word/2010/wordprocessingDrawing" xmlns:wp="http://schemas.openxmlformats.org/drawingml/2006/wordprocessingDrawing" xmlns:w10="urn:schemas-microsoft-com:office:word" xmlns:w="http://schemas.openxmlformats.org/wordprocessingml/2006/main" xmlns:w14="http://schemas.microsoft.com/office/word/2010/wordml" xmlns:w15="http://schemas.microsoft.com/office/word/2012/wordml" xmlns:w16se="http://schemas.microsoft.com/office/word/2015/wordml/symex" xmlns:wpg="http://schemas.microsoft.com/office/word/2010/wordprocessingGroup" xmlns:wpi="http://schemas.microsoft.com/office/word/2010/wordprocessingInk" xmlns:wne="http://schemas.microsoft.com/office/word/2006/wordml" xmlns:wps="http://schemas.microsoft.com/office/word/2010/wordprocessingShape" mc:Ignorable="w14 w15 w16se wp14">
   <w:abstractNum w:abstractNumId="0" w15:restartNumberingAfterBreak="0">
     <w:nsid w:val="00C8DEE0"/>
     <w:multiLevelType w:val="hybridMultilevel"/>
@@ -13699,142 +13711,142 @@
       </w:pPr>
     </w:lvl>
   </w:abstractNum>
-  <w:num w:numId="1" w16cid:durableId="1918586916">
+  <w:num w:numId="1">
     <w:abstractNumId w:val="34"/>
   </w:num>
-  <w:num w:numId="2" w16cid:durableId="1583485185">
+  <w:num w:numId="2">
     <w:abstractNumId w:val="25"/>
   </w:num>
-  <w:num w:numId="3" w16cid:durableId="1450079883">
+  <w:num w:numId="3">
     <w:abstractNumId w:val="3"/>
   </w:num>
-  <w:num w:numId="4" w16cid:durableId="1867404552">
+  <w:num w:numId="4">
     <w:abstractNumId w:val="14"/>
   </w:num>
-  <w:num w:numId="5" w16cid:durableId="1186139280">
+  <w:num w:numId="5">
     <w:abstractNumId w:val="36"/>
   </w:num>
-  <w:num w:numId="6" w16cid:durableId="191114687">
+  <w:num w:numId="6">
     <w:abstractNumId w:val="0"/>
   </w:num>
-  <w:num w:numId="7" w16cid:durableId="44180556">
+  <w:num w:numId="7">
     <w:abstractNumId w:val="15"/>
   </w:num>
-  <w:num w:numId="8" w16cid:durableId="730083826">
+  <w:num w:numId="8">
     <w:abstractNumId w:val="35"/>
   </w:num>
-  <w:num w:numId="9" w16cid:durableId="536163084">
+  <w:num w:numId="9">
     <w:abstractNumId w:val="18"/>
   </w:num>
-  <w:num w:numId="10" w16cid:durableId="1757314461">
+  <w:num w:numId="10">
     <w:abstractNumId w:val="30"/>
   </w:num>
-  <w:num w:numId="11" w16cid:durableId="1836219749">
+  <w:num w:numId="11">
     <w:abstractNumId w:val="40"/>
   </w:num>
-  <w:num w:numId="12" w16cid:durableId="1809205120">
+  <w:num w:numId="12">
     <w:abstractNumId w:val="27"/>
   </w:num>
-  <w:num w:numId="13" w16cid:durableId="618608719">
+  <w:num w:numId="13">
     <w:abstractNumId w:val="42"/>
   </w:num>
-  <w:num w:numId="14" w16cid:durableId="1640914245">
+  <w:num w:numId="14">
     <w:abstractNumId w:val="20"/>
   </w:num>
-  <w:num w:numId="15" w16cid:durableId="628169651">
+  <w:num w:numId="15">
     <w:abstractNumId w:val="38"/>
   </w:num>
-  <w:num w:numId="16" w16cid:durableId="979921798">
+  <w:num w:numId="16">
     <w:abstractNumId w:val="32"/>
   </w:num>
-  <w:num w:numId="17" w16cid:durableId="1289437425">
+  <w:num w:numId="17">
     <w:abstractNumId w:val="7"/>
   </w:num>
-  <w:num w:numId="18" w16cid:durableId="50152152">
+  <w:num w:numId="18">
     <w:abstractNumId w:val="21"/>
   </w:num>
-  <w:num w:numId="19" w16cid:durableId="1432436456">
+  <w:num w:numId="19">
     <w:abstractNumId w:val="11"/>
   </w:num>
-  <w:num w:numId="20" w16cid:durableId="1137915593">
+  <w:num w:numId="20">
     <w:abstractNumId w:val="8"/>
   </w:num>
-  <w:num w:numId="21" w16cid:durableId="2097247326">
+  <w:num w:numId="21">
     <w:abstractNumId w:val="5"/>
   </w:num>
-  <w:num w:numId="22" w16cid:durableId="852693365">
+  <w:num w:numId="22">
     <w:abstractNumId w:val="2"/>
   </w:num>
-  <w:num w:numId="23" w16cid:durableId="1384672179">
+  <w:num w:numId="23">
     <w:abstractNumId w:val="28"/>
   </w:num>
-  <w:num w:numId="24" w16cid:durableId="1396273751">
+  <w:num w:numId="24">
     <w:abstractNumId w:val="6"/>
   </w:num>
-  <w:num w:numId="25" w16cid:durableId="1453674170">
+  <w:num w:numId="25">
     <w:abstractNumId w:val="43"/>
   </w:num>
-  <w:num w:numId="26" w16cid:durableId="1370450357">
+  <w:num w:numId="26">
     <w:abstractNumId w:val="4"/>
   </w:num>
-  <w:num w:numId="27" w16cid:durableId="1761948382">
+  <w:num w:numId="27">
     <w:abstractNumId w:val="26"/>
   </w:num>
-  <w:num w:numId="28" w16cid:durableId="1374430369">
+  <w:num w:numId="28">
     <w:abstractNumId w:val="44"/>
   </w:num>
-  <w:num w:numId="29" w16cid:durableId="1081634359">
+  <w:num w:numId="29">
     <w:abstractNumId w:val="45"/>
   </w:num>
-  <w:num w:numId="30" w16cid:durableId="1784425551">
+  <w:num w:numId="30">
     <w:abstractNumId w:val="33"/>
   </w:num>
-  <w:num w:numId="31" w16cid:durableId="739668965">
+  <w:num w:numId="31">
     <w:abstractNumId w:val="41"/>
   </w:num>
-  <w:num w:numId="32" w16cid:durableId="1722366500">
+  <w:num w:numId="32">
     <w:abstractNumId w:val="29"/>
   </w:num>
-  <w:num w:numId="33" w16cid:durableId="740559542">
+  <w:num w:numId="33">
     <w:abstractNumId w:val="17"/>
   </w:num>
-  <w:num w:numId="34" w16cid:durableId="1553035875">
+  <w:num w:numId="34">
     <w:abstractNumId w:val="19"/>
   </w:num>
-  <w:num w:numId="35" w16cid:durableId="181751991">
+  <w:num w:numId="35">
     <w:abstractNumId w:val="1"/>
   </w:num>
-  <w:num w:numId="36" w16cid:durableId="1343433923">
+  <w:num w:numId="36">
     <w:abstractNumId w:val="16"/>
   </w:num>
-  <w:num w:numId="37" w16cid:durableId="765535068">
+  <w:num w:numId="37">
     <w:abstractNumId w:val="39"/>
   </w:num>
-  <w:num w:numId="38" w16cid:durableId="1895114854">
+  <w:num w:numId="38">
     <w:abstractNumId w:val="9"/>
   </w:num>
-  <w:num w:numId="39" w16cid:durableId="1539660189">
+  <w:num w:numId="39">
     <w:abstractNumId w:val="22"/>
   </w:num>
-  <w:num w:numId="40" w16cid:durableId="1574313125">
+  <w:num w:numId="40">
     <w:abstractNumId w:val="12"/>
   </w:num>
-  <w:num w:numId="41" w16cid:durableId="2136094532">
+  <w:num w:numId="41">
     <w:abstractNumId w:val="37"/>
   </w:num>
-  <w:num w:numId="42" w16cid:durableId="1091781926">
+  <w:num w:numId="42">
     <w:abstractNumId w:val="10"/>
   </w:num>
-  <w:num w:numId="43" w16cid:durableId="1396467872">
+  <w:num w:numId="43">
     <w:abstractNumId w:val="13"/>
   </w:num>
-  <w:num w:numId="44" w16cid:durableId="710492789">
+  <w:num w:numId="44">
     <w:abstractNumId w:val="31"/>
   </w:num>
-  <w:num w:numId="45" w16cid:durableId="759983500">
+  <w:num w:numId="45">
     <w:abstractNumId w:val="24"/>
   </w:num>
-  <w:num w:numId="46" w16cid:durableId="1038118379">
+  <w:num w:numId="46">
     <w:abstractNumId w:val="23"/>
   </w:num>
   <w:numIdMacAtCleanup w:val="46"/>
@@ -13842,7 +13854,7 @@
 </file>
 
 <file path=word/styles.xml><?xml version="1.0" encoding="utf-8"?>
-<w:styles xmlns:mc="http://schemas.openxmlformats.org/markup-compatibility/2006" xmlns:r="http://schemas.openxmlformats.org/officeDocument/2006/relationships" xmlns:w="http://schemas.openxmlformats.org/wordprocessingml/2006/main" xmlns:w14="http://schemas.microsoft.com/office/word/2010/wordml" xmlns:w15="http://schemas.microsoft.com/office/word/2012/wordml" xmlns:w16cex="http://schemas.microsoft.com/office/word/2018/wordml/cex" xmlns:w16cid="http://schemas.microsoft.com/office/word/2016/wordml/cid" xmlns:w16="http://schemas.microsoft.com/office/word/2018/wordml" xmlns:w16du="http://schemas.microsoft.com/office/word/2023/wordml/word16du" xmlns:w16sdtdh="http://schemas.microsoft.com/office/word/2020/wordml/sdtdatahash" xmlns:w16se="http://schemas.microsoft.com/office/word/2015/wordml/symex" mc:Ignorable="w14 w15 w16se w16cid w16 w16cex w16sdtdh w16du">
+<w:styles xmlns:mc="http://schemas.openxmlformats.org/markup-compatibility/2006" xmlns:r="http://schemas.openxmlformats.org/officeDocument/2006/relationships" xmlns:w="http://schemas.openxmlformats.org/wordprocessingml/2006/main" xmlns:w14="http://schemas.microsoft.com/office/word/2010/wordml" xmlns:w15="http://schemas.microsoft.com/office/word/2012/wordml" xmlns:w16se="http://schemas.microsoft.com/office/word/2015/wordml/symex" mc:Ignorable="w14 w15 w16se">
   <w:docDefaults>
     <w:rPrDefault>
       <w:rPr>
@@ -13860,7 +13872,7 @@
       </w:pPr>
     </w:pPrDefault>
   </w:docDefaults>
-  <w:latentStyles w:defLockedState="0" w:defUIPriority="99" w:defSemiHidden="0" w:defUnhideWhenUsed="0" w:defQFormat="0" w:count="376">
+  <w:latentStyles w:defLockedState="0" w:defUIPriority="99" w:defSemiHidden="0" w:defUnhideWhenUsed="0" w:defQFormat="0" w:count="371">
     <w:lsdException w:name="Normal" w:uiPriority="0" w:qFormat="1"/>
     <w:lsdException w:name="heading 1" w:uiPriority="9" w:qFormat="1"/>
     <w:lsdException w:name="heading 2" w:semiHidden="1" w:uiPriority="9" w:unhideWhenUsed="1" w:qFormat="1"/>
@@ -14232,11 +14244,6 @@
     <w:lsdException w:name="List Table 5 Dark Accent 6" w:uiPriority="50"/>
     <w:lsdException w:name="List Table 6 Colorful Accent 6" w:uiPriority="51"/>
     <w:lsdException w:name="List Table 7 Colorful Accent 6" w:uiPriority="52"/>
-    <w:lsdException w:name="Mention" w:semiHidden="1" w:unhideWhenUsed="1"/>
-    <w:lsdException w:name="Smart Hyperlink" w:semiHidden="1" w:unhideWhenUsed="1"/>
-    <w:lsdException w:name="Hashtag" w:semiHidden="1" w:unhideWhenUsed="1"/>
-    <w:lsdException w:name="Unresolved Mention" w:semiHidden="1" w:unhideWhenUsed="1"/>
-    <w:lsdException w:name="Smart Link" w:semiHidden="1" w:unhideWhenUsed="1"/>
   </w:latentStyles>
   <w:style w:type="paragraph" w:default="1" w:styleId="Normal">
     <w:name w:val="Normal"/>
@@ -14464,7 +14471,7 @@
       <w:u w:val="single"/>
     </w:rPr>
   </w:style>
-  <w:style w:type="character" w:styleId="UnresolvedMention">
+  <w:style w:type="character" w:customStyle="1" w:styleId="UnresolvedMention">
     <w:name w:val="Unresolved Mention"/>
     <w:basedOn w:val="DefaultParagraphFont"/>
     <w:uiPriority w:val="99"/>
@@ -14840,7 +14847,7 @@
 </file>
 
 <file path=customXml/itemProps1.xml><?xml version="1.0" encoding="utf-8"?>
-<ds:datastoreItem xmlns:ds="http://schemas.openxmlformats.org/officeDocument/2006/customXml" ds:itemID="{79442FD7-2B03-4048-9B9B-FF385A2A5F2B}">
+<ds:datastoreItem xmlns:ds="http://schemas.openxmlformats.org/officeDocument/2006/customXml" ds:itemID="{8F8AA7E2-B52D-4808-8982-D1C9FB901CE1}">
   <ds:schemaRefs>
     <ds:schemaRef ds:uri="http://schemas.openxmlformats.org/officeDocument/2006/bibliography"/>
   </ds:schemaRefs>

</xml_diff>

<commit_message>
Continuata registrazione, modificata Risposta
</commit_message>
<xml_diff>
--- a/documenti/DAP.docx
+++ b/documenti/DAP.docx
@@ -1229,7 +1229,56 @@
       </w:pPr>
       <w:r>
         <w:lastRenderedPageBreak/>
-        <w:t>Comunicazione client-server</w:t>
+        <w:t xml:space="preserve">Comunicazione </w:t>
+      </w:r>
+      <w:proofErr w:type="spellStart"/>
+      <w:r>
+        <w:t>client-server</w:t>
+      </w:r>
+      <w:proofErr w:type="spellEnd"/>
+    </w:p>
+    <w:p>
+      <w:r>
+        <w:t xml:space="preserve">Per regola generale nei casi seguenti </w:t>
+      </w:r>
+      <w:r>
+        <w:t xml:space="preserve">il server invierà una risposta con </w:t>
+      </w:r>
+      <w:proofErr w:type="spellStart"/>
+      <w:r>
+        <w:t>tipoRisposta</w:t>
+      </w:r>
+      <w:proofErr w:type="spellEnd"/>
+      <w:r>
+        <w:t xml:space="preserve"> = </w:t>
+      </w:r>
+      <w:proofErr w:type="spellStart"/>
+      <w:r>
+        <w:t>TipoRisposta.ERRORE</w:t>
+      </w:r>
+      <w:proofErr w:type="spellEnd"/>
+      <w:r>
+        <w:t xml:space="preserve"> e payload con all’indice 0 </w:t>
+      </w:r>
+      <w:proofErr w:type="spellStart"/>
+      <w:r>
+        <w:t>TipoErrore.RICHIESTA_INVALIDA</w:t>
+      </w:r>
+      <w:proofErr w:type="spellEnd"/>
+      <w:r>
+        <w:t xml:space="preserve"> se il client ha</w:t>
+      </w:r>
+      <w:r>
+        <w:t xml:space="preserve"> </w:t>
+      </w:r>
+      <w:r>
+        <w:t>inviato un oggetto Richiesta malformat</w:t>
+      </w:r>
+      <w:r>
+        <w:t>a</w:t>
+      </w:r>
+      <w:r>
+        <w:t xml:space="preserve"> o di una versione differente da quella usata dal server.</w:t>
       </w:r>
     </w:p>
     <w:p>
@@ -1446,1065 +1495,6 @@
       </w:r>
       <w:r>
         <w:t>: per un errore del server.</w:t>
-      </w:r>
-    </w:p>
-    <w:p>
-      <w:pPr>
-        <w:pStyle w:val="Heading4"/>
-      </w:pPr>
-      <w:r>
-        <w:t>Registrazione</w:t>
-      </w:r>
-    </w:p>
-    <w:p>
-      <w:r>
-        <w:t xml:space="preserve">Il client manda al server un oggetto Richiesta con </w:t>
-      </w:r>
-      <w:r>
-        <w:rPr>
-          <w:b/>
-          <w:bCs/>
-        </w:rPr>
-        <w:t>tipoRichiesta</w:t>
-      </w:r>
-      <w:r>
-        <w:t xml:space="preserve"> = </w:t>
-      </w:r>
-      <w:r>
-        <w:rPr>
-          <w:b/>
-          <w:bCs/>
-        </w:rPr>
-        <w:t>TipoRichiesta.REGISTRAZIONE</w:t>
-      </w:r>
-      <w:r>
-        <w:t xml:space="preserve"> e </w:t>
-      </w:r>
-      <w:r>
-        <w:rPr>
-          <w:b/>
-          <w:bCs/>
-        </w:rPr>
-        <w:t>payload</w:t>
-      </w:r>
-      <w:r>
-        <w:t xml:space="preserve"> così costruito:</w:t>
-      </w:r>
-    </w:p>
-    <w:p>
-      <w:pPr>
-        <w:pStyle w:val="ListParagraph"/>
-        <w:numPr>
-          <w:ilvl w:val="0"/>
-          <w:numId w:val="1"/>
-        </w:numPr>
-      </w:pPr>
-      <w:r>
-        <w:t xml:space="preserve">nome : String </w:t>
-      </w:r>
-    </w:p>
-    <w:p>
-      <w:pPr>
-        <w:pStyle w:val="ListParagraph"/>
-        <w:numPr>
-          <w:ilvl w:val="0"/>
-          <w:numId w:val="1"/>
-        </w:numPr>
-      </w:pPr>
-      <w:r>
-        <w:t xml:space="preserve">cognome : String </w:t>
-      </w:r>
-    </w:p>
-    <w:p>
-      <w:pPr>
-        <w:pStyle w:val="ListParagraph"/>
-        <w:numPr>
-          <w:ilvl w:val="0"/>
-          <w:numId w:val="1"/>
-        </w:numPr>
-      </w:pPr>
-      <w:r>
-        <w:t>p</w:t>
-      </w:r>
-      <w:r>
-        <w:t xml:space="preserve">assword : String </w:t>
-      </w:r>
-    </w:p>
-    <w:p>
-      <w:pPr>
-        <w:pStyle w:val="ListParagraph"/>
-        <w:numPr>
-          <w:ilvl w:val="0"/>
-          <w:numId w:val="1"/>
-        </w:numPr>
-      </w:pPr>
-      <w:r>
-        <w:t xml:space="preserve">dataNascita : </w:t>
-      </w:r>
-      <w:r>
-        <w:t>Local</w:t>
-      </w:r>
-      <w:r>
-        <w:t xml:space="preserve">Date </w:t>
-      </w:r>
-    </w:p>
-    <w:p>
-      <w:pPr>
-        <w:pStyle w:val="ListParagraph"/>
-        <w:numPr>
-          <w:ilvl w:val="0"/>
-          <w:numId w:val="1"/>
-        </w:numPr>
-      </w:pPr>
-      <w:r>
-        <w:t xml:space="preserve">cittaResidenza : String </w:t>
-      </w:r>
-    </w:p>
-    <w:p>
-      <w:pPr>
-        <w:pStyle w:val="ListParagraph"/>
-        <w:numPr>
-          <w:ilvl w:val="0"/>
-          <w:numId w:val="1"/>
-        </w:numPr>
-      </w:pPr>
-      <w:r>
-        <w:t>cap : Integer</w:t>
-      </w:r>
-    </w:p>
-    <w:p>
-      <w:pPr>
-        <w:pStyle w:val="ListParagraph"/>
-        <w:numPr>
-          <w:ilvl w:val="0"/>
-          <w:numId w:val="1"/>
-        </w:numPr>
-      </w:pPr>
-      <w:r>
-        <w:t xml:space="preserve">indirizzo : String </w:t>
-      </w:r>
-    </w:p>
-    <w:p>
-      <w:pPr>
-        <w:pStyle w:val="ListParagraph"/>
-        <w:numPr>
-          <w:ilvl w:val="0"/>
-          <w:numId w:val="1"/>
-        </w:numPr>
-      </w:pPr>
-      <w:r>
-        <w:t xml:space="preserve">email : String </w:t>
-      </w:r>
-    </w:p>
-    <w:p>
-      <w:pPr>
-        <w:pStyle w:val="ListParagraph"/>
-        <w:numPr>
-          <w:ilvl w:val="0"/>
-          <w:numId w:val="1"/>
-        </w:numPr>
-      </w:pPr>
-      <w:r>
-        <w:t>iban : String</w:t>
-      </w:r>
-    </w:p>
-    <w:p>
-      <w:r>
-        <w:t xml:space="preserve">Se il server risponde con </w:t>
-      </w:r>
-      <w:r>
-        <w:rPr>
-          <w:b/>
-          <w:bCs/>
-        </w:rPr>
-        <w:t>tipoRisposta</w:t>
-      </w:r>
-      <w:r>
-        <w:t>:</w:t>
-      </w:r>
-    </w:p>
-    <w:p>
-      <w:pPr>
-        <w:pStyle w:val="ListParagraph"/>
-        <w:numPr>
-          <w:ilvl w:val="0"/>
-          <w:numId w:val="8"/>
-        </w:numPr>
-      </w:pPr>
-      <w:r>
-        <w:rPr>
-          <w:b/>
-          <w:bCs/>
-        </w:rPr>
-        <w:t>TipoRisposta.OK</w:t>
-      </w:r>
-      <w:r>
-        <w:t xml:space="preserve">: le credenziali di </w:t>
-      </w:r>
-      <w:r>
-        <w:t>registrazione</w:t>
-      </w:r>
-      <w:r>
-        <w:t xml:space="preserve"> sono corrette si può procedere con</w:t>
-      </w:r>
-      <w:r>
-        <w:t xml:space="preserve"> la registrazione</w:t>
-      </w:r>
-      <w:r>
-        <w:t xml:space="preserve">. In questo caso il </w:t>
-      </w:r>
-      <w:r>
-        <w:rPr>
-          <w:b/>
-          <w:bCs/>
-        </w:rPr>
-        <w:t>payload</w:t>
-      </w:r>
-      <w:r>
-        <w:t xml:space="preserve"> sarà vuoto;</w:t>
-      </w:r>
-    </w:p>
-    <w:p>
-      <w:pPr>
-        <w:pStyle w:val="ListParagraph"/>
-        <w:numPr>
-          <w:ilvl w:val="0"/>
-          <w:numId w:val="8"/>
-        </w:numPr>
-      </w:pPr>
-      <w:r>
-        <w:rPr>
-          <w:b/>
-          <w:bCs/>
-        </w:rPr>
-        <w:t>TipoRisposta.ERRORE</w:t>
-      </w:r>
-      <w:r>
-        <w:t>: l</w:t>
-      </w:r>
-      <w:r>
-        <w:t>a registrazione</w:t>
-      </w:r>
-      <w:r>
-        <w:t xml:space="preserve"> viene rifiutat</w:t>
-      </w:r>
-      <w:r>
-        <w:t>a</w:t>
-      </w:r>
-      <w:r>
-        <w:t xml:space="preserve"> e il </w:t>
-      </w:r>
-      <w:r>
-        <w:rPr>
-          <w:b/>
-          <w:bCs/>
-        </w:rPr>
-        <w:t>payload</w:t>
-      </w:r>
-      <w:r>
-        <w:t xml:space="preserve"> contiene nell’indice 0:</w:t>
-      </w:r>
-    </w:p>
-    <w:p>
-      <w:pPr>
-        <w:pStyle w:val="ListParagraph"/>
-        <w:numPr>
-          <w:ilvl w:val="1"/>
-          <w:numId w:val="8"/>
-        </w:numPr>
-      </w:pPr>
-      <w:r>
-        <w:rPr>
-          <w:b/>
-          <w:bCs/>
-        </w:rPr>
-        <w:t>TipoErrore.CAMPI_INVALIDI</w:t>
-      </w:r>
-      <w:r>
-        <w:t xml:space="preserve">: se </w:t>
-      </w:r>
-      <w:r>
-        <w:t xml:space="preserve">uno </w:t>
-      </w:r>
-      <w:r>
-        <w:t>o più</w:t>
-      </w:r>
-      <w:r>
-        <w:t xml:space="preserve"> campi</w:t>
-      </w:r>
-      <w:r>
-        <w:t xml:space="preserve"> </w:t>
-      </w:r>
-      <w:r>
-        <w:t>h</w:t>
-      </w:r>
-      <w:r>
-        <w:t>a</w:t>
-      </w:r>
-      <w:r>
-        <w:t>nno</w:t>
-      </w:r>
-      <w:r>
-        <w:t xml:space="preserve"> una sintassi errata. </w:t>
-      </w:r>
-    </w:p>
-    <w:p>
-      <w:pPr>
-        <w:pStyle w:val="ListParagraph"/>
-        <w:numPr>
-          <w:ilvl w:val="1"/>
-          <w:numId w:val="8"/>
-        </w:numPr>
-      </w:pPr>
-      <w:r>
-        <w:rPr>
-          <w:b/>
-          <w:bCs/>
-        </w:rPr>
-        <w:t>TipoErrore.GENERICO</w:t>
-      </w:r>
-      <w:r>
-        <w:t>: per un errore del server.</w:t>
-      </w:r>
-    </w:p>
-    <w:p>
-      <w:pPr>
-        <w:pStyle w:val="Heading4"/>
-      </w:pPr>
-      <w:r>
-        <w:t>Visualizza Profilo</w:t>
-      </w:r>
-    </w:p>
-    <w:p>
-      <w:r>
-        <w:t xml:space="preserve">Il client manda al server un oggetto Richiesta con </w:t>
-      </w:r>
-      <w:r>
-        <w:rPr>
-          <w:b/>
-          <w:bCs/>
-        </w:rPr>
-        <w:t>tipoRichiesta</w:t>
-      </w:r>
-      <w:r>
-        <w:t xml:space="preserve"> = </w:t>
-      </w:r>
-      <w:r>
-        <w:rPr>
-          <w:b/>
-          <w:bCs/>
-        </w:rPr>
-        <w:t>TipoRichiesta.VISUALIZZA_PROFILO</w:t>
-      </w:r>
-      <w:r>
-        <w:t xml:space="preserve"> e </w:t>
-      </w:r>
-      <w:r>
-        <w:rPr>
-          <w:b/>
-          <w:bCs/>
-        </w:rPr>
-        <w:t>payload</w:t>
-      </w:r>
-      <w:r>
-        <w:t xml:space="preserve"> così costruito:</w:t>
-      </w:r>
-    </w:p>
-    <w:p>
-      <w:pPr>
-        <w:pStyle w:val="ListParagraph"/>
-        <w:numPr>
-          <w:ilvl w:val="0"/>
-          <w:numId w:val="4"/>
-        </w:numPr>
-      </w:pPr>
-      <w:r>
-        <w:lastRenderedPageBreak/>
-        <w:t>id</w:t>
-      </w:r>
-      <w:r>
-        <w:t>Utente : Integer</w:t>
-      </w:r>
-    </w:p>
-    <w:p>
-      <w:r>
-        <w:t xml:space="preserve">Se il server risponde con </w:t>
-      </w:r>
-      <w:r>
-        <w:rPr>
-          <w:b/>
-          <w:bCs/>
-        </w:rPr>
-        <w:t>tipoRisposta</w:t>
-      </w:r>
-      <w:r>
-        <w:t>:</w:t>
-      </w:r>
-    </w:p>
-    <w:p>
-      <w:pPr>
-        <w:pStyle w:val="ListParagraph"/>
-        <w:numPr>
-          <w:ilvl w:val="0"/>
-          <w:numId w:val="8"/>
-        </w:numPr>
-      </w:pPr>
-      <w:r>
-        <w:rPr>
-          <w:b/>
-          <w:bCs/>
-        </w:rPr>
-        <w:t>TipoRisposta.OK</w:t>
-      </w:r>
-      <w:r>
-        <w:t xml:space="preserve">: </w:t>
-      </w:r>
-      <w:r>
-        <w:t>l’id fo</w:t>
-      </w:r>
-      <w:r>
-        <w:t>r</w:t>
-      </w:r>
-      <w:r>
-        <w:t>nito è cor</w:t>
-      </w:r>
-      <w:r>
-        <w:t>r</w:t>
-      </w:r>
-      <w:r>
-        <w:t xml:space="preserve">etto. In questo caso il </w:t>
-      </w:r>
-      <w:r>
-        <w:rPr>
-          <w:b/>
-          <w:bCs/>
-        </w:rPr>
-        <w:t>payload</w:t>
-      </w:r>
-      <w:r>
-        <w:t xml:space="preserve"> conterrà</w:t>
-      </w:r>
-      <w:r>
-        <w:t xml:space="preserve">: </w:t>
-      </w:r>
-    </w:p>
-    <w:p>
-      <w:pPr>
-        <w:pStyle w:val="ListParagraph"/>
-        <w:numPr>
-          <w:ilvl w:val="1"/>
-          <w:numId w:val="8"/>
-        </w:numPr>
-      </w:pPr>
-      <w:r>
-        <w:t xml:space="preserve">Se </w:t>
-      </w:r>
-      <w:proofErr w:type="spellStart"/>
-      <w:r>
-        <w:rPr>
-          <w:b/>
-          <w:bCs/>
-        </w:rPr>
-        <w:t>idUtente</w:t>
-      </w:r>
-      <w:proofErr w:type="spellEnd"/>
-      <w:r>
-        <w:t xml:space="preserve"> è</w:t>
-      </w:r>
-      <w:r>
-        <w:t xml:space="preserve"> </w:t>
-      </w:r>
-      <w:proofErr w:type="spellStart"/>
-      <w:r>
-        <w:t>null</w:t>
-      </w:r>
-      <w:proofErr w:type="spellEnd"/>
-      <w:r>
-        <w:t xml:space="preserve"> </w:t>
-      </w:r>
-      <w:r>
-        <w:t xml:space="preserve">vengono mandati i </w:t>
-      </w:r>
-      <w:r>
-        <w:t>dati del profilo</w:t>
-      </w:r>
-      <w:r>
-        <w:t xml:space="preserve"> dell’utente loggato</w:t>
-      </w:r>
-      <w:r>
-        <w:t xml:space="preserve">: </w:t>
-      </w:r>
-    </w:p>
-    <w:p>
-      <w:pPr>
-        <w:pStyle w:val="ListParagraph"/>
-        <w:numPr>
-          <w:ilvl w:val="0"/>
-          <w:numId w:val="26"/>
-        </w:numPr>
-      </w:pPr>
-      <w:r>
-        <w:t xml:space="preserve">nome : String </w:t>
-      </w:r>
-    </w:p>
-    <w:p>
-      <w:pPr>
-        <w:pStyle w:val="ListParagraph"/>
-        <w:numPr>
-          <w:ilvl w:val="0"/>
-          <w:numId w:val="26"/>
-        </w:numPr>
-      </w:pPr>
-      <w:r>
-        <w:t xml:space="preserve">cognome : String </w:t>
-      </w:r>
-    </w:p>
-    <w:p>
-      <w:pPr>
-        <w:pStyle w:val="ListParagraph"/>
-        <w:numPr>
-          <w:ilvl w:val="0"/>
-          <w:numId w:val="26"/>
-        </w:numPr>
-      </w:pPr>
-      <w:r>
-        <w:t xml:space="preserve">dataNascita : </w:t>
-      </w:r>
-      <w:r>
-        <w:t>Local</w:t>
-      </w:r>
-      <w:r>
-        <w:t xml:space="preserve">Date </w:t>
-      </w:r>
-    </w:p>
-    <w:p>
-      <w:pPr>
-        <w:pStyle w:val="ListParagraph"/>
-        <w:numPr>
-          <w:ilvl w:val="0"/>
-          <w:numId w:val="26"/>
-        </w:numPr>
-      </w:pPr>
-      <w:r>
-        <w:t xml:space="preserve">cittaResidenza : String </w:t>
-      </w:r>
-    </w:p>
-    <w:p>
-      <w:pPr>
-        <w:pStyle w:val="ListParagraph"/>
-        <w:numPr>
-          <w:ilvl w:val="0"/>
-          <w:numId w:val="26"/>
-        </w:numPr>
-      </w:pPr>
-      <w:r>
-        <w:t xml:space="preserve">cap : Integer </w:t>
-      </w:r>
-    </w:p>
-    <w:p>
-      <w:pPr>
-        <w:pStyle w:val="ListParagraph"/>
-        <w:numPr>
-          <w:ilvl w:val="0"/>
-          <w:numId w:val="26"/>
-        </w:numPr>
-      </w:pPr>
-      <w:r>
-        <w:t xml:space="preserve">indirizzo : String </w:t>
-      </w:r>
-    </w:p>
-    <w:p>
-      <w:pPr>
-        <w:pStyle w:val="ListParagraph"/>
-        <w:numPr>
-          <w:ilvl w:val="0"/>
-          <w:numId w:val="26"/>
-        </w:numPr>
-      </w:pPr>
-      <w:r>
-        <w:t xml:space="preserve">email : String </w:t>
-      </w:r>
-    </w:p>
-    <w:p>
-      <w:pPr>
-        <w:pStyle w:val="ListParagraph"/>
-        <w:numPr>
-          <w:ilvl w:val="0"/>
-          <w:numId w:val="26"/>
-        </w:numPr>
-      </w:pPr>
-      <w:r>
-        <w:t>iban : String</w:t>
-      </w:r>
-      <w:r>
-        <w:br w:type="page"/>
-      </w:r>
-    </w:p>
-    <w:p>
-      <w:pPr>
-        <w:pStyle w:val="ListParagraph"/>
-        <w:numPr>
-          <w:ilvl w:val="1"/>
-          <w:numId w:val="8"/>
-        </w:numPr>
-      </w:pPr>
-      <w:r>
-        <w:lastRenderedPageBreak/>
-        <w:t>altrimenti il profilo dell’</w:t>
-      </w:r>
-      <w:r>
-        <w:rPr>
-          <w:b/>
-          <w:bCs/>
-        </w:rPr>
-        <w:t>idUtente</w:t>
-      </w:r>
-      <w:r>
-        <w:t xml:space="preserve"> </w:t>
-      </w:r>
-      <w:r>
-        <w:t>di un altro</w:t>
-      </w:r>
-      <w:r>
-        <w:t xml:space="preserve"> utente</w:t>
-      </w:r>
-      <w:r>
-        <w:t xml:space="preserve">: </w:t>
-      </w:r>
-    </w:p>
-    <w:p>
-      <w:pPr>
-        <w:pStyle w:val="ListParagraph"/>
-        <w:numPr>
-          <w:ilvl w:val="0"/>
-          <w:numId w:val="17"/>
-        </w:numPr>
-      </w:pPr>
-      <w:r>
-        <w:t>n</w:t>
-      </w:r>
-      <w:r>
-        <w:t xml:space="preserve">ome </w:t>
-      </w:r>
-      <w:r>
-        <w:t>: String</w:t>
-      </w:r>
-    </w:p>
-    <w:p>
-      <w:pPr>
-        <w:pStyle w:val="ListParagraph"/>
-        <w:numPr>
-          <w:ilvl w:val="0"/>
-          <w:numId w:val="17"/>
-        </w:numPr>
-      </w:pPr>
-      <w:r>
-        <w:t>c</w:t>
-      </w:r>
-      <w:r>
-        <w:t xml:space="preserve">ognome </w:t>
-      </w:r>
-      <w:r>
-        <w:t>: String</w:t>
-      </w:r>
-    </w:p>
-    <w:p>
-      <w:pPr>
-        <w:pStyle w:val="ListParagraph"/>
-        <w:numPr>
-          <w:ilvl w:val="0"/>
-          <w:numId w:val="17"/>
-        </w:numPr>
-      </w:pPr>
-      <w:r>
-        <w:t>e</w:t>
-      </w:r>
-      <w:r>
-        <w:t xml:space="preserve">mail </w:t>
-      </w:r>
-      <w:r>
-        <w:t>: String</w:t>
-      </w:r>
-    </w:p>
-    <w:p>
-      <w:pPr>
-        <w:pStyle w:val="ListParagraph"/>
-        <w:numPr>
-          <w:ilvl w:val="0"/>
-          <w:numId w:val="8"/>
-        </w:numPr>
-      </w:pPr>
-      <w:r>
-        <w:rPr>
-          <w:b/>
-          <w:bCs/>
-        </w:rPr>
-        <w:t>TipoRisposta.ERRORE</w:t>
-      </w:r>
-      <w:r>
-        <w:t>:</w:t>
-      </w:r>
-      <w:r>
-        <w:t xml:space="preserve"> se</w:t>
-      </w:r>
-      <w:r>
-        <w:t xml:space="preserve"> la registrazione viene rifiutata e il </w:t>
-      </w:r>
-      <w:r>
-        <w:rPr>
-          <w:b/>
-          <w:bCs/>
-        </w:rPr>
-        <w:t>payload</w:t>
-      </w:r>
-      <w:r>
-        <w:t xml:space="preserve"> contiene nell’indice 0:</w:t>
-      </w:r>
-    </w:p>
-    <w:p>
-      <w:pPr>
-        <w:pStyle w:val="ListParagraph"/>
-        <w:numPr>
-          <w:ilvl w:val="1"/>
-          <w:numId w:val="8"/>
-        </w:numPr>
-      </w:pPr>
-      <w:r>
-        <w:rPr>
-          <w:b/>
-          <w:bCs/>
-        </w:rPr>
-        <w:t>TipoErrore</w:t>
-      </w:r>
-      <w:r>
-        <w:rPr>
-          <w:b/>
-          <w:bCs/>
-        </w:rPr>
-        <w:t>.CAMPI_INVALIDI</w:t>
-      </w:r>
-      <w:r>
-        <w:t>: se l’</w:t>
-      </w:r>
-      <w:r>
-        <w:rPr>
-          <w:b/>
-          <w:bCs/>
-        </w:rPr>
-        <w:t>id_Utente</w:t>
-      </w:r>
-      <w:r>
-        <w:t xml:space="preserve"> fornito è malformato.</w:t>
-      </w:r>
-    </w:p>
-    <w:p>
-      <w:pPr>
-        <w:pStyle w:val="ListParagraph"/>
-        <w:numPr>
-          <w:ilvl w:val="1"/>
-          <w:numId w:val="8"/>
-        </w:numPr>
-      </w:pPr>
-      <w:r>
-        <w:rPr>
-          <w:b/>
-          <w:bCs/>
-        </w:rPr>
-        <w:t>TipoErrore.OPERAZIONE_INVALIDA</w:t>
-      </w:r>
-      <w:r>
-        <w:t xml:space="preserve">: se </w:t>
-      </w:r>
-      <w:r>
-        <w:t>l’</w:t>
-      </w:r>
-      <w:r>
-        <w:rPr>
-          <w:b/>
-          <w:bCs/>
-        </w:rPr>
-        <w:t>I</w:t>
-      </w:r>
-      <w:r>
-        <w:rPr>
-          <w:b/>
-          <w:bCs/>
-        </w:rPr>
-        <w:t>d</w:t>
-      </w:r>
-      <w:r>
-        <w:rPr>
-          <w:b/>
-          <w:bCs/>
-        </w:rPr>
-        <w:t>_U</w:t>
-      </w:r>
-      <w:r>
-        <w:rPr>
-          <w:b/>
-          <w:bCs/>
-        </w:rPr>
-        <w:t>tente</w:t>
-      </w:r>
-      <w:r>
-        <w:t xml:space="preserve"> non viene trovato</w:t>
-      </w:r>
-      <w:r>
-        <w:t xml:space="preserve">. </w:t>
-      </w:r>
-    </w:p>
-    <w:p>
-      <w:pPr>
-        <w:pStyle w:val="ListParagraph"/>
-        <w:numPr>
-          <w:ilvl w:val="1"/>
-          <w:numId w:val="8"/>
-        </w:numPr>
-      </w:pPr>
-      <w:r>
-        <w:rPr>
-          <w:b/>
-          <w:bCs/>
-        </w:rPr>
-        <w:t>TipoErrore.GENERICO</w:t>
-      </w:r>
-      <w:r>
-        <w:t>: per un errore del server.</w:t>
-      </w:r>
-      <w:r>
-        <w:t xml:space="preserve"> </w:t>
-      </w:r>
-    </w:p>
-    <w:p>
-      <w:pPr>
-        <w:pStyle w:val="Heading4"/>
-      </w:pPr>
-      <w:r>
-        <w:t>Visualizza Immagine Profilo</w:t>
-      </w:r>
-    </w:p>
-    <w:p>
-      <w:r>
-        <w:t xml:space="preserve">Il client manda al server un oggetto Richiesta con </w:t>
-      </w:r>
-      <w:r>
-        <w:rPr>
-          <w:b/>
-          <w:bCs/>
-        </w:rPr>
-        <w:t>tipoRichiesta</w:t>
-      </w:r>
-      <w:r>
-        <w:t xml:space="preserve"> = </w:t>
-      </w:r>
-      <w:r>
-        <w:rPr>
-          <w:b/>
-          <w:bCs/>
-        </w:rPr>
-        <w:t>TipoRichiesta.VISUALIZZA_</w:t>
-      </w:r>
-      <w:r>
-        <w:rPr>
-          <w:b/>
-          <w:bCs/>
-        </w:rPr>
-        <w:t>IMMAGINE_</w:t>
-      </w:r>
-      <w:r>
-        <w:rPr>
-          <w:b/>
-          <w:bCs/>
-        </w:rPr>
-        <w:t>PROFILO</w:t>
-      </w:r>
-      <w:r>
-        <w:t xml:space="preserve"> e </w:t>
-      </w:r>
-      <w:r>
-        <w:rPr>
-          <w:b/>
-          <w:bCs/>
-        </w:rPr>
-        <w:t>payload</w:t>
-      </w:r>
-      <w:r>
-        <w:t xml:space="preserve"> così costruito:</w:t>
-      </w:r>
-    </w:p>
-    <w:p>
-      <w:pPr>
-        <w:pStyle w:val="ListParagraph"/>
-        <w:numPr>
-          <w:ilvl w:val="0"/>
-          <w:numId w:val="27"/>
-        </w:numPr>
-      </w:pPr>
-      <w:r>
-        <w:t>idUtente : Integer</w:t>
-      </w:r>
-    </w:p>
-    <w:p>
-      <w:r>
-        <w:t xml:space="preserve">Se il server risponde con </w:t>
-      </w:r>
-      <w:r>
-        <w:rPr>
-          <w:b/>
-          <w:bCs/>
-        </w:rPr>
-        <w:t>tipoRisposta</w:t>
-      </w:r>
-      <w:r>
-        <w:t>:</w:t>
-      </w:r>
-    </w:p>
-    <w:p>
-      <w:pPr>
-        <w:pStyle w:val="ListParagraph"/>
-        <w:numPr>
-          <w:ilvl w:val="0"/>
-          <w:numId w:val="8"/>
-        </w:numPr>
-      </w:pPr>
-      <w:r>
-        <w:rPr>
-          <w:b/>
-          <w:bCs/>
-        </w:rPr>
-        <w:t>TipoRisposta.OK</w:t>
-      </w:r>
-      <w:r>
-        <w:t xml:space="preserve">: l’id fornito è coretto. In questo caso il </w:t>
-      </w:r>
-      <w:r>
-        <w:rPr>
-          <w:b/>
-          <w:bCs/>
-        </w:rPr>
-        <w:t>payload</w:t>
-      </w:r>
-      <w:r>
-        <w:t xml:space="preserve"> conterrà</w:t>
-      </w:r>
-      <w:r>
-        <w:t>:</w:t>
-      </w:r>
-    </w:p>
-    <w:p>
-      <w:pPr>
-        <w:pStyle w:val="ListParagraph"/>
-        <w:numPr>
-          <w:ilvl w:val="1"/>
-          <w:numId w:val="8"/>
-        </w:numPr>
-      </w:pPr>
-      <w:r>
-        <w:t>immagineProfilo : byte[]</w:t>
-      </w:r>
-    </w:p>
-    <w:p>
-      <w:pPr>
-        <w:pStyle w:val="ListParagraph"/>
-        <w:numPr>
-          <w:ilvl w:val="0"/>
-          <w:numId w:val="8"/>
-        </w:numPr>
-      </w:pPr>
-      <w:r>
-        <w:rPr>
-          <w:b/>
-          <w:bCs/>
-        </w:rPr>
-        <w:t>TipoRisposta.ERRORE</w:t>
-      </w:r>
-      <w:r>
-        <w:t xml:space="preserve">: se la registrazione viene rifiutata e il </w:t>
-      </w:r>
-      <w:r>
-        <w:rPr>
-          <w:b/>
-          <w:bCs/>
-        </w:rPr>
-        <w:t>payload</w:t>
-      </w:r>
-      <w:r>
-        <w:t xml:space="preserve"> contiene nell’indice 0:</w:t>
-      </w:r>
-    </w:p>
-    <w:p>
-      <w:pPr>
-        <w:pStyle w:val="ListParagraph"/>
-        <w:numPr>
-          <w:ilvl w:val="1"/>
-          <w:numId w:val="8"/>
-        </w:numPr>
-      </w:pPr>
-      <w:r>
-        <w:rPr>
-          <w:b/>
-          <w:bCs/>
-        </w:rPr>
-        <w:t>TipoErrore.OPERAZIONE_INVALIDA</w:t>
-      </w:r>
-      <w:r>
-        <w:t>: se l’</w:t>
-      </w:r>
-      <w:r>
-        <w:rPr>
-          <w:b/>
-          <w:bCs/>
-        </w:rPr>
-        <w:t>i</w:t>
-      </w:r>
-      <w:r>
-        <w:rPr>
-          <w:b/>
-          <w:bCs/>
-        </w:rPr>
-        <w:t>d</w:t>
-      </w:r>
-      <w:r>
-        <w:rPr>
-          <w:b/>
-          <w:bCs/>
-        </w:rPr>
-        <w:t>U</w:t>
-      </w:r>
-      <w:r>
-        <w:rPr>
-          <w:b/>
-          <w:bCs/>
-        </w:rPr>
-        <w:t>tente</w:t>
-      </w:r>
-      <w:r>
-        <w:t xml:space="preserve"> </w:t>
-      </w:r>
-      <w:r>
-        <w:t>è invalido</w:t>
-      </w:r>
-      <w:r>
-        <w:t xml:space="preserve">. </w:t>
-      </w:r>
-    </w:p>
-    <w:p>
-      <w:pPr>
-        <w:pStyle w:val="ListParagraph"/>
-        <w:numPr>
-          <w:ilvl w:val="1"/>
-          <w:numId w:val="8"/>
-        </w:numPr>
-      </w:pPr>
-      <w:r>
-        <w:rPr>
-          <w:b/>
-          <w:bCs/>
-        </w:rPr>
-        <w:t>TipoErrore.GENERICO</w:t>
-      </w:r>
-      <w:r>
-        <w:t xml:space="preserve">: per un errore del server. </w:t>
       </w:r>
     </w:p>
     <w:p>
@@ -2526,7 +1516,7 @@
       </w:pPr>
       <w:r>
         <w:lastRenderedPageBreak/>
-        <w:t>Modifica Profilo</w:t>
+        <w:t>Registrazione</w:t>
       </w:r>
     </w:p>
     <w:p>
@@ -2548,21 +1538,7 @@
           <w:b/>
           <w:bCs/>
         </w:rPr>
-        <w:t>TipoRichiesta.</w:t>
-      </w:r>
-      <w:r>
-        <w:rPr>
-          <w:b/>
-          <w:bCs/>
-        </w:rPr>
-        <w:t>MODIFICA</w:t>
-      </w:r>
-      <w:r>
-        <w:rPr>
-          <w:b/>
-          <w:bCs/>
-        </w:rPr>
-        <w:t>_PROFILO</w:t>
+        <w:t>TipoRichiesta.REGISTRAZIONE</w:t>
       </w:r>
       <w:r>
         <w:t xml:space="preserve"> e </w:t>
@@ -2583,50 +1559,50 @@
         <w:pStyle w:val="ListParagraph"/>
         <w:numPr>
           <w:ilvl w:val="0"/>
-          <w:numId w:val="3"/>
-        </w:numPr>
-      </w:pPr>
-      <w:r>
-        <w:t>n</w:t>
-      </w:r>
-      <w:r>
-        <w:t xml:space="preserve">ome : String </w:t>
-      </w:r>
-    </w:p>
-    <w:p>
-      <w:pPr>
-        <w:pStyle w:val="ListParagraph"/>
-        <w:numPr>
-          <w:ilvl w:val="0"/>
-          <w:numId w:val="3"/>
-        </w:numPr>
-      </w:pPr>
-      <w:r>
-        <w:t>c</w:t>
-      </w:r>
-      <w:r>
-        <w:t xml:space="preserve">ognome : String </w:t>
-      </w:r>
-    </w:p>
-    <w:p>
-      <w:pPr>
-        <w:pStyle w:val="ListParagraph"/>
-        <w:numPr>
-          <w:ilvl w:val="0"/>
-          <w:numId w:val="3"/>
-        </w:numPr>
-      </w:pPr>
-      <w:r>
-        <w:t>d</w:t>
-      </w:r>
-      <w:r>
-        <w:t>ata</w:t>
-      </w:r>
-      <w:r>
-        <w:t>N</w:t>
-      </w:r>
-      <w:r>
-        <w:t xml:space="preserve">ascita : </w:t>
+          <w:numId w:val="1"/>
+        </w:numPr>
+      </w:pPr>
+      <w:r>
+        <w:t xml:space="preserve">nome : String </w:t>
+      </w:r>
+    </w:p>
+    <w:p>
+      <w:pPr>
+        <w:pStyle w:val="ListParagraph"/>
+        <w:numPr>
+          <w:ilvl w:val="0"/>
+          <w:numId w:val="1"/>
+        </w:numPr>
+      </w:pPr>
+      <w:r>
+        <w:t xml:space="preserve">cognome : String </w:t>
+      </w:r>
+    </w:p>
+    <w:p>
+      <w:pPr>
+        <w:pStyle w:val="ListParagraph"/>
+        <w:numPr>
+          <w:ilvl w:val="0"/>
+          <w:numId w:val="1"/>
+        </w:numPr>
+      </w:pPr>
+      <w:r>
+        <w:t>p</w:t>
+      </w:r>
+      <w:r>
+        <w:t xml:space="preserve">assword : String </w:t>
+      </w:r>
+    </w:p>
+    <w:p>
+      <w:pPr>
+        <w:pStyle w:val="ListParagraph"/>
+        <w:numPr>
+          <w:ilvl w:val="0"/>
+          <w:numId w:val="1"/>
+        </w:numPr>
+      </w:pPr>
+      <w:r>
+        <w:t xml:space="preserve">dataNascita : </w:t>
       </w:r>
       <w:r>
         <w:t>Local</w:t>
@@ -2640,115 +1616,292 @@
         <w:pStyle w:val="ListParagraph"/>
         <w:numPr>
           <w:ilvl w:val="0"/>
-          <w:numId w:val="3"/>
-        </w:numPr>
-      </w:pPr>
-      <w:r>
-        <w:t>c</w:t>
-      </w:r>
-      <w:r>
-        <w:t>itt</w:t>
+          <w:numId w:val="1"/>
+        </w:numPr>
+      </w:pPr>
+      <w:r>
+        <w:t xml:space="preserve">cittaResidenza : String </w:t>
+      </w:r>
+    </w:p>
+    <w:p>
+      <w:pPr>
+        <w:pStyle w:val="ListParagraph"/>
+        <w:numPr>
+          <w:ilvl w:val="0"/>
+          <w:numId w:val="1"/>
+        </w:numPr>
+      </w:pPr>
+      <w:r>
+        <w:t>cap : Integer</w:t>
+      </w:r>
+    </w:p>
+    <w:p>
+      <w:pPr>
+        <w:pStyle w:val="ListParagraph"/>
+        <w:numPr>
+          <w:ilvl w:val="0"/>
+          <w:numId w:val="1"/>
+        </w:numPr>
+      </w:pPr>
+      <w:r>
+        <w:t xml:space="preserve">indirizzo : String </w:t>
+      </w:r>
+    </w:p>
+    <w:p>
+      <w:pPr>
+        <w:pStyle w:val="ListParagraph"/>
+        <w:numPr>
+          <w:ilvl w:val="0"/>
+          <w:numId w:val="1"/>
+        </w:numPr>
+      </w:pPr>
+      <w:r>
+        <w:t xml:space="preserve">email : String </w:t>
+      </w:r>
+    </w:p>
+    <w:p>
+      <w:pPr>
+        <w:pStyle w:val="ListParagraph"/>
+        <w:numPr>
+          <w:ilvl w:val="0"/>
+          <w:numId w:val="1"/>
+        </w:numPr>
+      </w:pPr>
+      <w:r>
+        <w:t>iban : String</w:t>
+      </w:r>
+    </w:p>
+    <w:p>
+      <w:r>
+        <w:t xml:space="preserve">Se il server risponde con </w:t>
+      </w:r>
+      <w:r>
+        <w:rPr>
+          <w:b/>
+          <w:bCs/>
+        </w:rPr>
+        <w:t>tipoRisposta</w:t>
+      </w:r>
+      <w:r>
+        <w:t>:</w:t>
+      </w:r>
+    </w:p>
+    <w:p>
+      <w:pPr>
+        <w:pStyle w:val="ListParagraph"/>
+        <w:numPr>
+          <w:ilvl w:val="0"/>
+          <w:numId w:val="8"/>
+        </w:numPr>
+      </w:pPr>
+      <w:r>
+        <w:rPr>
+          <w:b/>
+          <w:bCs/>
+        </w:rPr>
+        <w:t>TipoRisposta.OK</w:t>
+      </w:r>
+      <w:r>
+        <w:t xml:space="preserve">: le credenziali di </w:t>
+      </w:r>
+      <w:r>
+        <w:t>registrazione</w:t>
+      </w:r>
+      <w:r>
+        <w:t xml:space="preserve"> sono corrette si può procedere con</w:t>
+      </w:r>
+      <w:r>
+        <w:t xml:space="preserve"> la registrazione</w:t>
+      </w:r>
+      <w:r>
+        <w:t xml:space="preserve">. In questo caso il </w:t>
+      </w:r>
+      <w:r>
+        <w:rPr>
+          <w:b/>
+          <w:bCs/>
+        </w:rPr>
+        <w:t>payload</w:t>
+      </w:r>
+      <w:r>
+        <w:t xml:space="preserve"> sarà vuoto;</w:t>
+      </w:r>
+    </w:p>
+    <w:p>
+      <w:pPr>
+        <w:pStyle w:val="ListParagraph"/>
+        <w:numPr>
+          <w:ilvl w:val="0"/>
+          <w:numId w:val="8"/>
+        </w:numPr>
+      </w:pPr>
+      <w:r>
+        <w:rPr>
+          <w:b/>
+          <w:bCs/>
+        </w:rPr>
+        <w:t>TipoRisposta.ERRORE</w:t>
+      </w:r>
+      <w:r>
+        <w:t>: l</w:t>
+      </w:r>
+      <w:r>
+        <w:t>a registrazione</w:t>
+      </w:r>
+      <w:r>
+        <w:t xml:space="preserve"> viene rifiutat</w:t>
       </w:r>
       <w:r>
         <w:t>a</w:t>
       </w:r>
       <w:r>
-        <w:t>R</w:t>
-      </w:r>
-      <w:r>
-        <w:t xml:space="preserve">esidenza : String </w:t>
-      </w:r>
-    </w:p>
-    <w:p>
-      <w:pPr>
-        <w:pStyle w:val="ListParagraph"/>
-        <w:numPr>
-          <w:ilvl w:val="0"/>
-          <w:numId w:val="3"/>
-        </w:numPr>
-      </w:pPr>
-      <w:r>
-        <w:t>c</w:t>
-      </w:r>
-      <w:r>
-        <w:t xml:space="preserve">ap : Integer </w:t>
-      </w:r>
-      <w:r>
-        <w:tab/>
-      </w:r>
-    </w:p>
-    <w:p>
-      <w:pPr>
-        <w:pStyle w:val="ListParagraph"/>
-        <w:numPr>
-          <w:ilvl w:val="0"/>
-          <w:numId w:val="3"/>
-        </w:numPr>
-      </w:pPr>
-      <w:r>
-        <w:t>i</w:t>
-      </w:r>
-      <w:r>
-        <w:t xml:space="preserve">ndirizzo : String </w:t>
-      </w:r>
-    </w:p>
-    <w:p>
-      <w:pPr>
-        <w:pStyle w:val="ListParagraph"/>
-        <w:numPr>
-          <w:ilvl w:val="0"/>
-          <w:numId w:val="3"/>
-        </w:numPr>
-      </w:pPr>
-      <w:r>
-        <w:t>e</w:t>
-      </w:r>
-      <w:r>
-        <w:t>mail : String</w:t>
-      </w:r>
-    </w:p>
-    <w:p>
-      <w:pPr>
-        <w:pStyle w:val="ListParagraph"/>
-        <w:numPr>
-          <w:ilvl w:val="0"/>
-          <w:numId w:val="3"/>
-        </w:numPr>
-      </w:pPr>
-      <w:r>
-        <w:t>i</w:t>
-      </w:r>
-      <w:r>
-        <w:t>ban : String</w:t>
-      </w:r>
-    </w:p>
-    <w:p>
-      <w:pPr>
-        <w:pStyle w:val="ListParagraph"/>
-        <w:numPr>
-          <w:ilvl w:val="0"/>
-          <w:numId w:val="3"/>
-        </w:numPr>
-      </w:pPr>
-      <w:r>
-        <w:t>immagineProfilo : byte[]</w:t>
-      </w:r>
-    </w:p>
-    <w:p>
-      <w:r>
-        <w:t>Gli oggetti con v</w:t>
-      </w:r>
-      <w:r>
-        <w:t>a</w:t>
-      </w:r>
-      <w:r>
-        <w:t xml:space="preserve">lore null, sono da </w:t>
-      </w:r>
-      <w:r>
-        <w:t>considerarsi</w:t>
-      </w:r>
-      <w:r>
-        <w:t xml:space="preserve"> da non modificare. </w:t>
+        <w:t xml:space="preserve"> e il </w:t>
+      </w:r>
+      <w:r>
+        <w:rPr>
+          <w:b/>
+          <w:bCs/>
+        </w:rPr>
+        <w:t>payload</w:t>
+      </w:r>
+      <w:r>
+        <w:t xml:space="preserve"> contiene:</w:t>
+      </w:r>
+    </w:p>
+    <w:p>
+      <w:pPr>
+        <w:pStyle w:val="ListParagraph"/>
+        <w:numPr>
+          <w:ilvl w:val="0"/>
+          <w:numId w:val="47"/>
+        </w:numPr>
+      </w:pPr>
+    </w:p>
+    <w:p>
+      <w:pPr>
+        <w:pStyle w:val="ListParagraph"/>
+        <w:numPr>
+          <w:ilvl w:val="0"/>
+          <w:numId w:val="48"/>
+        </w:numPr>
+      </w:pPr>
+      <w:proofErr w:type="spellStart"/>
+      <w:r>
+        <w:rPr>
+          <w:b/>
+          <w:bCs/>
+        </w:rPr>
+        <w:t>TipoErrore.</w:t>
+      </w:r>
+      <w:r>
+        <w:rPr>
+          <w:b/>
+          <w:bCs/>
+        </w:rPr>
+        <w:t>CAMPI_INVALIDI</w:t>
+      </w:r>
+      <w:proofErr w:type="spellEnd"/>
+      <w:r>
+        <w:t xml:space="preserve">: se uno o più campi sono malformati. </w:t>
+      </w:r>
+    </w:p>
+    <w:p>
+      <w:pPr>
+        <w:pStyle w:val="ListParagraph"/>
+        <w:numPr>
+          <w:ilvl w:val="0"/>
+          <w:numId w:val="48"/>
+        </w:numPr>
+      </w:pPr>
+      <w:proofErr w:type="spellStart"/>
+      <w:r>
+        <w:rPr>
+          <w:b/>
+          <w:bCs/>
+        </w:rPr>
+        <w:t>TipoErrore.GENERICO</w:t>
+      </w:r>
+      <w:proofErr w:type="spellEnd"/>
+      <w:r>
+        <w:t>: per un errore del server.</w:t>
+      </w:r>
+    </w:p>
+    <w:p>
+      <w:pPr>
+        <w:pStyle w:val="ListParagraph"/>
+        <w:numPr>
+          <w:ilvl w:val="0"/>
+          <w:numId w:val="47"/>
+        </w:numPr>
+      </w:pPr>
+      <w:proofErr w:type="spellStart"/>
+      <w:r>
+        <w:t>nomeCampoErrato</w:t>
+      </w:r>
+      <w:proofErr w:type="spellEnd"/>
+      <w:r>
+        <w:rPr>
+          <w:lang w:val="en-US"/>
+        </w:rPr>
+        <w:t>: String</w:t>
+      </w:r>
+    </w:p>
+    <w:p>
+      <w:pPr>
+        <w:pStyle w:val="Heading4"/>
+      </w:pPr>
+      <w:r>
+        <w:t>Visualizza Profilo</w:t>
+      </w:r>
+    </w:p>
+    <w:p>
+      <w:r>
+        <w:t xml:space="preserve">Il client manda al server un oggetto Richiesta con </w:t>
+      </w:r>
+      <w:r>
+        <w:rPr>
+          <w:b/>
+          <w:bCs/>
+        </w:rPr>
+        <w:t>tipoRichiesta</w:t>
+      </w:r>
+      <w:r>
+        <w:t xml:space="preserve"> = </w:t>
+      </w:r>
+      <w:r>
+        <w:rPr>
+          <w:b/>
+          <w:bCs/>
+        </w:rPr>
+        <w:t>TipoRichiesta.VISUALIZZA_PROFILO</w:t>
+      </w:r>
+      <w:r>
+        <w:t xml:space="preserve"> e </w:t>
+      </w:r>
+      <w:r>
+        <w:rPr>
+          <w:b/>
+          <w:bCs/>
+        </w:rPr>
+        <w:t>payload</w:t>
+      </w:r>
+      <w:r>
+        <w:t xml:space="preserve"> così costruito:</w:t>
+      </w:r>
+    </w:p>
+    <w:p>
+      <w:pPr>
+        <w:pStyle w:val="ListParagraph"/>
+        <w:numPr>
+          <w:ilvl w:val="0"/>
+          <w:numId w:val="4"/>
+        </w:numPr>
+      </w:pPr>
+      <w:r>
+        <w:t>id</w:t>
+      </w:r>
+      <w:r>
+        <w:t>Utente : Integer</w:t>
       </w:r>
     </w:p>
     <w:p>
@@ -2785,10 +1938,19 @@
         <w:t xml:space="preserve">: </w:t>
       </w:r>
       <w:r>
-        <w:t>la modifica è andata a buon fine</w:t>
-      </w:r>
-      <w:r>
-        <w:t xml:space="preserve">. In questo caso il </w:t>
+        <w:t>l’id fo</w:t>
+      </w:r>
+      <w:r>
+        <w:t>r</w:t>
+      </w:r>
+      <w:r>
+        <w:t>nito è cor</w:t>
+      </w:r>
+      <w:r>
+        <w:t>r</w:t>
+      </w:r>
+      <w:r>
+        <w:t xml:space="preserve">etto. In questo caso il </w:t>
       </w:r>
       <w:r>
         <w:rPr>
@@ -2798,45 +1960,10 @@
         <w:t>payload</w:t>
       </w:r>
       <w:r>
-        <w:t xml:space="preserve"> </w:t>
-      </w:r>
-      <w:r>
-        <w:t xml:space="preserve">sarà vuoto. </w:t>
-      </w:r>
-    </w:p>
-    <w:p>
-      <w:pPr>
-        <w:pStyle w:val="ListParagraph"/>
-        <w:numPr>
-          <w:ilvl w:val="0"/>
-          <w:numId w:val="8"/>
-        </w:numPr>
-      </w:pPr>
-      <w:r>
-        <w:rPr>
-          <w:b/>
-          <w:bCs/>
-        </w:rPr>
-        <w:t>TipoRisposta.ERRORE</w:t>
-      </w:r>
-      <w:r>
-        <w:t>: la</w:t>
-      </w:r>
-      <w:r>
-        <w:t xml:space="preserve"> modifica</w:t>
-      </w:r>
-      <w:r>
-        <w:t xml:space="preserve"> viene rifiutata e il </w:t>
-      </w:r>
-      <w:r>
-        <w:rPr>
-          <w:b/>
-          <w:bCs/>
-        </w:rPr>
-        <w:t>payload</w:t>
-      </w:r>
-      <w:r>
-        <w:t xml:space="preserve"> contiene nell’indice 0:</w:t>
+        <w:t xml:space="preserve"> conterrà</w:t>
+      </w:r>
+      <w:r>
+        <w:t xml:space="preserve">: </w:t>
       </w:r>
     </w:p>
     <w:p>
@@ -2848,27 +1975,147 @@
         </w:numPr>
       </w:pPr>
       <w:r>
-        <w:rPr>
-          <w:b/>
-          <w:bCs/>
-        </w:rPr>
-        <w:t>TipoErrore.</w:t>
-      </w:r>
-      <w:r>
-        <w:rPr>
-          <w:b/>
-          <w:bCs/>
-        </w:rPr>
-        <w:t>CAMPI_INVALIDI</w:t>
-      </w:r>
-      <w:r>
-        <w:t>:</w:t>
-      </w:r>
-      <w:r>
-        <w:t xml:space="preserve"> se uno o più campi sono malformati</w:t>
-      </w:r>
-      <w:r>
-        <w:t xml:space="preserve">. </w:t>
+        <w:t xml:space="preserve">Se </w:t>
+      </w:r>
+      <w:proofErr w:type="spellStart"/>
+      <w:r>
+        <w:rPr>
+          <w:b/>
+          <w:bCs/>
+        </w:rPr>
+        <w:t>idUtente</w:t>
+      </w:r>
+      <w:proofErr w:type="spellEnd"/>
+      <w:r>
+        <w:t xml:space="preserve"> è</w:t>
+      </w:r>
+      <w:r>
+        <w:t xml:space="preserve"> </w:t>
+      </w:r>
+      <w:proofErr w:type="spellStart"/>
+      <w:r>
+        <w:t>null</w:t>
+      </w:r>
+      <w:proofErr w:type="spellEnd"/>
+      <w:r>
+        <w:t xml:space="preserve"> </w:t>
+      </w:r>
+      <w:r>
+        <w:t xml:space="preserve">vengono mandati i </w:t>
+      </w:r>
+      <w:r>
+        <w:t>dati del profilo</w:t>
+      </w:r>
+      <w:r>
+        <w:t xml:space="preserve"> dell’utente loggato</w:t>
+      </w:r>
+      <w:r>
+        <w:t xml:space="preserve">: </w:t>
+      </w:r>
+    </w:p>
+    <w:p>
+      <w:pPr>
+        <w:pStyle w:val="ListParagraph"/>
+        <w:numPr>
+          <w:ilvl w:val="0"/>
+          <w:numId w:val="26"/>
+        </w:numPr>
+      </w:pPr>
+      <w:r>
+        <w:t xml:space="preserve">nome : String </w:t>
+      </w:r>
+    </w:p>
+    <w:p>
+      <w:pPr>
+        <w:pStyle w:val="ListParagraph"/>
+        <w:numPr>
+          <w:ilvl w:val="0"/>
+          <w:numId w:val="26"/>
+        </w:numPr>
+      </w:pPr>
+      <w:r>
+        <w:t xml:space="preserve">cognome : String </w:t>
+      </w:r>
+    </w:p>
+    <w:p>
+      <w:pPr>
+        <w:pStyle w:val="ListParagraph"/>
+        <w:numPr>
+          <w:ilvl w:val="0"/>
+          <w:numId w:val="26"/>
+        </w:numPr>
+      </w:pPr>
+      <w:r>
+        <w:t xml:space="preserve">dataNascita : </w:t>
+      </w:r>
+      <w:r>
+        <w:t>Local</w:t>
+      </w:r>
+      <w:r>
+        <w:t xml:space="preserve">Date </w:t>
+      </w:r>
+    </w:p>
+    <w:p>
+      <w:pPr>
+        <w:pStyle w:val="ListParagraph"/>
+        <w:numPr>
+          <w:ilvl w:val="0"/>
+          <w:numId w:val="26"/>
+        </w:numPr>
+      </w:pPr>
+      <w:r>
+        <w:t xml:space="preserve">cittaResidenza : String </w:t>
+      </w:r>
+    </w:p>
+    <w:p>
+      <w:pPr>
+        <w:pStyle w:val="ListParagraph"/>
+        <w:numPr>
+          <w:ilvl w:val="0"/>
+          <w:numId w:val="26"/>
+        </w:numPr>
+      </w:pPr>
+      <w:r>
+        <w:t xml:space="preserve">cap : Integer </w:t>
+      </w:r>
+    </w:p>
+    <w:p>
+      <w:pPr>
+        <w:pStyle w:val="ListParagraph"/>
+        <w:numPr>
+          <w:ilvl w:val="0"/>
+          <w:numId w:val="26"/>
+        </w:numPr>
+      </w:pPr>
+      <w:r>
+        <w:t xml:space="preserve">indirizzo : String </w:t>
+      </w:r>
+    </w:p>
+    <w:p>
+      <w:pPr>
+        <w:pStyle w:val="ListParagraph"/>
+        <w:numPr>
+          <w:ilvl w:val="0"/>
+          <w:numId w:val="26"/>
+        </w:numPr>
+      </w:pPr>
+      <w:r>
+        <w:t xml:space="preserve">email : String </w:t>
+      </w:r>
+    </w:p>
+    <w:p>
+      <w:pPr>
+        <w:pStyle w:val="ListParagraph"/>
+        <w:numPr>
+          <w:ilvl w:val="0"/>
+          <w:numId w:val="26"/>
+        </w:numPr>
+      </w:pPr>
+      <w:r>
+        <w:t>iban : String</w:t>
+      </w:r>
+      <w:r>
+        <w:br w:type="page"/>
       </w:r>
     </w:p>
     <w:p>
@@ -2880,6 +2127,219 @@
         </w:numPr>
       </w:pPr>
       <w:r>
+        <w:lastRenderedPageBreak/>
+        <w:t>altrimenti il profilo dell’</w:t>
+      </w:r>
+      <w:r>
+        <w:rPr>
+          <w:b/>
+          <w:bCs/>
+        </w:rPr>
+        <w:t>idUtente</w:t>
+      </w:r>
+      <w:r>
+        <w:t xml:space="preserve"> </w:t>
+      </w:r>
+      <w:r>
+        <w:t>di un altro</w:t>
+      </w:r>
+      <w:r>
+        <w:t xml:space="preserve"> utente</w:t>
+      </w:r>
+      <w:r>
+        <w:t xml:space="preserve">: </w:t>
+      </w:r>
+    </w:p>
+    <w:p>
+      <w:pPr>
+        <w:pStyle w:val="ListParagraph"/>
+        <w:numPr>
+          <w:ilvl w:val="0"/>
+          <w:numId w:val="17"/>
+        </w:numPr>
+      </w:pPr>
+      <w:r>
+        <w:t>n</w:t>
+      </w:r>
+      <w:r>
+        <w:t xml:space="preserve">ome </w:t>
+      </w:r>
+      <w:r>
+        <w:t>: String</w:t>
+      </w:r>
+    </w:p>
+    <w:p>
+      <w:pPr>
+        <w:pStyle w:val="ListParagraph"/>
+        <w:numPr>
+          <w:ilvl w:val="0"/>
+          <w:numId w:val="17"/>
+        </w:numPr>
+      </w:pPr>
+      <w:r>
+        <w:t>c</w:t>
+      </w:r>
+      <w:r>
+        <w:t xml:space="preserve">ognome </w:t>
+      </w:r>
+      <w:r>
+        <w:t>: String</w:t>
+      </w:r>
+    </w:p>
+    <w:p>
+      <w:pPr>
+        <w:pStyle w:val="ListParagraph"/>
+        <w:numPr>
+          <w:ilvl w:val="0"/>
+          <w:numId w:val="17"/>
+        </w:numPr>
+      </w:pPr>
+      <w:r>
+        <w:t>e</w:t>
+      </w:r>
+      <w:r>
+        <w:t xml:space="preserve">mail </w:t>
+      </w:r>
+      <w:r>
+        <w:t>: String</w:t>
+      </w:r>
+    </w:p>
+    <w:p>
+      <w:pPr>
+        <w:pStyle w:val="ListParagraph"/>
+        <w:numPr>
+          <w:ilvl w:val="0"/>
+          <w:numId w:val="8"/>
+        </w:numPr>
+      </w:pPr>
+      <w:r>
+        <w:rPr>
+          <w:b/>
+          <w:bCs/>
+        </w:rPr>
+        <w:t>TipoRisposta.ERRORE</w:t>
+      </w:r>
+      <w:r>
+        <w:t>:</w:t>
+      </w:r>
+      <w:r>
+        <w:t xml:space="preserve"> se</w:t>
+      </w:r>
+      <w:r>
+        <w:t xml:space="preserve"> la registrazione viene rifiutata e il </w:t>
+      </w:r>
+      <w:r>
+        <w:rPr>
+          <w:b/>
+          <w:bCs/>
+        </w:rPr>
+        <w:t>payload</w:t>
+      </w:r>
+      <w:r>
+        <w:t xml:space="preserve"> contiene nell’indice 0:</w:t>
+      </w:r>
+    </w:p>
+    <w:p>
+      <w:pPr>
+        <w:pStyle w:val="ListParagraph"/>
+        <w:numPr>
+          <w:ilvl w:val="1"/>
+          <w:numId w:val="8"/>
+        </w:numPr>
+      </w:pPr>
+      <w:r>
+        <w:rPr>
+          <w:b/>
+          <w:bCs/>
+        </w:rPr>
+        <w:t>TipoErrore</w:t>
+      </w:r>
+      <w:r>
+        <w:rPr>
+          <w:b/>
+          <w:bCs/>
+        </w:rPr>
+        <w:t>.CAMPI_INVALIDI</w:t>
+      </w:r>
+      <w:r>
+        <w:t>: se l’</w:t>
+      </w:r>
+      <w:r>
+        <w:rPr>
+          <w:b/>
+          <w:bCs/>
+        </w:rPr>
+        <w:t>id_Utente</w:t>
+      </w:r>
+      <w:r>
+        <w:t xml:space="preserve"> fornito è malformato.</w:t>
+      </w:r>
+    </w:p>
+    <w:p>
+      <w:pPr>
+        <w:pStyle w:val="ListParagraph"/>
+        <w:numPr>
+          <w:ilvl w:val="1"/>
+          <w:numId w:val="8"/>
+        </w:numPr>
+      </w:pPr>
+      <w:r>
+        <w:rPr>
+          <w:b/>
+          <w:bCs/>
+        </w:rPr>
+        <w:t>TipoErrore.OPERAZIONE_INVALIDA</w:t>
+      </w:r>
+      <w:r>
+        <w:t xml:space="preserve">: se </w:t>
+      </w:r>
+      <w:r>
+        <w:t>l’</w:t>
+      </w:r>
+      <w:r>
+        <w:rPr>
+          <w:b/>
+          <w:bCs/>
+        </w:rPr>
+        <w:t>I</w:t>
+      </w:r>
+      <w:r>
+        <w:rPr>
+          <w:b/>
+          <w:bCs/>
+        </w:rPr>
+        <w:t>d</w:t>
+      </w:r>
+      <w:r>
+        <w:rPr>
+          <w:b/>
+          <w:bCs/>
+        </w:rPr>
+        <w:t>_U</w:t>
+      </w:r>
+      <w:r>
+        <w:rPr>
+          <w:b/>
+          <w:bCs/>
+        </w:rPr>
+        <w:t>tente</w:t>
+      </w:r>
+      <w:r>
+        <w:t xml:space="preserve"> non viene trovato</w:t>
+      </w:r>
+      <w:r>
+        <w:t xml:space="preserve">. </w:t>
+      </w:r>
+    </w:p>
+    <w:p>
+      <w:pPr>
+        <w:pStyle w:val="ListParagraph"/>
+        <w:numPr>
+          <w:ilvl w:val="1"/>
+          <w:numId w:val="8"/>
+        </w:numPr>
+      </w:pPr>
+      <w:r>
         <w:rPr>
           <w:b/>
           <w:bCs/>
@@ -2888,6 +2348,659 @@
       </w:r>
       <w:r>
         <w:t>: per un errore del server.</w:t>
+      </w:r>
+      <w:r>
+        <w:t xml:space="preserve"> </w:t>
+      </w:r>
+    </w:p>
+    <w:p>
+      <w:pPr>
+        <w:pStyle w:val="Heading4"/>
+      </w:pPr>
+      <w:r>
+        <w:t>Visualizza Immagine Profilo</w:t>
+      </w:r>
+    </w:p>
+    <w:p>
+      <w:r>
+        <w:t xml:space="preserve">Il client manda al server un oggetto Richiesta con </w:t>
+      </w:r>
+      <w:r>
+        <w:rPr>
+          <w:b/>
+          <w:bCs/>
+        </w:rPr>
+        <w:t>tipoRichiesta</w:t>
+      </w:r>
+      <w:r>
+        <w:t xml:space="preserve"> = </w:t>
+      </w:r>
+      <w:r>
+        <w:rPr>
+          <w:b/>
+          <w:bCs/>
+        </w:rPr>
+        <w:t>TipoRichiesta.VISUALIZZA_</w:t>
+      </w:r>
+      <w:r>
+        <w:rPr>
+          <w:b/>
+          <w:bCs/>
+        </w:rPr>
+        <w:t>IMMAGINE_</w:t>
+      </w:r>
+      <w:r>
+        <w:rPr>
+          <w:b/>
+          <w:bCs/>
+        </w:rPr>
+        <w:t>PROFILO</w:t>
+      </w:r>
+      <w:r>
+        <w:t xml:space="preserve"> e </w:t>
+      </w:r>
+      <w:r>
+        <w:rPr>
+          <w:b/>
+          <w:bCs/>
+        </w:rPr>
+        <w:t>payload</w:t>
+      </w:r>
+      <w:r>
+        <w:t xml:space="preserve"> così costruito:</w:t>
+      </w:r>
+    </w:p>
+    <w:p>
+      <w:pPr>
+        <w:pStyle w:val="ListParagraph"/>
+        <w:numPr>
+          <w:ilvl w:val="0"/>
+          <w:numId w:val="27"/>
+        </w:numPr>
+      </w:pPr>
+      <w:r>
+        <w:t>idUtente : Integer</w:t>
+      </w:r>
+    </w:p>
+    <w:p>
+      <w:r>
+        <w:t xml:space="preserve">Se il server risponde con </w:t>
+      </w:r>
+      <w:r>
+        <w:rPr>
+          <w:b/>
+          <w:bCs/>
+        </w:rPr>
+        <w:t>tipoRisposta</w:t>
+      </w:r>
+      <w:r>
+        <w:t>:</w:t>
+      </w:r>
+    </w:p>
+    <w:p>
+      <w:pPr>
+        <w:pStyle w:val="ListParagraph"/>
+        <w:numPr>
+          <w:ilvl w:val="0"/>
+          <w:numId w:val="8"/>
+        </w:numPr>
+      </w:pPr>
+      <w:r>
+        <w:rPr>
+          <w:b/>
+          <w:bCs/>
+        </w:rPr>
+        <w:t>TipoRisposta.OK</w:t>
+      </w:r>
+      <w:r>
+        <w:t xml:space="preserve">: l’id fornito è coretto. In questo caso il </w:t>
+      </w:r>
+      <w:r>
+        <w:rPr>
+          <w:b/>
+          <w:bCs/>
+        </w:rPr>
+        <w:t>payload</w:t>
+      </w:r>
+      <w:r>
+        <w:t xml:space="preserve"> conterrà</w:t>
+      </w:r>
+      <w:r>
+        <w:t>:</w:t>
+      </w:r>
+    </w:p>
+    <w:p>
+      <w:pPr>
+        <w:pStyle w:val="ListParagraph"/>
+        <w:numPr>
+          <w:ilvl w:val="1"/>
+          <w:numId w:val="8"/>
+        </w:numPr>
+      </w:pPr>
+      <w:r>
+        <w:t>immagineProfilo : byte[]</w:t>
+      </w:r>
+    </w:p>
+    <w:p>
+      <w:pPr>
+        <w:pStyle w:val="ListParagraph"/>
+        <w:numPr>
+          <w:ilvl w:val="0"/>
+          <w:numId w:val="8"/>
+        </w:numPr>
+      </w:pPr>
+      <w:r>
+        <w:rPr>
+          <w:b/>
+          <w:bCs/>
+        </w:rPr>
+        <w:t>TipoRisposta.ERRORE</w:t>
+      </w:r>
+      <w:r>
+        <w:t xml:space="preserve">: se la registrazione viene rifiutata e il </w:t>
+      </w:r>
+      <w:r>
+        <w:rPr>
+          <w:b/>
+          <w:bCs/>
+        </w:rPr>
+        <w:t>payload</w:t>
+      </w:r>
+      <w:r>
+        <w:t xml:space="preserve"> contiene nell’indice 0:</w:t>
+      </w:r>
+    </w:p>
+    <w:p>
+      <w:pPr>
+        <w:pStyle w:val="ListParagraph"/>
+        <w:numPr>
+          <w:ilvl w:val="1"/>
+          <w:numId w:val="8"/>
+        </w:numPr>
+      </w:pPr>
+      <w:r>
+        <w:rPr>
+          <w:b/>
+          <w:bCs/>
+        </w:rPr>
+        <w:t>TipoErrore.OPERAZIONE_INVALIDA</w:t>
+      </w:r>
+      <w:r>
+        <w:t>: se l’</w:t>
+      </w:r>
+      <w:r>
+        <w:rPr>
+          <w:b/>
+          <w:bCs/>
+        </w:rPr>
+        <w:t>i</w:t>
+      </w:r>
+      <w:r>
+        <w:rPr>
+          <w:b/>
+          <w:bCs/>
+        </w:rPr>
+        <w:t>d</w:t>
+      </w:r>
+      <w:r>
+        <w:rPr>
+          <w:b/>
+          <w:bCs/>
+        </w:rPr>
+        <w:t>U</w:t>
+      </w:r>
+      <w:r>
+        <w:rPr>
+          <w:b/>
+          <w:bCs/>
+        </w:rPr>
+        <w:t>tente</w:t>
+      </w:r>
+      <w:r>
+        <w:t xml:space="preserve"> </w:t>
+      </w:r>
+      <w:r>
+        <w:t>è invalido</w:t>
+      </w:r>
+      <w:r>
+        <w:t xml:space="preserve">. </w:t>
+      </w:r>
+    </w:p>
+    <w:p>
+      <w:pPr>
+        <w:pStyle w:val="ListParagraph"/>
+        <w:numPr>
+          <w:ilvl w:val="1"/>
+          <w:numId w:val="8"/>
+        </w:numPr>
+      </w:pPr>
+      <w:r>
+        <w:rPr>
+          <w:b/>
+          <w:bCs/>
+        </w:rPr>
+        <w:t>TipoErrore.GENERICO</w:t>
+      </w:r>
+      <w:r>
+        <w:t xml:space="preserve">: per un errore del server. </w:t>
+      </w:r>
+    </w:p>
+    <w:p>
+      <w:pPr>
+        <w:rPr>
+          <w:rFonts w:eastAsiaTheme="majorEastAsia" w:cstheme="majorBidi"/>
+          <w:i/>
+          <w:iCs/>
+          <w:color w:val="538135" w:themeColor="accent6" w:themeShade="BF"/>
+        </w:rPr>
+      </w:pPr>
+      <w:r>
+        <w:br w:type="page"/>
+      </w:r>
+    </w:p>
+    <w:p>
+      <w:pPr>
+        <w:pStyle w:val="Heading4"/>
+      </w:pPr>
+      <w:r>
+        <w:lastRenderedPageBreak/>
+        <w:t>Modifica Profilo</w:t>
+      </w:r>
+    </w:p>
+    <w:p>
+      <w:r>
+        <w:t xml:space="preserve">Il client manda al server un oggetto Richiesta con </w:t>
+      </w:r>
+      <w:r>
+        <w:rPr>
+          <w:b/>
+          <w:bCs/>
+        </w:rPr>
+        <w:t>tipoRichiesta</w:t>
+      </w:r>
+      <w:r>
+        <w:t xml:space="preserve"> = </w:t>
+      </w:r>
+      <w:r>
+        <w:rPr>
+          <w:b/>
+          <w:bCs/>
+        </w:rPr>
+        <w:t>TipoRichiesta.</w:t>
+      </w:r>
+      <w:r>
+        <w:rPr>
+          <w:b/>
+          <w:bCs/>
+        </w:rPr>
+        <w:t>MODIFICA</w:t>
+      </w:r>
+      <w:r>
+        <w:rPr>
+          <w:b/>
+          <w:bCs/>
+        </w:rPr>
+        <w:t>_PROFILO</w:t>
+      </w:r>
+      <w:r>
+        <w:t xml:space="preserve"> e </w:t>
+      </w:r>
+      <w:r>
+        <w:rPr>
+          <w:b/>
+          <w:bCs/>
+        </w:rPr>
+        <w:t>payload</w:t>
+      </w:r>
+      <w:r>
+        <w:t xml:space="preserve"> così costruito:</w:t>
+      </w:r>
+    </w:p>
+    <w:p>
+      <w:pPr>
+        <w:pStyle w:val="ListParagraph"/>
+        <w:numPr>
+          <w:ilvl w:val="0"/>
+          <w:numId w:val="3"/>
+        </w:numPr>
+      </w:pPr>
+      <w:r>
+        <w:t>n</w:t>
+      </w:r>
+      <w:r>
+        <w:t xml:space="preserve">ome : String </w:t>
+      </w:r>
+    </w:p>
+    <w:p>
+      <w:pPr>
+        <w:pStyle w:val="ListParagraph"/>
+        <w:numPr>
+          <w:ilvl w:val="0"/>
+          <w:numId w:val="3"/>
+        </w:numPr>
+      </w:pPr>
+      <w:r>
+        <w:t>c</w:t>
+      </w:r>
+      <w:r>
+        <w:t xml:space="preserve">ognome : String </w:t>
+      </w:r>
+    </w:p>
+    <w:p>
+      <w:pPr>
+        <w:pStyle w:val="ListParagraph"/>
+        <w:numPr>
+          <w:ilvl w:val="0"/>
+          <w:numId w:val="3"/>
+        </w:numPr>
+      </w:pPr>
+      <w:r>
+        <w:t>d</w:t>
+      </w:r>
+      <w:r>
+        <w:t>ata</w:t>
+      </w:r>
+      <w:r>
+        <w:t>N</w:t>
+      </w:r>
+      <w:r>
+        <w:t xml:space="preserve">ascita : </w:t>
+      </w:r>
+      <w:r>
+        <w:t>Local</w:t>
+      </w:r>
+      <w:r>
+        <w:t xml:space="preserve">Date </w:t>
+      </w:r>
+    </w:p>
+    <w:p>
+      <w:pPr>
+        <w:pStyle w:val="ListParagraph"/>
+        <w:numPr>
+          <w:ilvl w:val="0"/>
+          <w:numId w:val="3"/>
+        </w:numPr>
+      </w:pPr>
+      <w:r>
+        <w:t>c</w:t>
+      </w:r>
+      <w:r>
+        <w:t>itt</w:t>
+      </w:r>
+      <w:r>
+        <w:t>a</w:t>
+      </w:r>
+      <w:r>
+        <w:t>R</w:t>
+      </w:r>
+      <w:r>
+        <w:t xml:space="preserve">esidenza : String </w:t>
+      </w:r>
+    </w:p>
+    <w:p>
+      <w:pPr>
+        <w:pStyle w:val="ListParagraph"/>
+        <w:numPr>
+          <w:ilvl w:val="0"/>
+          <w:numId w:val="3"/>
+        </w:numPr>
+      </w:pPr>
+      <w:r>
+        <w:t>c</w:t>
+      </w:r>
+      <w:r>
+        <w:t xml:space="preserve">ap : Integer </w:t>
+      </w:r>
+      <w:r>
+        <w:tab/>
+      </w:r>
+    </w:p>
+    <w:p>
+      <w:pPr>
+        <w:pStyle w:val="ListParagraph"/>
+        <w:numPr>
+          <w:ilvl w:val="0"/>
+          <w:numId w:val="3"/>
+        </w:numPr>
+      </w:pPr>
+      <w:r>
+        <w:t>i</w:t>
+      </w:r>
+      <w:r>
+        <w:t xml:space="preserve">ndirizzo : String </w:t>
+      </w:r>
+    </w:p>
+    <w:p>
+      <w:pPr>
+        <w:pStyle w:val="ListParagraph"/>
+        <w:numPr>
+          <w:ilvl w:val="0"/>
+          <w:numId w:val="3"/>
+        </w:numPr>
+      </w:pPr>
+      <w:r>
+        <w:t>e</w:t>
+      </w:r>
+      <w:r>
+        <w:t>mail : String</w:t>
+      </w:r>
+    </w:p>
+    <w:p>
+      <w:pPr>
+        <w:pStyle w:val="ListParagraph"/>
+        <w:numPr>
+          <w:ilvl w:val="0"/>
+          <w:numId w:val="3"/>
+        </w:numPr>
+      </w:pPr>
+      <w:r>
+        <w:t>i</w:t>
+      </w:r>
+      <w:r>
+        <w:t>ban : String</w:t>
+      </w:r>
+    </w:p>
+    <w:p>
+      <w:pPr>
+        <w:pStyle w:val="ListParagraph"/>
+        <w:numPr>
+          <w:ilvl w:val="0"/>
+          <w:numId w:val="3"/>
+        </w:numPr>
+      </w:pPr>
+      <w:r>
+        <w:t>immagineProfilo : byte[]</w:t>
+      </w:r>
+    </w:p>
+    <w:p>
+      <w:r>
+        <w:t>Gli oggetti con v</w:t>
+      </w:r>
+      <w:r>
+        <w:t>a</w:t>
+      </w:r>
+      <w:r>
+        <w:t xml:space="preserve">lore null, sono da </w:t>
+      </w:r>
+      <w:r>
+        <w:t>considerarsi</w:t>
+      </w:r>
+      <w:r>
+        <w:t xml:space="preserve"> da non modificare. </w:t>
+      </w:r>
+    </w:p>
+    <w:p>
+      <w:r>
+        <w:t xml:space="preserve">Se il server risponde con </w:t>
+      </w:r>
+      <w:r>
+        <w:rPr>
+          <w:b/>
+          <w:bCs/>
+        </w:rPr>
+        <w:t>tipoRisposta</w:t>
+      </w:r>
+      <w:r>
+        <w:t>:</w:t>
+      </w:r>
+    </w:p>
+    <w:p>
+      <w:pPr>
+        <w:pStyle w:val="ListParagraph"/>
+        <w:numPr>
+          <w:ilvl w:val="0"/>
+          <w:numId w:val="8"/>
+        </w:numPr>
+      </w:pPr>
+      <w:r>
+        <w:rPr>
+          <w:b/>
+          <w:bCs/>
+        </w:rPr>
+        <w:t>TipoRisposta.OK</w:t>
+      </w:r>
+      <w:r>
+        <w:t xml:space="preserve">: </w:t>
+      </w:r>
+      <w:r>
+        <w:t>la modifica è andata a buon fine</w:t>
+      </w:r>
+      <w:r>
+        <w:t xml:space="preserve">. In questo caso il </w:t>
+      </w:r>
+      <w:r>
+        <w:rPr>
+          <w:b/>
+          <w:bCs/>
+        </w:rPr>
+        <w:t>payload</w:t>
+      </w:r>
+      <w:r>
+        <w:t xml:space="preserve"> </w:t>
+      </w:r>
+      <w:r>
+        <w:t xml:space="preserve">sarà vuoto. </w:t>
+      </w:r>
+    </w:p>
+    <w:p>
+      <w:pPr>
+        <w:pStyle w:val="ListParagraph"/>
+        <w:numPr>
+          <w:ilvl w:val="0"/>
+          <w:numId w:val="8"/>
+        </w:numPr>
+      </w:pPr>
+      <w:r>
+        <w:rPr>
+          <w:b/>
+          <w:bCs/>
+        </w:rPr>
+        <w:t>TipoRisposta.ERRORE</w:t>
+      </w:r>
+      <w:r>
+        <w:t>: la</w:t>
+      </w:r>
+      <w:r>
+        <w:t xml:space="preserve"> modifica</w:t>
+      </w:r>
+      <w:r>
+        <w:t xml:space="preserve"> viene rifiutata e il </w:t>
+      </w:r>
+      <w:r>
+        <w:rPr>
+          <w:b/>
+          <w:bCs/>
+        </w:rPr>
+        <w:t>payload</w:t>
+      </w:r>
+      <w:r>
+        <w:t xml:space="preserve"> contiene</w:t>
+      </w:r>
+      <w:r>
+        <w:t>:</w:t>
+      </w:r>
+    </w:p>
+    <w:p>
+      <w:pPr>
+        <w:pStyle w:val="ListParagraph"/>
+        <w:numPr>
+          <w:ilvl w:val="0"/>
+          <w:numId w:val="47"/>
+        </w:numPr>
+      </w:pPr>
+    </w:p>
+    <w:p>
+      <w:pPr>
+        <w:pStyle w:val="ListParagraph"/>
+        <w:numPr>
+          <w:ilvl w:val="0"/>
+          <w:numId w:val="48"/>
+        </w:numPr>
+      </w:pPr>
+      <w:r>
+        <w:rPr>
+          <w:b/>
+          <w:bCs/>
+        </w:rPr>
+        <w:t>TipoErrore.</w:t>
+      </w:r>
+      <w:r>
+        <w:rPr>
+          <w:b/>
+          <w:bCs/>
+        </w:rPr>
+        <w:t>CAMPI_INVALIDI</w:t>
+      </w:r>
+      <w:r>
+        <w:t>:</w:t>
+      </w:r>
+      <w:r>
+        <w:t xml:space="preserve"> se uno o più campi sono malformati</w:t>
+      </w:r>
+      <w:r>
+        <w:t xml:space="preserve">. </w:t>
+      </w:r>
+    </w:p>
+    <w:p>
+      <w:pPr>
+        <w:pStyle w:val="ListParagraph"/>
+        <w:numPr>
+          <w:ilvl w:val="0"/>
+          <w:numId w:val="48"/>
+        </w:numPr>
+      </w:pPr>
+      <w:r>
+        <w:rPr>
+          <w:b/>
+          <w:bCs/>
+        </w:rPr>
+        <w:t>TipoErrore.GENERICO</w:t>
+      </w:r>
+      <w:r>
+        <w:t>: per un errore del server</w:t>
+      </w:r>
+      <w:r>
+        <w:t>.</w:t>
+      </w:r>
+    </w:p>
+    <w:p>
+      <w:pPr>
+        <w:pStyle w:val="ListParagraph"/>
+        <w:numPr>
+          <w:ilvl w:val="0"/>
+          <w:numId w:val="47"/>
+        </w:numPr>
+      </w:pPr>
+      <w:proofErr w:type="spellStart"/>
+      <w:r>
+        <w:t>nomeCampoErrato</w:t>
+      </w:r>
+      <w:proofErr w:type="spellEnd"/>
+      <w:r>
+        <w:rPr>
+          <w:lang w:val="en-US"/>
+        </w:rPr>
+        <w:t>: String</w:t>
       </w:r>
       <w:r>
         <w:br w:type="page"/>
@@ -11610,6 +11723,119 @@
     </w:lvl>
   </w:abstractNum>
   <w:abstractNum w:abstractNumId="23" w15:restartNumberingAfterBreak="0">
+    <w:nsid w:val="27023868"/>
+    <w:multiLevelType w:val="hybridMultilevel"/>
+    <w:tmpl w:val="4D56744A"/>
+    <w:lvl w:ilvl="0" w:tplc="FFFFFFFF">
+      <w:start w:val="1"/>
+      <w:numFmt w:val="bullet"/>
+      <w:lvlText w:val=""/>
+      <w:lvlJc w:val="left"/>
+      <w:pPr>
+        <w:ind w:left="1800" w:hanging="360"/>
+      </w:pPr>
+      <w:rPr>
+        <w:rFonts w:ascii="Symbol" w:hAnsi="Symbol" w:hint="default"/>
+      </w:rPr>
+    </w:lvl>
+    <w:lvl w:ilvl="1" w:tplc="FFFFFFFF">
+      <w:start w:val="1"/>
+      <w:numFmt w:val="bullet"/>
+      <w:lvlText w:val=""/>
+      <w:lvlJc w:val="left"/>
+      <w:pPr>
+        <w:ind w:left="2520" w:hanging="360"/>
+      </w:pPr>
+      <w:rPr>
+        <w:rFonts w:ascii="Symbol" w:hAnsi="Symbol" w:hint="default"/>
+      </w:rPr>
+    </w:lvl>
+    <w:lvl w:ilvl="2" w:tplc="04090001">
+      <w:start w:val="1"/>
+      <w:numFmt w:val="bullet"/>
+      <w:lvlText w:val=""/>
+      <w:lvlJc w:val="left"/>
+      <w:pPr>
+        <w:ind w:left="3240" w:hanging="360"/>
+      </w:pPr>
+      <w:rPr>
+        <w:rFonts w:ascii="Symbol" w:hAnsi="Symbol" w:hint="default"/>
+      </w:rPr>
+    </w:lvl>
+    <w:lvl w:ilvl="3" w:tplc="FFFFFFFF" w:tentative="1">
+      <w:start w:val="1"/>
+      <w:numFmt w:val="bullet"/>
+      <w:lvlText w:val=""/>
+      <w:lvlJc w:val="left"/>
+      <w:pPr>
+        <w:ind w:left="3960" w:hanging="360"/>
+      </w:pPr>
+      <w:rPr>
+        <w:rFonts w:ascii="Symbol" w:hAnsi="Symbol" w:hint="default"/>
+      </w:rPr>
+    </w:lvl>
+    <w:lvl w:ilvl="4" w:tplc="FFFFFFFF" w:tentative="1">
+      <w:start w:val="1"/>
+      <w:numFmt w:val="bullet"/>
+      <w:lvlText w:val="o"/>
+      <w:lvlJc w:val="left"/>
+      <w:pPr>
+        <w:ind w:left="4680" w:hanging="360"/>
+      </w:pPr>
+      <w:rPr>
+        <w:rFonts w:ascii="Courier New" w:hAnsi="Courier New" w:cs="Courier New" w:hint="default"/>
+      </w:rPr>
+    </w:lvl>
+    <w:lvl w:ilvl="5" w:tplc="FFFFFFFF" w:tentative="1">
+      <w:start w:val="1"/>
+      <w:numFmt w:val="bullet"/>
+      <w:lvlText w:val=""/>
+      <w:lvlJc w:val="left"/>
+      <w:pPr>
+        <w:ind w:left="5400" w:hanging="360"/>
+      </w:pPr>
+      <w:rPr>
+        <w:rFonts w:ascii="Wingdings" w:hAnsi="Wingdings" w:hint="default"/>
+      </w:rPr>
+    </w:lvl>
+    <w:lvl w:ilvl="6" w:tplc="FFFFFFFF" w:tentative="1">
+      <w:start w:val="1"/>
+      <w:numFmt w:val="bullet"/>
+      <w:lvlText w:val=""/>
+      <w:lvlJc w:val="left"/>
+      <w:pPr>
+        <w:ind w:left="6120" w:hanging="360"/>
+      </w:pPr>
+      <w:rPr>
+        <w:rFonts w:ascii="Symbol" w:hAnsi="Symbol" w:hint="default"/>
+      </w:rPr>
+    </w:lvl>
+    <w:lvl w:ilvl="7" w:tplc="FFFFFFFF" w:tentative="1">
+      <w:start w:val="1"/>
+      <w:numFmt w:val="bullet"/>
+      <w:lvlText w:val="o"/>
+      <w:lvlJc w:val="left"/>
+      <w:pPr>
+        <w:ind w:left="6840" w:hanging="360"/>
+      </w:pPr>
+      <w:rPr>
+        <w:rFonts w:ascii="Courier New" w:hAnsi="Courier New" w:cs="Courier New" w:hint="default"/>
+      </w:rPr>
+    </w:lvl>
+    <w:lvl w:ilvl="8" w:tplc="FFFFFFFF" w:tentative="1">
+      <w:start w:val="1"/>
+      <w:numFmt w:val="bullet"/>
+      <w:lvlText w:val=""/>
+      <w:lvlJc w:val="left"/>
+      <w:pPr>
+        <w:ind w:left="7560" w:hanging="360"/>
+      </w:pPr>
+      <w:rPr>
+        <w:rFonts w:ascii="Wingdings" w:hAnsi="Wingdings" w:hint="default"/>
+      </w:rPr>
+    </w:lvl>
+  </w:abstractNum>
+  <w:abstractNum w:abstractNumId="24" w15:restartNumberingAfterBreak="0">
     <w:nsid w:val="2BD5474B"/>
     <w:multiLevelType w:val="hybridMultilevel"/>
     <w:tmpl w:val="8314FF52"/>
@@ -11697,7 +11923,95 @@
       </w:pPr>
     </w:lvl>
   </w:abstractNum>
-  <w:abstractNum w:abstractNumId="24" w15:restartNumberingAfterBreak="0">
+  <w:abstractNum w:abstractNumId="25" w15:restartNumberingAfterBreak="0">
+    <w:nsid w:val="2BF356FB"/>
+    <w:multiLevelType w:val="hybridMultilevel"/>
+    <w:tmpl w:val="6980ADA2"/>
+    <w:lvl w:ilvl="0" w:tplc="9942DE24">
+      <w:numFmt w:val="decimal"/>
+      <w:lvlText w:val="%1."/>
+      <w:lvlJc w:val="left"/>
+      <w:pPr>
+        <w:ind w:left="1440" w:hanging="360"/>
+      </w:pPr>
+      <w:rPr>
+        <w:rFonts w:hint="default"/>
+      </w:rPr>
+    </w:lvl>
+    <w:lvl w:ilvl="1" w:tplc="04090019" w:tentative="1">
+      <w:start w:val="1"/>
+      <w:numFmt w:val="lowerLetter"/>
+      <w:lvlText w:val="%2."/>
+      <w:lvlJc w:val="left"/>
+      <w:pPr>
+        <w:ind w:left="2160" w:hanging="360"/>
+      </w:pPr>
+    </w:lvl>
+    <w:lvl w:ilvl="2" w:tplc="0409001B" w:tentative="1">
+      <w:start w:val="1"/>
+      <w:numFmt w:val="lowerRoman"/>
+      <w:lvlText w:val="%3."/>
+      <w:lvlJc w:val="right"/>
+      <w:pPr>
+        <w:ind w:left="2880" w:hanging="180"/>
+      </w:pPr>
+    </w:lvl>
+    <w:lvl w:ilvl="3" w:tplc="0409000F" w:tentative="1">
+      <w:start w:val="1"/>
+      <w:numFmt w:val="decimal"/>
+      <w:lvlText w:val="%4."/>
+      <w:lvlJc w:val="left"/>
+      <w:pPr>
+        <w:ind w:left="3600" w:hanging="360"/>
+      </w:pPr>
+    </w:lvl>
+    <w:lvl w:ilvl="4" w:tplc="04090019" w:tentative="1">
+      <w:start w:val="1"/>
+      <w:numFmt w:val="lowerLetter"/>
+      <w:lvlText w:val="%5."/>
+      <w:lvlJc w:val="left"/>
+      <w:pPr>
+        <w:ind w:left="4320" w:hanging="360"/>
+      </w:pPr>
+    </w:lvl>
+    <w:lvl w:ilvl="5" w:tplc="0409001B" w:tentative="1">
+      <w:start w:val="1"/>
+      <w:numFmt w:val="lowerRoman"/>
+      <w:lvlText w:val="%6."/>
+      <w:lvlJc w:val="right"/>
+      <w:pPr>
+        <w:ind w:left="5040" w:hanging="180"/>
+      </w:pPr>
+    </w:lvl>
+    <w:lvl w:ilvl="6" w:tplc="0409000F" w:tentative="1">
+      <w:start w:val="1"/>
+      <w:numFmt w:val="decimal"/>
+      <w:lvlText w:val="%7."/>
+      <w:lvlJc w:val="left"/>
+      <w:pPr>
+        <w:ind w:left="5760" w:hanging="360"/>
+      </w:pPr>
+    </w:lvl>
+    <w:lvl w:ilvl="7" w:tplc="04090019" w:tentative="1">
+      <w:start w:val="1"/>
+      <w:numFmt w:val="lowerLetter"/>
+      <w:lvlText w:val="%8."/>
+      <w:lvlJc w:val="left"/>
+      <w:pPr>
+        <w:ind w:left="6480" w:hanging="360"/>
+      </w:pPr>
+    </w:lvl>
+    <w:lvl w:ilvl="8" w:tplc="0409001B" w:tentative="1">
+      <w:start w:val="1"/>
+      <w:numFmt w:val="lowerRoman"/>
+      <w:lvlText w:val="%9."/>
+      <w:lvlJc w:val="right"/>
+      <w:pPr>
+        <w:ind w:left="7200" w:hanging="180"/>
+      </w:pPr>
+    </w:lvl>
+  </w:abstractNum>
+  <w:abstractNum w:abstractNumId="26" w15:restartNumberingAfterBreak="0">
     <w:nsid w:val="2E9D7D8C"/>
     <w:multiLevelType w:val="hybridMultilevel"/>
     <w:tmpl w:val="8314FF52"/>
@@ -11785,7 +12099,7 @@
       </w:pPr>
     </w:lvl>
   </w:abstractNum>
-  <w:abstractNum w:abstractNumId="25" w15:restartNumberingAfterBreak="0">
+  <w:abstractNum w:abstractNumId="27" w15:restartNumberingAfterBreak="0">
     <w:nsid w:val="321934E5"/>
     <w:multiLevelType w:val="hybridMultilevel"/>
     <w:tmpl w:val="CBDE7C7E"/>
@@ -11873,7 +12187,7 @@
       </w:pPr>
     </w:lvl>
   </w:abstractNum>
-  <w:abstractNum w:abstractNumId="26" w15:restartNumberingAfterBreak="0">
+  <w:abstractNum w:abstractNumId="28" w15:restartNumberingAfterBreak="0">
     <w:nsid w:val="3AFD4D6F"/>
     <w:multiLevelType w:val="hybridMultilevel"/>
     <w:tmpl w:val="AAFE65DA"/>
@@ -11958,7 +12272,7 @@
       </w:pPr>
     </w:lvl>
   </w:abstractNum>
-  <w:abstractNum w:abstractNumId="27" w15:restartNumberingAfterBreak="0">
+  <w:abstractNum w:abstractNumId="29" w15:restartNumberingAfterBreak="0">
     <w:nsid w:val="3F32303B"/>
     <w:multiLevelType w:val="hybridMultilevel"/>
     <w:tmpl w:val="F196CDDA"/>
@@ -12046,7 +12360,7 @@
       </w:pPr>
     </w:lvl>
   </w:abstractNum>
-  <w:abstractNum w:abstractNumId="28" w15:restartNumberingAfterBreak="0">
+  <w:abstractNum w:abstractNumId="30" w15:restartNumberingAfterBreak="0">
     <w:nsid w:val="41B50E43"/>
     <w:multiLevelType w:val="hybridMultilevel"/>
     <w:tmpl w:val="A51A5796"/>
@@ -12134,7 +12448,7 @@
       </w:pPr>
     </w:lvl>
   </w:abstractNum>
-  <w:abstractNum w:abstractNumId="29" w15:restartNumberingAfterBreak="0">
+  <w:abstractNum w:abstractNumId="31" w15:restartNumberingAfterBreak="0">
     <w:nsid w:val="45F4646F"/>
     <w:multiLevelType w:val="hybridMultilevel"/>
     <w:tmpl w:val="86167B08"/>
@@ -12222,7 +12536,7 @@
       </w:pPr>
     </w:lvl>
   </w:abstractNum>
-  <w:abstractNum w:abstractNumId="30" w15:restartNumberingAfterBreak="0">
+  <w:abstractNum w:abstractNumId="32" w15:restartNumberingAfterBreak="0">
     <w:nsid w:val="466D0206"/>
     <w:multiLevelType w:val="hybridMultilevel"/>
     <w:tmpl w:val="BD8C455E"/>
@@ -12310,7 +12624,7 @@
       </w:pPr>
     </w:lvl>
   </w:abstractNum>
-  <w:abstractNum w:abstractNumId="31" w15:restartNumberingAfterBreak="0">
+  <w:abstractNum w:abstractNumId="33" w15:restartNumberingAfterBreak="0">
     <w:nsid w:val="471B21E7"/>
     <w:multiLevelType w:val="hybridMultilevel"/>
     <w:tmpl w:val="8314FF52"/>
@@ -12398,7 +12712,7 @@
       </w:pPr>
     </w:lvl>
   </w:abstractNum>
-  <w:abstractNum w:abstractNumId="32" w15:restartNumberingAfterBreak="0">
+  <w:abstractNum w:abstractNumId="34" w15:restartNumberingAfterBreak="0">
     <w:nsid w:val="4CFF26F6"/>
     <w:multiLevelType w:val="hybridMultilevel"/>
     <w:tmpl w:val="D81A061A"/>
@@ -12486,7 +12800,7 @@
       </w:pPr>
     </w:lvl>
   </w:abstractNum>
-  <w:abstractNum w:abstractNumId="33" w15:restartNumberingAfterBreak="0">
+  <w:abstractNum w:abstractNumId="35" w15:restartNumberingAfterBreak="0">
     <w:nsid w:val="4FC344B1"/>
     <w:multiLevelType w:val="hybridMultilevel"/>
     <w:tmpl w:val="733432BE"/>
@@ -12574,7 +12888,7 @@
       </w:pPr>
     </w:lvl>
   </w:abstractNum>
-  <w:abstractNum w:abstractNumId="34" w15:restartNumberingAfterBreak="0">
+  <w:abstractNum w:abstractNumId="36" w15:restartNumberingAfterBreak="0">
     <w:nsid w:val="55E1C7E1"/>
     <w:multiLevelType w:val="hybridMultilevel"/>
     <w:tmpl w:val="4F0E3584"/>
@@ -12659,7 +12973,7 @@
       </w:pPr>
     </w:lvl>
   </w:abstractNum>
-  <w:abstractNum w:abstractNumId="35" w15:restartNumberingAfterBreak="0">
+  <w:abstractNum w:abstractNumId="37" w15:restartNumberingAfterBreak="0">
     <w:nsid w:val="56350698"/>
     <w:multiLevelType w:val="hybridMultilevel"/>
     <w:tmpl w:val="6D086A2C"/>
@@ -12769,7 +13083,7 @@
       </w:rPr>
     </w:lvl>
   </w:abstractNum>
-  <w:abstractNum w:abstractNumId="36" w15:restartNumberingAfterBreak="0">
+  <w:abstractNum w:abstractNumId="38" w15:restartNumberingAfterBreak="0">
     <w:nsid w:val="5C540CC1"/>
     <w:multiLevelType w:val="hybridMultilevel"/>
     <w:tmpl w:val="BEECD3C2"/>
@@ -12882,7 +13196,7 @@
       </w:rPr>
     </w:lvl>
   </w:abstractNum>
-  <w:abstractNum w:abstractNumId="37" w15:restartNumberingAfterBreak="0">
+  <w:abstractNum w:abstractNumId="39" w15:restartNumberingAfterBreak="0">
     <w:nsid w:val="5D2E09B4"/>
     <w:multiLevelType w:val="hybridMultilevel"/>
     <w:tmpl w:val="049425C0"/>
@@ -12970,7 +13284,7 @@
       </w:pPr>
     </w:lvl>
   </w:abstractNum>
-  <w:abstractNum w:abstractNumId="38" w15:restartNumberingAfterBreak="0">
+  <w:abstractNum w:abstractNumId="40" w15:restartNumberingAfterBreak="0">
     <w:nsid w:val="5E077203"/>
     <w:multiLevelType w:val="hybridMultilevel"/>
     <w:tmpl w:val="430C7038"/>
@@ -13083,7 +13397,7 @@
       </w:rPr>
     </w:lvl>
   </w:abstractNum>
-  <w:abstractNum w:abstractNumId="39" w15:restartNumberingAfterBreak="0">
+  <w:abstractNum w:abstractNumId="41" w15:restartNumberingAfterBreak="0">
     <w:nsid w:val="657516E3"/>
     <w:multiLevelType w:val="hybridMultilevel"/>
     <w:tmpl w:val="810057D0"/>
@@ -13176,7 +13490,7 @@
       </w:pPr>
     </w:lvl>
   </w:abstractNum>
-  <w:abstractNum w:abstractNumId="40" w15:restartNumberingAfterBreak="0">
+  <w:abstractNum w:abstractNumId="42" w15:restartNumberingAfterBreak="0">
     <w:nsid w:val="671B49E5"/>
     <w:multiLevelType w:val="hybridMultilevel"/>
     <w:tmpl w:val="250450EC"/>
@@ -13264,7 +13578,7 @@
       </w:pPr>
     </w:lvl>
   </w:abstractNum>
-  <w:abstractNum w:abstractNumId="41" w15:restartNumberingAfterBreak="0">
+  <w:abstractNum w:abstractNumId="43" w15:restartNumberingAfterBreak="0">
     <w:nsid w:val="6CE447E5"/>
     <w:multiLevelType w:val="hybridMultilevel"/>
     <w:tmpl w:val="9C6C781A"/>
@@ -13352,7 +13666,7 @@
       </w:pPr>
     </w:lvl>
   </w:abstractNum>
-  <w:abstractNum w:abstractNumId="42" w15:restartNumberingAfterBreak="0">
+  <w:abstractNum w:abstractNumId="44" w15:restartNumberingAfterBreak="0">
     <w:nsid w:val="72F26F6C"/>
     <w:multiLevelType w:val="hybridMultilevel"/>
     <w:tmpl w:val="9D380A9C"/>
@@ -13440,7 +13754,7 @@
       </w:pPr>
     </w:lvl>
   </w:abstractNum>
-  <w:abstractNum w:abstractNumId="43" w15:restartNumberingAfterBreak="0">
+  <w:abstractNum w:abstractNumId="45" w15:restartNumberingAfterBreak="0">
     <w:nsid w:val="73206250"/>
     <w:multiLevelType w:val="hybridMultilevel"/>
     <w:tmpl w:val="E798470C"/>
@@ -13550,7 +13864,7 @@
       </w:rPr>
     </w:lvl>
   </w:abstractNum>
-  <w:abstractNum w:abstractNumId="44" w15:restartNumberingAfterBreak="0">
+  <w:abstractNum w:abstractNumId="46" w15:restartNumberingAfterBreak="0">
     <w:nsid w:val="7AE446DB"/>
     <w:multiLevelType w:val="hybridMultilevel"/>
     <w:tmpl w:val="FA82EBA8"/>
@@ -13638,7 +13952,7 @@
       </w:pPr>
     </w:lvl>
   </w:abstractNum>
-  <w:abstractNum w:abstractNumId="45" w15:restartNumberingAfterBreak="0">
+  <w:abstractNum w:abstractNumId="47" w15:restartNumberingAfterBreak="0">
     <w:nsid w:val="7CBD343B"/>
     <w:multiLevelType w:val="hybridMultilevel"/>
     <w:tmpl w:val="EEDE5040"/>
@@ -13727,10 +14041,10 @@
     </w:lvl>
   </w:abstractNum>
   <w:num w:numId="1" w16cid:durableId="826946150">
-    <w:abstractNumId w:val="34"/>
+    <w:abstractNumId w:val="36"/>
   </w:num>
   <w:num w:numId="2" w16cid:durableId="984820643">
-    <w:abstractNumId w:val="25"/>
+    <w:abstractNumId w:val="27"/>
   </w:num>
   <w:num w:numId="3" w16cid:durableId="697509844">
     <w:abstractNumId w:val="3"/>
@@ -13739,7 +14053,7 @@
     <w:abstractNumId w:val="14"/>
   </w:num>
   <w:num w:numId="5" w16cid:durableId="822426627">
-    <w:abstractNumId w:val="36"/>
+    <w:abstractNumId w:val="38"/>
   </w:num>
   <w:num w:numId="6" w16cid:durableId="1397970077">
     <w:abstractNumId w:val="0"/>
@@ -13748,31 +14062,31 @@
     <w:abstractNumId w:val="15"/>
   </w:num>
   <w:num w:numId="8" w16cid:durableId="462697623">
-    <w:abstractNumId w:val="35"/>
+    <w:abstractNumId w:val="37"/>
   </w:num>
   <w:num w:numId="9" w16cid:durableId="1851526934">
     <w:abstractNumId w:val="18"/>
   </w:num>
   <w:num w:numId="10" w16cid:durableId="611741542">
-    <w:abstractNumId w:val="30"/>
+    <w:abstractNumId w:val="32"/>
   </w:num>
   <w:num w:numId="11" w16cid:durableId="393628299">
-    <w:abstractNumId w:val="40"/>
+    <w:abstractNumId w:val="42"/>
   </w:num>
   <w:num w:numId="12" w16cid:durableId="408580585">
-    <w:abstractNumId w:val="27"/>
+    <w:abstractNumId w:val="29"/>
   </w:num>
   <w:num w:numId="13" w16cid:durableId="526336552">
-    <w:abstractNumId w:val="42"/>
+    <w:abstractNumId w:val="44"/>
   </w:num>
   <w:num w:numId="14" w16cid:durableId="852956696">
     <w:abstractNumId w:val="20"/>
   </w:num>
   <w:num w:numId="15" w16cid:durableId="1573464491">
-    <w:abstractNumId w:val="38"/>
+    <w:abstractNumId w:val="40"/>
   </w:num>
   <w:num w:numId="16" w16cid:durableId="687607793">
-    <w:abstractNumId w:val="32"/>
+    <w:abstractNumId w:val="34"/>
   </w:num>
   <w:num w:numId="17" w16cid:durableId="1962609644">
     <w:abstractNumId w:val="7"/>
@@ -13793,34 +14107,34 @@
     <w:abstractNumId w:val="2"/>
   </w:num>
   <w:num w:numId="23" w16cid:durableId="535460018">
-    <w:abstractNumId w:val="28"/>
+    <w:abstractNumId w:val="30"/>
   </w:num>
   <w:num w:numId="24" w16cid:durableId="942035539">
     <w:abstractNumId w:val="6"/>
   </w:num>
   <w:num w:numId="25" w16cid:durableId="735251268">
-    <w:abstractNumId w:val="43"/>
+    <w:abstractNumId w:val="45"/>
   </w:num>
   <w:num w:numId="26" w16cid:durableId="1880044662">
     <w:abstractNumId w:val="4"/>
   </w:num>
   <w:num w:numId="27" w16cid:durableId="2028167976">
-    <w:abstractNumId w:val="26"/>
+    <w:abstractNumId w:val="28"/>
   </w:num>
   <w:num w:numId="28" w16cid:durableId="144712782">
-    <w:abstractNumId w:val="44"/>
+    <w:abstractNumId w:val="46"/>
   </w:num>
   <w:num w:numId="29" w16cid:durableId="644504101">
-    <w:abstractNumId w:val="45"/>
+    <w:abstractNumId w:val="47"/>
   </w:num>
   <w:num w:numId="30" w16cid:durableId="773980325">
-    <w:abstractNumId w:val="33"/>
+    <w:abstractNumId w:val="35"/>
   </w:num>
   <w:num w:numId="31" w16cid:durableId="890117325">
-    <w:abstractNumId w:val="41"/>
+    <w:abstractNumId w:val="43"/>
   </w:num>
   <w:num w:numId="32" w16cid:durableId="1971325978">
-    <w:abstractNumId w:val="29"/>
+    <w:abstractNumId w:val="31"/>
   </w:num>
   <w:num w:numId="33" w16cid:durableId="926352104">
     <w:abstractNumId w:val="17"/>
@@ -13835,7 +14149,7 @@
     <w:abstractNumId w:val="16"/>
   </w:num>
   <w:num w:numId="37" w16cid:durableId="1926302760">
-    <w:abstractNumId w:val="39"/>
+    <w:abstractNumId w:val="41"/>
   </w:num>
   <w:num w:numId="38" w16cid:durableId="1397316046">
     <w:abstractNumId w:val="9"/>
@@ -13847,7 +14161,7 @@
     <w:abstractNumId w:val="12"/>
   </w:num>
   <w:num w:numId="41" w16cid:durableId="336075975">
-    <w:abstractNumId w:val="37"/>
+    <w:abstractNumId w:val="39"/>
   </w:num>
   <w:num w:numId="42" w16cid:durableId="1845515544">
     <w:abstractNumId w:val="10"/>
@@ -13856,12 +14170,18 @@
     <w:abstractNumId w:val="13"/>
   </w:num>
   <w:num w:numId="44" w16cid:durableId="1481311360">
-    <w:abstractNumId w:val="31"/>
+    <w:abstractNumId w:val="33"/>
   </w:num>
   <w:num w:numId="45" w16cid:durableId="157430218">
+    <w:abstractNumId w:val="26"/>
+  </w:num>
+  <w:num w:numId="46" w16cid:durableId="751200406">
     <w:abstractNumId w:val="24"/>
   </w:num>
-  <w:num w:numId="46" w16cid:durableId="751200406">
+  <w:num w:numId="47" w16cid:durableId="1645430609">
+    <w:abstractNumId w:val="25"/>
+  </w:num>
+  <w:num w:numId="48" w16cid:durableId="961813749">
     <w:abstractNumId w:val="23"/>
   </w:num>
   <w:numIdMacAtCleanup w:val="46"/>

</xml_diff>

<commit_message>
Implementato visualizzaAsta, modifiche al DAP
</commit_message>
<xml_diff>
--- a/documenti/DAP.docx
+++ b/documenti/DAP.docx
@@ -4485,6 +4485,30 @@
         </w:numPr>
       </w:pPr>
       <w:r>
+        <w:t>idUtente : Integer</w:t>
+      </w:r>
+    </w:p>
+    <w:p>
+      <w:pPr>
+        <w:pStyle w:val="ListParagraph"/>
+        <w:numPr>
+          <w:ilvl w:val="0"/>
+          <w:numId w:val="16"/>
+        </w:numPr>
+      </w:pPr>
+      <w:r>
+        <w:t>emailUtente : String</w:t>
+      </w:r>
+    </w:p>
+    <w:p>
+      <w:pPr>
+        <w:pStyle w:val="ListParagraph"/>
+        <w:numPr>
+          <w:ilvl w:val="0"/>
+          <w:numId w:val="16"/>
+        </w:numPr>
+      </w:pPr>
+      <w:r>
         <w:t>immaginiArticol</w:t>
       </w:r>
       <w:r>
@@ -4844,6 +4868,7 @@
         </w:rPr>
       </w:pPr>
       <w:r>
+        <w:lastRenderedPageBreak/>
         <w:br w:type="page"/>
       </w:r>
     </w:p>

</xml_diff>

<commit_message>
Corretto errore minore nel DAP
</commit_message>
<xml_diff>
--- a/documenti/DAP.docx
+++ b/documenti/DAP.docx
@@ -5220,6 +5220,11 @@
       </w:pPr>
       <w:r>
         <w:t>assegnabili : Boolean</w:t>
+      </w:r>
+    </w:p>
+    <w:p>
+      <w:r>
+        <w:t>Se l’idCategoria è 0 non verrà effettuato un filtro per categoria.</w:t>
       </w:r>
     </w:p>
     <w:p>

</xml_diff>

<commit_message>
Implementato visualizza articolo, fix minori
</commit_message>
<xml_diff>
--- a/documenti/DAP.docx
+++ b/documenti/DAP.docx
@@ -5578,6 +5578,18 @@
         </w:numPr>
       </w:pPr>
       <w:r>
+        <w:t>idArticolo : Integer</w:t>
+      </w:r>
+    </w:p>
+    <w:p>
+      <w:pPr>
+        <w:pStyle w:val="ListParagraph"/>
+        <w:numPr>
+          <w:ilvl w:val="0"/>
+          <w:numId w:val="24"/>
+        </w:numPr>
+      </w:pPr>
+      <w:r>
         <w:t xml:space="preserve">nome : String </w:t>
       </w:r>
     </w:p>
@@ -6057,6 +6069,7 @@
           <w:b/>
           <w:bCs/>
         </w:rPr>
+        <w:lastRenderedPageBreak/>
         <w:t>TipoErrore.GENERICO</w:t>
       </w:r>
       <w:r>
@@ -6073,7 +6086,6 @@
         </w:rPr>
       </w:pPr>
       <w:r>
-        <w:lastRenderedPageBreak/>
         <w:br w:type="page"/>
       </w:r>
     </w:p>

</xml_diff>

<commit_message>
Aggiunta dataOraInizio ai visualizzaAste, fix vinte
</commit_message>
<xml_diff>
--- a/documenti/DAP.docx
+++ b/documenti/DAP.docx
@@ -3619,6 +3619,18 @@
       </w:pPr>
       <w:r>
         <w:t>immaginePrincipale : byte[]</w:t>
+      </w:r>
+    </w:p>
+    <w:p>
+      <w:pPr>
+        <w:pStyle w:val="ListParagraph"/>
+        <w:numPr>
+          <w:ilvl w:val="0"/>
+          <w:numId w:val="11"/>
+        </w:numPr>
+      </w:pPr>
+      <w:r>
+        <w:t>dataOraInizio : LocalDateTime</w:t>
       </w:r>
     </w:p>
     <w:p>

</xml_diff>

<commit_message>
Aggiunto stato di salvataggio ai visualizza aste
</commit_message>
<xml_diff>
--- a/documenti/DAP.docx
+++ b/documenti/DAP.docx
@@ -3631,6 +3631,18 @@
       </w:pPr>
       <w:r>
         <w:t>dataOraInizio : LocalDateTime</w:t>
+      </w:r>
+    </w:p>
+    <w:p>
+      <w:pPr>
+        <w:pStyle w:val="ListParagraph"/>
+        <w:numPr>
+          <w:ilvl w:val="0"/>
+          <w:numId w:val="11"/>
+        </w:numPr>
+      </w:pPr>
+      <w:r>
+        <w:t>salvata : Boolean</w:t>
       </w:r>
     </w:p>
     <w:p>

</xml_diff>